<commit_message>
predbežné stanovanie štruktúry textu práce
</commit_message>
<xml_diff>
--- a/BakalarskaPracaKostelej.docx
+++ b/BakalarskaPracaKostelej.docx
@@ -1181,7 +1181,7 @@
           <w:rFonts w:cs="Times New Roman"/>
         </w:rPr>
       </w:pPr>
-      <w:bookmarkStart w:id="10" w:name="_Toc62636258"/>
+      <w:bookmarkStart w:id="10" w:name="_Toc62651513"/>
       <w:r>
         <w:rPr>
           <w:rFonts w:cs="Times New Roman"/>
@@ -1445,7 +1445,7 @@
           <w:rFonts w:cs="Times New Roman"/>
         </w:rPr>
       </w:pPr>
-      <w:bookmarkStart w:id="11" w:name="_Toc62636259"/>
+      <w:bookmarkStart w:id="11" w:name="_Toc62651514"/>
       <w:r>
         <w:rPr>
           <w:rFonts w:cs="Times New Roman"/>
@@ -1476,13 +1476,7 @@
         <w:rPr>
           <w:rFonts w:cs="Times New Roman"/>
         </w:rPr>
-        <w:t>Ing. Boris Bučko, PhD</w:t>
-      </w:r>
-      <w:r>
-        <w:rPr>
-          <w:rFonts w:cs="Times New Roman"/>
-        </w:rPr>
-        <w:t xml:space="preserve">. </w:t>
+        <w:t xml:space="preserve">Ing. Boris Bučko, PhD. </w:t>
       </w:r>
       <w:bookmarkEnd w:id="12"/>
       <w:bookmarkEnd w:id="13"/>
@@ -1776,7 +1770,7 @@
           <w:rFonts w:cs="Times New Roman"/>
         </w:rPr>
       </w:pPr>
-      <w:bookmarkStart w:id="14" w:name="_Toc62636260"/>
+      <w:bookmarkStart w:id="14" w:name="_Toc62651515"/>
       <w:r>
         <w:rPr>
           <w:rFonts w:cs="Times New Roman"/>
@@ -1808,26 +1802,26 @@
         </w:rPr>
         <w:t xml:space="preserve">Mobilná aplikácia Nočná lampa[bakalárska práca]. </w:t>
       </w:r>
-      <w:bookmarkStart w:id="17" w:name="OLE_LINK21"/>
-      <w:bookmarkStart w:id="18" w:name="OLE_LINK22"/>
-      <w:bookmarkStart w:id="19" w:name="OLE_LINK27"/>
-      <w:bookmarkStart w:id="20" w:name="OLE_LINK28"/>
+      <w:bookmarkStart w:id="17" w:name="OLE_LINK27"/>
+      <w:bookmarkStart w:id="18" w:name="OLE_LINK28"/>
+      <w:bookmarkStart w:id="19" w:name="OLE_LINK21"/>
+      <w:bookmarkStart w:id="20" w:name="OLE_LINK22"/>
       <w:r>
         <w:rPr>
           <w:rFonts w:cs="Times New Roman"/>
         </w:rPr>
         <w:t>–</w:t>
+      </w:r>
+      <w:bookmarkEnd w:id="17"/>
+      <w:bookmarkEnd w:id="18"/>
+      <w:r>
+        <w:rPr>
+          <w:rFonts w:cs="Times New Roman"/>
+        </w:rPr>
+        <w:t xml:space="preserve"> </w:t>
       </w:r>
       <w:bookmarkEnd w:id="19"/>
       <w:bookmarkEnd w:id="20"/>
-      <w:r>
-        <w:rPr>
-          <w:rFonts w:cs="Times New Roman"/>
-        </w:rPr>
-        <w:t xml:space="preserve"> </w:t>
-      </w:r>
-      <w:bookmarkEnd w:id="17"/>
-      <w:bookmarkEnd w:id="18"/>
       <w:r>
         <w:rPr>
           <w:rFonts w:cs="Times New Roman"/>
@@ -2180,13 +2174,7 @@
         <w:rPr>
           <w:rFonts w:cs="Times New Roman"/>
         </w:rPr>
-        <w:t>inteligentný mobilný telefón</w:t>
-      </w:r>
-      <w:r>
-        <w:rPr>
-          <w:rFonts w:cs="Times New Roman"/>
-        </w:rPr>
-        <w:t xml:space="preserve">, </w:t>
+        <w:t xml:space="preserve">inteligentný mobilný telefón, </w:t>
       </w:r>
       <w:proofErr w:type="spellStart"/>
       <w:r>
@@ -2234,7 +2222,6 @@
           <w:rFonts w:cs="Times New Roman"/>
         </w:rPr>
       </w:pPr>
-      <w:bookmarkStart w:id="27" w:name="_Toc62636261"/>
     </w:p>
     <w:p>
       <w:pPr>
@@ -2308,6 +2295,7 @@
           <w:rFonts w:cs="Times New Roman"/>
         </w:rPr>
       </w:pPr>
+      <w:bookmarkStart w:id="27" w:name="_Toc62651516"/>
       <w:r>
         <w:rPr>
           <w:rFonts w:cs="Times New Roman"/>
@@ -2329,35 +2317,37 @@
           <w:rFonts w:cs="Times New Roman"/>
           <w:lang w:val="en-US"/>
         </w:rPr>
-        <w:t>KOSTELEJ, Martin:</w:t>
+        <w:t>KOSTELEJ, Martin: Night light mobile application</w:t>
       </w:r>
       <w:r>
         <w:rPr>
           <w:rFonts w:cs="Times New Roman"/>
           <w:lang w:val="en-US"/>
         </w:rPr>
-        <w:t xml:space="preserve"> Night light mobile application</w:t>
-      </w:r>
+        <w:t xml:space="preserve">. [bachelor thesis]. – University of Žilina. Faculty of Management Science and Informatics; </w:t>
+      </w:r>
+      <w:proofErr w:type="spellStart"/>
       <w:r>
         <w:rPr>
           <w:rFonts w:cs="Times New Roman"/>
           <w:lang w:val="en-US"/>
         </w:rPr>
-        <w:t xml:space="preserve">. [bachelor thesis]. </w:t>
-      </w:r>
+        <w:t>xxxxxxxx</w:t>
+      </w:r>
+      <w:proofErr w:type="spellEnd"/>
       <w:r>
         <w:rPr>
           <w:rFonts w:cs="Times New Roman"/>
           <w:lang w:val="en-US"/>
         </w:rPr>
-        <w:t>–</w:t>
+        <w:t>. – Supervisor</w:t>
       </w:r>
       <w:r>
         <w:rPr>
           <w:rFonts w:cs="Times New Roman"/>
           <w:lang w:val="en-US"/>
         </w:rPr>
-        <w:t xml:space="preserve"> University of Žilina. Faculty of Management Science and Informatics; </w:t>
+        <w:t xml:space="preserve">: Ing. Boris </w:t>
       </w:r>
       <w:proofErr w:type="spellStart"/>
       <w:r>
@@ -2365,7 +2355,7 @@
           <w:rFonts w:cs="Times New Roman"/>
           <w:lang w:val="en-US"/>
         </w:rPr>
-        <w:t>xxxxxxxx</w:t>
+        <w:t>Bučko</w:t>
       </w:r>
       <w:proofErr w:type="spellEnd"/>
       <w:r>
@@ -2373,58 +2363,7 @@
           <w:rFonts w:cs="Times New Roman"/>
           <w:lang w:val="en-US"/>
         </w:rPr>
-        <w:t xml:space="preserve">. </w:t>
-      </w:r>
-      <w:r>
-        <w:rPr>
-          <w:rFonts w:cs="Times New Roman"/>
-          <w:lang w:val="en-US"/>
-        </w:rPr>
-        <w:t>–</w:t>
-      </w:r>
-      <w:r>
-        <w:rPr>
-          <w:rFonts w:cs="Times New Roman"/>
-          <w:lang w:val="en-US"/>
-        </w:rPr>
-        <w:t xml:space="preserve"> Supervisor</w:t>
-      </w:r>
-      <w:r>
-        <w:rPr>
-          <w:rFonts w:cs="Times New Roman"/>
-          <w:lang w:val="en-US"/>
-        </w:rPr>
-        <w:t xml:space="preserve">: </w:t>
-      </w:r>
-      <w:r>
-        <w:rPr>
-          <w:rFonts w:cs="Times New Roman"/>
-          <w:lang w:val="en-US"/>
-        </w:rPr>
-        <w:t xml:space="preserve">Ing. Boris </w:t>
-      </w:r>
-      <w:proofErr w:type="spellStart"/>
-      <w:r>
-        <w:rPr>
-          <w:rFonts w:cs="Times New Roman"/>
-          <w:lang w:val="en-US"/>
-        </w:rPr>
-        <w:t>Bučko</w:t>
-      </w:r>
-      <w:proofErr w:type="spellEnd"/>
-      <w:r>
-        <w:rPr>
-          <w:rFonts w:cs="Times New Roman"/>
-          <w:lang w:val="en-US"/>
-        </w:rPr>
-        <w:t>, PhD.</w:t>
-      </w:r>
-      <w:r>
-        <w:rPr>
-          <w:rFonts w:cs="Times New Roman"/>
-          <w:lang w:val="en-US"/>
-        </w:rPr>
-        <w:t xml:space="preserve"> Qualification level: bachelor. Study program: Informatics. Žilina. 2021. xx pages.</w:t>
+        <w:t>, PhD. Qualification level: bachelor. Study program: Informatics. Žilina. 2021. xx pages.</w:t>
       </w:r>
     </w:p>
     <w:p>
@@ -2710,6 +2649,16 @@
     </w:p>
     <w:sdt>
       <w:sdtPr>
+        <w:rPr>
+          <w:rFonts w:ascii="Times New Roman" w:eastAsiaTheme="minorHAnsi" w:hAnsi="Times New Roman" w:cs="Times New Roman (Základný text"/>
+          <w:b w:val="0"/>
+          <w:bCs w:val="0"/>
+          <w:caps w:val="0"/>
+          <w:color w:val="auto"/>
+          <w:sz w:val="24"/>
+          <w:szCs w:val="24"/>
+          <w:lang w:eastAsia="en-US"/>
+        </w:rPr>
         <w:id w:val="-1527630288"/>
         <w:docPartObj>
           <w:docPartGallery w:val="Table of Contents"/>
@@ -2718,13 +2667,7 @@
       </w:sdtPr>
       <w:sdtEndPr>
         <w:rPr>
-          <w:rFonts w:ascii="Times New Roman" w:eastAsiaTheme="minorHAnsi" w:hAnsi="Times New Roman" w:cs="Times New Roman (Základný text"/>
-          <w:caps w:val="0"/>
           <w:noProof/>
-          <w:color w:val="auto"/>
-          <w:sz w:val="24"/>
-          <w:szCs w:val="24"/>
-          <w:lang w:eastAsia="en-US"/>
         </w:rPr>
       </w:sdtEndPr>
       <w:sdtContent>
@@ -2770,7 +2713,7 @@
             </w:rPr>
             <w:fldChar w:fldCharType="separate"/>
           </w:r>
-          <w:hyperlink w:anchor="_Toc62636258" w:history="1">
+          <w:hyperlink w:anchor="_Toc62651513" w:history="1">
             <w:r>
               <w:rPr>
                 <w:rStyle w:val="Hypertextovprepojenie"/>
@@ -2798,7 +2741,7 @@
                 <w:noProof/>
                 <w:webHidden/>
               </w:rPr>
-              <w:instrText xml:space="preserve"> PAGEREF _Toc62636258 \h </w:instrText>
+              <w:instrText xml:space="preserve"> PAGEREF _Toc62651513 \h </w:instrText>
             </w:r>
             <w:r>
               <w:rPr>
@@ -2846,7 +2789,7 @@
               <w:lang w:eastAsia="sk-SK"/>
             </w:rPr>
           </w:pPr>
-          <w:hyperlink w:anchor="_Toc62636259" w:history="1">
+          <w:hyperlink w:anchor="_Toc62651514" w:history="1">
             <w:r>
               <w:rPr>
                 <w:rStyle w:val="Hypertextovprepojenie"/>
@@ -2874,7 +2817,7 @@
                 <w:noProof/>
                 <w:webHidden/>
               </w:rPr>
-              <w:instrText xml:space="preserve"> PAGEREF _Toc62636259 \h </w:instrText>
+              <w:instrText xml:space="preserve"> PAGEREF _Toc62651514 \h </w:instrText>
             </w:r>
             <w:r>
               <w:rPr>
@@ -2922,7 +2865,7 @@
               <w:lang w:eastAsia="sk-SK"/>
             </w:rPr>
           </w:pPr>
-          <w:hyperlink w:anchor="_Toc62636260" w:history="1">
+          <w:hyperlink w:anchor="_Toc62651515" w:history="1">
             <w:r>
               <w:rPr>
                 <w:rStyle w:val="Hypertextovprepojenie"/>
@@ -2950,7 +2893,7 @@
                 <w:noProof/>
                 <w:webHidden/>
               </w:rPr>
-              <w:instrText xml:space="preserve"> PAGEREF _Toc62636260 \h </w:instrText>
+              <w:instrText xml:space="preserve"> PAGEREF _Toc62651515 \h </w:instrText>
             </w:r>
             <w:r>
               <w:rPr>
@@ -2998,7 +2941,7 @@
               <w:lang w:eastAsia="sk-SK"/>
             </w:rPr>
           </w:pPr>
-          <w:hyperlink w:anchor="_Toc62636261" w:history="1">
+          <w:hyperlink w:anchor="_Toc62651516" w:history="1">
             <w:r>
               <w:rPr>
                 <w:rStyle w:val="Hypertextovprepojenie"/>
@@ -3026,7 +2969,7 @@
                 <w:noProof/>
                 <w:webHidden/>
               </w:rPr>
-              <w:instrText xml:space="preserve"> PAGEREF _Toc62636261 \h </w:instrText>
+              <w:instrText xml:space="preserve"> PAGEREF _Toc62651516 \h </w:instrText>
             </w:r>
             <w:r>
               <w:rPr>
@@ -3046,7 +2989,7 @@
                 <w:noProof/>
                 <w:webHidden/>
               </w:rPr>
-              <w:t>6</w:t>
+              <w:t>7</w:t>
             </w:r>
             <w:r>
               <w:rPr>
@@ -3074,27 +3017,13 @@
               <w:lang w:eastAsia="sk-SK"/>
             </w:rPr>
           </w:pPr>
-          <w:hyperlink w:anchor="_Toc62636262" w:history="1">
+          <w:hyperlink w:anchor="_Toc62651517" w:history="1">
             <w:r>
               <w:rPr>
                 <w:rStyle w:val="Hypertextovprepojenie"/>
                 <w:noProof/>
               </w:rPr>
-              <w:t>zoznam obráz</w:t>
-            </w:r>
-            <w:r>
-              <w:rPr>
-                <w:rStyle w:val="Hypertextovprepojenie"/>
-                <w:noProof/>
-              </w:rPr>
-              <w:t>k</w:t>
-            </w:r>
-            <w:r>
-              <w:rPr>
-                <w:rStyle w:val="Hypertextovprepojenie"/>
-                <w:noProof/>
-              </w:rPr>
-              <w:t>ov</w:t>
+              <w:t>Zoznam obrázkov</w:t>
             </w:r>
             <w:r>
               <w:rPr>
@@ -3115,7 +3044,7 @@
                 <w:noProof/>
                 <w:webHidden/>
               </w:rPr>
-              <w:instrText xml:space="preserve"> PAGEREF _Toc62636262 \h </w:instrText>
+              <w:instrText xml:space="preserve"> PAGEREF _Toc62651517 \h </w:instrText>
             </w:r>
             <w:r>
               <w:rPr>
@@ -3135,7 +3064,7 @@
                 <w:noProof/>
                 <w:webHidden/>
               </w:rPr>
-              <w:t>8</w:t>
+              <w:t>9</w:t>
             </w:r>
             <w:r>
               <w:rPr>
@@ -3163,13 +3092,13 @@
               <w:lang w:eastAsia="sk-SK"/>
             </w:rPr>
           </w:pPr>
-          <w:hyperlink w:anchor="_Toc62636263" w:history="1">
+          <w:hyperlink w:anchor="_Toc62651518" w:history="1">
             <w:r>
               <w:rPr>
                 <w:rStyle w:val="Hypertextovprepojenie"/>
                 <w:noProof/>
               </w:rPr>
-              <w:t>zoznam tabuliek</w:t>
+              <w:t>Zoznam tabuliek</w:t>
             </w:r>
             <w:r>
               <w:rPr>
@@ -3190,7 +3119,7 @@
                 <w:noProof/>
                 <w:webHidden/>
               </w:rPr>
-              <w:instrText xml:space="preserve"> PAGEREF _Toc62636263 \h </w:instrText>
+              <w:instrText xml:space="preserve"> PAGEREF _Toc62651518 \h </w:instrText>
             </w:r>
             <w:r>
               <w:rPr>
@@ -3210,7 +3139,7 @@
                 <w:noProof/>
                 <w:webHidden/>
               </w:rPr>
-              <w:t>9</w:t>
+              <w:t>10</w:t>
             </w:r>
             <w:r>
               <w:rPr>
@@ -3238,13 +3167,13 @@
               <w:lang w:eastAsia="sk-SK"/>
             </w:rPr>
           </w:pPr>
-          <w:hyperlink w:anchor="_Toc62636264" w:history="1">
+          <w:hyperlink w:anchor="_Toc62651519" w:history="1">
             <w:r>
               <w:rPr>
                 <w:rStyle w:val="Hypertextovprepojenie"/>
                 <w:noProof/>
               </w:rPr>
-              <w:t>zoznam skratiek</w:t>
+              <w:t>Zoznam skratiek</w:t>
             </w:r>
             <w:r>
               <w:rPr>
@@ -3265,7 +3194,7 @@
                 <w:noProof/>
                 <w:webHidden/>
               </w:rPr>
-              <w:instrText xml:space="preserve"> PAGEREF _Toc62636264 \h </w:instrText>
+              <w:instrText xml:space="preserve"> PAGEREF _Toc62651519 \h </w:instrText>
             </w:r>
             <w:r>
               <w:rPr>
@@ -3285,7 +3214,7 @@
                 <w:noProof/>
                 <w:webHidden/>
               </w:rPr>
-              <w:t>10</w:t>
+              <w:t>11</w:t>
             </w:r>
             <w:r>
               <w:rPr>
@@ -3313,13 +3242,13 @@
               <w:lang w:eastAsia="sk-SK"/>
             </w:rPr>
           </w:pPr>
-          <w:hyperlink w:anchor="_Toc62636265" w:history="1">
+          <w:hyperlink w:anchor="_Toc62651520" w:history="1">
             <w:r>
               <w:rPr>
                 <w:rStyle w:val="Hypertextovprepojenie"/>
                 <w:noProof/>
               </w:rPr>
-              <w:t>úvod</w:t>
+              <w:t>Úvod</w:t>
             </w:r>
             <w:r>
               <w:rPr>
@@ -3340,7 +3269,7 @@
                 <w:noProof/>
                 <w:webHidden/>
               </w:rPr>
-              <w:instrText xml:space="preserve"> PAGEREF _Toc62636265 \h </w:instrText>
+              <w:instrText xml:space="preserve"> PAGEREF _Toc62651520 \h </w:instrText>
             </w:r>
             <w:r>
               <w:rPr>
@@ -3360,7 +3289,1223 @@
                 <w:noProof/>
                 <w:webHidden/>
               </w:rPr>
-              <w:t>11</w:t>
+              <w:t>12</w:t>
+            </w:r>
+            <w:r>
+              <w:rPr>
+                <w:noProof/>
+                <w:webHidden/>
+              </w:rPr>
+              <w:fldChar w:fldCharType="end"/>
+            </w:r>
+          </w:hyperlink>
+        </w:p>
+        <w:p>
+          <w:pPr>
+            <w:pStyle w:val="Obsah1"/>
+            <w:tabs>
+              <w:tab w:val="left" w:pos="480"/>
+              <w:tab w:val="right" w:leader="dot" w:pos="8771"/>
+            </w:tabs>
+            <w:rPr>
+              <w:rFonts w:eastAsiaTheme="minorEastAsia" w:cstheme="minorBidi"/>
+              <w:b w:val="0"/>
+              <w:bCs w:val="0"/>
+              <w:caps w:val="0"/>
+              <w:noProof/>
+              <w:sz w:val="24"/>
+              <w:szCs w:val="24"/>
+              <w:lang w:eastAsia="sk-SK"/>
+            </w:rPr>
+          </w:pPr>
+          <w:hyperlink w:anchor="_Toc62651521" w:history="1">
+            <w:r>
+              <w:rPr>
+                <w:rStyle w:val="Hypertextovprepojenie"/>
+                <w:noProof/>
+              </w:rPr>
+              <w:t>1</w:t>
+            </w:r>
+            <w:r>
+              <w:rPr>
+                <w:rFonts w:eastAsiaTheme="minorEastAsia" w:cstheme="minorBidi"/>
+                <w:b w:val="0"/>
+                <w:bCs w:val="0"/>
+                <w:caps w:val="0"/>
+                <w:noProof/>
+                <w:sz w:val="24"/>
+                <w:szCs w:val="24"/>
+                <w:lang w:eastAsia="sk-SK"/>
+              </w:rPr>
+              <w:tab/>
+            </w:r>
+            <w:r>
+              <w:rPr>
+                <w:rStyle w:val="Hypertextovprepojenie"/>
+                <w:noProof/>
+              </w:rPr>
+              <w:t>Analýza mobilných aplikácií a vplyvu svetla na organizmus</w:t>
+            </w:r>
+            <w:r>
+              <w:rPr>
+                <w:noProof/>
+                <w:webHidden/>
+              </w:rPr>
+              <w:tab/>
+            </w:r>
+            <w:r>
+              <w:rPr>
+                <w:noProof/>
+                <w:webHidden/>
+              </w:rPr>
+              <w:fldChar w:fldCharType="begin"/>
+            </w:r>
+            <w:r>
+              <w:rPr>
+                <w:noProof/>
+                <w:webHidden/>
+              </w:rPr>
+              <w:instrText xml:space="preserve"> PAGEREF _Toc62651521 \h </w:instrText>
+            </w:r>
+            <w:r>
+              <w:rPr>
+                <w:noProof/>
+                <w:webHidden/>
+              </w:rPr>
+            </w:r>
+            <w:r>
+              <w:rPr>
+                <w:noProof/>
+                <w:webHidden/>
+              </w:rPr>
+              <w:fldChar w:fldCharType="separate"/>
+            </w:r>
+            <w:r>
+              <w:rPr>
+                <w:noProof/>
+                <w:webHidden/>
+              </w:rPr>
+              <w:t>13</w:t>
+            </w:r>
+            <w:r>
+              <w:rPr>
+                <w:noProof/>
+                <w:webHidden/>
+              </w:rPr>
+              <w:fldChar w:fldCharType="end"/>
+            </w:r>
+          </w:hyperlink>
+        </w:p>
+        <w:p>
+          <w:pPr>
+            <w:pStyle w:val="Obsah2"/>
+            <w:tabs>
+              <w:tab w:val="left" w:pos="960"/>
+              <w:tab w:val="right" w:leader="dot" w:pos="8771"/>
+            </w:tabs>
+            <w:rPr>
+              <w:rFonts w:eastAsiaTheme="minorEastAsia" w:cstheme="minorBidi"/>
+              <w:smallCaps w:val="0"/>
+              <w:noProof/>
+              <w:sz w:val="24"/>
+              <w:szCs w:val="24"/>
+              <w:lang w:eastAsia="sk-SK"/>
+            </w:rPr>
+          </w:pPr>
+          <w:hyperlink w:anchor="_Toc62651522" w:history="1">
+            <w:r>
+              <w:rPr>
+                <w:rStyle w:val="Hypertextovprepojenie"/>
+                <w:noProof/>
+              </w:rPr>
+              <w:t>1.1</w:t>
+            </w:r>
+            <w:r>
+              <w:rPr>
+                <w:rFonts w:eastAsiaTheme="minorEastAsia" w:cstheme="minorBidi"/>
+                <w:smallCaps w:val="0"/>
+                <w:noProof/>
+                <w:sz w:val="24"/>
+                <w:szCs w:val="24"/>
+                <w:lang w:eastAsia="sk-SK"/>
+              </w:rPr>
+              <w:tab/>
+            </w:r>
+            <w:r>
+              <w:rPr>
+                <w:rStyle w:val="Hypertextovprepojenie"/>
+                <w:noProof/>
+              </w:rPr>
+              <w:t>Analýza podobných aplikácií</w:t>
+            </w:r>
+            <w:r>
+              <w:rPr>
+                <w:noProof/>
+                <w:webHidden/>
+              </w:rPr>
+              <w:tab/>
+            </w:r>
+            <w:r>
+              <w:rPr>
+                <w:noProof/>
+                <w:webHidden/>
+              </w:rPr>
+              <w:fldChar w:fldCharType="begin"/>
+            </w:r>
+            <w:r>
+              <w:rPr>
+                <w:noProof/>
+                <w:webHidden/>
+              </w:rPr>
+              <w:instrText xml:space="preserve"> PAGEREF _Toc62651522 \h </w:instrText>
+            </w:r>
+            <w:r>
+              <w:rPr>
+                <w:noProof/>
+                <w:webHidden/>
+              </w:rPr>
+            </w:r>
+            <w:r>
+              <w:rPr>
+                <w:noProof/>
+                <w:webHidden/>
+              </w:rPr>
+              <w:fldChar w:fldCharType="separate"/>
+            </w:r>
+            <w:r>
+              <w:rPr>
+                <w:noProof/>
+                <w:webHidden/>
+              </w:rPr>
+              <w:t>13</w:t>
+            </w:r>
+            <w:r>
+              <w:rPr>
+                <w:noProof/>
+                <w:webHidden/>
+              </w:rPr>
+              <w:fldChar w:fldCharType="end"/>
+            </w:r>
+          </w:hyperlink>
+        </w:p>
+        <w:p>
+          <w:pPr>
+            <w:pStyle w:val="Obsah2"/>
+            <w:tabs>
+              <w:tab w:val="left" w:pos="960"/>
+              <w:tab w:val="right" w:leader="dot" w:pos="8771"/>
+            </w:tabs>
+            <w:rPr>
+              <w:rFonts w:eastAsiaTheme="minorEastAsia" w:cstheme="minorBidi"/>
+              <w:smallCaps w:val="0"/>
+              <w:noProof/>
+              <w:sz w:val="24"/>
+              <w:szCs w:val="24"/>
+              <w:lang w:eastAsia="sk-SK"/>
+            </w:rPr>
+          </w:pPr>
+          <w:hyperlink w:anchor="_Toc62651523" w:history="1">
+            <w:r>
+              <w:rPr>
+                <w:rStyle w:val="Hypertextovprepojenie"/>
+                <w:noProof/>
+              </w:rPr>
+              <w:t>1.2</w:t>
+            </w:r>
+            <w:r>
+              <w:rPr>
+                <w:rFonts w:eastAsiaTheme="minorEastAsia" w:cstheme="minorBidi"/>
+                <w:smallCaps w:val="0"/>
+                <w:noProof/>
+                <w:sz w:val="24"/>
+                <w:szCs w:val="24"/>
+                <w:lang w:eastAsia="sk-SK"/>
+              </w:rPr>
+              <w:tab/>
+            </w:r>
+            <w:r>
+              <w:rPr>
+                <w:rStyle w:val="Hypertextovprepojenie"/>
+                <w:noProof/>
+              </w:rPr>
+              <w:t>Pôsobenie svetla na ľudský organizmus</w:t>
+            </w:r>
+            <w:r>
+              <w:rPr>
+                <w:noProof/>
+                <w:webHidden/>
+              </w:rPr>
+              <w:tab/>
+            </w:r>
+            <w:r>
+              <w:rPr>
+                <w:noProof/>
+                <w:webHidden/>
+              </w:rPr>
+              <w:fldChar w:fldCharType="begin"/>
+            </w:r>
+            <w:r>
+              <w:rPr>
+                <w:noProof/>
+                <w:webHidden/>
+              </w:rPr>
+              <w:instrText xml:space="preserve"> PAGEREF _Toc62651523 \h </w:instrText>
+            </w:r>
+            <w:r>
+              <w:rPr>
+                <w:noProof/>
+                <w:webHidden/>
+              </w:rPr>
+            </w:r>
+            <w:r>
+              <w:rPr>
+                <w:noProof/>
+                <w:webHidden/>
+              </w:rPr>
+              <w:fldChar w:fldCharType="separate"/>
+            </w:r>
+            <w:r>
+              <w:rPr>
+                <w:noProof/>
+                <w:webHidden/>
+              </w:rPr>
+              <w:t>13</w:t>
+            </w:r>
+            <w:r>
+              <w:rPr>
+                <w:noProof/>
+                <w:webHidden/>
+              </w:rPr>
+              <w:fldChar w:fldCharType="end"/>
+            </w:r>
+          </w:hyperlink>
+        </w:p>
+        <w:p>
+          <w:pPr>
+            <w:pStyle w:val="Obsah1"/>
+            <w:tabs>
+              <w:tab w:val="left" w:pos="480"/>
+              <w:tab w:val="right" w:leader="dot" w:pos="8771"/>
+            </w:tabs>
+            <w:rPr>
+              <w:rFonts w:eastAsiaTheme="minorEastAsia" w:cstheme="minorBidi"/>
+              <w:b w:val="0"/>
+              <w:bCs w:val="0"/>
+              <w:caps w:val="0"/>
+              <w:noProof/>
+              <w:sz w:val="24"/>
+              <w:szCs w:val="24"/>
+              <w:lang w:eastAsia="sk-SK"/>
+            </w:rPr>
+          </w:pPr>
+          <w:hyperlink w:anchor="_Toc62651524" w:history="1">
+            <w:r>
+              <w:rPr>
+                <w:rStyle w:val="Hypertextovprepojenie"/>
+                <w:noProof/>
+              </w:rPr>
+              <w:t>2</w:t>
+            </w:r>
+            <w:r>
+              <w:rPr>
+                <w:rFonts w:eastAsiaTheme="minorEastAsia" w:cstheme="minorBidi"/>
+                <w:b w:val="0"/>
+                <w:bCs w:val="0"/>
+                <w:caps w:val="0"/>
+                <w:noProof/>
+                <w:sz w:val="24"/>
+                <w:szCs w:val="24"/>
+                <w:lang w:eastAsia="sk-SK"/>
+              </w:rPr>
+              <w:tab/>
+            </w:r>
+            <w:r>
+              <w:rPr>
+                <w:rStyle w:val="Hypertextovprepojenie"/>
+                <w:noProof/>
+              </w:rPr>
+              <w:t>Cieľ práce</w:t>
+            </w:r>
+            <w:r>
+              <w:rPr>
+                <w:noProof/>
+                <w:webHidden/>
+              </w:rPr>
+              <w:tab/>
+            </w:r>
+            <w:r>
+              <w:rPr>
+                <w:noProof/>
+                <w:webHidden/>
+              </w:rPr>
+              <w:fldChar w:fldCharType="begin"/>
+            </w:r>
+            <w:r>
+              <w:rPr>
+                <w:noProof/>
+                <w:webHidden/>
+              </w:rPr>
+              <w:instrText xml:space="preserve"> PAGEREF _Toc62651524 \h </w:instrText>
+            </w:r>
+            <w:r>
+              <w:rPr>
+                <w:noProof/>
+                <w:webHidden/>
+              </w:rPr>
+            </w:r>
+            <w:r>
+              <w:rPr>
+                <w:noProof/>
+                <w:webHidden/>
+              </w:rPr>
+              <w:fldChar w:fldCharType="separate"/>
+            </w:r>
+            <w:r>
+              <w:rPr>
+                <w:noProof/>
+                <w:webHidden/>
+              </w:rPr>
+              <w:t>13</w:t>
+            </w:r>
+            <w:r>
+              <w:rPr>
+                <w:noProof/>
+                <w:webHidden/>
+              </w:rPr>
+              <w:fldChar w:fldCharType="end"/>
+            </w:r>
+          </w:hyperlink>
+        </w:p>
+        <w:p>
+          <w:pPr>
+            <w:pStyle w:val="Obsah1"/>
+            <w:tabs>
+              <w:tab w:val="left" w:pos="480"/>
+              <w:tab w:val="right" w:leader="dot" w:pos="8771"/>
+            </w:tabs>
+            <w:rPr>
+              <w:rFonts w:eastAsiaTheme="minorEastAsia" w:cstheme="minorBidi"/>
+              <w:b w:val="0"/>
+              <w:bCs w:val="0"/>
+              <w:caps w:val="0"/>
+              <w:noProof/>
+              <w:sz w:val="24"/>
+              <w:szCs w:val="24"/>
+              <w:lang w:eastAsia="sk-SK"/>
+            </w:rPr>
+          </w:pPr>
+          <w:hyperlink w:anchor="_Toc62651525" w:history="1">
+            <w:r>
+              <w:rPr>
+                <w:rStyle w:val="Hypertextovprepojenie"/>
+                <w:noProof/>
+              </w:rPr>
+              <w:t>3</w:t>
+            </w:r>
+            <w:r>
+              <w:rPr>
+                <w:rFonts w:eastAsiaTheme="minorEastAsia" w:cstheme="minorBidi"/>
+                <w:b w:val="0"/>
+                <w:bCs w:val="0"/>
+                <w:caps w:val="0"/>
+                <w:noProof/>
+                <w:sz w:val="24"/>
+                <w:szCs w:val="24"/>
+                <w:lang w:eastAsia="sk-SK"/>
+              </w:rPr>
+              <w:tab/>
+            </w:r>
+            <w:r>
+              <w:rPr>
+                <w:rStyle w:val="Hypertextovprepojenie"/>
+                <w:noProof/>
+              </w:rPr>
+              <w:t>Metodika práce a metódy skúmania</w:t>
+            </w:r>
+            <w:r>
+              <w:rPr>
+                <w:noProof/>
+                <w:webHidden/>
+              </w:rPr>
+              <w:tab/>
+            </w:r>
+            <w:r>
+              <w:rPr>
+                <w:noProof/>
+                <w:webHidden/>
+              </w:rPr>
+              <w:fldChar w:fldCharType="begin"/>
+            </w:r>
+            <w:r>
+              <w:rPr>
+                <w:noProof/>
+                <w:webHidden/>
+              </w:rPr>
+              <w:instrText xml:space="preserve"> PAGEREF _Toc62651525 \h </w:instrText>
+            </w:r>
+            <w:r>
+              <w:rPr>
+                <w:noProof/>
+                <w:webHidden/>
+              </w:rPr>
+            </w:r>
+            <w:r>
+              <w:rPr>
+                <w:noProof/>
+                <w:webHidden/>
+              </w:rPr>
+              <w:fldChar w:fldCharType="separate"/>
+            </w:r>
+            <w:r>
+              <w:rPr>
+                <w:noProof/>
+                <w:webHidden/>
+              </w:rPr>
+              <w:t>13</w:t>
+            </w:r>
+            <w:r>
+              <w:rPr>
+                <w:noProof/>
+                <w:webHidden/>
+              </w:rPr>
+              <w:fldChar w:fldCharType="end"/>
+            </w:r>
+          </w:hyperlink>
+        </w:p>
+        <w:p>
+          <w:pPr>
+            <w:pStyle w:val="Obsah2"/>
+            <w:tabs>
+              <w:tab w:val="left" w:pos="960"/>
+              <w:tab w:val="right" w:leader="dot" w:pos="8771"/>
+            </w:tabs>
+            <w:rPr>
+              <w:rFonts w:eastAsiaTheme="minorEastAsia" w:cstheme="minorBidi"/>
+              <w:smallCaps w:val="0"/>
+              <w:noProof/>
+              <w:sz w:val="24"/>
+              <w:szCs w:val="24"/>
+              <w:lang w:eastAsia="sk-SK"/>
+            </w:rPr>
+          </w:pPr>
+          <w:hyperlink w:anchor="_Toc62651526" w:history="1">
+            <w:r>
+              <w:rPr>
+                <w:rStyle w:val="Hypertextovprepojenie"/>
+                <w:noProof/>
+              </w:rPr>
+              <w:t>3.1</w:t>
+            </w:r>
+            <w:r>
+              <w:rPr>
+                <w:rFonts w:eastAsiaTheme="minorEastAsia" w:cstheme="minorBidi"/>
+                <w:smallCaps w:val="0"/>
+                <w:noProof/>
+                <w:sz w:val="24"/>
+                <w:szCs w:val="24"/>
+                <w:lang w:eastAsia="sk-SK"/>
+              </w:rPr>
+              <w:tab/>
+            </w:r>
+            <w:r>
+              <w:rPr>
+                <w:rStyle w:val="Hypertextovprepojenie"/>
+                <w:noProof/>
+              </w:rPr>
+              <w:t>Návrh funkcií a vzhľadu</w:t>
+            </w:r>
+            <w:r>
+              <w:rPr>
+                <w:noProof/>
+                <w:webHidden/>
+              </w:rPr>
+              <w:tab/>
+            </w:r>
+            <w:r>
+              <w:rPr>
+                <w:noProof/>
+                <w:webHidden/>
+              </w:rPr>
+              <w:fldChar w:fldCharType="begin"/>
+            </w:r>
+            <w:r>
+              <w:rPr>
+                <w:noProof/>
+                <w:webHidden/>
+              </w:rPr>
+              <w:instrText xml:space="preserve"> PAGEREF _Toc62651526 \h </w:instrText>
+            </w:r>
+            <w:r>
+              <w:rPr>
+                <w:noProof/>
+                <w:webHidden/>
+              </w:rPr>
+            </w:r>
+            <w:r>
+              <w:rPr>
+                <w:noProof/>
+                <w:webHidden/>
+              </w:rPr>
+              <w:fldChar w:fldCharType="separate"/>
+            </w:r>
+            <w:r>
+              <w:rPr>
+                <w:noProof/>
+                <w:webHidden/>
+              </w:rPr>
+              <w:t>13</w:t>
+            </w:r>
+            <w:r>
+              <w:rPr>
+                <w:noProof/>
+                <w:webHidden/>
+              </w:rPr>
+              <w:fldChar w:fldCharType="end"/>
+            </w:r>
+          </w:hyperlink>
+        </w:p>
+        <w:p>
+          <w:pPr>
+            <w:pStyle w:val="Obsah2"/>
+            <w:tabs>
+              <w:tab w:val="left" w:pos="960"/>
+              <w:tab w:val="right" w:leader="dot" w:pos="8771"/>
+            </w:tabs>
+            <w:rPr>
+              <w:rFonts w:eastAsiaTheme="minorEastAsia" w:cstheme="minorBidi"/>
+              <w:smallCaps w:val="0"/>
+              <w:noProof/>
+              <w:sz w:val="24"/>
+              <w:szCs w:val="24"/>
+              <w:lang w:eastAsia="sk-SK"/>
+            </w:rPr>
+          </w:pPr>
+          <w:hyperlink w:anchor="_Toc62651527" w:history="1">
+            <w:r>
+              <w:rPr>
+                <w:rStyle w:val="Hypertextovprepojenie"/>
+                <w:noProof/>
+              </w:rPr>
+              <w:t>3.2</w:t>
+            </w:r>
+            <w:r>
+              <w:rPr>
+                <w:rFonts w:eastAsiaTheme="minorEastAsia" w:cstheme="minorBidi"/>
+                <w:smallCaps w:val="0"/>
+                <w:noProof/>
+                <w:sz w:val="24"/>
+                <w:szCs w:val="24"/>
+                <w:lang w:eastAsia="sk-SK"/>
+              </w:rPr>
+              <w:tab/>
+            </w:r>
+            <w:r>
+              <w:rPr>
+                <w:rStyle w:val="Hypertextovprepojenie"/>
+                <w:noProof/>
+              </w:rPr>
+              <w:t>Porovnanie viacerých možností implementácie</w:t>
+            </w:r>
+            <w:r>
+              <w:rPr>
+                <w:noProof/>
+                <w:webHidden/>
+              </w:rPr>
+              <w:tab/>
+            </w:r>
+            <w:r>
+              <w:rPr>
+                <w:noProof/>
+                <w:webHidden/>
+              </w:rPr>
+              <w:fldChar w:fldCharType="begin"/>
+            </w:r>
+            <w:r>
+              <w:rPr>
+                <w:noProof/>
+                <w:webHidden/>
+              </w:rPr>
+              <w:instrText xml:space="preserve"> PAGEREF _Toc62651527 \h </w:instrText>
+            </w:r>
+            <w:r>
+              <w:rPr>
+                <w:noProof/>
+                <w:webHidden/>
+              </w:rPr>
+            </w:r>
+            <w:r>
+              <w:rPr>
+                <w:noProof/>
+                <w:webHidden/>
+              </w:rPr>
+              <w:fldChar w:fldCharType="separate"/>
+            </w:r>
+            <w:r>
+              <w:rPr>
+                <w:noProof/>
+                <w:webHidden/>
+              </w:rPr>
+              <w:t>13</w:t>
+            </w:r>
+            <w:r>
+              <w:rPr>
+                <w:noProof/>
+                <w:webHidden/>
+              </w:rPr>
+              <w:fldChar w:fldCharType="end"/>
+            </w:r>
+          </w:hyperlink>
+        </w:p>
+        <w:p>
+          <w:pPr>
+            <w:pStyle w:val="Obsah2"/>
+            <w:tabs>
+              <w:tab w:val="left" w:pos="960"/>
+              <w:tab w:val="right" w:leader="dot" w:pos="8771"/>
+            </w:tabs>
+            <w:rPr>
+              <w:rFonts w:eastAsiaTheme="minorEastAsia" w:cstheme="minorBidi"/>
+              <w:smallCaps w:val="0"/>
+              <w:noProof/>
+              <w:sz w:val="24"/>
+              <w:szCs w:val="24"/>
+              <w:lang w:eastAsia="sk-SK"/>
+            </w:rPr>
+          </w:pPr>
+          <w:hyperlink w:anchor="_Toc62651528" w:history="1">
+            <w:r>
+              <w:rPr>
+                <w:rStyle w:val="Hypertextovprepojenie"/>
+                <w:noProof/>
+              </w:rPr>
+              <w:t>3.3</w:t>
+            </w:r>
+            <w:r>
+              <w:rPr>
+                <w:rFonts w:eastAsiaTheme="minorEastAsia" w:cstheme="minorBidi"/>
+                <w:smallCaps w:val="0"/>
+                <w:noProof/>
+                <w:sz w:val="24"/>
+                <w:szCs w:val="24"/>
+                <w:lang w:eastAsia="sk-SK"/>
+              </w:rPr>
+              <w:tab/>
+            </w:r>
+            <w:r>
+              <w:rPr>
+                <w:rStyle w:val="Hypertextovprepojenie"/>
+                <w:noProof/>
+              </w:rPr>
+              <w:t>UML diagram a architektúra</w:t>
+            </w:r>
+            <w:r>
+              <w:rPr>
+                <w:noProof/>
+                <w:webHidden/>
+              </w:rPr>
+              <w:tab/>
+            </w:r>
+            <w:r>
+              <w:rPr>
+                <w:noProof/>
+                <w:webHidden/>
+              </w:rPr>
+              <w:fldChar w:fldCharType="begin"/>
+            </w:r>
+            <w:r>
+              <w:rPr>
+                <w:noProof/>
+                <w:webHidden/>
+              </w:rPr>
+              <w:instrText xml:space="preserve"> PAGEREF _Toc62651528 \h </w:instrText>
+            </w:r>
+            <w:r>
+              <w:rPr>
+                <w:noProof/>
+                <w:webHidden/>
+              </w:rPr>
+            </w:r>
+            <w:r>
+              <w:rPr>
+                <w:noProof/>
+                <w:webHidden/>
+              </w:rPr>
+              <w:fldChar w:fldCharType="separate"/>
+            </w:r>
+            <w:r>
+              <w:rPr>
+                <w:noProof/>
+                <w:webHidden/>
+              </w:rPr>
+              <w:t>13</w:t>
+            </w:r>
+            <w:r>
+              <w:rPr>
+                <w:noProof/>
+                <w:webHidden/>
+              </w:rPr>
+              <w:fldChar w:fldCharType="end"/>
+            </w:r>
+          </w:hyperlink>
+        </w:p>
+        <w:p>
+          <w:pPr>
+            <w:pStyle w:val="Obsah2"/>
+            <w:tabs>
+              <w:tab w:val="left" w:pos="960"/>
+              <w:tab w:val="right" w:leader="dot" w:pos="8771"/>
+            </w:tabs>
+            <w:rPr>
+              <w:rFonts w:eastAsiaTheme="minorEastAsia" w:cstheme="minorBidi"/>
+              <w:smallCaps w:val="0"/>
+              <w:noProof/>
+              <w:sz w:val="24"/>
+              <w:szCs w:val="24"/>
+              <w:lang w:eastAsia="sk-SK"/>
+            </w:rPr>
+          </w:pPr>
+          <w:hyperlink w:anchor="_Toc62651529" w:history="1">
+            <w:r>
+              <w:rPr>
+                <w:rStyle w:val="Hypertextovprepojenie"/>
+                <w:noProof/>
+              </w:rPr>
+              <w:t>3.4</w:t>
+            </w:r>
+            <w:r>
+              <w:rPr>
+                <w:rFonts w:eastAsiaTheme="minorEastAsia" w:cstheme="minorBidi"/>
+                <w:smallCaps w:val="0"/>
+                <w:noProof/>
+                <w:sz w:val="24"/>
+                <w:szCs w:val="24"/>
+                <w:lang w:eastAsia="sk-SK"/>
+              </w:rPr>
+              <w:tab/>
+            </w:r>
+            <w:r>
+              <w:rPr>
+                <w:rStyle w:val="Hypertextovprepojenie"/>
+                <w:noProof/>
+              </w:rPr>
+              <w:t>Výsledná implementácia</w:t>
+            </w:r>
+            <w:r>
+              <w:rPr>
+                <w:noProof/>
+                <w:webHidden/>
+              </w:rPr>
+              <w:tab/>
+            </w:r>
+            <w:r>
+              <w:rPr>
+                <w:noProof/>
+                <w:webHidden/>
+              </w:rPr>
+              <w:fldChar w:fldCharType="begin"/>
+            </w:r>
+            <w:r>
+              <w:rPr>
+                <w:noProof/>
+                <w:webHidden/>
+              </w:rPr>
+              <w:instrText xml:space="preserve"> PAGEREF _Toc62651529 \h </w:instrText>
+            </w:r>
+            <w:r>
+              <w:rPr>
+                <w:noProof/>
+                <w:webHidden/>
+              </w:rPr>
+            </w:r>
+            <w:r>
+              <w:rPr>
+                <w:noProof/>
+                <w:webHidden/>
+              </w:rPr>
+              <w:fldChar w:fldCharType="separate"/>
+            </w:r>
+            <w:r>
+              <w:rPr>
+                <w:noProof/>
+                <w:webHidden/>
+              </w:rPr>
+              <w:t>13</w:t>
+            </w:r>
+            <w:r>
+              <w:rPr>
+                <w:noProof/>
+                <w:webHidden/>
+              </w:rPr>
+              <w:fldChar w:fldCharType="end"/>
+            </w:r>
+          </w:hyperlink>
+        </w:p>
+        <w:p>
+          <w:pPr>
+            <w:pStyle w:val="Obsah1"/>
+            <w:tabs>
+              <w:tab w:val="left" w:pos="480"/>
+              <w:tab w:val="right" w:leader="dot" w:pos="8771"/>
+            </w:tabs>
+            <w:rPr>
+              <w:rFonts w:eastAsiaTheme="minorEastAsia" w:cstheme="minorBidi"/>
+              <w:b w:val="0"/>
+              <w:bCs w:val="0"/>
+              <w:caps w:val="0"/>
+              <w:noProof/>
+              <w:sz w:val="24"/>
+              <w:szCs w:val="24"/>
+              <w:lang w:eastAsia="sk-SK"/>
+            </w:rPr>
+          </w:pPr>
+          <w:hyperlink w:anchor="_Toc62651530" w:history="1">
+            <w:r>
+              <w:rPr>
+                <w:rStyle w:val="Hypertextovprepojenie"/>
+                <w:noProof/>
+              </w:rPr>
+              <w:t>4</w:t>
+            </w:r>
+            <w:r>
+              <w:rPr>
+                <w:rFonts w:eastAsiaTheme="minorEastAsia" w:cstheme="minorBidi"/>
+                <w:b w:val="0"/>
+                <w:bCs w:val="0"/>
+                <w:caps w:val="0"/>
+                <w:noProof/>
+                <w:sz w:val="24"/>
+                <w:szCs w:val="24"/>
+                <w:lang w:eastAsia="sk-SK"/>
+              </w:rPr>
+              <w:tab/>
+            </w:r>
+            <w:r>
+              <w:rPr>
+                <w:rStyle w:val="Hypertextovprepojenie"/>
+                <w:noProof/>
+              </w:rPr>
+              <w:t>Výsledky práce</w:t>
+            </w:r>
+            <w:r>
+              <w:rPr>
+                <w:noProof/>
+                <w:webHidden/>
+              </w:rPr>
+              <w:tab/>
+            </w:r>
+            <w:r>
+              <w:rPr>
+                <w:noProof/>
+                <w:webHidden/>
+              </w:rPr>
+              <w:fldChar w:fldCharType="begin"/>
+            </w:r>
+            <w:r>
+              <w:rPr>
+                <w:noProof/>
+                <w:webHidden/>
+              </w:rPr>
+              <w:instrText xml:space="preserve"> PAGEREF _Toc62651530 \h </w:instrText>
+            </w:r>
+            <w:r>
+              <w:rPr>
+                <w:noProof/>
+                <w:webHidden/>
+              </w:rPr>
+            </w:r>
+            <w:r>
+              <w:rPr>
+                <w:noProof/>
+                <w:webHidden/>
+              </w:rPr>
+              <w:fldChar w:fldCharType="separate"/>
+            </w:r>
+            <w:r>
+              <w:rPr>
+                <w:noProof/>
+                <w:webHidden/>
+              </w:rPr>
+              <w:t>13</w:t>
+            </w:r>
+            <w:r>
+              <w:rPr>
+                <w:noProof/>
+                <w:webHidden/>
+              </w:rPr>
+              <w:fldChar w:fldCharType="end"/>
+            </w:r>
+          </w:hyperlink>
+        </w:p>
+        <w:p>
+          <w:pPr>
+            <w:pStyle w:val="Obsah2"/>
+            <w:tabs>
+              <w:tab w:val="left" w:pos="960"/>
+              <w:tab w:val="right" w:leader="dot" w:pos="8771"/>
+            </w:tabs>
+            <w:rPr>
+              <w:rFonts w:eastAsiaTheme="minorEastAsia" w:cstheme="minorBidi"/>
+              <w:smallCaps w:val="0"/>
+              <w:noProof/>
+              <w:sz w:val="24"/>
+              <w:szCs w:val="24"/>
+              <w:lang w:eastAsia="sk-SK"/>
+            </w:rPr>
+          </w:pPr>
+          <w:hyperlink w:anchor="_Toc62651531" w:history="1">
+            <w:r>
+              <w:rPr>
+                <w:rStyle w:val="Hypertextovprepojenie"/>
+                <w:noProof/>
+              </w:rPr>
+              <w:t>4.1</w:t>
+            </w:r>
+            <w:r>
+              <w:rPr>
+                <w:rFonts w:eastAsiaTheme="minorEastAsia" w:cstheme="minorBidi"/>
+                <w:smallCaps w:val="0"/>
+                <w:noProof/>
+                <w:sz w:val="24"/>
+                <w:szCs w:val="24"/>
+                <w:lang w:eastAsia="sk-SK"/>
+              </w:rPr>
+              <w:tab/>
+            </w:r>
+            <w:r>
+              <w:rPr>
+                <w:rStyle w:val="Hypertextovprepojenie"/>
+                <w:noProof/>
+              </w:rPr>
+              <w:t>Ukážka funkcií aplikácie</w:t>
+            </w:r>
+            <w:r>
+              <w:rPr>
+                <w:noProof/>
+                <w:webHidden/>
+              </w:rPr>
+              <w:tab/>
+            </w:r>
+            <w:r>
+              <w:rPr>
+                <w:noProof/>
+                <w:webHidden/>
+              </w:rPr>
+              <w:fldChar w:fldCharType="begin"/>
+            </w:r>
+            <w:r>
+              <w:rPr>
+                <w:noProof/>
+                <w:webHidden/>
+              </w:rPr>
+              <w:instrText xml:space="preserve"> PAGEREF _Toc62651531 \h </w:instrText>
+            </w:r>
+            <w:r>
+              <w:rPr>
+                <w:noProof/>
+                <w:webHidden/>
+              </w:rPr>
+            </w:r>
+            <w:r>
+              <w:rPr>
+                <w:noProof/>
+                <w:webHidden/>
+              </w:rPr>
+              <w:fldChar w:fldCharType="separate"/>
+            </w:r>
+            <w:r>
+              <w:rPr>
+                <w:noProof/>
+                <w:webHidden/>
+              </w:rPr>
+              <w:t>13</w:t>
+            </w:r>
+            <w:r>
+              <w:rPr>
+                <w:noProof/>
+                <w:webHidden/>
+              </w:rPr>
+              <w:fldChar w:fldCharType="end"/>
+            </w:r>
+          </w:hyperlink>
+        </w:p>
+        <w:p>
+          <w:pPr>
+            <w:pStyle w:val="Obsah2"/>
+            <w:tabs>
+              <w:tab w:val="left" w:pos="960"/>
+              <w:tab w:val="right" w:leader="dot" w:pos="8771"/>
+            </w:tabs>
+            <w:rPr>
+              <w:rFonts w:eastAsiaTheme="minorEastAsia" w:cstheme="minorBidi"/>
+              <w:smallCaps w:val="0"/>
+              <w:noProof/>
+              <w:sz w:val="24"/>
+              <w:szCs w:val="24"/>
+              <w:lang w:eastAsia="sk-SK"/>
+            </w:rPr>
+          </w:pPr>
+          <w:hyperlink w:anchor="_Toc62651532" w:history="1">
+            <w:r>
+              <w:rPr>
+                <w:rStyle w:val="Hypertextovprepojenie"/>
+                <w:noProof/>
+              </w:rPr>
+              <w:t>4.2</w:t>
+            </w:r>
+            <w:r>
+              <w:rPr>
+                <w:rFonts w:eastAsiaTheme="minorEastAsia" w:cstheme="minorBidi"/>
+                <w:smallCaps w:val="0"/>
+                <w:noProof/>
+                <w:sz w:val="24"/>
+                <w:szCs w:val="24"/>
+                <w:lang w:eastAsia="sk-SK"/>
+              </w:rPr>
+              <w:tab/>
+            </w:r>
+            <w:r>
+              <w:rPr>
+                <w:rStyle w:val="Hypertextovprepojenie"/>
+                <w:noProof/>
+              </w:rPr>
+              <w:t>Porovnanie s existujúcimi aplikáciami</w:t>
+            </w:r>
+            <w:r>
+              <w:rPr>
+                <w:noProof/>
+                <w:webHidden/>
+              </w:rPr>
+              <w:tab/>
+            </w:r>
+            <w:r>
+              <w:rPr>
+                <w:noProof/>
+                <w:webHidden/>
+              </w:rPr>
+              <w:fldChar w:fldCharType="begin"/>
+            </w:r>
+            <w:r>
+              <w:rPr>
+                <w:noProof/>
+                <w:webHidden/>
+              </w:rPr>
+              <w:instrText xml:space="preserve"> PAGEREF _Toc62651532 \h </w:instrText>
+            </w:r>
+            <w:r>
+              <w:rPr>
+                <w:noProof/>
+                <w:webHidden/>
+              </w:rPr>
+            </w:r>
+            <w:r>
+              <w:rPr>
+                <w:noProof/>
+                <w:webHidden/>
+              </w:rPr>
+              <w:fldChar w:fldCharType="separate"/>
+            </w:r>
+            <w:r>
+              <w:rPr>
+                <w:noProof/>
+                <w:webHidden/>
+              </w:rPr>
+              <w:t>14</w:t>
+            </w:r>
+            <w:r>
+              <w:rPr>
+                <w:noProof/>
+                <w:webHidden/>
+              </w:rPr>
+              <w:fldChar w:fldCharType="end"/>
+            </w:r>
+          </w:hyperlink>
+        </w:p>
+        <w:p>
+          <w:pPr>
+            <w:pStyle w:val="Obsah1"/>
+            <w:tabs>
+              <w:tab w:val="left" w:pos="480"/>
+              <w:tab w:val="right" w:leader="dot" w:pos="8771"/>
+            </w:tabs>
+            <w:rPr>
+              <w:rFonts w:eastAsiaTheme="minorEastAsia" w:cstheme="minorBidi"/>
+              <w:b w:val="0"/>
+              <w:bCs w:val="0"/>
+              <w:caps w:val="0"/>
+              <w:noProof/>
+              <w:sz w:val="24"/>
+              <w:szCs w:val="24"/>
+              <w:lang w:eastAsia="sk-SK"/>
+            </w:rPr>
+          </w:pPr>
+          <w:hyperlink w:anchor="_Toc62651533" w:history="1">
+            <w:r>
+              <w:rPr>
+                <w:rStyle w:val="Hypertextovprepojenie"/>
+                <w:noProof/>
+              </w:rPr>
+              <w:t>5</w:t>
+            </w:r>
+            <w:r>
+              <w:rPr>
+                <w:rFonts w:eastAsiaTheme="minorEastAsia" w:cstheme="minorBidi"/>
+                <w:b w:val="0"/>
+                <w:bCs w:val="0"/>
+                <w:caps w:val="0"/>
+                <w:noProof/>
+                <w:sz w:val="24"/>
+                <w:szCs w:val="24"/>
+                <w:lang w:eastAsia="sk-SK"/>
+              </w:rPr>
+              <w:tab/>
+            </w:r>
+            <w:r>
+              <w:rPr>
+                <w:rStyle w:val="Hypertextovprepojenie"/>
+                <w:noProof/>
+              </w:rPr>
+              <w:t>Diskusia</w:t>
+            </w:r>
+            <w:r>
+              <w:rPr>
+                <w:noProof/>
+                <w:webHidden/>
+              </w:rPr>
+              <w:tab/>
+            </w:r>
+            <w:r>
+              <w:rPr>
+                <w:noProof/>
+                <w:webHidden/>
+              </w:rPr>
+              <w:fldChar w:fldCharType="begin"/>
+            </w:r>
+            <w:r>
+              <w:rPr>
+                <w:noProof/>
+                <w:webHidden/>
+              </w:rPr>
+              <w:instrText xml:space="preserve"> PAGEREF _Toc62651533 \h </w:instrText>
+            </w:r>
+            <w:r>
+              <w:rPr>
+                <w:noProof/>
+                <w:webHidden/>
+              </w:rPr>
+            </w:r>
+            <w:r>
+              <w:rPr>
+                <w:noProof/>
+                <w:webHidden/>
+              </w:rPr>
+              <w:fldChar w:fldCharType="separate"/>
+            </w:r>
+            <w:r>
+              <w:rPr>
+                <w:noProof/>
+                <w:webHidden/>
+              </w:rPr>
+              <w:t>14</w:t>
             </w:r>
             <w:r>
               <w:rPr>
@@ -3388,13 +4533,13 @@
               <w:lang w:eastAsia="sk-SK"/>
             </w:rPr>
           </w:pPr>
-          <w:hyperlink w:anchor="_Toc62636266" w:history="1">
+          <w:hyperlink w:anchor="_Toc62651534" w:history="1">
             <w:r>
               <w:rPr>
                 <w:rStyle w:val="Hypertextovprepojenie"/>
                 <w:noProof/>
               </w:rPr>
-              <w:t>záver</w:t>
+              <w:t>Záver</w:t>
             </w:r>
             <w:r>
               <w:rPr>
@@ -3415,7 +4560,7 @@
                 <w:noProof/>
                 <w:webHidden/>
               </w:rPr>
-              <w:instrText xml:space="preserve"> PAGEREF _Toc62636266 \h </w:instrText>
+              <w:instrText xml:space="preserve"> PAGEREF _Toc62651534 \h </w:instrText>
             </w:r>
             <w:r>
               <w:rPr>
@@ -3435,7 +4580,82 @@
                 <w:noProof/>
                 <w:webHidden/>
               </w:rPr>
-              <w:t>12</w:t>
+              <w:t>14</w:t>
+            </w:r>
+            <w:r>
+              <w:rPr>
+                <w:noProof/>
+                <w:webHidden/>
+              </w:rPr>
+              <w:fldChar w:fldCharType="end"/>
+            </w:r>
+          </w:hyperlink>
+        </w:p>
+        <w:p>
+          <w:pPr>
+            <w:pStyle w:val="Obsah1"/>
+            <w:tabs>
+              <w:tab w:val="right" w:leader="dot" w:pos="8771"/>
+            </w:tabs>
+            <w:rPr>
+              <w:rFonts w:eastAsiaTheme="minorEastAsia" w:cstheme="minorBidi"/>
+              <w:b w:val="0"/>
+              <w:bCs w:val="0"/>
+              <w:caps w:val="0"/>
+              <w:noProof/>
+              <w:sz w:val="24"/>
+              <w:szCs w:val="24"/>
+              <w:lang w:eastAsia="sk-SK"/>
+            </w:rPr>
+          </w:pPr>
+          <w:hyperlink w:anchor="_Toc62651535" w:history="1">
+            <w:r>
+              <w:rPr>
+                <w:rStyle w:val="Hypertextovprepojenie"/>
+                <w:noProof/>
+              </w:rPr>
+              <w:t>Zoznam použitej literatúry</w:t>
+            </w:r>
+            <w:r>
+              <w:rPr>
+                <w:noProof/>
+                <w:webHidden/>
+              </w:rPr>
+              <w:tab/>
+            </w:r>
+            <w:r>
+              <w:rPr>
+                <w:noProof/>
+                <w:webHidden/>
+              </w:rPr>
+              <w:fldChar w:fldCharType="begin"/>
+            </w:r>
+            <w:r>
+              <w:rPr>
+                <w:noProof/>
+                <w:webHidden/>
+              </w:rPr>
+              <w:instrText xml:space="preserve"> PAGEREF _Toc62651535 \h </w:instrText>
+            </w:r>
+            <w:r>
+              <w:rPr>
+                <w:noProof/>
+                <w:webHidden/>
+              </w:rPr>
+            </w:r>
+            <w:r>
+              <w:rPr>
+                <w:noProof/>
+                <w:webHidden/>
+              </w:rPr>
+              <w:fldChar w:fldCharType="separate"/>
+            </w:r>
+            <w:r>
+              <w:rPr>
+                <w:noProof/>
+                <w:webHidden/>
+              </w:rPr>
+              <w:t>14</w:t>
             </w:r>
             <w:r>
               <w:rPr>
@@ -3516,97 +4736,13 @@
     </w:p>
     <w:p>
       <w:pPr>
-        <w:rPr>
-          <w:rFonts w:cs="Times New Roman"/>
-        </w:rPr>
-      </w:pPr>
-    </w:p>
-    <w:p>
-      <w:pPr>
-        <w:rPr>
-          <w:rFonts w:cs="Times New Roman"/>
-        </w:rPr>
-      </w:pPr>
-    </w:p>
-    <w:p>
-      <w:pPr>
-        <w:rPr>
-          <w:rFonts w:cs="Times New Roman"/>
-        </w:rPr>
-      </w:pPr>
-    </w:p>
-    <w:p>
-      <w:pPr>
-        <w:rPr>
-          <w:rFonts w:cs="Times New Roman"/>
-        </w:rPr>
-      </w:pPr>
-    </w:p>
-    <w:p>
-      <w:pPr>
-        <w:rPr>
-          <w:rFonts w:cs="Times New Roman"/>
-        </w:rPr>
-      </w:pPr>
-    </w:p>
-    <w:p>
-      <w:pPr>
-        <w:rPr>
-          <w:rFonts w:cs="Times New Roman"/>
-        </w:rPr>
-      </w:pPr>
-    </w:p>
-    <w:p>
-      <w:pPr>
-        <w:rPr>
-          <w:rFonts w:cs="Times New Roman"/>
-        </w:rPr>
-      </w:pPr>
-    </w:p>
-    <w:p>
-      <w:pPr>
-        <w:rPr>
-          <w:rFonts w:cs="Times New Roman"/>
-        </w:rPr>
-      </w:pPr>
-    </w:p>
-    <w:p>
-      <w:pPr>
-        <w:rPr>
-          <w:rFonts w:cs="Times New Roman"/>
-        </w:rPr>
-      </w:pPr>
-    </w:p>
-    <w:p>
-      <w:pPr>
-        <w:rPr>
-          <w:rFonts w:cs="Times New Roman"/>
-        </w:rPr>
-      </w:pPr>
-    </w:p>
-    <w:p>
-      <w:pPr>
-        <w:rPr>
-          <w:rFonts w:cs="Times New Roman"/>
-        </w:rPr>
-      </w:pPr>
-    </w:p>
-    <w:p>
-      <w:pPr>
-        <w:rPr>
-          <w:rFonts w:cs="Times New Roman"/>
-        </w:rPr>
-      </w:pPr>
-    </w:p>
-    <w:p>
-      <w:pPr>
         <w:pStyle w:val="Nadpis1"/>
         <w:numPr>
           <w:ilvl w:val="0"/>
           <w:numId w:val="0"/>
         </w:numPr>
       </w:pPr>
-      <w:bookmarkStart w:id="28" w:name="_Toc62636262"/>
+      <w:bookmarkStart w:id="28" w:name="_Toc62651517"/>
       <w:r>
         <w:lastRenderedPageBreak/>
         <w:t>Z</w:t>
@@ -3616,9 +4752,6 @@
       </w:r>
       <w:bookmarkEnd w:id="28"/>
     </w:p>
-    <w:p/>
-    <w:p/>
-    <w:p/>
     <w:p/>
     <w:p/>
     <w:p/>
@@ -3656,7 +4789,7 @@
         </w:numPr>
         <w:ind w:left="357" w:hanging="357"/>
       </w:pPr>
-      <w:bookmarkStart w:id="29" w:name="_Toc62636263"/>
+      <w:bookmarkStart w:id="29" w:name="_Toc62651518"/>
       <w:r>
         <w:lastRenderedPageBreak/>
         <w:t>Z</w:t>
@@ -3666,9 +4799,6 @@
       </w:r>
       <w:bookmarkEnd w:id="29"/>
     </w:p>
-    <w:p/>
-    <w:p/>
-    <w:p/>
     <w:p/>
     <w:p/>
     <w:p/>
@@ -3706,7 +4836,7 @@
         </w:numPr>
         <w:ind w:left="357" w:hanging="357"/>
       </w:pPr>
-      <w:bookmarkStart w:id="30" w:name="_Toc62636264"/>
+      <w:bookmarkStart w:id="30" w:name="_Toc62651519"/>
       <w:r>
         <w:lastRenderedPageBreak/>
         <w:t>Z</w:t>
@@ -3743,9 +4873,6 @@
       </w:r>
       <w:proofErr w:type="spellEnd"/>
     </w:p>
-    <w:p/>
-    <w:p/>
-    <w:p/>
     <w:p/>
     <w:p/>
     <w:p/>
@@ -3787,13 +4914,10 @@
           <w:numId w:val="0"/>
         </w:numPr>
       </w:pPr>
-      <w:bookmarkStart w:id="31" w:name="_Toc62636265"/>
+      <w:bookmarkStart w:id="31" w:name="_Toc62651520"/>
       <w:r>
         <w:lastRenderedPageBreak/>
-        <w:t>Ú</w:t>
-      </w:r>
-      <w:r>
-        <w:t>vod</w:t>
+        <w:t>Úvod</w:t>
       </w:r>
       <w:bookmarkEnd w:id="31"/>
     </w:p>
@@ -4086,24 +5210,192 @@
     <w:p/>
     <w:p/>
     <w:p/>
-    <w:p/>
-    <w:p/>
-    <w:p/>
     <w:p>
       <w:pPr>
         <w:pStyle w:val="Nadpis1"/>
       </w:pPr>
+      <w:bookmarkStart w:id="32" w:name="_Toc62651521"/>
       <w:r>
         <w:lastRenderedPageBreak/>
-        <w:t>Súčasný stav riešenej problematiky doma a v</w:t>
+        <w:t>Analýza mobilných aplikácií a vplyvu svetla na organizmus</w:t>
+      </w:r>
+      <w:bookmarkEnd w:id="32"/>
+    </w:p>
+    <w:p>
+      <w:pPr>
+        <w:pStyle w:val="Nadpis2"/>
+      </w:pPr>
+      <w:bookmarkStart w:id="33" w:name="_Toc62651522"/>
+      <w:r>
+        <w:t>Analýza podobných aplikácií</w:t>
+      </w:r>
+      <w:bookmarkEnd w:id="33"/>
+    </w:p>
+    <w:p/>
+    <w:p>
+      <w:pPr>
+        <w:pStyle w:val="Nadpis2"/>
+      </w:pPr>
+      <w:bookmarkStart w:id="34" w:name="_Toc62651523"/>
+      <w:r>
+        <w:t>Pôsobenie svetla na ľudský organizmus</w:t>
+      </w:r>
+      <w:bookmarkEnd w:id="34"/>
+    </w:p>
+    <w:p/>
+    <w:p>
+      <w:pPr>
+        <w:pStyle w:val="Nadpis1"/>
+      </w:pPr>
+      <w:bookmarkStart w:id="35" w:name="_Toc62651524"/>
+      <w:r>
+        <w:t>Cieľ práce</w:t>
+      </w:r>
+      <w:bookmarkEnd w:id="35"/>
+    </w:p>
+    <w:p/>
+    <w:p>
+      <w:pPr>
+        <w:pStyle w:val="Nadpis1"/>
+      </w:pPr>
+      <w:bookmarkStart w:id="36" w:name="_Toc62651525"/>
+      <w:r>
+        <w:t>Metodika práce a metódy skúmania</w:t>
+      </w:r>
+      <w:bookmarkEnd w:id="36"/>
+    </w:p>
+    <w:p>
+      <w:pPr>
+        <w:pStyle w:val="Nadpis2"/>
+      </w:pPr>
+      <w:bookmarkStart w:id="37" w:name="_Toc62651526"/>
+      <w:r>
+        <w:t>Návrh funkcií a</w:t>
       </w:r>
       <w:r>
         <w:t> </w:t>
       </w:r>
       <w:r>
-        <w:t>zahraničí</w:t>
-      </w:r>
-    </w:p>
+        <w:t>vzhľadu</w:t>
+      </w:r>
+      <w:bookmarkEnd w:id="37"/>
+    </w:p>
+    <w:p/>
+    <w:p>
+      <w:pPr>
+        <w:pStyle w:val="Nadpis2"/>
+      </w:pPr>
+      <w:bookmarkStart w:id="38" w:name="_Toc62651527"/>
+      <w:r>
+        <w:t>Porovnanie viacerých možností implementácie</w:t>
+      </w:r>
+      <w:bookmarkEnd w:id="38"/>
+    </w:p>
+    <w:p/>
+    <w:p>
+      <w:pPr>
+        <w:pStyle w:val="Nadpis2"/>
+      </w:pPr>
+      <w:bookmarkStart w:id="39" w:name="_Toc62651528"/>
+      <w:r>
+        <w:t>UML diagram</w:t>
+      </w:r>
+      <w:r>
+        <w:t xml:space="preserve"> a architektúra</w:t>
+      </w:r>
+      <w:bookmarkEnd w:id="39"/>
+    </w:p>
+    <w:p/>
+    <w:p>
+      <w:pPr>
+        <w:pStyle w:val="Nadpis2"/>
+      </w:pPr>
+      <w:bookmarkStart w:id="40" w:name="_Toc62651529"/>
+      <w:r>
+        <w:t>Výsledná implementácia</w:t>
+      </w:r>
+      <w:bookmarkEnd w:id="40"/>
+    </w:p>
+    <w:p/>
+    <w:p>
+      <w:pPr>
+        <w:pStyle w:val="Nadpis1"/>
+      </w:pPr>
+      <w:bookmarkStart w:id="41" w:name="_Toc62651530"/>
+      <w:r>
+        <w:t>Výsledky práce</w:t>
+      </w:r>
+      <w:bookmarkEnd w:id="41"/>
+    </w:p>
+    <w:p>
+      <w:pPr>
+        <w:pStyle w:val="Nadpis2"/>
+      </w:pPr>
+      <w:bookmarkStart w:id="42" w:name="_Toc62651531"/>
+      <w:r>
+        <w:t>Ukážka</w:t>
+      </w:r>
+      <w:r>
+        <w:t xml:space="preserve"> funkcií aplikácie</w:t>
+      </w:r>
+      <w:bookmarkEnd w:id="42"/>
+    </w:p>
+    <w:p/>
+    <w:p>
+      <w:pPr>
+        <w:pStyle w:val="Nadpis2"/>
+      </w:pPr>
+      <w:bookmarkStart w:id="43" w:name="_Toc62651532"/>
+      <w:r>
+        <w:lastRenderedPageBreak/>
+        <w:t>Porovnanie s existujúcimi aplikáciami</w:t>
+      </w:r>
+      <w:bookmarkEnd w:id="43"/>
+    </w:p>
+    <w:p/>
+    <w:p>
+      <w:pPr>
+        <w:pStyle w:val="Nadpis1"/>
+      </w:pPr>
+      <w:bookmarkStart w:id="44" w:name="_Toc62651533"/>
+      <w:r>
+        <w:t>Diskusia</w:t>
+      </w:r>
+      <w:bookmarkEnd w:id="44"/>
+    </w:p>
+    <w:p/>
+    <w:p>
+      <w:pPr>
+        <w:pStyle w:val="Nadpis1"/>
+        <w:numPr>
+          <w:ilvl w:val="0"/>
+          <w:numId w:val="0"/>
+        </w:numPr>
+      </w:pPr>
+      <w:bookmarkStart w:id="45" w:name="_Toc62651534"/>
+      <w:r>
+        <w:t>Záver</w:t>
+      </w:r>
+      <w:bookmarkEnd w:id="45"/>
+    </w:p>
+    <w:p/>
+    <w:p>
+      <w:pPr>
+        <w:pStyle w:val="Nadpis1"/>
+        <w:numPr>
+          <w:ilvl w:val="0"/>
+          <w:numId w:val="0"/>
+        </w:numPr>
+        <w:ind w:left="357" w:hanging="357"/>
+      </w:pPr>
+      <w:bookmarkStart w:id="46" w:name="_Toc62651535"/>
+      <w:r>
+        <w:t>Zoznam použitej literatúry</w:t>
+      </w:r>
+      <w:bookmarkEnd w:id="46"/>
+    </w:p>
+    <w:p/>
+    <w:p/>
     <w:p/>
     <w:sectPr>
       <w:pgSz w:w="11900" w:h="16840"/>
@@ -4962,7 +6254,6 @@
     <w:next w:val="Normlny"/>
     <w:link w:val="Nadpis2Char"/>
     <w:uiPriority w:val="9"/>
-    <w:semiHidden/>
     <w:unhideWhenUsed/>
     <w:qFormat/>
     <w:rsid w:val="004979D5"/>
@@ -5170,6 +6461,7 @@
   <w:style w:type="character" w:default="1" w:styleId="Predvolenpsmoodseku">
     <w:name w:val="Default Paragraph Font"/>
     <w:uiPriority w:val="1"/>
+    <w:semiHidden/>
     <w:unhideWhenUsed/>
   </w:style>
   <w:style w:type="table" w:default="1" w:styleId="Normlnatabuka">
@@ -5271,7 +6563,6 @@
     <w:basedOn w:val="Predvolenpsmoodseku"/>
     <w:link w:val="Nadpis2"/>
     <w:uiPriority w:val="9"/>
-    <w:semiHidden/>
     <w:rsid w:val="004979D5"/>
     <w:rPr>
       <w:rFonts w:ascii="Times New Roman" w:eastAsiaTheme="majorEastAsia" w:hAnsi="Times New Roman" w:cstheme="majorBidi"/>

</xml_diff>

<commit_message>
dokončená pôsobenie svetla na organizmus
</commit_message>
<xml_diff>
--- a/BakalarskaPracaKostelej.docx
+++ b/BakalarskaPracaKostelej.docx
@@ -6352,7 +6352,23 @@
           <w:shd w:val="clear" w:color="auto" w:fill="FFFFFF"/>
           <w:lang w:eastAsia="sk-SK"/>
         </w:rPr>
-        <w:t xml:space="preserve">znižuje ospalosť a navodzuje dobrú náladu. Pomocou intenzívneho svetla taktiež stabilizuje </w:t>
+        <w:t xml:space="preserve">znižuje ospalosť a navodzuje dobrú náladu. Pomocou intenzívneho svetla </w:t>
+      </w:r>
+      <w:r>
+        <w:rPr>
+          <w:rFonts w:eastAsia="Times New Roman" w:cs="Times New Roman"/>
+          <w:shd w:val="clear" w:color="auto" w:fill="FFFFFF"/>
+          <w:lang w:eastAsia="sk-SK"/>
+        </w:rPr>
+        <w:t xml:space="preserve">sa </w:t>
+      </w:r>
+      <w:r>
+        <w:rPr>
+          <w:rFonts w:eastAsia="Times New Roman" w:cs="Times New Roman"/>
+          <w:shd w:val="clear" w:color="auto" w:fill="FFFFFF"/>
+          <w:lang w:eastAsia="sk-SK"/>
+        </w:rPr>
+        <w:t xml:space="preserve">taktiež stabilizuje </w:t>
       </w:r>
       <w:proofErr w:type="spellStart"/>
       <w:r>
@@ -6640,7 +6656,23 @@
           <w:shd w:val="clear" w:color="auto" w:fill="FFFFFF"/>
           <w:lang w:eastAsia="sk-SK"/>
         </w:rPr>
-        <w:t xml:space="preserve">vlastne spôsobuje zmena dĺžky osvetlenia?  Ako sa spomína v článku </w:t>
+        <w:t>vlastne spôsobuje zmena dĺžky osvetlenia</w:t>
+      </w:r>
+      <w:r>
+        <w:rPr>
+          <w:rFonts w:eastAsia="Times New Roman" w:cs="Times New Roman"/>
+          <w:shd w:val="clear" w:color="auto" w:fill="FFFFFF"/>
+          <w:lang w:eastAsia="sk-SK"/>
+        </w:rPr>
+        <w:t xml:space="preserve"> cez deň</w:t>
+      </w:r>
+      <w:r>
+        <w:rPr>
+          <w:rFonts w:eastAsia="Times New Roman" w:cs="Times New Roman"/>
+          <w:shd w:val="clear" w:color="auto" w:fill="FFFFFF"/>
+          <w:lang w:eastAsia="sk-SK"/>
+        </w:rPr>
+        <w:t xml:space="preserve">?  Ako sa spomína v článku </w:t>
       </w:r>
       <w:r>
         <w:rPr>
@@ -6720,7 +6752,7 @@
           <w:shd w:val="clear" w:color="auto" w:fill="FFFFFF"/>
           <w:lang w:eastAsia="sk-SK"/>
         </w:rPr>
-        <w:t xml:space="preserve"> „v priebehu jednotlivých cyklov </w:t>
+        <w:t xml:space="preserve"> „v priebehu </w:t>
       </w:r>
       <w:r>
         <w:rPr>
@@ -6729,7 +6761,7 @@
           <w:lang w:eastAsia="sk-SK"/>
         </w:rPr>
         <w:lastRenderedPageBreak/>
-        <w:t xml:space="preserve">sa pod vplyvom zmeny dĺžky osvetlenia mení hladina rôznych hormónov(napríklad </w:t>
+        <w:t xml:space="preserve">jednotlivých cyklov sa pod vplyvom zmeny dĺžky osvetlenia mení hladina rôznych hormónov(napríklad </w:t>
       </w:r>
       <w:proofErr w:type="spellStart"/>
       <w:r>
@@ -7186,14 +7218,6 @@
           <w:lang w:eastAsia="sk-SK"/>
         </w:rPr>
         <w:t xml:space="preserve"> môže byť spôsobený kvôli negatívnym faktorom ktoré boli spomínané vyššie v kapitole 1.2.1</w:t>
-      </w:r>
-      <w:r>
-        <w:rPr>
-          <w:rFonts w:eastAsia="Times New Roman" w:cs="Times New Roman"/>
-          <w:shd w:val="clear" w:color="auto" w:fill="FFFFFF"/>
-          <w:lang w:eastAsia="sk-SK"/>
-        </w:rPr>
-        <w:t xml:space="preserve"> </w:t>
       </w:r>
       <w:r>
         <w:rPr>
@@ -7426,6 +7450,187 @@
           <w:lang w:eastAsia="sk-SK"/>
         </w:rPr>
       </w:pPr>
+      <w:r>
+        <w:rPr>
+          <w:lang w:eastAsia="sk-SK"/>
+        </w:rPr>
+        <w:t xml:space="preserve">Farba lampy hrá veľkú rolu pri výbere vhodného osvetlenia. Treba odlišovať na akú časť dňa potrebujeme svetlo. </w:t>
+      </w:r>
+      <w:r>
+        <w:rPr>
+          <w:lang w:eastAsia="sk-SK"/>
+        </w:rPr>
+        <w:t>Napríklad ako sa spomína v</w:t>
+      </w:r>
+      <w:r>
+        <w:rPr>
+          <w:lang w:eastAsia="sk-SK"/>
+        </w:rPr>
+        <w:t> </w:t>
+      </w:r>
+      <w:r>
+        <w:rPr>
+          <w:lang w:eastAsia="sk-SK"/>
+        </w:rPr>
+        <w:t>článku</w:t>
+      </w:r>
+      <w:r>
+        <w:rPr>
+          <w:rStyle w:val="Odkaznapoznmkupodiarou"/>
+          <w:lang w:eastAsia="sk-SK"/>
+        </w:rPr>
+        <w:footnoteReference w:id="6"/>
+      </w:r>
+      <w:r>
+        <w:rPr>
+          <w:lang w:eastAsia="sk-SK"/>
+        </w:rPr>
+        <w:t xml:space="preserve"> </w:t>
+      </w:r>
+      <w:sdt>
+        <w:sdtPr>
+          <w:rPr>
+            <w:lang w:eastAsia="sk-SK"/>
+          </w:rPr>
+          <w:id w:val="-1924099978"/>
+          <w:citation/>
+        </w:sdtPr>
+        <w:sdtContent>
+          <w:r>
+            <w:rPr>
+              <w:lang w:eastAsia="sk-SK"/>
+            </w:rPr>
+            <w:fldChar w:fldCharType="begin"/>
+          </w:r>
+          <w:r>
+            <w:rPr>
+              <w:lang w:eastAsia="sk-SK"/>
+            </w:rPr>
+            <w:instrText xml:space="preserve"> CITATION Cap14 \l 1051 </w:instrText>
+          </w:r>
+          <w:r>
+            <w:rPr>
+              <w:lang w:eastAsia="sk-SK"/>
+            </w:rPr>
+            <w:fldChar w:fldCharType="separate"/>
+          </w:r>
+          <w:r>
+            <w:rPr>
+              <w:noProof/>
+              <w:lang w:eastAsia="sk-SK"/>
+            </w:rPr>
+            <w:t>(Capretto, 2014)</w:t>
+          </w:r>
+          <w:r>
+            <w:rPr>
+              <w:lang w:eastAsia="sk-SK"/>
+            </w:rPr>
+            <w:fldChar w:fldCharType="end"/>
+          </w:r>
+        </w:sdtContent>
+      </w:sdt>
+      <w:r>
+        <w:rPr>
+          <w:lang w:eastAsia="sk-SK"/>
+        </w:rPr>
+        <w:t xml:space="preserve"> tak najhoršie čo môžeme urobiť uprostred noci keď sa zobudíme a potrebujeme ísť do kúpeľne je zažať veľké ostré biele svetlo. Dané svetlo môže spôsobovať</w:t>
+      </w:r>
+      <w:r>
+        <w:rPr>
+          <w:lang w:eastAsia="sk-SK"/>
+        </w:rPr>
+        <w:t>,</w:t>
+      </w:r>
+      <w:r>
+        <w:rPr>
+          <w:lang w:eastAsia="sk-SK"/>
+        </w:rPr>
+        <w:t xml:space="preserve"> že sa nám nebude dať zaspať alebo kvalita spánku bude nízka.</w:t>
+      </w:r>
+      <w:r>
+        <w:rPr>
+          <w:lang w:eastAsia="sk-SK"/>
+        </w:rPr>
+        <w:t xml:space="preserve"> V článku sa ďalej hovorí, že pokiaľ chceme v noci niekam </w:t>
+      </w:r>
+      <w:r>
+        <w:rPr>
+          <w:lang w:eastAsia="sk-SK"/>
+        </w:rPr>
+        <w:t xml:space="preserve">ísť, </w:t>
+      </w:r>
+      <w:r>
+        <w:rPr>
+          <w:lang w:eastAsia="sk-SK"/>
+        </w:rPr>
+        <w:t>tak je najvhodnejšie mať po ruke svetlo v červenom, oranžovom alebo žltom odtieni</w:t>
+      </w:r>
+      <w:r>
+        <w:rPr>
+          <w:lang w:eastAsia="sk-SK"/>
+        </w:rPr>
+        <w:t xml:space="preserve"> alebo umiestniť </w:t>
+      </w:r>
+      <w:r>
+        <w:rPr>
+          <w:lang w:eastAsia="sk-SK"/>
+        </w:rPr>
+        <w:t>nočné lampičky</w:t>
+      </w:r>
+      <w:r>
+        <w:rPr>
+          <w:lang w:eastAsia="sk-SK"/>
+        </w:rPr>
+        <w:t xml:space="preserve"> na chodbu poprípade do kúpe</w:t>
+      </w:r>
+      <w:r>
+        <w:rPr>
+          <w:lang w:eastAsia="sk-SK"/>
+        </w:rPr>
+        <w:t>ľ</w:t>
+      </w:r>
+      <w:r>
+        <w:rPr>
+          <w:lang w:eastAsia="sk-SK"/>
+        </w:rPr>
+        <w:t>ne</w:t>
+      </w:r>
+      <w:r>
+        <w:rPr>
+          <w:lang w:eastAsia="sk-SK"/>
+        </w:rPr>
+        <w:t>.</w:t>
+      </w:r>
+      <w:r>
+        <w:rPr>
+          <w:lang w:eastAsia="sk-SK"/>
+        </w:rPr>
+        <w:t xml:space="preserve"> Farby s vysokou zložkou červenej farby majú frekvenciu, ktorá až tak neovplyvňuje náš mozog.</w:t>
+      </w:r>
+      <w:r>
+        <w:rPr>
+          <w:lang w:eastAsia="sk-SK"/>
+        </w:rPr>
+        <w:t xml:space="preserve"> Ak sa naopak chceme prebrať</w:t>
+      </w:r>
+      <w:r>
+        <w:rPr>
+          <w:lang w:eastAsia="sk-SK"/>
+        </w:rPr>
+        <w:t>,</w:t>
+      </w:r>
+      <w:r>
+        <w:rPr>
+          <w:lang w:eastAsia="sk-SK"/>
+        </w:rPr>
+        <w:t xml:space="preserve"> tak je najvhodnejšie svetlo s modrými alebo zelenými odtieňmi, keďže mozgu navodzuje pocit denného osvetlenia.</w:t>
+      </w:r>
+      <w:r>
+        <w:rPr>
+          <w:lang w:eastAsia="sk-SK"/>
+        </w:rPr>
+        <w:t xml:space="preserve"> </w:t>
+      </w:r>
     </w:p>
     <w:p>
       <w:pPr>
@@ -8038,6 +8243,99 @@
       <w:r>
         <w:t>, L. Svetlo v budovách a jeho nevizuálne vnímanie. 2018.</w:t>
       </w:r>
+    </w:p>
+  </w:footnote>
+  <w:footnote w:id="6">
+    <w:p>
+      <w:pPr>
+        <w:pStyle w:val="Textpoznmkypodiarou"/>
+      </w:pPr>
+      <w:r>
+        <w:rPr>
+          <w:rStyle w:val="Odkaznapoznmkupodiarou"/>
+        </w:rPr>
+        <w:footnoteRef/>
+      </w:r>
+      <w:r>
+        <w:t xml:space="preserve"> </w:t>
+      </w:r>
+      <w:proofErr w:type="spellStart"/>
+      <w:r>
+        <w:t>Capretto</w:t>
+      </w:r>
+      <w:proofErr w:type="spellEnd"/>
+      <w:r>
+        <w:t xml:space="preserve">, L. </w:t>
+      </w:r>
+      <w:proofErr w:type="spellStart"/>
+      <w:r>
+        <w:t>The</w:t>
+      </w:r>
+      <w:proofErr w:type="spellEnd"/>
+      <w:r>
+        <w:t xml:space="preserve"> </w:t>
+      </w:r>
+      <w:proofErr w:type="spellStart"/>
+      <w:r>
+        <w:t>night-light</w:t>
+      </w:r>
+      <w:proofErr w:type="spellEnd"/>
+      <w:r>
+        <w:t xml:space="preserve"> </w:t>
+      </w:r>
+      <w:proofErr w:type="spellStart"/>
+      <w:r>
+        <w:t>color</w:t>
+      </w:r>
+      <w:proofErr w:type="spellEnd"/>
+      <w:r>
+        <w:t xml:space="preserve"> </w:t>
+      </w:r>
+      <w:proofErr w:type="spellStart"/>
+      <w:r>
+        <w:t>that</w:t>
+      </w:r>
+      <w:proofErr w:type="spellEnd"/>
+      <w:r>
+        <w:t xml:space="preserve"> </w:t>
+      </w:r>
+      <w:proofErr w:type="spellStart"/>
+      <w:r>
+        <w:t>can</w:t>
+      </w:r>
+      <w:proofErr w:type="spellEnd"/>
+      <w:r>
+        <w:t xml:space="preserve"> </w:t>
+      </w:r>
+      <w:proofErr w:type="spellStart"/>
+      <w:r>
+        <w:t>actually</w:t>
+      </w:r>
+      <w:proofErr w:type="spellEnd"/>
+      <w:r>
+        <w:t xml:space="preserve"> </w:t>
+      </w:r>
+      <w:proofErr w:type="spellStart"/>
+      <w:r>
+        <w:t>help</w:t>
+      </w:r>
+      <w:proofErr w:type="spellEnd"/>
+      <w:r>
+        <w:t xml:space="preserve"> </w:t>
+      </w:r>
+      <w:proofErr w:type="spellStart"/>
+      <w:r>
+        <w:t>foster</w:t>
+      </w:r>
+      <w:proofErr w:type="spellEnd"/>
+      <w:r>
+        <w:t xml:space="preserve"> </w:t>
+      </w:r>
+      <w:proofErr w:type="spellStart"/>
+      <w:r>
+        <w:t>sleep</w:t>
+      </w:r>
+      <w:proofErr w:type="spellEnd"/>
     </w:p>
   </w:footnote>
 </w:footnotes>
@@ -10168,11 +10466,33 @@
     <b:Day>2</b:Day>
     <b:RefOrder>4</b:RefOrder>
   </b:Source>
+  <b:Source>
+    <b:Tag>Cap14</b:Tag>
+    <b:SourceType>InternetSite</b:SourceType>
+    <b:Guid>{B28708B5-98A4-4541-9D71-8A155E491B9E}</b:Guid>
+    <b:Author>
+      <b:Author>
+        <b:NameList>
+          <b:Person>
+            <b:Last>Capretto</b:Last>
+            <b:First>Lisa</b:First>
+          </b:Person>
+        </b:NameList>
+      </b:Author>
+    </b:Author>
+    <b:Title>The night-light color that can actually help foster sleep</b:Title>
+    <b:InternetSiteTitle>Huffpost</b:InternetSiteTitle>
+    <b:URL>https://www.huffpost.com/entry/nightlight-color-better-sleep_n_6142098?guccounter=1</b:URL>
+    <b:Year>2014</b:Year>
+    <b:Month>November</b:Month>
+    <b:Day>12</b:Day>
+    <b:RefOrder>5</b:RefOrder>
+  </b:Source>
 </b:Sources>
 </file>
 
 <file path=customXml/itemProps1.xml><?xml version="1.0" encoding="utf-8"?>
-<ds:datastoreItem xmlns:ds="http://schemas.openxmlformats.org/officeDocument/2006/customXml" ds:itemID="{88A39798-74AD-484A-986F-3784EB678BE8}">
+<ds:datastoreItem xmlns:ds="http://schemas.openxmlformats.org/officeDocument/2006/customXml" ds:itemID="{923847D4-77D6-2344-9A39-788373DA5ECF}">
   <ds:schemaRefs>
     <ds:schemaRef ds:uri="http://schemas.openxmlformats.org/officeDocument/2006/bibliography"/>
   </ds:schemaRefs>

</xml_diff>

<commit_message>
práca na písaní o mobilných aplikáciach
</commit_message>
<xml_diff>
--- a/BakalarskaPracaKostelej.docx
+++ b/BakalarskaPracaKostelej.docx
@@ -924,19 +924,7 @@
         <w:rPr>
           <w:rFonts w:cs="Times New Roman"/>
         </w:rPr>
-        <w:t xml:space="preserve"> na stiahnutie zadania na stránke záverečných prác nefunguje</w:t>
-      </w:r>
-      <w:r>
-        <w:rPr>
-          <w:rFonts w:cs="Times New Roman"/>
-        </w:rPr>
-        <w:t>!</w:t>
-      </w:r>
-      <w:r>
-        <w:rPr>
-          <w:rFonts w:cs="Times New Roman"/>
-        </w:rPr>
-        <w:t>)</w:t>
+        <w:t xml:space="preserve"> na stiahnutie zadania na stránke záverečných prác nefunguje)</w:t>
       </w:r>
     </w:p>
     <w:p>
@@ -970,7 +958,7 @@
           <w:rFonts w:cs="Times New Roman"/>
         </w:rPr>
       </w:pPr>
-      <w:bookmarkStart w:id="10" w:name="_Toc62837995"/>
+      <w:bookmarkStart w:id="10" w:name="_Toc63005686"/>
       <w:r>
         <w:rPr>
           <w:rFonts w:cs="Times New Roman"/>
@@ -1107,7 +1095,7 @@
           <w:rFonts w:cs="Times New Roman"/>
         </w:rPr>
       </w:pPr>
-      <w:bookmarkStart w:id="11" w:name="_Toc62837996"/>
+      <w:bookmarkStart w:id="11" w:name="_Toc63005687"/>
       <w:r>
         <w:rPr>
           <w:rFonts w:cs="Times New Roman"/>
@@ -1228,7 +1216,7 @@
           <w:rFonts w:cs="Times New Roman"/>
         </w:rPr>
       </w:pPr>
-      <w:bookmarkStart w:id="14" w:name="_Toc62837997"/>
+      <w:bookmarkStart w:id="14" w:name="_Toc63005688"/>
       <w:r>
         <w:rPr>
           <w:rFonts w:cs="Times New Roman"/>
@@ -1700,7 +1688,7 @@
           <w:rFonts w:cs="Times New Roman"/>
         </w:rPr>
       </w:pPr>
-      <w:bookmarkStart w:id="27" w:name="_Toc62837998"/>
+      <w:bookmarkStart w:id="27" w:name="_Toc63005689"/>
       <w:proofErr w:type="spellStart"/>
       <w:r>
         <w:rPr>
@@ -2120,7 +2108,7 @@
             </w:rPr>
             <w:fldChar w:fldCharType="separate"/>
           </w:r>
-          <w:hyperlink w:anchor="_Toc62837995" w:history="1">
+          <w:hyperlink w:anchor="_Toc63005686" w:history="1">
             <w:r>
               <w:rPr>
                 <w:rStyle w:val="Hypertextovprepojenie"/>
@@ -2148,7 +2136,7 @@
                 <w:noProof/>
                 <w:webHidden/>
               </w:rPr>
-              <w:instrText xml:space="preserve"> PAGEREF _Toc62837995 \h </w:instrText>
+              <w:instrText xml:space="preserve"> PAGEREF _Toc63005686 \h </w:instrText>
             </w:r>
             <w:r>
               <w:rPr>
@@ -2196,7 +2184,7 @@
               <w:lang w:eastAsia="sk-SK"/>
             </w:rPr>
           </w:pPr>
-          <w:hyperlink w:anchor="_Toc62837996" w:history="1">
+          <w:hyperlink w:anchor="_Toc63005687" w:history="1">
             <w:r>
               <w:rPr>
                 <w:rStyle w:val="Hypertextovprepojenie"/>
@@ -2224,7 +2212,7 @@
                 <w:noProof/>
                 <w:webHidden/>
               </w:rPr>
-              <w:instrText xml:space="preserve"> PAGEREF _Toc62837996 \h </w:instrText>
+              <w:instrText xml:space="preserve"> PAGEREF _Toc63005687 \h </w:instrText>
             </w:r>
             <w:r>
               <w:rPr>
@@ -2272,7 +2260,7 @@
               <w:lang w:eastAsia="sk-SK"/>
             </w:rPr>
           </w:pPr>
-          <w:hyperlink w:anchor="_Toc62837997" w:history="1">
+          <w:hyperlink w:anchor="_Toc63005688" w:history="1">
             <w:r>
               <w:rPr>
                 <w:rStyle w:val="Hypertextovprepojenie"/>
@@ -2300,7 +2288,7 @@
                 <w:noProof/>
                 <w:webHidden/>
               </w:rPr>
-              <w:instrText xml:space="preserve"> PAGEREF _Toc62837997 \h </w:instrText>
+              <w:instrText xml:space="preserve"> PAGEREF _Toc63005688 \h </w:instrText>
             </w:r>
             <w:r>
               <w:rPr>
@@ -2348,7 +2336,7 @@
               <w:lang w:eastAsia="sk-SK"/>
             </w:rPr>
           </w:pPr>
-          <w:hyperlink w:anchor="_Toc62837998" w:history="1">
+          <w:hyperlink w:anchor="_Toc63005689" w:history="1">
             <w:r>
               <w:rPr>
                 <w:rStyle w:val="Hypertextovprepojenie"/>
@@ -2376,7 +2364,7 @@
                 <w:noProof/>
                 <w:webHidden/>
               </w:rPr>
-              <w:instrText xml:space="preserve"> PAGEREF _Toc62837998 \h </w:instrText>
+              <w:instrText xml:space="preserve"> PAGEREF _Toc63005689 \h </w:instrText>
             </w:r>
             <w:r>
               <w:rPr>
@@ -2424,7 +2412,7 @@
               <w:lang w:eastAsia="sk-SK"/>
             </w:rPr>
           </w:pPr>
-          <w:hyperlink w:anchor="_Toc62837999" w:history="1">
+          <w:hyperlink w:anchor="_Toc63005690" w:history="1">
             <w:r>
               <w:rPr>
                 <w:rStyle w:val="Hypertextovprepojenie"/>
@@ -2451,7 +2439,7 @@
                 <w:noProof/>
                 <w:webHidden/>
               </w:rPr>
-              <w:instrText xml:space="preserve"> PAGEREF _Toc62837999 \h </w:instrText>
+              <w:instrText xml:space="preserve"> PAGEREF _Toc63005690 \h </w:instrText>
             </w:r>
             <w:r>
               <w:rPr>
@@ -2471,7 +2459,7 @@
                 <w:noProof/>
                 <w:webHidden/>
               </w:rPr>
-              <w:t>9</w:t>
+              <w:t>10</w:t>
             </w:r>
             <w:r>
               <w:rPr>
@@ -2499,7 +2487,7 @@
               <w:lang w:eastAsia="sk-SK"/>
             </w:rPr>
           </w:pPr>
-          <w:hyperlink w:anchor="_Toc62838000" w:history="1">
+          <w:hyperlink w:anchor="_Toc63005691" w:history="1">
             <w:r>
               <w:rPr>
                 <w:rStyle w:val="Hypertextovprepojenie"/>
@@ -2526,7 +2514,7 @@
                 <w:noProof/>
                 <w:webHidden/>
               </w:rPr>
-              <w:instrText xml:space="preserve"> PAGEREF _Toc62838000 \h </w:instrText>
+              <w:instrText xml:space="preserve"> PAGEREF _Toc63005691 \h </w:instrText>
             </w:r>
             <w:r>
               <w:rPr>
@@ -2546,7 +2534,7 @@
                 <w:noProof/>
                 <w:webHidden/>
               </w:rPr>
-              <w:t>10</w:t>
+              <w:t>11</w:t>
             </w:r>
             <w:r>
               <w:rPr>
@@ -2574,7 +2562,7 @@
               <w:lang w:eastAsia="sk-SK"/>
             </w:rPr>
           </w:pPr>
-          <w:hyperlink w:anchor="_Toc62838001" w:history="1">
+          <w:hyperlink w:anchor="_Toc63005692" w:history="1">
             <w:r>
               <w:rPr>
                 <w:rStyle w:val="Hypertextovprepojenie"/>
@@ -2601,7 +2589,7 @@
                 <w:noProof/>
                 <w:webHidden/>
               </w:rPr>
-              <w:instrText xml:space="preserve"> PAGEREF _Toc62838001 \h </w:instrText>
+              <w:instrText xml:space="preserve"> PAGEREF _Toc63005692 \h </w:instrText>
             </w:r>
             <w:r>
               <w:rPr>
@@ -2621,7 +2609,7 @@
                 <w:noProof/>
                 <w:webHidden/>
               </w:rPr>
-              <w:t>11</w:t>
+              <w:t>12</w:t>
             </w:r>
             <w:r>
               <w:rPr>
@@ -2649,7 +2637,7 @@
               <w:lang w:eastAsia="sk-SK"/>
             </w:rPr>
           </w:pPr>
-          <w:hyperlink w:anchor="_Toc62838002" w:history="1">
+          <w:hyperlink w:anchor="_Toc63005693" w:history="1">
             <w:r>
               <w:rPr>
                 <w:rStyle w:val="Hypertextovprepojenie"/>
@@ -2676,7 +2664,7 @@
                 <w:noProof/>
                 <w:webHidden/>
               </w:rPr>
-              <w:instrText xml:space="preserve"> PAGEREF _Toc62838002 \h </w:instrText>
+              <w:instrText xml:space="preserve"> PAGEREF _Toc63005693 \h </w:instrText>
             </w:r>
             <w:r>
               <w:rPr>
@@ -2696,7 +2684,7 @@
                 <w:noProof/>
                 <w:webHidden/>
               </w:rPr>
-              <w:t>12</w:t>
+              <w:t>13</w:t>
             </w:r>
             <w:r>
               <w:rPr>
@@ -2725,7 +2713,7 @@
               <w:lang w:eastAsia="sk-SK"/>
             </w:rPr>
           </w:pPr>
-          <w:hyperlink w:anchor="_Toc62838003" w:history="1">
+          <w:hyperlink w:anchor="_Toc63005694" w:history="1">
             <w:r>
               <w:rPr>
                 <w:rStyle w:val="Hypertextovprepojenie"/>
@@ -2772,7 +2760,7 @@
                 <w:noProof/>
                 <w:webHidden/>
               </w:rPr>
-              <w:instrText xml:space="preserve"> PAGEREF _Toc62838003 \h </w:instrText>
+              <w:instrText xml:space="preserve"> PAGEREF _Toc63005694 \h </w:instrText>
             </w:r>
             <w:r>
               <w:rPr>
@@ -2792,7 +2780,7 @@
                 <w:noProof/>
                 <w:webHidden/>
               </w:rPr>
-              <w:t>13</w:t>
+              <w:t>14</w:t>
             </w:r>
             <w:r>
               <w:rPr>
@@ -2819,7 +2807,7 @@
               <w:lang w:eastAsia="sk-SK"/>
             </w:rPr>
           </w:pPr>
-          <w:hyperlink w:anchor="_Toc62838004" w:history="1">
+          <w:hyperlink w:anchor="_Toc63005695" w:history="1">
             <w:r>
               <w:rPr>
                 <w:rStyle w:val="Hypertextovprepojenie"/>
@@ -2864,7 +2852,7 @@
                 <w:noProof/>
                 <w:webHidden/>
               </w:rPr>
-              <w:instrText xml:space="preserve"> PAGEREF _Toc62838004 \h </w:instrText>
+              <w:instrText xml:space="preserve"> PAGEREF _Toc63005695 \h </w:instrText>
             </w:r>
             <w:r>
               <w:rPr>
@@ -2884,7 +2872,7 @@
                 <w:noProof/>
                 <w:webHidden/>
               </w:rPr>
-              <w:t>13</w:t>
+              <w:t>14</w:t>
             </w:r>
             <w:r>
               <w:rPr>
@@ -2912,7 +2900,7 @@
               <w:lang w:eastAsia="sk-SK"/>
             </w:rPr>
           </w:pPr>
-          <w:hyperlink w:anchor="_Toc62838005" w:history="1">
+          <w:hyperlink w:anchor="_Toc63005696" w:history="1">
             <w:r>
               <w:rPr>
                 <w:rStyle w:val="Hypertextovprepojenie"/>
@@ -2958,7 +2946,7 @@
                 <w:noProof/>
                 <w:webHidden/>
               </w:rPr>
-              <w:instrText xml:space="preserve"> PAGEREF _Toc62838005 \h </w:instrText>
+              <w:instrText xml:space="preserve"> PAGEREF _Toc63005696 \h </w:instrText>
             </w:r>
             <w:r>
               <w:rPr>
@@ -2978,7 +2966,7 @@
                 <w:noProof/>
                 <w:webHidden/>
               </w:rPr>
-              <w:t>13</w:t>
+              <w:t>14</w:t>
             </w:r>
             <w:r>
               <w:rPr>
@@ -3006,7 +2994,7 @@
               <w:lang w:eastAsia="sk-SK"/>
             </w:rPr>
           </w:pPr>
-          <w:hyperlink w:anchor="_Toc62838006" w:history="1">
+          <w:hyperlink w:anchor="_Toc63005697" w:history="1">
             <w:r>
               <w:rPr>
                 <w:rStyle w:val="Hypertextovprepojenie"/>
@@ -3052,7 +3040,7 @@
                 <w:noProof/>
                 <w:webHidden/>
               </w:rPr>
-              <w:instrText xml:space="preserve"> PAGEREF _Toc62838006 \h </w:instrText>
+              <w:instrText xml:space="preserve"> PAGEREF _Toc63005697 \h </w:instrText>
             </w:r>
             <w:r>
               <w:rPr>
@@ -3072,7 +3060,7 @@
                 <w:noProof/>
                 <w:webHidden/>
               </w:rPr>
-              <w:t>14</w:t>
+              <w:t>15</w:t>
             </w:r>
             <w:r>
               <w:rPr>
@@ -3100,7 +3088,7 @@
               <w:lang w:eastAsia="sk-SK"/>
             </w:rPr>
           </w:pPr>
-          <w:hyperlink w:anchor="_Toc62838007" w:history="1">
+          <w:hyperlink w:anchor="_Toc63005698" w:history="1">
             <w:r>
               <w:rPr>
                 <w:rStyle w:val="Hypertextovprepojenie"/>
@@ -3146,7 +3134,7 @@
                 <w:noProof/>
                 <w:webHidden/>
               </w:rPr>
-              <w:instrText xml:space="preserve"> PAGEREF _Toc62838007 \h </w:instrText>
+              <w:instrText xml:space="preserve"> PAGEREF _Toc63005698 \h </w:instrText>
             </w:r>
             <w:r>
               <w:rPr>
@@ -3166,7 +3154,7 @@
                 <w:noProof/>
                 <w:webHidden/>
               </w:rPr>
-              <w:t>14</w:t>
+              <w:t>15</w:t>
             </w:r>
             <w:r>
               <w:rPr>
@@ -3194,7 +3182,7 @@
               <w:lang w:eastAsia="sk-SK"/>
             </w:rPr>
           </w:pPr>
-          <w:hyperlink w:anchor="_Toc62838008" w:history="1">
+          <w:hyperlink w:anchor="_Toc63005699" w:history="1">
             <w:r>
               <w:rPr>
                 <w:rStyle w:val="Hypertextovprepojenie"/>
@@ -3240,7 +3228,7 @@
                 <w:noProof/>
                 <w:webHidden/>
               </w:rPr>
-              <w:instrText xml:space="preserve"> PAGEREF _Toc62838008 \h </w:instrText>
+              <w:instrText xml:space="preserve"> PAGEREF _Toc63005699 \h </w:instrText>
             </w:r>
             <w:r>
               <w:rPr>
@@ -3260,7 +3248,7 @@
                 <w:noProof/>
                 <w:webHidden/>
               </w:rPr>
-              <w:t>14</w:t>
+              <w:t>15</w:t>
             </w:r>
             <w:r>
               <w:rPr>
@@ -3287,7 +3275,7 @@
               <w:lang w:eastAsia="sk-SK"/>
             </w:rPr>
           </w:pPr>
-          <w:hyperlink w:anchor="_Toc62838009" w:history="1">
+          <w:hyperlink w:anchor="_Toc63005700" w:history="1">
             <w:r>
               <w:rPr>
                 <w:rStyle w:val="Hypertextovprepojenie"/>
@@ -3332,7 +3320,7 @@
                 <w:noProof/>
                 <w:webHidden/>
               </w:rPr>
-              <w:instrText xml:space="preserve"> PAGEREF _Toc62838009 \h </w:instrText>
+              <w:instrText xml:space="preserve"> PAGEREF _Toc63005700 \h </w:instrText>
             </w:r>
             <w:r>
               <w:rPr>
@@ -3352,7 +3340,7 @@
                 <w:noProof/>
                 <w:webHidden/>
               </w:rPr>
-              <w:t>14</w:t>
+              <w:t>15</w:t>
             </w:r>
             <w:r>
               <w:rPr>
@@ -3380,7 +3368,7 @@
               <w:lang w:eastAsia="sk-SK"/>
             </w:rPr>
           </w:pPr>
-          <w:hyperlink w:anchor="_Toc62838010" w:history="1">
+          <w:hyperlink w:anchor="_Toc63005701" w:history="1">
             <w:r>
               <w:rPr>
                 <w:rStyle w:val="Hypertextovprepojenie"/>
@@ -3426,7 +3414,7 @@
                 <w:noProof/>
                 <w:webHidden/>
               </w:rPr>
-              <w:instrText xml:space="preserve"> PAGEREF _Toc62838010 \h </w:instrText>
+              <w:instrText xml:space="preserve"> PAGEREF _Toc63005701 \h </w:instrText>
             </w:r>
             <w:r>
               <w:rPr>
@@ -3446,7 +3434,7 @@
                 <w:noProof/>
                 <w:webHidden/>
               </w:rPr>
-              <w:t>14</w:t>
+              <w:t>15</w:t>
             </w:r>
             <w:r>
               <w:rPr>
@@ -3474,7 +3462,7 @@
               <w:lang w:eastAsia="sk-SK"/>
             </w:rPr>
           </w:pPr>
-          <w:hyperlink w:anchor="_Toc62838011" w:history="1">
+          <w:hyperlink w:anchor="_Toc63005702" w:history="1">
             <w:r>
               <w:rPr>
                 <w:rStyle w:val="Hypertextovprepojenie"/>
@@ -3520,7 +3508,7 @@
                 <w:noProof/>
                 <w:webHidden/>
               </w:rPr>
-              <w:instrText xml:space="preserve"> PAGEREF _Toc62838011 \h </w:instrText>
+              <w:instrText xml:space="preserve"> PAGEREF _Toc63005702 \h </w:instrText>
             </w:r>
             <w:r>
               <w:rPr>
@@ -3540,7 +3528,7 @@
                 <w:noProof/>
                 <w:webHidden/>
               </w:rPr>
-              <w:t>15</w:t>
+              <w:t>16</w:t>
             </w:r>
             <w:r>
               <w:rPr>
@@ -3568,7 +3556,7 @@
               <w:lang w:eastAsia="sk-SK"/>
             </w:rPr>
           </w:pPr>
-          <w:hyperlink w:anchor="_Toc62838012" w:history="1">
+          <w:hyperlink w:anchor="_Toc63005703" w:history="1">
             <w:r>
               <w:rPr>
                 <w:rStyle w:val="Hypertextovprepojenie"/>
@@ -3619,7 +3607,7 @@
                 <w:noProof/>
                 <w:webHidden/>
               </w:rPr>
-              <w:instrText xml:space="preserve"> PAGEREF _Toc62838012 \h </w:instrText>
+              <w:instrText xml:space="preserve"> PAGEREF _Toc63005703 \h </w:instrText>
             </w:r>
             <w:r>
               <w:rPr>
@@ -3639,7 +3627,106 @@
                 <w:noProof/>
                 <w:webHidden/>
               </w:rPr>
-              <w:t>15</w:t>
+              <w:t>16</w:t>
+            </w:r>
+            <w:r>
+              <w:rPr>
+                <w:noProof/>
+                <w:webHidden/>
+              </w:rPr>
+              <w:fldChar w:fldCharType="end"/>
+            </w:r>
+          </w:hyperlink>
+        </w:p>
+        <w:p>
+          <w:pPr>
+            <w:pStyle w:val="Obsah3"/>
+            <w:tabs>
+              <w:tab w:val="left" w:pos="1200"/>
+              <w:tab w:val="right" w:leader="dot" w:pos="8771"/>
+            </w:tabs>
+            <w:rPr>
+              <w:rFonts w:eastAsiaTheme="minorEastAsia" w:cstheme="minorBidi"/>
+              <w:i w:val="0"/>
+              <w:iCs w:val="0"/>
+              <w:noProof/>
+              <w:sz w:val="24"/>
+              <w:szCs w:val="24"/>
+              <w:lang w:eastAsia="sk-SK"/>
+            </w:rPr>
+          </w:pPr>
+          <w:hyperlink w:anchor="_Toc63005704" w:history="1">
+            <w:r>
+              <w:rPr>
+                <w:rStyle w:val="Hypertextovprepojenie"/>
+                <w:rFonts w:eastAsia="Times New Roman"/>
+                <w:noProof/>
+                <w:lang w:eastAsia="sk-SK"/>
+              </w:rPr>
+              <w:t>1.2.4</w:t>
+            </w:r>
+            <w:r>
+              <w:rPr>
+                <w:rFonts w:eastAsiaTheme="minorEastAsia" w:cstheme="minorBidi"/>
+                <w:i w:val="0"/>
+                <w:iCs w:val="0"/>
+                <w:noProof/>
+                <w:sz w:val="24"/>
+                <w:szCs w:val="24"/>
+                <w:lang w:eastAsia="sk-SK"/>
+              </w:rPr>
+              <w:tab/>
+            </w:r>
+            <w:r>
+              <w:rPr>
+                <w:rStyle w:val="Hypertextovprepojenie"/>
+                <w:rFonts w:eastAsia="Times New Roman"/>
+                <w:noProof/>
+                <w:shd w:val="clear" w:color="auto" w:fill="FFFFFF"/>
+                <w:lang w:eastAsia="sk-SK"/>
+              </w:rPr>
+              <w:t>Farba nočnej lampy</w:t>
+            </w:r>
+            <w:r>
+              <w:rPr>
+                <w:noProof/>
+                <w:webHidden/>
+              </w:rPr>
+              <w:tab/>
+            </w:r>
+            <w:r>
+              <w:rPr>
+                <w:noProof/>
+                <w:webHidden/>
+              </w:rPr>
+              <w:fldChar w:fldCharType="begin"/>
+            </w:r>
+            <w:r>
+              <w:rPr>
+                <w:noProof/>
+                <w:webHidden/>
+              </w:rPr>
+              <w:instrText xml:space="preserve"> PAGEREF _Toc63005704 \h </w:instrText>
+            </w:r>
+            <w:r>
+              <w:rPr>
+                <w:noProof/>
+                <w:webHidden/>
+              </w:rPr>
+            </w:r>
+            <w:r>
+              <w:rPr>
+                <w:noProof/>
+                <w:webHidden/>
+              </w:rPr>
+              <w:fldChar w:fldCharType="separate"/>
+            </w:r>
+            <w:r>
+              <w:rPr>
+                <w:noProof/>
+                <w:webHidden/>
+              </w:rPr>
+              <w:t>17</w:t>
             </w:r>
             <w:r>
               <w:rPr>
@@ -3668,7 +3755,7 @@
               <w:lang w:eastAsia="sk-SK"/>
             </w:rPr>
           </w:pPr>
-          <w:hyperlink w:anchor="_Toc62838013" w:history="1">
+          <w:hyperlink w:anchor="_Toc63005705" w:history="1">
             <w:r>
               <w:rPr>
                 <w:rStyle w:val="Hypertextovprepojenie"/>
@@ -3694,7 +3781,7 @@
                 <w:rStyle w:val="Hypertextovprepojenie"/>
                 <w:noProof/>
               </w:rPr>
-              <w:t>Cieľ práce</w:t>
+              <w:t>Tvorba mobilných aplikácií</w:t>
             </w:r>
             <w:r>
               <w:rPr>
@@ -3715,7 +3802,7 @@
                 <w:noProof/>
                 <w:webHidden/>
               </w:rPr>
-              <w:instrText xml:space="preserve"> PAGEREF _Toc62838013 \h </w:instrText>
+              <w:instrText xml:space="preserve"> PAGEREF _Toc63005705 \h </w:instrText>
             </w:r>
             <w:r>
               <w:rPr>
@@ -3735,7 +3822,375 @@
                 <w:noProof/>
                 <w:webHidden/>
               </w:rPr>
-              <w:t>17</w:t>
+              <w:t>18</w:t>
+            </w:r>
+            <w:r>
+              <w:rPr>
+                <w:noProof/>
+                <w:webHidden/>
+              </w:rPr>
+              <w:fldChar w:fldCharType="end"/>
+            </w:r>
+          </w:hyperlink>
+        </w:p>
+        <w:p>
+          <w:pPr>
+            <w:pStyle w:val="Obsah2"/>
+            <w:tabs>
+              <w:tab w:val="left" w:pos="960"/>
+              <w:tab w:val="right" w:leader="dot" w:pos="8771"/>
+            </w:tabs>
+            <w:rPr>
+              <w:rFonts w:eastAsiaTheme="minorEastAsia" w:cstheme="minorBidi"/>
+              <w:smallCaps w:val="0"/>
+              <w:noProof/>
+              <w:sz w:val="24"/>
+              <w:szCs w:val="24"/>
+              <w:lang w:eastAsia="sk-SK"/>
+            </w:rPr>
+          </w:pPr>
+          <w:hyperlink w:anchor="_Toc63005706" w:history="1">
+            <w:r>
+              <w:rPr>
+                <w:rStyle w:val="Hypertextovprepojenie"/>
+                <w:noProof/>
+              </w:rPr>
+              <w:t>2.1</w:t>
+            </w:r>
+            <w:r>
+              <w:rPr>
+                <w:rFonts w:eastAsiaTheme="minorEastAsia" w:cstheme="minorBidi"/>
+                <w:smallCaps w:val="0"/>
+                <w:noProof/>
+                <w:sz w:val="24"/>
+                <w:szCs w:val="24"/>
+                <w:lang w:eastAsia="sk-SK"/>
+              </w:rPr>
+              <w:tab/>
+            </w:r>
+            <w:r>
+              <w:rPr>
+                <w:rStyle w:val="Hypertextovprepojenie"/>
+                <w:noProof/>
+              </w:rPr>
+              <w:t>Vývoj mobilných aplikácií</w:t>
+            </w:r>
+            <w:r>
+              <w:rPr>
+                <w:noProof/>
+                <w:webHidden/>
+              </w:rPr>
+              <w:tab/>
+            </w:r>
+            <w:r>
+              <w:rPr>
+                <w:noProof/>
+                <w:webHidden/>
+              </w:rPr>
+              <w:fldChar w:fldCharType="begin"/>
+            </w:r>
+            <w:r>
+              <w:rPr>
+                <w:noProof/>
+                <w:webHidden/>
+              </w:rPr>
+              <w:instrText xml:space="preserve"> PAGEREF _Toc63005706 \h </w:instrText>
+            </w:r>
+            <w:r>
+              <w:rPr>
+                <w:noProof/>
+                <w:webHidden/>
+              </w:rPr>
+            </w:r>
+            <w:r>
+              <w:rPr>
+                <w:noProof/>
+                <w:webHidden/>
+              </w:rPr>
+              <w:fldChar w:fldCharType="separate"/>
+            </w:r>
+            <w:r>
+              <w:rPr>
+                <w:noProof/>
+                <w:webHidden/>
+              </w:rPr>
+              <w:t>18</w:t>
+            </w:r>
+            <w:r>
+              <w:rPr>
+                <w:noProof/>
+                <w:webHidden/>
+              </w:rPr>
+              <w:fldChar w:fldCharType="end"/>
+            </w:r>
+          </w:hyperlink>
+        </w:p>
+        <w:p>
+          <w:pPr>
+            <w:pStyle w:val="Obsah2"/>
+            <w:tabs>
+              <w:tab w:val="left" w:pos="960"/>
+              <w:tab w:val="right" w:leader="dot" w:pos="8771"/>
+            </w:tabs>
+            <w:rPr>
+              <w:rFonts w:eastAsiaTheme="minorEastAsia" w:cstheme="minorBidi"/>
+              <w:smallCaps w:val="0"/>
+              <w:noProof/>
+              <w:sz w:val="24"/>
+              <w:szCs w:val="24"/>
+              <w:lang w:eastAsia="sk-SK"/>
+            </w:rPr>
+          </w:pPr>
+          <w:hyperlink w:anchor="_Toc63005707" w:history="1">
+            <w:r>
+              <w:rPr>
+                <w:rStyle w:val="Hypertextovprepojenie"/>
+                <w:noProof/>
+              </w:rPr>
+              <w:t>2.2</w:t>
+            </w:r>
+            <w:r>
+              <w:rPr>
+                <w:rFonts w:eastAsiaTheme="minorEastAsia" w:cstheme="minorBidi"/>
+                <w:smallCaps w:val="0"/>
+                <w:noProof/>
+                <w:sz w:val="24"/>
+                <w:szCs w:val="24"/>
+                <w:lang w:eastAsia="sk-SK"/>
+              </w:rPr>
+              <w:tab/>
+            </w:r>
+            <w:r>
+              <w:rPr>
+                <w:rStyle w:val="Hypertextovprepojenie"/>
+                <w:noProof/>
+              </w:rPr>
+              <w:t>iOS</w:t>
+            </w:r>
+            <w:r>
+              <w:rPr>
+                <w:noProof/>
+                <w:webHidden/>
+              </w:rPr>
+              <w:tab/>
+            </w:r>
+            <w:r>
+              <w:rPr>
+                <w:noProof/>
+                <w:webHidden/>
+              </w:rPr>
+              <w:fldChar w:fldCharType="begin"/>
+            </w:r>
+            <w:r>
+              <w:rPr>
+                <w:noProof/>
+                <w:webHidden/>
+              </w:rPr>
+              <w:instrText xml:space="preserve"> PAGEREF _Toc63005707 \h </w:instrText>
+            </w:r>
+            <w:r>
+              <w:rPr>
+                <w:noProof/>
+                <w:webHidden/>
+              </w:rPr>
+            </w:r>
+            <w:r>
+              <w:rPr>
+                <w:noProof/>
+                <w:webHidden/>
+              </w:rPr>
+              <w:fldChar w:fldCharType="separate"/>
+            </w:r>
+            <w:r>
+              <w:rPr>
+                <w:noProof/>
+                <w:webHidden/>
+              </w:rPr>
+              <w:t>19</w:t>
+            </w:r>
+            <w:r>
+              <w:rPr>
+                <w:noProof/>
+                <w:webHidden/>
+              </w:rPr>
+              <w:fldChar w:fldCharType="end"/>
+            </w:r>
+          </w:hyperlink>
+        </w:p>
+        <w:p>
+          <w:pPr>
+            <w:pStyle w:val="Obsah2"/>
+            <w:tabs>
+              <w:tab w:val="left" w:pos="960"/>
+              <w:tab w:val="right" w:leader="dot" w:pos="8771"/>
+            </w:tabs>
+            <w:rPr>
+              <w:rFonts w:eastAsiaTheme="minorEastAsia" w:cstheme="minorBidi"/>
+              <w:smallCaps w:val="0"/>
+              <w:noProof/>
+              <w:sz w:val="24"/>
+              <w:szCs w:val="24"/>
+              <w:lang w:eastAsia="sk-SK"/>
+            </w:rPr>
+          </w:pPr>
+          <w:hyperlink w:anchor="_Toc63005708" w:history="1">
+            <w:r>
+              <w:rPr>
+                <w:rStyle w:val="Hypertextovprepojenie"/>
+                <w:noProof/>
+              </w:rPr>
+              <w:t>2.3</w:t>
+            </w:r>
+            <w:r>
+              <w:rPr>
+                <w:rFonts w:eastAsiaTheme="minorEastAsia" w:cstheme="minorBidi"/>
+                <w:smallCaps w:val="0"/>
+                <w:noProof/>
+                <w:sz w:val="24"/>
+                <w:szCs w:val="24"/>
+                <w:lang w:eastAsia="sk-SK"/>
+              </w:rPr>
+              <w:tab/>
+            </w:r>
+            <w:r>
+              <w:rPr>
+                <w:rStyle w:val="Hypertextovprepojenie"/>
+                <w:noProof/>
+              </w:rPr>
+              <w:t>Swift</w:t>
+            </w:r>
+            <w:r>
+              <w:rPr>
+                <w:noProof/>
+                <w:webHidden/>
+              </w:rPr>
+              <w:tab/>
+            </w:r>
+            <w:r>
+              <w:rPr>
+                <w:noProof/>
+                <w:webHidden/>
+              </w:rPr>
+              <w:fldChar w:fldCharType="begin"/>
+            </w:r>
+            <w:r>
+              <w:rPr>
+                <w:noProof/>
+                <w:webHidden/>
+              </w:rPr>
+              <w:instrText xml:space="preserve"> PAGEREF _Toc63005708 \h </w:instrText>
+            </w:r>
+            <w:r>
+              <w:rPr>
+                <w:noProof/>
+                <w:webHidden/>
+              </w:rPr>
+            </w:r>
+            <w:r>
+              <w:rPr>
+                <w:noProof/>
+                <w:webHidden/>
+              </w:rPr>
+              <w:fldChar w:fldCharType="separate"/>
+            </w:r>
+            <w:r>
+              <w:rPr>
+                <w:noProof/>
+                <w:webHidden/>
+              </w:rPr>
+              <w:t>19</w:t>
+            </w:r>
+            <w:r>
+              <w:rPr>
+                <w:noProof/>
+                <w:webHidden/>
+              </w:rPr>
+              <w:fldChar w:fldCharType="end"/>
+            </w:r>
+          </w:hyperlink>
+        </w:p>
+        <w:p>
+          <w:pPr>
+            <w:pStyle w:val="Obsah2"/>
+            <w:tabs>
+              <w:tab w:val="left" w:pos="960"/>
+              <w:tab w:val="right" w:leader="dot" w:pos="8771"/>
+            </w:tabs>
+            <w:rPr>
+              <w:rFonts w:eastAsiaTheme="minorEastAsia" w:cstheme="minorBidi"/>
+              <w:smallCaps w:val="0"/>
+              <w:noProof/>
+              <w:sz w:val="24"/>
+              <w:szCs w:val="24"/>
+              <w:lang w:eastAsia="sk-SK"/>
+            </w:rPr>
+          </w:pPr>
+          <w:hyperlink w:anchor="_Toc63005709" w:history="1">
+            <w:r>
+              <w:rPr>
+                <w:rStyle w:val="Hypertextovprepojenie"/>
+                <w:noProof/>
+              </w:rPr>
+              <w:t>2.4</w:t>
+            </w:r>
+            <w:r>
+              <w:rPr>
+                <w:rFonts w:eastAsiaTheme="minorEastAsia" w:cstheme="minorBidi"/>
+                <w:smallCaps w:val="0"/>
+                <w:noProof/>
+                <w:sz w:val="24"/>
+                <w:szCs w:val="24"/>
+                <w:lang w:eastAsia="sk-SK"/>
+              </w:rPr>
+              <w:tab/>
+            </w:r>
+            <w:r>
+              <w:rPr>
+                <w:rStyle w:val="Hypertextovprepojenie"/>
+                <w:noProof/>
+              </w:rPr>
+              <w:t>Xcode</w:t>
+            </w:r>
+            <w:r>
+              <w:rPr>
+                <w:noProof/>
+                <w:webHidden/>
+              </w:rPr>
+              <w:tab/>
+            </w:r>
+            <w:r>
+              <w:rPr>
+                <w:noProof/>
+                <w:webHidden/>
+              </w:rPr>
+              <w:fldChar w:fldCharType="begin"/>
+            </w:r>
+            <w:r>
+              <w:rPr>
+                <w:noProof/>
+                <w:webHidden/>
+              </w:rPr>
+              <w:instrText xml:space="preserve"> PAGEREF _Toc63005709 \h </w:instrText>
+            </w:r>
+            <w:r>
+              <w:rPr>
+                <w:noProof/>
+                <w:webHidden/>
+              </w:rPr>
+            </w:r>
+            <w:r>
+              <w:rPr>
+                <w:noProof/>
+                <w:webHidden/>
+              </w:rPr>
+              <w:fldChar w:fldCharType="separate"/>
+            </w:r>
+            <w:r>
+              <w:rPr>
+                <w:noProof/>
+                <w:webHidden/>
+              </w:rPr>
+              <w:t>19</w:t>
             </w:r>
             <w:r>
               <w:rPr>
@@ -3764,7 +4219,7 @@
               <w:lang w:eastAsia="sk-SK"/>
             </w:rPr>
           </w:pPr>
-          <w:hyperlink w:anchor="_Toc62838014" w:history="1">
+          <w:hyperlink w:anchor="_Toc63005710" w:history="1">
             <w:r>
               <w:rPr>
                 <w:rStyle w:val="Hypertextovprepojenie"/>
@@ -3790,7 +4245,7 @@
                 <w:rStyle w:val="Hypertextovprepojenie"/>
                 <w:noProof/>
               </w:rPr>
-              <w:t>Metodika práce a metódy skúmania</w:t>
+              <w:t>Cieľ práce</w:t>
             </w:r>
             <w:r>
               <w:rPr>
@@ -3811,7 +4266,7 @@
                 <w:noProof/>
                 <w:webHidden/>
               </w:rPr>
-              <w:instrText xml:space="preserve"> PAGEREF _Toc62838014 \h </w:instrText>
+              <w:instrText xml:space="preserve"> PAGEREF _Toc63005710 \h </w:instrText>
             </w:r>
             <w:r>
               <w:rPr>
@@ -3831,375 +4286,7 @@
                 <w:noProof/>
                 <w:webHidden/>
               </w:rPr>
-              <w:t>18</w:t>
-            </w:r>
-            <w:r>
-              <w:rPr>
-                <w:noProof/>
-                <w:webHidden/>
-              </w:rPr>
-              <w:fldChar w:fldCharType="end"/>
-            </w:r>
-          </w:hyperlink>
-        </w:p>
-        <w:p>
-          <w:pPr>
-            <w:pStyle w:val="Obsah2"/>
-            <w:tabs>
-              <w:tab w:val="left" w:pos="960"/>
-              <w:tab w:val="right" w:leader="dot" w:pos="8771"/>
-            </w:tabs>
-            <w:rPr>
-              <w:rFonts w:eastAsiaTheme="minorEastAsia" w:cstheme="minorBidi"/>
-              <w:smallCaps w:val="0"/>
-              <w:noProof/>
-              <w:sz w:val="24"/>
-              <w:szCs w:val="24"/>
-              <w:lang w:eastAsia="sk-SK"/>
-            </w:rPr>
-          </w:pPr>
-          <w:hyperlink w:anchor="_Toc62838015" w:history="1">
-            <w:r>
-              <w:rPr>
-                <w:rStyle w:val="Hypertextovprepojenie"/>
-                <w:noProof/>
-              </w:rPr>
-              <w:t>3.1</w:t>
-            </w:r>
-            <w:r>
-              <w:rPr>
-                <w:rFonts w:eastAsiaTheme="minorEastAsia" w:cstheme="minorBidi"/>
-                <w:smallCaps w:val="0"/>
-                <w:noProof/>
-                <w:sz w:val="24"/>
-                <w:szCs w:val="24"/>
-                <w:lang w:eastAsia="sk-SK"/>
-              </w:rPr>
-              <w:tab/>
-            </w:r>
-            <w:r>
-              <w:rPr>
-                <w:rStyle w:val="Hypertextovprepojenie"/>
-                <w:noProof/>
-              </w:rPr>
-              <w:t>Návrh funkcií a vzhľadu</w:t>
-            </w:r>
-            <w:r>
-              <w:rPr>
-                <w:noProof/>
-                <w:webHidden/>
-              </w:rPr>
-              <w:tab/>
-            </w:r>
-            <w:r>
-              <w:rPr>
-                <w:noProof/>
-                <w:webHidden/>
-              </w:rPr>
-              <w:fldChar w:fldCharType="begin"/>
-            </w:r>
-            <w:r>
-              <w:rPr>
-                <w:noProof/>
-                <w:webHidden/>
-              </w:rPr>
-              <w:instrText xml:space="preserve"> PAGEREF _Toc62838015 \h </w:instrText>
-            </w:r>
-            <w:r>
-              <w:rPr>
-                <w:noProof/>
-                <w:webHidden/>
-              </w:rPr>
-            </w:r>
-            <w:r>
-              <w:rPr>
-                <w:noProof/>
-                <w:webHidden/>
-              </w:rPr>
-              <w:fldChar w:fldCharType="separate"/>
-            </w:r>
-            <w:r>
-              <w:rPr>
-                <w:noProof/>
-                <w:webHidden/>
-              </w:rPr>
-              <w:t>18</w:t>
-            </w:r>
-            <w:r>
-              <w:rPr>
-                <w:noProof/>
-                <w:webHidden/>
-              </w:rPr>
-              <w:fldChar w:fldCharType="end"/>
-            </w:r>
-          </w:hyperlink>
-        </w:p>
-        <w:p>
-          <w:pPr>
-            <w:pStyle w:val="Obsah2"/>
-            <w:tabs>
-              <w:tab w:val="left" w:pos="960"/>
-              <w:tab w:val="right" w:leader="dot" w:pos="8771"/>
-            </w:tabs>
-            <w:rPr>
-              <w:rFonts w:eastAsiaTheme="minorEastAsia" w:cstheme="minorBidi"/>
-              <w:smallCaps w:val="0"/>
-              <w:noProof/>
-              <w:sz w:val="24"/>
-              <w:szCs w:val="24"/>
-              <w:lang w:eastAsia="sk-SK"/>
-            </w:rPr>
-          </w:pPr>
-          <w:hyperlink w:anchor="_Toc62838016" w:history="1">
-            <w:r>
-              <w:rPr>
-                <w:rStyle w:val="Hypertextovprepojenie"/>
-                <w:noProof/>
-              </w:rPr>
-              <w:t>3.2</w:t>
-            </w:r>
-            <w:r>
-              <w:rPr>
-                <w:rFonts w:eastAsiaTheme="minorEastAsia" w:cstheme="minorBidi"/>
-                <w:smallCaps w:val="0"/>
-                <w:noProof/>
-                <w:sz w:val="24"/>
-                <w:szCs w:val="24"/>
-                <w:lang w:eastAsia="sk-SK"/>
-              </w:rPr>
-              <w:tab/>
-            </w:r>
-            <w:r>
-              <w:rPr>
-                <w:rStyle w:val="Hypertextovprepojenie"/>
-                <w:noProof/>
-              </w:rPr>
-              <w:t>Porovnanie viacerých možností implementácie</w:t>
-            </w:r>
-            <w:r>
-              <w:rPr>
-                <w:noProof/>
-                <w:webHidden/>
-              </w:rPr>
-              <w:tab/>
-            </w:r>
-            <w:r>
-              <w:rPr>
-                <w:noProof/>
-                <w:webHidden/>
-              </w:rPr>
-              <w:fldChar w:fldCharType="begin"/>
-            </w:r>
-            <w:r>
-              <w:rPr>
-                <w:noProof/>
-                <w:webHidden/>
-              </w:rPr>
-              <w:instrText xml:space="preserve"> PAGEREF _Toc62838016 \h </w:instrText>
-            </w:r>
-            <w:r>
-              <w:rPr>
-                <w:noProof/>
-                <w:webHidden/>
-              </w:rPr>
-            </w:r>
-            <w:r>
-              <w:rPr>
-                <w:noProof/>
-                <w:webHidden/>
-              </w:rPr>
-              <w:fldChar w:fldCharType="separate"/>
-            </w:r>
-            <w:r>
-              <w:rPr>
-                <w:noProof/>
-                <w:webHidden/>
-              </w:rPr>
-              <w:t>18</w:t>
-            </w:r>
-            <w:r>
-              <w:rPr>
-                <w:noProof/>
-                <w:webHidden/>
-              </w:rPr>
-              <w:fldChar w:fldCharType="end"/>
-            </w:r>
-          </w:hyperlink>
-        </w:p>
-        <w:p>
-          <w:pPr>
-            <w:pStyle w:val="Obsah2"/>
-            <w:tabs>
-              <w:tab w:val="left" w:pos="960"/>
-              <w:tab w:val="right" w:leader="dot" w:pos="8771"/>
-            </w:tabs>
-            <w:rPr>
-              <w:rFonts w:eastAsiaTheme="minorEastAsia" w:cstheme="minorBidi"/>
-              <w:smallCaps w:val="0"/>
-              <w:noProof/>
-              <w:sz w:val="24"/>
-              <w:szCs w:val="24"/>
-              <w:lang w:eastAsia="sk-SK"/>
-            </w:rPr>
-          </w:pPr>
-          <w:hyperlink w:anchor="_Toc62838017" w:history="1">
-            <w:r>
-              <w:rPr>
-                <w:rStyle w:val="Hypertextovprepojenie"/>
-                <w:noProof/>
-              </w:rPr>
-              <w:t>3.3</w:t>
-            </w:r>
-            <w:r>
-              <w:rPr>
-                <w:rFonts w:eastAsiaTheme="minorEastAsia" w:cstheme="minorBidi"/>
-                <w:smallCaps w:val="0"/>
-                <w:noProof/>
-                <w:sz w:val="24"/>
-                <w:szCs w:val="24"/>
-                <w:lang w:eastAsia="sk-SK"/>
-              </w:rPr>
-              <w:tab/>
-            </w:r>
-            <w:r>
-              <w:rPr>
-                <w:rStyle w:val="Hypertextovprepojenie"/>
-                <w:noProof/>
-              </w:rPr>
-              <w:t>UML diagram a architektúra</w:t>
-            </w:r>
-            <w:r>
-              <w:rPr>
-                <w:noProof/>
-                <w:webHidden/>
-              </w:rPr>
-              <w:tab/>
-            </w:r>
-            <w:r>
-              <w:rPr>
-                <w:noProof/>
-                <w:webHidden/>
-              </w:rPr>
-              <w:fldChar w:fldCharType="begin"/>
-            </w:r>
-            <w:r>
-              <w:rPr>
-                <w:noProof/>
-                <w:webHidden/>
-              </w:rPr>
-              <w:instrText xml:space="preserve"> PAGEREF _Toc62838017 \h </w:instrText>
-            </w:r>
-            <w:r>
-              <w:rPr>
-                <w:noProof/>
-                <w:webHidden/>
-              </w:rPr>
-            </w:r>
-            <w:r>
-              <w:rPr>
-                <w:noProof/>
-                <w:webHidden/>
-              </w:rPr>
-              <w:fldChar w:fldCharType="separate"/>
-            </w:r>
-            <w:r>
-              <w:rPr>
-                <w:noProof/>
-                <w:webHidden/>
-              </w:rPr>
-              <w:t>18</w:t>
-            </w:r>
-            <w:r>
-              <w:rPr>
-                <w:noProof/>
-                <w:webHidden/>
-              </w:rPr>
-              <w:fldChar w:fldCharType="end"/>
-            </w:r>
-          </w:hyperlink>
-        </w:p>
-        <w:p>
-          <w:pPr>
-            <w:pStyle w:val="Obsah2"/>
-            <w:tabs>
-              <w:tab w:val="left" w:pos="960"/>
-              <w:tab w:val="right" w:leader="dot" w:pos="8771"/>
-            </w:tabs>
-            <w:rPr>
-              <w:rFonts w:eastAsiaTheme="minorEastAsia" w:cstheme="minorBidi"/>
-              <w:smallCaps w:val="0"/>
-              <w:noProof/>
-              <w:sz w:val="24"/>
-              <w:szCs w:val="24"/>
-              <w:lang w:eastAsia="sk-SK"/>
-            </w:rPr>
-          </w:pPr>
-          <w:hyperlink w:anchor="_Toc62838018" w:history="1">
-            <w:r>
-              <w:rPr>
-                <w:rStyle w:val="Hypertextovprepojenie"/>
-                <w:noProof/>
-              </w:rPr>
-              <w:t>3.4</w:t>
-            </w:r>
-            <w:r>
-              <w:rPr>
-                <w:rFonts w:eastAsiaTheme="minorEastAsia" w:cstheme="minorBidi"/>
-                <w:smallCaps w:val="0"/>
-                <w:noProof/>
-                <w:sz w:val="24"/>
-                <w:szCs w:val="24"/>
-                <w:lang w:eastAsia="sk-SK"/>
-              </w:rPr>
-              <w:tab/>
-            </w:r>
-            <w:r>
-              <w:rPr>
-                <w:rStyle w:val="Hypertextovprepojenie"/>
-                <w:noProof/>
-              </w:rPr>
-              <w:t>Výsledná implementácia</w:t>
-            </w:r>
-            <w:r>
-              <w:rPr>
-                <w:noProof/>
-                <w:webHidden/>
-              </w:rPr>
-              <w:tab/>
-            </w:r>
-            <w:r>
-              <w:rPr>
-                <w:noProof/>
-                <w:webHidden/>
-              </w:rPr>
-              <w:fldChar w:fldCharType="begin"/>
-            </w:r>
-            <w:r>
-              <w:rPr>
-                <w:noProof/>
-                <w:webHidden/>
-              </w:rPr>
-              <w:instrText xml:space="preserve"> PAGEREF _Toc62838018 \h </w:instrText>
-            </w:r>
-            <w:r>
-              <w:rPr>
-                <w:noProof/>
-                <w:webHidden/>
-              </w:rPr>
-            </w:r>
-            <w:r>
-              <w:rPr>
-                <w:noProof/>
-                <w:webHidden/>
-              </w:rPr>
-              <w:fldChar w:fldCharType="separate"/>
-            </w:r>
-            <w:r>
-              <w:rPr>
-                <w:noProof/>
-                <w:webHidden/>
-              </w:rPr>
-              <w:t>18</w:t>
+              <w:t>20</w:t>
             </w:r>
             <w:r>
               <w:rPr>
@@ -4228,7 +4315,7 @@
               <w:lang w:eastAsia="sk-SK"/>
             </w:rPr>
           </w:pPr>
-          <w:hyperlink w:anchor="_Toc62838019" w:history="1">
+          <w:hyperlink w:anchor="_Toc63005711" w:history="1">
             <w:r>
               <w:rPr>
                 <w:rStyle w:val="Hypertextovprepojenie"/>
@@ -4254,7 +4341,7 @@
                 <w:rStyle w:val="Hypertextovprepojenie"/>
                 <w:noProof/>
               </w:rPr>
-              <w:t>Výsledky práce</w:t>
+              <w:t>Metodika práce a metódy skúmania</w:t>
             </w:r>
             <w:r>
               <w:rPr>
@@ -4275,7 +4362,7 @@
                 <w:noProof/>
                 <w:webHidden/>
               </w:rPr>
-              <w:instrText xml:space="preserve"> PAGEREF _Toc62838019 \h </w:instrText>
+              <w:instrText xml:space="preserve"> PAGEREF _Toc63005711 \h </w:instrText>
             </w:r>
             <w:r>
               <w:rPr>
@@ -4295,7 +4382,7 @@
                 <w:noProof/>
                 <w:webHidden/>
               </w:rPr>
-              <w:t>19</w:t>
+              <w:t>22</w:t>
             </w:r>
             <w:r>
               <w:rPr>
@@ -4322,7 +4409,7 @@
               <w:lang w:eastAsia="sk-SK"/>
             </w:rPr>
           </w:pPr>
-          <w:hyperlink w:anchor="_Toc62838020" w:history="1">
+          <w:hyperlink w:anchor="_Toc63005712" w:history="1">
             <w:r>
               <w:rPr>
                 <w:rStyle w:val="Hypertextovprepojenie"/>
@@ -4346,7 +4433,7 @@
                 <w:rStyle w:val="Hypertextovprepojenie"/>
                 <w:noProof/>
               </w:rPr>
-              <w:t>Ukážka funkcií aplikácie</w:t>
+              <w:t>Návrh funkcií a vzhľadu</w:t>
             </w:r>
             <w:r>
               <w:rPr>
@@ -4367,7 +4454,7 @@
                 <w:noProof/>
                 <w:webHidden/>
               </w:rPr>
-              <w:instrText xml:space="preserve"> PAGEREF _Toc62838020 \h </w:instrText>
+              <w:instrText xml:space="preserve"> PAGEREF _Toc63005712 \h </w:instrText>
             </w:r>
             <w:r>
               <w:rPr>
@@ -4387,7 +4474,7 @@
                 <w:noProof/>
                 <w:webHidden/>
               </w:rPr>
-              <w:t>19</w:t>
+              <w:t>22</w:t>
             </w:r>
             <w:r>
               <w:rPr>
@@ -4414,7 +4501,7 @@
               <w:lang w:eastAsia="sk-SK"/>
             </w:rPr>
           </w:pPr>
-          <w:hyperlink w:anchor="_Toc62838021" w:history="1">
+          <w:hyperlink w:anchor="_Toc63005713" w:history="1">
             <w:r>
               <w:rPr>
                 <w:rStyle w:val="Hypertextovprepojenie"/>
@@ -4438,7 +4525,7 @@
                 <w:rStyle w:val="Hypertextovprepojenie"/>
                 <w:noProof/>
               </w:rPr>
-              <w:t>Porovnanie s existujúcimi aplikáciami</w:t>
+              <w:t>Porovnanie viacerých možností implementácie</w:t>
             </w:r>
             <w:r>
               <w:rPr>
@@ -4459,7 +4546,7 @@
                 <w:noProof/>
                 <w:webHidden/>
               </w:rPr>
-              <w:instrText xml:space="preserve"> PAGEREF _Toc62838021 \h </w:instrText>
+              <w:instrText xml:space="preserve"> PAGEREF _Toc63005713 \h </w:instrText>
             </w:r>
             <w:r>
               <w:rPr>
@@ -4479,7 +4566,191 @@
                 <w:noProof/>
                 <w:webHidden/>
               </w:rPr>
-              <w:t>19</w:t>
+              <w:t>22</w:t>
+            </w:r>
+            <w:r>
+              <w:rPr>
+                <w:noProof/>
+                <w:webHidden/>
+              </w:rPr>
+              <w:fldChar w:fldCharType="end"/>
+            </w:r>
+          </w:hyperlink>
+        </w:p>
+        <w:p>
+          <w:pPr>
+            <w:pStyle w:val="Obsah2"/>
+            <w:tabs>
+              <w:tab w:val="left" w:pos="960"/>
+              <w:tab w:val="right" w:leader="dot" w:pos="8771"/>
+            </w:tabs>
+            <w:rPr>
+              <w:rFonts w:eastAsiaTheme="minorEastAsia" w:cstheme="minorBidi"/>
+              <w:smallCaps w:val="0"/>
+              <w:noProof/>
+              <w:sz w:val="24"/>
+              <w:szCs w:val="24"/>
+              <w:lang w:eastAsia="sk-SK"/>
+            </w:rPr>
+          </w:pPr>
+          <w:hyperlink w:anchor="_Toc63005714" w:history="1">
+            <w:r>
+              <w:rPr>
+                <w:rStyle w:val="Hypertextovprepojenie"/>
+                <w:noProof/>
+              </w:rPr>
+              <w:t>4.3</w:t>
+            </w:r>
+            <w:r>
+              <w:rPr>
+                <w:rFonts w:eastAsiaTheme="minorEastAsia" w:cstheme="minorBidi"/>
+                <w:smallCaps w:val="0"/>
+                <w:noProof/>
+                <w:sz w:val="24"/>
+                <w:szCs w:val="24"/>
+                <w:lang w:eastAsia="sk-SK"/>
+              </w:rPr>
+              <w:tab/>
+            </w:r>
+            <w:r>
+              <w:rPr>
+                <w:rStyle w:val="Hypertextovprepojenie"/>
+                <w:noProof/>
+              </w:rPr>
+              <w:t>UML diagram a architektúra</w:t>
+            </w:r>
+            <w:r>
+              <w:rPr>
+                <w:noProof/>
+                <w:webHidden/>
+              </w:rPr>
+              <w:tab/>
+            </w:r>
+            <w:r>
+              <w:rPr>
+                <w:noProof/>
+                <w:webHidden/>
+              </w:rPr>
+              <w:fldChar w:fldCharType="begin"/>
+            </w:r>
+            <w:r>
+              <w:rPr>
+                <w:noProof/>
+                <w:webHidden/>
+              </w:rPr>
+              <w:instrText xml:space="preserve"> PAGEREF _Toc63005714 \h </w:instrText>
+            </w:r>
+            <w:r>
+              <w:rPr>
+                <w:noProof/>
+                <w:webHidden/>
+              </w:rPr>
+            </w:r>
+            <w:r>
+              <w:rPr>
+                <w:noProof/>
+                <w:webHidden/>
+              </w:rPr>
+              <w:fldChar w:fldCharType="separate"/>
+            </w:r>
+            <w:r>
+              <w:rPr>
+                <w:noProof/>
+                <w:webHidden/>
+              </w:rPr>
+              <w:t>22</w:t>
+            </w:r>
+            <w:r>
+              <w:rPr>
+                <w:noProof/>
+                <w:webHidden/>
+              </w:rPr>
+              <w:fldChar w:fldCharType="end"/>
+            </w:r>
+          </w:hyperlink>
+        </w:p>
+        <w:p>
+          <w:pPr>
+            <w:pStyle w:val="Obsah2"/>
+            <w:tabs>
+              <w:tab w:val="left" w:pos="960"/>
+              <w:tab w:val="right" w:leader="dot" w:pos="8771"/>
+            </w:tabs>
+            <w:rPr>
+              <w:rFonts w:eastAsiaTheme="minorEastAsia" w:cstheme="minorBidi"/>
+              <w:smallCaps w:val="0"/>
+              <w:noProof/>
+              <w:sz w:val="24"/>
+              <w:szCs w:val="24"/>
+              <w:lang w:eastAsia="sk-SK"/>
+            </w:rPr>
+          </w:pPr>
+          <w:hyperlink w:anchor="_Toc63005715" w:history="1">
+            <w:r>
+              <w:rPr>
+                <w:rStyle w:val="Hypertextovprepojenie"/>
+                <w:noProof/>
+              </w:rPr>
+              <w:t>4.4</w:t>
+            </w:r>
+            <w:r>
+              <w:rPr>
+                <w:rFonts w:eastAsiaTheme="minorEastAsia" w:cstheme="minorBidi"/>
+                <w:smallCaps w:val="0"/>
+                <w:noProof/>
+                <w:sz w:val="24"/>
+                <w:szCs w:val="24"/>
+                <w:lang w:eastAsia="sk-SK"/>
+              </w:rPr>
+              <w:tab/>
+            </w:r>
+            <w:r>
+              <w:rPr>
+                <w:rStyle w:val="Hypertextovprepojenie"/>
+                <w:noProof/>
+              </w:rPr>
+              <w:t>Výsledná implementácia</w:t>
+            </w:r>
+            <w:r>
+              <w:rPr>
+                <w:noProof/>
+                <w:webHidden/>
+              </w:rPr>
+              <w:tab/>
+            </w:r>
+            <w:r>
+              <w:rPr>
+                <w:noProof/>
+                <w:webHidden/>
+              </w:rPr>
+              <w:fldChar w:fldCharType="begin"/>
+            </w:r>
+            <w:r>
+              <w:rPr>
+                <w:noProof/>
+                <w:webHidden/>
+              </w:rPr>
+              <w:instrText xml:space="preserve"> PAGEREF _Toc63005715 \h </w:instrText>
+            </w:r>
+            <w:r>
+              <w:rPr>
+                <w:noProof/>
+                <w:webHidden/>
+              </w:rPr>
+            </w:r>
+            <w:r>
+              <w:rPr>
+                <w:noProof/>
+                <w:webHidden/>
+              </w:rPr>
+              <w:fldChar w:fldCharType="separate"/>
+            </w:r>
+            <w:r>
+              <w:rPr>
+                <w:noProof/>
+                <w:webHidden/>
+              </w:rPr>
+              <w:t>22</w:t>
             </w:r>
             <w:r>
               <w:rPr>
@@ -4508,7 +4779,7 @@
               <w:lang w:eastAsia="sk-SK"/>
             </w:rPr>
           </w:pPr>
-          <w:hyperlink w:anchor="_Toc62838022" w:history="1">
+          <w:hyperlink w:anchor="_Toc63005716" w:history="1">
             <w:r>
               <w:rPr>
                 <w:rStyle w:val="Hypertextovprepojenie"/>
@@ -4534,6 +4805,286 @@
                 <w:rStyle w:val="Hypertextovprepojenie"/>
                 <w:noProof/>
               </w:rPr>
+              <w:t>Výsledky práce</w:t>
+            </w:r>
+            <w:r>
+              <w:rPr>
+                <w:noProof/>
+                <w:webHidden/>
+              </w:rPr>
+              <w:tab/>
+            </w:r>
+            <w:r>
+              <w:rPr>
+                <w:noProof/>
+                <w:webHidden/>
+              </w:rPr>
+              <w:fldChar w:fldCharType="begin"/>
+            </w:r>
+            <w:r>
+              <w:rPr>
+                <w:noProof/>
+                <w:webHidden/>
+              </w:rPr>
+              <w:instrText xml:space="preserve"> PAGEREF _Toc63005716 \h </w:instrText>
+            </w:r>
+            <w:r>
+              <w:rPr>
+                <w:noProof/>
+                <w:webHidden/>
+              </w:rPr>
+            </w:r>
+            <w:r>
+              <w:rPr>
+                <w:noProof/>
+                <w:webHidden/>
+              </w:rPr>
+              <w:fldChar w:fldCharType="separate"/>
+            </w:r>
+            <w:r>
+              <w:rPr>
+                <w:noProof/>
+                <w:webHidden/>
+              </w:rPr>
+              <w:t>23</w:t>
+            </w:r>
+            <w:r>
+              <w:rPr>
+                <w:noProof/>
+                <w:webHidden/>
+              </w:rPr>
+              <w:fldChar w:fldCharType="end"/>
+            </w:r>
+          </w:hyperlink>
+        </w:p>
+        <w:p>
+          <w:pPr>
+            <w:pStyle w:val="Obsah2"/>
+            <w:tabs>
+              <w:tab w:val="left" w:pos="960"/>
+              <w:tab w:val="right" w:leader="dot" w:pos="8771"/>
+            </w:tabs>
+            <w:rPr>
+              <w:rFonts w:eastAsiaTheme="minorEastAsia" w:cstheme="minorBidi"/>
+              <w:smallCaps w:val="0"/>
+              <w:noProof/>
+              <w:sz w:val="24"/>
+              <w:szCs w:val="24"/>
+              <w:lang w:eastAsia="sk-SK"/>
+            </w:rPr>
+          </w:pPr>
+          <w:hyperlink w:anchor="_Toc63005717" w:history="1">
+            <w:r>
+              <w:rPr>
+                <w:rStyle w:val="Hypertextovprepojenie"/>
+                <w:noProof/>
+              </w:rPr>
+              <w:t>5.1</w:t>
+            </w:r>
+            <w:r>
+              <w:rPr>
+                <w:rFonts w:eastAsiaTheme="minorEastAsia" w:cstheme="minorBidi"/>
+                <w:smallCaps w:val="0"/>
+                <w:noProof/>
+                <w:sz w:val="24"/>
+                <w:szCs w:val="24"/>
+                <w:lang w:eastAsia="sk-SK"/>
+              </w:rPr>
+              <w:tab/>
+            </w:r>
+            <w:r>
+              <w:rPr>
+                <w:rStyle w:val="Hypertextovprepojenie"/>
+                <w:noProof/>
+              </w:rPr>
+              <w:t>Ukážka funkcií aplikácie</w:t>
+            </w:r>
+            <w:r>
+              <w:rPr>
+                <w:noProof/>
+                <w:webHidden/>
+              </w:rPr>
+              <w:tab/>
+            </w:r>
+            <w:r>
+              <w:rPr>
+                <w:noProof/>
+                <w:webHidden/>
+              </w:rPr>
+              <w:fldChar w:fldCharType="begin"/>
+            </w:r>
+            <w:r>
+              <w:rPr>
+                <w:noProof/>
+                <w:webHidden/>
+              </w:rPr>
+              <w:instrText xml:space="preserve"> PAGEREF _Toc63005717 \h </w:instrText>
+            </w:r>
+            <w:r>
+              <w:rPr>
+                <w:noProof/>
+                <w:webHidden/>
+              </w:rPr>
+            </w:r>
+            <w:r>
+              <w:rPr>
+                <w:noProof/>
+                <w:webHidden/>
+              </w:rPr>
+              <w:fldChar w:fldCharType="separate"/>
+            </w:r>
+            <w:r>
+              <w:rPr>
+                <w:noProof/>
+                <w:webHidden/>
+              </w:rPr>
+              <w:t>23</w:t>
+            </w:r>
+            <w:r>
+              <w:rPr>
+                <w:noProof/>
+                <w:webHidden/>
+              </w:rPr>
+              <w:fldChar w:fldCharType="end"/>
+            </w:r>
+          </w:hyperlink>
+        </w:p>
+        <w:p>
+          <w:pPr>
+            <w:pStyle w:val="Obsah2"/>
+            <w:tabs>
+              <w:tab w:val="left" w:pos="960"/>
+              <w:tab w:val="right" w:leader="dot" w:pos="8771"/>
+            </w:tabs>
+            <w:rPr>
+              <w:rFonts w:eastAsiaTheme="minorEastAsia" w:cstheme="minorBidi"/>
+              <w:smallCaps w:val="0"/>
+              <w:noProof/>
+              <w:sz w:val="24"/>
+              <w:szCs w:val="24"/>
+              <w:lang w:eastAsia="sk-SK"/>
+            </w:rPr>
+          </w:pPr>
+          <w:hyperlink w:anchor="_Toc63005718" w:history="1">
+            <w:r>
+              <w:rPr>
+                <w:rStyle w:val="Hypertextovprepojenie"/>
+                <w:noProof/>
+              </w:rPr>
+              <w:t>5.2</w:t>
+            </w:r>
+            <w:r>
+              <w:rPr>
+                <w:rFonts w:eastAsiaTheme="minorEastAsia" w:cstheme="minorBidi"/>
+                <w:smallCaps w:val="0"/>
+                <w:noProof/>
+                <w:sz w:val="24"/>
+                <w:szCs w:val="24"/>
+                <w:lang w:eastAsia="sk-SK"/>
+              </w:rPr>
+              <w:tab/>
+            </w:r>
+            <w:r>
+              <w:rPr>
+                <w:rStyle w:val="Hypertextovprepojenie"/>
+                <w:noProof/>
+              </w:rPr>
+              <w:t>Porovnanie s existujúcimi aplikáciami</w:t>
+            </w:r>
+            <w:r>
+              <w:rPr>
+                <w:noProof/>
+                <w:webHidden/>
+              </w:rPr>
+              <w:tab/>
+            </w:r>
+            <w:r>
+              <w:rPr>
+                <w:noProof/>
+                <w:webHidden/>
+              </w:rPr>
+              <w:fldChar w:fldCharType="begin"/>
+            </w:r>
+            <w:r>
+              <w:rPr>
+                <w:noProof/>
+                <w:webHidden/>
+              </w:rPr>
+              <w:instrText xml:space="preserve"> PAGEREF _Toc63005718 \h </w:instrText>
+            </w:r>
+            <w:r>
+              <w:rPr>
+                <w:noProof/>
+                <w:webHidden/>
+              </w:rPr>
+            </w:r>
+            <w:r>
+              <w:rPr>
+                <w:noProof/>
+                <w:webHidden/>
+              </w:rPr>
+              <w:fldChar w:fldCharType="separate"/>
+            </w:r>
+            <w:r>
+              <w:rPr>
+                <w:noProof/>
+                <w:webHidden/>
+              </w:rPr>
+              <w:t>23</w:t>
+            </w:r>
+            <w:r>
+              <w:rPr>
+                <w:noProof/>
+                <w:webHidden/>
+              </w:rPr>
+              <w:fldChar w:fldCharType="end"/>
+            </w:r>
+          </w:hyperlink>
+        </w:p>
+        <w:p>
+          <w:pPr>
+            <w:pStyle w:val="Obsah1"/>
+            <w:tabs>
+              <w:tab w:val="left" w:pos="480"/>
+              <w:tab w:val="right" w:leader="dot" w:pos="8771"/>
+            </w:tabs>
+            <w:rPr>
+              <w:rFonts w:eastAsiaTheme="minorEastAsia" w:cstheme="minorBidi"/>
+              <w:b w:val="0"/>
+              <w:bCs w:val="0"/>
+              <w:caps w:val="0"/>
+              <w:noProof/>
+              <w:sz w:val="24"/>
+              <w:szCs w:val="24"/>
+              <w:lang w:eastAsia="sk-SK"/>
+            </w:rPr>
+          </w:pPr>
+          <w:hyperlink w:anchor="_Toc63005719" w:history="1">
+            <w:r>
+              <w:rPr>
+                <w:rStyle w:val="Hypertextovprepojenie"/>
+                <w:noProof/>
+              </w:rPr>
+              <w:t>6</w:t>
+            </w:r>
+            <w:r>
+              <w:rPr>
+                <w:rFonts w:eastAsiaTheme="minorEastAsia" w:cstheme="minorBidi"/>
+                <w:b w:val="0"/>
+                <w:bCs w:val="0"/>
+                <w:caps w:val="0"/>
+                <w:noProof/>
+                <w:sz w:val="24"/>
+                <w:szCs w:val="24"/>
+                <w:lang w:eastAsia="sk-SK"/>
+              </w:rPr>
+              <w:tab/>
+            </w:r>
+            <w:r>
+              <w:rPr>
+                <w:rStyle w:val="Hypertextovprepojenie"/>
+                <w:noProof/>
+              </w:rPr>
               <w:t>Diskusia</w:t>
             </w:r>
             <w:r>
@@ -4555,7 +5106,7 @@
                 <w:noProof/>
                 <w:webHidden/>
               </w:rPr>
-              <w:instrText xml:space="preserve"> PAGEREF _Toc62838022 \h </w:instrText>
+              <w:instrText xml:space="preserve"> PAGEREF _Toc63005719 \h </w:instrText>
             </w:r>
             <w:r>
               <w:rPr>
@@ -4575,7 +5126,7 @@
                 <w:noProof/>
                 <w:webHidden/>
               </w:rPr>
-              <w:t>20</w:t>
+              <w:t>24</w:t>
             </w:r>
             <w:r>
               <w:rPr>
@@ -4603,7 +5154,7 @@
               <w:lang w:eastAsia="sk-SK"/>
             </w:rPr>
           </w:pPr>
-          <w:hyperlink w:anchor="_Toc62838023" w:history="1">
+          <w:hyperlink w:anchor="_Toc63005720" w:history="1">
             <w:r>
               <w:rPr>
                 <w:rStyle w:val="Hypertextovprepojenie"/>
@@ -4630,7 +5181,7 @@
                 <w:noProof/>
                 <w:webHidden/>
               </w:rPr>
-              <w:instrText xml:space="preserve"> PAGEREF _Toc62838023 \h </w:instrText>
+              <w:instrText xml:space="preserve"> PAGEREF _Toc63005720 \h </w:instrText>
             </w:r>
             <w:r>
               <w:rPr>
@@ -4650,7 +5201,7 @@
                 <w:noProof/>
                 <w:webHidden/>
               </w:rPr>
-              <w:t>21</w:t>
+              <w:t>25</w:t>
             </w:r>
             <w:r>
               <w:rPr>
@@ -4678,7 +5229,7 @@
               <w:lang w:eastAsia="sk-SK"/>
             </w:rPr>
           </w:pPr>
-          <w:hyperlink w:anchor="_Toc62838024" w:history="1">
+          <w:hyperlink w:anchor="_Toc63005721" w:history="1">
             <w:r>
               <w:rPr>
                 <w:rStyle w:val="Hypertextovprepojenie"/>
@@ -4705,7 +5256,7 @@
                 <w:noProof/>
                 <w:webHidden/>
               </w:rPr>
-              <w:instrText xml:space="preserve"> PAGEREF _Toc62838024 \h </w:instrText>
+              <w:instrText xml:space="preserve"> PAGEREF _Toc63005721 \h </w:instrText>
             </w:r>
             <w:r>
               <w:rPr>
@@ -4725,7 +5276,7 @@
                 <w:noProof/>
                 <w:webHidden/>
               </w:rPr>
-              <w:t>22</w:t>
+              <w:t>26</w:t>
             </w:r>
             <w:r>
               <w:rPr>
@@ -4773,7 +5324,7 @@
           <w:numId w:val="0"/>
         </w:numPr>
       </w:pPr>
-      <w:bookmarkStart w:id="28" w:name="_Toc62837999"/>
+      <w:bookmarkStart w:id="28" w:name="_Toc63005690"/>
       <w:r>
         <w:lastRenderedPageBreak/>
         <w:t>Z</w:t>
@@ -4812,7 +5363,32 @@
         <w:fldChar w:fldCharType="end"/>
       </w:r>
     </w:p>
-    <w:p/>
+    <w:p>
+      <w:r>
+        <w:fldChar w:fldCharType="begin"/>
+      </w:r>
+      <w:r>
+        <w:instrText xml:space="preserve"> REF _Ref63003994 \h </w:instrText>
+      </w:r>
+      <w:r>
+        <w:fldChar w:fldCharType="separate"/>
+      </w:r>
+      <w:r>
+        <w:t xml:space="preserve">Obrázok </w:t>
+      </w:r>
+      <w:r>
+        <w:rPr>
+          <w:noProof/>
+        </w:rPr>
+        <w:t>2</w:t>
+      </w:r>
+      <w:r>
+        <w:t xml:space="preserve"> Počet aktívnych používateľov inteligentných mobilov</w:t>
+      </w:r>
+      <w:r>
+        <w:fldChar w:fldCharType="end"/>
+      </w:r>
+    </w:p>
     <w:p>
       <w:pPr>
         <w:spacing w:after="0" w:line="240" w:lineRule="auto"/>
@@ -4838,7 +5414,7 @@
           <w:numId w:val="0"/>
         </w:numPr>
       </w:pPr>
-      <w:bookmarkStart w:id="29" w:name="_Toc62838000"/>
+      <w:bookmarkStart w:id="29" w:name="_Toc63005691"/>
       <w:r>
         <w:lastRenderedPageBreak/>
         <w:t>Z</w:t>
@@ -4875,7 +5451,7 @@
         </w:numPr>
         <w:ind w:left="357" w:hanging="357"/>
       </w:pPr>
-      <w:bookmarkStart w:id="30" w:name="_Toc62838001"/>
+      <w:bookmarkStart w:id="30" w:name="_Toc63005692"/>
       <w:r>
         <w:lastRenderedPageBreak/>
         <w:t>Z</w:t>
@@ -4945,7 +5521,7 @@
           <w:numId w:val="0"/>
         </w:numPr>
       </w:pPr>
-      <w:bookmarkStart w:id="31" w:name="_Toc62838002"/>
+      <w:bookmarkStart w:id="31" w:name="_Toc63005693"/>
       <w:r>
         <w:lastRenderedPageBreak/>
         <w:t>Úvod</w:t>
@@ -5296,7 +5872,7 @@
       <w:pPr>
         <w:pStyle w:val="Nadpis1"/>
       </w:pPr>
-      <w:bookmarkStart w:id="32" w:name="_Toc62838003"/>
+      <w:bookmarkStart w:id="32" w:name="_Toc63005694"/>
       <w:r>
         <w:lastRenderedPageBreak/>
         <w:t>Analýza mobilných aplikácií a vplyvu svetla na organizmus</w:t>
@@ -5307,7 +5883,7 @@
       <w:pPr>
         <w:pStyle w:val="Nadpis2"/>
       </w:pPr>
-      <w:bookmarkStart w:id="33" w:name="_Toc62838004"/>
+      <w:bookmarkStart w:id="33" w:name="_Toc63005695"/>
       <w:r>
         <w:t>Analýza podobných aplikácií</w:t>
       </w:r>
@@ -5317,7 +5893,7 @@
       <w:pPr>
         <w:pStyle w:val="Nadpis3"/>
       </w:pPr>
-      <w:bookmarkStart w:id="34" w:name="_Toc62838005"/>
+      <w:bookmarkStart w:id="34" w:name="_Toc63005696"/>
       <w:r>
         <w:t>Výber obchodov operačných systémov</w:t>
       </w:r>
@@ -5601,7 +6177,7 @@
       <w:pPr>
         <w:pStyle w:val="Nadpis3"/>
       </w:pPr>
-      <w:bookmarkStart w:id="36" w:name="_Toc62838006"/>
+      <w:bookmarkStart w:id="36" w:name="_Toc63005697"/>
       <w:r>
         <w:lastRenderedPageBreak/>
         <w:t>Pozitívne hodnotenia</w:t>
@@ -5650,7 +6226,7 @@
       <w:pPr>
         <w:pStyle w:val="Nadpis3"/>
       </w:pPr>
-      <w:bookmarkStart w:id="37" w:name="_Toc62838007"/>
+      <w:bookmarkStart w:id="37" w:name="_Toc63005698"/>
       <w:r>
         <w:t>Negatívne hodnotenia</w:t>
       </w:r>
@@ -5698,7 +6274,7 @@
       <w:pPr>
         <w:pStyle w:val="Nadpis3"/>
       </w:pPr>
-      <w:bookmarkStart w:id="38" w:name="_Toc62838008"/>
+      <w:bookmarkStart w:id="38" w:name="_Toc63005699"/>
       <w:r>
         <w:t>Zhrnutie recenzií</w:t>
       </w:r>
@@ -5745,7 +6321,7 @@
         <w:fldChar w:fldCharType="separate"/>
       </w:r>
       <w:r>
-        <w:t>3.1</w:t>
+        <w:t>4.1</w:t>
       </w:r>
       <w:r>
         <w:fldChar w:fldCharType="end"/>
@@ -5776,7 +6352,7 @@
       <w:pPr>
         <w:pStyle w:val="Nadpis2"/>
       </w:pPr>
-      <w:bookmarkStart w:id="39" w:name="_Toc62838009"/>
+      <w:bookmarkStart w:id="39" w:name="_Toc63005700"/>
       <w:r>
         <w:t>Pôsobenie svetla na ľudský organizmus</w:t>
       </w:r>
@@ -5791,7 +6367,7 @@
       </w:pPr>
       <w:bookmarkStart w:id="40" w:name="_Ref62836531"/>
       <w:bookmarkStart w:id="41" w:name="_Ref62836546"/>
-      <w:bookmarkStart w:id="42" w:name="_Toc62838010"/>
+      <w:bookmarkStart w:id="42" w:name="_Toc63005701"/>
       <w:r>
         <w:t>Všeobecný vplyv svetla na organizmus</w:t>
       </w:r>
@@ -5825,7 +6401,13 @@
         <w:t xml:space="preserve">, môže byť náš pravidelný cyklus striedania dňa a noci rozhodený. </w:t>
       </w:r>
       <w:r>
-        <w:t xml:space="preserve">Svetlo má počas dňa a hlavne počas spánku na ľudský organizmus veľký dopad. </w:t>
+        <w:t xml:space="preserve">Svetlo má počas dňa a hlavne počas spánku na ľudský organizmus veľký </w:t>
+      </w:r>
+      <w:r>
+        <w:t>vplyv</w:t>
+      </w:r>
+      <w:r>
+        <w:t xml:space="preserve">. </w:t>
       </w:r>
       <w:r>
         <w:t xml:space="preserve">Ako je spomínané v článku </w:t>
@@ -5880,10 +6462,22 @@
     </w:p>
     <w:p>
       <w:r>
-        <w:t>Faktorov ktoré negatívne pôsobia na synchronizáciu denného rytmu je viacero. Môže to byť dlhé pozeranie televízie</w:t>
-      </w:r>
-      <w:r>
-        <w:t xml:space="preserve"> alebo práca na počítači</w:t>
+        <w:t xml:space="preserve">Faktorov ktoré negatívne pôsobia na synchronizáciu denného rytmu je viacero. Môže </w:t>
+      </w:r>
+      <w:r>
+        <w:t xml:space="preserve">ísť o </w:t>
+      </w:r>
+      <w:r>
+        <w:t>dlhé pozeranie televízie</w:t>
+      </w:r>
+      <w:r>
+        <w:t xml:space="preserve"> alebo </w:t>
+      </w:r>
+      <w:r>
+        <w:t>prácu</w:t>
+      </w:r>
+      <w:r>
+        <w:t xml:space="preserve"> na počítači</w:t>
       </w:r>
       <w:r>
         <w:t xml:space="preserve">, zaspávanie pri zapnutej televízii, časté </w:t>
@@ -5904,8 +6498,8 @@
       <w:r>
         <w:t xml:space="preserve"> Tieto problémy sú spôsobené kvôli </w:t>
       </w:r>
-      <w:bookmarkStart w:id="43" w:name="OLE_LINK39"/>
-      <w:bookmarkStart w:id="44" w:name="OLE_LINK40"/>
+      <w:bookmarkStart w:id="44" w:name="OLE_LINK39"/>
+      <w:bookmarkStart w:id="45" w:name="OLE_LINK40"/>
       <w:r>
         <w:t xml:space="preserve">takzvanému modrému svetlu v elektronických zariadeniach. </w:t>
       </w:r>
@@ -5914,14 +6508,14 @@
       <w:pPr>
         <w:pStyle w:val="Nadpis3"/>
       </w:pPr>
-      <w:bookmarkStart w:id="45" w:name="_Toc62838011"/>
+      <w:bookmarkStart w:id="46" w:name="_Toc63005702"/>
       <w:r>
         <w:t>Prispôsobovanie sa tela na zmeny intenzity svetla</w:t>
       </w:r>
       <w:r>
         <w:t xml:space="preserve"> počas dňa</w:t>
       </w:r>
-      <w:bookmarkEnd w:id="45"/>
+      <w:bookmarkEnd w:id="46"/>
     </w:p>
     <w:p>
       <w:pPr>
@@ -5931,17 +6525,29 @@
           <w:lang w:eastAsia="sk-SK"/>
         </w:rPr>
       </w:pPr>
-      <w:bookmarkStart w:id="46" w:name="OLE_LINK41"/>
-      <w:bookmarkStart w:id="47" w:name="OLE_LINK42"/>
-      <w:bookmarkStart w:id="48" w:name="OLE_LINK43"/>
-      <w:bookmarkStart w:id="49" w:name="OLE_LINK44"/>
-      <w:bookmarkStart w:id="50" w:name="OLE_LINK45"/>
-      <w:bookmarkStart w:id="51" w:name="OLE_LINK46"/>
-      <w:r>
-        <w:rPr>
-          <w:rFonts w:cs="Times New Roman"/>
-        </w:rPr>
-        <w:t xml:space="preserve">Naše telo aj jeho orgány sú prispôsobené tomu aby sa počas dňa menili. Tento efekt je nazývaný </w:t>
+      <w:bookmarkStart w:id="47" w:name="OLE_LINK41"/>
+      <w:bookmarkStart w:id="48" w:name="OLE_LINK42"/>
+      <w:bookmarkStart w:id="49" w:name="OLE_LINK43"/>
+      <w:bookmarkStart w:id="50" w:name="OLE_LINK44"/>
+      <w:bookmarkStart w:id="51" w:name="OLE_LINK45"/>
+      <w:bookmarkStart w:id="52" w:name="OLE_LINK46"/>
+      <w:r>
+        <w:rPr>
+          <w:rFonts w:cs="Times New Roman"/>
+        </w:rPr>
+        <w:t>Naše telo aj jeho orgány sú prispôsobené tomu</w:t>
+      </w:r>
+      <w:r>
+        <w:rPr>
+          <w:rFonts w:cs="Times New Roman"/>
+        </w:rPr>
+        <w:t>,</w:t>
+      </w:r>
+      <w:r>
+        <w:rPr>
+          <w:rFonts w:cs="Times New Roman"/>
+        </w:rPr>
+        <w:t xml:space="preserve"> aby sa počas dňa menili. Tento efekt je nazývaný </w:t>
       </w:r>
       <w:proofErr w:type="spellStart"/>
       <w:r>
@@ -6047,7 +6653,7 @@
         </w:rPr>
         <w:t xml:space="preserve">Podľa článku </w:t>
       </w:r>
-      <w:bookmarkStart w:id="52" w:name="_Ref62832806"/>
+      <w:bookmarkStart w:id="53" w:name="_Ref62832806"/>
       <w:r>
         <w:rPr>
           <w:rStyle w:val="Odkaznapoznmkupodiarou"/>
@@ -6055,7 +6661,7 @@
         </w:rPr>
         <w:footnoteReference w:id="2"/>
       </w:r>
-      <w:bookmarkEnd w:id="52"/>
+      <w:bookmarkEnd w:id="53"/>
       <w:sdt>
         <w:sdtPr>
           <w:rPr>
@@ -6587,14 +7193,14 @@
         </w:rPr>
         <w:t xml:space="preserve"> intenzity osvetlenia.</w:t>
       </w:r>
-      <w:bookmarkEnd w:id="43"/>
       <w:bookmarkEnd w:id="44"/>
-      <w:bookmarkEnd w:id="46"/>
+      <w:bookmarkEnd w:id="45"/>
       <w:bookmarkEnd w:id="47"/>
       <w:bookmarkEnd w:id="48"/>
       <w:bookmarkEnd w:id="49"/>
       <w:bookmarkEnd w:id="50"/>
       <w:bookmarkEnd w:id="51"/>
+      <w:bookmarkEnd w:id="52"/>
     </w:p>
     <w:p>
       <w:pPr>
@@ -6605,7 +7211,7 @@
           <w:lang w:eastAsia="sk-SK"/>
         </w:rPr>
       </w:pPr>
-      <w:bookmarkStart w:id="55" w:name="_Toc62838012"/>
+      <w:bookmarkStart w:id="56" w:name="_Toc63005703"/>
       <w:r>
         <w:rPr>
           <w:rFonts w:eastAsia="Times New Roman"/>
@@ -6623,7 +7229,7 @@
         </w:rPr>
         <w:t>melatonínu</w:t>
       </w:r>
-      <w:bookmarkEnd w:id="55"/>
+      <w:bookmarkEnd w:id="56"/>
       <w:proofErr w:type="spellEnd"/>
     </w:p>
     <w:p>
@@ -6887,7 +7493,7 @@
         </w:rPr>
         <w:t xml:space="preserve"> podľa Chochlíkovej</w:t>
       </w:r>
-      <w:bookmarkStart w:id="56" w:name="_Ref62837060"/>
+      <w:bookmarkStart w:id="57" w:name="_Ref62837060"/>
       <w:r>
         <w:rPr>
           <w:rStyle w:val="Odkaznapoznmkupodiarou"/>
@@ -6897,7 +7503,7 @@
         </w:rPr>
         <w:footnoteReference w:id="4"/>
       </w:r>
-      <w:bookmarkEnd w:id="56"/>
+      <w:bookmarkEnd w:id="57"/>
       <w:r>
         <w:rPr>
           <w:rFonts w:eastAsia="Times New Roman" w:cs="Times New Roman"/>
@@ -6941,8 +7547,8 @@
             </w:rPr>
             <w:fldChar w:fldCharType="separate"/>
           </w:r>
-          <w:bookmarkStart w:id="57" w:name="OLE_LINK47"/>
-          <w:bookmarkStart w:id="58" w:name="OLE_LINK48"/>
+          <w:bookmarkStart w:id="58" w:name="OLE_LINK47"/>
+          <w:bookmarkStart w:id="59" w:name="OLE_LINK48"/>
           <w:r>
             <w:rPr>
               <w:rFonts w:eastAsia="Times New Roman" w:cs="Times New Roman"/>
@@ -6952,8 +7558,8 @@
             </w:rPr>
             <w:t>(Kvalita osvetlenia a jej vplyv na naše zdravie, 2014)</w:t>
           </w:r>
-          <w:bookmarkEnd w:id="57"/>
           <w:bookmarkEnd w:id="58"/>
+          <w:bookmarkEnd w:id="59"/>
           <w:r>
             <w:rPr>
               <w:rFonts w:eastAsia="Times New Roman" w:cs="Times New Roman"/>
@@ -7275,7 +7881,23 @@
           <w:shd w:val="clear" w:color="auto" w:fill="FFFFFF"/>
           <w:lang w:eastAsia="sk-SK"/>
         </w:rPr>
-        <w:t>Pokiaľ ale aj tak chceme mať pri spánku zažaté svetlo, alebo ak sa potrebujeme v noci kvôli niečomu zobudiť je</w:t>
+        <w:t xml:space="preserve">Pokiaľ </w:t>
+      </w:r>
+      <w:r>
+        <w:rPr>
+          <w:rFonts w:eastAsia="Times New Roman" w:cs="Times New Roman"/>
+          <w:shd w:val="clear" w:color="auto" w:fill="FFFFFF"/>
+          <w:lang w:eastAsia="sk-SK"/>
+        </w:rPr>
+        <w:t>je ale zažatá nočná lampa počas spánku našou prioritou</w:t>
+      </w:r>
+      <w:r>
+        <w:rPr>
+          <w:rFonts w:eastAsia="Times New Roman" w:cs="Times New Roman"/>
+          <w:shd w:val="clear" w:color="auto" w:fill="FFFFFF"/>
+          <w:lang w:eastAsia="sk-SK"/>
+        </w:rPr>
+        <w:t>, alebo ak sa potrebujeme v noci kvôli niečomu zobudiť je</w:t>
       </w:r>
       <w:r>
         <w:rPr>
@@ -7435,6 +8057,7 @@
           <w:lang w:eastAsia="sk-SK"/>
         </w:rPr>
       </w:pPr>
+      <w:bookmarkStart w:id="60" w:name="_Toc63005704"/>
       <w:r>
         <w:rPr>
           <w:rFonts w:eastAsia="Times New Roman"/>
@@ -7443,6 +8066,7 @@
         </w:rPr>
         <w:t>Farba nočnej lampy</w:t>
       </w:r>
+      <w:bookmarkEnd w:id="60"/>
     </w:p>
     <w:p>
       <w:pPr>
@@ -7533,19 +8157,37 @@
         <w:rPr>
           <w:lang w:eastAsia="sk-SK"/>
         </w:rPr>
-        <w:t xml:space="preserve"> tak najhoršie čo môžeme urobiť uprostred noci keď sa zobudíme a potrebujeme ísť do kúpeľne je zažať veľké ostré biele svetlo. Dané svetlo môže spôsobovať</w:t>
-      </w:r>
-      <w:r>
-        <w:rPr>
-          <w:lang w:eastAsia="sk-SK"/>
-        </w:rPr>
         <w:t>,</w:t>
       </w:r>
       <w:r>
         <w:rPr>
           <w:lang w:eastAsia="sk-SK"/>
         </w:rPr>
-        <w:t xml:space="preserve"> že sa nám nebude dať zaspať alebo kvalita spánku bude nízka.</w:t>
+        <w:t xml:space="preserve"> tak najhoršie čo môžeme urobiť uprostred noci keď sa zobudíme a potrebujeme ísť do kúpeľne je zažať veľké ostré biele svetlo. Dané svetlo môže spôsobovať </w:t>
+      </w:r>
+      <w:r>
+        <w:rPr>
+          <w:lang w:eastAsia="sk-SK"/>
+        </w:rPr>
+        <w:t>problémy s opätovným zaspaním</w:t>
+      </w:r>
+      <w:r>
+        <w:rPr>
+          <w:lang w:eastAsia="sk-SK"/>
+        </w:rPr>
+        <w:t xml:space="preserve"> alebo </w:t>
+      </w:r>
+      <w:r>
+        <w:rPr>
+          <w:lang w:eastAsia="sk-SK"/>
+        </w:rPr>
+        <w:t>zníženie kvality spánku</w:t>
+      </w:r>
+      <w:r>
+        <w:rPr>
+          <w:lang w:eastAsia="sk-SK"/>
+        </w:rPr>
+        <w:t>.</w:t>
       </w:r>
       <w:r>
         <w:rPr>
@@ -7569,13 +8211,37 @@
         <w:rPr>
           <w:lang w:eastAsia="sk-SK"/>
         </w:rPr>
-        <w:t xml:space="preserve"> alebo umiestniť </w:t>
+        <w:t>.</w:t>
+      </w:r>
+      <w:r>
+        <w:rPr>
+          <w:lang w:eastAsia="sk-SK"/>
+        </w:rPr>
+        <w:t xml:space="preserve"> </w:t>
+      </w:r>
+      <w:r>
+        <w:rPr>
+          <w:lang w:eastAsia="sk-SK"/>
+        </w:rPr>
+        <w:t xml:space="preserve">Ďalším riešením je </w:t>
+      </w:r>
+      <w:r>
+        <w:rPr>
+          <w:lang w:eastAsia="sk-SK"/>
+        </w:rPr>
+        <w:t xml:space="preserve">umiestniť </w:t>
       </w:r>
       <w:r>
         <w:rPr>
           <w:lang w:eastAsia="sk-SK"/>
         </w:rPr>
         <w:t>nočné lampičky</w:t>
+      </w:r>
+      <w:r>
+        <w:rPr>
+          <w:lang w:eastAsia="sk-SK"/>
+        </w:rPr>
+        <w:t xml:space="preserve"> v spomínaných farbách</w:t>
       </w:r>
       <w:r>
         <w:rPr>
@@ -7653,14 +8319,420 @@
       <w:pPr>
         <w:pStyle w:val="Nadpis1"/>
       </w:pPr>
-      <w:bookmarkStart w:id="59" w:name="_Toc62838013"/>
+      <w:bookmarkStart w:id="61" w:name="_Toc63005705"/>
       <w:r>
         <w:lastRenderedPageBreak/>
-        <w:t>Cieľ práce</w:t>
-      </w:r>
-      <w:bookmarkEnd w:id="59"/>
-    </w:p>
-    <w:p/>
+        <w:t>Tvorba mobilných aplikácií</w:t>
+      </w:r>
+      <w:bookmarkEnd w:id="61"/>
+    </w:p>
+    <w:p>
+      <w:pPr>
+        <w:pStyle w:val="Nadpis2"/>
+      </w:pPr>
+      <w:r>
+        <w:t>Mobilné aplikácie</w:t>
+      </w:r>
+    </w:p>
+    <w:p>
+      <w:r>
+        <w:t>Vývoju mobilných aplikácií je dnes zameraná veľká pozornosť. Dôvodom je obrovský  počet používateľov inteligentných mobilov</w:t>
+      </w:r>
+      <w:r>
+        <w:t xml:space="preserve"> z čoho vyplýva veľký potenciálny počet používateľov vytvorenej aplikácie. </w:t>
+      </w:r>
+      <w:r>
+        <w:t xml:space="preserve">V grafe nižšie je zobrazený počet aktívnych používateľov inteligentných mobilov v rokoch 2017 až 2019. Informácie o počte sú získané </w:t>
+      </w:r>
+    </w:p>
+    <w:p>
+      <w:r>
+        <w:t xml:space="preserve">z článku </w:t>
+      </w:r>
+      <w:sdt>
+        <w:sdtPr>
+          <w:id w:val="783847594"/>
+          <w:citation/>
+        </w:sdtPr>
+        <w:sdtContent>
+          <w:r>
+            <w:fldChar w:fldCharType="begin"/>
+          </w:r>
+          <w:r>
+            <w:instrText xml:space="preserve"> CITATION GuT19 \l 1051 </w:instrText>
+          </w:r>
+          <w:r>
+            <w:fldChar w:fldCharType="separate"/>
+          </w:r>
+          <w:r>
+            <w:rPr>
+              <w:noProof/>
+            </w:rPr>
+            <w:t>(Gu, 2019)</w:t>
+          </w:r>
+          <w:r>
+            <w:fldChar w:fldCharType="end"/>
+          </w:r>
+        </w:sdtContent>
+      </w:sdt>
+      <w:r>
+        <w:rPr>
+          <w:rStyle w:val="Odkaznapoznmkupodiarou"/>
+        </w:rPr>
+        <w:footnoteReference w:id="7"/>
+      </w:r>
+      <w:r>
+        <w:t xml:space="preserve">. </w:t>
+      </w:r>
+    </w:p>
+    <w:p>
+      <w:pPr>
+        <w:pStyle w:val="Obrzok"/>
+      </w:pPr>
+      <w:r>
+        <w:rPr>
+          <w:noProof/>
+        </w:rPr>
+        <w:drawing>
+          <wp:inline distT="0" distB="0" distL="0" distR="0" wp14:anchorId="00CC4EA9" wp14:editId="424BAEFD">
+            <wp:extent cx="5575935" cy="3669665"/>
+            <wp:effectExtent l="0" t="0" r="0" b="635"/>
+            <wp:docPr id="6" name="Obrázok 6"/>
+            <wp:cNvGraphicFramePr>
+              <a:graphicFrameLocks xmlns:a="http://schemas.openxmlformats.org/drawingml/2006/main" noChangeAspect="1"/>
+            </wp:cNvGraphicFramePr>
+            <a:graphic xmlns:a="http://schemas.openxmlformats.org/drawingml/2006/main">
+              <a:graphicData uri="http://schemas.openxmlformats.org/drawingml/2006/picture">
+                <pic:pic xmlns:pic="http://schemas.openxmlformats.org/drawingml/2006/picture">
+                  <pic:nvPicPr>
+                    <pic:cNvPr id="6" name="Obrázok 6"/>
+                    <pic:cNvPicPr/>
+                  </pic:nvPicPr>
+                  <pic:blipFill>
+                    <a:blip r:embed="rId11" cstate="print">
+                      <a:extLst>
+                        <a:ext uri="{28A0092B-C50C-407E-A947-70E740481C1C}">
+                          <a14:useLocalDpi xmlns:a14="http://schemas.microsoft.com/office/drawing/2010/main" val="0"/>
+                        </a:ext>
+                      </a:extLst>
+                    </a:blip>
+                    <a:stretch>
+                      <a:fillRect/>
+                    </a:stretch>
+                  </pic:blipFill>
+                  <pic:spPr>
+                    <a:xfrm>
+                      <a:off x="0" y="0"/>
+                      <a:ext cx="5575935" cy="3669665"/>
+                    </a:xfrm>
+                    <a:prstGeom prst="rect">
+                      <a:avLst/>
+                    </a:prstGeom>
+                  </pic:spPr>
+                </pic:pic>
+              </a:graphicData>
+            </a:graphic>
+          </wp:inline>
+        </w:drawing>
+      </w:r>
+    </w:p>
+    <w:p>
+      <w:pPr>
+        <w:pStyle w:val="Popis"/>
+        <w:jc w:val="center"/>
+      </w:pPr>
+      <w:bookmarkStart w:id="62" w:name="_Ref63003994"/>
+      <w:r>
+        <w:t xml:space="preserve">Obrázok </w:t>
+      </w:r>
+      <w:r>
+        <w:fldChar w:fldCharType="begin"/>
+      </w:r>
+      <w:r>
+        <w:instrText xml:space="preserve"> SEQ Obrázok \* ARABIC </w:instrText>
+      </w:r>
+      <w:r>
+        <w:fldChar w:fldCharType="separate"/>
+      </w:r>
+      <w:r>
+        <w:rPr>
+          <w:noProof/>
+        </w:rPr>
+        <w:t>2</w:t>
+      </w:r>
+      <w:r>
+        <w:fldChar w:fldCharType="end"/>
+      </w:r>
+      <w:r>
+        <w:t xml:space="preserve"> Počet aktívnych používateľov inteligentných mobilov</w:t>
+      </w:r>
+      <w:bookmarkEnd w:id="62"/>
+    </w:p>
+    <w:p>
+      <w:r>
+        <w:t>V grafe vidíme</w:t>
+      </w:r>
+      <w:r>
+        <w:t>,</w:t>
+      </w:r>
+      <w:r>
+        <w:t xml:space="preserve"> že </w:t>
+      </w:r>
+      <w:r>
+        <w:t>každý rok počet používateľov rástol a v roku 2019 dosiahol až 3.2 miliardy. Keď toto číslo porovnáme s celkovým počtom obyvateľov pre rok 2019, ktorý bol podľa</w:t>
+      </w:r>
+      <w:r>
+        <w:t xml:space="preserve"> </w:t>
+      </w:r>
+      <w:r>
+        <w:t>článku</w:t>
+      </w:r>
+      <w:r>
+        <w:t xml:space="preserve"> </w:t>
+      </w:r>
+      <w:sdt>
+        <w:sdtPr>
+          <w:id w:val="1353303320"/>
+          <w:citation/>
+        </w:sdtPr>
+        <w:sdtContent>
+          <w:r>
+            <w:fldChar w:fldCharType="begin"/>
+          </w:r>
+          <w:r>
+            <w:instrText xml:space="preserve">CITATION Wor \y  \l 1051 </w:instrText>
+          </w:r>
+          <w:r>
+            <w:fldChar w:fldCharType="separate"/>
+          </w:r>
+          <w:r>
+            <w:rPr>
+              <w:noProof/>
+            </w:rPr>
+            <w:t>(World population)</w:t>
+          </w:r>
+          <w:r>
+            <w:fldChar w:fldCharType="end"/>
+          </w:r>
+        </w:sdtContent>
+      </w:sdt>
+      <w:r>
+        <w:t xml:space="preserve"> </w:t>
+      </w:r>
+      <w:r>
+        <w:t>približne 7.71 miliardy</w:t>
+      </w:r>
+      <w:r>
+        <w:t>, tak zistíme</w:t>
+      </w:r>
+      <w:r>
+        <w:t>,</w:t>
+      </w:r>
+      <w:r>
+        <w:t xml:space="preserve"> že až 41.5 % obyvateľstva používa inteligentný mobil. </w:t>
+      </w:r>
+      <w:r>
+        <w:t xml:space="preserve">Dopyt po aplikáciách je teda veľký ale zároveň s ním rastie aj ponuka. V dnešnej dobe je počet vytváraných </w:t>
+      </w:r>
+      <w:r>
+        <w:t xml:space="preserve">mobilných </w:t>
+      </w:r>
+      <w:r>
+        <w:t xml:space="preserve">aplikácií veľmi vysoký a z toho dôvodu vládne veľká konkurencia v kvalite dostupných služieb. Pokiaľ chceme vytvoriť úspešnú </w:t>
+      </w:r>
+      <w:r>
+        <w:t xml:space="preserve">a obľúbenú </w:t>
+      </w:r>
+      <w:r>
+        <w:t xml:space="preserve">aplikáciu musíme byť v niečom lepší ako ostatní. </w:t>
+      </w:r>
+      <w:r>
+        <w:lastRenderedPageBreak/>
+        <w:t>Najčastejšie sa jedná o kvalitu implementácie, príjemný dizajn</w:t>
+      </w:r>
+      <w:r>
+        <w:t xml:space="preserve"> alebo</w:t>
+      </w:r>
+      <w:r>
+        <w:t xml:space="preserve"> inovatívne nápady</w:t>
+      </w:r>
+      <w:r>
+        <w:t>. Podľa internetového článku</w:t>
+      </w:r>
+      <w:r>
+        <w:t xml:space="preserve"> </w:t>
+      </w:r>
+      <w:sdt>
+        <w:sdtPr>
+          <w:id w:val="1107855873"/>
+          <w:citation/>
+        </w:sdtPr>
+        <w:sdtContent>
+          <w:r>
+            <w:fldChar w:fldCharType="begin"/>
+          </w:r>
+          <w:r>
+            <w:instrText xml:space="preserve">CITATION 28M20 \y  \l 1051 </w:instrText>
+          </w:r>
+          <w:r>
+            <w:fldChar w:fldCharType="separate"/>
+          </w:r>
+          <w:r>
+            <w:rPr>
+              <w:noProof/>
+            </w:rPr>
+            <w:t>(28 Mobile App Statistics To Know In 2020)</w:t>
+          </w:r>
+          <w:r>
+            <w:fldChar w:fldCharType="end"/>
+          </w:r>
+        </w:sdtContent>
+      </w:sdt>
+      <w:r>
+        <w:t xml:space="preserve"> bolo v mesiaci jún 2020 na Google </w:t>
+      </w:r>
+      <w:proofErr w:type="spellStart"/>
+      <w:r>
+        <w:t>Play</w:t>
+      </w:r>
+      <w:proofErr w:type="spellEnd"/>
+      <w:r>
+        <w:t xml:space="preserve"> </w:t>
+      </w:r>
+      <w:proofErr w:type="spellStart"/>
+      <w:r>
+        <w:t>Store</w:t>
+      </w:r>
+      <w:proofErr w:type="spellEnd"/>
+      <w:r>
+        <w:t>(Android obchod) dostupných 2.96 miliónov aplikácií</w:t>
+      </w:r>
+      <w:r>
+        <w:t xml:space="preserve">. Pre Apple </w:t>
+      </w:r>
+      <w:proofErr w:type="spellStart"/>
+      <w:r>
+        <w:t>App</w:t>
+      </w:r>
+      <w:proofErr w:type="spellEnd"/>
+      <w:r>
+        <w:t xml:space="preserve"> </w:t>
+      </w:r>
+      <w:proofErr w:type="spellStart"/>
+      <w:r>
+        <w:t>Store</w:t>
+      </w:r>
+      <w:proofErr w:type="spellEnd"/>
+      <w:r>
+        <w:t xml:space="preserve"> </w:t>
+      </w:r>
+      <w:r>
+        <w:t>(</w:t>
+      </w:r>
+      <w:proofErr w:type="spellStart"/>
+      <w:r>
+        <w:t>iOS</w:t>
+      </w:r>
+      <w:proofErr w:type="spellEnd"/>
+      <w:r>
+        <w:t xml:space="preserve"> obchod) bol v mesiaci júl 2020 počet</w:t>
+      </w:r>
+      <w:r>
+        <w:t xml:space="preserve"> dokonca až</w:t>
+      </w:r>
+      <w:r>
+        <w:t xml:space="preserve"> 4.37 milióna.</w:t>
+      </w:r>
+      <w:r>
+        <w:t xml:space="preserve"> </w:t>
+      </w:r>
+      <w:r>
+        <w:t>Pri takom množstve aplikácií je potrebné pri vytváraní nového nápadu najskôr overiť</w:t>
+      </w:r>
+      <w:r>
+        <w:t>,</w:t>
+      </w:r>
+      <w:r>
+        <w:t xml:space="preserve"> či už niekto niečo podobné vymyslel a ak áno</w:t>
+      </w:r>
+      <w:r>
+        <w:t>,</w:t>
+      </w:r>
+      <w:r>
+        <w:t xml:space="preserve"> tak </w:t>
+      </w:r>
+      <w:r>
+        <w:t xml:space="preserve">musíme </w:t>
+      </w:r>
+      <w:r>
+        <w:t>byť v niečom inovatívny aby sme si získali zákazníkov.</w:t>
+      </w:r>
+    </w:p>
+    <w:p>
+      <w:r>
+        <w:t xml:space="preserve">//TODO porovnanie používania mobilných aplikácií </w:t>
+      </w:r>
+      <w:proofErr w:type="spellStart"/>
+      <w:r>
+        <w:t>vs</w:t>
+      </w:r>
+      <w:proofErr w:type="spellEnd"/>
+      <w:r>
+        <w:t xml:space="preserve"> </w:t>
+      </w:r>
+      <w:proofErr w:type="spellStart"/>
+      <w:r>
+        <w:t>mobliného</w:t>
+      </w:r>
+      <w:proofErr w:type="spellEnd"/>
+      <w:r>
+        <w:t xml:space="preserve"> webu</w:t>
+      </w:r>
+    </w:p>
+    <w:p>
+      <w:pPr>
+        <w:pStyle w:val="Nadpis2"/>
+      </w:pPr>
+      <w:r>
+        <w:t>Vývoj mobilných aplikácií</w:t>
+      </w:r>
+    </w:p>
+    <w:p>
+      <w:pPr>
+        <w:pStyle w:val="Nadpis2"/>
+      </w:pPr>
+      <w:bookmarkStart w:id="63" w:name="_Toc63005707"/>
+      <w:proofErr w:type="spellStart"/>
+      <w:r>
+        <w:t>iOS</w:t>
+      </w:r>
+      <w:bookmarkEnd w:id="63"/>
+      <w:proofErr w:type="spellEnd"/>
+    </w:p>
+    <w:p>
+      <w:pPr>
+        <w:pStyle w:val="Nadpis2"/>
+      </w:pPr>
+      <w:bookmarkStart w:id="64" w:name="_Toc63005708"/>
+      <w:proofErr w:type="spellStart"/>
+      <w:r>
+        <w:t>Swift</w:t>
+      </w:r>
+      <w:bookmarkEnd w:id="64"/>
+      <w:proofErr w:type="spellEnd"/>
+    </w:p>
+    <w:p>
+      <w:pPr>
+        <w:pStyle w:val="Nadpis2"/>
+      </w:pPr>
+      <w:bookmarkStart w:id="65" w:name="_Toc63005709"/>
+      <w:proofErr w:type="spellStart"/>
+      <w:r>
+        <w:t>Xcode</w:t>
+      </w:r>
+      <w:bookmarkEnd w:id="65"/>
+      <w:proofErr w:type="spellEnd"/>
+    </w:p>
     <w:p>
       <w:pPr>
         <w:spacing w:after="0" w:line="240" w:lineRule="auto"/>
@@ -7682,70 +8754,310 @@
       <w:pPr>
         <w:pStyle w:val="Nadpis1"/>
       </w:pPr>
-      <w:bookmarkStart w:id="60" w:name="_Toc62838014"/>
+      <w:bookmarkStart w:id="66" w:name="_Toc63005710"/>
       <w:r>
         <w:lastRenderedPageBreak/>
-        <w:t>Metodika práce a metódy skúmania</w:t>
-      </w:r>
-      <w:bookmarkEnd w:id="60"/>
-    </w:p>
-    <w:p>
-      <w:pPr>
-        <w:pStyle w:val="Nadpis2"/>
-      </w:pPr>
-      <w:bookmarkStart w:id="61" w:name="_Ref62733213"/>
-      <w:bookmarkStart w:id="62" w:name="_Ref62733253"/>
-      <w:bookmarkStart w:id="63" w:name="_Toc62838015"/>
-      <w:r>
-        <w:t>Návrh funkcií a</w:t>
+        <w:t>Cieľ práce</w:t>
+      </w:r>
+      <w:bookmarkEnd w:id="66"/>
+    </w:p>
+    <w:p>
+      <w:r>
+        <w:t xml:space="preserve">Hlavný cieľ tejto práce je vytvorenie našej vlastnej plne funkčnej mobilnej aplikácie </w:t>
+      </w:r>
+      <w:r>
+        <w:t>„</w:t>
+      </w:r>
+      <w:r>
+        <w:t>Nočná lampa</w:t>
+      </w:r>
+      <w:r>
+        <w:t>“</w:t>
+      </w:r>
+      <w:r>
+        <w:t xml:space="preserve"> na zvolenú platformu </w:t>
+      </w:r>
+      <w:proofErr w:type="spellStart"/>
+      <w:r>
+        <w:t>iOS</w:t>
+      </w:r>
+      <w:proofErr w:type="spellEnd"/>
+      <w:r>
+        <w:t>.</w:t>
+      </w:r>
+      <w:r>
+        <w:t xml:space="preserve"> Tvorba pozostáva z viacerých krokov:</w:t>
+      </w:r>
+    </w:p>
+    <w:p>
+      <w:pPr>
+        <w:pStyle w:val="Odsekzoznamu"/>
+        <w:numPr>
+          <w:ilvl w:val="0"/>
+          <w:numId w:val="5"/>
+        </w:numPr>
+      </w:pPr>
+      <w:r>
+        <w:t>Prieskum podobných aplikácií</w:t>
+      </w:r>
+    </w:p>
+    <w:p>
+      <w:pPr>
+        <w:pStyle w:val="Odsekzoznamu"/>
+        <w:numPr>
+          <w:ilvl w:val="0"/>
+          <w:numId w:val="5"/>
+        </w:numPr>
+      </w:pPr>
+      <w:r>
+        <w:t>Analýza vplyvu svetla na spánok človeka</w:t>
+      </w:r>
+    </w:p>
+    <w:p>
+      <w:pPr>
+        <w:pStyle w:val="Odsekzoznamu"/>
+        <w:numPr>
+          <w:ilvl w:val="0"/>
+          <w:numId w:val="5"/>
+        </w:numPr>
+      </w:pPr>
+      <w:r>
+        <w:t>Zvolenie základných funkcií</w:t>
+      </w:r>
+    </w:p>
+    <w:p>
+      <w:pPr>
+        <w:pStyle w:val="Odsekzoznamu"/>
+        <w:numPr>
+          <w:ilvl w:val="0"/>
+          <w:numId w:val="5"/>
+        </w:numPr>
+      </w:pPr>
+      <w:r>
+        <w:t>Návrh dizajnu</w:t>
+      </w:r>
+    </w:p>
+    <w:p>
+      <w:pPr>
+        <w:pStyle w:val="Odsekzoznamu"/>
+        <w:numPr>
+          <w:ilvl w:val="0"/>
+          <w:numId w:val="5"/>
+        </w:numPr>
+      </w:pPr>
+      <w:r>
+        <w:t>Zvolenie architektúry a vytvorenie UML diagramu</w:t>
+      </w:r>
+    </w:p>
+    <w:p>
+      <w:pPr>
+        <w:pStyle w:val="Odsekzoznamu"/>
+        <w:numPr>
+          <w:ilvl w:val="0"/>
+          <w:numId w:val="5"/>
+        </w:numPr>
+      </w:pPr>
+      <w:r>
+        <w:t>Implementácia navrhnutého riešenia</w:t>
+      </w:r>
+    </w:p>
+    <w:p>
+      <w:pPr>
+        <w:pStyle w:val="Odsekzoznamu"/>
+        <w:numPr>
+          <w:ilvl w:val="0"/>
+          <w:numId w:val="5"/>
+        </w:numPr>
+      </w:pPr>
+      <w:r>
+        <w:t>Testovanie a oprava chýb</w:t>
+      </w:r>
+    </w:p>
+    <w:p>
+      <w:pPr>
+        <w:pStyle w:val="Odsekzoznamu"/>
+        <w:numPr>
+          <w:ilvl w:val="0"/>
+          <w:numId w:val="5"/>
+        </w:numPr>
+      </w:pPr>
+      <w:r>
+        <w:t>Zhodnotenie aplikácie</w:t>
+      </w:r>
+    </w:p>
+    <w:p>
+      <w:r>
+        <w:t>Pri tvorbe budeme postupovať na základe predchádzajúceho prieskumu trhu s podobnými aplikáciami. Ako inšpiráciu</w:t>
+      </w:r>
+      <w:r>
+        <w:t xml:space="preserve"> pri </w:t>
+      </w:r>
+      <w:r>
+        <w:t>tvorbe</w:t>
+      </w:r>
+      <w:r>
+        <w:t xml:space="preserve"> berieme </w:t>
+      </w:r>
+      <w:r>
+        <w:t>pozitívne</w:t>
+      </w:r>
+      <w:r>
+        <w:t xml:space="preserve"> hodnoten</w:t>
+      </w:r>
+      <w:r>
+        <w:t>é aplikácie</w:t>
+      </w:r>
+      <w:r>
+        <w:t xml:space="preserve"> </w:t>
+      </w:r>
+      <w:r>
+        <w:t xml:space="preserve">dopĺňané </w:t>
+      </w:r>
+      <w:r>
+        <w:t>vlastnými</w:t>
+      </w:r>
+      <w:r>
+        <w:t xml:space="preserve"> nápadmi a návrhmi pre vhodné</w:t>
       </w:r>
       <w:r>
         <w:t> </w:t>
       </w:r>
       <w:r>
-        <w:t>vzhľadu</w:t>
-      </w:r>
-      <w:bookmarkEnd w:id="61"/>
-      <w:bookmarkEnd w:id="62"/>
-      <w:bookmarkEnd w:id="63"/>
-    </w:p>
-    <w:p/>
-    <w:p>
-      <w:pPr>
-        <w:pStyle w:val="Nadpis2"/>
-      </w:pPr>
-      <w:bookmarkStart w:id="64" w:name="_Toc62838016"/>
-      <w:r>
-        <w:t>Porovnanie viacerých možností implementácie</w:t>
-      </w:r>
-      <w:bookmarkEnd w:id="64"/>
-    </w:p>
-    <w:p/>
-    <w:p>
-      <w:pPr>
-        <w:pStyle w:val="Nadpis2"/>
-      </w:pPr>
-      <w:bookmarkStart w:id="65" w:name="_Toc62838017"/>
-      <w:r>
-        <w:t>UML diagram</w:t>
-      </w:r>
-      <w:r>
-        <w:t xml:space="preserve"> a architektúra</w:t>
-      </w:r>
-      <w:bookmarkEnd w:id="65"/>
-    </w:p>
-    <w:p/>
-    <w:p>
-      <w:pPr>
-        <w:pStyle w:val="Nadpis2"/>
-      </w:pPr>
-      <w:bookmarkStart w:id="66" w:name="_Toc62838018"/>
-      <w:r>
-        <w:t>Výsledná implementácia</w:t>
-      </w:r>
-      <w:bookmarkEnd w:id="66"/>
-    </w:p>
-    <w:p/>
+        <w:t>funkcie.</w:t>
+      </w:r>
+      <w:r>
+        <w:t xml:space="preserve"> </w:t>
+      </w:r>
+      <w:r>
+        <w:t>Pri návrhu sa snažíme vyvarovať chybám na ktoré upozorňovali používatelia v negatívnych hodnoteniach ostatných aplikácií.</w:t>
+      </w:r>
+      <w:r>
+        <w:t xml:space="preserve"> Taktiež sa snažíme prispôsobovať funkcie a ich spôsob fungovania zisteniam</w:t>
+      </w:r>
+      <w:r>
+        <w:t>,</w:t>
+      </w:r>
+      <w:r>
+        <w:t xml:space="preserve"> ku ktorým sme prišli pri analýze pôsobenia nočného svetla na kvalitu spánku.</w:t>
+      </w:r>
+      <w:r>
+        <w:t xml:space="preserve"> </w:t>
+      </w:r>
+    </w:p>
+    <w:p>
+      <w:r>
+        <w:t xml:space="preserve">Keď už máme zvolené funkcie, tak postupujeme k návrhu </w:t>
+      </w:r>
+      <w:r>
+        <w:t>užívateľského rozhrania</w:t>
+      </w:r>
+      <w:r>
+        <w:t>. Určujeme ako bude vyzerať naša aplikácia, ako sa bude zobrazovať svetlo</w:t>
+      </w:r>
+      <w:r>
+        <w:t xml:space="preserve"> a</w:t>
+      </w:r>
+      <w:r>
+        <w:t xml:space="preserve"> spôsob ako bud</w:t>
+      </w:r>
+      <w:r>
+        <w:t>e</w:t>
+      </w:r>
+      <w:r>
+        <w:t xml:space="preserve"> navrhnuté</w:t>
+      </w:r>
+      <w:r>
+        <w:t xml:space="preserve"> vyberanie</w:t>
+      </w:r>
+      <w:r>
+        <w:t xml:space="preserve"> možnost</w:t>
+      </w:r>
+      <w:r>
+        <w:t>í</w:t>
+      </w:r>
+      <w:r>
+        <w:t xml:space="preserve"> aplikácie. Po zvolení výzoru navrhneme ikonu, poprípade </w:t>
+      </w:r>
+      <w:r>
+        <w:t>obrazovku</w:t>
+      </w:r>
+      <w:r>
+        <w:t xml:space="preserve"> </w:t>
+      </w:r>
+      <w:r>
+        <w:t xml:space="preserve">načítavania </w:t>
+      </w:r>
+      <w:r>
+        <w:t>pri spúšťaní.</w:t>
+      </w:r>
+    </w:p>
+    <w:p>
+      <w:r>
+        <w:t xml:space="preserve">V ďalšom kroku sa snažíme uvažovať nad tým ako by sme mohli dané funkcie spolu s dizajnom implementovať t. j. navrhujeme vhodné triedy, atribúty a metódy </w:t>
+      </w:r>
+      <w:r>
+        <w:t>z ktorých následne vytvoríme UML diagram. Pri návrhu tried berieme do úvahy aj zvolenú architektúru.</w:t>
+      </w:r>
+      <w:r>
+        <w:t xml:space="preserve"> Pokiaľ to je potrebné</w:t>
+      </w:r>
+      <w:r>
+        <w:t>,</w:t>
+      </w:r>
+      <w:r>
+        <w:t xml:space="preserve"> tak vytvárame aj </w:t>
+      </w:r>
+      <w:r>
+        <w:t>vývojový</w:t>
+      </w:r>
+      <w:r>
+        <w:t xml:space="preserve"> diagram pre nadobúdané stavy aplikácie.</w:t>
+      </w:r>
+    </w:p>
+    <w:p>
+      <w:r>
+        <w:t>Ďalej je na rade už samotná implementácia programu. Postupujeme podľa navrhnutého UML diagramu a poznámok ktoré sme si poznačili k vyžadovaným funkciám. Implementácia sa často krát prekrýva s testovaním, kedy naprogramujeme určitú časť aplikácie a potom testujeme funkčnosť. Pokiaľ je všetko v poriadku tak pokračujeme na ďalšiu funkcionalitu, ktor</w:t>
+      </w:r>
+      <w:r>
+        <w:t xml:space="preserve">ú po implementovaní opäť testujeme. Ak už máme hotové všetky </w:t>
+      </w:r>
+      <w:r>
+        <w:lastRenderedPageBreak/>
+        <w:t xml:space="preserve">časti aplikácie tak postupujeme k celkovému testovaniu všetkých funkcií. Pri testovaní nie sme obmedzení len na jedno konkrétne zariadenie ale aplikáciu skúšame na viacerých iPhone modeloch. Následne overujeme či je aplikácia správne zobrazovaná na všetkých veľkostiach displejov mobilných </w:t>
+      </w:r>
+      <w:r>
+        <w:t>zariadení</w:t>
+      </w:r>
+      <w:r>
+        <w:t xml:space="preserve">. </w:t>
+      </w:r>
+      <w:r>
+        <w:t>Ak nachádzame pri testovaní nejakú chybu tak prechádzame späť k implementácií kde nájdený problém odstránime a vraciame sa opäť k testovaniu.</w:t>
+      </w:r>
+    </w:p>
+    <w:p>
+      <w:r>
+        <w:t>Po vykonaní všetkých potrebných testov a opravení chýb určujeme</w:t>
+      </w:r>
+      <w:r>
+        <w:t>,</w:t>
+      </w:r>
+      <w:r>
+        <w:t xml:space="preserve"> </w:t>
+      </w:r>
+      <w:r>
+        <w:t>či sme dosiahli stanovené ciele a</w:t>
+      </w:r>
+      <w:r>
+        <w:t xml:space="preserve"> </w:t>
+      </w:r>
+      <w:r>
+        <w:t>zhodnotíme kvalitu spracovania v porovnaní s našim pôvodným návrhom a s podobnými aplikáciami ktoré sú dostupné na trhu</w:t>
+      </w:r>
+      <w:r>
+        <w:t>.</w:t>
+      </w:r>
+    </w:p>
     <w:p>
       <w:pPr>
         <w:spacing w:after="0" w:line="240" w:lineRule="auto"/>
@@ -7767,10 +9079,15 @@
       <w:pPr>
         <w:pStyle w:val="Nadpis1"/>
       </w:pPr>
-      <w:bookmarkStart w:id="67" w:name="_Toc62838019"/>
+      <w:bookmarkStart w:id="67" w:name="_Toc63005711"/>
+      <w:proofErr w:type="spellStart"/>
       <w:r>
         <w:lastRenderedPageBreak/>
-        <w:t>Výsledky práce</w:t>
+        <w:t>M</w:t>
+      </w:r>
+      <w:proofErr w:type="spellEnd"/>
+      <w:r>
+        <w:t>etodika práce a metódy skúmania</w:t>
       </w:r>
       <w:bookmarkEnd w:id="67"/>
     </w:p>
@@ -7778,25 +9095,57 @@
       <w:pPr>
         <w:pStyle w:val="Nadpis2"/>
       </w:pPr>
-      <w:bookmarkStart w:id="68" w:name="_Toc62838020"/>
-      <w:r>
-        <w:t>Ukážka</w:t>
-      </w:r>
-      <w:r>
-        <w:t xml:space="preserve"> funkcií aplikácie</w:t>
+      <w:bookmarkStart w:id="68" w:name="_Ref62733213"/>
+      <w:bookmarkStart w:id="69" w:name="_Ref62733253"/>
+      <w:bookmarkStart w:id="70" w:name="_Toc63005712"/>
+      <w:r>
+        <w:t>Návrh funkcií a</w:t>
+      </w:r>
+      <w:r>
+        <w:t> </w:t>
+      </w:r>
+      <w:r>
+        <w:t>vzhľadu</w:t>
       </w:r>
       <w:bookmarkEnd w:id="68"/>
+      <w:bookmarkEnd w:id="69"/>
+      <w:bookmarkEnd w:id="70"/>
     </w:p>
     <w:p/>
     <w:p>
       <w:pPr>
         <w:pStyle w:val="Nadpis2"/>
       </w:pPr>
-      <w:bookmarkStart w:id="69" w:name="_Toc62838021"/>
-      <w:r>
-        <w:t>Porovnanie s existujúcimi aplikáciami</w:t>
-      </w:r>
-      <w:bookmarkEnd w:id="69"/>
+      <w:bookmarkStart w:id="71" w:name="_Toc63005713"/>
+      <w:r>
+        <w:t>Porovnanie viacerých možností implementácie</w:t>
+      </w:r>
+      <w:bookmarkEnd w:id="71"/>
+    </w:p>
+    <w:p/>
+    <w:p>
+      <w:pPr>
+        <w:pStyle w:val="Nadpis2"/>
+      </w:pPr>
+      <w:bookmarkStart w:id="72" w:name="_Toc63005714"/>
+      <w:r>
+        <w:t>UML diagram</w:t>
+      </w:r>
+      <w:r>
+        <w:t xml:space="preserve"> a architektúra</w:t>
+      </w:r>
+      <w:bookmarkEnd w:id="72"/>
+    </w:p>
+    <w:p/>
+    <w:p>
+      <w:pPr>
+        <w:pStyle w:val="Nadpis2"/>
+      </w:pPr>
+      <w:bookmarkStart w:id="73" w:name="_Toc63005715"/>
+      <w:r>
+        <w:t>Výsledná implementácia</w:t>
+      </w:r>
+      <w:bookmarkEnd w:id="73"/>
     </w:p>
     <w:p/>
     <w:p>
@@ -7820,12 +9169,36 @@
       <w:pPr>
         <w:pStyle w:val="Nadpis1"/>
       </w:pPr>
-      <w:bookmarkStart w:id="70" w:name="_Toc62838022"/>
+      <w:bookmarkStart w:id="74" w:name="_Toc63005716"/>
       <w:r>
         <w:lastRenderedPageBreak/>
-        <w:t>Diskusia</w:t>
-      </w:r>
-      <w:bookmarkEnd w:id="70"/>
+        <w:t>Výsledky práce</w:t>
+      </w:r>
+      <w:bookmarkEnd w:id="74"/>
+    </w:p>
+    <w:p>
+      <w:pPr>
+        <w:pStyle w:val="Nadpis2"/>
+      </w:pPr>
+      <w:bookmarkStart w:id="75" w:name="_Toc63005717"/>
+      <w:r>
+        <w:t>Ukážka</w:t>
+      </w:r>
+      <w:r>
+        <w:t xml:space="preserve"> funkcií aplikácie</w:t>
+      </w:r>
+      <w:bookmarkEnd w:id="75"/>
+    </w:p>
+    <w:p/>
+    <w:p>
+      <w:pPr>
+        <w:pStyle w:val="Nadpis2"/>
+      </w:pPr>
+      <w:bookmarkStart w:id="76" w:name="_Toc63005718"/>
+      <w:r>
+        <w:t>Porovnanie s existujúcimi aplikáciami</w:t>
+      </w:r>
+      <w:bookmarkEnd w:id="76"/>
     </w:p>
     <w:p/>
     <w:p>
@@ -7848,17 +9221,13 @@
     <w:p>
       <w:pPr>
         <w:pStyle w:val="Nadpis1"/>
-        <w:numPr>
-          <w:ilvl w:val="0"/>
-          <w:numId w:val="0"/>
-        </w:numPr>
-      </w:pPr>
-      <w:bookmarkStart w:id="71" w:name="_Toc62838023"/>
+      </w:pPr>
+      <w:bookmarkStart w:id="77" w:name="_Toc63005719"/>
       <w:r>
         <w:lastRenderedPageBreak/>
-        <w:t>Záver</w:t>
-      </w:r>
-      <w:bookmarkEnd w:id="71"/>
+        <w:t>Diskusia</w:t>
+      </w:r>
+      <w:bookmarkEnd w:id="77"/>
     </w:p>
     <w:p/>
     <w:p>
@@ -7878,7 +9247,40 @@
         <w:br w:type="page"/>
       </w:r>
     </w:p>
-    <w:bookmarkStart w:id="72" w:name="_Toc62838024" w:displacedByCustomXml="next"/>
+    <w:p>
+      <w:pPr>
+        <w:pStyle w:val="Nadpis1"/>
+        <w:numPr>
+          <w:ilvl w:val="0"/>
+          <w:numId w:val="0"/>
+        </w:numPr>
+      </w:pPr>
+      <w:bookmarkStart w:id="78" w:name="_Toc63005720"/>
+      <w:r>
+        <w:lastRenderedPageBreak/>
+        <w:t>Záver</w:t>
+      </w:r>
+      <w:bookmarkEnd w:id="78"/>
+    </w:p>
+    <w:p/>
+    <w:p>
+      <w:pPr>
+        <w:spacing w:after="0" w:line="240" w:lineRule="auto"/>
+        <w:contextualSpacing w:val="0"/>
+        <w:jc w:val="left"/>
+        <w:rPr>
+          <w:rFonts w:eastAsiaTheme="majorEastAsia" w:cs="Times New Roman (Nadpisy CS)"/>
+          <w:b/>
+          <w:color w:val="000000" w:themeColor="text1"/>
+          <w:sz w:val="28"/>
+          <w:szCs w:val="32"/>
+        </w:rPr>
+      </w:pPr>
+      <w:r>
+        <w:br w:type="page"/>
+      </w:r>
+    </w:p>
+    <w:bookmarkStart w:id="79" w:name="_Toc63005721" w:displacedByCustomXml="next"/>
     <w:sdt>
       <w:sdtPr>
         <w:id w:val="-1186137425"/>
@@ -7909,7 +9311,7 @@
           <w:r>
             <w:t>Zoznam použitej literatúry</w:t>
           </w:r>
-          <w:bookmarkEnd w:id="72"/>
+          <w:bookmarkEnd w:id="79"/>
         </w:p>
         <w:p>
           <w:pPr>
@@ -7928,6 +9330,35 @@
           <w:r>
             <w:fldChar w:fldCharType="separate"/>
           </w:r>
+          <w:r>
+            <w:rPr>
+              <w:noProof/>
+            </w:rPr>
+            <w:t xml:space="preserve">Capretto, L. (12. November 2014). </w:t>
+          </w:r>
+          <w:r>
+            <w:rPr>
+              <w:i/>
+              <w:iCs/>
+              <w:noProof/>
+            </w:rPr>
+            <w:t>The night-light color that can actually help foster sleep</w:t>
+          </w:r>
+          <w:r>
+            <w:rPr>
+              <w:noProof/>
+            </w:rPr>
+            <w:t>. Dostupné na Internete: Huffpost: https://www.huffpost.com/entry/nightlight-color-better-sleep_n_6142098?guccounter=1</w:t>
+          </w:r>
+        </w:p>
+        <w:p>
+          <w:pPr>
+            <w:pStyle w:val="Bibliografia"/>
+            <w:ind w:left="720" w:hanging="720"/>
+            <w:rPr>
+              <w:noProof/>
+            </w:rPr>
+          </w:pPr>
           <w:r>
             <w:rPr>
               <w:noProof/>
@@ -7988,6 +9419,29 @@
           </w:pPr>
           <w:r>
             <w:rPr>
+              <w:i/>
+              <w:iCs/>
+              <w:noProof/>
+            </w:rPr>
+            <w:t>28 Mobile App Statistics To Know In 2020</w:t>
+          </w:r>
+          <w:r>
+            <w:rPr>
+              <w:noProof/>
+            </w:rPr>
+            <w:t>. (2020). Dostupné na Internete: https://mindsea.com/app-stats/</w:t>
+          </w:r>
+        </w:p>
+        <w:p>
+          <w:pPr>
+            <w:pStyle w:val="Bibliografia"/>
+            <w:ind w:left="720" w:hanging="720"/>
+            <w:rPr>
+              <w:noProof/>
+            </w:rPr>
+          </w:pPr>
+          <w:r>
+            <w:rPr>
               <w:noProof/>
             </w:rPr>
             <w:t xml:space="preserve">Bečárová, K. (24. Január 2019). </w:t>
@@ -8005,6 +9459,35 @@
               <w:noProof/>
             </w:rPr>
             <w:t>. Dostupné na Internete: Freya LED osvetlenie: https://freyaled.com/blog/biologicke-led-osvetlenie-s-cirkadiannou-regulaciou</w:t>
+          </w:r>
+        </w:p>
+        <w:p>
+          <w:pPr>
+            <w:pStyle w:val="Bibliografia"/>
+            <w:ind w:left="720" w:hanging="720"/>
+            <w:rPr>
+              <w:noProof/>
+            </w:rPr>
+          </w:pPr>
+          <w:r>
+            <w:rPr>
+              <w:noProof/>
+            </w:rPr>
+            <w:t xml:space="preserve">Gu, T. (17. September 2019). </w:t>
+          </w:r>
+          <w:r>
+            <w:rPr>
+              <w:i/>
+              <w:iCs/>
+              <w:noProof/>
+            </w:rPr>
+            <w:t>Newzoo’s Global Mobile Market Report</w:t>
+          </w:r>
+          <w:r>
+            <w:rPr>
+              <w:noProof/>
+            </w:rPr>
+            <w:t>. Dostupné na Internete: newzoo: https://newzoo.com/insights/articles/newzoos-global-mobile-market-report-insights-into-the-worlds-3-2-billion-smartphone-users-the-devices-they-use-the-mobile-games-they-play/</w:t>
           </w:r>
         </w:p>
         <w:p>
@@ -8037,6 +9520,29 @@
           </w:r>
         </w:p>
         <w:p>
+          <w:pPr>
+            <w:pStyle w:val="Bibliografia"/>
+            <w:ind w:left="720" w:hanging="720"/>
+            <w:rPr>
+              <w:noProof/>
+            </w:rPr>
+          </w:pPr>
+          <w:r>
+            <w:rPr>
+              <w:i/>
+              <w:iCs/>
+              <w:noProof/>
+            </w:rPr>
+            <w:t>World population</w:t>
+          </w:r>
+          <w:r>
+            <w:rPr>
+              <w:noProof/>
+            </w:rPr>
+            <w:t>. (dátum neznámy). Dostupné na Internete: worldometer: https://www.worldometers.info/world-population/</w:t>
+          </w:r>
+        </w:p>
+        <w:p>
           <w:r>
             <w:rPr>
               <w:b/>
@@ -8110,6 +9616,8 @@
       <w:pPr>
         <w:pStyle w:val="Textpoznmkypodiarou"/>
       </w:pPr>
+      <w:bookmarkStart w:id="43" w:name="_Hlk63003610"/>
+      <w:bookmarkEnd w:id="43"/>
       <w:r>
         <w:rPr>
           <w:rStyle w:val="Odkaznapoznmkupodiarou"/>
@@ -8151,8 +9659,8 @@
       <w:r>
         <w:t xml:space="preserve"> </w:t>
       </w:r>
-      <w:bookmarkStart w:id="53" w:name="OLE_LINK49"/>
-      <w:bookmarkStart w:id="54" w:name="OLE_LINK50"/>
+      <w:bookmarkStart w:id="54" w:name="OLE_LINK49"/>
+      <w:bookmarkStart w:id="55" w:name="OLE_LINK50"/>
       <w:proofErr w:type="spellStart"/>
       <w:r>
         <w:t>Maierová</w:t>
@@ -8162,8 +9670,8 @@
         <w:t>, L. Svetlo v budovách a jeho nevizuálne vnímanie. 2018.</w:t>
       </w:r>
     </w:p>
-    <w:bookmarkEnd w:id="53"/>
     <w:bookmarkEnd w:id="54"/>
+    <w:bookmarkEnd w:id="55"/>
   </w:footnote>
   <w:footnote w:id="3">
     <w:p>
@@ -8336,6 +9844,54 @@
         <w:t>sleep</w:t>
       </w:r>
       <w:proofErr w:type="spellEnd"/>
+    </w:p>
+  </w:footnote>
+  <w:footnote w:id="7">
+    <w:p>
+      <w:pPr>
+        <w:pStyle w:val="Textpoznmkypodiarou"/>
+      </w:pPr>
+      <w:r>
+        <w:rPr>
+          <w:rStyle w:val="Odkaznapoznmkupodiarou"/>
+        </w:rPr>
+        <w:footnoteRef/>
+      </w:r>
+      <w:r>
+        <w:t xml:space="preserve"> </w:t>
+      </w:r>
+      <w:proofErr w:type="spellStart"/>
+      <w:r>
+        <w:t>Gu</w:t>
+      </w:r>
+      <w:proofErr w:type="spellEnd"/>
+      <w:r>
+        <w:t xml:space="preserve">, T. </w:t>
+      </w:r>
+      <w:proofErr w:type="spellStart"/>
+      <w:r>
+        <w:t>Newzoo’s</w:t>
+      </w:r>
+      <w:proofErr w:type="spellEnd"/>
+      <w:r>
+        <w:t xml:space="preserve"> </w:t>
+      </w:r>
+      <w:proofErr w:type="spellStart"/>
+      <w:r>
+        <w:t>global</w:t>
+      </w:r>
+      <w:proofErr w:type="spellEnd"/>
+      <w:r>
+        <w:t xml:space="preserve"> mobile </w:t>
+      </w:r>
+      <w:proofErr w:type="spellStart"/>
+      <w:r>
+        <w:t>market</w:t>
+      </w:r>
+      <w:proofErr w:type="spellEnd"/>
+      <w:r>
+        <w:t xml:space="preserve"> report. 2019.</w:t>
+      </w:r>
     </w:p>
   </w:footnote>
 </w:footnotes>
@@ -8570,6 +10126,119 @@
     </w:lvl>
   </w:abstractNum>
   <w:abstractNum w:abstractNumId="2" w15:restartNumberingAfterBreak="0">
+    <w:nsid w:val="327F79FB"/>
+    <w:multiLevelType w:val="hybridMultilevel"/>
+    <w:tmpl w:val="CC9890C8"/>
+    <w:lvl w:ilvl="0" w:tplc="041B0001">
+      <w:start w:val="1"/>
+      <w:numFmt w:val="bullet"/>
+      <w:lvlText w:val=""/>
+      <w:lvlJc w:val="left"/>
+      <w:pPr>
+        <w:ind w:left="720" w:hanging="360"/>
+      </w:pPr>
+      <w:rPr>
+        <w:rFonts w:ascii="Symbol" w:hAnsi="Symbol" w:hint="default"/>
+      </w:rPr>
+    </w:lvl>
+    <w:lvl w:ilvl="1" w:tplc="041B0003" w:tentative="1">
+      <w:start w:val="1"/>
+      <w:numFmt w:val="bullet"/>
+      <w:lvlText w:val="o"/>
+      <w:lvlJc w:val="left"/>
+      <w:pPr>
+        <w:ind w:left="1440" w:hanging="360"/>
+      </w:pPr>
+      <w:rPr>
+        <w:rFonts w:ascii="Courier New" w:hAnsi="Courier New" w:cs="Courier New" w:hint="default"/>
+      </w:rPr>
+    </w:lvl>
+    <w:lvl w:ilvl="2" w:tplc="041B0005" w:tentative="1">
+      <w:start w:val="1"/>
+      <w:numFmt w:val="bullet"/>
+      <w:lvlText w:val=""/>
+      <w:lvlJc w:val="left"/>
+      <w:pPr>
+        <w:ind w:left="2160" w:hanging="360"/>
+      </w:pPr>
+      <w:rPr>
+        <w:rFonts w:ascii="Wingdings" w:hAnsi="Wingdings" w:hint="default"/>
+      </w:rPr>
+    </w:lvl>
+    <w:lvl w:ilvl="3" w:tplc="041B0001" w:tentative="1">
+      <w:start w:val="1"/>
+      <w:numFmt w:val="bullet"/>
+      <w:lvlText w:val=""/>
+      <w:lvlJc w:val="left"/>
+      <w:pPr>
+        <w:ind w:left="2880" w:hanging="360"/>
+      </w:pPr>
+      <w:rPr>
+        <w:rFonts w:ascii="Symbol" w:hAnsi="Symbol" w:hint="default"/>
+      </w:rPr>
+    </w:lvl>
+    <w:lvl w:ilvl="4" w:tplc="041B0003" w:tentative="1">
+      <w:start w:val="1"/>
+      <w:numFmt w:val="bullet"/>
+      <w:lvlText w:val="o"/>
+      <w:lvlJc w:val="left"/>
+      <w:pPr>
+        <w:ind w:left="3600" w:hanging="360"/>
+      </w:pPr>
+      <w:rPr>
+        <w:rFonts w:ascii="Courier New" w:hAnsi="Courier New" w:cs="Courier New" w:hint="default"/>
+      </w:rPr>
+    </w:lvl>
+    <w:lvl w:ilvl="5" w:tplc="041B0005" w:tentative="1">
+      <w:start w:val="1"/>
+      <w:numFmt w:val="bullet"/>
+      <w:lvlText w:val=""/>
+      <w:lvlJc w:val="left"/>
+      <w:pPr>
+        <w:ind w:left="4320" w:hanging="360"/>
+      </w:pPr>
+      <w:rPr>
+        <w:rFonts w:ascii="Wingdings" w:hAnsi="Wingdings" w:hint="default"/>
+      </w:rPr>
+    </w:lvl>
+    <w:lvl w:ilvl="6" w:tplc="041B0001" w:tentative="1">
+      <w:start w:val="1"/>
+      <w:numFmt w:val="bullet"/>
+      <w:lvlText w:val=""/>
+      <w:lvlJc w:val="left"/>
+      <w:pPr>
+        <w:ind w:left="5040" w:hanging="360"/>
+      </w:pPr>
+      <w:rPr>
+        <w:rFonts w:ascii="Symbol" w:hAnsi="Symbol" w:hint="default"/>
+      </w:rPr>
+    </w:lvl>
+    <w:lvl w:ilvl="7" w:tplc="041B0003" w:tentative="1">
+      <w:start w:val="1"/>
+      <w:numFmt w:val="bullet"/>
+      <w:lvlText w:val="o"/>
+      <w:lvlJc w:val="left"/>
+      <w:pPr>
+        <w:ind w:left="5760" w:hanging="360"/>
+      </w:pPr>
+      <w:rPr>
+        <w:rFonts w:ascii="Courier New" w:hAnsi="Courier New" w:cs="Courier New" w:hint="default"/>
+      </w:rPr>
+    </w:lvl>
+    <w:lvl w:ilvl="8" w:tplc="041B0005" w:tentative="1">
+      <w:start w:val="1"/>
+      <w:numFmt w:val="bullet"/>
+      <w:lvlText w:val=""/>
+      <w:lvlJc w:val="left"/>
+      <w:pPr>
+        <w:ind w:left="6480" w:hanging="360"/>
+      </w:pPr>
+      <w:rPr>
+        <w:rFonts w:ascii="Wingdings" w:hAnsi="Wingdings" w:hint="default"/>
+      </w:rPr>
+    </w:lvl>
+  </w:abstractNum>
+  <w:abstractNum w:abstractNumId="3" w15:restartNumberingAfterBreak="0">
     <w:nsid w:val="600436F2"/>
     <w:multiLevelType w:val="multilevel"/>
     <w:tmpl w:val="A8A2F49E"/>
@@ -8682,7 +10351,7 @@
       </w:rPr>
     </w:lvl>
   </w:abstractNum>
-  <w:abstractNum w:abstractNumId="3" w15:restartNumberingAfterBreak="0">
+  <w:abstractNum w:abstractNumId="4" w15:restartNumberingAfterBreak="0">
     <w:nsid w:val="7B33353C"/>
     <w:multiLevelType w:val="multilevel"/>
     <w:tmpl w:val="5394E0D0"/>
@@ -8805,16 +10474,19 @@
     </w:lvl>
   </w:abstractNum>
   <w:num w:numId="1">
-    <w:abstractNumId w:val="3"/>
+    <w:abstractNumId w:val="4"/>
   </w:num>
   <w:num w:numId="2">
     <w:abstractNumId w:val="1"/>
   </w:num>
   <w:num w:numId="3">
-    <w:abstractNumId w:val="2"/>
+    <w:abstractNumId w:val="3"/>
   </w:num>
   <w:num w:numId="4">
     <w:abstractNumId w:val="0"/>
+  </w:num>
+  <w:num w:numId="5">
+    <w:abstractNumId w:val="2"/>
   </w:num>
 </w:numbering>
 </file>
@@ -10488,11 +12160,51 @@
     <b:Day>12</b:Day>
     <b:RefOrder>5</b:RefOrder>
   </b:Source>
+  <b:Source>
+    <b:Tag>GuT19</b:Tag>
+    <b:SourceType>InternetSite</b:SourceType>
+    <b:Guid>{CC3FECFE-AABA-5748-9749-E9213E41AF49}</b:Guid>
+    <b:Author>
+      <b:Author>
+        <b:NameList>
+          <b:Person>
+            <b:Last>Gu</b:Last>
+            <b:First>Tianyi</b:First>
+          </b:Person>
+        </b:NameList>
+      </b:Author>
+    </b:Author>
+    <b:Title>Newzoo’s Global Mobile Market Report</b:Title>
+    <b:InternetSiteTitle>newzoo</b:InternetSiteTitle>
+    <b:URL>https://newzoo.com/insights/articles/newzoos-global-mobile-market-report-insights-into-the-worlds-3-2-billion-smartphone-users-the-devices-they-use-the-mobile-games-they-play/</b:URL>
+    <b:Year>2019</b:Year>
+    <b:Month>September</b:Month>
+    <b:Day>17</b:Day>
+    <b:RefOrder>6</b:RefOrder>
+  </b:Source>
+  <b:Source>
+    <b:Tag>Wor</b:Tag>
+    <b:SourceType>InternetSite</b:SourceType>
+    <b:Guid>{050BCF32-1A68-DB4D-AF15-5AAAF9CBBC0E}</b:Guid>
+    <b:Title>World population</b:Title>
+    <b:InternetSiteTitle>worldometer</b:InternetSiteTitle>
+    <b:URL>https://www.worldometers.info/world-population/</b:URL>
+    <b:RefOrder>7</b:RefOrder>
+  </b:Source>
+  <b:Source>
+    <b:Tag>28M20</b:Tag>
+    <b:SourceType>InternetSite</b:SourceType>
+    <b:Guid>{A9CAD3E3-7059-7A4D-9C99-7616F1161F04}</b:Guid>
+    <b:Title>28 Mobile App Statistics To Know In 2020</b:Title>
+    <b:URL>https://mindsea.com/app-stats/</b:URL>
+    <b:Year>2020</b:Year>
+    <b:RefOrder>8</b:RefOrder>
+  </b:Source>
 </b:Sources>
 </file>
 
 <file path=customXml/itemProps1.xml><?xml version="1.0" encoding="utf-8"?>
-<ds:datastoreItem xmlns:ds="http://schemas.openxmlformats.org/officeDocument/2006/customXml" ds:itemID="{923847D4-77D6-2344-9A39-788373DA5ECF}">
+<ds:datastoreItem xmlns:ds="http://schemas.openxmlformats.org/officeDocument/2006/customXml" ds:itemID="{5DF567EE-4976-0249-B16E-56B265AB4D72}">
   <ds:schemaRefs>
     <ds:schemaRef ds:uri="http://schemas.openxmlformats.org/officeDocument/2006/bibliography"/>
   </ds:schemaRefs>

</xml_diff>

<commit_message>
práca na texte o Android vývoji
</commit_message>
<xml_diff>
--- a/BakalarskaPracaKostelej.docx
+++ b/BakalarskaPracaKostelej.docx
@@ -958,7 +958,7 @@
           <w:rFonts w:cs="Times New Roman"/>
         </w:rPr>
       </w:pPr>
-      <w:bookmarkStart w:id="10" w:name="_Toc63005686"/>
+      <w:bookmarkStart w:id="10" w:name="_Toc63082327"/>
       <w:r>
         <w:rPr>
           <w:rFonts w:cs="Times New Roman"/>
@@ -1095,7 +1095,7 @@
           <w:rFonts w:cs="Times New Roman"/>
         </w:rPr>
       </w:pPr>
-      <w:bookmarkStart w:id="11" w:name="_Toc63005687"/>
+      <w:bookmarkStart w:id="11" w:name="_Toc63082328"/>
       <w:r>
         <w:rPr>
           <w:rFonts w:cs="Times New Roman"/>
@@ -1216,7 +1216,7 @@
           <w:rFonts w:cs="Times New Roman"/>
         </w:rPr>
       </w:pPr>
-      <w:bookmarkStart w:id="14" w:name="_Toc63005688"/>
+      <w:bookmarkStart w:id="14" w:name="_Toc63082329"/>
       <w:r>
         <w:rPr>
           <w:rFonts w:cs="Times New Roman"/>
@@ -1688,7 +1688,7 @@
           <w:rFonts w:cs="Times New Roman"/>
         </w:rPr>
       </w:pPr>
-      <w:bookmarkStart w:id="27" w:name="_Toc63005689"/>
+      <w:bookmarkStart w:id="27" w:name="_Toc63082330"/>
       <w:proofErr w:type="spellStart"/>
       <w:r>
         <w:rPr>
@@ -2108,7 +2108,7 @@
             </w:rPr>
             <w:fldChar w:fldCharType="separate"/>
           </w:r>
-          <w:hyperlink w:anchor="_Toc63005686" w:history="1">
+          <w:hyperlink w:anchor="_Toc63082327" w:history="1">
             <w:r>
               <w:rPr>
                 <w:rStyle w:val="Hypertextovprepojenie"/>
@@ -2136,7 +2136,7 @@
                 <w:noProof/>
                 <w:webHidden/>
               </w:rPr>
-              <w:instrText xml:space="preserve"> PAGEREF _Toc63005686 \h </w:instrText>
+              <w:instrText xml:space="preserve"> PAGEREF _Toc63082327 \h </w:instrText>
             </w:r>
             <w:r>
               <w:rPr>
@@ -2184,7 +2184,7 @@
               <w:lang w:eastAsia="sk-SK"/>
             </w:rPr>
           </w:pPr>
-          <w:hyperlink w:anchor="_Toc63005687" w:history="1">
+          <w:hyperlink w:anchor="_Toc63082328" w:history="1">
             <w:r>
               <w:rPr>
                 <w:rStyle w:val="Hypertextovprepojenie"/>
@@ -2212,7 +2212,7 @@
                 <w:noProof/>
                 <w:webHidden/>
               </w:rPr>
-              <w:instrText xml:space="preserve"> PAGEREF _Toc63005687 \h </w:instrText>
+              <w:instrText xml:space="preserve"> PAGEREF _Toc63082328 \h </w:instrText>
             </w:r>
             <w:r>
               <w:rPr>
@@ -2260,7 +2260,7 @@
               <w:lang w:eastAsia="sk-SK"/>
             </w:rPr>
           </w:pPr>
-          <w:hyperlink w:anchor="_Toc63005688" w:history="1">
+          <w:hyperlink w:anchor="_Toc63082329" w:history="1">
             <w:r>
               <w:rPr>
                 <w:rStyle w:val="Hypertextovprepojenie"/>
@@ -2288,7 +2288,7 @@
                 <w:noProof/>
                 <w:webHidden/>
               </w:rPr>
-              <w:instrText xml:space="preserve"> PAGEREF _Toc63005688 \h </w:instrText>
+              <w:instrText xml:space="preserve"> PAGEREF _Toc63082329 \h </w:instrText>
             </w:r>
             <w:r>
               <w:rPr>
@@ -2336,7 +2336,7 @@
               <w:lang w:eastAsia="sk-SK"/>
             </w:rPr>
           </w:pPr>
-          <w:hyperlink w:anchor="_Toc63005689" w:history="1">
+          <w:hyperlink w:anchor="_Toc63082330" w:history="1">
             <w:r>
               <w:rPr>
                 <w:rStyle w:val="Hypertextovprepojenie"/>
@@ -2364,7 +2364,7 @@
                 <w:noProof/>
                 <w:webHidden/>
               </w:rPr>
-              <w:instrText xml:space="preserve"> PAGEREF _Toc63005689 \h </w:instrText>
+              <w:instrText xml:space="preserve"> PAGEREF _Toc63082330 \h </w:instrText>
             </w:r>
             <w:r>
               <w:rPr>
@@ -2412,7 +2412,7 @@
               <w:lang w:eastAsia="sk-SK"/>
             </w:rPr>
           </w:pPr>
-          <w:hyperlink w:anchor="_Toc63005690" w:history="1">
+          <w:hyperlink w:anchor="_Toc63082331" w:history="1">
             <w:r>
               <w:rPr>
                 <w:rStyle w:val="Hypertextovprepojenie"/>
@@ -2439,7 +2439,7 @@
                 <w:noProof/>
                 <w:webHidden/>
               </w:rPr>
-              <w:instrText xml:space="preserve"> PAGEREF _Toc63005690 \h </w:instrText>
+              <w:instrText xml:space="preserve"> PAGEREF _Toc63082331 \h </w:instrText>
             </w:r>
             <w:r>
               <w:rPr>
@@ -2487,7 +2487,7 @@
               <w:lang w:eastAsia="sk-SK"/>
             </w:rPr>
           </w:pPr>
-          <w:hyperlink w:anchor="_Toc63005691" w:history="1">
+          <w:hyperlink w:anchor="_Toc63082332" w:history="1">
             <w:r>
               <w:rPr>
                 <w:rStyle w:val="Hypertextovprepojenie"/>
@@ -2514,7 +2514,7 @@
                 <w:noProof/>
                 <w:webHidden/>
               </w:rPr>
-              <w:instrText xml:space="preserve"> PAGEREF _Toc63005691 \h </w:instrText>
+              <w:instrText xml:space="preserve"> PAGEREF _Toc63082332 \h </w:instrText>
             </w:r>
             <w:r>
               <w:rPr>
@@ -2562,7 +2562,7 @@
               <w:lang w:eastAsia="sk-SK"/>
             </w:rPr>
           </w:pPr>
-          <w:hyperlink w:anchor="_Toc63005692" w:history="1">
+          <w:hyperlink w:anchor="_Toc63082333" w:history="1">
             <w:r>
               <w:rPr>
                 <w:rStyle w:val="Hypertextovprepojenie"/>
@@ -2589,7 +2589,7 @@
                 <w:noProof/>
                 <w:webHidden/>
               </w:rPr>
-              <w:instrText xml:space="preserve"> PAGEREF _Toc63005692 \h </w:instrText>
+              <w:instrText xml:space="preserve"> PAGEREF _Toc63082333 \h </w:instrText>
             </w:r>
             <w:r>
               <w:rPr>
@@ -2637,7 +2637,7 @@
               <w:lang w:eastAsia="sk-SK"/>
             </w:rPr>
           </w:pPr>
-          <w:hyperlink w:anchor="_Toc63005693" w:history="1">
+          <w:hyperlink w:anchor="_Toc63082334" w:history="1">
             <w:r>
               <w:rPr>
                 <w:rStyle w:val="Hypertextovprepojenie"/>
@@ -2664,7 +2664,7 @@
                 <w:noProof/>
                 <w:webHidden/>
               </w:rPr>
-              <w:instrText xml:space="preserve"> PAGEREF _Toc63005693 \h </w:instrText>
+              <w:instrText xml:space="preserve"> PAGEREF _Toc63082334 \h </w:instrText>
             </w:r>
             <w:r>
               <w:rPr>
@@ -2713,7 +2713,7 @@
               <w:lang w:eastAsia="sk-SK"/>
             </w:rPr>
           </w:pPr>
-          <w:hyperlink w:anchor="_Toc63005694" w:history="1">
+          <w:hyperlink w:anchor="_Toc63082335" w:history="1">
             <w:r>
               <w:rPr>
                 <w:rStyle w:val="Hypertextovprepojenie"/>
@@ -2760,7 +2760,7 @@
                 <w:noProof/>
                 <w:webHidden/>
               </w:rPr>
-              <w:instrText xml:space="preserve"> PAGEREF _Toc63005694 \h </w:instrText>
+              <w:instrText xml:space="preserve"> PAGEREF _Toc63082335 \h </w:instrText>
             </w:r>
             <w:r>
               <w:rPr>
@@ -2807,7 +2807,7 @@
               <w:lang w:eastAsia="sk-SK"/>
             </w:rPr>
           </w:pPr>
-          <w:hyperlink w:anchor="_Toc63005695" w:history="1">
+          <w:hyperlink w:anchor="_Toc63082336" w:history="1">
             <w:r>
               <w:rPr>
                 <w:rStyle w:val="Hypertextovprepojenie"/>
@@ -2852,7 +2852,7 @@
                 <w:noProof/>
                 <w:webHidden/>
               </w:rPr>
-              <w:instrText xml:space="preserve"> PAGEREF _Toc63005695 \h </w:instrText>
+              <w:instrText xml:space="preserve"> PAGEREF _Toc63082336 \h </w:instrText>
             </w:r>
             <w:r>
               <w:rPr>
@@ -2900,7 +2900,7 @@
               <w:lang w:eastAsia="sk-SK"/>
             </w:rPr>
           </w:pPr>
-          <w:hyperlink w:anchor="_Toc63005696" w:history="1">
+          <w:hyperlink w:anchor="_Toc63082337" w:history="1">
             <w:r>
               <w:rPr>
                 <w:rStyle w:val="Hypertextovprepojenie"/>
@@ -2946,7 +2946,7 @@
                 <w:noProof/>
                 <w:webHidden/>
               </w:rPr>
-              <w:instrText xml:space="preserve"> PAGEREF _Toc63005696 \h </w:instrText>
+              <w:instrText xml:space="preserve"> PAGEREF _Toc63082337 \h </w:instrText>
             </w:r>
             <w:r>
               <w:rPr>
@@ -2994,7 +2994,7 @@
               <w:lang w:eastAsia="sk-SK"/>
             </w:rPr>
           </w:pPr>
-          <w:hyperlink w:anchor="_Toc63005697" w:history="1">
+          <w:hyperlink w:anchor="_Toc63082338" w:history="1">
             <w:r>
               <w:rPr>
                 <w:rStyle w:val="Hypertextovprepojenie"/>
@@ -3040,7 +3040,7 @@
                 <w:noProof/>
                 <w:webHidden/>
               </w:rPr>
-              <w:instrText xml:space="preserve"> PAGEREF _Toc63005697 \h </w:instrText>
+              <w:instrText xml:space="preserve"> PAGEREF _Toc63082338 \h </w:instrText>
             </w:r>
             <w:r>
               <w:rPr>
@@ -3088,7 +3088,7 @@
               <w:lang w:eastAsia="sk-SK"/>
             </w:rPr>
           </w:pPr>
-          <w:hyperlink w:anchor="_Toc63005698" w:history="1">
+          <w:hyperlink w:anchor="_Toc63082339" w:history="1">
             <w:r>
               <w:rPr>
                 <w:rStyle w:val="Hypertextovprepojenie"/>
@@ -3134,7 +3134,7 @@
                 <w:noProof/>
                 <w:webHidden/>
               </w:rPr>
-              <w:instrText xml:space="preserve"> PAGEREF _Toc63005698 \h </w:instrText>
+              <w:instrText xml:space="preserve"> PAGEREF _Toc63082339 \h </w:instrText>
             </w:r>
             <w:r>
               <w:rPr>
@@ -3182,7 +3182,7 @@
               <w:lang w:eastAsia="sk-SK"/>
             </w:rPr>
           </w:pPr>
-          <w:hyperlink w:anchor="_Toc63005699" w:history="1">
+          <w:hyperlink w:anchor="_Toc63082340" w:history="1">
             <w:r>
               <w:rPr>
                 <w:rStyle w:val="Hypertextovprepojenie"/>
@@ -3228,7 +3228,7 @@
                 <w:noProof/>
                 <w:webHidden/>
               </w:rPr>
-              <w:instrText xml:space="preserve"> PAGEREF _Toc63005699 \h </w:instrText>
+              <w:instrText xml:space="preserve"> PAGEREF _Toc63082340 \h </w:instrText>
             </w:r>
             <w:r>
               <w:rPr>
@@ -3275,7 +3275,7 @@
               <w:lang w:eastAsia="sk-SK"/>
             </w:rPr>
           </w:pPr>
-          <w:hyperlink w:anchor="_Toc63005700" w:history="1">
+          <w:hyperlink w:anchor="_Toc63082341" w:history="1">
             <w:r>
               <w:rPr>
                 <w:rStyle w:val="Hypertextovprepojenie"/>
@@ -3320,7 +3320,7 @@
                 <w:noProof/>
                 <w:webHidden/>
               </w:rPr>
-              <w:instrText xml:space="preserve"> PAGEREF _Toc63005700 \h </w:instrText>
+              <w:instrText xml:space="preserve"> PAGEREF _Toc63082341 \h </w:instrText>
             </w:r>
             <w:r>
               <w:rPr>
@@ -3368,7 +3368,7 @@
               <w:lang w:eastAsia="sk-SK"/>
             </w:rPr>
           </w:pPr>
-          <w:hyperlink w:anchor="_Toc63005701" w:history="1">
+          <w:hyperlink w:anchor="_Toc63082342" w:history="1">
             <w:r>
               <w:rPr>
                 <w:rStyle w:val="Hypertextovprepojenie"/>
@@ -3414,7 +3414,7 @@
                 <w:noProof/>
                 <w:webHidden/>
               </w:rPr>
-              <w:instrText xml:space="preserve"> PAGEREF _Toc63005701 \h </w:instrText>
+              <w:instrText xml:space="preserve"> PAGEREF _Toc63082342 \h </w:instrText>
             </w:r>
             <w:r>
               <w:rPr>
@@ -3462,7 +3462,7 @@
               <w:lang w:eastAsia="sk-SK"/>
             </w:rPr>
           </w:pPr>
-          <w:hyperlink w:anchor="_Toc63005702" w:history="1">
+          <w:hyperlink w:anchor="_Toc63082343" w:history="1">
             <w:r>
               <w:rPr>
                 <w:rStyle w:val="Hypertextovprepojenie"/>
@@ -3508,7 +3508,7 @@
                 <w:noProof/>
                 <w:webHidden/>
               </w:rPr>
-              <w:instrText xml:space="preserve"> PAGEREF _Toc63005702 \h </w:instrText>
+              <w:instrText xml:space="preserve"> PAGEREF _Toc63082343 \h </w:instrText>
             </w:r>
             <w:r>
               <w:rPr>
@@ -3556,7 +3556,7 @@
               <w:lang w:eastAsia="sk-SK"/>
             </w:rPr>
           </w:pPr>
-          <w:hyperlink w:anchor="_Toc63005703" w:history="1">
+          <w:hyperlink w:anchor="_Toc63082344" w:history="1">
             <w:r>
               <w:rPr>
                 <w:rStyle w:val="Hypertextovprepojenie"/>
@@ -3607,7 +3607,7 @@
                 <w:noProof/>
                 <w:webHidden/>
               </w:rPr>
-              <w:instrText xml:space="preserve"> PAGEREF _Toc63005703 \h </w:instrText>
+              <w:instrText xml:space="preserve"> PAGEREF _Toc63082344 \h </w:instrText>
             </w:r>
             <w:r>
               <w:rPr>
@@ -3655,7 +3655,7 @@
               <w:lang w:eastAsia="sk-SK"/>
             </w:rPr>
           </w:pPr>
-          <w:hyperlink w:anchor="_Toc63005704" w:history="1">
+          <w:hyperlink w:anchor="_Toc63082345" w:history="1">
             <w:r>
               <w:rPr>
                 <w:rStyle w:val="Hypertextovprepojenie"/>
@@ -3706,7 +3706,7 @@
                 <w:noProof/>
                 <w:webHidden/>
               </w:rPr>
-              <w:instrText xml:space="preserve"> PAGEREF _Toc63005704 \h </w:instrText>
+              <w:instrText xml:space="preserve"> PAGEREF _Toc63082345 \h </w:instrText>
             </w:r>
             <w:r>
               <w:rPr>
@@ -3755,7 +3755,7 @@
               <w:lang w:eastAsia="sk-SK"/>
             </w:rPr>
           </w:pPr>
-          <w:hyperlink w:anchor="_Toc63005705" w:history="1">
+          <w:hyperlink w:anchor="_Toc63082346" w:history="1">
             <w:r>
               <w:rPr>
                 <w:rStyle w:val="Hypertextovprepojenie"/>
@@ -3802,7 +3802,7 @@
                 <w:noProof/>
                 <w:webHidden/>
               </w:rPr>
-              <w:instrText xml:space="preserve"> PAGEREF _Toc63005705 \h </w:instrText>
+              <w:instrText xml:space="preserve"> PAGEREF _Toc63082346 \h </w:instrText>
             </w:r>
             <w:r>
               <w:rPr>
@@ -3849,7 +3849,7 @@
               <w:lang w:eastAsia="sk-SK"/>
             </w:rPr>
           </w:pPr>
-          <w:hyperlink w:anchor="_Toc63005706" w:history="1">
+          <w:hyperlink w:anchor="_Toc63082347" w:history="1">
             <w:r>
               <w:rPr>
                 <w:rStyle w:val="Hypertextovprepojenie"/>
@@ -3873,7 +3873,7 @@
                 <w:rStyle w:val="Hypertextovprepojenie"/>
                 <w:noProof/>
               </w:rPr>
-              <w:t>Vývoj mobilných aplikácií</w:t>
+              <w:t>Mobilné aplikácie a ich popularita</w:t>
             </w:r>
             <w:r>
               <w:rPr>
@@ -3894,7 +3894,7 @@
                 <w:noProof/>
                 <w:webHidden/>
               </w:rPr>
-              <w:instrText xml:space="preserve"> PAGEREF _Toc63005706 \h </w:instrText>
+              <w:instrText xml:space="preserve"> PAGEREF _Toc63082347 \h </w:instrText>
             </w:r>
             <w:r>
               <w:rPr>
@@ -3941,7 +3941,7 @@
               <w:lang w:eastAsia="sk-SK"/>
             </w:rPr>
           </w:pPr>
-          <w:hyperlink w:anchor="_Toc63005707" w:history="1">
+          <w:hyperlink w:anchor="_Toc63082348" w:history="1">
             <w:r>
               <w:rPr>
                 <w:rStyle w:val="Hypertextovprepojenie"/>
@@ -3965,7 +3965,7 @@
                 <w:rStyle w:val="Hypertextovprepojenie"/>
                 <w:noProof/>
               </w:rPr>
-              <w:t>iOS</w:t>
+              <w:t>Vývoj mobilných aplikácií</w:t>
             </w:r>
             <w:r>
               <w:rPr>
@@ -3986,7 +3986,7 @@
                 <w:noProof/>
                 <w:webHidden/>
               </w:rPr>
-              <w:instrText xml:space="preserve"> PAGEREF _Toc63005707 \h </w:instrText>
+              <w:instrText xml:space="preserve"> PAGEREF _Toc63082348 \h </w:instrText>
             </w:r>
             <w:r>
               <w:rPr>
@@ -4033,7 +4033,7 @@
               <w:lang w:eastAsia="sk-SK"/>
             </w:rPr>
           </w:pPr>
-          <w:hyperlink w:anchor="_Toc63005708" w:history="1">
+          <w:hyperlink w:anchor="_Toc63082349" w:history="1">
             <w:r>
               <w:rPr>
                 <w:rStyle w:val="Hypertextovprepojenie"/>
@@ -4057,7 +4057,7 @@
                 <w:rStyle w:val="Hypertextovprepojenie"/>
                 <w:noProof/>
               </w:rPr>
-              <w:t>Swift</w:t>
+              <w:t>iOS</w:t>
             </w:r>
             <w:r>
               <w:rPr>
@@ -4078,7 +4078,7 @@
                 <w:noProof/>
                 <w:webHidden/>
               </w:rPr>
-              <w:instrText xml:space="preserve"> PAGEREF _Toc63005708 \h </w:instrText>
+              <w:instrText xml:space="preserve"> PAGEREF _Toc63082349 \h </w:instrText>
             </w:r>
             <w:r>
               <w:rPr>
@@ -4125,7 +4125,7 @@
               <w:lang w:eastAsia="sk-SK"/>
             </w:rPr>
           </w:pPr>
-          <w:hyperlink w:anchor="_Toc63005709" w:history="1">
+          <w:hyperlink w:anchor="_Toc63082350" w:history="1">
             <w:r>
               <w:rPr>
                 <w:rStyle w:val="Hypertextovprepojenie"/>
@@ -4149,6 +4149,98 @@
                 <w:rStyle w:val="Hypertextovprepojenie"/>
                 <w:noProof/>
               </w:rPr>
+              <w:t>Swift</w:t>
+            </w:r>
+            <w:r>
+              <w:rPr>
+                <w:noProof/>
+                <w:webHidden/>
+              </w:rPr>
+              <w:tab/>
+            </w:r>
+            <w:r>
+              <w:rPr>
+                <w:noProof/>
+                <w:webHidden/>
+              </w:rPr>
+              <w:fldChar w:fldCharType="begin"/>
+            </w:r>
+            <w:r>
+              <w:rPr>
+                <w:noProof/>
+                <w:webHidden/>
+              </w:rPr>
+              <w:instrText xml:space="preserve"> PAGEREF _Toc63082350 \h </w:instrText>
+            </w:r>
+            <w:r>
+              <w:rPr>
+                <w:noProof/>
+                <w:webHidden/>
+              </w:rPr>
+            </w:r>
+            <w:r>
+              <w:rPr>
+                <w:noProof/>
+                <w:webHidden/>
+              </w:rPr>
+              <w:fldChar w:fldCharType="separate"/>
+            </w:r>
+            <w:r>
+              <w:rPr>
+                <w:noProof/>
+                <w:webHidden/>
+              </w:rPr>
+              <w:t>19</w:t>
+            </w:r>
+            <w:r>
+              <w:rPr>
+                <w:noProof/>
+                <w:webHidden/>
+              </w:rPr>
+              <w:fldChar w:fldCharType="end"/>
+            </w:r>
+          </w:hyperlink>
+        </w:p>
+        <w:p>
+          <w:pPr>
+            <w:pStyle w:val="Obsah2"/>
+            <w:tabs>
+              <w:tab w:val="left" w:pos="960"/>
+              <w:tab w:val="right" w:leader="dot" w:pos="8771"/>
+            </w:tabs>
+            <w:rPr>
+              <w:rFonts w:eastAsiaTheme="minorEastAsia" w:cstheme="minorBidi"/>
+              <w:smallCaps w:val="0"/>
+              <w:noProof/>
+              <w:sz w:val="24"/>
+              <w:szCs w:val="24"/>
+              <w:lang w:eastAsia="sk-SK"/>
+            </w:rPr>
+          </w:pPr>
+          <w:hyperlink w:anchor="_Toc63082351" w:history="1">
+            <w:r>
+              <w:rPr>
+                <w:rStyle w:val="Hypertextovprepojenie"/>
+                <w:noProof/>
+              </w:rPr>
+              <w:t>2.5</w:t>
+            </w:r>
+            <w:r>
+              <w:rPr>
+                <w:rFonts w:eastAsiaTheme="minorEastAsia" w:cstheme="minorBidi"/>
+                <w:smallCaps w:val="0"/>
+                <w:noProof/>
+                <w:sz w:val="24"/>
+                <w:szCs w:val="24"/>
+                <w:lang w:eastAsia="sk-SK"/>
+              </w:rPr>
+              <w:tab/>
+            </w:r>
+            <w:r>
+              <w:rPr>
+                <w:rStyle w:val="Hypertextovprepojenie"/>
+                <w:noProof/>
+              </w:rPr>
               <w:t>Xcode</w:t>
             </w:r>
             <w:r>
@@ -4170,7 +4262,7 @@
                 <w:noProof/>
                 <w:webHidden/>
               </w:rPr>
-              <w:instrText xml:space="preserve"> PAGEREF _Toc63005709 \h </w:instrText>
+              <w:instrText xml:space="preserve"> PAGEREF _Toc63082351 \h </w:instrText>
             </w:r>
             <w:r>
               <w:rPr>
@@ -4219,7 +4311,7 @@
               <w:lang w:eastAsia="sk-SK"/>
             </w:rPr>
           </w:pPr>
-          <w:hyperlink w:anchor="_Toc63005710" w:history="1">
+          <w:hyperlink w:anchor="_Toc63082352" w:history="1">
             <w:r>
               <w:rPr>
                 <w:rStyle w:val="Hypertextovprepojenie"/>
@@ -4266,7 +4358,7 @@
                 <w:noProof/>
                 <w:webHidden/>
               </w:rPr>
-              <w:instrText xml:space="preserve"> PAGEREF _Toc63005710 \h </w:instrText>
+              <w:instrText xml:space="preserve"> PAGEREF _Toc63082352 \h </w:instrText>
             </w:r>
             <w:r>
               <w:rPr>
@@ -4315,7 +4407,7 @@
               <w:lang w:eastAsia="sk-SK"/>
             </w:rPr>
           </w:pPr>
-          <w:hyperlink w:anchor="_Toc63005711" w:history="1">
+          <w:hyperlink w:anchor="_Toc63082353" w:history="1">
             <w:r>
               <w:rPr>
                 <w:rStyle w:val="Hypertextovprepojenie"/>
@@ -4362,7 +4454,7 @@
                 <w:noProof/>
                 <w:webHidden/>
               </w:rPr>
-              <w:instrText xml:space="preserve"> PAGEREF _Toc63005711 \h </w:instrText>
+              <w:instrText xml:space="preserve"> PAGEREF _Toc63082353 \h </w:instrText>
             </w:r>
             <w:r>
               <w:rPr>
@@ -4409,7 +4501,7 @@
               <w:lang w:eastAsia="sk-SK"/>
             </w:rPr>
           </w:pPr>
-          <w:hyperlink w:anchor="_Toc63005712" w:history="1">
+          <w:hyperlink w:anchor="_Toc63082354" w:history="1">
             <w:r>
               <w:rPr>
                 <w:rStyle w:val="Hypertextovprepojenie"/>
@@ -4454,7 +4546,7 @@
                 <w:noProof/>
                 <w:webHidden/>
               </w:rPr>
-              <w:instrText xml:space="preserve"> PAGEREF _Toc63005712 \h </w:instrText>
+              <w:instrText xml:space="preserve"> PAGEREF _Toc63082354 \h </w:instrText>
             </w:r>
             <w:r>
               <w:rPr>
@@ -4501,7 +4593,7 @@
               <w:lang w:eastAsia="sk-SK"/>
             </w:rPr>
           </w:pPr>
-          <w:hyperlink w:anchor="_Toc63005713" w:history="1">
+          <w:hyperlink w:anchor="_Toc63082355" w:history="1">
             <w:r>
               <w:rPr>
                 <w:rStyle w:val="Hypertextovprepojenie"/>
@@ -4546,7 +4638,7 @@
                 <w:noProof/>
                 <w:webHidden/>
               </w:rPr>
-              <w:instrText xml:space="preserve"> PAGEREF _Toc63005713 \h </w:instrText>
+              <w:instrText xml:space="preserve"> PAGEREF _Toc63082355 \h </w:instrText>
             </w:r>
             <w:r>
               <w:rPr>
@@ -4593,7 +4685,7 @@
               <w:lang w:eastAsia="sk-SK"/>
             </w:rPr>
           </w:pPr>
-          <w:hyperlink w:anchor="_Toc63005714" w:history="1">
+          <w:hyperlink w:anchor="_Toc63082356" w:history="1">
             <w:r>
               <w:rPr>
                 <w:rStyle w:val="Hypertextovprepojenie"/>
@@ -4638,7 +4730,7 @@
                 <w:noProof/>
                 <w:webHidden/>
               </w:rPr>
-              <w:instrText xml:space="preserve"> PAGEREF _Toc63005714 \h </w:instrText>
+              <w:instrText xml:space="preserve"> PAGEREF _Toc63082356 \h </w:instrText>
             </w:r>
             <w:r>
               <w:rPr>
@@ -4685,7 +4777,7 @@
               <w:lang w:eastAsia="sk-SK"/>
             </w:rPr>
           </w:pPr>
-          <w:hyperlink w:anchor="_Toc63005715" w:history="1">
+          <w:hyperlink w:anchor="_Toc63082357" w:history="1">
             <w:r>
               <w:rPr>
                 <w:rStyle w:val="Hypertextovprepojenie"/>
@@ -4730,7 +4822,7 @@
                 <w:noProof/>
                 <w:webHidden/>
               </w:rPr>
-              <w:instrText xml:space="preserve"> PAGEREF _Toc63005715 \h </w:instrText>
+              <w:instrText xml:space="preserve"> PAGEREF _Toc63082357 \h </w:instrText>
             </w:r>
             <w:r>
               <w:rPr>
@@ -4779,7 +4871,7 @@
               <w:lang w:eastAsia="sk-SK"/>
             </w:rPr>
           </w:pPr>
-          <w:hyperlink w:anchor="_Toc63005716" w:history="1">
+          <w:hyperlink w:anchor="_Toc63082358" w:history="1">
             <w:r>
               <w:rPr>
                 <w:rStyle w:val="Hypertextovprepojenie"/>
@@ -4826,7 +4918,7 @@
                 <w:noProof/>
                 <w:webHidden/>
               </w:rPr>
-              <w:instrText xml:space="preserve"> PAGEREF _Toc63005716 \h </w:instrText>
+              <w:instrText xml:space="preserve"> PAGEREF _Toc63082358 \h </w:instrText>
             </w:r>
             <w:r>
               <w:rPr>
@@ -4873,7 +4965,7 @@
               <w:lang w:eastAsia="sk-SK"/>
             </w:rPr>
           </w:pPr>
-          <w:hyperlink w:anchor="_Toc63005717" w:history="1">
+          <w:hyperlink w:anchor="_Toc63082359" w:history="1">
             <w:r>
               <w:rPr>
                 <w:rStyle w:val="Hypertextovprepojenie"/>
@@ -4918,7 +5010,7 @@
                 <w:noProof/>
                 <w:webHidden/>
               </w:rPr>
-              <w:instrText xml:space="preserve"> PAGEREF _Toc63005717 \h </w:instrText>
+              <w:instrText xml:space="preserve"> PAGEREF _Toc63082359 \h </w:instrText>
             </w:r>
             <w:r>
               <w:rPr>
@@ -4965,7 +5057,7 @@
               <w:lang w:eastAsia="sk-SK"/>
             </w:rPr>
           </w:pPr>
-          <w:hyperlink w:anchor="_Toc63005718" w:history="1">
+          <w:hyperlink w:anchor="_Toc63082360" w:history="1">
             <w:r>
               <w:rPr>
                 <w:rStyle w:val="Hypertextovprepojenie"/>
@@ -5010,7 +5102,7 @@
                 <w:noProof/>
                 <w:webHidden/>
               </w:rPr>
-              <w:instrText xml:space="preserve"> PAGEREF _Toc63005718 \h </w:instrText>
+              <w:instrText xml:space="preserve"> PAGEREF _Toc63082360 \h </w:instrText>
             </w:r>
             <w:r>
               <w:rPr>
@@ -5059,7 +5151,7 @@
               <w:lang w:eastAsia="sk-SK"/>
             </w:rPr>
           </w:pPr>
-          <w:hyperlink w:anchor="_Toc63005719" w:history="1">
+          <w:hyperlink w:anchor="_Toc63082361" w:history="1">
             <w:r>
               <w:rPr>
                 <w:rStyle w:val="Hypertextovprepojenie"/>
@@ -5106,7 +5198,7 @@
                 <w:noProof/>
                 <w:webHidden/>
               </w:rPr>
-              <w:instrText xml:space="preserve"> PAGEREF _Toc63005719 \h </w:instrText>
+              <w:instrText xml:space="preserve"> PAGEREF _Toc63082361 \h </w:instrText>
             </w:r>
             <w:r>
               <w:rPr>
@@ -5154,7 +5246,7 @@
               <w:lang w:eastAsia="sk-SK"/>
             </w:rPr>
           </w:pPr>
-          <w:hyperlink w:anchor="_Toc63005720" w:history="1">
+          <w:hyperlink w:anchor="_Toc63082362" w:history="1">
             <w:r>
               <w:rPr>
                 <w:rStyle w:val="Hypertextovprepojenie"/>
@@ -5181,7 +5273,7 @@
                 <w:noProof/>
                 <w:webHidden/>
               </w:rPr>
-              <w:instrText xml:space="preserve"> PAGEREF _Toc63005720 \h </w:instrText>
+              <w:instrText xml:space="preserve"> PAGEREF _Toc63082362 \h </w:instrText>
             </w:r>
             <w:r>
               <w:rPr>
@@ -5229,7 +5321,7 @@
               <w:lang w:eastAsia="sk-SK"/>
             </w:rPr>
           </w:pPr>
-          <w:hyperlink w:anchor="_Toc63005721" w:history="1">
+          <w:hyperlink w:anchor="_Toc63082363" w:history="1">
             <w:r>
               <w:rPr>
                 <w:rStyle w:val="Hypertextovprepojenie"/>
@@ -5256,7 +5348,7 @@
                 <w:noProof/>
                 <w:webHidden/>
               </w:rPr>
-              <w:instrText xml:space="preserve"> PAGEREF _Toc63005721 \h </w:instrText>
+              <w:instrText xml:space="preserve"> PAGEREF _Toc63082363 \h </w:instrText>
             </w:r>
             <w:r>
               <w:rPr>
@@ -5324,7 +5416,7 @@
           <w:numId w:val="0"/>
         </w:numPr>
       </w:pPr>
-      <w:bookmarkStart w:id="28" w:name="_Toc63005690"/>
+      <w:bookmarkStart w:id="28" w:name="_Toc63082331"/>
       <w:r>
         <w:lastRenderedPageBreak/>
         <w:t>Z</w:t>
@@ -5414,7 +5506,7 @@
           <w:numId w:val="0"/>
         </w:numPr>
       </w:pPr>
-      <w:bookmarkStart w:id="29" w:name="_Toc63005691"/>
+      <w:bookmarkStart w:id="29" w:name="_Toc63082332"/>
       <w:r>
         <w:lastRenderedPageBreak/>
         <w:t>Z</w:t>
@@ -5451,7 +5543,7 @@
         </w:numPr>
         <w:ind w:left="357" w:hanging="357"/>
       </w:pPr>
-      <w:bookmarkStart w:id="30" w:name="_Toc63005692"/>
+      <w:bookmarkStart w:id="30" w:name="_Toc63082333"/>
       <w:r>
         <w:lastRenderedPageBreak/>
         <w:t>Z</w:t>
@@ -5521,7 +5613,7 @@
           <w:numId w:val="0"/>
         </w:numPr>
       </w:pPr>
-      <w:bookmarkStart w:id="31" w:name="_Toc63005693"/>
+      <w:bookmarkStart w:id="31" w:name="_Toc63082334"/>
       <w:r>
         <w:lastRenderedPageBreak/>
         <w:t>Úvod</w:t>
@@ -5872,7 +5964,7 @@
       <w:pPr>
         <w:pStyle w:val="Nadpis1"/>
       </w:pPr>
-      <w:bookmarkStart w:id="32" w:name="_Toc63005694"/>
+      <w:bookmarkStart w:id="32" w:name="_Toc63082335"/>
       <w:r>
         <w:lastRenderedPageBreak/>
         <w:t>Analýza mobilných aplikácií a vplyvu svetla na organizmus</w:t>
@@ -5883,7 +5975,7 @@
       <w:pPr>
         <w:pStyle w:val="Nadpis2"/>
       </w:pPr>
-      <w:bookmarkStart w:id="33" w:name="_Toc63005695"/>
+      <w:bookmarkStart w:id="33" w:name="_Toc63082336"/>
       <w:r>
         <w:t>Analýza podobných aplikácií</w:t>
       </w:r>
@@ -5893,11 +5985,13 @@
       <w:pPr>
         <w:pStyle w:val="Nadpis3"/>
       </w:pPr>
-      <w:bookmarkStart w:id="34" w:name="_Toc63005696"/>
+      <w:bookmarkStart w:id="34" w:name="_Toc63082337"/>
+      <w:bookmarkStart w:id="35" w:name="_Ref63083487"/>
       <w:r>
         <w:t>Výber obchodov operačných systémov</w:t>
       </w:r>
       <w:bookmarkEnd w:id="34"/>
+      <w:bookmarkEnd w:id="35"/>
     </w:p>
     <w:p>
       <w:r>
@@ -5998,7 +6092,7 @@
         <w:pStyle w:val="Popis"/>
         <w:jc w:val="center"/>
       </w:pPr>
-      <w:bookmarkStart w:id="35" w:name="_Ref62725438"/>
+      <w:bookmarkStart w:id="36" w:name="_Ref62725438"/>
       <w:r>
         <w:t xml:space="preserve">Obrázok </w:t>
       </w:r>
@@ -6026,7 +6120,7 @@
       <w:r>
         <w:t>Podiel trhu mobilných operačných systémov</w:t>
       </w:r>
-      <w:bookmarkEnd w:id="35"/>
+      <w:bookmarkEnd w:id="36"/>
     </w:p>
     <w:p>
       <w:pPr>
@@ -6177,12 +6271,12 @@
       <w:pPr>
         <w:pStyle w:val="Nadpis3"/>
       </w:pPr>
-      <w:bookmarkStart w:id="36" w:name="_Toc63005697"/>
+      <w:bookmarkStart w:id="37" w:name="_Toc63082338"/>
       <w:r>
         <w:lastRenderedPageBreak/>
         <w:t>Pozitívne hodnotenia</w:t>
       </w:r>
-      <w:bookmarkEnd w:id="36"/>
+      <w:bookmarkEnd w:id="37"/>
     </w:p>
     <w:p>
       <w:r>
@@ -6226,11 +6320,11 @@
       <w:pPr>
         <w:pStyle w:val="Nadpis3"/>
       </w:pPr>
-      <w:bookmarkStart w:id="37" w:name="_Toc63005698"/>
+      <w:bookmarkStart w:id="38" w:name="_Toc63082339"/>
       <w:r>
         <w:t>Negatívne hodnotenia</w:t>
       </w:r>
-      <w:bookmarkEnd w:id="37"/>
+      <w:bookmarkEnd w:id="38"/>
     </w:p>
     <w:p>
       <w:r>
@@ -6274,11 +6368,11 @@
       <w:pPr>
         <w:pStyle w:val="Nadpis3"/>
       </w:pPr>
-      <w:bookmarkStart w:id="38" w:name="_Toc63005699"/>
+      <w:bookmarkStart w:id="39" w:name="_Toc63082340"/>
       <w:r>
         <w:t>Zhrnutie recenzií</w:t>
       </w:r>
-      <w:bookmarkEnd w:id="38"/>
+      <w:bookmarkEnd w:id="39"/>
     </w:p>
     <w:p>
       <w:r>
@@ -6352,28 +6446,28 @@
       <w:pPr>
         <w:pStyle w:val="Nadpis2"/>
       </w:pPr>
-      <w:bookmarkStart w:id="39" w:name="_Toc63005700"/>
+      <w:bookmarkStart w:id="40" w:name="_Toc63082341"/>
       <w:r>
         <w:t>Pôsobenie svetla na ľudský organizmus</w:t>
       </w:r>
       <w:r>
         <w:t xml:space="preserve"> počas spánku</w:t>
       </w:r>
-      <w:bookmarkEnd w:id="39"/>
+      <w:bookmarkEnd w:id="40"/>
     </w:p>
     <w:p>
       <w:pPr>
         <w:pStyle w:val="Nadpis3"/>
       </w:pPr>
-      <w:bookmarkStart w:id="40" w:name="_Ref62836531"/>
-      <w:bookmarkStart w:id="41" w:name="_Ref62836546"/>
-      <w:bookmarkStart w:id="42" w:name="_Toc63005701"/>
+      <w:bookmarkStart w:id="41" w:name="_Ref62836531"/>
+      <w:bookmarkStart w:id="42" w:name="_Ref62836546"/>
+      <w:bookmarkStart w:id="43" w:name="_Toc63082342"/>
       <w:r>
         <w:t>Všeobecný vplyv svetla na organizmus</w:t>
       </w:r>
-      <w:bookmarkEnd w:id="40"/>
       <w:bookmarkEnd w:id="41"/>
       <w:bookmarkEnd w:id="42"/>
+      <w:bookmarkEnd w:id="43"/>
     </w:p>
     <w:p>
       <w:r>
@@ -6498,8 +6592,8 @@
       <w:r>
         <w:t xml:space="preserve"> Tieto problémy sú spôsobené kvôli </w:t>
       </w:r>
-      <w:bookmarkStart w:id="44" w:name="OLE_LINK39"/>
-      <w:bookmarkStart w:id="45" w:name="OLE_LINK40"/>
+      <w:bookmarkStart w:id="45" w:name="OLE_LINK39"/>
+      <w:bookmarkStart w:id="46" w:name="OLE_LINK40"/>
       <w:r>
         <w:t xml:space="preserve">takzvanému modrému svetlu v elektronických zariadeniach. </w:t>
       </w:r>
@@ -6508,14 +6602,14 @@
       <w:pPr>
         <w:pStyle w:val="Nadpis3"/>
       </w:pPr>
-      <w:bookmarkStart w:id="46" w:name="_Toc63005702"/>
+      <w:bookmarkStart w:id="47" w:name="_Toc63082343"/>
       <w:r>
         <w:t>Prispôsobovanie sa tela na zmeny intenzity svetla</w:t>
       </w:r>
       <w:r>
         <w:t xml:space="preserve"> počas dňa</w:t>
       </w:r>
-      <w:bookmarkEnd w:id="46"/>
+      <w:bookmarkEnd w:id="47"/>
     </w:p>
     <w:p>
       <w:pPr>
@@ -6525,12 +6619,12 @@
           <w:lang w:eastAsia="sk-SK"/>
         </w:rPr>
       </w:pPr>
-      <w:bookmarkStart w:id="47" w:name="OLE_LINK41"/>
-      <w:bookmarkStart w:id="48" w:name="OLE_LINK42"/>
-      <w:bookmarkStart w:id="49" w:name="OLE_LINK43"/>
-      <w:bookmarkStart w:id="50" w:name="OLE_LINK44"/>
-      <w:bookmarkStart w:id="51" w:name="OLE_LINK45"/>
-      <w:bookmarkStart w:id="52" w:name="OLE_LINK46"/>
+      <w:bookmarkStart w:id="48" w:name="OLE_LINK41"/>
+      <w:bookmarkStart w:id="49" w:name="OLE_LINK42"/>
+      <w:bookmarkStart w:id="50" w:name="OLE_LINK43"/>
+      <w:bookmarkStart w:id="51" w:name="OLE_LINK44"/>
+      <w:bookmarkStart w:id="52" w:name="OLE_LINK45"/>
+      <w:bookmarkStart w:id="53" w:name="OLE_LINK46"/>
       <w:r>
         <w:rPr>
           <w:rFonts w:cs="Times New Roman"/>
@@ -6653,7 +6747,7 @@
         </w:rPr>
         <w:t xml:space="preserve">Podľa článku </w:t>
       </w:r>
-      <w:bookmarkStart w:id="53" w:name="_Ref62832806"/>
+      <w:bookmarkStart w:id="54" w:name="_Ref62832806"/>
       <w:r>
         <w:rPr>
           <w:rStyle w:val="Odkaznapoznmkupodiarou"/>
@@ -6661,7 +6755,7 @@
         </w:rPr>
         <w:footnoteReference w:id="2"/>
       </w:r>
-      <w:bookmarkEnd w:id="53"/>
+      <w:bookmarkEnd w:id="54"/>
       <w:sdt>
         <w:sdtPr>
           <w:rPr>
@@ -7193,14 +7287,14 @@
         </w:rPr>
         <w:t xml:space="preserve"> intenzity osvetlenia.</w:t>
       </w:r>
-      <w:bookmarkEnd w:id="44"/>
       <w:bookmarkEnd w:id="45"/>
-      <w:bookmarkEnd w:id="47"/>
+      <w:bookmarkEnd w:id="46"/>
       <w:bookmarkEnd w:id="48"/>
       <w:bookmarkEnd w:id="49"/>
       <w:bookmarkEnd w:id="50"/>
       <w:bookmarkEnd w:id="51"/>
       <w:bookmarkEnd w:id="52"/>
+      <w:bookmarkEnd w:id="53"/>
     </w:p>
     <w:p>
       <w:pPr>
@@ -7211,7 +7305,7 @@
           <w:lang w:eastAsia="sk-SK"/>
         </w:rPr>
       </w:pPr>
-      <w:bookmarkStart w:id="56" w:name="_Toc63005703"/>
+      <w:bookmarkStart w:id="57" w:name="_Toc63082344"/>
       <w:r>
         <w:rPr>
           <w:rFonts w:eastAsia="Times New Roman"/>
@@ -7229,7 +7323,7 @@
         </w:rPr>
         <w:t>melatonínu</w:t>
       </w:r>
-      <w:bookmarkEnd w:id="56"/>
+      <w:bookmarkEnd w:id="57"/>
       <w:proofErr w:type="spellEnd"/>
     </w:p>
     <w:p>
@@ -7493,7 +7587,7 @@
         </w:rPr>
         <w:t xml:space="preserve"> podľa Chochlíkovej</w:t>
       </w:r>
-      <w:bookmarkStart w:id="57" w:name="_Ref62837060"/>
+      <w:bookmarkStart w:id="58" w:name="_Ref62837060"/>
       <w:r>
         <w:rPr>
           <w:rStyle w:val="Odkaznapoznmkupodiarou"/>
@@ -7503,7 +7597,7 @@
         </w:rPr>
         <w:footnoteReference w:id="4"/>
       </w:r>
-      <w:bookmarkEnd w:id="57"/>
+      <w:bookmarkEnd w:id="58"/>
       <w:r>
         <w:rPr>
           <w:rFonts w:eastAsia="Times New Roman" w:cs="Times New Roman"/>
@@ -7547,8 +7641,8 @@
             </w:rPr>
             <w:fldChar w:fldCharType="separate"/>
           </w:r>
-          <w:bookmarkStart w:id="58" w:name="OLE_LINK47"/>
-          <w:bookmarkStart w:id="59" w:name="OLE_LINK48"/>
+          <w:bookmarkStart w:id="59" w:name="OLE_LINK47"/>
+          <w:bookmarkStart w:id="60" w:name="OLE_LINK48"/>
           <w:r>
             <w:rPr>
               <w:rFonts w:eastAsia="Times New Roman" w:cs="Times New Roman"/>
@@ -7558,8 +7652,8 @@
             </w:rPr>
             <w:t>(Kvalita osvetlenia a jej vplyv na naše zdravie, 2014)</w:t>
           </w:r>
-          <w:bookmarkEnd w:id="58"/>
           <w:bookmarkEnd w:id="59"/>
+          <w:bookmarkEnd w:id="60"/>
           <w:r>
             <w:rPr>
               <w:rFonts w:eastAsia="Times New Roman" w:cs="Times New Roman"/>
@@ -8057,7 +8151,7 @@
           <w:lang w:eastAsia="sk-SK"/>
         </w:rPr>
       </w:pPr>
-      <w:bookmarkStart w:id="60" w:name="_Toc63005704"/>
+      <w:bookmarkStart w:id="61" w:name="_Toc63082345"/>
       <w:r>
         <w:rPr>
           <w:rFonts w:eastAsia="Times New Roman"/>
@@ -8066,7 +8160,7 @@
         </w:rPr>
         <w:t>Farba nočnej lampy</w:t>
       </w:r>
-      <w:bookmarkEnd w:id="60"/>
+      <w:bookmarkEnd w:id="61"/>
     </w:p>
     <w:p>
       <w:pPr>
@@ -8319,27 +8413,50 @@
       <w:pPr>
         <w:pStyle w:val="Nadpis1"/>
       </w:pPr>
-      <w:bookmarkStart w:id="61" w:name="_Toc63005705"/>
+      <w:bookmarkStart w:id="62" w:name="_Toc63082346"/>
       <w:r>
         <w:lastRenderedPageBreak/>
         <w:t>Tvorba mobilných aplikácií</w:t>
       </w:r>
-      <w:bookmarkEnd w:id="61"/>
+      <w:bookmarkEnd w:id="62"/>
     </w:p>
     <w:p>
       <w:pPr>
         <w:pStyle w:val="Nadpis2"/>
       </w:pPr>
+      <w:bookmarkStart w:id="63" w:name="_Toc63082347"/>
       <w:r>
         <w:t>Mobilné aplikácie</w:t>
       </w:r>
-    </w:p>
-    <w:p>
-      <w:r>
-        <w:t>Vývoju mobilných aplikácií je dnes zameraná veľká pozornosť. Dôvodom je obrovský  počet používateľov inteligentných mobilov</w:t>
-      </w:r>
-      <w:r>
-        <w:t xml:space="preserve"> z čoho vyplýva veľký potenciálny počet používateľov vytvorenej aplikácie. </w:t>
+      <w:r>
+        <w:t xml:space="preserve"> a ich popularita</w:t>
+      </w:r>
+      <w:bookmarkEnd w:id="63"/>
+    </w:p>
+    <w:p>
+      <w:r>
+        <w:t xml:space="preserve">Vývoju mobilných aplikácií je dnes zameraná veľká pozornosť. Dôvodom je </w:t>
+      </w:r>
+      <w:r>
+        <w:t>obrovské</w:t>
+      </w:r>
+      <w:r>
+        <w:t xml:space="preserve">  </w:t>
+      </w:r>
+      <w:r>
+        <w:t>množstvo</w:t>
+      </w:r>
+      <w:r>
+        <w:t xml:space="preserve"> používateľov inteligentných mobilov</w:t>
+      </w:r>
+      <w:r>
+        <w:t xml:space="preserve"> z čoho vyplýva</w:t>
+      </w:r>
+      <w:r>
+        <w:t xml:space="preserve"> aj </w:t>
+      </w:r>
+      <w:r>
+        <w:t xml:space="preserve">veľký potenciálny počet používateľov vytvorenej aplikácie. </w:t>
       </w:r>
       <w:r>
         <w:t xml:space="preserve">V grafe nižšie je zobrazený počet aktívnych používateľov inteligentných mobilov v rokoch 2017 až 2019. Informácie o počte sú získané </w:t>
@@ -8441,7 +8558,7 @@
         <w:pStyle w:val="Popis"/>
         <w:jc w:val="center"/>
       </w:pPr>
-      <w:bookmarkStart w:id="62" w:name="_Ref63003994"/>
+      <w:bookmarkStart w:id="64" w:name="_Ref63003994"/>
       <w:r>
         <w:t xml:space="preserve">Obrázok </w:t>
       </w:r>
@@ -8466,11 +8583,23 @@
       <w:r>
         <w:t xml:space="preserve"> Počet aktívnych používateľov inteligentných mobilov</w:t>
       </w:r>
-      <w:bookmarkEnd w:id="62"/>
-    </w:p>
-    <w:p>
-      <w:r>
-        <w:t>V grafe vidíme</w:t>
+      <w:bookmarkEnd w:id="64"/>
+    </w:p>
+    <w:p>
+      <w:r>
+        <w:t>V</w:t>
+      </w:r>
+      <w:r>
+        <w:t> </w:t>
+      </w:r>
+      <w:r>
+        <w:t>grafe</w:t>
+      </w:r>
+      <w:r>
+        <w:t xml:space="preserve"> hore</w:t>
+      </w:r>
+      <w:r>
+        <w:t xml:space="preserve"> vidíme</w:t>
       </w:r>
       <w:r>
         <w:t>,</w:t>
@@ -8544,7 +8673,13 @@
         <w:t xml:space="preserve">a obľúbenú </w:t>
       </w:r>
       <w:r>
-        <w:t xml:space="preserve">aplikáciu musíme byť v niečom lepší ako ostatní. </w:t>
+        <w:t>aplikáciu</w:t>
+      </w:r>
+      <w:r>
+        <w:t>,</w:t>
+      </w:r>
+      <w:r>
+        <w:t xml:space="preserve"> musíme byť v niečom lepší ako ostatní. </w:t>
       </w:r>
       <w:r>
         <w:lastRenderedPageBreak/>
@@ -8647,7 +8782,13 @@
         <w:t xml:space="preserve"> </w:t>
       </w:r>
       <w:r>
-        <w:t>Pri takom množstve aplikácií je potrebné pri vytváraní nového nápadu najskôr overiť</w:t>
+        <w:t xml:space="preserve">Pri takom množstve aplikácií je potrebné pri vytváraní </w:t>
+      </w:r>
+      <w:r>
+        <w:t>vlastného</w:t>
+      </w:r>
+      <w:r>
+        <w:t xml:space="preserve"> nápadu najskôr overiť</w:t>
       </w:r>
       <w:r>
         <w:t>,</w:t>
@@ -8670,67 +8811,244 @@
     </w:p>
     <w:p>
       <w:r>
-        <w:t xml:space="preserve">//TODO porovnanie používania mobilných aplikácií </w:t>
+        <w:t xml:space="preserve">Dôležitosť a obľúbenosť mobilných aplikácií je vidno aj z hľadiska veľkej prevahy v čase používania oproti času strávenému prehliadaním webových stránok. </w:t>
+      </w:r>
+      <w:r>
+        <w:t xml:space="preserve">Podľa prieskumu v článku </w:t>
+      </w:r>
+      <w:sdt>
+        <w:sdtPr>
+          <w:id w:val="-1010754183"/>
+          <w:citation/>
+        </w:sdtPr>
+        <w:sdtContent>
+          <w:r>
+            <w:fldChar w:fldCharType="begin"/>
+          </w:r>
+          <w:r>
+            <w:instrText xml:space="preserve"> CITATION App17 \l 1051 </w:instrText>
+          </w:r>
+          <w:r>
+            <w:fldChar w:fldCharType="separate"/>
+          </w:r>
+          <w:r>
+            <w:rPr>
+              <w:noProof/>
+            </w:rPr>
+            <w:t>(App time will make up nearly 20% of total media time this year, 2017)</w:t>
+          </w:r>
+          <w:r>
+            <w:fldChar w:fldCharType="end"/>
+          </w:r>
+        </w:sdtContent>
+      </w:sdt>
+      <w:r>
+        <w:t xml:space="preserve"> bol priemerný čas strávený používaním internetového prehliadača na mobilnom zariadení 26 minút za deň</w:t>
+      </w:r>
+      <w:r>
+        <w:t>. Oproti tomu priemerný čas využívania mobilných aplikácií bol až 2 hodiny a 11 minút. Z toho vyplýva, že</w:t>
+      </w:r>
+      <w:r>
+        <w:t xml:space="preserve"> až</w:t>
+      </w:r>
+      <w:r>
+        <w:t xml:space="preserve"> približne 83 percent času využívania mobilného zariadenia sú používané aplikácie. Z tohoto dôvodu si aj viacero úspešných firiem vytvorí okrem ich vlastnej internetovej stránky aj mobilnú aplikáciu. Časté dôvody uprednostňovania verzie mobilnej aplikácie nejakej </w:t>
+      </w:r>
+      <w:r>
+        <w:t>služby oproti jej webovej stránke</w:t>
+      </w:r>
+      <w:r>
+        <w:t xml:space="preserve"> </w:t>
+      </w:r>
+      <w:r>
+        <w:t>sú</w:t>
+      </w:r>
+      <w:r>
+        <w:t xml:space="preserve"> rýchlejšia odozva, krajšie používateľské rozhranie</w:t>
+      </w:r>
+      <w:r>
+        <w:t xml:space="preserve"> alebo jednoduchšie ovládanie.</w:t>
+      </w:r>
+    </w:p>
+    <w:p>
+      <w:pPr>
+        <w:pStyle w:val="Nadpis2"/>
+      </w:pPr>
+      <w:bookmarkStart w:id="65" w:name="_Toc63082348"/>
+      <w:r>
+        <w:t>Vývoj mobilných aplikácií</w:t>
+      </w:r>
+      <w:bookmarkEnd w:id="65"/>
+    </w:p>
+    <w:p>
+      <w:pPr>
+        <w:rPr>
+          <w:i/>
+          <w:iCs/>
+        </w:rPr>
+      </w:pPr>
+      <w:r>
+        <w:t>Pokiaľ sa chceme dať na vývoj mobilných aplikácií</w:t>
+      </w:r>
+      <w:r>
+        <w:t xml:space="preserve">, </w:t>
+      </w:r>
+      <w:r>
+        <w:t>prvá otázka zrejme bude</w:t>
+      </w:r>
+      <w:r>
+        <w:t xml:space="preserve"> na aký operačný systém by sme chceli našu aplikáciu vytvoriť.</w:t>
+      </w:r>
+      <w:r>
+        <w:t xml:space="preserve"> Pokiaľ sa zameriavame iba na jednu platformu tak vyberáme z nástrojov ktoré podporujú vývoj pre zvolený operačný systém.</w:t>
+      </w:r>
+      <w:r>
+        <w:t xml:space="preserve"> </w:t>
+      </w:r>
+      <w:r>
+        <w:t>Najčastejšie</w:t>
+      </w:r>
+      <w:r>
+        <w:t xml:space="preserve"> využívaná mobilná platforma je Android</w:t>
+      </w:r>
+      <w:r>
+        <w:t xml:space="preserve"> a</w:t>
+      </w:r>
+      <w:r>
+        <w:t xml:space="preserve"> druhé miesto patrí </w:t>
       </w:r>
       <w:proofErr w:type="spellStart"/>
       <w:r>
-        <w:t>vs</w:t>
+        <w:t>iOS</w:t>
       </w:r>
       <w:proofErr w:type="spellEnd"/>
       <w:r>
+        <w:t xml:space="preserve"> ako bolo spomínané v kapitole 1.1.1</w:t>
+      </w:r>
+      <w:r>
+        <w:fldChar w:fldCharType="begin"/>
+      </w:r>
+      <w:r>
+        <w:instrText xml:space="preserve"> REF _Ref63083487 \h </w:instrText>
+      </w:r>
+      <w:r>
+        <w:fldChar w:fldCharType="separate"/>
+      </w:r>
+      <w:r>
+        <w:t>Výber obchodov operačných systémov</w:t>
+      </w:r>
+      <w:r>
+        <w:fldChar w:fldCharType="end"/>
+      </w:r>
+      <w:r>
+        <w:t xml:space="preserve">. </w:t>
+      </w:r>
+      <w:r>
+        <w:t xml:space="preserve">Preto sa bližšie zameriame na možnosti vo vývoji pre tieto dva operačné systémy. </w:t>
+      </w:r>
+      <w:r>
+        <w:t xml:space="preserve">Ak potrebujeme vytvoriť aplikáciu na viacero platforiem, tak sú dostupné </w:t>
+      </w:r>
+      <w:r>
+        <w:t>rozličné</w:t>
+      </w:r>
+      <w:r>
+        <w:t xml:space="preserve"> nástroje, ktoré podporujú tento vývoj, napríklad </w:t>
+      </w:r>
+      <w:proofErr w:type="spellStart"/>
+      <w:r>
+        <w:t>Xamarin</w:t>
+      </w:r>
+      <w:proofErr w:type="spellEnd"/>
+      <w:r>
+        <w:t xml:space="preserve">, </w:t>
+      </w:r>
+      <w:proofErr w:type="spellStart"/>
+      <w:r>
+        <w:t>React</w:t>
+      </w:r>
+      <w:proofErr w:type="spellEnd"/>
+      <w:r>
         <w:t xml:space="preserve"> </w:t>
       </w:r>
       <w:proofErr w:type="spellStart"/>
       <w:r>
-        <w:t>mobliného</w:t>
+        <w:t>Native</w:t>
       </w:r>
       <w:proofErr w:type="spellEnd"/>
       <w:r>
-        <w:t xml:space="preserve"> webu</w:t>
-      </w:r>
+        <w:t xml:space="preserve">, </w:t>
+      </w:r>
+      <w:proofErr w:type="spellStart"/>
+      <w:r>
+        <w:t>Flutter</w:t>
+      </w:r>
+      <w:proofErr w:type="spellEnd"/>
+      <w:r>
+        <w:t>...</w:t>
+      </w:r>
+    </w:p>
+    <w:p>
+      <w:pPr>
+        <w:pStyle w:val="Nadpis3"/>
+      </w:pPr>
+      <w:r>
+        <w:t>Android</w:t>
+      </w:r>
+    </w:p>
+    <w:p>
+      <w:r>
+        <w:t xml:space="preserve">Operačný systém Android sa teší veľkej obľube hlavne kvôli veľkému množstvu podporovaných značiek mobilných telefónov. Používatelia majú z toho dôvodu veľa možností na výber. Môžu sa rozhodovať na základe ceny, veľkosti a kvality displeja alebo výkonu zariadenia. </w:t>
+      </w:r>
+      <w:r>
+        <w:t>Cenové zastúpenie zariadení sú od úplne najlacnejších</w:t>
+      </w:r>
+      <w:r>
+        <w:t xml:space="preserve">, kde si môžeme </w:t>
+      </w:r>
+      <w:r>
+        <w:lastRenderedPageBreak/>
+        <w:t>jedno zariadenie kúpiť kľudne do 100 EUR, až</w:t>
+      </w:r>
+      <w:r>
+        <w:t xml:space="preserve"> po najdrahšie</w:t>
+      </w:r>
+      <w:r>
+        <w:t xml:space="preserve">, kde cena presahuje aj 1000 EUR. </w:t>
+      </w:r>
+    </w:p>
+    <w:p>
+      <w:pPr>
+        <w:pStyle w:val="Nadpis3"/>
+      </w:pPr>
+      <w:proofErr w:type="spellStart"/>
+      <w:r>
+        <w:t>iOS</w:t>
+      </w:r>
+      <w:proofErr w:type="spellEnd"/>
     </w:p>
     <w:p>
       <w:pPr>
         <w:pStyle w:val="Nadpis2"/>
       </w:pPr>
-      <w:r>
-        <w:t>Vývoj mobilných aplikácií</w:t>
-      </w:r>
+      <w:bookmarkStart w:id="66" w:name="_Toc63082350"/>
+      <w:proofErr w:type="spellStart"/>
+      <w:r>
+        <w:t>Swift</w:t>
+      </w:r>
+      <w:bookmarkEnd w:id="66"/>
+      <w:proofErr w:type="spellEnd"/>
     </w:p>
     <w:p>
       <w:pPr>
         <w:pStyle w:val="Nadpis2"/>
       </w:pPr>
-      <w:bookmarkStart w:id="63" w:name="_Toc63005707"/>
+      <w:bookmarkStart w:id="67" w:name="_Toc63082351"/>
       <w:proofErr w:type="spellStart"/>
       <w:r>
-        <w:t>iOS</w:t>
-      </w:r>
-      <w:bookmarkEnd w:id="63"/>
-      <w:proofErr w:type="spellEnd"/>
-    </w:p>
-    <w:p>
-      <w:pPr>
-        <w:pStyle w:val="Nadpis2"/>
-      </w:pPr>
-      <w:bookmarkStart w:id="64" w:name="_Toc63005708"/>
-      <w:proofErr w:type="spellStart"/>
-      <w:r>
-        <w:t>Swift</w:t>
-      </w:r>
-      <w:bookmarkEnd w:id="64"/>
-      <w:proofErr w:type="spellEnd"/>
-    </w:p>
-    <w:p>
-      <w:pPr>
-        <w:pStyle w:val="Nadpis2"/>
-      </w:pPr>
-      <w:bookmarkStart w:id="65" w:name="_Toc63005709"/>
-      <w:proofErr w:type="spellStart"/>
-      <w:r>
         <w:t>Xcode</w:t>
       </w:r>
-      <w:bookmarkEnd w:id="65"/>
+      <w:bookmarkEnd w:id="67"/>
       <w:proofErr w:type="spellEnd"/>
     </w:p>
     <w:p>
@@ -8754,12 +9072,12 @@
       <w:pPr>
         <w:pStyle w:val="Nadpis1"/>
       </w:pPr>
-      <w:bookmarkStart w:id="66" w:name="_Toc63005710"/>
+      <w:bookmarkStart w:id="68" w:name="_Toc63082352"/>
       <w:r>
         <w:lastRenderedPageBreak/>
         <w:t>Cieľ práce</w:t>
       </w:r>
-      <w:bookmarkEnd w:id="66"/>
+      <w:bookmarkEnd w:id="68"/>
     </w:p>
     <w:p>
       <w:r>
@@ -9079,25 +9397,20 @@
       <w:pPr>
         <w:pStyle w:val="Nadpis1"/>
       </w:pPr>
-      <w:bookmarkStart w:id="67" w:name="_Toc63005711"/>
-      <w:proofErr w:type="spellStart"/>
+      <w:bookmarkStart w:id="69" w:name="_Toc63082353"/>
       <w:r>
         <w:lastRenderedPageBreak/>
-        <w:t>M</w:t>
-      </w:r>
-      <w:proofErr w:type="spellEnd"/>
-      <w:r>
-        <w:t>etodika práce a metódy skúmania</w:t>
-      </w:r>
-      <w:bookmarkEnd w:id="67"/>
+        <w:t>Metodika práce a metódy skúmania</w:t>
+      </w:r>
+      <w:bookmarkEnd w:id="69"/>
     </w:p>
     <w:p>
       <w:pPr>
         <w:pStyle w:val="Nadpis2"/>
       </w:pPr>
-      <w:bookmarkStart w:id="68" w:name="_Ref62733213"/>
-      <w:bookmarkStart w:id="69" w:name="_Ref62733253"/>
-      <w:bookmarkStart w:id="70" w:name="_Toc63005712"/>
+      <w:bookmarkStart w:id="70" w:name="_Ref62733213"/>
+      <w:bookmarkStart w:id="71" w:name="_Ref62733253"/>
+      <w:bookmarkStart w:id="72" w:name="_Toc63082354"/>
       <w:r>
         <w:t>Návrh funkcií a</w:t>
       </w:r>
@@ -9107,45 +9420,45 @@
       <w:r>
         <w:t>vzhľadu</w:t>
       </w:r>
-      <w:bookmarkEnd w:id="68"/>
-      <w:bookmarkEnd w:id="69"/>
       <w:bookmarkEnd w:id="70"/>
+      <w:bookmarkEnd w:id="71"/>
+      <w:bookmarkEnd w:id="72"/>
     </w:p>
     <w:p/>
     <w:p>
       <w:pPr>
         <w:pStyle w:val="Nadpis2"/>
       </w:pPr>
-      <w:bookmarkStart w:id="71" w:name="_Toc63005713"/>
+      <w:bookmarkStart w:id="73" w:name="_Toc63082355"/>
       <w:r>
         <w:t>Porovnanie viacerých možností implementácie</w:t>
       </w:r>
-      <w:bookmarkEnd w:id="71"/>
+      <w:bookmarkEnd w:id="73"/>
     </w:p>
     <w:p/>
     <w:p>
       <w:pPr>
         <w:pStyle w:val="Nadpis2"/>
       </w:pPr>
-      <w:bookmarkStart w:id="72" w:name="_Toc63005714"/>
+      <w:bookmarkStart w:id="74" w:name="_Toc63082356"/>
       <w:r>
         <w:t>UML diagram</w:t>
       </w:r>
       <w:r>
         <w:t xml:space="preserve"> a architektúra</w:t>
       </w:r>
-      <w:bookmarkEnd w:id="72"/>
+      <w:bookmarkEnd w:id="74"/>
     </w:p>
     <w:p/>
     <w:p>
       <w:pPr>
         <w:pStyle w:val="Nadpis2"/>
       </w:pPr>
-      <w:bookmarkStart w:id="73" w:name="_Toc63005715"/>
+      <w:bookmarkStart w:id="75" w:name="_Toc63082357"/>
       <w:r>
         <w:t>Výsledná implementácia</w:t>
       </w:r>
-      <w:bookmarkEnd w:id="73"/>
+      <w:bookmarkEnd w:id="75"/>
     </w:p>
     <w:p/>
     <w:p>
@@ -9169,36 +9482,36 @@
       <w:pPr>
         <w:pStyle w:val="Nadpis1"/>
       </w:pPr>
-      <w:bookmarkStart w:id="74" w:name="_Toc63005716"/>
+      <w:bookmarkStart w:id="76" w:name="_Toc63082358"/>
       <w:r>
         <w:lastRenderedPageBreak/>
         <w:t>Výsledky práce</w:t>
       </w:r>
-      <w:bookmarkEnd w:id="74"/>
+      <w:bookmarkEnd w:id="76"/>
     </w:p>
     <w:p>
       <w:pPr>
         <w:pStyle w:val="Nadpis2"/>
       </w:pPr>
-      <w:bookmarkStart w:id="75" w:name="_Toc63005717"/>
+      <w:bookmarkStart w:id="77" w:name="_Toc63082359"/>
       <w:r>
         <w:t>Ukážka</w:t>
       </w:r>
       <w:r>
         <w:t xml:space="preserve"> funkcií aplikácie</w:t>
       </w:r>
-      <w:bookmarkEnd w:id="75"/>
+      <w:bookmarkEnd w:id="77"/>
     </w:p>
     <w:p/>
     <w:p>
       <w:pPr>
         <w:pStyle w:val="Nadpis2"/>
       </w:pPr>
-      <w:bookmarkStart w:id="76" w:name="_Toc63005718"/>
+      <w:bookmarkStart w:id="78" w:name="_Toc63082360"/>
       <w:r>
         <w:t>Porovnanie s existujúcimi aplikáciami</w:t>
       </w:r>
-      <w:bookmarkEnd w:id="76"/>
+      <w:bookmarkEnd w:id="78"/>
     </w:p>
     <w:p/>
     <w:p>
@@ -9222,12 +9535,12 @@
       <w:pPr>
         <w:pStyle w:val="Nadpis1"/>
       </w:pPr>
-      <w:bookmarkStart w:id="77" w:name="_Toc63005719"/>
+      <w:bookmarkStart w:id="79" w:name="_Toc63082361"/>
       <w:r>
         <w:lastRenderedPageBreak/>
         <w:t>Diskusia</w:t>
       </w:r>
-      <w:bookmarkEnd w:id="77"/>
+      <w:bookmarkEnd w:id="79"/>
     </w:p>
     <w:p/>
     <w:p>
@@ -9255,12 +9568,12 @@
           <w:numId w:val="0"/>
         </w:numPr>
       </w:pPr>
-      <w:bookmarkStart w:id="78" w:name="_Toc63005720"/>
+      <w:bookmarkStart w:id="80" w:name="_Toc63082362"/>
       <w:r>
         <w:lastRenderedPageBreak/>
         <w:t>Záver</w:t>
       </w:r>
-      <w:bookmarkEnd w:id="78"/>
+      <w:bookmarkEnd w:id="80"/>
     </w:p>
     <w:p/>
     <w:p>
@@ -9280,7 +9593,7 @@
         <w:br w:type="page"/>
       </w:r>
     </w:p>
-    <w:bookmarkStart w:id="79" w:name="_Toc63005721" w:displacedByCustomXml="next"/>
+    <w:bookmarkStart w:id="81" w:name="_Toc63082363" w:displacedByCustomXml="next"/>
     <w:sdt>
       <w:sdtPr>
         <w:id w:val="-1186137425"/>
@@ -9311,7 +9624,7 @@
           <w:r>
             <w:t>Zoznam použitej literatúry</w:t>
           </w:r>
-          <w:bookmarkEnd w:id="79"/>
+          <w:bookmarkEnd w:id="81"/>
         </w:p>
         <w:p>
           <w:pPr>
@@ -9430,6 +9743,29 @@
               <w:noProof/>
             </w:rPr>
             <w:t>. (2020). Dostupné na Internete: https://mindsea.com/app-stats/</w:t>
+          </w:r>
+        </w:p>
+        <w:p>
+          <w:pPr>
+            <w:pStyle w:val="Bibliografia"/>
+            <w:ind w:left="720" w:hanging="720"/>
+            <w:rPr>
+              <w:noProof/>
+            </w:rPr>
+          </w:pPr>
+          <w:r>
+            <w:rPr>
+              <w:i/>
+              <w:iCs/>
+              <w:noProof/>
+            </w:rPr>
+            <w:t>App time will make up nearly 20% of total media time this year</w:t>
+          </w:r>
+          <w:r>
+            <w:rPr>
+              <w:noProof/>
+            </w:rPr>
+            <w:t>. (11. Apríl 2017). Dostupné na Internete: https://www.emarketer.com/Article/eMarketer-Unveils-New-Estimates-Mobile-App-Usage/1015611</w:t>
           </w:r>
         </w:p>
         <w:p>
@@ -9616,8 +9952,8 @@
       <w:pPr>
         <w:pStyle w:val="Textpoznmkypodiarou"/>
       </w:pPr>
-      <w:bookmarkStart w:id="43" w:name="_Hlk63003610"/>
-      <w:bookmarkEnd w:id="43"/>
+      <w:bookmarkStart w:id="44" w:name="_Hlk63003610"/>
+      <w:bookmarkEnd w:id="44"/>
       <w:r>
         <w:rPr>
           <w:rStyle w:val="Odkaznapoznmkupodiarou"/>
@@ -9659,8 +9995,8 @@
       <w:r>
         <w:t xml:space="preserve"> </w:t>
       </w:r>
-      <w:bookmarkStart w:id="54" w:name="OLE_LINK49"/>
-      <w:bookmarkStart w:id="55" w:name="OLE_LINK50"/>
+      <w:bookmarkStart w:id="55" w:name="OLE_LINK49"/>
+      <w:bookmarkStart w:id="56" w:name="OLE_LINK50"/>
       <w:proofErr w:type="spellStart"/>
       <w:r>
         <w:t>Maierová</w:t>
@@ -9670,8 +10006,8 @@
         <w:t>, L. Svetlo v budovách a jeho nevizuálne vnímanie. 2018.</w:t>
       </w:r>
     </w:p>
-    <w:bookmarkEnd w:id="54"/>
     <w:bookmarkEnd w:id="55"/>
+    <w:bookmarkEnd w:id="56"/>
   </w:footnote>
   <w:footnote w:id="3">
     <w:p>
@@ -12200,11 +12536,22 @@
     <b:Year>2020</b:Year>
     <b:RefOrder>8</b:RefOrder>
   </b:Source>
+  <b:Source>
+    <b:Tag>App17</b:Tag>
+    <b:SourceType>InternetSite</b:SourceType>
+    <b:Guid>{6680DCBC-B023-4445-8128-33B2524973A2}</b:Guid>
+    <b:Title>App time will make up nearly 20% of total media time this year</b:Title>
+    <b:URL>https://www.emarketer.com/Article/eMarketer-Unveils-New-Estimates-Mobile-App-Usage/1015611</b:URL>
+    <b:Year>2017</b:Year>
+    <b:Month>Apríl</b:Month>
+    <b:Day>11</b:Day>
+    <b:RefOrder>9</b:RefOrder>
+  </b:Source>
 </b:Sources>
 </file>
 
 <file path=customXml/itemProps1.xml><?xml version="1.0" encoding="utf-8"?>
-<ds:datastoreItem xmlns:ds="http://schemas.openxmlformats.org/officeDocument/2006/customXml" ds:itemID="{5DF567EE-4976-0249-B16E-56B265AB4D72}">
+<ds:datastoreItem xmlns:ds="http://schemas.openxmlformats.org/officeDocument/2006/customXml" ds:itemID="{CE9BAE65-933F-3E43-BEDA-4BC7007B40A0}">
   <ds:schemaRefs>
     <ds:schemaRef ds:uri="http://schemas.openxmlformats.org/officeDocument/2006/bibliography"/>
   </ds:schemaRefs>

</xml_diff>

<commit_message>
dopísaný vývoj Android aplikácií
</commit_message>
<xml_diff>
--- a/BakalarskaPracaKostelej.docx
+++ b/BakalarskaPracaKostelej.docx
@@ -958,7 +958,7 @@
           <w:rFonts w:cs="Times New Roman"/>
         </w:rPr>
       </w:pPr>
-      <w:bookmarkStart w:id="10" w:name="_Toc63082327"/>
+      <w:bookmarkStart w:id="10" w:name="_Toc63164595"/>
       <w:r>
         <w:rPr>
           <w:rFonts w:cs="Times New Roman"/>
@@ -1095,7 +1095,7 @@
           <w:rFonts w:cs="Times New Roman"/>
         </w:rPr>
       </w:pPr>
-      <w:bookmarkStart w:id="11" w:name="_Toc63082328"/>
+      <w:bookmarkStart w:id="11" w:name="_Toc63164596"/>
       <w:r>
         <w:rPr>
           <w:rFonts w:cs="Times New Roman"/>
@@ -1216,7 +1216,7 @@
           <w:rFonts w:cs="Times New Roman"/>
         </w:rPr>
       </w:pPr>
-      <w:bookmarkStart w:id="14" w:name="_Toc63082329"/>
+      <w:bookmarkStart w:id="14" w:name="_Toc63164597"/>
       <w:r>
         <w:rPr>
           <w:rFonts w:cs="Times New Roman"/>
@@ -1688,7 +1688,7 @@
           <w:rFonts w:cs="Times New Roman"/>
         </w:rPr>
       </w:pPr>
-      <w:bookmarkStart w:id="27" w:name="_Toc63082330"/>
+      <w:bookmarkStart w:id="27" w:name="_Toc63164598"/>
       <w:proofErr w:type="spellStart"/>
       <w:r>
         <w:rPr>
@@ -2108,7 +2108,7 @@
             </w:rPr>
             <w:fldChar w:fldCharType="separate"/>
           </w:r>
-          <w:hyperlink w:anchor="_Toc63082327" w:history="1">
+          <w:hyperlink w:anchor="_Toc63164595" w:history="1">
             <w:r>
               <w:rPr>
                 <w:rStyle w:val="Hypertextovprepojenie"/>
@@ -2136,7 +2136,7 @@
                 <w:noProof/>
                 <w:webHidden/>
               </w:rPr>
-              <w:instrText xml:space="preserve"> PAGEREF _Toc63082327 \h </w:instrText>
+              <w:instrText xml:space="preserve"> PAGEREF _Toc63164595 \h </w:instrText>
             </w:r>
             <w:r>
               <w:rPr>
@@ -2184,7 +2184,7 @@
               <w:lang w:eastAsia="sk-SK"/>
             </w:rPr>
           </w:pPr>
-          <w:hyperlink w:anchor="_Toc63082328" w:history="1">
+          <w:hyperlink w:anchor="_Toc63164596" w:history="1">
             <w:r>
               <w:rPr>
                 <w:rStyle w:val="Hypertextovprepojenie"/>
@@ -2212,7 +2212,7 @@
                 <w:noProof/>
                 <w:webHidden/>
               </w:rPr>
-              <w:instrText xml:space="preserve"> PAGEREF _Toc63082328 \h </w:instrText>
+              <w:instrText xml:space="preserve"> PAGEREF _Toc63164596 \h </w:instrText>
             </w:r>
             <w:r>
               <w:rPr>
@@ -2260,7 +2260,7 @@
               <w:lang w:eastAsia="sk-SK"/>
             </w:rPr>
           </w:pPr>
-          <w:hyperlink w:anchor="_Toc63082329" w:history="1">
+          <w:hyperlink w:anchor="_Toc63164597" w:history="1">
             <w:r>
               <w:rPr>
                 <w:rStyle w:val="Hypertextovprepojenie"/>
@@ -2288,7 +2288,7 @@
                 <w:noProof/>
                 <w:webHidden/>
               </w:rPr>
-              <w:instrText xml:space="preserve"> PAGEREF _Toc63082329 \h </w:instrText>
+              <w:instrText xml:space="preserve"> PAGEREF _Toc63164597 \h </w:instrText>
             </w:r>
             <w:r>
               <w:rPr>
@@ -2336,7 +2336,7 @@
               <w:lang w:eastAsia="sk-SK"/>
             </w:rPr>
           </w:pPr>
-          <w:hyperlink w:anchor="_Toc63082330" w:history="1">
+          <w:hyperlink w:anchor="_Toc63164598" w:history="1">
             <w:r>
               <w:rPr>
                 <w:rStyle w:val="Hypertextovprepojenie"/>
@@ -2364,7 +2364,7 @@
                 <w:noProof/>
                 <w:webHidden/>
               </w:rPr>
-              <w:instrText xml:space="preserve"> PAGEREF _Toc63082330 \h </w:instrText>
+              <w:instrText xml:space="preserve"> PAGEREF _Toc63164598 \h </w:instrText>
             </w:r>
             <w:r>
               <w:rPr>
@@ -2412,7 +2412,7 @@
               <w:lang w:eastAsia="sk-SK"/>
             </w:rPr>
           </w:pPr>
-          <w:hyperlink w:anchor="_Toc63082331" w:history="1">
+          <w:hyperlink w:anchor="_Toc63164599" w:history="1">
             <w:r>
               <w:rPr>
                 <w:rStyle w:val="Hypertextovprepojenie"/>
@@ -2439,7 +2439,7 @@
                 <w:noProof/>
                 <w:webHidden/>
               </w:rPr>
-              <w:instrText xml:space="preserve"> PAGEREF _Toc63082331 \h </w:instrText>
+              <w:instrText xml:space="preserve"> PAGEREF _Toc63164599 \h </w:instrText>
             </w:r>
             <w:r>
               <w:rPr>
@@ -2487,7 +2487,7 @@
               <w:lang w:eastAsia="sk-SK"/>
             </w:rPr>
           </w:pPr>
-          <w:hyperlink w:anchor="_Toc63082332" w:history="1">
+          <w:hyperlink w:anchor="_Toc63164600" w:history="1">
             <w:r>
               <w:rPr>
                 <w:rStyle w:val="Hypertextovprepojenie"/>
@@ -2514,7 +2514,7 @@
                 <w:noProof/>
                 <w:webHidden/>
               </w:rPr>
-              <w:instrText xml:space="preserve"> PAGEREF _Toc63082332 \h </w:instrText>
+              <w:instrText xml:space="preserve"> PAGEREF _Toc63164600 \h </w:instrText>
             </w:r>
             <w:r>
               <w:rPr>
@@ -2562,7 +2562,7 @@
               <w:lang w:eastAsia="sk-SK"/>
             </w:rPr>
           </w:pPr>
-          <w:hyperlink w:anchor="_Toc63082333" w:history="1">
+          <w:hyperlink w:anchor="_Toc63164601" w:history="1">
             <w:r>
               <w:rPr>
                 <w:rStyle w:val="Hypertextovprepojenie"/>
@@ -2589,7 +2589,7 @@
                 <w:noProof/>
                 <w:webHidden/>
               </w:rPr>
-              <w:instrText xml:space="preserve"> PAGEREF _Toc63082333 \h </w:instrText>
+              <w:instrText xml:space="preserve"> PAGEREF _Toc63164601 \h </w:instrText>
             </w:r>
             <w:r>
               <w:rPr>
@@ -2637,7 +2637,7 @@
               <w:lang w:eastAsia="sk-SK"/>
             </w:rPr>
           </w:pPr>
-          <w:hyperlink w:anchor="_Toc63082334" w:history="1">
+          <w:hyperlink w:anchor="_Toc63164602" w:history="1">
             <w:r>
               <w:rPr>
                 <w:rStyle w:val="Hypertextovprepojenie"/>
@@ -2664,7 +2664,7 @@
                 <w:noProof/>
                 <w:webHidden/>
               </w:rPr>
-              <w:instrText xml:space="preserve"> PAGEREF _Toc63082334 \h </w:instrText>
+              <w:instrText xml:space="preserve"> PAGEREF _Toc63164602 \h </w:instrText>
             </w:r>
             <w:r>
               <w:rPr>
@@ -2713,7 +2713,7 @@
               <w:lang w:eastAsia="sk-SK"/>
             </w:rPr>
           </w:pPr>
-          <w:hyperlink w:anchor="_Toc63082335" w:history="1">
+          <w:hyperlink w:anchor="_Toc63164603" w:history="1">
             <w:r>
               <w:rPr>
                 <w:rStyle w:val="Hypertextovprepojenie"/>
@@ -2760,7 +2760,7 @@
                 <w:noProof/>
                 <w:webHidden/>
               </w:rPr>
-              <w:instrText xml:space="preserve"> PAGEREF _Toc63082335 \h </w:instrText>
+              <w:instrText xml:space="preserve"> PAGEREF _Toc63164603 \h </w:instrText>
             </w:r>
             <w:r>
               <w:rPr>
@@ -2807,7 +2807,7 @@
               <w:lang w:eastAsia="sk-SK"/>
             </w:rPr>
           </w:pPr>
-          <w:hyperlink w:anchor="_Toc63082336" w:history="1">
+          <w:hyperlink w:anchor="_Toc63164604" w:history="1">
             <w:r>
               <w:rPr>
                 <w:rStyle w:val="Hypertextovprepojenie"/>
@@ -2852,7 +2852,7 @@
                 <w:noProof/>
                 <w:webHidden/>
               </w:rPr>
-              <w:instrText xml:space="preserve"> PAGEREF _Toc63082336 \h </w:instrText>
+              <w:instrText xml:space="preserve"> PAGEREF _Toc63164604 \h </w:instrText>
             </w:r>
             <w:r>
               <w:rPr>
@@ -2900,7 +2900,7 @@
               <w:lang w:eastAsia="sk-SK"/>
             </w:rPr>
           </w:pPr>
-          <w:hyperlink w:anchor="_Toc63082337" w:history="1">
+          <w:hyperlink w:anchor="_Toc63164605" w:history="1">
             <w:r>
               <w:rPr>
                 <w:rStyle w:val="Hypertextovprepojenie"/>
@@ -2946,7 +2946,7 @@
                 <w:noProof/>
                 <w:webHidden/>
               </w:rPr>
-              <w:instrText xml:space="preserve"> PAGEREF _Toc63082337 \h </w:instrText>
+              <w:instrText xml:space="preserve"> PAGEREF _Toc63164605 \h </w:instrText>
             </w:r>
             <w:r>
               <w:rPr>
@@ -2994,7 +2994,7 @@
               <w:lang w:eastAsia="sk-SK"/>
             </w:rPr>
           </w:pPr>
-          <w:hyperlink w:anchor="_Toc63082338" w:history="1">
+          <w:hyperlink w:anchor="_Toc63164606" w:history="1">
             <w:r>
               <w:rPr>
                 <w:rStyle w:val="Hypertextovprepojenie"/>
@@ -3040,7 +3040,7 @@
                 <w:noProof/>
                 <w:webHidden/>
               </w:rPr>
-              <w:instrText xml:space="preserve"> PAGEREF _Toc63082338 \h </w:instrText>
+              <w:instrText xml:space="preserve"> PAGEREF _Toc63164606 \h </w:instrText>
             </w:r>
             <w:r>
               <w:rPr>
@@ -3088,7 +3088,7 @@
               <w:lang w:eastAsia="sk-SK"/>
             </w:rPr>
           </w:pPr>
-          <w:hyperlink w:anchor="_Toc63082339" w:history="1">
+          <w:hyperlink w:anchor="_Toc63164607" w:history="1">
             <w:r>
               <w:rPr>
                 <w:rStyle w:val="Hypertextovprepojenie"/>
@@ -3134,7 +3134,7 @@
                 <w:noProof/>
                 <w:webHidden/>
               </w:rPr>
-              <w:instrText xml:space="preserve"> PAGEREF _Toc63082339 \h </w:instrText>
+              <w:instrText xml:space="preserve"> PAGEREF _Toc63164607 \h </w:instrText>
             </w:r>
             <w:r>
               <w:rPr>
@@ -3182,7 +3182,7 @@
               <w:lang w:eastAsia="sk-SK"/>
             </w:rPr>
           </w:pPr>
-          <w:hyperlink w:anchor="_Toc63082340" w:history="1">
+          <w:hyperlink w:anchor="_Toc63164608" w:history="1">
             <w:r>
               <w:rPr>
                 <w:rStyle w:val="Hypertextovprepojenie"/>
@@ -3228,7 +3228,7 @@
                 <w:noProof/>
                 <w:webHidden/>
               </w:rPr>
-              <w:instrText xml:space="preserve"> PAGEREF _Toc63082340 \h </w:instrText>
+              <w:instrText xml:space="preserve"> PAGEREF _Toc63164608 \h </w:instrText>
             </w:r>
             <w:r>
               <w:rPr>
@@ -3275,7 +3275,7 @@
               <w:lang w:eastAsia="sk-SK"/>
             </w:rPr>
           </w:pPr>
-          <w:hyperlink w:anchor="_Toc63082341" w:history="1">
+          <w:hyperlink w:anchor="_Toc63164609" w:history="1">
             <w:r>
               <w:rPr>
                 <w:rStyle w:val="Hypertextovprepojenie"/>
@@ -3320,7 +3320,7 @@
                 <w:noProof/>
                 <w:webHidden/>
               </w:rPr>
-              <w:instrText xml:space="preserve"> PAGEREF _Toc63082341 \h </w:instrText>
+              <w:instrText xml:space="preserve"> PAGEREF _Toc63164609 \h </w:instrText>
             </w:r>
             <w:r>
               <w:rPr>
@@ -3368,7 +3368,7 @@
               <w:lang w:eastAsia="sk-SK"/>
             </w:rPr>
           </w:pPr>
-          <w:hyperlink w:anchor="_Toc63082342" w:history="1">
+          <w:hyperlink w:anchor="_Toc63164610" w:history="1">
             <w:r>
               <w:rPr>
                 <w:rStyle w:val="Hypertextovprepojenie"/>
@@ -3414,7 +3414,7 @@
                 <w:noProof/>
                 <w:webHidden/>
               </w:rPr>
-              <w:instrText xml:space="preserve"> PAGEREF _Toc63082342 \h </w:instrText>
+              <w:instrText xml:space="preserve"> PAGEREF _Toc63164610 \h </w:instrText>
             </w:r>
             <w:r>
               <w:rPr>
@@ -3462,7 +3462,7 @@
               <w:lang w:eastAsia="sk-SK"/>
             </w:rPr>
           </w:pPr>
-          <w:hyperlink w:anchor="_Toc63082343" w:history="1">
+          <w:hyperlink w:anchor="_Toc63164611" w:history="1">
             <w:r>
               <w:rPr>
                 <w:rStyle w:val="Hypertextovprepojenie"/>
@@ -3508,7 +3508,7 @@
                 <w:noProof/>
                 <w:webHidden/>
               </w:rPr>
-              <w:instrText xml:space="preserve"> PAGEREF _Toc63082343 \h </w:instrText>
+              <w:instrText xml:space="preserve"> PAGEREF _Toc63164611 \h </w:instrText>
             </w:r>
             <w:r>
               <w:rPr>
@@ -3556,7 +3556,7 @@
               <w:lang w:eastAsia="sk-SK"/>
             </w:rPr>
           </w:pPr>
-          <w:hyperlink w:anchor="_Toc63082344" w:history="1">
+          <w:hyperlink w:anchor="_Toc63164612" w:history="1">
             <w:r>
               <w:rPr>
                 <w:rStyle w:val="Hypertextovprepojenie"/>
@@ -3607,7 +3607,7 @@
                 <w:noProof/>
                 <w:webHidden/>
               </w:rPr>
-              <w:instrText xml:space="preserve"> PAGEREF _Toc63082344 \h </w:instrText>
+              <w:instrText xml:space="preserve"> PAGEREF _Toc63164612 \h </w:instrText>
             </w:r>
             <w:r>
               <w:rPr>
@@ -3655,7 +3655,7 @@
               <w:lang w:eastAsia="sk-SK"/>
             </w:rPr>
           </w:pPr>
-          <w:hyperlink w:anchor="_Toc63082345" w:history="1">
+          <w:hyperlink w:anchor="_Toc63164613" w:history="1">
             <w:r>
               <w:rPr>
                 <w:rStyle w:val="Hypertextovprepojenie"/>
@@ -3706,7 +3706,7 @@
                 <w:noProof/>
                 <w:webHidden/>
               </w:rPr>
-              <w:instrText xml:space="preserve"> PAGEREF _Toc63082345 \h </w:instrText>
+              <w:instrText xml:space="preserve"> PAGEREF _Toc63164613 \h </w:instrText>
             </w:r>
             <w:r>
               <w:rPr>
@@ -3755,7 +3755,7 @@
               <w:lang w:eastAsia="sk-SK"/>
             </w:rPr>
           </w:pPr>
-          <w:hyperlink w:anchor="_Toc63082346" w:history="1">
+          <w:hyperlink w:anchor="_Toc63164614" w:history="1">
             <w:r>
               <w:rPr>
                 <w:rStyle w:val="Hypertextovprepojenie"/>
@@ -3802,7 +3802,7 @@
                 <w:noProof/>
                 <w:webHidden/>
               </w:rPr>
-              <w:instrText xml:space="preserve"> PAGEREF _Toc63082346 \h </w:instrText>
+              <w:instrText xml:space="preserve"> PAGEREF _Toc63164614 \h </w:instrText>
             </w:r>
             <w:r>
               <w:rPr>
@@ -3849,7 +3849,7 @@
               <w:lang w:eastAsia="sk-SK"/>
             </w:rPr>
           </w:pPr>
-          <w:hyperlink w:anchor="_Toc63082347" w:history="1">
+          <w:hyperlink w:anchor="_Toc63164615" w:history="1">
             <w:r>
               <w:rPr>
                 <w:rStyle w:val="Hypertextovprepojenie"/>
@@ -3894,7 +3894,7 @@
                 <w:noProof/>
                 <w:webHidden/>
               </w:rPr>
-              <w:instrText xml:space="preserve"> PAGEREF _Toc63082347 \h </w:instrText>
+              <w:instrText xml:space="preserve"> PAGEREF _Toc63164615 \h </w:instrText>
             </w:r>
             <w:r>
               <w:rPr>
@@ -3941,7 +3941,7 @@
               <w:lang w:eastAsia="sk-SK"/>
             </w:rPr>
           </w:pPr>
-          <w:hyperlink w:anchor="_Toc63082348" w:history="1">
+          <w:hyperlink w:anchor="_Toc63164616" w:history="1">
             <w:r>
               <w:rPr>
                 <w:rStyle w:val="Hypertextovprepojenie"/>
@@ -3986,7 +3986,7 @@
                 <w:noProof/>
                 <w:webHidden/>
               </w:rPr>
-              <w:instrText xml:space="preserve"> PAGEREF _Toc63082348 \h </w:instrText>
+              <w:instrText xml:space="preserve"> PAGEREF _Toc63164616 \h </w:instrText>
             </w:r>
             <w:r>
               <w:rPr>
@@ -4007,6 +4007,194 @@
                 <w:webHidden/>
               </w:rPr>
               <w:t>19</w:t>
+            </w:r>
+            <w:r>
+              <w:rPr>
+                <w:noProof/>
+                <w:webHidden/>
+              </w:rPr>
+              <w:fldChar w:fldCharType="end"/>
+            </w:r>
+          </w:hyperlink>
+        </w:p>
+        <w:p>
+          <w:pPr>
+            <w:pStyle w:val="Obsah3"/>
+            <w:tabs>
+              <w:tab w:val="left" w:pos="1200"/>
+              <w:tab w:val="right" w:leader="dot" w:pos="8771"/>
+            </w:tabs>
+            <w:rPr>
+              <w:rFonts w:eastAsiaTheme="minorEastAsia" w:cstheme="minorBidi"/>
+              <w:i w:val="0"/>
+              <w:iCs w:val="0"/>
+              <w:noProof/>
+              <w:sz w:val="24"/>
+              <w:szCs w:val="24"/>
+              <w:lang w:eastAsia="sk-SK"/>
+            </w:rPr>
+          </w:pPr>
+          <w:hyperlink w:anchor="_Toc63164617" w:history="1">
+            <w:r>
+              <w:rPr>
+                <w:rStyle w:val="Hypertextovprepojenie"/>
+                <w:noProof/>
+              </w:rPr>
+              <w:t>2.2.1</w:t>
+            </w:r>
+            <w:r>
+              <w:rPr>
+                <w:rFonts w:eastAsiaTheme="minorEastAsia" w:cstheme="minorBidi"/>
+                <w:i w:val="0"/>
+                <w:iCs w:val="0"/>
+                <w:noProof/>
+                <w:sz w:val="24"/>
+                <w:szCs w:val="24"/>
+                <w:lang w:eastAsia="sk-SK"/>
+              </w:rPr>
+              <w:tab/>
+            </w:r>
+            <w:r>
+              <w:rPr>
+                <w:rStyle w:val="Hypertextovprepojenie"/>
+                <w:noProof/>
+              </w:rPr>
+              <w:t>Android</w:t>
+            </w:r>
+            <w:r>
+              <w:rPr>
+                <w:noProof/>
+                <w:webHidden/>
+              </w:rPr>
+              <w:tab/>
+            </w:r>
+            <w:r>
+              <w:rPr>
+                <w:noProof/>
+                <w:webHidden/>
+              </w:rPr>
+              <w:fldChar w:fldCharType="begin"/>
+            </w:r>
+            <w:r>
+              <w:rPr>
+                <w:noProof/>
+                <w:webHidden/>
+              </w:rPr>
+              <w:instrText xml:space="preserve"> PAGEREF _Toc63164617 \h </w:instrText>
+            </w:r>
+            <w:r>
+              <w:rPr>
+                <w:noProof/>
+                <w:webHidden/>
+              </w:rPr>
+            </w:r>
+            <w:r>
+              <w:rPr>
+                <w:noProof/>
+                <w:webHidden/>
+              </w:rPr>
+              <w:fldChar w:fldCharType="separate"/>
+            </w:r>
+            <w:r>
+              <w:rPr>
+                <w:noProof/>
+                <w:webHidden/>
+              </w:rPr>
+              <w:t>19</w:t>
+            </w:r>
+            <w:r>
+              <w:rPr>
+                <w:noProof/>
+                <w:webHidden/>
+              </w:rPr>
+              <w:fldChar w:fldCharType="end"/>
+            </w:r>
+          </w:hyperlink>
+        </w:p>
+        <w:p>
+          <w:pPr>
+            <w:pStyle w:val="Obsah3"/>
+            <w:tabs>
+              <w:tab w:val="left" w:pos="1200"/>
+              <w:tab w:val="right" w:leader="dot" w:pos="8771"/>
+            </w:tabs>
+            <w:rPr>
+              <w:rFonts w:eastAsiaTheme="minorEastAsia" w:cstheme="minorBidi"/>
+              <w:i w:val="0"/>
+              <w:iCs w:val="0"/>
+              <w:noProof/>
+              <w:sz w:val="24"/>
+              <w:szCs w:val="24"/>
+              <w:lang w:eastAsia="sk-SK"/>
+            </w:rPr>
+          </w:pPr>
+          <w:hyperlink w:anchor="_Toc63164618" w:history="1">
+            <w:r>
+              <w:rPr>
+                <w:rStyle w:val="Hypertextovprepojenie"/>
+                <w:noProof/>
+              </w:rPr>
+              <w:t>2.2.2</w:t>
+            </w:r>
+            <w:r>
+              <w:rPr>
+                <w:rFonts w:eastAsiaTheme="minorEastAsia" w:cstheme="minorBidi"/>
+                <w:i w:val="0"/>
+                <w:iCs w:val="0"/>
+                <w:noProof/>
+                <w:sz w:val="24"/>
+                <w:szCs w:val="24"/>
+                <w:lang w:eastAsia="sk-SK"/>
+              </w:rPr>
+              <w:tab/>
+            </w:r>
+            <w:r>
+              <w:rPr>
+                <w:rStyle w:val="Hypertextovprepojenie"/>
+                <w:noProof/>
+              </w:rPr>
+              <w:t>iOS</w:t>
+            </w:r>
+            <w:r>
+              <w:rPr>
+                <w:noProof/>
+                <w:webHidden/>
+              </w:rPr>
+              <w:tab/>
+            </w:r>
+            <w:r>
+              <w:rPr>
+                <w:noProof/>
+                <w:webHidden/>
+              </w:rPr>
+              <w:fldChar w:fldCharType="begin"/>
+            </w:r>
+            <w:r>
+              <w:rPr>
+                <w:noProof/>
+                <w:webHidden/>
+              </w:rPr>
+              <w:instrText xml:space="preserve"> PAGEREF _Toc63164618 \h </w:instrText>
+            </w:r>
+            <w:r>
+              <w:rPr>
+                <w:noProof/>
+                <w:webHidden/>
+              </w:rPr>
+            </w:r>
+            <w:r>
+              <w:rPr>
+                <w:noProof/>
+                <w:webHidden/>
+              </w:rPr>
+              <w:fldChar w:fldCharType="separate"/>
+            </w:r>
+            <w:r>
+              <w:rPr>
+                <w:noProof/>
+                <w:webHidden/>
+              </w:rPr>
+              <w:t>21</w:t>
             </w:r>
             <w:r>
               <w:rPr>
@@ -4033,7 +4221,7 @@
               <w:lang w:eastAsia="sk-SK"/>
             </w:rPr>
           </w:pPr>
-          <w:hyperlink w:anchor="_Toc63082349" w:history="1">
+          <w:hyperlink w:anchor="_Toc63164619" w:history="1">
             <w:r>
               <w:rPr>
                 <w:rStyle w:val="Hypertextovprepojenie"/>
@@ -4057,7 +4245,7 @@
                 <w:rStyle w:val="Hypertextovprepojenie"/>
                 <w:noProof/>
               </w:rPr>
-              <w:t>iOS</w:t>
+              <w:t>Swift</w:t>
             </w:r>
             <w:r>
               <w:rPr>
@@ -4078,7 +4266,7 @@
                 <w:noProof/>
                 <w:webHidden/>
               </w:rPr>
-              <w:instrText xml:space="preserve"> PAGEREF _Toc63082349 \h </w:instrText>
+              <w:instrText xml:space="preserve"> PAGEREF _Toc63164619 \h </w:instrText>
             </w:r>
             <w:r>
               <w:rPr>
@@ -4098,7 +4286,7 @@
                 <w:noProof/>
                 <w:webHidden/>
               </w:rPr>
-              <w:t>19</w:t>
+              <w:t>21</w:t>
             </w:r>
             <w:r>
               <w:rPr>
@@ -4125,7 +4313,7 @@
               <w:lang w:eastAsia="sk-SK"/>
             </w:rPr>
           </w:pPr>
-          <w:hyperlink w:anchor="_Toc63082350" w:history="1">
+          <w:hyperlink w:anchor="_Toc63164620" w:history="1">
             <w:r>
               <w:rPr>
                 <w:rStyle w:val="Hypertextovprepojenie"/>
@@ -4149,7 +4337,7 @@
                 <w:rStyle w:val="Hypertextovprepojenie"/>
                 <w:noProof/>
               </w:rPr>
-              <w:t>Swift</w:t>
+              <w:t>Xcode</w:t>
             </w:r>
             <w:r>
               <w:rPr>
@@ -4170,7 +4358,7 @@
                 <w:noProof/>
                 <w:webHidden/>
               </w:rPr>
-              <w:instrText xml:space="preserve"> PAGEREF _Toc63082350 \h </w:instrText>
+              <w:instrText xml:space="preserve"> PAGEREF _Toc63164620 \h </w:instrText>
             </w:r>
             <w:r>
               <w:rPr>
@@ -4190,99 +4378,7 @@
                 <w:noProof/>
                 <w:webHidden/>
               </w:rPr>
-              <w:t>19</w:t>
-            </w:r>
-            <w:r>
-              <w:rPr>
-                <w:noProof/>
-                <w:webHidden/>
-              </w:rPr>
-              <w:fldChar w:fldCharType="end"/>
-            </w:r>
-          </w:hyperlink>
-        </w:p>
-        <w:p>
-          <w:pPr>
-            <w:pStyle w:val="Obsah2"/>
-            <w:tabs>
-              <w:tab w:val="left" w:pos="960"/>
-              <w:tab w:val="right" w:leader="dot" w:pos="8771"/>
-            </w:tabs>
-            <w:rPr>
-              <w:rFonts w:eastAsiaTheme="minorEastAsia" w:cstheme="minorBidi"/>
-              <w:smallCaps w:val="0"/>
-              <w:noProof/>
-              <w:sz w:val="24"/>
-              <w:szCs w:val="24"/>
-              <w:lang w:eastAsia="sk-SK"/>
-            </w:rPr>
-          </w:pPr>
-          <w:hyperlink w:anchor="_Toc63082351" w:history="1">
-            <w:r>
-              <w:rPr>
-                <w:rStyle w:val="Hypertextovprepojenie"/>
-                <w:noProof/>
-              </w:rPr>
-              <w:t>2.5</w:t>
-            </w:r>
-            <w:r>
-              <w:rPr>
-                <w:rFonts w:eastAsiaTheme="minorEastAsia" w:cstheme="minorBidi"/>
-                <w:smallCaps w:val="0"/>
-                <w:noProof/>
-                <w:sz w:val="24"/>
-                <w:szCs w:val="24"/>
-                <w:lang w:eastAsia="sk-SK"/>
-              </w:rPr>
-              <w:tab/>
-            </w:r>
-            <w:r>
-              <w:rPr>
-                <w:rStyle w:val="Hypertextovprepojenie"/>
-                <w:noProof/>
-              </w:rPr>
-              <w:t>Xcode</w:t>
-            </w:r>
-            <w:r>
-              <w:rPr>
-                <w:noProof/>
-                <w:webHidden/>
-              </w:rPr>
-              <w:tab/>
-            </w:r>
-            <w:r>
-              <w:rPr>
-                <w:noProof/>
-                <w:webHidden/>
-              </w:rPr>
-              <w:fldChar w:fldCharType="begin"/>
-            </w:r>
-            <w:r>
-              <w:rPr>
-                <w:noProof/>
-                <w:webHidden/>
-              </w:rPr>
-              <w:instrText xml:space="preserve"> PAGEREF _Toc63082351 \h </w:instrText>
-            </w:r>
-            <w:r>
-              <w:rPr>
-                <w:noProof/>
-                <w:webHidden/>
-              </w:rPr>
-            </w:r>
-            <w:r>
-              <w:rPr>
-                <w:noProof/>
-                <w:webHidden/>
-              </w:rPr>
-              <w:fldChar w:fldCharType="separate"/>
-            </w:r>
-            <w:r>
-              <w:rPr>
-                <w:noProof/>
-                <w:webHidden/>
-              </w:rPr>
-              <w:t>19</w:t>
+              <w:t>21</w:t>
             </w:r>
             <w:r>
               <w:rPr>
@@ -4311,7 +4407,7 @@
               <w:lang w:eastAsia="sk-SK"/>
             </w:rPr>
           </w:pPr>
-          <w:hyperlink w:anchor="_Toc63082352" w:history="1">
+          <w:hyperlink w:anchor="_Toc63164621" w:history="1">
             <w:r>
               <w:rPr>
                 <w:rStyle w:val="Hypertextovprepojenie"/>
@@ -4358,7 +4454,7 @@
                 <w:noProof/>
                 <w:webHidden/>
               </w:rPr>
-              <w:instrText xml:space="preserve"> PAGEREF _Toc63082352 \h </w:instrText>
+              <w:instrText xml:space="preserve"> PAGEREF _Toc63164621 \h </w:instrText>
             </w:r>
             <w:r>
               <w:rPr>
@@ -4378,7 +4474,7 @@
                 <w:noProof/>
                 <w:webHidden/>
               </w:rPr>
-              <w:t>20</w:t>
+              <w:t>22</w:t>
             </w:r>
             <w:r>
               <w:rPr>
@@ -4407,7 +4503,7 @@
               <w:lang w:eastAsia="sk-SK"/>
             </w:rPr>
           </w:pPr>
-          <w:hyperlink w:anchor="_Toc63082353" w:history="1">
+          <w:hyperlink w:anchor="_Toc63164622" w:history="1">
             <w:r>
               <w:rPr>
                 <w:rStyle w:val="Hypertextovprepojenie"/>
@@ -4454,7 +4550,7 @@
                 <w:noProof/>
                 <w:webHidden/>
               </w:rPr>
-              <w:instrText xml:space="preserve"> PAGEREF _Toc63082353 \h </w:instrText>
+              <w:instrText xml:space="preserve"> PAGEREF _Toc63164622 \h </w:instrText>
             </w:r>
             <w:r>
               <w:rPr>
@@ -4474,7 +4570,7 @@
                 <w:noProof/>
                 <w:webHidden/>
               </w:rPr>
-              <w:t>22</w:t>
+              <w:t>24</w:t>
             </w:r>
             <w:r>
               <w:rPr>
@@ -4501,7 +4597,7 @@
               <w:lang w:eastAsia="sk-SK"/>
             </w:rPr>
           </w:pPr>
-          <w:hyperlink w:anchor="_Toc63082354" w:history="1">
+          <w:hyperlink w:anchor="_Toc63164623" w:history="1">
             <w:r>
               <w:rPr>
                 <w:rStyle w:val="Hypertextovprepojenie"/>
@@ -4546,7 +4642,7 @@
                 <w:noProof/>
                 <w:webHidden/>
               </w:rPr>
-              <w:instrText xml:space="preserve"> PAGEREF _Toc63082354 \h </w:instrText>
+              <w:instrText xml:space="preserve"> PAGEREF _Toc63164623 \h </w:instrText>
             </w:r>
             <w:r>
               <w:rPr>
@@ -4566,7 +4662,7 @@
                 <w:noProof/>
                 <w:webHidden/>
               </w:rPr>
-              <w:t>22</w:t>
+              <w:t>24</w:t>
             </w:r>
             <w:r>
               <w:rPr>
@@ -4593,7 +4689,7 @@
               <w:lang w:eastAsia="sk-SK"/>
             </w:rPr>
           </w:pPr>
-          <w:hyperlink w:anchor="_Toc63082355" w:history="1">
+          <w:hyperlink w:anchor="_Toc63164624" w:history="1">
             <w:r>
               <w:rPr>
                 <w:rStyle w:val="Hypertextovprepojenie"/>
@@ -4638,7 +4734,7 @@
                 <w:noProof/>
                 <w:webHidden/>
               </w:rPr>
-              <w:instrText xml:space="preserve"> PAGEREF _Toc63082355 \h </w:instrText>
+              <w:instrText xml:space="preserve"> PAGEREF _Toc63164624 \h </w:instrText>
             </w:r>
             <w:r>
               <w:rPr>
@@ -4658,7 +4754,7 @@
                 <w:noProof/>
                 <w:webHidden/>
               </w:rPr>
-              <w:t>22</w:t>
+              <w:t>24</w:t>
             </w:r>
             <w:r>
               <w:rPr>
@@ -4685,7 +4781,7 @@
               <w:lang w:eastAsia="sk-SK"/>
             </w:rPr>
           </w:pPr>
-          <w:hyperlink w:anchor="_Toc63082356" w:history="1">
+          <w:hyperlink w:anchor="_Toc63164625" w:history="1">
             <w:r>
               <w:rPr>
                 <w:rStyle w:val="Hypertextovprepojenie"/>
@@ -4730,7 +4826,7 @@
                 <w:noProof/>
                 <w:webHidden/>
               </w:rPr>
-              <w:instrText xml:space="preserve"> PAGEREF _Toc63082356 \h </w:instrText>
+              <w:instrText xml:space="preserve"> PAGEREF _Toc63164625 \h </w:instrText>
             </w:r>
             <w:r>
               <w:rPr>
@@ -4750,7 +4846,7 @@
                 <w:noProof/>
                 <w:webHidden/>
               </w:rPr>
-              <w:t>22</w:t>
+              <w:t>24</w:t>
             </w:r>
             <w:r>
               <w:rPr>
@@ -4777,7 +4873,7 @@
               <w:lang w:eastAsia="sk-SK"/>
             </w:rPr>
           </w:pPr>
-          <w:hyperlink w:anchor="_Toc63082357" w:history="1">
+          <w:hyperlink w:anchor="_Toc63164626" w:history="1">
             <w:r>
               <w:rPr>
                 <w:rStyle w:val="Hypertextovprepojenie"/>
@@ -4822,7 +4918,7 @@
                 <w:noProof/>
                 <w:webHidden/>
               </w:rPr>
-              <w:instrText xml:space="preserve"> PAGEREF _Toc63082357 \h </w:instrText>
+              <w:instrText xml:space="preserve"> PAGEREF _Toc63164626 \h </w:instrText>
             </w:r>
             <w:r>
               <w:rPr>
@@ -4842,7 +4938,7 @@
                 <w:noProof/>
                 <w:webHidden/>
               </w:rPr>
-              <w:t>22</w:t>
+              <w:t>24</w:t>
             </w:r>
             <w:r>
               <w:rPr>
@@ -4871,7 +4967,7 @@
               <w:lang w:eastAsia="sk-SK"/>
             </w:rPr>
           </w:pPr>
-          <w:hyperlink w:anchor="_Toc63082358" w:history="1">
+          <w:hyperlink w:anchor="_Toc63164627" w:history="1">
             <w:r>
               <w:rPr>
                 <w:rStyle w:val="Hypertextovprepojenie"/>
@@ -4918,7 +5014,7 @@
                 <w:noProof/>
                 <w:webHidden/>
               </w:rPr>
-              <w:instrText xml:space="preserve"> PAGEREF _Toc63082358 \h </w:instrText>
+              <w:instrText xml:space="preserve"> PAGEREF _Toc63164627 \h </w:instrText>
             </w:r>
             <w:r>
               <w:rPr>
@@ -4938,7 +5034,7 @@
                 <w:noProof/>
                 <w:webHidden/>
               </w:rPr>
-              <w:t>23</w:t>
+              <w:t>25</w:t>
             </w:r>
             <w:r>
               <w:rPr>
@@ -4965,7 +5061,7 @@
               <w:lang w:eastAsia="sk-SK"/>
             </w:rPr>
           </w:pPr>
-          <w:hyperlink w:anchor="_Toc63082359" w:history="1">
+          <w:hyperlink w:anchor="_Toc63164628" w:history="1">
             <w:r>
               <w:rPr>
                 <w:rStyle w:val="Hypertextovprepojenie"/>
@@ -5010,7 +5106,7 @@
                 <w:noProof/>
                 <w:webHidden/>
               </w:rPr>
-              <w:instrText xml:space="preserve"> PAGEREF _Toc63082359 \h </w:instrText>
+              <w:instrText xml:space="preserve"> PAGEREF _Toc63164628 \h </w:instrText>
             </w:r>
             <w:r>
               <w:rPr>
@@ -5030,7 +5126,7 @@
                 <w:noProof/>
                 <w:webHidden/>
               </w:rPr>
-              <w:t>23</w:t>
+              <w:t>25</w:t>
             </w:r>
             <w:r>
               <w:rPr>
@@ -5057,7 +5153,7 @@
               <w:lang w:eastAsia="sk-SK"/>
             </w:rPr>
           </w:pPr>
-          <w:hyperlink w:anchor="_Toc63082360" w:history="1">
+          <w:hyperlink w:anchor="_Toc63164629" w:history="1">
             <w:r>
               <w:rPr>
                 <w:rStyle w:val="Hypertextovprepojenie"/>
@@ -5102,7 +5198,7 @@
                 <w:noProof/>
                 <w:webHidden/>
               </w:rPr>
-              <w:instrText xml:space="preserve"> PAGEREF _Toc63082360 \h </w:instrText>
+              <w:instrText xml:space="preserve"> PAGEREF _Toc63164629 \h </w:instrText>
             </w:r>
             <w:r>
               <w:rPr>
@@ -5122,7 +5218,7 @@
                 <w:noProof/>
                 <w:webHidden/>
               </w:rPr>
-              <w:t>23</w:t>
+              <w:t>25</w:t>
             </w:r>
             <w:r>
               <w:rPr>
@@ -5151,7 +5247,7 @@
               <w:lang w:eastAsia="sk-SK"/>
             </w:rPr>
           </w:pPr>
-          <w:hyperlink w:anchor="_Toc63082361" w:history="1">
+          <w:hyperlink w:anchor="_Toc63164630" w:history="1">
             <w:r>
               <w:rPr>
                 <w:rStyle w:val="Hypertextovprepojenie"/>
@@ -5198,7 +5294,7 @@
                 <w:noProof/>
                 <w:webHidden/>
               </w:rPr>
-              <w:instrText xml:space="preserve"> PAGEREF _Toc63082361 \h </w:instrText>
+              <w:instrText xml:space="preserve"> PAGEREF _Toc63164630 \h </w:instrText>
             </w:r>
             <w:r>
               <w:rPr>
@@ -5218,7 +5314,7 @@
                 <w:noProof/>
                 <w:webHidden/>
               </w:rPr>
-              <w:t>24</w:t>
+              <w:t>26</w:t>
             </w:r>
             <w:r>
               <w:rPr>
@@ -5246,7 +5342,7 @@
               <w:lang w:eastAsia="sk-SK"/>
             </w:rPr>
           </w:pPr>
-          <w:hyperlink w:anchor="_Toc63082362" w:history="1">
+          <w:hyperlink w:anchor="_Toc63164631" w:history="1">
             <w:r>
               <w:rPr>
                 <w:rStyle w:val="Hypertextovprepojenie"/>
@@ -5273,7 +5369,7 @@
                 <w:noProof/>
                 <w:webHidden/>
               </w:rPr>
-              <w:instrText xml:space="preserve"> PAGEREF _Toc63082362 \h </w:instrText>
+              <w:instrText xml:space="preserve"> PAGEREF _Toc63164631 \h </w:instrText>
             </w:r>
             <w:r>
               <w:rPr>
@@ -5293,7 +5389,7 @@
                 <w:noProof/>
                 <w:webHidden/>
               </w:rPr>
-              <w:t>25</w:t>
+              <w:t>27</w:t>
             </w:r>
             <w:r>
               <w:rPr>
@@ -5321,7 +5417,7 @@
               <w:lang w:eastAsia="sk-SK"/>
             </w:rPr>
           </w:pPr>
-          <w:hyperlink w:anchor="_Toc63082363" w:history="1">
+          <w:hyperlink w:anchor="_Toc63164632" w:history="1">
             <w:r>
               <w:rPr>
                 <w:rStyle w:val="Hypertextovprepojenie"/>
@@ -5348,7 +5444,7 @@
                 <w:noProof/>
                 <w:webHidden/>
               </w:rPr>
-              <w:instrText xml:space="preserve"> PAGEREF _Toc63082363 \h </w:instrText>
+              <w:instrText xml:space="preserve"> PAGEREF _Toc63164632 \h </w:instrText>
             </w:r>
             <w:r>
               <w:rPr>
@@ -5368,7 +5464,7 @@
                 <w:noProof/>
                 <w:webHidden/>
               </w:rPr>
-              <w:t>26</w:t>
+              <w:t>28</w:t>
             </w:r>
             <w:r>
               <w:rPr>
@@ -5416,7 +5512,7 @@
           <w:numId w:val="0"/>
         </w:numPr>
       </w:pPr>
-      <w:bookmarkStart w:id="28" w:name="_Toc63082331"/>
+      <w:bookmarkStart w:id="28" w:name="_Toc63164599"/>
       <w:r>
         <w:lastRenderedPageBreak/>
         <w:t>Z</w:t>
@@ -5506,7 +5602,7 @@
           <w:numId w:val="0"/>
         </w:numPr>
       </w:pPr>
-      <w:bookmarkStart w:id="29" w:name="_Toc63082332"/>
+      <w:bookmarkStart w:id="29" w:name="_Toc63164600"/>
       <w:r>
         <w:lastRenderedPageBreak/>
         <w:t>Z</w:t>
@@ -5543,7 +5639,7 @@
         </w:numPr>
         <w:ind w:left="357" w:hanging="357"/>
       </w:pPr>
-      <w:bookmarkStart w:id="30" w:name="_Toc63082333"/>
+      <w:bookmarkStart w:id="30" w:name="_Toc63164601"/>
       <w:r>
         <w:lastRenderedPageBreak/>
         <w:t>Z</w:t>
@@ -5557,6 +5653,86 @@
       <w:pPr>
         <w:pStyle w:val="Bezriadkovania"/>
       </w:pPr>
+      <w:r>
+        <w:t>BASIC</w:t>
+      </w:r>
+      <w:r>
+        <w:tab/>
+      </w:r>
+      <w:proofErr w:type="spellStart"/>
+      <w:r>
+        <w:t>Beginners</w:t>
+      </w:r>
+      <w:proofErr w:type="spellEnd"/>
+      <w:r>
+        <w:t xml:space="preserve"> </w:t>
+      </w:r>
+      <w:proofErr w:type="spellStart"/>
+      <w:r>
+        <w:t>All-Purpose</w:t>
+      </w:r>
+      <w:proofErr w:type="spellEnd"/>
+      <w:r>
+        <w:t xml:space="preserve"> </w:t>
+      </w:r>
+      <w:proofErr w:type="spellStart"/>
+      <w:r>
+        <w:t>Symbolic</w:t>
+      </w:r>
+      <w:proofErr w:type="spellEnd"/>
+      <w:r>
+        <w:t xml:space="preserve"> </w:t>
+      </w:r>
+      <w:proofErr w:type="spellStart"/>
+      <w:r>
+        <w:t>Instruction</w:t>
+      </w:r>
+      <w:proofErr w:type="spellEnd"/>
+      <w:r>
+        <w:t xml:space="preserve"> </w:t>
+      </w:r>
+      <w:proofErr w:type="spellStart"/>
+      <w:r>
+        <w:t>Code</w:t>
+      </w:r>
+      <w:proofErr w:type="spellEnd"/>
+    </w:p>
+    <w:p>
+      <w:pPr>
+        <w:pStyle w:val="Bezriadkovania"/>
+      </w:pPr>
+      <w:r>
+        <w:t>IDE</w:t>
+      </w:r>
+      <w:r>
+        <w:tab/>
+      </w:r>
+      <w:proofErr w:type="spellStart"/>
+      <w:r>
+        <w:t>Integrated</w:t>
+      </w:r>
+      <w:proofErr w:type="spellEnd"/>
+      <w:r>
+        <w:t xml:space="preserve"> </w:t>
+      </w:r>
+      <w:proofErr w:type="spellStart"/>
+      <w:r>
+        <w:t>Development</w:t>
+      </w:r>
+      <w:proofErr w:type="spellEnd"/>
+      <w:r>
+        <w:t xml:space="preserve"> </w:t>
+      </w:r>
+      <w:proofErr w:type="spellStart"/>
+      <w:r>
+        <w:t>Environment</w:t>
+      </w:r>
+      <w:proofErr w:type="spellEnd"/>
+    </w:p>
+    <w:p>
+      <w:pPr>
+        <w:pStyle w:val="Bezriadkovania"/>
+      </w:pPr>
       <w:proofErr w:type="spellStart"/>
       <w:r>
         <w:t>iOS</w:t>
@@ -5580,13 +5756,30 @@
       </w:r>
       <w:proofErr w:type="spellEnd"/>
     </w:p>
-    <w:p/>
-    <w:p>
-      <w:pPr>
-        <w:rPr>
-          <w:rFonts w:cs="Times New Roman"/>
-        </w:rPr>
-      </w:pPr>
+    <w:p>
+      <w:pPr>
+        <w:pStyle w:val="Bezriadkovania"/>
+      </w:pPr>
+      <w:r>
+        <w:t>SDK</w:t>
+      </w:r>
+      <w:r>
+        <w:tab/>
+        <w:t xml:space="preserve">Software </w:t>
+      </w:r>
+      <w:proofErr w:type="spellStart"/>
+      <w:r>
+        <w:t>Development</w:t>
+      </w:r>
+      <w:proofErr w:type="spellEnd"/>
+      <w:r>
+        <w:t xml:space="preserve"> </w:t>
+      </w:r>
+      <w:proofErr w:type="spellStart"/>
+      <w:r>
+        <w:t>Kit</w:t>
+      </w:r>
+      <w:proofErr w:type="spellEnd"/>
     </w:p>
     <w:p>
       <w:pPr>
@@ -5613,7 +5806,7 @@
           <w:numId w:val="0"/>
         </w:numPr>
       </w:pPr>
-      <w:bookmarkStart w:id="31" w:name="_Toc63082334"/>
+      <w:bookmarkStart w:id="31" w:name="_Toc63164602"/>
       <w:r>
         <w:lastRenderedPageBreak/>
         <w:t>Úvod</w:t>
@@ -5964,7 +6157,7 @@
       <w:pPr>
         <w:pStyle w:val="Nadpis1"/>
       </w:pPr>
-      <w:bookmarkStart w:id="32" w:name="_Toc63082335"/>
+      <w:bookmarkStart w:id="32" w:name="_Toc63164603"/>
       <w:r>
         <w:lastRenderedPageBreak/>
         <w:t>Analýza mobilných aplikácií a vplyvu svetla na organizmus</w:t>
@@ -5975,7 +6168,7 @@
       <w:pPr>
         <w:pStyle w:val="Nadpis2"/>
       </w:pPr>
-      <w:bookmarkStart w:id="33" w:name="_Toc63082336"/>
+      <w:bookmarkStart w:id="33" w:name="_Toc63164604"/>
       <w:r>
         <w:t>Analýza podobných aplikácií</w:t>
       </w:r>
@@ -5985,8 +6178,8 @@
       <w:pPr>
         <w:pStyle w:val="Nadpis3"/>
       </w:pPr>
-      <w:bookmarkStart w:id="34" w:name="_Toc63082337"/>
-      <w:bookmarkStart w:id="35" w:name="_Ref63083487"/>
+      <w:bookmarkStart w:id="34" w:name="_Ref63083487"/>
+      <w:bookmarkStart w:id="35" w:name="_Toc63164605"/>
       <w:r>
         <w:t>Výber obchodov operačných systémov</w:t>
       </w:r>
@@ -6271,7 +6464,7 @@
       <w:pPr>
         <w:pStyle w:val="Nadpis3"/>
       </w:pPr>
-      <w:bookmarkStart w:id="37" w:name="_Toc63082338"/>
+      <w:bookmarkStart w:id="37" w:name="_Toc63164606"/>
       <w:r>
         <w:lastRenderedPageBreak/>
         <w:t>Pozitívne hodnotenia</w:t>
@@ -6320,7 +6513,7 @@
       <w:pPr>
         <w:pStyle w:val="Nadpis3"/>
       </w:pPr>
-      <w:bookmarkStart w:id="38" w:name="_Toc63082339"/>
+      <w:bookmarkStart w:id="38" w:name="_Toc63164607"/>
       <w:r>
         <w:t>Negatívne hodnotenia</w:t>
       </w:r>
@@ -6368,7 +6561,7 @@
       <w:pPr>
         <w:pStyle w:val="Nadpis3"/>
       </w:pPr>
-      <w:bookmarkStart w:id="39" w:name="_Toc63082340"/>
+      <w:bookmarkStart w:id="39" w:name="_Toc63164608"/>
       <w:r>
         <w:t>Zhrnutie recenzií</w:t>
       </w:r>
@@ -6446,7 +6639,7 @@
       <w:pPr>
         <w:pStyle w:val="Nadpis2"/>
       </w:pPr>
-      <w:bookmarkStart w:id="40" w:name="_Toc63082341"/>
+      <w:bookmarkStart w:id="40" w:name="_Toc63164609"/>
       <w:r>
         <w:t>Pôsobenie svetla na ľudský organizmus</w:t>
       </w:r>
@@ -6461,7 +6654,7 @@
       </w:pPr>
       <w:bookmarkStart w:id="41" w:name="_Ref62836531"/>
       <w:bookmarkStart w:id="42" w:name="_Ref62836546"/>
-      <w:bookmarkStart w:id="43" w:name="_Toc63082342"/>
+      <w:bookmarkStart w:id="43" w:name="_Toc63164610"/>
       <w:r>
         <w:t>Všeobecný vplyv svetla na organizmus</w:t>
       </w:r>
@@ -6602,7 +6795,7 @@
       <w:pPr>
         <w:pStyle w:val="Nadpis3"/>
       </w:pPr>
-      <w:bookmarkStart w:id="47" w:name="_Toc63082343"/>
+      <w:bookmarkStart w:id="47" w:name="_Toc63164611"/>
       <w:r>
         <w:t>Prispôsobovanie sa tela na zmeny intenzity svetla</w:t>
       </w:r>
@@ -7305,7 +7498,7 @@
           <w:lang w:eastAsia="sk-SK"/>
         </w:rPr>
       </w:pPr>
-      <w:bookmarkStart w:id="57" w:name="_Toc63082344"/>
+      <w:bookmarkStart w:id="57" w:name="_Toc63164612"/>
       <w:r>
         <w:rPr>
           <w:rFonts w:eastAsia="Times New Roman"/>
@@ -8151,7 +8344,7 @@
           <w:lang w:eastAsia="sk-SK"/>
         </w:rPr>
       </w:pPr>
-      <w:bookmarkStart w:id="61" w:name="_Toc63082345"/>
+      <w:bookmarkStart w:id="61" w:name="_Toc63164613"/>
       <w:r>
         <w:rPr>
           <w:rFonts w:eastAsia="Times New Roman"/>
@@ -8413,7 +8606,7 @@
       <w:pPr>
         <w:pStyle w:val="Nadpis1"/>
       </w:pPr>
-      <w:bookmarkStart w:id="62" w:name="_Toc63082346"/>
+      <w:bookmarkStart w:id="62" w:name="_Toc63164614"/>
       <w:r>
         <w:lastRenderedPageBreak/>
         <w:t>Tvorba mobilných aplikácií</w:t>
@@ -8424,7 +8617,7 @@
       <w:pPr>
         <w:pStyle w:val="Nadpis2"/>
       </w:pPr>
-      <w:bookmarkStart w:id="63" w:name="_Toc63082347"/>
+      <w:bookmarkStart w:id="63" w:name="_Toc63164615"/>
       <w:r>
         <w:t>Mobilné aplikácie</w:t>
       </w:r>
@@ -8843,7 +9036,13 @@
         </w:sdtContent>
       </w:sdt>
       <w:r>
-        <w:t xml:space="preserve"> bol priemerný čas strávený používaním internetového prehliadača na mobilnom zariadení 26 minút za deň</w:t>
+        <w:t xml:space="preserve"> bol </w:t>
+      </w:r>
+      <w:r>
+        <w:t xml:space="preserve">v roku 2016 </w:t>
+      </w:r>
+      <w:r>
+        <w:t>priemerný čas strávený používaním internetového prehliadača na mobilnom zariadení 26 minút za deň</w:t>
       </w:r>
       <w:r>
         <w:t>. Oproti tomu priemerný čas využívania mobilných aplikácií bol až 2 hodiny a 11 minút. Z toho vyplýva, že</w:t>
@@ -8874,7 +9073,7 @@
       <w:pPr>
         <w:pStyle w:val="Nadpis2"/>
       </w:pPr>
-      <w:bookmarkStart w:id="65" w:name="_Toc63082348"/>
+      <w:bookmarkStart w:id="65" w:name="_Toc63164616"/>
       <w:r>
         <w:t>Vývoj mobilných aplikácií</w:t>
       </w:r>
@@ -8992,9 +9191,11 @@
       <w:pPr>
         <w:pStyle w:val="Nadpis3"/>
       </w:pPr>
+      <w:bookmarkStart w:id="66" w:name="_Toc63164617"/>
       <w:r>
         <w:t>Android</w:t>
       </w:r>
+      <w:bookmarkEnd w:id="66"/>
     </w:p>
     <w:p>
       <w:r>
@@ -9014,41 +9215,1051 @@
         <w:t xml:space="preserve"> po najdrahšie</w:t>
       </w:r>
       <w:r>
-        <w:t xml:space="preserve">, kde cena presahuje aj 1000 EUR. </w:t>
-      </w:r>
+        <w:t xml:space="preserve">, kde cena presahuje </w:t>
+      </w:r>
+      <w:r>
+        <w:t xml:space="preserve">aj </w:t>
+      </w:r>
+      <w:r>
+        <w:t xml:space="preserve">1000 EUR. </w:t>
+      </w:r>
+    </w:p>
+    <w:p>
+      <w:r>
+        <w:t>Kľúčové rozhodnutie na začiatku vývoja je výber programovacieho jazyka. Na</w:t>
+      </w:r>
+      <w:r>
+        <w:t xml:space="preserve"> </w:t>
+      </w:r>
+      <w:r>
+        <w:t>tvorbu</w:t>
+      </w:r>
+      <w:r>
+        <w:t xml:space="preserve"> </w:t>
+      </w:r>
+      <w:r>
+        <w:t>aplikácií pre platformu Android je ich dostupný hojný počet. Výber jazyka prispôsobujeme našim schopnostiam a typu aplikácie ktorú chceme vytvoriť.</w:t>
+      </w:r>
+      <w:r>
+        <w:t xml:space="preserve"> </w:t>
+      </w:r>
+      <w:r>
+        <w:t>Medzi najobľúbenejšie jazyky patria:</w:t>
+      </w:r>
+    </w:p>
+    <w:p>
+      <w:pPr>
+        <w:pStyle w:val="Odsekzoznamu"/>
+        <w:numPr>
+          <w:ilvl w:val="0"/>
+          <w:numId w:val="6"/>
+        </w:numPr>
+      </w:pPr>
+      <w:r>
+        <w:rPr>
+          <w:b/>
+          <w:bCs/>
+        </w:rPr>
+        <w:t>Java:</w:t>
+      </w:r>
+      <w:r>
+        <w:t xml:space="preserve"> </w:t>
+      </w:r>
+      <w:r>
+        <w:t>zrejme</w:t>
+      </w:r>
+      <w:r>
+        <w:t xml:space="preserve"> najobľúbenejší pre tvorbu Android aplikácií. Spolu s </w:t>
+      </w:r>
+      <w:proofErr w:type="spellStart"/>
+      <w:r>
+        <w:t>Kotlinom</w:t>
+      </w:r>
+      <w:proofErr w:type="spellEnd"/>
+      <w:r>
+        <w:t xml:space="preserve"> patrí medzi oficiálne jazyky </w:t>
+      </w:r>
+      <w:r>
+        <w:t>pre</w:t>
+      </w:r>
+      <w:r>
+        <w:t xml:space="preserve"> Android vývoj. Tieto jazyky majú najväčšiu podporu od Google. </w:t>
+      </w:r>
+      <w:r>
+        <w:t>Java bola vytvorená v roku 1995.</w:t>
+      </w:r>
+      <w:r>
+        <w:t xml:space="preserve"> </w:t>
+      </w:r>
+      <w:bookmarkStart w:id="67" w:name="_Ref63097435"/>
+      <w:r>
+        <w:rPr>
+          <w:rStyle w:val="Odkaznapoznmkupodiarou"/>
+        </w:rPr>
+        <w:footnoteReference w:id="8"/>
+      </w:r>
+      <w:bookmarkEnd w:id="67"/>
+      <w:sdt>
+        <w:sdtPr>
+          <w:id w:val="-21863740"/>
+          <w:citation/>
+        </w:sdtPr>
+        <w:sdtContent>
+          <w:r>
+            <w:fldChar w:fldCharType="begin"/>
+          </w:r>
+          <w:r>
+            <w:instrText xml:space="preserve"> CITATION Sin19 \l 1051 </w:instrText>
+          </w:r>
+          <w:r>
+            <w:fldChar w:fldCharType="separate"/>
+          </w:r>
+          <w:r>
+            <w:rPr>
+              <w:noProof/>
+            </w:rPr>
+            <w:t xml:space="preserve"> (Sinicki, 2019)</w:t>
+          </w:r>
+          <w:r>
+            <w:fldChar w:fldCharType="end"/>
+          </w:r>
+        </w:sdtContent>
+      </w:sdt>
+    </w:p>
+    <w:p>
+      <w:pPr>
+        <w:pStyle w:val="Odsekzoznamu"/>
+        <w:numPr>
+          <w:ilvl w:val="0"/>
+          <w:numId w:val="6"/>
+        </w:numPr>
+        <w:rPr>
+          <w:b/>
+          <w:bCs/>
+        </w:rPr>
+      </w:pPr>
+      <w:proofErr w:type="spellStart"/>
+      <w:r>
+        <w:rPr>
+          <w:b/>
+          <w:bCs/>
+        </w:rPr>
+        <w:t>Kotlin</w:t>
+      </w:r>
+      <w:proofErr w:type="spellEnd"/>
+      <w:r>
+        <w:rPr>
+          <w:b/>
+          <w:bCs/>
+        </w:rPr>
+        <w:t>:</w:t>
+      </w:r>
+      <w:r>
+        <w:t xml:space="preserve"> ďalší oficiálny</w:t>
+      </w:r>
+      <w:r>
+        <w:t xml:space="preserve"> podporovaný</w:t>
+      </w:r>
+      <w:r>
+        <w:t xml:space="preserve"> jazyk pre Android vývoj. </w:t>
+      </w:r>
+      <w:proofErr w:type="spellStart"/>
+      <w:r>
+        <w:t>Kotlin</w:t>
+      </w:r>
+      <w:proofErr w:type="spellEnd"/>
+      <w:r>
+        <w:t xml:space="preserve"> aj Java sú veľmi podobné a obe bežia na </w:t>
+      </w:r>
+      <w:r>
+        <w:t xml:space="preserve">Java </w:t>
+      </w:r>
+      <w:proofErr w:type="spellStart"/>
+      <w:r>
+        <w:t>Virtual</w:t>
+      </w:r>
+      <w:proofErr w:type="spellEnd"/>
+      <w:r>
+        <w:t xml:space="preserve"> </w:t>
+      </w:r>
+      <w:proofErr w:type="spellStart"/>
+      <w:r>
+        <w:t>Machine</w:t>
+      </w:r>
+      <w:proofErr w:type="spellEnd"/>
+      <w:r>
+        <w:t xml:space="preserve">. Častokrát sa stáva, že programátori preferujú viac </w:t>
+      </w:r>
+      <w:proofErr w:type="spellStart"/>
+      <w:r>
+        <w:t>Kotlin</w:t>
+      </w:r>
+      <w:proofErr w:type="spellEnd"/>
+      <w:r>
+        <w:t xml:space="preserve"> oproti Jave</w:t>
+      </w:r>
+      <w:r>
+        <w:t>,</w:t>
+      </w:r>
+      <w:r>
+        <w:t xml:space="preserve"> pretože</w:t>
+      </w:r>
+      <w:r>
+        <w:t xml:space="preserve"> je</w:t>
+      </w:r>
+      <w:r>
+        <w:t xml:space="preserve"> </w:t>
+      </w:r>
+      <w:r>
+        <w:t>prístupnejší</w:t>
+      </w:r>
+      <w:r>
+        <w:t xml:space="preserve"> pre začiatočníkov</w:t>
+      </w:r>
+      <w:r>
+        <w:t xml:space="preserve"> a kód je prehľadnejší</w:t>
+      </w:r>
+      <w:r>
+        <w:t xml:space="preserve">. Ak už máme určité základy z Javy, tak prechod na </w:t>
+      </w:r>
+      <w:proofErr w:type="spellStart"/>
+      <w:r>
+        <w:t>Kotlin</w:t>
+      </w:r>
+      <w:proofErr w:type="spellEnd"/>
+      <w:r>
+        <w:t xml:space="preserve"> by nám nemal robiť problém.</w:t>
+      </w:r>
+      <w:r>
+        <w:fldChar w:fldCharType="begin"/>
+      </w:r>
+      <w:r>
+        <w:instrText xml:space="preserve"> NOTEREF _Ref63097435 \f \h </w:instrText>
+      </w:r>
+      <w:r>
+        <w:fldChar w:fldCharType="separate"/>
+      </w:r>
+      <w:r>
+        <w:rPr>
+          <w:rStyle w:val="Odkaznapoznmkupodiarou"/>
+        </w:rPr>
+        <w:t>8</w:t>
+      </w:r>
+      <w:r>
+        <w:fldChar w:fldCharType="end"/>
+      </w:r>
+      <w:sdt>
+        <w:sdtPr>
+          <w:id w:val="-618757012"/>
+          <w:citation/>
+        </w:sdtPr>
+        <w:sdtContent>
+          <w:r>
+            <w:fldChar w:fldCharType="begin"/>
+          </w:r>
+          <w:r>
+            <w:instrText xml:space="preserve"> CITATION Sin19 \l 1051 </w:instrText>
+          </w:r>
+          <w:r>
+            <w:fldChar w:fldCharType="separate"/>
+          </w:r>
+          <w:r>
+            <w:rPr>
+              <w:noProof/>
+            </w:rPr>
+            <w:t xml:space="preserve"> (Sinicki, 2019)</w:t>
+          </w:r>
+          <w:r>
+            <w:fldChar w:fldCharType="end"/>
+          </w:r>
+        </w:sdtContent>
+      </w:sdt>
+    </w:p>
+    <w:p>
+      <w:pPr>
+        <w:pStyle w:val="Odsekzoznamu"/>
+        <w:numPr>
+          <w:ilvl w:val="0"/>
+          <w:numId w:val="6"/>
+        </w:numPr>
+        <w:rPr>
+          <w:b/>
+          <w:bCs/>
+        </w:rPr>
+      </w:pPr>
+      <w:r>
+        <w:rPr>
+          <w:b/>
+          <w:bCs/>
+        </w:rPr>
+        <w:t>BASIC</w:t>
+      </w:r>
+      <w:r>
+        <w:rPr>
+          <w:b/>
+          <w:bCs/>
+        </w:rPr>
+        <w:t xml:space="preserve">: </w:t>
+      </w:r>
+      <w:r>
+        <w:t>vhodný programovací jazyk pre začiatočníkov, kvôli jeho jednoduchosti. BASIC síce nie je oficiálne podporovaný jazyk na vývoj Android aplikácií ale dajú sa s ním vytvoriť menšie a jednoduchšie programy vhodné na začiatky. Pokiaľ ale chceme vyv</w:t>
+      </w:r>
+      <w:r>
+        <w:t>í</w:t>
+      </w:r>
+      <w:r>
+        <w:t>jať rozsiahlejšie a zložitejšie programy tak by sme mali využiť inú alternatívu.</w:t>
+      </w:r>
+      <w:bookmarkStart w:id="70" w:name="_Ref63164578"/>
+      <w:r>
+        <w:rPr>
+          <w:rStyle w:val="Odkaznapoznmkupodiarou"/>
+        </w:rPr>
+        <w:footnoteReference w:id="9"/>
+      </w:r>
+      <w:bookmarkEnd w:id="70"/>
+      <w:r>
+        <w:rPr>
+          <w:b/>
+          <w:bCs/>
+        </w:rPr>
+        <w:t xml:space="preserve"> </w:t>
+      </w:r>
+      <w:sdt>
+        <w:sdtPr>
+          <w:rPr>
+            <w:b/>
+            <w:bCs/>
+          </w:rPr>
+          <w:id w:val="1916200164"/>
+          <w:citation/>
+        </w:sdtPr>
+        <w:sdtContent>
+          <w:r>
+            <w:rPr>
+              <w:b/>
+              <w:bCs/>
+            </w:rPr>
+            <w:fldChar w:fldCharType="begin"/>
+          </w:r>
+          <w:r>
+            <w:rPr>
+              <w:b/>
+              <w:bCs/>
+            </w:rPr>
+            <w:instrText xml:space="preserve"> CITATION Scu20 \l 1051 </w:instrText>
+          </w:r>
+          <w:r>
+            <w:rPr>
+              <w:b/>
+              <w:bCs/>
+            </w:rPr>
+            <w:fldChar w:fldCharType="separate"/>
+          </w:r>
+          <w:r>
+            <w:rPr>
+              <w:noProof/>
+            </w:rPr>
+            <w:t>(Scully, 2020)</w:t>
+          </w:r>
+          <w:r>
+            <w:rPr>
+              <w:b/>
+              <w:bCs/>
+            </w:rPr>
+            <w:fldChar w:fldCharType="end"/>
+          </w:r>
+        </w:sdtContent>
+      </w:sdt>
+    </w:p>
+    <w:p>
+      <w:pPr>
+        <w:pStyle w:val="Odsekzoznamu"/>
+        <w:numPr>
+          <w:ilvl w:val="0"/>
+          <w:numId w:val="6"/>
+        </w:numPr>
+        <w:rPr>
+          <w:b/>
+          <w:bCs/>
+        </w:rPr>
+      </w:pPr>
+      <w:r>
+        <w:rPr>
+          <w:b/>
+          <w:bCs/>
+        </w:rPr>
+        <w:t>C++</w:t>
+      </w:r>
+      <w:r>
+        <w:rPr>
+          <w:b/>
+          <w:bCs/>
+        </w:rPr>
+        <w:t>:</w:t>
+      </w:r>
+      <w:r>
+        <w:t xml:space="preserve"> tento jazyk je vhodnejší už pre skúsenejších programátorov. </w:t>
+      </w:r>
+      <w:r>
+        <w:t>Jeho veľká výhoda je, že ponúka</w:t>
+      </w:r>
+      <w:r>
+        <w:t xml:space="preserve"> </w:t>
+      </w:r>
+      <w:r>
+        <w:t>značnú</w:t>
+      </w:r>
+      <w:r>
+        <w:t xml:space="preserve"> kontrolu</w:t>
+      </w:r>
+      <w:r>
+        <w:t xml:space="preserve"> nad prácou v aplikácií</w:t>
+      </w:r>
+      <w:r>
+        <w:t>, napríklad pri práci s alokáciou pamäte.</w:t>
+      </w:r>
+      <w:r>
+        <w:t xml:space="preserve"> </w:t>
+      </w:r>
+      <w:r>
+        <w:t>Vhodný na komplikovanejšie aplikácie, napríklad 3D hry.</w:t>
+      </w:r>
+      <w:r>
+        <w:fldChar w:fldCharType="begin"/>
+      </w:r>
+      <w:r>
+        <w:instrText xml:space="preserve"> NOTEREF _Ref63097435 \f \h </w:instrText>
+      </w:r>
+      <w:r>
+        <w:fldChar w:fldCharType="separate"/>
+      </w:r>
+      <w:r>
+        <w:rPr>
+          <w:rStyle w:val="Odkaznapoznmkupodiarou"/>
+        </w:rPr>
+        <w:t>8</w:t>
+      </w:r>
+      <w:r>
+        <w:fldChar w:fldCharType="end"/>
+      </w:r>
+      <w:r>
+        <w:t xml:space="preserve"> </w:t>
+      </w:r>
+      <w:sdt>
+        <w:sdtPr>
+          <w:id w:val="1336347195"/>
+          <w:citation/>
+        </w:sdtPr>
+        <w:sdtContent>
+          <w:r>
+            <w:fldChar w:fldCharType="begin"/>
+          </w:r>
+          <w:r>
+            <w:instrText xml:space="preserve"> CITATION Sin19 \l 1051 </w:instrText>
+          </w:r>
+          <w:r>
+            <w:fldChar w:fldCharType="separate"/>
+          </w:r>
+          <w:r>
+            <w:rPr>
+              <w:noProof/>
+            </w:rPr>
+            <w:t>(Sinicki, 2019)</w:t>
+          </w:r>
+          <w:r>
+            <w:fldChar w:fldCharType="end"/>
+          </w:r>
+        </w:sdtContent>
+      </w:sdt>
+    </w:p>
+    <w:p>
+      <w:pPr>
+        <w:pStyle w:val="Odsekzoznamu"/>
+        <w:numPr>
+          <w:ilvl w:val="0"/>
+          <w:numId w:val="6"/>
+        </w:numPr>
+        <w:rPr>
+          <w:b/>
+          <w:bCs/>
+        </w:rPr>
+      </w:pPr>
+      <w:r>
+        <w:rPr>
+          <w:b/>
+          <w:bCs/>
+        </w:rPr>
+        <w:t>C#</w:t>
+      </w:r>
+      <w:r>
+        <w:rPr>
+          <w:b/>
+          <w:bCs/>
+        </w:rPr>
+        <w:t xml:space="preserve">: </w:t>
+      </w:r>
+      <w:r>
+        <w:t>pokiaľ potrebujeme výkon C++ ale</w:t>
+      </w:r>
+      <w:r>
+        <w:t xml:space="preserve"> nechceme</w:t>
+      </w:r>
+      <w:r>
+        <w:t xml:space="preserve"> taký komplexný jazyk tak by sme mali siahnuť po C#. Tento jazyk kombinuje vlastnosti Javy a C++ a je skvelou možnosťou pre vývoj Android aplikácií. C# patrí k novším jazykom, keďže bol vyvinutý v roku 2000 </w:t>
+      </w:r>
+      <w:r>
+        <w:t>spoločnosťou Microsoft</w:t>
+      </w:r>
+      <w:r>
+        <w:t>.</w:t>
+      </w:r>
+      <w:r>
+        <w:t xml:space="preserve"> Je vhodný aj na vývoj zložitejších aplikácií alebo hier.</w:t>
+      </w:r>
+      <w:r>
+        <w:fldChar w:fldCharType="begin"/>
+      </w:r>
+      <w:r>
+        <w:instrText xml:space="preserve"> NOTEREF _Ref63164578 \f \h </w:instrText>
+      </w:r>
+      <w:r>
+        <w:fldChar w:fldCharType="separate"/>
+      </w:r>
+      <w:r>
+        <w:rPr>
+          <w:rStyle w:val="Odkaznapoznmkupodiarou"/>
+        </w:rPr>
+        <w:t>9</w:t>
+      </w:r>
+      <w:r>
+        <w:fldChar w:fldCharType="end"/>
+      </w:r>
+      <w:sdt>
+        <w:sdtPr>
+          <w:id w:val="-682830469"/>
+          <w:citation/>
+        </w:sdtPr>
+        <w:sdtContent>
+          <w:r>
+            <w:fldChar w:fldCharType="begin"/>
+          </w:r>
+          <w:r>
+            <w:instrText xml:space="preserve"> CITATION Scu20 \l 1051 </w:instrText>
+          </w:r>
+          <w:r>
+            <w:fldChar w:fldCharType="separate"/>
+          </w:r>
+          <w:r>
+            <w:rPr>
+              <w:noProof/>
+            </w:rPr>
+            <w:t xml:space="preserve"> (Scully, 2020)</w:t>
+          </w:r>
+          <w:r>
+            <w:fldChar w:fldCharType="end"/>
+          </w:r>
+        </w:sdtContent>
+      </w:sdt>
+    </w:p>
+    <w:p>
+      <w:pPr>
+        <w:pStyle w:val="Odsekzoznamu"/>
+        <w:numPr>
+          <w:ilvl w:val="0"/>
+          <w:numId w:val="6"/>
+        </w:numPr>
+        <w:rPr>
+          <w:b/>
+          <w:bCs/>
+        </w:rPr>
+      </w:pPr>
+      <w:r>
+        <w:rPr>
+          <w:b/>
+          <w:bCs/>
+        </w:rPr>
+        <w:t>LUA</w:t>
+      </w:r>
+      <w:r>
+        <w:rPr>
+          <w:b/>
+          <w:bCs/>
+        </w:rPr>
+        <w:t xml:space="preserve">: </w:t>
+      </w:r>
+      <w:proofErr w:type="spellStart"/>
+      <w:r>
+        <w:t>open-source</w:t>
+      </w:r>
+      <w:proofErr w:type="spellEnd"/>
+      <w:r>
+        <w:t xml:space="preserve"> programovací jazyk používaný na tvorbu menších a jednoduchých hier.</w:t>
+      </w:r>
+      <w:r>
+        <w:t xml:space="preserve"> Použil sa napríklad na vývoj veľmi známej</w:t>
+      </w:r>
+      <w:r>
+        <w:t xml:space="preserve"> mobilnej</w:t>
+      </w:r>
+      <w:r>
+        <w:t xml:space="preserve"> hry </w:t>
+      </w:r>
+      <w:r>
+        <w:lastRenderedPageBreak/>
+        <w:t>„</w:t>
+      </w:r>
+      <w:proofErr w:type="spellStart"/>
+      <w:r>
+        <w:t>Angry</w:t>
+      </w:r>
+      <w:proofErr w:type="spellEnd"/>
+      <w:r>
+        <w:t xml:space="preserve"> </w:t>
+      </w:r>
+      <w:proofErr w:type="spellStart"/>
+      <w:r>
+        <w:t>Birds</w:t>
+      </w:r>
+      <w:proofErr w:type="spellEnd"/>
+      <w:r>
+        <w:t>“.</w:t>
+      </w:r>
+      <w:r>
+        <w:t xml:space="preserve"> Keďže LUA nie je oficiálne podporovaný jazyk na Android vývoj tak využíva Android SDK, ktorý je súčasťou </w:t>
+      </w:r>
+      <w:proofErr w:type="spellStart"/>
+      <w:r>
+        <w:t>Corona</w:t>
+      </w:r>
+      <w:proofErr w:type="spellEnd"/>
+      <w:r>
+        <w:t xml:space="preserve"> Game </w:t>
+      </w:r>
+      <w:proofErr w:type="spellStart"/>
+      <w:r>
+        <w:t>Engine</w:t>
+      </w:r>
+      <w:proofErr w:type="spellEnd"/>
+      <w:r>
+        <w:t>.</w:t>
+      </w:r>
+      <w:r>
+        <w:rPr>
+          <w:rStyle w:val="Odkaznapoznmkupodiarou"/>
+        </w:rPr>
+        <w:footnoteReference w:id="10"/>
+      </w:r>
+      <w:sdt>
+        <w:sdtPr>
+          <w:id w:val="1971556009"/>
+          <w:citation/>
+        </w:sdtPr>
+        <w:sdtContent>
+          <w:r>
+            <w:fldChar w:fldCharType="begin"/>
+          </w:r>
+          <w:r>
+            <w:instrText xml:space="preserve"> CITATION Scu20 \l 1051 </w:instrText>
+          </w:r>
+          <w:r>
+            <w:fldChar w:fldCharType="separate"/>
+          </w:r>
+          <w:r>
+            <w:rPr>
+              <w:noProof/>
+            </w:rPr>
+            <w:t xml:space="preserve"> (Scully, 2020)</w:t>
+          </w:r>
+          <w:r>
+            <w:fldChar w:fldCharType="end"/>
+          </w:r>
+        </w:sdtContent>
+      </w:sdt>
+    </w:p>
+    <w:p>
+      <w:pPr>
+        <w:pStyle w:val="Odsekzoznamu"/>
+        <w:numPr>
+          <w:ilvl w:val="0"/>
+          <w:numId w:val="6"/>
+        </w:numPr>
+        <w:rPr>
+          <w:b/>
+          <w:bCs/>
+        </w:rPr>
+      </w:pPr>
+      <w:proofErr w:type="spellStart"/>
+      <w:r>
+        <w:rPr>
+          <w:b/>
+          <w:bCs/>
+        </w:rPr>
+        <w:t>PhoneGap</w:t>
+      </w:r>
+      <w:proofErr w:type="spellEnd"/>
+      <w:r>
+        <w:rPr>
+          <w:b/>
+          <w:bCs/>
+        </w:rPr>
+        <w:t xml:space="preserve">: </w:t>
+      </w:r>
+      <w:r>
+        <w:t xml:space="preserve">používa rovnaký kód, aký sa bežne využíva na tvorbu webových stránok(HTML, CSS, </w:t>
+      </w:r>
+      <w:proofErr w:type="spellStart"/>
+      <w:r>
+        <w:t>JavaSript</w:t>
+      </w:r>
+      <w:proofErr w:type="spellEnd"/>
+      <w:r>
+        <w:t>)</w:t>
+      </w:r>
+      <w:r>
+        <w:t>.</w:t>
+      </w:r>
+      <w:r>
+        <w:t xml:space="preserve"> Aplikácia je v mobile zobrazená pomocou </w:t>
+      </w:r>
+      <w:proofErr w:type="spellStart"/>
+      <w:r>
+        <w:t>widgetu</w:t>
+      </w:r>
+      <w:proofErr w:type="spellEnd"/>
+      <w:r>
+        <w:t xml:space="preserve">, ktorý sa používa na zobrazovanie webových </w:t>
+      </w:r>
+      <w:r>
+        <w:t>stránok</w:t>
+      </w:r>
+      <w:r>
+        <w:t xml:space="preserve"> vnútri aplikácií.</w:t>
+      </w:r>
+      <w:r>
+        <w:rPr>
+          <w:rStyle w:val="Odkaznapoznmkupodiarou"/>
+        </w:rPr>
+        <w:footnoteReference w:id="11"/>
+      </w:r>
+      <w:sdt>
+        <w:sdtPr>
+          <w:id w:val="-989247763"/>
+          <w:citation/>
+        </w:sdtPr>
+        <w:sdtContent>
+          <w:r>
+            <w:fldChar w:fldCharType="begin"/>
+          </w:r>
+          <w:r>
+            <w:instrText xml:space="preserve"> CITATION Sin19 \l 1051 </w:instrText>
+          </w:r>
+          <w:r>
+            <w:fldChar w:fldCharType="separate"/>
+          </w:r>
+          <w:r>
+            <w:rPr>
+              <w:noProof/>
+            </w:rPr>
+            <w:t xml:space="preserve"> (Sinicki, 2019)</w:t>
+          </w:r>
+          <w:r>
+            <w:fldChar w:fldCharType="end"/>
+          </w:r>
+        </w:sdtContent>
+      </w:sdt>
+    </w:p>
+    <w:p>
+      <w:r>
+        <w:t xml:space="preserve">Po zvolení vhodného programovacieho jazyka pre našu budúcu aplikáciu postupujeme k výberu IDE v ktorom budeme písať kód. </w:t>
+      </w:r>
+      <w:r>
+        <w:t xml:space="preserve">Na výber je veľké množstvo IDE a každý si môže vybrať podľa jeho preferencií. Na vývoj Android aplikácií je najčastejšie využívané Android </w:t>
+      </w:r>
+      <w:proofErr w:type="spellStart"/>
+      <w:r>
+        <w:t>Studio</w:t>
+      </w:r>
+      <w:proofErr w:type="spellEnd"/>
+      <w:r>
+        <w:t>, ktoré má oficiálnu podporu od Google(</w:t>
+      </w:r>
+      <w:r>
+        <w:t>podpora pre</w:t>
+      </w:r>
+      <w:r>
+        <w:t xml:space="preserve"> programovací jazyk</w:t>
+      </w:r>
+      <w:r>
+        <w:t xml:space="preserve"> </w:t>
+      </w:r>
+      <w:r>
+        <w:t>Java</w:t>
+      </w:r>
+      <w:r>
+        <w:t xml:space="preserve"> a</w:t>
+      </w:r>
+      <w:r>
+        <w:t>lebo</w:t>
+      </w:r>
+      <w:r>
+        <w:t xml:space="preserve"> </w:t>
+      </w:r>
+      <w:proofErr w:type="spellStart"/>
+      <w:r>
+        <w:t>Kotlin</w:t>
+      </w:r>
+      <w:proofErr w:type="spellEnd"/>
+      <w:r>
+        <w:t xml:space="preserve"> ale umožňuje aj vývoj v C alebo C++, kde využíva Android </w:t>
+      </w:r>
+      <w:proofErr w:type="spellStart"/>
+      <w:r>
+        <w:t>Native</w:t>
+      </w:r>
+      <w:proofErr w:type="spellEnd"/>
+      <w:r>
+        <w:t xml:space="preserve"> </w:t>
+      </w:r>
+      <w:proofErr w:type="spellStart"/>
+      <w:r>
+        <w:t>Development</w:t>
+      </w:r>
+      <w:proofErr w:type="spellEnd"/>
+      <w:r>
+        <w:t xml:space="preserve"> </w:t>
+      </w:r>
+      <w:proofErr w:type="spellStart"/>
+      <w:r>
+        <w:t>Kit</w:t>
+      </w:r>
+      <w:proofErr w:type="spellEnd"/>
+      <w:r>
+        <w:t>).</w:t>
+      </w:r>
+      <w:r>
+        <w:t xml:space="preserve"> Ďalšie obľúbené alternatívy sú </w:t>
+      </w:r>
+      <w:proofErr w:type="spellStart"/>
+      <w:r>
+        <w:t>IntelliJ</w:t>
+      </w:r>
+      <w:proofErr w:type="spellEnd"/>
+      <w:r>
+        <w:t xml:space="preserve"> IDEA, Microsoft </w:t>
+      </w:r>
+      <w:proofErr w:type="spellStart"/>
+      <w:r>
+        <w:t>Visual</w:t>
+      </w:r>
+      <w:proofErr w:type="spellEnd"/>
+      <w:r>
+        <w:t xml:space="preserve"> </w:t>
+      </w:r>
+      <w:proofErr w:type="spellStart"/>
+      <w:r>
+        <w:t>Studio</w:t>
+      </w:r>
+      <w:proofErr w:type="spellEnd"/>
+      <w:r>
+        <w:t xml:space="preserve">, </w:t>
+      </w:r>
+      <w:proofErr w:type="spellStart"/>
+      <w:r>
+        <w:t>Eclipse</w:t>
+      </w:r>
+      <w:proofErr w:type="spellEnd"/>
+      <w:r>
+        <w:t>...</w:t>
+      </w:r>
+    </w:p>
+    <w:p>
+      <w:r>
+        <w:t>Počas vývoja je veľa krát potrebné vidieť ako naša aplikácia vyzerá na niektorých zariadeniach aby sme mohli prispôsobiť vzhľad na rôzne veľkosti displeja a doladili chyby pri zobrazovaní. Jedna možnosť je používať priamo fyzické zariadenia</w:t>
+      </w:r>
+      <w:r>
+        <w:t>,</w:t>
+      </w:r>
+      <w:r>
+        <w:t xml:space="preserve"> cez ktoré budeme aplikáciu spúšťať. Pri tejto variante testovania prichádzame ku problému, pri ktorom by sme potrebovali veľa typov mobilných zariadení pre správne otestovanie. Druhá možnosť je využívanie emulátorov zariadení. </w:t>
+      </w:r>
+      <w:r>
+        <w:t>Z jednej stránky je to jednoduchšie lebo emulátory podporujú veľa typov mobilných zariadení ale z druhej stránky narážame na problém že nie všetko sa dá otestovať na simulovanom systéme</w:t>
+      </w:r>
+      <w:r>
+        <w:t>. Často sa pristupuje ku kombinácii obidvoch možností</w:t>
+      </w:r>
+      <w:r>
+        <w:t>,</w:t>
+      </w:r>
+      <w:r>
+        <w:t xml:space="preserve"> kde sa niektoré časti testujú na emulátore a niektoré sa skúšajú už konkrétne na fyzických zariadeniach</w:t>
+      </w:r>
+      <w:r>
+        <w:t>.</w:t>
+      </w:r>
+      <w:r>
+        <w:t xml:space="preserve"> Viaceré IDE ponúkajú vstavané emulátory alebo umožňujú ich dodatočnú inštaláciu</w:t>
+      </w:r>
+      <w:r>
+        <w:t xml:space="preserve"> ako napríklad Android </w:t>
+      </w:r>
+      <w:proofErr w:type="spellStart"/>
+      <w:r>
+        <w:t>Studio</w:t>
+      </w:r>
+      <w:proofErr w:type="spellEnd"/>
+      <w:r>
+        <w:t>, ktoré ponúka širokú škálu značiek a</w:t>
+      </w:r>
+      <w:r>
+        <w:t> </w:t>
+      </w:r>
+      <w:r>
+        <w:t>typov</w:t>
+      </w:r>
+      <w:r>
+        <w:t xml:space="preserve"> </w:t>
+      </w:r>
+      <w:proofErr w:type="spellStart"/>
+      <w:r>
+        <w:t>Androidových</w:t>
+      </w:r>
+      <w:proofErr w:type="spellEnd"/>
+      <w:r>
+        <w:t xml:space="preserve"> mobilných </w:t>
+      </w:r>
+      <w:r>
+        <w:t>zariadení</w:t>
+      </w:r>
+      <w:r>
+        <w:t>.</w:t>
+      </w:r>
+    </w:p>
+    <w:p>
+      <w:r>
+        <w:t xml:space="preserve">Pokiaľ chceme naše vytvorené aplikácie aj publikovať </w:t>
+      </w:r>
+      <w:r>
+        <w:t>cez</w:t>
+      </w:r>
+      <w:r>
+        <w:t xml:space="preserve"> distribučný obchod Google </w:t>
+      </w:r>
+      <w:proofErr w:type="spellStart"/>
+      <w:r>
+        <w:t>Play</w:t>
+      </w:r>
+      <w:proofErr w:type="spellEnd"/>
+      <w:r>
+        <w:t xml:space="preserve"> </w:t>
+      </w:r>
+      <w:proofErr w:type="spellStart"/>
+      <w:r>
+        <w:t>Store</w:t>
+      </w:r>
+      <w:proofErr w:type="spellEnd"/>
+      <w:r>
+        <w:t xml:space="preserve">, budeme si </w:t>
+      </w:r>
+      <w:r>
+        <w:t>musieť</w:t>
+      </w:r>
+      <w:r>
+        <w:t xml:space="preserve"> založiť aj vývojársky účet. Pre publikáciu našich výtvorov je nevyhnutný jednorazový poplatok 25 dolárov. </w:t>
+      </w:r>
+      <w:r>
+        <w:t>Po vytvorení účtu a zaplatení poplatku nie sme obmedzení počtom publikovaných aplikácií.</w:t>
+      </w:r>
+      <w:r>
+        <w:t xml:space="preserve"> Za publikovanie aplikácie ktorá je zadarmo sa n</w:t>
+      </w:r>
+      <w:r>
+        <w:t>e</w:t>
+      </w:r>
+      <w:r>
+        <w:t>účtujú žiadne ďalšie poplatky</w:t>
+      </w:r>
+      <w:r>
+        <w:t>, avšak</w:t>
+      </w:r>
+      <w:r>
+        <w:t xml:space="preserve"> ak chceme do obchodu umiestniť platenú </w:t>
+      </w:r>
+      <w:r>
+        <w:lastRenderedPageBreak/>
+        <w:t>aplikáciu, tak si Google berie 30 percentnú províziu</w:t>
+      </w:r>
+      <w:r>
+        <w:t xml:space="preserve"> zo ziskov</w:t>
+      </w:r>
+      <w:r>
+        <w:t>.</w:t>
+      </w:r>
+      <w:r>
+        <w:t xml:space="preserve"> </w:t>
+      </w:r>
+      <w:sdt>
+        <w:sdtPr>
+          <w:id w:val="76329644"/>
+          <w:citation/>
+        </w:sdtPr>
+        <w:sdtContent>
+          <w:r>
+            <w:fldChar w:fldCharType="begin"/>
+          </w:r>
+          <w:r>
+            <w:instrText xml:space="preserve">CITATION How \y  \l 1051 </w:instrText>
+          </w:r>
+          <w:r>
+            <w:fldChar w:fldCharType="separate"/>
+          </w:r>
+          <w:r>
+            <w:rPr>
+              <w:noProof/>
+            </w:rPr>
+            <w:t>(How much does a Google &amp; Apple Developer Account Cost?)</w:t>
+          </w:r>
+          <w:r>
+            <w:fldChar w:fldCharType="end"/>
+          </w:r>
+        </w:sdtContent>
+      </w:sdt>
     </w:p>
     <w:p>
       <w:pPr>
         <w:pStyle w:val="Nadpis3"/>
       </w:pPr>
+      <w:bookmarkStart w:id="73" w:name="_Toc63164618"/>
       <w:proofErr w:type="spellStart"/>
       <w:r>
         <w:t>iOS</w:t>
       </w:r>
+      <w:bookmarkEnd w:id="73"/>
       <w:proofErr w:type="spellEnd"/>
     </w:p>
     <w:p>
       <w:pPr>
         <w:pStyle w:val="Nadpis2"/>
       </w:pPr>
-      <w:bookmarkStart w:id="66" w:name="_Toc63082350"/>
+      <w:bookmarkStart w:id="74" w:name="_Toc63164619"/>
       <w:proofErr w:type="spellStart"/>
       <w:r>
         <w:t>Swift</w:t>
       </w:r>
-      <w:bookmarkEnd w:id="66"/>
+      <w:bookmarkEnd w:id="74"/>
       <w:proofErr w:type="spellEnd"/>
     </w:p>
     <w:p>
       <w:pPr>
         <w:pStyle w:val="Nadpis2"/>
       </w:pPr>
-      <w:bookmarkStart w:id="67" w:name="_Toc63082351"/>
+      <w:bookmarkStart w:id="75" w:name="_Toc63164620"/>
       <w:proofErr w:type="spellStart"/>
       <w:r>
         <w:t>Xcode</w:t>
       </w:r>
-      <w:bookmarkEnd w:id="67"/>
+      <w:bookmarkEnd w:id="75"/>
       <w:proofErr w:type="spellEnd"/>
     </w:p>
     <w:p>
@@ -9072,12 +10283,12 @@
       <w:pPr>
         <w:pStyle w:val="Nadpis1"/>
       </w:pPr>
-      <w:bookmarkStart w:id="68" w:name="_Toc63082352"/>
+      <w:bookmarkStart w:id="76" w:name="_Toc63164621"/>
       <w:r>
         <w:lastRenderedPageBreak/>
         <w:t>Cieľ práce</w:t>
       </w:r>
-      <w:bookmarkEnd w:id="68"/>
+      <w:bookmarkEnd w:id="76"/>
     </w:p>
     <w:p>
       <w:r>
@@ -9397,20 +10608,20 @@
       <w:pPr>
         <w:pStyle w:val="Nadpis1"/>
       </w:pPr>
-      <w:bookmarkStart w:id="69" w:name="_Toc63082353"/>
+      <w:bookmarkStart w:id="77" w:name="_Toc63164622"/>
       <w:r>
         <w:lastRenderedPageBreak/>
         <w:t>Metodika práce a metódy skúmania</w:t>
       </w:r>
-      <w:bookmarkEnd w:id="69"/>
+      <w:bookmarkEnd w:id="77"/>
     </w:p>
     <w:p>
       <w:pPr>
         <w:pStyle w:val="Nadpis2"/>
       </w:pPr>
-      <w:bookmarkStart w:id="70" w:name="_Ref62733213"/>
-      <w:bookmarkStart w:id="71" w:name="_Ref62733253"/>
-      <w:bookmarkStart w:id="72" w:name="_Toc63082354"/>
+      <w:bookmarkStart w:id="78" w:name="_Ref62733213"/>
+      <w:bookmarkStart w:id="79" w:name="_Ref62733253"/>
+      <w:bookmarkStart w:id="80" w:name="_Toc63164623"/>
       <w:r>
         <w:t>Návrh funkcií a</w:t>
       </w:r>
@@ -9420,45 +10631,45 @@
       <w:r>
         <w:t>vzhľadu</w:t>
       </w:r>
-      <w:bookmarkEnd w:id="70"/>
-      <w:bookmarkEnd w:id="71"/>
-      <w:bookmarkEnd w:id="72"/>
+      <w:bookmarkEnd w:id="78"/>
+      <w:bookmarkEnd w:id="79"/>
+      <w:bookmarkEnd w:id="80"/>
     </w:p>
     <w:p/>
     <w:p>
       <w:pPr>
         <w:pStyle w:val="Nadpis2"/>
       </w:pPr>
-      <w:bookmarkStart w:id="73" w:name="_Toc63082355"/>
+      <w:bookmarkStart w:id="81" w:name="_Toc63164624"/>
       <w:r>
         <w:t>Porovnanie viacerých možností implementácie</w:t>
       </w:r>
-      <w:bookmarkEnd w:id="73"/>
+      <w:bookmarkEnd w:id="81"/>
     </w:p>
     <w:p/>
     <w:p>
       <w:pPr>
         <w:pStyle w:val="Nadpis2"/>
       </w:pPr>
-      <w:bookmarkStart w:id="74" w:name="_Toc63082356"/>
+      <w:bookmarkStart w:id="82" w:name="_Toc63164625"/>
       <w:r>
         <w:t>UML diagram</w:t>
       </w:r>
       <w:r>
         <w:t xml:space="preserve"> a architektúra</w:t>
       </w:r>
-      <w:bookmarkEnd w:id="74"/>
+      <w:bookmarkEnd w:id="82"/>
     </w:p>
     <w:p/>
     <w:p>
       <w:pPr>
         <w:pStyle w:val="Nadpis2"/>
       </w:pPr>
-      <w:bookmarkStart w:id="75" w:name="_Toc63082357"/>
+      <w:bookmarkStart w:id="83" w:name="_Toc63164626"/>
       <w:r>
         <w:t>Výsledná implementácia</w:t>
       </w:r>
-      <w:bookmarkEnd w:id="75"/>
+      <w:bookmarkEnd w:id="83"/>
     </w:p>
     <w:p/>
     <w:p>
@@ -9482,36 +10693,36 @@
       <w:pPr>
         <w:pStyle w:val="Nadpis1"/>
       </w:pPr>
-      <w:bookmarkStart w:id="76" w:name="_Toc63082358"/>
+      <w:bookmarkStart w:id="84" w:name="_Toc63164627"/>
       <w:r>
         <w:lastRenderedPageBreak/>
         <w:t>Výsledky práce</w:t>
       </w:r>
-      <w:bookmarkEnd w:id="76"/>
+      <w:bookmarkEnd w:id="84"/>
     </w:p>
     <w:p>
       <w:pPr>
         <w:pStyle w:val="Nadpis2"/>
       </w:pPr>
-      <w:bookmarkStart w:id="77" w:name="_Toc63082359"/>
+      <w:bookmarkStart w:id="85" w:name="_Toc63164628"/>
       <w:r>
         <w:t>Ukážka</w:t>
       </w:r>
       <w:r>
         <w:t xml:space="preserve"> funkcií aplikácie</w:t>
       </w:r>
-      <w:bookmarkEnd w:id="77"/>
+      <w:bookmarkEnd w:id="85"/>
     </w:p>
     <w:p/>
     <w:p>
       <w:pPr>
         <w:pStyle w:val="Nadpis2"/>
       </w:pPr>
-      <w:bookmarkStart w:id="78" w:name="_Toc63082360"/>
+      <w:bookmarkStart w:id="86" w:name="_Toc63164629"/>
       <w:r>
         <w:t>Porovnanie s existujúcimi aplikáciami</w:t>
       </w:r>
-      <w:bookmarkEnd w:id="78"/>
+      <w:bookmarkEnd w:id="86"/>
     </w:p>
     <w:p/>
     <w:p>
@@ -9535,12 +10746,12 @@
       <w:pPr>
         <w:pStyle w:val="Nadpis1"/>
       </w:pPr>
-      <w:bookmarkStart w:id="79" w:name="_Toc63082361"/>
+      <w:bookmarkStart w:id="87" w:name="_Toc63164630"/>
       <w:r>
         <w:lastRenderedPageBreak/>
         <w:t>Diskusia</w:t>
       </w:r>
-      <w:bookmarkEnd w:id="79"/>
+      <w:bookmarkEnd w:id="87"/>
     </w:p>
     <w:p/>
     <w:p>
@@ -9568,12 +10779,12 @@
           <w:numId w:val="0"/>
         </w:numPr>
       </w:pPr>
-      <w:bookmarkStart w:id="80" w:name="_Toc63082362"/>
+      <w:bookmarkStart w:id="88" w:name="_Toc63164631"/>
       <w:r>
         <w:lastRenderedPageBreak/>
         <w:t>Záver</w:t>
       </w:r>
-      <w:bookmarkEnd w:id="80"/>
+      <w:bookmarkEnd w:id="88"/>
     </w:p>
     <w:p/>
     <w:p>
@@ -9593,7 +10804,7 @@
         <w:br w:type="page"/>
       </w:r>
     </w:p>
-    <w:bookmarkStart w:id="81" w:name="_Toc63082363" w:displacedByCustomXml="next"/>
+    <w:bookmarkStart w:id="89" w:name="_Toc63164632" w:displacedByCustomXml="next"/>
     <w:sdt>
       <w:sdtPr>
         <w:id w:val="-1186137425"/>
@@ -9624,7 +10835,7 @@
           <w:r>
             <w:t>Zoznam použitej literatúry</w:t>
           </w:r>
-          <w:bookmarkEnd w:id="81"/>
+          <w:bookmarkEnd w:id="89"/>
         </w:p>
         <w:p>
           <w:pPr>
@@ -9836,6 +11047,29 @@
           </w:pPr>
           <w:r>
             <w:rPr>
+              <w:i/>
+              <w:iCs/>
+              <w:noProof/>
+            </w:rPr>
+            <w:t>How much does a Google &amp; Apple Developer Account Cost?</w:t>
+          </w:r>
+          <w:r>
+            <w:rPr>
+              <w:noProof/>
+            </w:rPr>
+            <w:t xml:space="preserve"> (dátum neznámy). Dostupné na Internete: https://www.appypie.com/faqs/how-much-does-a-googleapple-developer-account-cost</w:t>
+          </w:r>
+        </w:p>
+        <w:p>
+          <w:pPr>
+            <w:pStyle w:val="Bibliografia"/>
+            <w:ind w:left="720" w:hanging="720"/>
+            <w:rPr>
+              <w:noProof/>
+            </w:rPr>
+          </w:pPr>
+          <w:r>
+            <w:rPr>
               <w:noProof/>
             </w:rPr>
             <w:t xml:space="preserve">Maierová, L. (11. Január 2018). </w:t>
@@ -9853,6 +11087,65 @@
               <w:noProof/>
             </w:rPr>
             <w:t>. Dostupné na Internete: ASB Architektúra stavebníctvo biznis: https://www.asb.sk/stavebnictvo/technicke-zariadenia-budov/osvetlenie-a-elektroinstalacie/svetlo-v-budovach-a-jeho-nevizualne-vnimanie</w:t>
+          </w:r>
+        </w:p>
+        <w:p>
+          <w:pPr>
+            <w:pStyle w:val="Bibliografia"/>
+            <w:ind w:left="720" w:hanging="720"/>
+            <w:rPr>
+              <w:noProof/>
+            </w:rPr>
+          </w:pPr>
+          <w:r>
+            <w:rPr>
+              <w:noProof/>
+            </w:rPr>
+            <w:t xml:space="preserve">Scully, E. (14. Júl 2020). </w:t>
+          </w:r>
+          <w:r>
+            <w:rPr>
+              <w:i/>
+              <w:iCs/>
+              <w:noProof/>
+            </w:rPr>
+            <w:t>Best Android Programming Languages</w:t>
+          </w:r>
+          <w:r>
+            <w:rPr>
+              <w:noProof/>
+            </w:rPr>
+            <w:t>. Dostupné na Internete: https://careerkarma.com/blog/programming-languages-android/</w:t>
+          </w:r>
+        </w:p>
+        <w:p>
+          <w:pPr>
+            <w:pStyle w:val="Bibliografia"/>
+            <w:ind w:left="720" w:hanging="720"/>
+            <w:rPr>
+              <w:noProof/>
+            </w:rPr>
+          </w:pPr>
+          <w:r>
+            <w:rPr>
+              <w:noProof/>
+            </w:rPr>
+            <w:lastRenderedPageBreak/>
+            <w:t xml:space="preserve">Sinicki, A. (10. August 2019). </w:t>
+          </w:r>
+          <w:r>
+            <w:rPr>
+              <w:i/>
+              <w:iCs/>
+              <w:noProof/>
+            </w:rPr>
+            <w:t xml:space="preserve">I want to develop Android apps — What languages should I learn? </w:t>
+          </w:r>
+          <w:r>
+            <w:rPr>
+              <w:noProof/>
+            </w:rPr>
+            <w:t>. Dostupné na Internete: https://www.androidauthority.com/develop-android-apps-languages-learn-391008/</w:t>
           </w:r>
         </w:p>
         <w:p>
@@ -10230,6 +11523,259 @@
       </w:r>
     </w:p>
   </w:footnote>
+  <w:footnote w:id="8">
+    <w:p>
+      <w:pPr>
+        <w:pStyle w:val="Textpoznmkypodiarou"/>
+      </w:pPr>
+      <w:bookmarkStart w:id="68" w:name="OLE_LINK53"/>
+      <w:bookmarkStart w:id="69" w:name="OLE_LINK54"/>
+      <w:r>
+        <w:rPr>
+          <w:rStyle w:val="Odkaznapoznmkupodiarou"/>
+        </w:rPr>
+        <w:footnoteRef/>
+      </w:r>
+      <w:r>
+        <w:t xml:space="preserve"> </w:t>
+      </w:r>
+      <w:proofErr w:type="spellStart"/>
+      <w:r>
+        <w:t>Sinicki</w:t>
+      </w:r>
+      <w:proofErr w:type="spellEnd"/>
+      <w:r>
+        <w:t>, A. I </w:t>
+      </w:r>
+      <w:proofErr w:type="spellStart"/>
+      <w:r>
+        <w:t>want</w:t>
+      </w:r>
+      <w:proofErr w:type="spellEnd"/>
+      <w:r>
+        <w:t xml:space="preserve"> to </w:t>
+      </w:r>
+      <w:proofErr w:type="spellStart"/>
+      <w:r>
+        <w:t>develop</w:t>
+      </w:r>
+      <w:proofErr w:type="spellEnd"/>
+      <w:r>
+        <w:t xml:space="preserve"> Android </w:t>
+      </w:r>
+      <w:proofErr w:type="spellStart"/>
+      <w:r>
+        <w:t>apps</w:t>
+      </w:r>
+      <w:proofErr w:type="spellEnd"/>
+      <w:r>
+        <w:t xml:space="preserve"> – </w:t>
+      </w:r>
+      <w:proofErr w:type="spellStart"/>
+      <w:r>
+        <w:t>What</w:t>
+      </w:r>
+      <w:proofErr w:type="spellEnd"/>
+      <w:r>
+        <w:t xml:space="preserve"> </w:t>
+      </w:r>
+      <w:proofErr w:type="spellStart"/>
+      <w:r>
+        <w:t>language</w:t>
+      </w:r>
+      <w:proofErr w:type="spellEnd"/>
+      <w:r>
+        <w:t xml:space="preserve"> </w:t>
+      </w:r>
+      <w:proofErr w:type="spellStart"/>
+      <w:r>
+        <w:t>should</w:t>
+      </w:r>
+      <w:proofErr w:type="spellEnd"/>
+      <w:r>
+        <w:t xml:space="preserve"> I </w:t>
+      </w:r>
+      <w:proofErr w:type="spellStart"/>
+      <w:r>
+        <w:t>learn</w:t>
+      </w:r>
+      <w:proofErr w:type="spellEnd"/>
+      <w:r>
+        <w:t>?. 2019.</w:t>
+      </w:r>
+    </w:p>
+    <w:bookmarkEnd w:id="68"/>
+    <w:bookmarkEnd w:id="69"/>
+  </w:footnote>
+  <w:footnote w:id="9">
+    <w:p>
+      <w:pPr>
+        <w:pStyle w:val="Textpoznmkypodiarou"/>
+      </w:pPr>
+      <w:r>
+        <w:rPr>
+          <w:rStyle w:val="Odkaznapoznmkupodiarou"/>
+        </w:rPr>
+        <w:footnoteRef/>
+      </w:r>
+      <w:r>
+        <w:t xml:space="preserve"> </w:t>
+      </w:r>
+      <w:bookmarkStart w:id="71" w:name="OLE_LINK51"/>
+      <w:bookmarkStart w:id="72" w:name="OLE_LINK52"/>
+      <w:proofErr w:type="spellStart"/>
+      <w:r>
+        <w:t>Scully</w:t>
+      </w:r>
+      <w:proofErr w:type="spellEnd"/>
+      <w:r>
+        <w:t xml:space="preserve">, E. Best Android </w:t>
+      </w:r>
+      <w:proofErr w:type="spellStart"/>
+      <w:r>
+        <w:t>Programming</w:t>
+      </w:r>
+      <w:proofErr w:type="spellEnd"/>
+      <w:r>
+        <w:t xml:space="preserve"> </w:t>
+      </w:r>
+      <w:proofErr w:type="spellStart"/>
+      <w:r>
+        <w:t>Languages</w:t>
+      </w:r>
+      <w:proofErr w:type="spellEnd"/>
+      <w:r>
+        <w:t>. 2020</w:t>
+      </w:r>
+      <w:bookmarkEnd w:id="71"/>
+      <w:bookmarkEnd w:id="72"/>
+    </w:p>
+  </w:footnote>
+  <w:footnote w:id="10">
+    <w:p>
+      <w:pPr>
+        <w:pStyle w:val="Textpoznmkypodiarou"/>
+      </w:pPr>
+      <w:r>
+        <w:rPr>
+          <w:rStyle w:val="Odkaznapoznmkupodiarou"/>
+        </w:rPr>
+        <w:footnoteRef/>
+      </w:r>
+      <w:r>
+        <w:t xml:space="preserve"> </w:t>
+      </w:r>
+      <w:proofErr w:type="spellStart"/>
+      <w:r>
+        <w:t>Scully</w:t>
+      </w:r>
+      <w:proofErr w:type="spellEnd"/>
+      <w:r>
+        <w:t xml:space="preserve">, E. Best Android </w:t>
+      </w:r>
+      <w:proofErr w:type="spellStart"/>
+      <w:r>
+        <w:t>Programming</w:t>
+      </w:r>
+      <w:proofErr w:type="spellEnd"/>
+      <w:r>
+        <w:t xml:space="preserve"> </w:t>
+      </w:r>
+      <w:proofErr w:type="spellStart"/>
+      <w:r>
+        <w:t>Languages</w:t>
+      </w:r>
+      <w:proofErr w:type="spellEnd"/>
+      <w:r>
+        <w:t>. 2020</w:t>
+      </w:r>
+    </w:p>
+  </w:footnote>
+  <w:footnote w:id="11">
+    <w:p>
+      <w:pPr>
+        <w:pStyle w:val="Textpoznmkypodiarou"/>
+      </w:pPr>
+      <w:r>
+        <w:rPr>
+          <w:rStyle w:val="Odkaznapoznmkupodiarou"/>
+        </w:rPr>
+        <w:footnoteRef/>
+      </w:r>
+      <w:r>
+        <w:t xml:space="preserve"> </w:t>
+      </w:r>
+      <w:proofErr w:type="spellStart"/>
+      <w:r>
+        <w:t>Sinicki</w:t>
+      </w:r>
+      <w:proofErr w:type="spellEnd"/>
+      <w:r>
+        <w:t>, A. I </w:t>
+      </w:r>
+      <w:proofErr w:type="spellStart"/>
+      <w:r>
+        <w:t>want</w:t>
+      </w:r>
+      <w:proofErr w:type="spellEnd"/>
+      <w:r>
+        <w:t xml:space="preserve"> to </w:t>
+      </w:r>
+      <w:proofErr w:type="spellStart"/>
+      <w:r>
+        <w:t>develop</w:t>
+      </w:r>
+      <w:proofErr w:type="spellEnd"/>
+      <w:r>
+        <w:t xml:space="preserve"> Android </w:t>
+      </w:r>
+      <w:proofErr w:type="spellStart"/>
+      <w:r>
+        <w:t>apps</w:t>
+      </w:r>
+      <w:proofErr w:type="spellEnd"/>
+      <w:r>
+        <w:t xml:space="preserve"> – </w:t>
+      </w:r>
+      <w:proofErr w:type="spellStart"/>
+      <w:r>
+        <w:t>What</w:t>
+      </w:r>
+      <w:proofErr w:type="spellEnd"/>
+      <w:r>
+        <w:t xml:space="preserve"> </w:t>
+      </w:r>
+      <w:proofErr w:type="spellStart"/>
+      <w:r>
+        <w:t>language</w:t>
+      </w:r>
+      <w:proofErr w:type="spellEnd"/>
+      <w:r>
+        <w:t xml:space="preserve"> </w:t>
+      </w:r>
+      <w:proofErr w:type="spellStart"/>
+      <w:r>
+        <w:t>should</w:t>
+      </w:r>
+      <w:proofErr w:type="spellEnd"/>
+      <w:r>
+        <w:t xml:space="preserve"> I l</w:t>
+      </w:r>
+      <w:proofErr w:type="spellStart"/>
+      <w:r>
+        <w:t>earn?</w:t>
+      </w:r>
+      <w:proofErr w:type="spellEnd"/>
+      <w:r>
+        <w:t>. 2019.</w:t>
+      </w:r>
+    </w:p>
+    <w:p>
+      <w:pPr>
+        <w:pStyle w:val="Textpoznmkypodiarou"/>
+      </w:pPr>
+    </w:p>
+  </w:footnote>
 </w:footnotes>
 </file>
 
@@ -10575,6 +12121,119 @@
     </w:lvl>
   </w:abstractNum>
   <w:abstractNum w:abstractNumId="3" w15:restartNumberingAfterBreak="0">
+    <w:nsid w:val="47E01120"/>
+    <w:multiLevelType w:val="hybridMultilevel"/>
+    <w:tmpl w:val="34423790"/>
+    <w:lvl w:ilvl="0" w:tplc="041B0001">
+      <w:start w:val="1"/>
+      <w:numFmt w:val="bullet"/>
+      <w:lvlText w:val=""/>
+      <w:lvlJc w:val="left"/>
+      <w:pPr>
+        <w:ind w:left="720" w:hanging="360"/>
+      </w:pPr>
+      <w:rPr>
+        <w:rFonts w:ascii="Symbol" w:hAnsi="Symbol" w:hint="default"/>
+      </w:rPr>
+    </w:lvl>
+    <w:lvl w:ilvl="1" w:tplc="041B0003" w:tentative="1">
+      <w:start w:val="1"/>
+      <w:numFmt w:val="bullet"/>
+      <w:lvlText w:val="o"/>
+      <w:lvlJc w:val="left"/>
+      <w:pPr>
+        <w:ind w:left="1440" w:hanging="360"/>
+      </w:pPr>
+      <w:rPr>
+        <w:rFonts w:ascii="Courier New" w:hAnsi="Courier New" w:cs="Courier New" w:hint="default"/>
+      </w:rPr>
+    </w:lvl>
+    <w:lvl w:ilvl="2" w:tplc="041B0005" w:tentative="1">
+      <w:start w:val="1"/>
+      <w:numFmt w:val="bullet"/>
+      <w:lvlText w:val=""/>
+      <w:lvlJc w:val="left"/>
+      <w:pPr>
+        <w:ind w:left="2160" w:hanging="360"/>
+      </w:pPr>
+      <w:rPr>
+        <w:rFonts w:ascii="Wingdings" w:hAnsi="Wingdings" w:hint="default"/>
+      </w:rPr>
+    </w:lvl>
+    <w:lvl w:ilvl="3" w:tplc="041B0001" w:tentative="1">
+      <w:start w:val="1"/>
+      <w:numFmt w:val="bullet"/>
+      <w:lvlText w:val=""/>
+      <w:lvlJc w:val="left"/>
+      <w:pPr>
+        <w:ind w:left="2880" w:hanging="360"/>
+      </w:pPr>
+      <w:rPr>
+        <w:rFonts w:ascii="Symbol" w:hAnsi="Symbol" w:hint="default"/>
+      </w:rPr>
+    </w:lvl>
+    <w:lvl w:ilvl="4" w:tplc="041B0003" w:tentative="1">
+      <w:start w:val="1"/>
+      <w:numFmt w:val="bullet"/>
+      <w:lvlText w:val="o"/>
+      <w:lvlJc w:val="left"/>
+      <w:pPr>
+        <w:ind w:left="3600" w:hanging="360"/>
+      </w:pPr>
+      <w:rPr>
+        <w:rFonts w:ascii="Courier New" w:hAnsi="Courier New" w:cs="Courier New" w:hint="default"/>
+      </w:rPr>
+    </w:lvl>
+    <w:lvl w:ilvl="5" w:tplc="041B0005" w:tentative="1">
+      <w:start w:val="1"/>
+      <w:numFmt w:val="bullet"/>
+      <w:lvlText w:val=""/>
+      <w:lvlJc w:val="left"/>
+      <w:pPr>
+        <w:ind w:left="4320" w:hanging="360"/>
+      </w:pPr>
+      <w:rPr>
+        <w:rFonts w:ascii="Wingdings" w:hAnsi="Wingdings" w:hint="default"/>
+      </w:rPr>
+    </w:lvl>
+    <w:lvl w:ilvl="6" w:tplc="041B0001" w:tentative="1">
+      <w:start w:val="1"/>
+      <w:numFmt w:val="bullet"/>
+      <w:lvlText w:val=""/>
+      <w:lvlJc w:val="left"/>
+      <w:pPr>
+        <w:ind w:left="5040" w:hanging="360"/>
+      </w:pPr>
+      <w:rPr>
+        <w:rFonts w:ascii="Symbol" w:hAnsi="Symbol" w:hint="default"/>
+      </w:rPr>
+    </w:lvl>
+    <w:lvl w:ilvl="7" w:tplc="041B0003" w:tentative="1">
+      <w:start w:val="1"/>
+      <w:numFmt w:val="bullet"/>
+      <w:lvlText w:val="o"/>
+      <w:lvlJc w:val="left"/>
+      <w:pPr>
+        <w:ind w:left="5760" w:hanging="360"/>
+      </w:pPr>
+      <w:rPr>
+        <w:rFonts w:ascii="Courier New" w:hAnsi="Courier New" w:cs="Courier New" w:hint="default"/>
+      </w:rPr>
+    </w:lvl>
+    <w:lvl w:ilvl="8" w:tplc="041B0005" w:tentative="1">
+      <w:start w:val="1"/>
+      <w:numFmt w:val="bullet"/>
+      <w:lvlText w:val=""/>
+      <w:lvlJc w:val="left"/>
+      <w:pPr>
+        <w:ind w:left="6480" w:hanging="360"/>
+      </w:pPr>
+      <w:rPr>
+        <w:rFonts w:ascii="Wingdings" w:hAnsi="Wingdings" w:hint="default"/>
+      </w:rPr>
+    </w:lvl>
+  </w:abstractNum>
+  <w:abstractNum w:abstractNumId="4" w15:restartNumberingAfterBreak="0">
     <w:nsid w:val="600436F2"/>
     <w:multiLevelType w:val="multilevel"/>
     <w:tmpl w:val="A8A2F49E"/>
@@ -10687,7 +12346,7 @@
       </w:rPr>
     </w:lvl>
   </w:abstractNum>
-  <w:abstractNum w:abstractNumId="4" w15:restartNumberingAfterBreak="0">
+  <w:abstractNum w:abstractNumId="5" w15:restartNumberingAfterBreak="0">
     <w:nsid w:val="7B33353C"/>
     <w:multiLevelType w:val="multilevel"/>
     <w:tmpl w:val="5394E0D0"/>
@@ -10810,19 +12469,22 @@
     </w:lvl>
   </w:abstractNum>
   <w:num w:numId="1">
-    <w:abstractNumId w:val="4"/>
+    <w:abstractNumId w:val="5"/>
   </w:num>
   <w:num w:numId="2">
     <w:abstractNumId w:val="1"/>
   </w:num>
   <w:num w:numId="3">
-    <w:abstractNumId w:val="3"/>
+    <w:abstractNumId w:val="4"/>
   </w:num>
   <w:num w:numId="4">
     <w:abstractNumId w:val="0"/>
   </w:num>
   <w:num w:numId="5">
     <w:abstractNumId w:val="2"/>
+  </w:num>
+  <w:num w:numId="6">
+    <w:abstractNumId w:val="3"/>
   </w:num>
 </w:numbering>
 </file>
@@ -12547,11 +14209,61 @@
     <b:Day>11</b:Day>
     <b:RefOrder>9</b:RefOrder>
   </b:Source>
+  <b:Source>
+    <b:Tag>How</b:Tag>
+    <b:SourceType>InternetSite</b:SourceType>
+    <b:Guid>{84DD2C46-4FD6-E44E-8514-F2DAB711C710}</b:Guid>
+    <b:Title>How much does a Google &amp; Apple Developer Account Cost?</b:Title>
+    <b:URL>https://www.appypie.com/faqs/how-much-does-a-googleapple-developer-account-cost</b:URL>
+    <b:RefOrder>12</b:RefOrder>
+  </b:Source>
+  <b:Source>
+    <b:Tag>Sin19</b:Tag>
+    <b:SourceType>InternetSite</b:SourceType>
+    <b:Guid>{BD561E50-4A5B-3C47-8A81-32E95AC04D24}</b:Guid>
+    <b:Author>
+      <b:Author>
+        <b:NameList>
+          <b:Person>
+            <b:Last>Sinicki</b:Last>
+            <b:First>Adam</b:First>
+          </b:Person>
+        </b:NameList>
+      </b:Author>
+    </b:Author>
+    <b:Title>I want to develop Android apps — What languages should I learn? </b:Title>
+    <b:URL>https://www.androidauthority.com/develop-android-apps-languages-learn-391008/</b:URL>
+    <b:Year>2019</b:Year>
+    <b:Month>August</b:Month>
+    <b:Day>10</b:Day>
+    <b:RefOrder>10</b:RefOrder>
+  </b:Source>
+  <b:Source>
+    <b:Tag>Scu20</b:Tag>
+    <b:SourceType>InternetSite</b:SourceType>
+    <b:Guid>{4AEB6E5C-36F6-9348-9652-FD6EE3D8FA76}</b:Guid>
+    <b:Author>
+      <b:Author>
+        <b:NameList>
+          <b:Person>
+            <b:Last>Scully</b:Last>
+            <b:First>Ethan</b:First>
+          </b:Person>
+        </b:NameList>
+      </b:Author>
+    </b:Author>
+    <b:Title>Best Android Programming Languages</b:Title>
+    <b:URL>https://careerkarma.com/blog/programming-languages-android/</b:URL>
+    <b:Year>2020</b:Year>
+    <b:Month>Júl</b:Month>
+    <b:Day>14</b:Day>
+    <b:RefOrder>11</b:RefOrder>
+  </b:Source>
 </b:Sources>
 </file>
 
 <file path=customXml/itemProps1.xml><?xml version="1.0" encoding="utf-8"?>
-<ds:datastoreItem xmlns:ds="http://schemas.openxmlformats.org/officeDocument/2006/customXml" ds:itemID="{CE9BAE65-933F-3E43-BEDA-4BC7007B40A0}">
+<ds:datastoreItem xmlns:ds="http://schemas.openxmlformats.org/officeDocument/2006/customXml" ds:itemID="{8D629EE8-95A9-B942-9F5F-5FCEACD8D6B2}">
   <ds:schemaRefs>
     <ds:schemaRef ds:uri="http://schemas.openxmlformats.org/officeDocument/2006/bibliography"/>
   </ds:schemaRefs>

</xml_diff>

<commit_message>
dokončený popis iOS vývoju aplikácií
</commit_message>
<xml_diff>
--- a/BakalarskaPracaKostelej.docx
+++ b/BakalarskaPracaKostelej.docx
@@ -958,7 +958,7 @@
           <w:rFonts w:cs="Times New Roman"/>
         </w:rPr>
       </w:pPr>
-      <w:bookmarkStart w:id="10" w:name="_Toc63274138"/>
+      <w:bookmarkStart w:id="10" w:name="_Toc63417509"/>
       <w:r>
         <w:rPr>
           <w:rFonts w:cs="Times New Roman"/>
@@ -1095,7 +1095,7 @@
           <w:rFonts w:cs="Times New Roman"/>
         </w:rPr>
       </w:pPr>
-      <w:bookmarkStart w:id="11" w:name="_Toc63274139"/>
+      <w:bookmarkStart w:id="11" w:name="_Toc63417510"/>
       <w:r>
         <w:rPr>
           <w:rFonts w:cs="Times New Roman"/>
@@ -1216,7 +1216,7 @@
           <w:rFonts w:cs="Times New Roman"/>
         </w:rPr>
       </w:pPr>
-      <w:bookmarkStart w:id="14" w:name="_Toc63274140"/>
+      <w:bookmarkStart w:id="14" w:name="_Toc63417511"/>
       <w:r>
         <w:rPr>
           <w:rFonts w:cs="Times New Roman"/>
@@ -1688,7 +1688,7 @@
           <w:rFonts w:cs="Times New Roman"/>
         </w:rPr>
       </w:pPr>
-      <w:bookmarkStart w:id="27" w:name="_Toc63274141"/>
+      <w:bookmarkStart w:id="27" w:name="_Toc63417512"/>
       <w:proofErr w:type="spellStart"/>
       <w:r>
         <w:rPr>
@@ -2108,7 +2108,7 @@
             </w:rPr>
             <w:fldChar w:fldCharType="separate"/>
           </w:r>
-          <w:hyperlink w:anchor="_Toc63274138" w:history="1">
+          <w:hyperlink w:anchor="_Toc63417509" w:history="1">
             <w:r>
               <w:rPr>
                 <w:rStyle w:val="Hypertextovprepojenie"/>
@@ -2136,7 +2136,7 @@
                 <w:noProof/>
                 <w:webHidden/>
               </w:rPr>
-              <w:instrText xml:space="preserve"> PAGEREF _Toc63274138 \h </w:instrText>
+              <w:instrText xml:space="preserve"> PAGEREF _Toc63417509 \h </w:instrText>
             </w:r>
             <w:r>
               <w:rPr>
@@ -2184,7 +2184,7 @@
               <w:lang w:eastAsia="sk-SK"/>
             </w:rPr>
           </w:pPr>
-          <w:hyperlink w:anchor="_Toc63274139" w:history="1">
+          <w:hyperlink w:anchor="_Toc63417510" w:history="1">
             <w:r>
               <w:rPr>
                 <w:rStyle w:val="Hypertextovprepojenie"/>
@@ -2212,7 +2212,7 @@
                 <w:noProof/>
                 <w:webHidden/>
               </w:rPr>
-              <w:instrText xml:space="preserve"> PAGEREF _Toc63274139 \h </w:instrText>
+              <w:instrText xml:space="preserve"> PAGEREF _Toc63417510 \h </w:instrText>
             </w:r>
             <w:r>
               <w:rPr>
@@ -2260,7 +2260,7 @@
               <w:lang w:eastAsia="sk-SK"/>
             </w:rPr>
           </w:pPr>
-          <w:hyperlink w:anchor="_Toc63274140" w:history="1">
+          <w:hyperlink w:anchor="_Toc63417511" w:history="1">
             <w:r>
               <w:rPr>
                 <w:rStyle w:val="Hypertextovprepojenie"/>
@@ -2288,7 +2288,7 @@
                 <w:noProof/>
                 <w:webHidden/>
               </w:rPr>
-              <w:instrText xml:space="preserve"> PAGEREF _Toc63274140 \h </w:instrText>
+              <w:instrText xml:space="preserve"> PAGEREF _Toc63417511 \h </w:instrText>
             </w:r>
             <w:r>
               <w:rPr>
@@ -2336,7 +2336,7 @@
               <w:lang w:eastAsia="sk-SK"/>
             </w:rPr>
           </w:pPr>
-          <w:hyperlink w:anchor="_Toc63274141" w:history="1">
+          <w:hyperlink w:anchor="_Toc63417512" w:history="1">
             <w:r>
               <w:rPr>
                 <w:rStyle w:val="Hypertextovprepojenie"/>
@@ -2364,7 +2364,7 @@
                 <w:noProof/>
                 <w:webHidden/>
               </w:rPr>
-              <w:instrText xml:space="preserve"> PAGEREF _Toc63274141 \h </w:instrText>
+              <w:instrText xml:space="preserve"> PAGEREF _Toc63417512 \h </w:instrText>
             </w:r>
             <w:r>
               <w:rPr>
@@ -2412,7 +2412,7 @@
               <w:lang w:eastAsia="sk-SK"/>
             </w:rPr>
           </w:pPr>
-          <w:hyperlink w:anchor="_Toc63274142" w:history="1">
+          <w:hyperlink w:anchor="_Toc63417513" w:history="1">
             <w:r>
               <w:rPr>
                 <w:rStyle w:val="Hypertextovprepojenie"/>
@@ -2439,7 +2439,7 @@
                 <w:noProof/>
                 <w:webHidden/>
               </w:rPr>
-              <w:instrText xml:space="preserve"> PAGEREF _Toc63274142 \h </w:instrText>
+              <w:instrText xml:space="preserve"> PAGEREF _Toc63417513 \h </w:instrText>
             </w:r>
             <w:r>
               <w:rPr>
@@ -2487,7 +2487,7 @@
               <w:lang w:eastAsia="sk-SK"/>
             </w:rPr>
           </w:pPr>
-          <w:hyperlink w:anchor="_Toc63274143" w:history="1">
+          <w:hyperlink w:anchor="_Toc63417514" w:history="1">
             <w:r>
               <w:rPr>
                 <w:rStyle w:val="Hypertextovprepojenie"/>
@@ -2514,7 +2514,7 @@
                 <w:noProof/>
                 <w:webHidden/>
               </w:rPr>
-              <w:instrText xml:space="preserve"> PAGEREF _Toc63274143 \h </w:instrText>
+              <w:instrText xml:space="preserve"> PAGEREF _Toc63417514 \h </w:instrText>
             </w:r>
             <w:r>
               <w:rPr>
@@ -2562,7 +2562,7 @@
               <w:lang w:eastAsia="sk-SK"/>
             </w:rPr>
           </w:pPr>
-          <w:hyperlink w:anchor="_Toc63274144" w:history="1">
+          <w:hyperlink w:anchor="_Toc63417515" w:history="1">
             <w:r>
               <w:rPr>
                 <w:rStyle w:val="Hypertextovprepojenie"/>
@@ -2589,7 +2589,7 @@
                 <w:noProof/>
                 <w:webHidden/>
               </w:rPr>
-              <w:instrText xml:space="preserve"> PAGEREF _Toc63274144 \h </w:instrText>
+              <w:instrText xml:space="preserve"> PAGEREF _Toc63417515 \h </w:instrText>
             </w:r>
             <w:r>
               <w:rPr>
@@ -2637,7 +2637,7 @@
               <w:lang w:eastAsia="sk-SK"/>
             </w:rPr>
           </w:pPr>
-          <w:hyperlink w:anchor="_Toc63274145" w:history="1">
+          <w:hyperlink w:anchor="_Toc63417516" w:history="1">
             <w:r>
               <w:rPr>
                 <w:rStyle w:val="Hypertextovprepojenie"/>
@@ -2664,7 +2664,7 @@
                 <w:noProof/>
                 <w:webHidden/>
               </w:rPr>
-              <w:instrText xml:space="preserve"> PAGEREF _Toc63274145 \h </w:instrText>
+              <w:instrText xml:space="preserve"> PAGEREF _Toc63417516 \h </w:instrText>
             </w:r>
             <w:r>
               <w:rPr>
@@ -2713,7 +2713,7 @@
               <w:lang w:eastAsia="sk-SK"/>
             </w:rPr>
           </w:pPr>
-          <w:hyperlink w:anchor="_Toc63274146" w:history="1">
+          <w:hyperlink w:anchor="_Toc63417517" w:history="1">
             <w:r>
               <w:rPr>
                 <w:rStyle w:val="Hypertextovprepojenie"/>
@@ -2760,7 +2760,7 @@
                 <w:noProof/>
                 <w:webHidden/>
               </w:rPr>
-              <w:instrText xml:space="preserve"> PAGEREF _Toc63274146 \h </w:instrText>
+              <w:instrText xml:space="preserve"> PAGEREF _Toc63417517 \h </w:instrText>
             </w:r>
             <w:r>
               <w:rPr>
@@ -2807,7 +2807,7 @@
               <w:lang w:eastAsia="sk-SK"/>
             </w:rPr>
           </w:pPr>
-          <w:hyperlink w:anchor="_Toc63274147" w:history="1">
+          <w:hyperlink w:anchor="_Toc63417518" w:history="1">
             <w:r>
               <w:rPr>
                 <w:rStyle w:val="Hypertextovprepojenie"/>
@@ -2852,7 +2852,7 @@
                 <w:noProof/>
                 <w:webHidden/>
               </w:rPr>
-              <w:instrText xml:space="preserve"> PAGEREF _Toc63274147 \h </w:instrText>
+              <w:instrText xml:space="preserve"> PAGEREF _Toc63417518 \h </w:instrText>
             </w:r>
             <w:r>
               <w:rPr>
@@ -2900,7 +2900,7 @@
               <w:lang w:eastAsia="sk-SK"/>
             </w:rPr>
           </w:pPr>
-          <w:hyperlink w:anchor="_Toc63274148" w:history="1">
+          <w:hyperlink w:anchor="_Toc63417519" w:history="1">
             <w:r>
               <w:rPr>
                 <w:rStyle w:val="Hypertextovprepojenie"/>
@@ -2946,7 +2946,7 @@
                 <w:noProof/>
                 <w:webHidden/>
               </w:rPr>
-              <w:instrText xml:space="preserve"> PAGEREF _Toc63274148 \h </w:instrText>
+              <w:instrText xml:space="preserve"> PAGEREF _Toc63417519 \h </w:instrText>
             </w:r>
             <w:r>
               <w:rPr>
@@ -2994,7 +2994,7 @@
               <w:lang w:eastAsia="sk-SK"/>
             </w:rPr>
           </w:pPr>
-          <w:hyperlink w:anchor="_Toc63274149" w:history="1">
+          <w:hyperlink w:anchor="_Toc63417520" w:history="1">
             <w:r>
               <w:rPr>
                 <w:rStyle w:val="Hypertextovprepojenie"/>
@@ -3040,7 +3040,7 @@
                 <w:noProof/>
                 <w:webHidden/>
               </w:rPr>
-              <w:instrText xml:space="preserve"> PAGEREF _Toc63274149 \h </w:instrText>
+              <w:instrText xml:space="preserve"> PAGEREF _Toc63417520 \h </w:instrText>
             </w:r>
             <w:r>
               <w:rPr>
@@ -3088,7 +3088,7 @@
               <w:lang w:eastAsia="sk-SK"/>
             </w:rPr>
           </w:pPr>
-          <w:hyperlink w:anchor="_Toc63274150" w:history="1">
+          <w:hyperlink w:anchor="_Toc63417521" w:history="1">
             <w:r>
               <w:rPr>
                 <w:rStyle w:val="Hypertextovprepojenie"/>
@@ -3134,7 +3134,7 @@
                 <w:noProof/>
                 <w:webHidden/>
               </w:rPr>
-              <w:instrText xml:space="preserve"> PAGEREF _Toc63274150 \h </w:instrText>
+              <w:instrText xml:space="preserve"> PAGEREF _Toc63417521 \h </w:instrText>
             </w:r>
             <w:r>
               <w:rPr>
@@ -3182,7 +3182,7 @@
               <w:lang w:eastAsia="sk-SK"/>
             </w:rPr>
           </w:pPr>
-          <w:hyperlink w:anchor="_Toc63274151" w:history="1">
+          <w:hyperlink w:anchor="_Toc63417522" w:history="1">
             <w:r>
               <w:rPr>
                 <w:rStyle w:val="Hypertextovprepojenie"/>
@@ -3228,7 +3228,7 @@
                 <w:noProof/>
                 <w:webHidden/>
               </w:rPr>
-              <w:instrText xml:space="preserve"> PAGEREF _Toc63274151 \h </w:instrText>
+              <w:instrText xml:space="preserve"> PAGEREF _Toc63417522 \h </w:instrText>
             </w:r>
             <w:r>
               <w:rPr>
@@ -3275,7 +3275,7 @@
               <w:lang w:eastAsia="sk-SK"/>
             </w:rPr>
           </w:pPr>
-          <w:hyperlink w:anchor="_Toc63274152" w:history="1">
+          <w:hyperlink w:anchor="_Toc63417523" w:history="1">
             <w:r>
               <w:rPr>
                 <w:rStyle w:val="Hypertextovprepojenie"/>
@@ -3320,7 +3320,7 @@
                 <w:noProof/>
                 <w:webHidden/>
               </w:rPr>
-              <w:instrText xml:space="preserve"> PAGEREF _Toc63274152 \h </w:instrText>
+              <w:instrText xml:space="preserve"> PAGEREF _Toc63417523 \h </w:instrText>
             </w:r>
             <w:r>
               <w:rPr>
@@ -3368,7 +3368,7 @@
               <w:lang w:eastAsia="sk-SK"/>
             </w:rPr>
           </w:pPr>
-          <w:hyperlink w:anchor="_Toc63274153" w:history="1">
+          <w:hyperlink w:anchor="_Toc63417524" w:history="1">
             <w:r>
               <w:rPr>
                 <w:rStyle w:val="Hypertextovprepojenie"/>
@@ -3414,7 +3414,7 @@
                 <w:noProof/>
                 <w:webHidden/>
               </w:rPr>
-              <w:instrText xml:space="preserve"> PAGEREF _Toc63274153 \h </w:instrText>
+              <w:instrText xml:space="preserve"> PAGEREF _Toc63417524 \h </w:instrText>
             </w:r>
             <w:r>
               <w:rPr>
@@ -3462,7 +3462,7 @@
               <w:lang w:eastAsia="sk-SK"/>
             </w:rPr>
           </w:pPr>
-          <w:hyperlink w:anchor="_Toc63274154" w:history="1">
+          <w:hyperlink w:anchor="_Toc63417525" w:history="1">
             <w:r>
               <w:rPr>
                 <w:rStyle w:val="Hypertextovprepojenie"/>
@@ -3508,7 +3508,7 @@
                 <w:noProof/>
                 <w:webHidden/>
               </w:rPr>
-              <w:instrText xml:space="preserve"> PAGEREF _Toc63274154 \h </w:instrText>
+              <w:instrText xml:space="preserve"> PAGEREF _Toc63417525 \h </w:instrText>
             </w:r>
             <w:r>
               <w:rPr>
@@ -3556,7 +3556,7 @@
               <w:lang w:eastAsia="sk-SK"/>
             </w:rPr>
           </w:pPr>
-          <w:hyperlink w:anchor="_Toc63274155" w:history="1">
+          <w:hyperlink w:anchor="_Toc63417526" w:history="1">
             <w:r>
               <w:rPr>
                 <w:rStyle w:val="Hypertextovprepojenie"/>
@@ -3607,7 +3607,7 @@
                 <w:noProof/>
                 <w:webHidden/>
               </w:rPr>
-              <w:instrText xml:space="preserve"> PAGEREF _Toc63274155 \h </w:instrText>
+              <w:instrText xml:space="preserve"> PAGEREF _Toc63417526 \h </w:instrText>
             </w:r>
             <w:r>
               <w:rPr>
@@ -3655,7 +3655,7 @@
               <w:lang w:eastAsia="sk-SK"/>
             </w:rPr>
           </w:pPr>
-          <w:hyperlink w:anchor="_Toc63274156" w:history="1">
+          <w:hyperlink w:anchor="_Toc63417527" w:history="1">
             <w:r>
               <w:rPr>
                 <w:rStyle w:val="Hypertextovprepojenie"/>
@@ -3706,7 +3706,7 @@
                 <w:noProof/>
                 <w:webHidden/>
               </w:rPr>
-              <w:instrText xml:space="preserve"> PAGEREF _Toc63274156 \h </w:instrText>
+              <w:instrText xml:space="preserve"> PAGEREF _Toc63417527 \h </w:instrText>
             </w:r>
             <w:r>
               <w:rPr>
@@ -3755,7 +3755,7 @@
               <w:lang w:eastAsia="sk-SK"/>
             </w:rPr>
           </w:pPr>
-          <w:hyperlink w:anchor="_Toc63274157" w:history="1">
+          <w:hyperlink w:anchor="_Toc63417528" w:history="1">
             <w:r>
               <w:rPr>
                 <w:rStyle w:val="Hypertextovprepojenie"/>
@@ -3802,7 +3802,7 @@
                 <w:noProof/>
                 <w:webHidden/>
               </w:rPr>
-              <w:instrText xml:space="preserve"> PAGEREF _Toc63274157 \h </w:instrText>
+              <w:instrText xml:space="preserve"> PAGEREF _Toc63417528 \h </w:instrText>
             </w:r>
             <w:r>
               <w:rPr>
@@ -3849,7 +3849,7 @@
               <w:lang w:eastAsia="sk-SK"/>
             </w:rPr>
           </w:pPr>
-          <w:hyperlink w:anchor="_Toc63274158" w:history="1">
+          <w:hyperlink w:anchor="_Toc63417529" w:history="1">
             <w:r>
               <w:rPr>
                 <w:rStyle w:val="Hypertextovprepojenie"/>
@@ -3894,7 +3894,7 @@
                 <w:noProof/>
                 <w:webHidden/>
               </w:rPr>
-              <w:instrText xml:space="preserve"> PAGEREF _Toc63274158 \h </w:instrText>
+              <w:instrText xml:space="preserve"> PAGEREF _Toc63417529 \h </w:instrText>
             </w:r>
             <w:r>
               <w:rPr>
@@ -3941,7 +3941,7 @@
               <w:lang w:eastAsia="sk-SK"/>
             </w:rPr>
           </w:pPr>
-          <w:hyperlink w:anchor="_Toc63274159" w:history="1">
+          <w:hyperlink w:anchor="_Toc63417530" w:history="1">
             <w:r>
               <w:rPr>
                 <w:rStyle w:val="Hypertextovprepojenie"/>
@@ -3986,7 +3986,7 @@
                 <w:noProof/>
                 <w:webHidden/>
               </w:rPr>
-              <w:instrText xml:space="preserve"> PAGEREF _Toc63274159 \h </w:instrText>
+              <w:instrText xml:space="preserve"> PAGEREF _Toc63417530 \h </w:instrText>
             </w:r>
             <w:r>
               <w:rPr>
@@ -4034,7 +4034,7 @@
               <w:lang w:eastAsia="sk-SK"/>
             </w:rPr>
           </w:pPr>
-          <w:hyperlink w:anchor="_Toc63274160" w:history="1">
+          <w:hyperlink w:anchor="_Toc63417531" w:history="1">
             <w:r>
               <w:rPr>
                 <w:rStyle w:val="Hypertextovprepojenie"/>
@@ -4080,7 +4080,7 @@
                 <w:noProof/>
                 <w:webHidden/>
               </w:rPr>
-              <w:instrText xml:space="preserve"> PAGEREF _Toc63274160 \h </w:instrText>
+              <w:instrText xml:space="preserve"> PAGEREF _Toc63417531 \h </w:instrText>
             </w:r>
             <w:r>
               <w:rPr>
@@ -4128,7 +4128,7 @@
               <w:lang w:eastAsia="sk-SK"/>
             </w:rPr>
           </w:pPr>
-          <w:hyperlink w:anchor="_Toc63274161" w:history="1">
+          <w:hyperlink w:anchor="_Toc63417532" w:history="1">
             <w:r>
               <w:rPr>
                 <w:rStyle w:val="Hypertextovprepojenie"/>
@@ -4174,7 +4174,7 @@
                 <w:noProof/>
                 <w:webHidden/>
               </w:rPr>
-              <w:instrText xml:space="preserve"> PAGEREF _Toc63274161 \h </w:instrText>
+              <w:instrText xml:space="preserve"> PAGEREF _Toc63417532 \h </w:instrText>
             </w:r>
             <w:r>
               <w:rPr>
@@ -4221,7 +4221,7 @@
               <w:lang w:eastAsia="sk-SK"/>
             </w:rPr>
           </w:pPr>
-          <w:hyperlink w:anchor="_Toc63274162" w:history="1">
+          <w:hyperlink w:anchor="_Toc63417533" w:history="1">
             <w:r>
               <w:rPr>
                 <w:rStyle w:val="Hypertextovprepojenie"/>
@@ -4266,7 +4266,7 @@
                 <w:noProof/>
                 <w:webHidden/>
               </w:rPr>
-              <w:instrText xml:space="preserve"> PAGEREF _Toc63274162 \h </w:instrText>
+              <w:instrText xml:space="preserve"> PAGEREF _Toc63417533 \h </w:instrText>
             </w:r>
             <w:r>
               <w:rPr>
@@ -4286,7 +4286,7 @@
                 <w:noProof/>
                 <w:webHidden/>
               </w:rPr>
-              <w:t>23</w:t>
+              <w:t>26</w:t>
             </w:r>
             <w:r>
               <w:rPr>
@@ -4313,7 +4313,7 @@
               <w:lang w:eastAsia="sk-SK"/>
             </w:rPr>
           </w:pPr>
-          <w:hyperlink w:anchor="_Toc63274163" w:history="1">
+          <w:hyperlink w:anchor="_Toc63417534" w:history="1">
             <w:r>
               <w:rPr>
                 <w:rStyle w:val="Hypertextovprepojenie"/>
@@ -4358,7 +4358,7 @@
                 <w:noProof/>
                 <w:webHidden/>
               </w:rPr>
-              <w:instrText xml:space="preserve"> PAGEREF _Toc63274163 \h </w:instrText>
+              <w:instrText xml:space="preserve"> PAGEREF _Toc63417534 \h </w:instrText>
             </w:r>
             <w:r>
               <w:rPr>
@@ -4378,7 +4378,7 @@
                 <w:noProof/>
                 <w:webHidden/>
               </w:rPr>
-              <w:t>23</w:t>
+              <w:t>26</w:t>
             </w:r>
             <w:r>
               <w:rPr>
@@ -4407,7 +4407,7 @@
               <w:lang w:eastAsia="sk-SK"/>
             </w:rPr>
           </w:pPr>
-          <w:hyperlink w:anchor="_Toc63274164" w:history="1">
+          <w:hyperlink w:anchor="_Toc63417535" w:history="1">
             <w:r>
               <w:rPr>
                 <w:rStyle w:val="Hypertextovprepojenie"/>
@@ -4454,7 +4454,7 @@
                 <w:noProof/>
                 <w:webHidden/>
               </w:rPr>
-              <w:instrText xml:space="preserve"> PAGEREF _Toc63274164 \h </w:instrText>
+              <w:instrText xml:space="preserve"> PAGEREF _Toc63417535 \h </w:instrText>
             </w:r>
             <w:r>
               <w:rPr>
@@ -4474,7 +4474,7 @@
                 <w:noProof/>
                 <w:webHidden/>
               </w:rPr>
-              <w:t>24</w:t>
+              <w:t>27</w:t>
             </w:r>
             <w:r>
               <w:rPr>
@@ -4503,7 +4503,7 @@
               <w:lang w:eastAsia="sk-SK"/>
             </w:rPr>
           </w:pPr>
-          <w:hyperlink w:anchor="_Toc63274165" w:history="1">
+          <w:hyperlink w:anchor="_Toc63417536" w:history="1">
             <w:r>
               <w:rPr>
                 <w:rStyle w:val="Hypertextovprepojenie"/>
@@ -4550,7 +4550,7 @@
                 <w:noProof/>
                 <w:webHidden/>
               </w:rPr>
-              <w:instrText xml:space="preserve"> PAGEREF _Toc63274165 \h </w:instrText>
+              <w:instrText xml:space="preserve"> PAGEREF _Toc63417536 \h </w:instrText>
             </w:r>
             <w:r>
               <w:rPr>
@@ -4570,7 +4570,7 @@
                 <w:noProof/>
                 <w:webHidden/>
               </w:rPr>
-              <w:t>26</w:t>
+              <w:t>29</w:t>
             </w:r>
             <w:r>
               <w:rPr>
@@ -4597,7 +4597,7 @@
               <w:lang w:eastAsia="sk-SK"/>
             </w:rPr>
           </w:pPr>
-          <w:hyperlink w:anchor="_Toc63274166" w:history="1">
+          <w:hyperlink w:anchor="_Toc63417537" w:history="1">
             <w:r>
               <w:rPr>
                 <w:rStyle w:val="Hypertextovprepojenie"/>
@@ -4642,7 +4642,7 @@
                 <w:noProof/>
                 <w:webHidden/>
               </w:rPr>
-              <w:instrText xml:space="preserve"> PAGEREF _Toc63274166 \h </w:instrText>
+              <w:instrText xml:space="preserve"> PAGEREF _Toc63417537 \h </w:instrText>
             </w:r>
             <w:r>
               <w:rPr>
@@ -4662,7 +4662,7 @@
                 <w:noProof/>
                 <w:webHidden/>
               </w:rPr>
-              <w:t>26</w:t>
+              <w:t>29</w:t>
             </w:r>
             <w:r>
               <w:rPr>
@@ -4689,7 +4689,7 @@
               <w:lang w:eastAsia="sk-SK"/>
             </w:rPr>
           </w:pPr>
-          <w:hyperlink w:anchor="_Toc63274167" w:history="1">
+          <w:hyperlink w:anchor="_Toc63417538" w:history="1">
             <w:r>
               <w:rPr>
                 <w:rStyle w:val="Hypertextovprepojenie"/>
@@ -4734,7 +4734,7 @@
                 <w:noProof/>
                 <w:webHidden/>
               </w:rPr>
-              <w:instrText xml:space="preserve"> PAGEREF _Toc63274167 \h </w:instrText>
+              <w:instrText xml:space="preserve"> PAGEREF _Toc63417538 \h </w:instrText>
             </w:r>
             <w:r>
               <w:rPr>
@@ -4754,7 +4754,7 @@
                 <w:noProof/>
                 <w:webHidden/>
               </w:rPr>
-              <w:t>26</w:t>
+              <w:t>29</w:t>
             </w:r>
             <w:r>
               <w:rPr>
@@ -4781,7 +4781,7 @@
               <w:lang w:eastAsia="sk-SK"/>
             </w:rPr>
           </w:pPr>
-          <w:hyperlink w:anchor="_Toc63274168" w:history="1">
+          <w:hyperlink w:anchor="_Toc63417539" w:history="1">
             <w:r>
               <w:rPr>
                 <w:rStyle w:val="Hypertextovprepojenie"/>
@@ -4826,7 +4826,7 @@
                 <w:noProof/>
                 <w:webHidden/>
               </w:rPr>
-              <w:instrText xml:space="preserve"> PAGEREF _Toc63274168 \h </w:instrText>
+              <w:instrText xml:space="preserve"> PAGEREF _Toc63417539 \h </w:instrText>
             </w:r>
             <w:r>
               <w:rPr>
@@ -4846,7 +4846,7 @@
                 <w:noProof/>
                 <w:webHidden/>
               </w:rPr>
-              <w:t>26</w:t>
+              <w:t>29</w:t>
             </w:r>
             <w:r>
               <w:rPr>
@@ -4873,7 +4873,7 @@
               <w:lang w:eastAsia="sk-SK"/>
             </w:rPr>
           </w:pPr>
-          <w:hyperlink w:anchor="_Toc63274169" w:history="1">
+          <w:hyperlink w:anchor="_Toc63417540" w:history="1">
             <w:r>
               <w:rPr>
                 <w:rStyle w:val="Hypertextovprepojenie"/>
@@ -4918,7 +4918,7 @@
                 <w:noProof/>
                 <w:webHidden/>
               </w:rPr>
-              <w:instrText xml:space="preserve"> PAGEREF _Toc63274169 \h </w:instrText>
+              <w:instrText xml:space="preserve"> PAGEREF _Toc63417540 \h </w:instrText>
             </w:r>
             <w:r>
               <w:rPr>
@@ -4938,7 +4938,7 @@
                 <w:noProof/>
                 <w:webHidden/>
               </w:rPr>
-              <w:t>26</w:t>
+              <w:t>29</w:t>
             </w:r>
             <w:r>
               <w:rPr>
@@ -4967,7 +4967,7 @@
               <w:lang w:eastAsia="sk-SK"/>
             </w:rPr>
           </w:pPr>
-          <w:hyperlink w:anchor="_Toc63274170" w:history="1">
+          <w:hyperlink w:anchor="_Toc63417541" w:history="1">
             <w:r>
               <w:rPr>
                 <w:rStyle w:val="Hypertextovprepojenie"/>
@@ -5014,7 +5014,7 @@
                 <w:noProof/>
                 <w:webHidden/>
               </w:rPr>
-              <w:instrText xml:space="preserve"> PAGEREF _Toc63274170 \h </w:instrText>
+              <w:instrText xml:space="preserve"> PAGEREF _Toc63417541 \h </w:instrText>
             </w:r>
             <w:r>
               <w:rPr>
@@ -5034,7 +5034,7 @@
                 <w:noProof/>
                 <w:webHidden/>
               </w:rPr>
-              <w:t>27</w:t>
+              <w:t>30</w:t>
             </w:r>
             <w:r>
               <w:rPr>
@@ -5061,7 +5061,7 @@
               <w:lang w:eastAsia="sk-SK"/>
             </w:rPr>
           </w:pPr>
-          <w:hyperlink w:anchor="_Toc63274171" w:history="1">
+          <w:hyperlink w:anchor="_Toc63417542" w:history="1">
             <w:r>
               <w:rPr>
                 <w:rStyle w:val="Hypertextovprepojenie"/>
@@ -5106,7 +5106,7 @@
                 <w:noProof/>
                 <w:webHidden/>
               </w:rPr>
-              <w:instrText xml:space="preserve"> PAGEREF _Toc63274171 \h </w:instrText>
+              <w:instrText xml:space="preserve"> PAGEREF _Toc63417542 \h </w:instrText>
             </w:r>
             <w:r>
               <w:rPr>
@@ -5126,7 +5126,7 @@
                 <w:noProof/>
                 <w:webHidden/>
               </w:rPr>
-              <w:t>27</w:t>
+              <w:t>30</w:t>
             </w:r>
             <w:r>
               <w:rPr>
@@ -5153,7 +5153,7 @@
               <w:lang w:eastAsia="sk-SK"/>
             </w:rPr>
           </w:pPr>
-          <w:hyperlink w:anchor="_Toc63274172" w:history="1">
+          <w:hyperlink w:anchor="_Toc63417543" w:history="1">
             <w:r>
               <w:rPr>
                 <w:rStyle w:val="Hypertextovprepojenie"/>
@@ -5198,7 +5198,7 @@
                 <w:noProof/>
                 <w:webHidden/>
               </w:rPr>
-              <w:instrText xml:space="preserve"> PAGEREF _Toc63274172 \h </w:instrText>
+              <w:instrText xml:space="preserve"> PAGEREF _Toc63417543 \h </w:instrText>
             </w:r>
             <w:r>
               <w:rPr>
@@ -5218,7 +5218,7 @@
                 <w:noProof/>
                 <w:webHidden/>
               </w:rPr>
-              <w:t>27</w:t>
+              <w:t>30</w:t>
             </w:r>
             <w:r>
               <w:rPr>
@@ -5247,7 +5247,7 @@
               <w:lang w:eastAsia="sk-SK"/>
             </w:rPr>
           </w:pPr>
-          <w:hyperlink w:anchor="_Toc63274173" w:history="1">
+          <w:hyperlink w:anchor="_Toc63417544" w:history="1">
             <w:r>
               <w:rPr>
                 <w:rStyle w:val="Hypertextovprepojenie"/>
@@ -5294,7 +5294,7 @@
                 <w:noProof/>
                 <w:webHidden/>
               </w:rPr>
-              <w:instrText xml:space="preserve"> PAGEREF _Toc63274173 \h </w:instrText>
+              <w:instrText xml:space="preserve"> PAGEREF _Toc63417544 \h </w:instrText>
             </w:r>
             <w:r>
               <w:rPr>
@@ -5314,7 +5314,7 @@
                 <w:noProof/>
                 <w:webHidden/>
               </w:rPr>
-              <w:t>28</w:t>
+              <w:t>31</w:t>
             </w:r>
             <w:r>
               <w:rPr>
@@ -5342,7 +5342,7 @@
               <w:lang w:eastAsia="sk-SK"/>
             </w:rPr>
           </w:pPr>
-          <w:hyperlink w:anchor="_Toc63274174" w:history="1">
+          <w:hyperlink w:anchor="_Toc63417545" w:history="1">
             <w:r>
               <w:rPr>
                 <w:rStyle w:val="Hypertextovprepojenie"/>
@@ -5369,7 +5369,7 @@
                 <w:noProof/>
                 <w:webHidden/>
               </w:rPr>
-              <w:instrText xml:space="preserve"> PAGEREF _Toc63274174 \h </w:instrText>
+              <w:instrText xml:space="preserve"> PAGEREF _Toc63417545 \h </w:instrText>
             </w:r>
             <w:r>
               <w:rPr>
@@ -5389,7 +5389,7 @@
                 <w:noProof/>
                 <w:webHidden/>
               </w:rPr>
-              <w:t>29</w:t>
+              <w:t>32</w:t>
             </w:r>
             <w:r>
               <w:rPr>
@@ -5417,7 +5417,7 @@
               <w:lang w:eastAsia="sk-SK"/>
             </w:rPr>
           </w:pPr>
-          <w:hyperlink w:anchor="_Toc63274175" w:history="1">
+          <w:hyperlink w:anchor="_Toc63417546" w:history="1">
             <w:r>
               <w:rPr>
                 <w:rStyle w:val="Hypertextovprepojenie"/>
@@ -5444,7 +5444,7 @@
                 <w:noProof/>
                 <w:webHidden/>
               </w:rPr>
-              <w:instrText xml:space="preserve"> PAGEREF _Toc63274175 \h </w:instrText>
+              <w:instrText xml:space="preserve"> PAGEREF _Toc63417546 \h </w:instrText>
             </w:r>
             <w:r>
               <w:rPr>
@@ -5464,7 +5464,7 @@
                 <w:noProof/>
                 <w:webHidden/>
               </w:rPr>
-              <w:t>30</w:t>
+              <w:t>33</w:t>
             </w:r>
             <w:r>
               <w:rPr>
@@ -5512,7 +5512,7 @@
           <w:numId w:val="0"/>
         </w:numPr>
       </w:pPr>
-      <w:bookmarkStart w:id="28" w:name="_Toc63274142"/>
+      <w:bookmarkStart w:id="28" w:name="_Toc63417513"/>
       <w:r>
         <w:lastRenderedPageBreak/>
         <w:t>Z</w:t>
@@ -5662,7 +5662,7 @@
           <w:numId w:val="0"/>
         </w:numPr>
       </w:pPr>
-      <w:bookmarkStart w:id="29" w:name="_Toc63274143"/>
+      <w:bookmarkStart w:id="29" w:name="_Toc63417514"/>
       <w:r>
         <w:lastRenderedPageBreak/>
         <w:t>Z</w:t>
@@ -5699,7 +5699,7 @@
         </w:numPr>
         <w:ind w:left="357" w:hanging="357"/>
       </w:pPr>
-      <w:bookmarkStart w:id="30" w:name="_Toc63274144"/>
+      <w:bookmarkStart w:id="30" w:name="_Toc63417515"/>
       <w:r>
         <w:lastRenderedPageBreak/>
         <w:t>Z</w:t>
@@ -5866,7 +5866,7 @@
           <w:numId w:val="0"/>
         </w:numPr>
       </w:pPr>
-      <w:bookmarkStart w:id="31" w:name="_Toc63274145"/>
+      <w:bookmarkStart w:id="31" w:name="_Toc63417516"/>
       <w:r>
         <w:lastRenderedPageBreak/>
         <w:t>Úvod</w:t>
@@ -6217,7 +6217,7 @@
       <w:pPr>
         <w:pStyle w:val="Nadpis1"/>
       </w:pPr>
-      <w:bookmarkStart w:id="32" w:name="_Toc63274146"/>
+      <w:bookmarkStart w:id="32" w:name="_Toc63417517"/>
       <w:r>
         <w:lastRenderedPageBreak/>
         <w:t>Analýza mobilných aplikácií a vplyvu svetla na organizmus</w:t>
@@ -6228,7 +6228,7 @@
       <w:pPr>
         <w:pStyle w:val="Nadpis2"/>
       </w:pPr>
-      <w:bookmarkStart w:id="33" w:name="_Toc63274147"/>
+      <w:bookmarkStart w:id="33" w:name="_Toc63417518"/>
       <w:r>
         <w:t>Analýza podobných aplikácií</w:t>
       </w:r>
@@ -6239,7 +6239,7 @@
         <w:pStyle w:val="Nadpis3"/>
       </w:pPr>
       <w:bookmarkStart w:id="34" w:name="_Ref63083487"/>
-      <w:bookmarkStart w:id="35" w:name="_Toc63274148"/>
+      <w:bookmarkStart w:id="35" w:name="_Toc63417519"/>
       <w:r>
         <w:t>Výber obchodov operačných systémov</w:t>
       </w:r>
@@ -6524,7 +6524,7 @@
       <w:pPr>
         <w:pStyle w:val="Nadpis3"/>
       </w:pPr>
-      <w:bookmarkStart w:id="37" w:name="_Toc63274149"/>
+      <w:bookmarkStart w:id="37" w:name="_Toc63417520"/>
       <w:r>
         <w:lastRenderedPageBreak/>
         <w:t>Pozitívne hodnotenia</w:t>
@@ -6573,7 +6573,7 @@
       <w:pPr>
         <w:pStyle w:val="Nadpis3"/>
       </w:pPr>
-      <w:bookmarkStart w:id="38" w:name="_Toc63274150"/>
+      <w:bookmarkStart w:id="38" w:name="_Toc63417521"/>
       <w:r>
         <w:t>Negatívne hodnotenia</w:t>
       </w:r>
@@ -6621,7 +6621,7 @@
       <w:pPr>
         <w:pStyle w:val="Nadpis3"/>
       </w:pPr>
-      <w:bookmarkStart w:id="39" w:name="_Toc63274151"/>
+      <w:bookmarkStart w:id="39" w:name="_Toc63417522"/>
       <w:r>
         <w:t>Zhrnutie recenzií</w:t>
       </w:r>
@@ -6699,7 +6699,7 @@
       <w:pPr>
         <w:pStyle w:val="Nadpis2"/>
       </w:pPr>
-      <w:bookmarkStart w:id="40" w:name="_Toc63274152"/>
+      <w:bookmarkStart w:id="40" w:name="_Toc63417523"/>
       <w:r>
         <w:t>Pôsobenie svetla na ľudský organizmus</w:t>
       </w:r>
@@ -6714,7 +6714,7 @@
       </w:pPr>
       <w:bookmarkStart w:id="41" w:name="_Ref62836531"/>
       <w:bookmarkStart w:id="42" w:name="_Ref62836546"/>
-      <w:bookmarkStart w:id="43" w:name="_Toc63274153"/>
+      <w:bookmarkStart w:id="43" w:name="_Toc63417524"/>
       <w:r>
         <w:t>Všeobecný vplyv svetla na organizmus</w:t>
       </w:r>
@@ -6855,7 +6855,7 @@
       <w:pPr>
         <w:pStyle w:val="Nadpis3"/>
       </w:pPr>
-      <w:bookmarkStart w:id="46" w:name="_Toc63274154"/>
+      <w:bookmarkStart w:id="46" w:name="_Toc63417525"/>
       <w:r>
         <w:t>Prispôsobovanie sa tela na zmeny intenzity svetla</w:t>
       </w:r>
@@ -7558,7 +7558,7 @@
           <w:lang w:eastAsia="sk-SK"/>
         </w:rPr>
       </w:pPr>
-      <w:bookmarkStart w:id="56" w:name="_Toc63274155"/>
+      <w:bookmarkStart w:id="56" w:name="_Toc63417526"/>
       <w:r>
         <w:rPr>
           <w:rFonts w:eastAsia="Times New Roman"/>
@@ -8404,7 +8404,7 @@
           <w:lang w:eastAsia="sk-SK"/>
         </w:rPr>
       </w:pPr>
-      <w:bookmarkStart w:id="60" w:name="_Toc63274156"/>
+      <w:bookmarkStart w:id="60" w:name="_Toc63417527"/>
       <w:r>
         <w:rPr>
           <w:rFonts w:eastAsia="Times New Roman"/>
@@ -8666,7 +8666,7 @@
       <w:pPr>
         <w:pStyle w:val="Nadpis1"/>
       </w:pPr>
-      <w:bookmarkStart w:id="61" w:name="_Toc63274157"/>
+      <w:bookmarkStart w:id="61" w:name="_Toc63417528"/>
       <w:r>
         <w:lastRenderedPageBreak/>
         <w:t>Tvorba mobilných aplikácií</w:t>
@@ -8677,7 +8677,7 @@
       <w:pPr>
         <w:pStyle w:val="Nadpis2"/>
       </w:pPr>
-      <w:bookmarkStart w:id="62" w:name="_Toc63274158"/>
+      <w:bookmarkStart w:id="62" w:name="_Toc63417529"/>
       <w:r>
         <w:t>Mobilné aplikácie</w:t>
       </w:r>
@@ -9133,7 +9133,7 @@
       <w:pPr>
         <w:pStyle w:val="Nadpis2"/>
       </w:pPr>
-      <w:bookmarkStart w:id="64" w:name="_Toc63274159"/>
+      <w:bookmarkStart w:id="64" w:name="_Toc63417530"/>
       <w:r>
         <w:t>Vývoj mobilných aplikácií</w:t>
       </w:r>
@@ -9251,7 +9251,7 @@
       <w:pPr>
         <w:pStyle w:val="Nadpis3"/>
       </w:pPr>
-      <w:bookmarkStart w:id="65" w:name="_Toc63274160"/>
+      <w:bookmarkStart w:id="65" w:name="_Toc63417531"/>
       <w:r>
         <w:t>Android</w:t>
       </w:r>
@@ -10296,7 +10296,7 @@
       <w:pPr>
         <w:pStyle w:val="Nadpis3"/>
       </w:pPr>
-      <w:bookmarkStart w:id="72" w:name="_Toc63274161"/>
+      <w:bookmarkStart w:id="72" w:name="_Toc63417532"/>
       <w:proofErr w:type="spellStart"/>
       <w:r>
         <w:t>iOS</w:t>
@@ -10828,6 +10828,159 @@
     </w:p>
     <w:p>
       <w:r>
+        <w:t xml:space="preserve">Pokiaľ chceme začať vytvárať naše vlastné </w:t>
+      </w:r>
+      <w:proofErr w:type="spellStart"/>
+      <w:r>
+        <w:t>iOS</w:t>
+      </w:r>
+      <w:proofErr w:type="spellEnd"/>
+      <w:r>
+        <w:t xml:space="preserve"> aplikácie budeme </w:t>
+      </w:r>
+      <w:r>
+        <w:t xml:space="preserve">si </w:t>
+      </w:r>
+      <w:r>
+        <w:t xml:space="preserve">potrebovať </w:t>
+      </w:r>
+      <w:r>
+        <w:t>zvoliť</w:t>
+      </w:r>
+      <w:r>
+        <w:t xml:space="preserve"> programovací jazyk pre implementáciu a</w:t>
+      </w:r>
+      <w:r>
+        <w:t xml:space="preserve"> vhodný IDE </w:t>
+      </w:r>
+      <w:r>
+        <w:t>v ktorom</w:t>
+      </w:r>
+      <w:r>
+        <w:t xml:space="preserve"> budeme písať kód</w:t>
+      </w:r>
+      <w:r>
+        <w:t>, testovať</w:t>
+      </w:r>
+      <w:r>
+        <w:t xml:space="preserve"> a</w:t>
+      </w:r>
+      <w:r>
+        <w:t> kde bude</w:t>
+      </w:r>
+      <w:r>
+        <w:t xml:space="preserve"> </w:t>
+      </w:r>
+      <w:r>
+        <w:t>štruktúra</w:t>
+      </w:r>
+      <w:r>
+        <w:t xml:space="preserve"> našej aplikácie.</w:t>
+      </w:r>
+      <w:r>
+        <w:t xml:space="preserve"> Ďalej sme na rozdiel od tvorby Android aplikácií limitovaný aj výberom počítaču(konkrétne jeho operačným systémom). Pre vývoj </w:t>
+      </w:r>
+      <w:proofErr w:type="spellStart"/>
+      <w:r>
+        <w:t>iOS</w:t>
+      </w:r>
+      <w:proofErr w:type="spellEnd"/>
+      <w:r>
+        <w:t xml:space="preserve"> aplikácií je potrebný počítač s operačným systémom </w:t>
+      </w:r>
+      <w:proofErr w:type="spellStart"/>
+      <w:r>
+        <w:t>macOS</w:t>
+      </w:r>
+      <w:proofErr w:type="spellEnd"/>
+      <w:r>
+        <w:t xml:space="preserve">. </w:t>
+      </w:r>
+      <w:r>
+        <w:t>Pokiaľ ale nemáme možnosť zohnať počítač s týmto operačným systémom(častý problém je všeobecne vysoká cena Apple hardvéru), tak máme viacero možností. Jedným z riešení je využitie „</w:t>
+      </w:r>
+      <w:proofErr w:type="spellStart"/>
+      <w:r>
+        <w:t>cross</w:t>
+      </w:r>
+      <w:proofErr w:type="spellEnd"/>
+      <w:r>
+        <w:t xml:space="preserve">-platformových“ nástrojov pre vývoj. Druhá možnosť je využitie </w:t>
+      </w:r>
+      <w:proofErr w:type="spellStart"/>
+      <w:r>
+        <w:t>cloudových</w:t>
+      </w:r>
+      <w:proofErr w:type="spellEnd"/>
+      <w:r>
+        <w:t xml:space="preserve"> služieb na ktorých môžeme spúšťať aplikácie určené pre </w:t>
+      </w:r>
+      <w:proofErr w:type="spellStart"/>
+      <w:r>
+        <w:t>macOS</w:t>
+      </w:r>
+      <w:proofErr w:type="spellEnd"/>
+      <w:r>
+        <w:t>. Pri tejto možnosti budeme musieť platiť mesačne zvolenej službe. Takúto ponuku môžeme nájsť napríklad  na macincloud.com kde je možnosť platiť mesačne</w:t>
+      </w:r>
+      <w:r>
+        <w:t xml:space="preserve"> 20 dolárov</w:t>
+      </w:r>
+      <w:r>
+        <w:t xml:space="preserve"> alebo </w:t>
+      </w:r>
+      <w:r>
+        <w:t xml:space="preserve">od počtu hodín kde je cena </w:t>
+      </w:r>
+      <w:r>
+        <w:t>1 dolár za hodinu.</w:t>
+      </w:r>
+      <w:r>
+        <w:t xml:space="preserve"> Ďalšia možnosť je si požičať od niekoho počítač s operačným systémom </w:t>
+      </w:r>
+      <w:proofErr w:type="spellStart"/>
+      <w:r>
+        <w:t>macOS</w:t>
+      </w:r>
+      <w:proofErr w:type="spellEnd"/>
+      <w:r>
+        <w:t xml:space="preserve">. </w:t>
+      </w:r>
+      <w:r>
+        <w:rPr>
+          <w:rStyle w:val="Odkaznapoznmkupodiarou"/>
+        </w:rPr>
+        <w:footnoteReference w:id="14"/>
+      </w:r>
+      <w:sdt>
+        <w:sdtPr>
+          <w:id w:val="-140735714"/>
+          <w:citation/>
+        </w:sdtPr>
+        <w:sdtContent>
+          <w:r>
+            <w:fldChar w:fldCharType="begin"/>
+          </w:r>
+          <w:r>
+            <w:instrText xml:space="preserve"> CITATION Lac18 \l 1051 </w:instrText>
+          </w:r>
+          <w:r>
+            <w:fldChar w:fldCharType="separate"/>
+          </w:r>
+          <w:r>
+            <w:rPr>
+              <w:noProof/>
+            </w:rPr>
+            <w:t>(Lacko, 2018)</w:t>
+          </w:r>
+          <w:r>
+            <w:fldChar w:fldCharType="end"/>
+          </w:r>
+        </w:sdtContent>
+      </w:sdt>
+    </w:p>
+    <w:p>
+      <w:r>
         <w:t xml:space="preserve">Pre vývoj aplikácií na operačný systém </w:t>
       </w:r>
       <w:proofErr w:type="spellStart"/>
@@ -10836,7 +10989,13 @@
       </w:r>
       <w:proofErr w:type="spellEnd"/>
       <w:r>
-        <w:t xml:space="preserve"> sa vo veľkej väčšine prípadov využívajú len dva hlavné programovacie jazyky </w:t>
+        <w:t xml:space="preserve"> sa vo veľkej väčšine prípadov využívajú len dva hlavné programovacie jazyky</w:t>
+      </w:r>
+      <w:r>
+        <w:t>,</w:t>
+      </w:r>
+      <w:r>
+        <w:t xml:space="preserve"> </w:t>
       </w:r>
       <w:proofErr w:type="spellStart"/>
       <w:r>
@@ -10852,7 +11011,17 @@
       </w:r>
       <w:proofErr w:type="spellEnd"/>
       <w:r>
-        <w:t xml:space="preserve">-C. Samozrejme sú na výber aj viaceré jazyky ale pri nich bude potrebné riešiť viaceré komplikácie. Jazyky </w:t>
+        <w:t xml:space="preserve">-C. Samozrejme sú na výber aj viaceré </w:t>
+      </w:r>
+      <w:r>
+        <w:lastRenderedPageBreak/>
+        <w:t xml:space="preserve">jazyky ale pri nich bude potrebné riešiť </w:t>
+      </w:r>
+      <w:r>
+        <w:t>rozličné</w:t>
+      </w:r>
+      <w:r>
+        <w:t xml:space="preserve"> komplikácie. Jazyky </w:t>
       </w:r>
       <w:proofErr w:type="spellStart"/>
       <w:r>
@@ -10905,8 +11074,188 @@
         <w:t xml:space="preserve"> </w:t>
       </w:r>
       <w:r>
-        <w:t>//TODO dorobiť</w:t>
-      </w:r>
+        <w:t xml:space="preserve">predstavený v roku 2014, takže patrí medzi nové </w:t>
+      </w:r>
+      <w:r>
+        <w:t xml:space="preserve">a moderné </w:t>
+      </w:r>
+      <w:r>
+        <w:t xml:space="preserve">programovacie jazyky. Každým rokom sa jeho obľúbenosť stále zvyšovala. V roku 2018 získal veľkú popularitu a stal sa hlavným programovacím jazykom pre vývoj </w:t>
+      </w:r>
+      <w:r>
+        <w:t>Apple aplikácií(nielen</w:t>
+      </w:r>
+      <w:r>
+        <w:t xml:space="preserve"> pre systém</w:t>
+      </w:r>
+      <w:r>
+        <w:t xml:space="preserve"> </w:t>
+      </w:r>
+      <w:bookmarkStart w:id="77" w:name="OLE_LINK57"/>
+      <w:bookmarkStart w:id="78" w:name="OLE_LINK58"/>
+      <w:proofErr w:type="spellStart"/>
+      <w:r>
+        <w:t>iOS</w:t>
+      </w:r>
+      <w:proofErr w:type="spellEnd"/>
+      <w:r>
+        <w:t xml:space="preserve"> ale aj </w:t>
+      </w:r>
+      <w:proofErr w:type="spellStart"/>
+      <w:r>
+        <w:t>macOS</w:t>
+      </w:r>
+      <w:proofErr w:type="spellEnd"/>
+      <w:r>
+        <w:t xml:space="preserve">, </w:t>
+      </w:r>
+      <w:proofErr w:type="spellStart"/>
+      <w:r>
+        <w:t>iPadOS</w:t>
+      </w:r>
+      <w:proofErr w:type="spellEnd"/>
+      <w:r>
+        <w:t>,</w:t>
+      </w:r>
+      <w:r>
+        <w:t xml:space="preserve"> </w:t>
+      </w:r>
+      <w:proofErr w:type="spellStart"/>
+      <w:r>
+        <w:t>watchOS</w:t>
+      </w:r>
+      <w:proofErr w:type="spellEnd"/>
+      <w:r>
+        <w:t xml:space="preserve"> a </w:t>
+      </w:r>
+      <w:proofErr w:type="spellStart"/>
+      <w:r>
+        <w:t>tvOS</w:t>
+      </w:r>
+      <w:bookmarkEnd w:id="77"/>
+      <w:bookmarkEnd w:id="78"/>
+      <w:proofErr w:type="spellEnd"/>
+      <w:r>
+        <w:t>).</w:t>
+      </w:r>
+      <w:r>
+        <w:t xml:space="preserve"> Medzi jeho výhody patrí</w:t>
+      </w:r>
+      <w:r>
+        <w:t xml:space="preserve"> hlavne</w:t>
+      </w:r>
+      <w:r>
+        <w:t xml:space="preserve"> jednoduchá syntax</w:t>
+      </w:r>
+      <w:r>
+        <w:t>,</w:t>
+      </w:r>
+      <w:r>
+        <w:t xml:space="preserve"> obzvlášť keď sa porovnáva s </w:t>
+      </w:r>
+      <w:proofErr w:type="spellStart"/>
+      <w:r>
+        <w:t>Objective</w:t>
+      </w:r>
+      <w:proofErr w:type="spellEnd"/>
+      <w:r>
+        <w:t>-C</w:t>
+      </w:r>
+      <w:r>
+        <w:t>,</w:t>
+      </w:r>
+      <w:r>
+        <w:t xml:space="preserve"> </w:t>
+      </w:r>
+      <w:r>
+        <w:t xml:space="preserve">prehľadný kód a podpora pre viaceré zariadenia. Hlavné nevýhody sú že nepodporuje staré verzie systému </w:t>
+      </w:r>
+      <w:proofErr w:type="spellStart"/>
+      <w:r>
+        <w:t>iOS</w:t>
+      </w:r>
+      <w:proofErr w:type="spellEnd"/>
+      <w:r>
+        <w:t xml:space="preserve">, horšia možnosť práce s nástrojmi tretích strán, krátky čas pre získanie dôvery od vývojárov keďže je na trhu stále pomerne krátko. </w:t>
+      </w:r>
+      <w:r>
+        <w:t xml:space="preserve">Bližšie je programovací jazyk </w:t>
+      </w:r>
+      <w:proofErr w:type="spellStart"/>
+      <w:r>
+        <w:t>Swift</w:t>
+      </w:r>
+      <w:proofErr w:type="spellEnd"/>
+      <w:r>
+        <w:t xml:space="preserve"> </w:t>
+      </w:r>
+      <w:r>
+        <w:t xml:space="preserve">popísaný </w:t>
+      </w:r>
+      <w:r>
+        <w:t>v</w:t>
+      </w:r>
+      <w:r>
+        <w:t> ďalšej</w:t>
+      </w:r>
+      <w:r>
+        <w:t> kapitole 2.3</w:t>
+      </w:r>
+      <w:r>
+        <w:fldChar w:fldCharType="begin"/>
+      </w:r>
+      <w:r>
+        <w:instrText xml:space="preserve"> REF _Ref63326930 \h </w:instrText>
+      </w:r>
+      <w:r>
+        <w:fldChar w:fldCharType="separate"/>
+      </w:r>
+      <w:r>
+        <w:t>Swift</w:t>
+      </w:r>
+      <w:r>
+        <w:fldChar w:fldCharType="end"/>
+      </w:r>
+      <w:r>
+        <w:t>.</w:t>
+      </w:r>
+      <w:r>
+        <w:t xml:space="preserve"> </w:t>
+      </w:r>
+      <w:bookmarkStart w:id="79" w:name="_Ref63417069"/>
+      <w:r>
+        <w:rPr>
+          <w:rStyle w:val="Odkaznapoznmkupodiarou"/>
+        </w:rPr>
+        <w:footnoteReference w:id="15"/>
+      </w:r>
+      <w:bookmarkEnd w:id="79"/>
+      <w:sdt>
+        <w:sdtPr>
+          <w:id w:val="-1599096049"/>
+          <w:citation/>
+        </w:sdtPr>
+        <w:sdtContent>
+          <w:r>
+            <w:fldChar w:fldCharType="begin"/>
+          </w:r>
+          <w:r>
+            <w:instrText xml:space="preserve"> CITATION Big20 \l 1051 </w:instrText>
+          </w:r>
+          <w:r>
+            <w:fldChar w:fldCharType="separate"/>
+          </w:r>
+          <w:r>
+            <w:rPr>
+              <w:noProof/>
+            </w:rPr>
+            <w:t xml:space="preserve"> (Biggs, 2020)</w:t>
+          </w:r>
+          <w:r>
+            <w:fldChar w:fldCharType="end"/>
+          </w:r>
+        </w:sdtContent>
+      </w:sdt>
     </w:p>
     <w:p>
       <w:pPr>
@@ -11006,6 +11355,9 @@
         <w:t>.</w:t>
       </w:r>
       <w:r>
+        <w:t xml:space="preserve"> Jedna z jeho silných stránok je kompatibilita s C a C++ knižnicami.</w:t>
+      </w:r>
+      <w:r>
         <w:t xml:space="preserve"> </w:t>
       </w:r>
       <w:r>
@@ -11068,13 +11420,22 @@
         <w:t xml:space="preserve"> </w:t>
       </w:r>
       <w:r>
+        <w:fldChar w:fldCharType="begin"/>
+      </w:r>
+      <w:r>
+        <w:instrText xml:space="preserve"> NOTEREF _Ref63417069 \f \h </w:instrText>
+      </w:r>
+      <w:r>
+        <w:fldChar w:fldCharType="separate"/>
+      </w:r>
+      <w:r>
         <w:rPr>
           <w:rStyle w:val="Odkaznapoznmkupodiarou"/>
         </w:rPr>
-        <w:footnoteReference w:id="14"/>
-      </w:r>
-      <w:r>
-        <w:t xml:space="preserve"> </w:t>
+        <w:t>14</w:t>
+      </w:r>
+      <w:r>
+        <w:fldChar w:fldCharType="end"/>
       </w:r>
       <w:sdt>
         <w:sdtPr>
@@ -11095,7 +11456,7 @@
             <w:rPr>
               <w:noProof/>
             </w:rPr>
-            <w:t>(Biggs, 2020)</w:t>
+            <w:t xml:space="preserve"> (Biggs, 2020)</w:t>
           </w:r>
           <w:r>
             <w:fldChar w:fldCharType="end"/>
@@ -11107,53 +11468,810 @@
     <w:bookmarkEnd w:id="76"/>
     <w:p>
       <w:r>
-        <w:t xml:space="preserve">//TODO </w:t>
-      </w:r>
-      <w:proofErr w:type="spellStart"/>
-      <w:r>
-        <w:t>IDEs</w:t>
-      </w:r>
-      <w:proofErr w:type="spellEnd"/>
-    </w:p>
-    <w:p>
-      <w:r>
-        <w:t>//TODO poplatok za publik</w:t>
-      </w:r>
-      <w:r>
-        <w:t>ác</w:t>
-      </w:r>
-      <w:r>
-        <w:t xml:space="preserve">iu </w:t>
-      </w:r>
-      <w:proofErr w:type="spellStart"/>
-      <w:r>
-        <w:t>appky</w:t>
-      </w:r>
-      <w:proofErr w:type="spellEnd"/>
+        <w:t xml:space="preserve">Keď už máme zvolený programovací jazyk pre našu aplikáciu tak </w:t>
+      </w:r>
+      <w:r>
+        <w:t>vyberáme</w:t>
+      </w:r>
+      <w:r>
+        <w:t xml:space="preserve"> najvhodnejší IDE </w:t>
+      </w:r>
+      <w:r>
+        <w:t>podľa</w:t>
+      </w:r>
+      <w:r>
+        <w:t xml:space="preserve"> naš</w:t>
+      </w:r>
+      <w:r>
+        <w:t>ich</w:t>
+      </w:r>
+      <w:r>
+        <w:t xml:space="preserve"> </w:t>
+      </w:r>
+      <w:r>
+        <w:t>potrieb</w:t>
+      </w:r>
+      <w:r>
+        <w:t xml:space="preserve">. </w:t>
+      </w:r>
+      <w:r>
+        <w:t xml:space="preserve">Na výber je viacero typov ale tak isto ako aj pri vývoji na Android(preferované Android </w:t>
+      </w:r>
+      <w:proofErr w:type="spellStart"/>
+      <w:r>
+        <w:t>Studio</w:t>
+      </w:r>
+      <w:proofErr w:type="spellEnd"/>
+      <w:r>
+        <w:t>) majú niektoré väčšiu podporu od Apple. Najčastejšie využívané IDE sú:</w:t>
+      </w:r>
+    </w:p>
+    <w:p>
+      <w:pPr>
+        <w:pStyle w:val="Odsekzoznamu"/>
+        <w:numPr>
+          <w:ilvl w:val="0"/>
+          <w:numId w:val="8"/>
+        </w:numPr>
+        <w:rPr>
+          <w:b/>
+          <w:bCs/>
+        </w:rPr>
+      </w:pPr>
+      <w:proofErr w:type="spellStart"/>
+      <w:r>
+        <w:rPr>
+          <w:b/>
+          <w:bCs/>
+        </w:rPr>
+        <w:t>Xcode</w:t>
+      </w:r>
+      <w:proofErr w:type="spellEnd"/>
+      <w:r>
+        <w:rPr>
+          <w:b/>
+          <w:bCs/>
+        </w:rPr>
+        <w:t>:</w:t>
+      </w:r>
+      <w:r>
+        <w:t xml:space="preserve"> </w:t>
+      </w:r>
+      <w:r>
+        <w:t>vytvorený spoločnosťou Apple v roku 2003</w:t>
+      </w:r>
+      <w:r>
+        <w:t xml:space="preserve"> pre operačný systém </w:t>
+      </w:r>
+      <w:proofErr w:type="spellStart"/>
+      <w:r>
+        <w:t>macOS</w:t>
+      </w:r>
+      <w:proofErr w:type="spellEnd"/>
+      <w:r>
+        <w:t xml:space="preserve">. Momentálne je najčastejšou voľbou vývojárov </w:t>
+      </w:r>
+      <w:r>
+        <w:t>pri</w:t>
+      </w:r>
+      <w:r>
+        <w:t xml:space="preserve"> vytváran</w:t>
+      </w:r>
+      <w:r>
+        <w:t>í</w:t>
+      </w:r>
+      <w:r>
+        <w:t xml:space="preserve"> aplikácií pre Apple zariadenia(</w:t>
+      </w:r>
+      <w:proofErr w:type="spellStart"/>
+      <w:r>
+        <w:t>iOS</w:t>
+      </w:r>
+      <w:proofErr w:type="spellEnd"/>
+      <w:r>
+        <w:t xml:space="preserve">, </w:t>
+      </w:r>
+      <w:proofErr w:type="spellStart"/>
+      <w:r>
+        <w:t>macOS</w:t>
+      </w:r>
+      <w:proofErr w:type="spellEnd"/>
+      <w:r>
+        <w:t xml:space="preserve">, </w:t>
+      </w:r>
+      <w:proofErr w:type="spellStart"/>
+      <w:r>
+        <w:t>iPadOS</w:t>
+      </w:r>
+      <w:proofErr w:type="spellEnd"/>
+      <w:r>
+        <w:t xml:space="preserve">, </w:t>
+      </w:r>
+      <w:proofErr w:type="spellStart"/>
+      <w:r>
+        <w:t>watchOS</w:t>
+      </w:r>
+      <w:proofErr w:type="spellEnd"/>
+      <w:r>
+        <w:t xml:space="preserve"> a </w:t>
+      </w:r>
+      <w:proofErr w:type="spellStart"/>
+      <w:r>
+        <w:t>tvOS</w:t>
+      </w:r>
+      <w:proofErr w:type="spellEnd"/>
+      <w:r>
+        <w:t xml:space="preserve">). </w:t>
+      </w:r>
+      <w:r>
+        <w:t>Aktuálna</w:t>
+      </w:r>
+      <w:r>
+        <w:t xml:space="preserve"> stabilná verzia je 12.4.</w:t>
+      </w:r>
+      <w:r>
+        <w:t xml:space="preserve"> Obľúbenosť si získava kvôli jeho prehľadnému rozhraniu, kvalitnému a rýchlemu inteligentnému dopĺňaniu kódu, </w:t>
+      </w:r>
+      <w:r>
+        <w:t xml:space="preserve">možnostiam </w:t>
+      </w:r>
+      <w:proofErr w:type="spellStart"/>
+      <w:r>
+        <w:t>debugovania</w:t>
+      </w:r>
+      <w:proofErr w:type="spellEnd"/>
+      <w:r>
+        <w:t xml:space="preserve"> a testovania..</w:t>
+      </w:r>
+      <w:r>
+        <w:t>.</w:t>
+      </w:r>
+      <w:r>
+        <w:t xml:space="preserve"> Ďalej sa </w:t>
+      </w:r>
+      <w:proofErr w:type="spellStart"/>
+      <w:r>
+        <w:t>Xcode</w:t>
+      </w:r>
+      <w:proofErr w:type="spellEnd"/>
+      <w:r>
+        <w:t xml:space="preserve"> pýši emulátorom konkrétnych Apple zariadení na ktorých chceme aplikácie testovať.</w:t>
+      </w:r>
+      <w:r>
+        <w:t xml:space="preserve"> Samozrejme je aj možnosť spustenia aplikácie na vlastnom fyzickom </w:t>
+      </w:r>
+      <w:r>
+        <w:lastRenderedPageBreak/>
+        <w:t>zariadení po pripojení k počítaču.</w:t>
+      </w:r>
+      <w:r>
+        <w:t xml:space="preserve"> </w:t>
+      </w:r>
+      <w:proofErr w:type="spellStart"/>
+      <w:r>
+        <w:t>Xcode</w:t>
+      </w:r>
+      <w:proofErr w:type="spellEnd"/>
+      <w:r>
+        <w:t xml:space="preserve"> ponúka aj možnosť jednoduchého vytvárania základov používateľského rozhrania aplikácie. Funguje na </w:t>
+      </w:r>
+      <w:proofErr w:type="spellStart"/>
+      <w:r>
+        <w:t>príncípe</w:t>
+      </w:r>
+      <w:proofErr w:type="spellEnd"/>
+      <w:r>
+        <w:t xml:space="preserve"> jednoduchého potiahnutia objektu do aplikácie, napríklad tlačidlá, tabuľky, </w:t>
+      </w:r>
+      <w:proofErr w:type="spellStart"/>
+      <w:r>
+        <w:t>popisky</w:t>
+      </w:r>
+      <w:proofErr w:type="spellEnd"/>
+      <w:r>
+        <w:t>...</w:t>
+      </w:r>
+      <w:r>
+        <w:t xml:space="preserve"> </w:t>
+      </w:r>
+      <w:r>
+        <w:t xml:space="preserve">Dané objekty si môžeme následne prispôsobiť podľa seba pomocou kódu. </w:t>
+      </w:r>
+      <w:r>
+        <w:t xml:space="preserve">Bližšie je </w:t>
+      </w:r>
+      <w:proofErr w:type="spellStart"/>
+      <w:r>
+        <w:t>Xcode</w:t>
+      </w:r>
+      <w:proofErr w:type="spellEnd"/>
+      <w:r>
+        <w:t xml:space="preserve"> </w:t>
+      </w:r>
+      <w:r>
+        <w:t xml:space="preserve">popísaný </w:t>
+      </w:r>
+      <w:r>
+        <w:t>v kapitole 2.4</w:t>
+      </w:r>
+      <w:r>
+        <w:fldChar w:fldCharType="begin"/>
+      </w:r>
+      <w:r>
+        <w:instrText xml:space="preserve"> REF _Ref63412961 \h </w:instrText>
+      </w:r>
+      <w:r>
+        <w:fldChar w:fldCharType="separate"/>
+      </w:r>
+      <w:r>
+        <w:t>Xcode</w:t>
+      </w:r>
+      <w:r>
+        <w:fldChar w:fldCharType="end"/>
+      </w:r>
+      <w:r>
+        <w:t>.</w:t>
+      </w:r>
+      <w:r>
+        <w:t xml:space="preserve"> </w:t>
+      </w:r>
+      <w:sdt>
+        <w:sdtPr>
+          <w:id w:val="-1778627394"/>
+          <w:citation/>
+        </w:sdtPr>
+        <w:sdtContent>
+          <w:r>
+            <w:fldChar w:fldCharType="begin"/>
+          </w:r>
+          <w:r>
+            <w:instrText xml:space="preserve">CITATION dev \y  \l 1051 </w:instrText>
+          </w:r>
+          <w:r>
+            <w:fldChar w:fldCharType="separate"/>
+          </w:r>
+          <w:r>
+            <w:rPr>
+              <w:noProof/>
+            </w:rPr>
+            <w:t>(developer.apple.com)</w:t>
+          </w:r>
+          <w:r>
+            <w:fldChar w:fldCharType="end"/>
+          </w:r>
+        </w:sdtContent>
+      </w:sdt>
+    </w:p>
+    <w:p>
+      <w:pPr>
+        <w:pStyle w:val="Odsekzoznamu"/>
+        <w:numPr>
+          <w:ilvl w:val="0"/>
+          <w:numId w:val="8"/>
+        </w:numPr>
+        <w:rPr>
+          <w:b/>
+          <w:bCs/>
+        </w:rPr>
+      </w:pPr>
+      <w:proofErr w:type="spellStart"/>
+      <w:r>
+        <w:rPr>
+          <w:b/>
+          <w:bCs/>
+        </w:rPr>
+        <w:t>CodeRunner</w:t>
+      </w:r>
+      <w:proofErr w:type="spellEnd"/>
+      <w:r>
+        <w:rPr>
+          <w:b/>
+          <w:bCs/>
+        </w:rPr>
+        <w:t>:</w:t>
+      </w:r>
+      <w:r>
+        <w:t xml:space="preserve"> </w:t>
+      </w:r>
+      <w:r>
+        <w:t>navrhnutý tak</w:t>
+      </w:r>
+      <w:r>
+        <w:t>,</w:t>
+      </w:r>
+      <w:r>
+        <w:t xml:space="preserve"> aby podporoval najčastejšie využívané programovacie jazyky. Má podporu až pre 25 </w:t>
+      </w:r>
+      <w:r>
+        <w:t>jazykov</w:t>
+      </w:r>
+      <w:r>
+        <w:t xml:space="preserve">, napríklad C++, C#, </w:t>
+      </w:r>
+      <w:proofErr w:type="spellStart"/>
+      <w:r>
+        <w:t>Swift</w:t>
+      </w:r>
+      <w:proofErr w:type="spellEnd"/>
+      <w:r>
+        <w:t xml:space="preserve">, </w:t>
+      </w:r>
+      <w:proofErr w:type="spellStart"/>
+      <w:r>
+        <w:t>Objective</w:t>
+      </w:r>
+      <w:proofErr w:type="spellEnd"/>
+      <w:r>
+        <w:t xml:space="preserve">-C, </w:t>
+      </w:r>
+      <w:proofErr w:type="spellStart"/>
+      <w:r>
+        <w:t>Python</w:t>
+      </w:r>
+      <w:proofErr w:type="spellEnd"/>
+      <w:r>
+        <w:t xml:space="preserve">, Java... </w:t>
+      </w:r>
+      <w:r>
+        <w:t xml:space="preserve">Pre veľa z nich ponúka kompletné inteligentné dopĺňanie kódu a taktiež </w:t>
+      </w:r>
+      <w:proofErr w:type="spellStart"/>
+      <w:r>
+        <w:t>debugovanie</w:t>
+      </w:r>
+      <w:proofErr w:type="spellEnd"/>
+      <w:r>
+        <w:t xml:space="preserve"> pomocou </w:t>
+      </w:r>
+      <w:proofErr w:type="spellStart"/>
+      <w:r>
+        <w:t>breakpointov</w:t>
+      </w:r>
+      <w:proofErr w:type="spellEnd"/>
+      <w:r>
+        <w:t>.</w:t>
+      </w:r>
+      <w:r>
+        <w:t xml:space="preserve"> </w:t>
+      </w:r>
+      <w:sdt>
+        <w:sdtPr>
+          <w:id w:val="709922121"/>
+          <w:citation/>
+        </w:sdtPr>
+        <w:sdtContent>
+          <w:r>
+            <w:fldChar w:fldCharType="begin"/>
+          </w:r>
+          <w:r>
+            <w:instrText xml:space="preserve">CITATION htt \y  \l 1051 </w:instrText>
+          </w:r>
+          <w:r>
+            <w:fldChar w:fldCharType="separate"/>
+          </w:r>
+          <w:r>
+            <w:rPr>
+              <w:noProof/>
+            </w:rPr>
+            <w:t>(coderunnerapp.com)</w:t>
+          </w:r>
+          <w:r>
+            <w:fldChar w:fldCharType="end"/>
+          </w:r>
+        </w:sdtContent>
+      </w:sdt>
+    </w:p>
+    <w:p>
+      <w:pPr>
+        <w:pStyle w:val="Odsekzoznamu"/>
+        <w:numPr>
+          <w:ilvl w:val="0"/>
+          <w:numId w:val="8"/>
+        </w:numPr>
+        <w:rPr>
+          <w:b/>
+          <w:bCs/>
+        </w:rPr>
+      </w:pPr>
+      <w:proofErr w:type="spellStart"/>
+      <w:r>
+        <w:rPr>
+          <w:b/>
+          <w:bCs/>
+        </w:rPr>
+        <w:t>AppCode</w:t>
+      </w:r>
+      <w:proofErr w:type="spellEnd"/>
+      <w:r>
+        <w:rPr>
+          <w:b/>
+          <w:bCs/>
+        </w:rPr>
+        <w:t>:</w:t>
+      </w:r>
+      <w:r>
+        <w:rPr>
+          <w:b/>
+          <w:bCs/>
+        </w:rPr>
+        <w:t xml:space="preserve"> </w:t>
+      </w:r>
+      <w:r>
+        <w:t xml:space="preserve">vytvorený spoločnosťou </w:t>
+      </w:r>
+      <w:proofErr w:type="spellStart"/>
+      <w:r>
+        <w:t>jetbrains</w:t>
+      </w:r>
+      <w:proofErr w:type="spellEnd"/>
+      <w:r>
+        <w:t xml:space="preserve">, ktorý je známy </w:t>
+      </w:r>
+      <w:r>
+        <w:t>viacerými vývojárskymi nástrojmi</w:t>
+      </w:r>
+      <w:r>
+        <w:t>(</w:t>
+      </w:r>
+      <w:proofErr w:type="spellStart"/>
+      <w:r>
+        <w:t>CLion</w:t>
+      </w:r>
+      <w:proofErr w:type="spellEnd"/>
+      <w:r>
+        <w:t xml:space="preserve">, </w:t>
+      </w:r>
+      <w:proofErr w:type="spellStart"/>
+      <w:r>
+        <w:t>PhpStorm</w:t>
+      </w:r>
+      <w:proofErr w:type="spellEnd"/>
+      <w:r>
+        <w:t xml:space="preserve">, </w:t>
+      </w:r>
+      <w:proofErr w:type="spellStart"/>
+      <w:r>
+        <w:t>IntelliJ</w:t>
+      </w:r>
+      <w:proofErr w:type="spellEnd"/>
+      <w:r>
+        <w:t xml:space="preserve"> IDEA, </w:t>
+      </w:r>
+      <w:proofErr w:type="spellStart"/>
+      <w:r>
+        <w:t>PyCharm</w:t>
+      </w:r>
+      <w:proofErr w:type="spellEnd"/>
+      <w:r>
+        <w:t>...)</w:t>
+      </w:r>
+      <w:r>
+        <w:t xml:space="preserve">. Podporuje viacero programovacích jazykov, napríklad </w:t>
+      </w:r>
+      <w:proofErr w:type="spellStart"/>
+      <w:r>
+        <w:t>Swift</w:t>
+      </w:r>
+      <w:proofErr w:type="spellEnd"/>
+      <w:r>
+        <w:t xml:space="preserve">, </w:t>
+      </w:r>
+      <w:proofErr w:type="spellStart"/>
+      <w:r>
+        <w:t>Objective</w:t>
+      </w:r>
+      <w:proofErr w:type="spellEnd"/>
+      <w:r>
+        <w:t xml:space="preserve">-C, C/C++... </w:t>
+      </w:r>
+      <w:proofErr w:type="spellStart"/>
+      <w:r>
+        <w:t>AppCode</w:t>
+      </w:r>
+      <w:proofErr w:type="spellEnd"/>
+      <w:r>
+        <w:t xml:space="preserve"> ponúka efektívnu a prehľadnú navigáciu v štruktúre projektu</w:t>
+      </w:r>
+      <w:r>
+        <w:t>, inteligentné dopĺňanie kódu a tiež kvalitnú analýzu kódu kde nás IDE priamo upozorní pomocou chyby alebo varovani</w:t>
+      </w:r>
+      <w:r>
+        <w:t>a, kde nám navrhne riešenie problému</w:t>
+      </w:r>
+      <w:r>
+        <w:t xml:space="preserve">. </w:t>
+      </w:r>
+      <w:r>
+        <w:t xml:space="preserve"> </w:t>
+      </w:r>
+      <w:sdt>
+        <w:sdtPr>
+          <w:id w:val="-2098849957"/>
+          <w:citation/>
+        </w:sdtPr>
+        <w:sdtContent>
+          <w:r>
+            <w:fldChar w:fldCharType="begin"/>
+          </w:r>
+          <w:r>
+            <w:instrText xml:space="preserve">CITATION jet \y  \l 1051 </w:instrText>
+          </w:r>
+          <w:r>
+            <w:fldChar w:fldCharType="separate"/>
+          </w:r>
+          <w:r>
+            <w:rPr>
+              <w:noProof/>
+            </w:rPr>
+            <w:t>(jetbrains.com)</w:t>
+          </w:r>
+          <w:r>
+            <w:fldChar w:fldCharType="end"/>
+          </w:r>
+        </w:sdtContent>
+      </w:sdt>
+    </w:p>
+    <w:p>
+      <w:r>
+        <w:t>Pre publikáciu našich vytvorených aplikácií na distribučný obchod</w:t>
+      </w:r>
+      <w:r>
+        <w:t xml:space="preserve"> </w:t>
+      </w:r>
+      <w:proofErr w:type="spellStart"/>
+      <w:r>
+        <w:t>App</w:t>
+      </w:r>
+      <w:proofErr w:type="spellEnd"/>
+      <w:r>
+        <w:t xml:space="preserve"> </w:t>
+      </w:r>
+      <w:proofErr w:type="spellStart"/>
+      <w:r>
+        <w:t>Store</w:t>
+      </w:r>
+      <w:proofErr w:type="spellEnd"/>
+      <w:r>
+        <w:t xml:space="preserve"> od spoločnosti Apple</w:t>
+      </w:r>
+      <w:r>
+        <w:t xml:space="preserve"> si budeme potrebovať vytvoriť vývojársky účet. Na rozdiel od vývojárskeho účtu pre Android nebude platba jednorazová ale budeme si musieť za konto platiť </w:t>
+      </w:r>
+      <w:r>
+        <w:t>každý rok</w:t>
+      </w:r>
+      <w:r>
+        <w:t>. Takýto účet môžeme mať za</w:t>
+      </w:r>
+      <w:r>
+        <w:t xml:space="preserve"> cenu</w:t>
+      </w:r>
+      <w:r>
+        <w:t xml:space="preserve"> 99 dolárov za</w:t>
+      </w:r>
+      <w:r>
+        <w:t xml:space="preserve"> jeden</w:t>
+      </w:r>
+      <w:r>
+        <w:t xml:space="preserve"> rok.</w:t>
+      </w:r>
+      <w:sdt>
+        <w:sdtPr>
+          <w:id w:val="-668414321"/>
+          <w:citation/>
+        </w:sdtPr>
+        <w:sdtContent>
+          <w:r>
+            <w:fldChar w:fldCharType="begin"/>
+          </w:r>
+          <w:r>
+            <w:instrText xml:space="preserve">CITATION How \y  \l 1051 </w:instrText>
+          </w:r>
+          <w:r>
+            <w:fldChar w:fldCharType="separate"/>
+          </w:r>
+          <w:r>
+            <w:rPr>
+              <w:noProof/>
+            </w:rPr>
+            <w:t xml:space="preserve"> (How much does a Google &amp; Apple Developer Account Cost?)</w:t>
+          </w:r>
+          <w:r>
+            <w:fldChar w:fldCharType="end"/>
+          </w:r>
+        </w:sdtContent>
+      </w:sdt>
+      <w:r>
+        <w:t xml:space="preserve"> Všetky aplikácie</w:t>
+      </w:r>
+      <w:r>
+        <w:t>,</w:t>
+      </w:r>
+      <w:r>
+        <w:t xml:space="preserve"> ktoré chceme publikovať na </w:t>
+      </w:r>
+      <w:proofErr w:type="spellStart"/>
+      <w:r>
+        <w:t>App</w:t>
+      </w:r>
+      <w:proofErr w:type="spellEnd"/>
+      <w:r>
+        <w:t xml:space="preserve"> </w:t>
+      </w:r>
+      <w:proofErr w:type="spellStart"/>
+      <w:r>
+        <w:t>Store</w:t>
+      </w:r>
+      <w:proofErr w:type="spellEnd"/>
+      <w:r>
+        <w:t xml:space="preserve"> sú pred uverejnením ešte poriadne pretestované Apple </w:t>
+      </w:r>
+      <w:proofErr w:type="spellStart"/>
+      <w:r>
+        <w:t>testermi</w:t>
+      </w:r>
+      <w:proofErr w:type="spellEnd"/>
+      <w:r>
+        <w:t>,</w:t>
+      </w:r>
+      <w:r>
+        <w:t xml:space="preserve"> ktorí overujú či je aplikácia bezpečná a vhodná pre </w:t>
+      </w:r>
+      <w:r>
+        <w:t>zverejnenie</w:t>
+      </w:r>
+      <w:r>
+        <w:t>.</w:t>
+      </w:r>
+      <w:r>
+        <w:t xml:space="preserve"> Pri vlastnom testovaní sme limitovaní na 100 ľudí pre inštalovanie konkrétnej aplikácie na fyzické zariadenie.</w:t>
+      </w:r>
+      <w:r>
+        <w:t xml:space="preserve"> </w:t>
+      </w:r>
+      <w:r>
+        <w:t xml:space="preserve">Po aktivácií vývojárskeho účtu máme viaceré benefity. Jeden z nich je už spomenuté testovanie našej aplikácie Apple </w:t>
+      </w:r>
+      <w:proofErr w:type="spellStart"/>
+      <w:r>
+        <w:t>testermi</w:t>
+      </w:r>
+      <w:proofErr w:type="spellEnd"/>
+      <w:r>
+        <w:t xml:space="preserve">, ktorí nás upozornia na chyby. Ďalšia výhoda je prístup k beta verziám operačného systému, aby boli naše aplikácie pripravené na plánované aktualizácie. </w:t>
+      </w:r>
+      <w:r>
+        <w:t xml:space="preserve">Ďalej máme prístup k viacerým nástrojom, ktoré nám pomôžu pri vývoji </w:t>
+      </w:r>
+      <w:r>
+        <w:t>aplikácií</w:t>
+      </w:r>
+      <w:r>
+        <w:t>.</w:t>
+      </w:r>
+      <w:r>
+        <w:t xml:space="preserve"> </w:t>
+      </w:r>
+      <w:sdt>
+        <w:sdtPr>
+          <w:id w:val="-949081838"/>
+          <w:citation/>
+        </w:sdtPr>
+        <w:sdtContent>
+          <w:r>
+            <w:fldChar w:fldCharType="begin"/>
+          </w:r>
+          <w:r>
+            <w:instrText xml:space="preserve">CITATION Mem \y  \l 1051 </w:instrText>
+          </w:r>
+          <w:r>
+            <w:fldChar w:fldCharType="separate"/>
+          </w:r>
+          <w:r>
+            <w:rPr>
+              <w:noProof/>
+            </w:rPr>
+            <w:t>(Membership details)</w:t>
+          </w:r>
+          <w:r>
+            <w:fldChar w:fldCharType="end"/>
+          </w:r>
+        </w:sdtContent>
+      </w:sdt>
+    </w:p>
+    <w:p>
+      <w:r>
+        <w:t>Ak publikujeme platenú aplikáciu</w:t>
+      </w:r>
+      <w:r>
+        <w:t>,</w:t>
+      </w:r>
+      <w:r>
+        <w:t xml:space="preserve"> tak </w:t>
+      </w:r>
+      <w:r>
+        <w:t>našu províziu tvorí</w:t>
+      </w:r>
+      <w:r>
+        <w:t xml:space="preserve"> 70 percent zo ziskov. Ak sme súčasťou „</w:t>
+      </w:r>
+      <w:proofErr w:type="spellStart"/>
+      <w:r>
+        <w:t>Small</w:t>
+      </w:r>
+      <w:proofErr w:type="spellEnd"/>
+      <w:r>
+        <w:t xml:space="preserve"> business“ programu tak nám ide</w:t>
+      </w:r>
+      <w:r>
+        <w:t xml:space="preserve"> z predaja</w:t>
+      </w:r>
+      <w:r>
+        <w:t xml:space="preserve"> </w:t>
+      </w:r>
+      <w:r>
+        <w:t xml:space="preserve">až </w:t>
+      </w:r>
+      <w:r>
+        <w:t>85 percent.</w:t>
+      </w:r>
+      <w:sdt>
+        <w:sdtPr>
+          <w:id w:val="840128489"/>
+          <w:citation/>
+        </w:sdtPr>
+        <w:sdtContent>
+          <w:r>
+            <w:fldChar w:fldCharType="begin"/>
+          </w:r>
+          <w:r>
+            <w:instrText xml:space="preserve">CITATION Mem \y  \l 1051 </w:instrText>
+          </w:r>
+          <w:r>
+            <w:fldChar w:fldCharType="separate"/>
+          </w:r>
+          <w:r>
+            <w:rPr>
+              <w:noProof/>
+            </w:rPr>
+            <w:t xml:space="preserve"> (Membership details)</w:t>
+          </w:r>
+          <w:r>
+            <w:fldChar w:fldCharType="end"/>
+          </w:r>
+        </w:sdtContent>
+      </w:sdt>
+      <w:r>
+        <w:t xml:space="preserve"> </w:t>
+      </w:r>
     </w:p>
     <w:p>
       <w:pPr>
         <w:pStyle w:val="Nadpis2"/>
       </w:pPr>
-      <w:bookmarkStart w:id="77" w:name="_Toc63274162"/>
+      <w:bookmarkStart w:id="80" w:name="_Ref63326930"/>
+      <w:bookmarkStart w:id="81" w:name="_Toc63417533"/>
       <w:proofErr w:type="spellStart"/>
       <w:r>
         <w:lastRenderedPageBreak/>
         <w:t>Swift</w:t>
       </w:r>
-      <w:bookmarkEnd w:id="77"/>
+      <w:bookmarkEnd w:id="80"/>
+      <w:bookmarkEnd w:id="81"/>
       <w:proofErr w:type="spellEnd"/>
     </w:p>
     <w:p>
       <w:pPr>
         <w:pStyle w:val="Nadpis2"/>
       </w:pPr>
-      <w:bookmarkStart w:id="78" w:name="_Toc63274163"/>
+      <w:bookmarkStart w:id="82" w:name="_Ref63412961"/>
+      <w:bookmarkStart w:id="83" w:name="_Toc63417534"/>
       <w:proofErr w:type="spellStart"/>
       <w:r>
         <w:t>Xcode</w:t>
       </w:r>
-      <w:bookmarkEnd w:id="78"/>
+      <w:bookmarkEnd w:id="82"/>
+      <w:bookmarkEnd w:id="83"/>
       <w:proofErr w:type="spellEnd"/>
     </w:p>
     <w:p>
@@ -11177,12 +12295,12 @@
       <w:pPr>
         <w:pStyle w:val="Nadpis1"/>
       </w:pPr>
-      <w:bookmarkStart w:id="79" w:name="_Toc63274164"/>
+      <w:bookmarkStart w:id="84" w:name="_Toc63417535"/>
       <w:r>
         <w:lastRenderedPageBreak/>
         <w:t>Cieľ práce</w:t>
       </w:r>
-      <w:bookmarkEnd w:id="79"/>
+      <w:bookmarkEnd w:id="84"/>
     </w:p>
     <w:p>
       <w:r>
@@ -11502,20 +12620,20 @@
       <w:pPr>
         <w:pStyle w:val="Nadpis1"/>
       </w:pPr>
-      <w:bookmarkStart w:id="80" w:name="_Toc63274165"/>
+      <w:bookmarkStart w:id="85" w:name="_Toc63417536"/>
       <w:r>
         <w:lastRenderedPageBreak/>
         <w:t>Metodika práce a metódy skúmania</w:t>
       </w:r>
-      <w:bookmarkEnd w:id="80"/>
+      <w:bookmarkEnd w:id="85"/>
     </w:p>
     <w:p>
       <w:pPr>
         <w:pStyle w:val="Nadpis2"/>
       </w:pPr>
-      <w:bookmarkStart w:id="81" w:name="_Ref62733213"/>
-      <w:bookmarkStart w:id="82" w:name="_Ref62733253"/>
-      <w:bookmarkStart w:id="83" w:name="_Toc63274166"/>
+      <w:bookmarkStart w:id="86" w:name="_Ref62733213"/>
+      <w:bookmarkStart w:id="87" w:name="_Ref62733253"/>
+      <w:bookmarkStart w:id="88" w:name="_Toc63417537"/>
       <w:r>
         <w:t>Návrh funkcií a</w:t>
       </w:r>
@@ -11525,45 +12643,45 @@
       <w:r>
         <w:t>vzhľadu</w:t>
       </w:r>
-      <w:bookmarkEnd w:id="81"/>
-      <w:bookmarkEnd w:id="82"/>
-      <w:bookmarkEnd w:id="83"/>
+      <w:bookmarkEnd w:id="86"/>
+      <w:bookmarkEnd w:id="87"/>
+      <w:bookmarkEnd w:id="88"/>
     </w:p>
     <w:p/>
     <w:p>
       <w:pPr>
         <w:pStyle w:val="Nadpis2"/>
       </w:pPr>
-      <w:bookmarkStart w:id="84" w:name="_Toc63274167"/>
+      <w:bookmarkStart w:id="89" w:name="_Toc63417538"/>
       <w:r>
         <w:t>Porovnanie viacerých možností implementácie</w:t>
       </w:r>
-      <w:bookmarkEnd w:id="84"/>
+      <w:bookmarkEnd w:id="89"/>
     </w:p>
     <w:p/>
     <w:p>
       <w:pPr>
         <w:pStyle w:val="Nadpis2"/>
       </w:pPr>
-      <w:bookmarkStart w:id="85" w:name="_Toc63274168"/>
+      <w:bookmarkStart w:id="90" w:name="_Toc63417539"/>
       <w:r>
         <w:t>UML diagram</w:t>
       </w:r>
       <w:r>
         <w:t xml:space="preserve"> a architektúra</w:t>
       </w:r>
-      <w:bookmarkEnd w:id="85"/>
+      <w:bookmarkEnd w:id="90"/>
     </w:p>
     <w:p/>
     <w:p>
       <w:pPr>
         <w:pStyle w:val="Nadpis2"/>
       </w:pPr>
-      <w:bookmarkStart w:id="86" w:name="_Toc63274169"/>
+      <w:bookmarkStart w:id="91" w:name="_Toc63417540"/>
       <w:r>
         <w:t>Výsledná implementácia</w:t>
       </w:r>
-      <w:bookmarkEnd w:id="86"/>
+      <w:bookmarkEnd w:id="91"/>
     </w:p>
     <w:p/>
     <w:p>
@@ -11587,36 +12705,36 @@
       <w:pPr>
         <w:pStyle w:val="Nadpis1"/>
       </w:pPr>
-      <w:bookmarkStart w:id="87" w:name="_Toc63274170"/>
+      <w:bookmarkStart w:id="92" w:name="_Toc63417541"/>
       <w:r>
         <w:lastRenderedPageBreak/>
         <w:t>Výsledky práce</w:t>
       </w:r>
-      <w:bookmarkEnd w:id="87"/>
+      <w:bookmarkEnd w:id="92"/>
     </w:p>
     <w:p>
       <w:pPr>
         <w:pStyle w:val="Nadpis2"/>
       </w:pPr>
-      <w:bookmarkStart w:id="88" w:name="_Toc63274171"/>
+      <w:bookmarkStart w:id="93" w:name="_Toc63417542"/>
       <w:r>
         <w:t>Ukážka</w:t>
       </w:r>
       <w:r>
         <w:t xml:space="preserve"> funkcií aplikácie</w:t>
       </w:r>
-      <w:bookmarkEnd w:id="88"/>
+      <w:bookmarkEnd w:id="93"/>
     </w:p>
     <w:p/>
     <w:p>
       <w:pPr>
         <w:pStyle w:val="Nadpis2"/>
       </w:pPr>
-      <w:bookmarkStart w:id="89" w:name="_Toc63274172"/>
+      <w:bookmarkStart w:id="94" w:name="_Toc63417543"/>
       <w:r>
         <w:t>Porovnanie s existujúcimi aplikáciami</w:t>
       </w:r>
-      <w:bookmarkEnd w:id="89"/>
+      <w:bookmarkEnd w:id="94"/>
     </w:p>
     <w:p/>
     <w:p>
@@ -11640,12 +12758,12 @@
       <w:pPr>
         <w:pStyle w:val="Nadpis1"/>
       </w:pPr>
-      <w:bookmarkStart w:id="90" w:name="_Toc63274173"/>
+      <w:bookmarkStart w:id="95" w:name="_Toc63417544"/>
       <w:r>
         <w:lastRenderedPageBreak/>
         <w:t>Diskusia</w:t>
       </w:r>
-      <w:bookmarkEnd w:id="90"/>
+      <w:bookmarkEnd w:id="95"/>
     </w:p>
     <w:p/>
     <w:p>
@@ -11673,12 +12791,12 @@
           <w:numId w:val="0"/>
         </w:numPr>
       </w:pPr>
-      <w:bookmarkStart w:id="91" w:name="_Toc63274174"/>
+      <w:bookmarkStart w:id="96" w:name="_Toc63417545"/>
       <w:r>
         <w:lastRenderedPageBreak/>
         <w:t>Záver</w:t>
       </w:r>
-      <w:bookmarkEnd w:id="91"/>
+      <w:bookmarkEnd w:id="96"/>
     </w:p>
     <w:p/>
     <w:p>
@@ -11698,7 +12816,7 @@
         <w:br w:type="page"/>
       </w:r>
     </w:p>
-    <w:bookmarkStart w:id="92" w:name="_Toc63274175" w:displacedByCustomXml="next"/>
+    <w:bookmarkStart w:id="97" w:name="_Toc63417546" w:displacedByCustomXml="next"/>
     <w:sdt>
       <w:sdtPr>
         <w:id w:val="-1186137425"/>
@@ -11729,7 +12847,7 @@
           <w:r>
             <w:t>Zoznam použitej literatúry</w:t>
           </w:r>
-          <w:bookmarkEnd w:id="92"/>
+          <w:bookmarkEnd w:id="97"/>
         </w:p>
         <w:p>
           <w:pPr>
@@ -11837,23 +12955,17 @@
           </w:pPr>
           <w:r>
             <w:rPr>
-              <w:noProof/>
-            </w:rPr>
-            <w:t xml:space="preserve">Costello, S. (18. September 2020). </w:t>
-          </w:r>
-          <w:r>
-            <w:rPr>
               <w:i/>
               <w:iCs/>
               <w:noProof/>
             </w:rPr>
-            <w:t>The History of iOS, from Version 1.0 to 14.0</w:t>
+            <w:t>coderunnerapp.com</w:t>
           </w:r>
           <w:r>
             <w:rPr>
               <w:noProof/>
             </w:rPr>
-            <w:t>. Dostupné na Internete: https://www.lifewire.com/ios-versions-4147730</w:t>
+            <w:t>. (dátum neznámy). Dostupné na Internete: https://coderunnerapp.com/</w:t>
           </w:r>
         </w:p>
         <w:p>
@@ -11866,17 +12978,23 @@
           </w:pPr>
           <w:r>
             <w:rPr>
+              <w:noProof/>
+            </w:rPr>
+            <w:t xml:space="preserve">Costello, S. (18. September 2020). </w:t>
+          </w:r>
+          <w:r>
+            <w:rPr>
               <w:i/>
               <w:iCs/>
               <w:noProof/>
             </w:rPr>
-            <w:t>28 Mobile App Statistics To Know In 2020</w:t>
+            <w:t>The History of iOS, from Version 1.0 to 14.0</w:t>
           </w:r>
           <w:r>
             <w:rPr>
               <w:noProof/>
             </w:rPr>
-            <w:t>. (2020). Dostupné na Internete: https://mindsea.com/app-stats/</w:t>
+            <w:t>. Dostupné na Internete: https://www.lifewire.com/ios-versions-4147730</w:t>
           </w:r>
         </w:p>
         <w:p>
@@ -11893,13 +13011,13 @@
               <w:iCs/>
               <w:noProof/>
             </w:rPr>
-            <w:t>App time will make up nearly 20% of total media time this year</w:t>
+            <w:t>28 Mobile App Statistics To Know In 2020</w:t>
           </w:r>
           <w:r>
             <w:rPr>
               <w:noProof/>
             </w:rPr>
-            <w:t>. (11. Apríl 2017). Dostupné na Internete: https://www.emarketer.com/Article/eMarketer-Unveils-New-Estimates-Mobile-App-Usage/1015611</w:t>
+            <w:t>. (2020). Dostupné na Internete: https://mindsea.com/app-stats/</w:t>
           </w:r>
         </w:p>
         <w:p>
@@ -11912,23 +13030,17 @@
           </w:pPr>
           <w:r>
             <w:rPr>
-              <w:noProof/>
-            </w:rPr>
-            <w:t xml:space="preserve">Bečárová, K. (24. Január 2019). </w:t>
-          </w:r>
-          <w:r>
-            <w:rPr>
               <w:i/>
               <w:iCs/>
               <w:noProof/>
             </w:rPr>
-            <w:t>Biologické LED osvetlenie s cirkadinánnou reguláciou</w:t>
+            <w:t>App time will make up nearly 20% of total media time this year</w:t>
           </w:r>
           <w:r>
             <w:rPr>
               <w:noProof/>
             </w:rPr>
-            <w:t>. Dostupné na Internete: Freya LED osvetlenie: https://freyaled.com/blog/biologicke-led-osvetlenie-s-cirkadiannou-regulaciou</w:t>
+            <w:t>. (11. Apríl 2017). Dostupné na Internete: https://www.emarketer.com/Article/eMarketer-Unveils-New-Estimates-Mobile-App-Usage/1015611</w:t>
           </w:r>
         </w:p>
         <w:p>
@@ -11943,7 +13055,7 @@
             <w:rPr>
               <w:noProof/>
             </w:rPr>
-            <w:t xml:space="preserve">Biggs, J. (24. Júl 2020). </w:t>
+            <w:t xml:space="preserve">Bečárová, K. (24. Január 2019). </w:t>
           </w:r>
           <w:r>
             <w:rPr>
@@ -11951,13 +13063,13 @@
               <w:iCs/>
               <w:noProof/>
             </w:rPr>
-            <w:t>Top 7 Programming Languages for iPhone App Development</w:t>
+            <w:t>Biologické LED osvetlenie s cirkadinánnou reguláciou</w:t>
           </w:r>
           <w:r>
             <w:rPr>
               <w:noProof/>
             </w:rPr>
-            <w:t>. Dostupné na Internete: https://www.meldium.com/top-7-programming-languages-for-iphone-app-development/</w:t>
+            <w:t>. Dostupné na Internete: Freya LED osvetlenie: https://freyaled.com/blog/biologicke-led-osvetlenie-s-cirkadiannou-regulaciou</w:t>
           </w:r>
         </w:p>
         <w:p>
@@ -11972,7 +13084,7 @@
             <w:rPr>
               <w:noProof/>
             </w:rPr>
-            <w:t xml:space="preserve">Gu, T. (17. September 2019). </w:t>
+            <w:t xml:space="preserve">Biggs, J. (24. Júl 2020). </w:t>
           </w:r>
           <w:r>
             <w:rPr>
@@ -11980,13 +13092,13 @@
               <w:iCs/>
               <w:noProof/>
             </w:rPr>
-            <w:t>Newzoo’s Global Mobile Market Report</w:t>
+            <w:t>Top 7 Programming Languages for iPhone App Development</w:t>
           </w:r>
           <w:r>
             <w:rPr>
               <w:noProof/>
             </w:rPr>
-            <w:t>. Dostupné na Internete: newzoo: https://newzoo.com/insights/articles/newzoos-global-mobile-market-report-insights-into-the-worlds-3-2-billion-smartphone-users-the-devices-they-use-the-mobile-games-they-play/</w:t>
+            <w:t>. Dostupné na Internete: https://www.meldium.com/top-7-programming-languages-for-iphone-app-development/</w:t>
           </w:r>
         </w:p>
         <w:p>
@@ -12003,13 +13115,13 @@
               <w:iCs/>
               <w:noProof/>
             </w:rPr>
-            <w:t>How much does a Google &amp; Apple Developer Account Cost?</w:t>
+            <w:t>developer.apple.com</w:t>
           </w:r>
           <w:r>
             <w:rPr>
               <w:noProof/>
             </w:rPr>
-            <w:t xml:space="preserve"> (dátum neznámy). Dostupné na Internete: https://www.appypie.com/faqs/how-much-does-a-googleapple-developer-account-cost</w:t>
+            <w:t>. (dátum neznámy). Dostupné na Internete: https://developer.apple.com/xcode/</w:t>
           </w:r>
         </w:p>
         <w:p>
@@ -12024,7 +13136,7 @@
             <w:rPr>
               <w:noProof/>
             </w:rPr>
-            <w:t xml:space="preserve">Maierová, L. (11. Január 2018). </w:t>
+            <w:t xml:space="preserve">Gu, T. (17. September 2019). </w:t>
           </w:r>
           <w:r>
             <w:rPr>
@@ -12032,20 +13144,153 @@
               <w:iCs/>
               <w:noProof/>
             </w:rPr>
+            <w:t>Newzoo’s Global Mobile Market Report</w:t>
+          </w:r>
+          <w:r>
+            <w:rPr>
+              <w:noProof/>
+            </w:rPr>
+            <w:t>. Dostupné na Internete: newzoo: https://newzoo.com/insights/articles/newzoos-global-mobile-market-report-insights-into-the-worlds-3-2-billion-smartphone-users-the-devices-they-use-the-mobile-games-they-play/</w:t>
+          </w:r>
+        </w:p>
+        <w:p>
+          <w:pPr>
+            <w:pStyle w:val="Bibliografia"/>
+            <w:ind w:left="720" w:hanging="720"/>
+            <w:rPr>
+              <w:noProof/>
+            </w:rPr>
+          </w:pPr>
+          <w:r>
+            <w:rPr>
+              <w:i/>
+              <w:iCs/>
+              <w:noProof/>
+            </w:rPr>
+            <w:lastRenderedPageBreak/>
+            <w:t>How much does a Google &amp; Apple Developer Account Cost?</w:t>
+          </w:r>
+          <w:r>
+            <w:rPr>
+              <w:noProof/>
+            </w:rPr>
+            <w:t xml:space="preserve"> (dátum neznámy). Dostupné na Internete: https://www.appypie.com/faqs/how-much-does-a-googleapple-developer-account-cost</w:t>
+          </w:r>
+        </w:p>
+        <w:p>
+          <w:pPr>
+            <w:pStyle w:val="Bibliografia"/>
+            <w:ind w:left="720" w:hanging="720"/>
+            <w:rPr>
+              <w:noProof/>
+            </w:rPr>
+          </w:pPr>
+          <w:r>
+            <w:rPr>
+              <w:i/>
+              <w:iCs/>
+              <w:noProof/>
+            </w:rPr>
+            <w:t>jetbrains.com</w:t>
+          </w:r>
+          <w:r>
+            <w:rPr>
+              <w:noProof/>
+            </w:rPr>
+            <w:t>. (dátum neznámy). Dostupné na Internete: https://www.jetbrains.com/objc/</w:t>
+          </w:r>
+        </w:p>
+        <w:p>
+          <w:pPr>
+            <w:pStyle w:val="Bibliografia"/>
+            <w:ind w:left="720" w:hanging="720"/>
+            <w:rPr>
+              <w:noProof/>
+            </w:rPr>
+          </w:pPr>
+          <w:r>
+            <w:rPr>
+              <w:noProof/>
+            </w:rPr>
+            <w:t xml:space="preserve">Lacko, Ľ. (2018). </w:t>
+          </w:r>
+          <w:r>
+            <w:rPr>
+              <w:i/>
+              <w:iCs/>
+              <w:noProof/>
+            </w:rPr>
+            <w:t>Vývoj aplikací pro iOS.</w:t>
+          </w:r>
+          <w:r>
+            <w:rPr>
+              <w:noProof/>
+            </w:rPr>
+            <w:t xml:space="preserve"> Brno: Computer Press.</w:t>
+          </w:r>
+          <w:r>
+            <w:rPr>
+              <w:noProof/>
+            </w:rPr>
+            <w:t xml:space="preserve"> 12-14 s.</w:t>
+          </w:r>
+          <w:r>
+            <w:rPr>
+              <w:noProof/>
+            </w:rPr>
+            <w:t xml:space="preserve"> ISBN 978-80-251-4947-8</w:t>
+          </w:r>
+        </w:p>
+        <w:p>
+          <w:pPr>
+            <w:pStyle w:val="Bibliografia"/>
+            <w:ind w:left="720" w:hanging="720"/>
+            <w:rPr>
+              <w:noProof/>
+            </w:rPr>
+          </w:pPr>
+          <w:r>
+            <w:rPr>
+              <w:noProof/>
+            </w:rPr>
+            <w:t xml:space="preserve">Maierová, L. (11. Január 2018). </w:t>
+          </w:r>
+          <w:r>
+            <w:rPr>
+              <w:i/>
+              <w:iCs/>
+              <w:noProof/>
+            </w:rPr>
             <w:t>Svetlo v budovách a jeho nevizuálne vnímanie</w:t>
           </w:r>
           <w:r>
             <w:rPr>
               <w:noProof/>
             </w:rPr>
-            <w:t xml:space="preserve">. Dostupné na Internete: ASB Architektúra stavebníctvo biznis: </w:t>
-          </w:r>
-          <w:r>
+            <w:t>. Dostupné na Internete: ASB Architektúra stavebníctvo biznis: https://www.asb.sk/stavebnictvo/technicke-zariadenia-budov/osvetlenie-a-elektroinstalacie/svetlo-v-budovach-a-jeho-nevizualne-vnimanie</w:t>
+          </w:r>
+        </w:p>
+        <w:p>
+          <w:pPr>
+            <w:pStyle w:val="Bibliografia"/>
+            <w:ind w:left="720" w:hanging="720"/>
             <w:rPr>
               <w:noProof/>
             </w:rPr>
-            <w:lastRenderedPageBreak/>
-            <w:t>https://www.asb.sk/stavebnictvo/technicke-zariadenia-budov/osvetlenie-a-elektroinstalacie/svetlo-v-budovach-a-jeho-nevizualne-vnimanie</w:t>
+          </w:pPr>
+          <w:r>
+            <w:rPr>
+              <w:i/>
+              <w:iCs/>
+              <w:noProof/>
+            </w:rPr>
+            <w:t>Membership details</w:t>
+          </w:r>
+          <w:r>
+            <w:rPr>
+              <w:noProof/>
+            </w:rPr>
+            <w:t>. (dátum neznámy). Dostupné na Internete: https://developer.apple.com/programs/whats-included/</w:t>
           </w:r>
         </w:p>
         <w:p>
@@ -12890,6 +14135,41 @@
       <w:r>
         <w:t xml:space="preserve"> </w:t>
       </w:r>
+      <w:r>
+        <w:t xml:space="preserve">Lacko, Ľ. Vývoj </w:t>
+      </w:r>
+      <w:proofErr w:type="spellStart"/>
+      <w:r>
+        <w:t>aplikací</w:t>
+      </w:r>
+      <w:proofErr w:type="spellEnd"/>
+      <w:r>
+        <w:t xml:space="preserve"> pro </w:t>
+      </w:r>
+      <w:proofErr w:type="spellStart"/>
+      <w:r>
+        <w:t>iOS</w:t>
+      </w:r>
+      <w:proofErr w:type="spellEnd"/>
+      <w:r>
+        <w:t>. 2018</w:t>
+      </w:r>
+    </w:p>
+  </w:footnote>
+  <w:footnote w:id="15">
+    <w:p>
+      <w:pPr>
+        <w:pStyle w:val="Textpoznmkypodiarou"/>
+      </w:pPr>
+      <w:r>
+        <w:rPr>
+          <w:rStyle w:val="Odkaznapoznmkupodiarou"/>
+        </w:rPr>
+        <w:footnoteRef/>
+      </w:r>
+      <w:r>
+        <w:t xml:space="preserve"> </w:t>
+      </w:r>
       <w:proofErr w:type="spellStart"/>
       <w:r>
         <w:t>Biggs</w:t>
@@ -13742,6 +15022,119 @@
       </w:pPr>
       <w:rPr>
         <w:rFonts w:hint="default"/>
+      </w:rPr>
+    </w:lvl>
+  </w:abstractNum>
+  <w:abstractNum w:abstractNumId="7" w15:restartNumberingAfterBreak="0">
+    <w:nsid w:val="7E17191D"/>
+    <w:multiLevelType w:val="hybridMultilevel"/>
+    <w:tmpl w:val="4678C82E"/>
+    <w:lvl w:ilvl="0" w:tplc="041B0001">
+      <w:start w:val="1"/>
+      <w:numFmt w:val="bullet"/>
+      <w:lvlText w:val=""/>
+      <w:lvlJc w:val="left"/>
+      <w:pPr>
+        <w:ind w:left="720" w:hanging="360"/>
+      </w:pPr>
+      <w:rPr>
+        <w:rFonts w:ascii="Symbol" w:hAnsi="Symbol" w:hint="default"/>
+      </w:rPr>
+    </w:lvl>
+    <w:lvl w:ilvl="1" w:tplc="041B0003" w:tentative="1">
+      <w:start w:val="1"/>
+      <w:numFmt w:val="bullet"/>
+      <w:lvlText w:val="o"/>
+      <w:lvlJc w:val="left"/>
+      <w:pPr>
+        <w:ind w:left="1440" w:hanging="360"/>
+      </w:pPr>
+      <w:rPr>
+        <w:rFonts w:ascii="Courier New" w:hAnsi="Courier New" w:cs="Courier New" w:hint="default"/>
+      </w:rPr>
+    </w:lvl>
+    <w:lvl w:ilvl="2" w:tplc="041B0005" w:tentative="1">
+      <w:start w:val="1"/>
+      <w:numFmt w:val="bullet"/>
+      <w:lvlText w:val=""/>
+      <w:lvlJc w:val="left"/>
+      <w:pPr>
+        <w:ind w:left="2160" w:hanging="360"/>
+      </w:pPr>
+      <w:rPr>
+        <w:rFonts w:ascii="Wingdings" w:hAnsi="Wingdings" w:hint="default"/>
+      </w:rPr>
+    </w:lvl>
+    <w:lvl w:ilvl="3" w:tplc="041B0001" w:tentative="1">
+      <w:start w:val="1"/>
+      <w:numFmt w:val="bullet"/>
+      <w:lvlText w:val=""/>
+      <w:lvlJc w:val="left"/>
+      <w:pPr>
+        <w:ind w:left="2880" w:hanging="360"/>
+      </w:pPr>
+      <w:rPr>
+        <w:rFonts w:ascii="Symbol" w:hAnsi="Symbol" w:hint="default"/>
+      </w:rPr>
+    </w:lvl>
+    <w:lvl w:ilvl="4" w:tplc="041B0003" w:tentative="1">
+      <w:start w:val="1"/>
+      <w:numFmt w:val="bullet"/>
+      <w:lvlText w:val="o"/>
+      <w:lvlJc w:val="left"/>
+      <w:pPr>
+        <w:ind w:left="3600" w:hanging="360"/>
+      </w:pPr>
+      <w:rPr>
+        <w:rFonts w:ascii="Courier New" w:hAnsi="Courier New" w:cs="Courier New" w:hint="default"/>
+      </w:rPr>
+    </w:lvl>
+    <w:lvl w:ilvl="5" w:tplc="041B0005" w:tentative="1">
+      <w:start w:val="1"/>
+      <w:numFmt w:val="bullet"/>
+      <w:lvlText w:val=""/>
+      <w:lvlJc w:val="left"/>
+      <w:pPr>
+        <w:ind w:left="4320" w:hanging="360"/>
+      </w:pPr>
+      <w:rPr>
+        <w:rFonts w:ascii="Wingdings" w:hAnsi="Wingdings" w:hint="default"/>
+      </w:rPr>
+    </w:lvl>
+    <w:lvl w:ilvl="6" w:tplc="041B0001" w:tentative="1">
+      <w:start w:val="1"/>
+      <w:numFmt w:val="bullet"/>
+      <w:lvlText w:val=""/>
+      <w:lvlJc w:val="left"/>
+      <w:pPr>
+        <w:ind w:left="5040" w:hanging="360"/>
+      </w:pPr>
+      <w:rPr>
+        <w:rFonts w:ascii="Symbol" w:hAnsi="Symbol" w:hint="default"/>
+      </w:rPr>
+    </w:lvl>
+    <w:lvl w:ilvl="7" w:tplc="041B0003" w:tentative="1">
+      <w:start w:val="1"/>
+      <w:numFmt w:val="bullet"/>
+      <w:lvlText w:val="o"/>
+      <w:lvlJc w:val="left"/>
+      <w:pPr>
+        <w:ind w:left="5760" w:hanging="360"/>
+      </w:pPr>
+      <w:rPr>
+        <w:rFonts w:ascii="Courier New" w:hAnsi="Courier New" w:cs="Courier New" w:hint="default"/>
+      </w:rPr>
+    </w:lvl>
+    <w:lvl w:ilvl="8" w:tplc="041B0005" w:tentative="1">
+      <w:start w:val="1"/>
+      <w:numFmt w:val="bullet"/>
+      <w:lvlText w:val=""/>
+      <w:lvlJc w:val="left"/>
+      <w:pPr>
+        <w:ind w:left="6480" w:hanging="360"/>
+      </w:pPr>
+      <w:rPr>
+        <w:rFonts w:ascii="Wingdings" w:hAnsi="Wingdings" w:hint="default"/>
       </w:rPr>
     </w:lvl>
   </w:abstractNum>
@@ -13765,6 +15158,9 @@
   </w:num>
   <w:num w:numId="7">
     <w:abstractNumId w:val="1"/>
+  </w:num>
+  <w:num w:numId="8">
+    <w:abstractNumId w:val="7"/>
   </w:num>
 </w:numbering>
 </file>
@@ -15600,13 +16996,73 @@
     <b:Year>2020</b:Year>
     <b:Month>Júl</b:Month>
     <b:Day>24</b:Day>
+    <b:RefOrder>16</b:RefOrder>
+  </b:Source>
+  <b:Source>
+    <b:Tag>jet</b:Tag>
+    <b:SourceType>InternetSite</b:SourceType>
+    <b:Guid>{CC1B5E51-3A9F-F64E-8D06-21471000C0FA}</b:Guid>
+    <b:Title>jetbrains.com</b:Title>
+    <b:URL>https://www.jetbrains.com/objc/</b:URL>
+    <b:RefOrder>19</b:RefOrder>
+  </b:Source>
+  <b:Source>
+    <b:Tag>htt</b:Tag>
+    <b:SourceType>InternetSite</b:SourceType>
+    <b:Guid>{77A7FBFE-772F-E340-A362-18E54DEEF618}</b:Guid>
+    <b:URL>https://coderunnerapp.com/</b:URL>
+    <b:Title>coderunnerapp.com</b:Title>
+    <b:RefOrder>18</b:RefOrder>
+  </b:Source>
+  <b:Source>
+    <b:Tag>Mem</b:Tag>
+    <b:SourceType>InternetSite</b:SourceType>
+    <b:Guid>{F368235E-0640-9541-B202-3533387035CC}</b:Guid>
+    <b:Title>Membership details</b:Title>
+    <b:URL>https://developer.apple.com/programs/whats-included/</b:URL>
+    <b:RefOrder>20</b:RefOrder>
+  </b:Source>
+  <b:Source>
+    <b:Tag>dev</b:Tag>
+    <b:SourceType>InternetSite</b:SourceType>
+    <b:Guid>{8363A657-9188-4F49-9A71-2D02DCA5753E}</b:Guid>
+    <b:Title>developer.apple.com</b:Title>
+    <b:URL>https://developer.apple.com/xcode/</b:URL>
+    <b:RefOrder>17</b:RefOrder>
+  </b:Source>
+  <b:Source>
+    <b:Tag>Lac18</b:Tag>
+    <b:SourceType>Book</b:SourceType>
+    <b:Guid>{2AC25195-1CFF-2B48-9162-F1A043193D0F}</b:Guid>
+    <b:Title>Vývoj aplikací pro iOS</b:Title>
+    <b:Year>2018</b:Year>
+    <b:City>Brno</b:City>
+    <b:Publisher>Computer Press</b:Publisher>
+    <b:Author>
+      <b:Author>
+        <b:NameList>
+          <b:Person>
+            <b:Last>Lacko</b:Last>
+            <b:First>Ľuboslav</b:First>
+          </b:Person>
+        </b:NameList>
+      </b:Author>
+      <b:BookAuthor>
+        <b:NameList>
+          <b:Person>
+            <b:Last>Lacko</b:Last>
+            <b:First>Ľuboslav</b:First>
+          </b:Person>
+        </b:NameList>
+      </b:BookAuthor>
+    </b:Author>
     <b:RefOrder>15</b:RefOrder>
   </b:Source>
 </b:Sources>
 </file>
 
 <file path=customXml/itemProps1.xml><?xml version="1.0" encoding="utf-8"?>
-<ds:datastoreItem xmlns:ds="http://schemas.openxmlformats.org/officeDocument/2006/customXml" ds:itemID="{E9C91DDD-D7D0-104A-A1E4-FB8AC5B3F3FC}">
+<ds:datastoreItem xmlns:ds="http://schemas.openxmlformats.org/officeDocument/2006/customXml" ds:itemID="{0778D0AD-AC89-4D47-A6C9-570DD971A9F4}">
   <ds:schemaRefs>
     <ds:schemaRef ds:uri="http://schemas.openxmlformats.org/officeDocument/2006/bibliography"/>
   </ds:schemaRefs>

</xml_diff>

<commit_message>
popísaný swift všeobecne a porovnaný s objective-c
</commit_message>
<xml_diff>
--- a/BakalarskaPracaKostelej.docx
+++ b/BakalarskaPracaKostelej.docx
@@ -5632,6 +5632,58 @@
       <w:proofErr w:type="spellEnd"/>
       <w:r>
         <w:t xml:space="preserve"> 14</w:t>
+      </w:r>
+      <w:r>
+        <w:fldChar w:fldCharType="end"/>
+      </w:r>
+    </w:p>
+    <w:p>
+      <w:r>
+        <w:fldChar w:fldCharType="begin"/>
+      </w:r>
+      <w:r>
+        <w:instrText xml:space="preserve"> REF _Ref63435527 \h </w:instrText>
+      </w:r>
+      <w:r>
+        <w:fldChar w:fldCharType="separate"/>
+      </w:r>
+      <w:r>
+        <w:t xml:space="preserve">Obrázok </w:t>
+      </w:r>
+      <w:r>
+        <w:rPr>
+          <w:noProof/>
+        </w:rPr>
+        <w:t>5</w:t>
+      </w:r>
+      <w:r>
+        <w:t xml:space="preserve"> Obľúbenosť jazykov/technológií v roku 2015</w:t>
+      </w:r>
+      <w:r>
+        <w:fldChar w:fldCharType="end"/>
+      </w:r>
+    </w:p>
+    <w:p>
+      <w:r>
+        <w:fldChar w:fldCharType="begin"/>
+      </w:r>
+      <w:r>
+        <w:instrText xml:space="preserve"> REF _Ref63435535 \h </w:instrText>
+      </w:r>
+      <w:r>
+        <w:fldChar w:fldCharType="separate"/>
+      </w:r>
+      <w:r>
+        <w:t xml:space="preserve">Obrázok </w:t>
+      </w:r>
+      <w:r>
+        <w:rPr>
+          <w:noProof/>
+        </w:rPr>
+        <w:t>6</w:t>
+      </w:r>
+      <w:r>
+        <w:t xml:space="preserve"> Obľúbenosť jazykov/technológií v roku 2020</w:t>
       </w:r>
       <w:r>
         <w:fldChar w:fldCharType="end"/>
@@ -12262,16 +12314,931 @@
     </w:p>
     <w:p>
       <w:pPr>
+        <w:pStyle w:val="Nadpis3"/>
+      </w:pPr>
+      <w:r>
+        <w:t>Vznik a</w:t>
+      </w:r>
+      <w:r>
+        <w:t> </w:t>
+      </w:r>
+      <w:r>
+        <w:t>všeobecn</w:t>
+      </w:r>
+      <w:r>
+        <w:t>ý prehľad</w:t>
+      </w:r>
+    </w:p>
+    <w:p>
+      <w:r>
+        <w:t xml:space="preserve">Vývoj nového programovacieho jazyku </w:t>
+      </w:r>
+      <w:proofErr w:type="spellStart"/>
+      <w:r>
+        <w:t>Swift</w:t>
+      </w:r>
+      <w:proofErr w:type="spellEnd"/>
+      <w:r>
+        <w:t xml:space="preserve"> začal v roku 2010 v spoločnosti Apple. Cieľom bolo vytvoriť vlastný jazyk, ktorý by mohol konkurovať </w:t>
+      </w:r>
+      <w:proofErr w:type="spellStart"/>
+      <w:r>
+        <w:t>Objective</w:t>
+      </w:r>
+      <w:proofErr w:type="spellEnd"/>
+      <w:r>
+        <w:t>-C</w:t>
+      </w:r>
+      <w:r>
+        <w:t xml:space="preserve"> vo vývoji aplikácií na </w:t>
+      </w:r>
+      <w:proofErr w:type="spellStart"/>
+      <w:r>
+        <w:t>iOS</w:t>
+      </w:r>
+      <w:proofErr w:type="spellEnd"/>
+      <w:r>
+        <w:t>.</w:t>
+      </w:r>
+      <w:r>
+        <w:t xml:space="preserve"> Hlavná myšlienka bola aby bol </w:t>
+      </w:r>
+      <w:r>
+        <w:t xml:space="preserve">výkonný a jednoduchý na </w:t>
+      </w:r>
+      <w:r>
+        <w:t>na</w:t>
+      </w:r>
+      <w:r>
+        <w:t>učenie.</w:t>
+      </w:r>
+      <w:r>
+        <w:t xml:space="preserve"> Prvá verzia </w:t>
+      </w:r>
+      <w:proofErr w:type="spellStart"/>
+      <w:r>
+        <w:t>Swiftu</w:t>
+      </w:r>
+      <w:proofErr w:type="spellEnd"/>
+      <w:r>
+        <w:t xml:space="preserve"> bola predstavená v roku 2014</w:t>
+      </w:r>
+      <w:r>
+        <w:t>.</w:t>
+      </w:r>
+      <w:bookmarkStart w:id="82" w:name="_Ref63430833"/>
+      <w:r>
+        <w:rPr>
+          <w:rStyle w:val="Odkaznapoznmkupodiarou"/>
+        </w:rPr>
+        <w:footnoteReference w:id="16"/>
+      </w:r>
+      <w:bookmarkEnd w:id="82"/>
+      <w:sdt>
+        <w:sdtPr>
+          <w:id w:val="-1274781362"/>
+          <w:citation/>
+        </w:sdtPr>
+        <w:sdtContent>
+          <w:r>
+            <w:fldChar w:fldCharType="begin"/>
+          </w:r>
+          <w:r>
+            <w:instrText xml:space="preserve">CITATION Boh20 \l 1051 </w:instrText>
+          </w:r>
+          <w:r>
+            <w:fldChar w:fldCharType="separate"/>
+          </w:r>
+          <w:r>
+            <w:rPr>
+              <w:noProof/>
+            </w:rPr>
+            <w:t xml:space="preserve"> (Bohon, 2020)</w:t>
+          </w:r>
+          <w:r>
+            <w:fldChar w:fldCharType="end"/>
+          </w:r>
+        </w:sdtContent>
+      </w:sdt>
+      <w:r>
+        <w:t xml:space="preserve"> Bola súčasťou IDE </w:t>
+      </w:r>
+      <w:proofErr w:type="spellStart"/>
+      <w:r>
+        <w:t>Xcode</w:t>
+      </w:r>
+      <w:proofErr w:type="spellEnd"/>
+      <w:r>
+        <w:t xml:space="preserve"> verzie 6. Po roku sa Apple rozhodlo prejsť</w:t>
+      </w:r>
+      <w:r>
+        <w:t xml:space="preserve"> so </w:t>
+      </w:r>
+      <w:proofErr w:type="spellStart"/>
+      <w:r>
+        <w:t>Swiftom</w:t>
+      </w:r>
+      <w:proofErr w:type="spellEnd"/>
+      <w:r>
+        <w:t xml:space="preserve"> na </w:t>
+      </w:r>
+      <w:proofErr w:type="spellStart"/>
+      <w:r>
+        <w:t>open-source</w:t>
+      </w:r>
+      <w:proofErr w:type="spellEnd"/>
+      <w:r>
+        <w:t xml:space="preserve"> a kód </w:t>
+      </w:r>
+      <w:proofErr w:type="spellStart"/>
+      <w:r>
+        <w:t>zverjnilo</w:t>
+      </w:r>
+      <w:proofErr w:type="spellEnd"/>
+      <w:r>
+        <w:t xml:space="preserve"> 3. decembra 2015</w:t>
+      </w:r>
+      <w:r>
+        <w:t>.</w:t>
+      </w:r>
+      <w:bookmarkStart w:id="83" w:name="_Ref63436572"/>
+      <w:r>
+        <w:rPr>
+          <w:rStyle w:val="Odkaznapoznmkupodiarou"/>
+        </w:rPr>
+        <w:footnoteReference w:id="17"/>
+      </w:r>
+      <w:bookmarkEnd w:id="83"/>
+      <w:sdt>
+        <w:sdtPr>
+          <w:id w:val="-1121836104"/>
+          <w:citation/>
+        </w:sdtPr>
+        <w:sdtContent>
+          <w:r>
+            <w:fldChar w:fldCharType="begin"/>
+          </w:r>
+          <w:r>
+            <w:instrText xml:space="preserve"> CITATION Lac18 \l 1051 </w:instrText>
+          </w:r>
+          <w:r>
+            <w:fldChar w:fldCharType="separate"/>
+          </w:r>
+          <w:r>
+            <w:rPr>
+              <w:noProof/>
+            </w:rPr>
+            <w:t xml:space="preserve"> (Lacko, 2018)</w:t>
+          </w:r>
+          <w:r>
+            <w:fldChar w:fldCharType="end"/>
+          </w:r>
+        </w:sdtContent>
+      </w:sdt>
+    </w:p>
+    <w:p>
+      <w:r>
+        <w:t>Po predstavení jeho popularita stále rástla, až sa napokon stal najrýchlejšie rastúcim jazykom v histórii.</w:t>
+      </w:r>
+      <w:r>
+        <w:t xml:space="preserve"> Podarilo sa vytvoriť jazyk, ktorý podporuje tvorbu vlastnej aplikácie veľmi  jednoducho, intuitívne a rýchlo. Tak isto je veľmi prívetivý k začiatočníkom. </w:t>
+      </w:r>
+      <w:sdt>
+        <w:sdtPr>
+          <w:id w:val="-868985004"/>
+          <w:citation/>
+        </w:sdtPr>
+        <w:sdtContent>
+          <w:r>
+            <w:fldChar w:fldCharType="begin"/>
+          </w:r>
+          <w:r>
+            <w:instrText xml:space="preserve">CITATION swi \y  \l 1051 </w:instrText>
+          </w:r>
+          <w:r>
+            <w:fldChar w:fldCharType="separate"/>
+          </w:r>
+          <w:r>
+            <w:rPr>
+              <w:noProof/>
+            </w:rPr>
+            <w:t>(swift.org)</w:t>
+          </w:r>
+          <w:r>
+            <w:fldChar w:fldCharType="end"/>
+          </w:r>
+        </w:sdtContent>
+      </w:sdt>
+      <w:r>
+        <w:t xml:space="preserve"> </w:t>
+      </w:r>
+      <w:r>
+        <w:t>Ďalšou výhodou</w:t>
+      </w:r>
+      <w:r>
+        <w:t xml:space="preserve"> </w:t>
+      </w:r>
+      <w:proofErr w:type="spellStart"/>
+      <w:r>
+        <w:t>Swiftu</w:t>
+      </w:r>
+      <w:proofErr w:type="spellEnd"/>
+      <w:r>
+        <w:t xml:space="preserve"> je</w:t>
+      </w:r>
+      <w:r>
+        <w:t xml:space="preserve"> syntax, ktorá je stručná a zároveň jasná na pochopenie.</w:t>
+      </w:r>
+      <w:r>
+        <w:t xml:space="preserve"> Dokonca nemá ani povinnú bodkočiarku za príkazmi.</w:t>
+      </w:r>
+      <w:r>
+        <w:t xml:space="preserve"> </w:t>
+      </w:r>
+      <w:proofErr w:type="spellStart"/>
+      <w:r>
+        <w:t>Swift</w:t>
+      </w:r>
+      <w:proofErr w:type="spellEnd"/>
+      <w:r>
+        <w:t xml:space="preserve"> disponuje veľkou svižnosťou naprogramovaných aplikácií a taktiež vysokou bezpečnosťou. </w:t>
+      </w:r>
+      <w:sdt>
+        <w:sdtPr>
+          <w:id w:val="586356189"/>
+          <w:citation/>
+        </w:sdtPr>
+        <w:sdtContent>
+          <w:r>
+            <w:fldChar w:fldCharType="begin"/>
+          </w:r>
+          <w:r>
+            <w:instrText xml:space="preserve">CITATION dev1 \y  \l 1051 </w:instrText>
+          </w:r>
+          <w:r>
+            <w:fldChar w:fldCharType="separate"/>
+          </w:r>
+          <w:r>
+            <w:rPr>
+              <w:noProof/>
+            </w:rPr>
+            <w:t>(developer.apple.com)</w:t>
+          </w:r>
+          <w:r>
+            <w:fldChar w:fldCharType="end"/>
+          </w:r>
+        </w:sdtContent>
+      </w:sdt>
+      <w:r>
+        <w:t xml:space="preserve"> V článku </w:t>
+      </w:r>
+      <w:r>
+        <w:fldChar w:fldCharType="begin"/>
+      </w:r>
+      <w:r>
+        <w:instrText xml:space="preserve"> NOTEREF _Ref63430833 \f \h </w:instrText>
+      </w:r>
+      <w:r>
+        <w:fldChar w:fldCharType="separate"/>
+      </w:r>
+      <w:r>
+        <w:rPr>
+          <w:rStyle w:val="Odkaznapoznmkupodiarou"/>
+        </w:rPr>
+        <w:t>16</w:t>
+      </w:r>
+      <w:r>
+        <w:fldChar w:fldCharType="end"/>
+      </w:r>
+      <w:sdt>
+        <w:sdtPr>
+          <w:id w:val="106713311"/>
+          <w:citation/>
+        </w:sdtPr>
+        <w:sdtContent>
+          <w:r>
+            <w:fldChar w:fldCharType="begin"/>
+          </w:r>
+          <w:r>
+            <w:instrText xml:space="preserve"> CITATION Boh20 \l 1051 </w:instrText>
+          </w:r>
+          <w:r>
+            <w:fldChar w:fldCharType="separate"/>
+          </w:r>
+          <w:r>
+            <w:rPr>
+              <w:noProof/>
+            </w:rPr>
+            <w:t>(Bohon, 2020)</w:t>
+          </w:r>
+          <w:r>
+            <w:fldChar w:fldCharType="end"/>
+          </w:r>
+        </w:sdtContent>
+      </w:sdt>
+      <w:r>
+        <w:t xml:space="preserve"> sa hovorí že je 2.6 krát rýchlejší ako </w:t>
+      </w:r>
+      <w:proofErr w:type="spellStart"/>
+      <w:r>
+        <w:t>Objective</w:t>
+      </w:r>
+      <w:proofErr w:type="spellEnd"/>
+      <w:r>
+        <w:t xml:space="preserve">-C a až 8.4 krát rýchlejší ako </w:t>
+      </w:r>
+      <w:proofErr w:type="spellStart"/>
+      <w:r>
+        <w:t>Python</w:t>
+      </w:r>
+      <w:proofErr w:type="spellEnd"/>
+      <w:r>
+        <w:t>.</w:t>
+      </w:r>
+      <w:r>
+        <w:t xml:space="preserve"> </w:t>
+      </w:r>
+    </w:p>
+    <w:p>
+      <w:r>
+        <w:t xml:space="preserve">Apple pridal do </w:t>
+      </w:r>
+      <w:proofErr w:type="spellStart"/>
+      <w:r>
+        <w:t>S</w:t>
+      </w:r>
+      <w:r>
+        <w:t>wiftu</w:t>
+      </w:r>
+      <w:proofErr w:type="spellEnd"/>
+      <w:r>
+        <w:t xml:space="preserve"> zaujímavé prostredie „</w:t>
+      </w:r>
+      <w:proofErr w:type="spellStart"/>
+      <w:r>
+        <w:t>playground</w:t>
+      </w:r>
+      <w:proofErr w:type="spellEnd"/>
+      <w:r>
+        <w:t>“, kde môž</w:t>
+      </w:r>
+      <w:r>
+        <w:t>e</w:t>
+      </w:r>
+      <w:r>
+        <w:t xml:space="preserve">me experimentovať s kódom a zisťovať ako ktoré časti fungujú. Toto je veľmi vhodné pre užívateľov, </w:t>
+      </w:r>
+      <w:r>
+        <w:t>ktorí</w:t>
+      </w:r>
+      <w:r>
+        <w:t xml:space="preserve"> s jazykom </w:t>
+      </w:r>
+      <w:proofErr w:type="spellStart"/>
+      <w:r>
+        <w:t>Swift</w:t>
+      </w:r>
+      <w:proofErr w:type="spellEnd"/>
+      <w:r>
+        <w:t xml:space="preserve"> začínajú a potrebujú ho najprv poriadne pochopiť</w:t>
+      </w:r>
+      <w:r>
+        <w:t xml:space="preserve"> bez toho, aby mali znalosti o všetkých častiach projektu reálnej aplikácie.</w:t>
+      </w:r>
+      <w:r>
+        <w:fldChar w:fldCharType="begin"/>
+      </w:r>
+      <w:r>
+        <w:instrText xml:space="preserve"> NOTEREF _Ref63436572 \f \h </w:instrText>
+      </w:r>
+      <w:r>
+        <w:fldChar w:fldCharType="separate"/>
+      </w:r>
+      <w:r>
+        <w:rPr>
+          <w:rStyle w:val="Odkaznapoznmkupodiarou"/>
+        </w:rPr>
+        <w:t>17</w:t>
+      </w:r>
+      <w:r>
+        <w:fldChar w:fldCharType="end"/>
+      </w:r>
+      <w:r>
+        <w:t xml:space="preserve"> </w:t>
+      </w:r>
+      <w:sdt>
+        <w:sdtPr>
+          <w:id w:val="1436477067"/>
+          <w:citation/>
+        </w:sdtPr>
+        <w:sdtContent>
+          <w:r>
+            <w:fldChar w:fldCharType="begin"/>
+          </w:r>
+          <w:r>
+            <w:instrText xml:space="preserve"> CITATION Lac18 \l 1051 </w:instrText>
+          </w:r>
+          <w:r>
+            <w:fldChar w:fldCharType="separate"/>
+          </w:r>
+          <w:r>
+            <w:rPr>
+              <w:noProof/>
+            </w:rPr>
+            <w:t>(Lacko, 2018)</w:t>
+          </w:r>
+          <w:r>
+            <w:fldChar w:fldCharType="end"/>
+          </w:r>
+        </w:sdtContent>
+      </w:sdt>
+    </w:p>
+    <w:p>
+      <w:r>
+        <w:t>Podľa</w:t>
+      </w:r>
+      <w:r>
+        <w:t xml:space="preserve"> každoročných</w:t>
+      </w:r>
+      <w:r>
+        <w:t xml:space="preserve"> prieskumov známej stránky s</w:t>
+      </w:r>
+      <w:proofErr w:type="spellStart"/>
+      <w:r>
+        <w:t>tackoverflow</w:t>
+      </w:r>
+      <w:proofErr w:type="spellEnd"/>
+      <w:r>
+        <w:t xml:space="preserve"> sa zistilo, že v roku 2015 bol </w:t>
+      </w:r>
+      <w:proofErr w:type="spellStart"/>
+      <w:r>
+        <w:t>Swift</w:t>
+      </w:r>
+      <w:proofErr w:type="spellEnd"/>
+      <w:r>
+        <w:t xml:space="preserve"> najobľúbenejším programovacím jazykom. V prieskume sa pýtali </w:t>
+      </w:r>
+      <w:r>
+        <w:t>vývojárov</w:t>
+      </w:r>
+      <w:r>
+        <w:t>, s akými programovacími jazykmi alebo technológiami pracovali v posledných rokoch a chceli by s</w:t>
+      </w:r>
+      <w:r>
+        <w:t>a im venovať</w:t>
+      </w:r>
+      <w:r>
+        <w:t xml:space="preserve"> aj v budúcnosti. Až 77.6 percent </w:t>
+      </w:r>
+      <w:r>
+        <w:t xml:space="preserve">spomenulo </w:t>
+      </w:r>
+      <w:proofErr w:type="spellStart"/>
+      <w:r>
+        <w:t>Swift</w:t>
+      </w:r>
+      <w:proofErr w:type="spellEnd"/>
+      <w:r>
+        <w:t>.</w:t>
+      </w:r>
+      <w:r>
+        <w:t xml:space="preserve"> </w:t>
+      </w:r>
+      <w:sdt>
+        <w:sdtPr>
+          <w:id w:val="-1826433549"/>
+          <w:citation/>
+        </w:sdtPr>
+        <w:sdtContent>
+          <w:r>
+            <w:fldChar w:fldCharType="begin"/>
+          </w:r>
+          <w:r>
+            <w:instrText xml:space="preserve"> CITATION sta15 \l 1051 </w:instrText>
+          </w:r>
+          <w:r>
+            <w:fldChar w:fldCharType="separate"/>
+          </w:r>
+          <w:r>
+            <w:rPr>
+              <w:noProof/>
+            </w:rPr>
+            <w:t>(stackoverflow.com, 2015)</w:t>
+          </w:r>
+          <w:r>
+            <w:fldChar w:fldCharType="end"/>
+          </w:r>
+        </w:sdtContent>
+      </w:sdt>
+      <w:r>
+        <w:t xml:space="preserve"> </w:t>
+      </w:r>
+      <w:r>
+        <w:t xml:space="preserve">Pre porovnanie je minuloročný prieskum kde sa </w:t>
+      </w:r>
+      <w:proofErr w:type="spellStart"/>
+      <w:r>
+        <w:t>S</w:t>
+      </w:r>
+      <w:r>
+        <w:t>wift</w:t>
+      </w:r>
+      <w:proofErr w:type="spellEnd"/>
+      <w:r>
+        <w:t xml:space="preserve"> umiestnil na 10. mieste</w:t>
+      </w:r>
+      <w:r>
+        <w:t>. Tento jazyk bol</w:t>
+      </w:r>
+      <w:r>
+        <w:t xml:space="preserve"> v roku 2020</w:t>
+      </w:r>
+      <w:r>
+        <w:t xml:space="preserve"> zvolený 59.5 percentami opýtaných vývojárov.</w:t>
+      </w:r>
+      <w:r>
+        <w:t xml:space="preserve"> </w:t>
+      </w:r>
+      <w:r>
+        <w:t>Z čoho vyplýva že si udržuje stálu popularitu medzi vývoj</w:t>
+      </w:r>
+      <w:r>
+        <w:t>á</w:t>
+      </w:r>
+      <w:r>
+        <w:t xml:space="preserve">rmi. </w:t>
+      </w:r>
+      <w:sdt>
+        <w:sdtPr>
+          <w:id w:val="-2004116099"/>
+          <w:citation/>
+        </w:sdtPr>
+        <w:sdtContent>
+          <w:r>
+            <w:fldChar w:fldCharType="begin"/>
+          </w:r>
+          <w:r>
+            <w:instrText xml:space="preserve"> CITATION sta20 \l 1051 </w:instrText>
+          </w:r>
+          <w:r>
+            <w:fldChar w:fldCharType="separate"/>
+          </w:r>
+          <w:r>
+            <w:rPr>
+              <w:noProof/>
+            </w:rPr>
+            <w:t>(stackoverflow.com, 2020)</w:t>
+          </w:r>
+          <w:r>
+            <w:fldChar w:fldCharType="end"/>
+          </w:r>
+        </w:sdtContent>
+      </w:sdt>
+      <w:r>
+        <w:t xml:space="preserve"> </w:t>
+      </w:r>
+      <w:r>
+        <w:t>Výsledky obidvoch rokov z prieskumov sú zobrazené na obrázkoch nižšie.</w:t>
+      </w:r>
+    </w:p>
+    <w:p>
+      <w:pPr>
+        <w:pStyle w:val="Obrzok"/>
+      </w:pPr>
+      <w:r>
+        <w:rPr>
+          <w:noProof/>
+        </w:rPr>
+        <w:lastRenderedPageBreak/>
+        <w:drawing>
+          <wp:inline distT="0" distB="0" distL="0" distR="0" wp14:anchorId="2CD50401" wp14:editId="66DEBF25">
+            <wp:extent cx="2827867" cy="2337792"/>
+            <wp:effectExtent l="0" t="0" r="4445" b="0"/>
+            <wp:docPr id="12" name="Obrázok 12"/>
+            <wp:cNvGraphicFramePr>
+              <a:graphicFrameLocks xmlns:a="http://schemas.openxmlformats.org/drawingml/2006/main" noChangeAspect="1"/>
+            </wp:cNvGraphicFramePr>
+            <a:graphic xmlns:a="http://schemas.openxmlformats.org/drawingml/2006/main">
+              <a:graphicData uri="http://schemas.openxmlformats.org/drawingml/2006/picture">
+                <pic:pic xmlns:pic="http://schemas.openxmlformats.org/drawingml/2006/picture">
+                  <pic:nvPicPr>
+                    <pic:cNvPr id="12" name="Obrázok 12"/>
+                    <pic:cNvPicPr/>
+                  </pic:nvPicPr>
+                  <pic:blipFill>
+                    <a:blip r:embed="rId16" cstate="print">
+                      <a:extLst>
+                        <a:ext uri="{28A0092B-C50C-407E-A947-70E740481C1C}">
+                          <a14:useLocalDpi xmlns:a14="http://schemas.microsoft.com/office/drawing/2010/main" val="0"/>
+                        </a:ext>
+                      </a:extLst>
+                    </a:blip>
+                    <a:stretch>
+                      <a:fillRect/>
+                    </a:stretch>
+                  </pic:blipFill>
+                  <pic:spPr>
+                    <a:xfrm>
+                      <a:off x="0" y="0"/>
+                      <a:ext cx="2849410" cy="2355602"/>
+                    </a:xfrm>
+                    <a:prstGeom prst="rect">
+                      <a:avLst/>
+                    </a:prstGeom>
+                  </pic:spPr>
+                </pic:pic>
+              </a:graphicData>
+            </a:graphic>
+          </wp:inline>
+        </w:drawing>
+      </w:r>
+    </w:p>
+    <w:p>
+      <w:pPr>
+        <w:pStyle w:val="Popis"/>
+        <w:jc w:val="center"/>
+      </w:pPr>
+      <w:bookmarkStart w:id="84" w:name="_Ref63435527"/>
+      <w:r>
+        <w:t xml:space="preserve">Obrázok </w:t>
+      </w:r>
+      <w:r>
+        <w:fldChar w:fldCharType="begin"/>
+      </w:r>
+      <w:r>
+        <w:instrText xml:space="preserve"> SEQ Obrázok \* ARABIC </w:instrText>
+      </w:r>
+      <w:r>
+        <w:fldChar w:fldCharType="separate"/>
+      </w:r>
+      <w:r>
+        <w:rPr>
+          <w:noProof/>
+        </w:rPr>
+        <w:t>5</w:t>
+      </w:r>
+      <w:r>
+        <w:fldChar w:fldCharType="end"/>
+      </w:r>
+      <w:r>
+        <w:t xml:space="preserve"> Obľúbenosť jazykov/technológií v roku 2015</w:t>
+      </w:r>
+      <w:bookmarkEnd w:id="84"/>
+    </w:p>
+    <w:p>
+      <w:pPr>
+        <w:pStyle w:val="Obrzok"/>
+      </w:pPr>
+      <w:r>
+        <w:t xml:space="preserve">Zdroj: </w:t>
+      </w:r>
+      <w:hyperlink r:id="rId17" w:history="1">
+        <w:r>
+          <w:rPr>
+            <w:rStyle w:val="Hypertextovprepojenie"/>
+          </w:rPr>
+          <w:t>https://insights.stackoverflow.com/survey/2015?_ga=2.249939777.638892807.1612531393-661867365.1612531393</w:t>
+        </w:r>
+      </w:hyperlink>
+    </w:p>
+    <w:p>
+      <w:pPr>
+        <w:pStyle w:val="Obrzok"/>
+      </w:pPr>
+      <w:r>
+        <w:rPr>
+          <w:noProof/>
+        </w:rPr>
+        <w:drawing>
+          <wp:inline distT="0" distB="0" distL="0" distR="0" wp14:anchorId="50F06DA3" wp14:editId="696A1B7B">
+            <wp:extent cx="3632200" cy="3146171"/>
+            <wp:effectExtent l="0" t="0" r="0" b="3810"/>
+            <wp:docPr id="13" name="Obrázok 13"/>
+            <wp:cNvGraphicFramePr>
+              <a:graphicFrameLocks xmlns:a="http://schemas.openxmlformats.org/drawingml/2006/main" noChangeAspect="1"/>
+            </wp:cNvGraphicFramePr>
+            <a:graphic xmlns:a="http://schemas.openxmlformats.org/drawingml/2006/main">
+              <a:graphicData uri="http://schemas.openxmlformats.org/drawingml/2006/picture">
+                <pic:pic xmlns:pic="http://schemas.openxmlformats.org/drawingml/2006/picture">
+                  <pic:nvPicPr>
+                    <pic:cNvPr id="13" name="Obrázok 13"/>
+                    <pic:cNvPicPr/>
+                  </pic:nvPicPr>
+                  <pic:blipFill>
+                    <a:blip r:embed="rId18" cstate="print">
+                      <a:extLst>
+                        <a:ext uri="{28A0092B-C50C-407E-A947-70E740481C1C}">
+                          <a14:useLocalDpi xmlns:a14="http://schemas.microsoft.com/office/drawing/2010/main" val="0"/>
+                        </a:ext>
+                      </a:extLst>
+                    </a:blip>
+                    <a:stretch>
+                      <a:fillRect/>
+                    </a:stretch>
+                  </pic:blipFill>
+                  <pic:spPr>
+                    <a:xfrm>
+                      <a:off x="0" y="0"/>
+                      <a:ext cx="3651945" cy="3163274"/>
+                    </a:xfrm>
+                    <a:prstGeom prst="rect">
+                      <a:avLst/>
+                    </a:prstGeom>
+                  </pic:spPr>
+                </pic:pic>
+              </a:graphicData>
+            </a:graphic>
+          </wp:inline>
+        </w:drawing>
+      </w:r>
+    </w:p>
+    <w:p>
+      <w:pPr>
+        <w:pStyle w:val="Popis"/>
+        <w:jc w:val="center"/>
+      </w:pPr>
+      <w:bookmarkStart w:id="85" w:name="_Ref63435535"/>
+      <w:r>
+        <w:t xml:space="preserve">Obrázok </w:t>
+      </w:r>
+      <w:r>
+        <w:fldChar w:fldCharType="begin"/>
+      </w:r>
+      <w:r>
+        <w:instrText xml:space="preserve"> SEQ Obrázok \* ARABIC </w:instrText>
+      </w:r>
+      <w:r>
+        <w:fldChar w:fldCharType="separate"/>
+      </w:r>
+      <w:r>
+        <w:rPr>
+          <w:noProof/>
+        </w:rPr>
+        <w:t>6</w:t>
+      </w:r>
+      <w:r>
+        <w:fldChar w:fldCharType="end"/>
+      </w:r>
+      <w:r>
+        <w:t xml:space="preserve"> Obľúbenosť jazykov/technológií v roku 2020</w:t>
+      </w:r>
+      <w:bookmarkEnd w:id="85"/>
+    </w:p>
+    <w:p>
+      <w:pPr>
+        <w:pStyle w:val="Obrzok"/>
+      </w:pPr>
+      <w:r>
+        <w:t xml:space="preserve">Zdroj: </w:t>
+      </w:r>
+      <w:hyperlink r:id="rId19" w:history="1">
+        <w:r>
+          <w:rPr>
+            <w:rStyle w:val="Hypertextovprepojenie"/>
+          </w:rPr>
+          <w:t>https://insights.stackoverflow.com/survey/2020#technology-most-loved-dreaded-and-wanted-languages</w:t>
+        </w:r>
+      </w:hyperlink>
+    </w:p>
+    <w:p>
+      <w:pPr>
+        <w:pStyle w:val="Nadpis3"/>
+      </w:pPr>
+      <w:r>
+        <w:t>Kompatibilita s </w:t>
+      </w:r>
+      <w:proofErr w:type="spellStart"/>
+      <w:r>
+        <w:t>Objective</w:t>
+      </w:r>
+      <w:proofErr w:type="spellEnd"/>
+      <w:r>
+        <w:t>-C</w:t>
+      </w:r>
+    </w:p>
+    <w:p>
+      <w:r>
+        <w:t xml:space="preserve">Apple síce neoznámilo ukončenie používania </w:t>
+      </w:r>
+      <w:proofErr w:type="spellStart"/>
+      <w:r>
+        <w:t>Objective</w:t>
+      </w:r>
+      <w:proofErr w:type="spellEnd"/>
+      <w:r>
+        <w:t xml:space="preserve">-C ale jazyk </w:t>
+      </w:r>
+      <w:proofErr w:type="spellStart"/>
+      <w:r>
+        <w:t>Swift</w:t>
+      </w:r>
+      <w:proofErr w:type="spellEnd"/>
+      <w:r>
+        <w:t xml:space="preserve"> ho rýchlo predbieha v popularite. </w:t>
+      </w:r>
+      <w:r>
+        <w:t xml:space="preserve">Keďže bol </w:t>
+      </w:r>
+      <w:proofErr w:type="spellStart"/>
+      <w:r>
+        <w:t>Objective</w:t>
+      </w:r>
+      <w:proofErr w:type="spellEnd"/>
+      <w:r>
+        <w:t xml:space="preserve">-C predchodcom vo vývoji mobilných aplikácií, tak je priamo vo vývojovom prostredí </w:t>
+      </w:r>
+      <w:proofErr w:type="spellStart"/>
+      <w:r>
+        <w:t>Xcode</w:t>
+      </w:r>
+      <w:proofErr w:type="spellEnd"/>
+      <w:r>
+        <w:t xml:space="preserve"> zabudovaná</w:t>
+      </w:r>
+      <w:r>
+        <w:t xml:space="preserve"> jeho</w:t>
+      </w:r>
+      <w:r>
+        <w:t xml:space="preserve"> spätná kompatibilita.</w:t>
+      </w:r>
+      <w:r>
+        <w:t xml:space="preserve"> </w:t>
+      </w:r>
+      <w:r>
+        <w:t xml:space="preserve">To znamená, že v projektoch vytváraných v jazyku </w:t>
+      </w:r>
+      <w:proofErr w:type="spellStart"/>
+      <w:r>
+        <w:t>Swift</w:t>
+      </w:r>
+      <w:proofErr w:type="spellEnd"/>
+      <w:r>
+        <w:t xml:space="preserve"> je možné používať knižnice vytvárané v </w:t>
+      </w:r>
+      <w:proofErr w:type="spellStart"/>
+      <w:r>
+        <w:t>Objective</w:t>
+      </w:r>
+      <w:proofErr w:type="spellEnd"/>
+      <w:r>
+        <w:t xml:space="preserve">-C. Pokiaľ chceme využívať dané funkcie vo </w:t>
+      </w:r>
+      <w:proofErr w:type="spellStart"/>
+      <w:r>
+        <w:t>Swift</w:t>
+      </w:r>
+      <w:proofErr w:type="spellEnd"/>
+      <w:r>
+        <w:t xml:space="preserve"> projektoch, je potrebné </w:t>
+      </w:r>
+      <w:r>
+        <w:lastRenderedPageBreak/>
+        <w:t xml:space="preserve">definovať že sa využíva knižnica, ktorá je </w:t>
+      </w:r>
+      <w:r>
+        <w:t>z </w:t>
+      </w:r>
+      <w:proofErr w:type="spellStart"/>
+      <w:r>
+        <w:t>Objective</w:t>
+      </w:r>
+      <w:proofErr w:type="spellEnd"/>
+      <w:r>
+        <w:t xml:space="preserve">-C. </w:t>
+      </w:r>
+      <w:r>
+        <w:t>Kompatibilita dokonca umožňuje aby boli niektoré časti kódu písané v jednom jazyku a ostatné časti v druhom.</w:t>
+      </w:r>
+    </w:p>
+    <w:p>
+      <w:pPr>
+        <w:pStyle w:val="Nadpis3"/>
+      </w:pPr>
+      <w:r>
+        <w:t>Syntax</w:t>
+      </w:r>
+    </w:p>
+    <w:p>
+      <w:pPr>
+        <w:pStyle w:val="Nadpis3"/>
+      </w:pPr>
+      <w:r>
+        <w:t>Verzie</w:t>
+      </w:r>
+    </w:p>
+    <w:p>
+      <w:pPr>
         <w:pStyle w:val="Nadpis2"/>
       </w:pPr>
-      <w:bookmarkStart w:id="82" w:name="_Ref63412961"/>
-      <w:bookmarkStart w:id="83" w:name="_Toc63417534"/>
+      <w:bookmarkStart w:id="86" w:name="_Ref63412961"/>
+      <w:bookmarkStart w:id="87" w:name="_Toc63417534"/>
       <w:proofErr w:type="spellStart"/>
       <w:r>
         <w:t>Xcode</w:t>
       </w:r>
-      <w:bookmarkEnd w:id="82"/>
-      <w:bookmarkEnd w:id="83"/>
+      <w:bookmarkEnd w:id="86"/>
+      <w:bookmarkEnd w:id="87"/>
       <w:proofErr w:type="spellEnd"/>
     </w:p>
     <w:p>
@@ -12295,12 +13262,12 @@
       <w:pPr>
         <w:pStyle w:val="Nadpis1"/>
       </w:pPr>
-      <w:bookmarkStart w:id="84" w:name="_Toc63417535"/>
+      <w:bookmarkStart w:id="88" w:name="_Toc63417535"/>
       <w:r>
         <w:lastRenderedPageBreak/>
         <w:t>Cieľ práce</w:t>
       </w:r>
-      <w:bookmarkEnd w:id="84"/>
+      <w:bookmarkEnd w:id="88"/>
     </w:p>
     <w:p>
       <w:r>
@@ -12620,20 +13587,20 @@
       <w:pPr>
         <w:pStyle w:val="Nadpis1"/>
       </w:pPr>
-      <w:bookmarkStart w:id="85" w:name="_Toc63417536"/>
+      <w:bookmarkStart w:id="89" w:name="_Toc63417536"/>
       <w:r>
         <w:lastRenderedPageBreak/>
         <w:t>Metodika práce a metódy skúmania</w:t>
       </w:r>
-      <w:bookmarkEnd w:id="85"/>
+      <w:bookmarkEnd w:id="89"/>
     </w:p>
     <w:p>
       <w:pPr>
         <w:pStyle w:val="Nadpis2"/>
       </w:pPr>
-      <w:bookmarkStart w:id="86" w:name="_Ref62733213"/>
-      <w:bookmarkStart w:id="87" w:name="_Ref62733253"/>
-      <w:bookmarkStart w:id="88" w:name="_Toc63417537"/>
+      <w:bookmarkStart w:id="90" w:name="_Ref62733213"/>
+      <w:bookmarkStart w:id="91" w:name="_Ref62733253"/>
+      <w:bookmarkStart w:id="92" w:name="_Toc63417537"/>
       <w:r>
         <w:t>Návrh funkcií a</w:t>
       </w:r>
@@ -12643,45 +13610,45 @@
       <w:r>
         <w:t>vzhľadu</w:t>
       </w:r>
-      <w:bookmarkEnd w:id="86"/>
-      <w:bookmarkEnd w:id="87"/>
-      <w:bookmarkEnd w:id="88"/>
+      <w:bookmarkEnd w:id="90"/>
+      <w:bookmarkEnd w:id="91"/>
+      <w:bookmarkEnd w:id="92"/>
     </w:p>
     <w:p/>
     <w:p>
       <w:pPr>
         <w:pStyle w:val="Nadpis2"/>
       </w:pPr>
-      <w:bookmarkStart w:id="89" w:name="_Toc63417538"/>
+      <w:bookmarkStart w:id="93" w:name="_Toc63417538"/>
       <w:r>
         <w:t>Porovnanie viacerých možností implementácie</w:t>
       </w:r>
-      <w:bookmarkEnd w:id="89"/>
+      <w:bookmarkEnd w:id="93"/>
     </w:p>
     <w:p/>
     <w:p>
       <w:pPr>
         <w:pStyle w:val="Nadpis2"/>
       </w:pPr>
-      <w:bookmarkStart w:id="90" w:name="_Toc63417539"/>
+      <w:bookmarkStart w:id="94" w:name="_Toc63417539"/>
       <w:r>
         <w:t>UML diagram</w:t>
       </w:r>
       <w:r>
         <w:t xml:space="preserve"> a architektúra</w:t>
       </w:r>
-      <w:bookmarkEnd w:id="90"/>
+      <w:bookmarkEnd w:id="94"/>
     </w:p>
     <w:p/>
     <w:p>
       <w:pPr>
         <w:pStyle w:val="Nadpis2"/>
       </w:pPr>
-      <w:bookmarkStart w:id="91" w:name="_Toc63417540"/>
+      <w:bookmarkStart w:id="95" w:name="_Toc63417540"/>
       <w:r>
         <w:t>Výsledná implementácia</w:t>
       </w:r>
-      <w:bookmarkEnd w:id="91"/>
+      <w:bookmarkEnd w:id="95"/>
     </w:p>
     <w:p/>
     <w:p>
@@ -12705,36 +13672,36 @@
       <w:pPr>
         <w:pStyle w:val="Nadpis1"/>
       </w:pPr>
-      <w:bookmarkStart w:id="92" w:name="_Toc63417541"/>
+      <w:bookmarkStart w:id="96" w:name="_Toc63417541"/>
       <w:r>
         <w:lastRenderedPageBreak/>
         <w:t>Výsledky práce</w:t>
       </w:r>
-      <w:bookmarkEnd w:id="92"/>
+      <w:bookmarkEnd w:id="96"/>
     </w:p>
     <w:p>
       <w:pPr>
         <w:pStyle w:val="Nadpis2"/>
       </w:pPr>
-      <w:bookmarkStart w:id="93" w:name="_Toc63417542"/>
+      <w:bookmarkStart w:id="97" w:name="_Toc63417542"/>
       <w:r>
         <w:t>Ukážka</w:t>
       </w:r>
       <w:r>
         <w:t xml:space="preserve"> funkcií aplikácie</w:t>
       </w:r>
-      <w:bookmarkEnd w:id="93"/>
+      <w:bookmarkEnd w:id="97"/>
     </w:p>
     <w:p/>
     <w:p>
       <w:pPr>
         <w:pStyle w:val="Nadpis2"/>
       </w:pPr>
-      <w:bookmarkStart w:id="94" w:name="_Toc63417543"/>
+      <w:bookmarkStart w:id="98" w:name="_Toc63417543"/>
       <w:r>
         <w:t>Porovnanie s existujúcimi aplikáciami</w:t>
       </w:r>
-      <w:bookmarkEnd w:id="94"/>
+      <w:bookmarkEnd w:id="98"/>
     </w:p>
     <w:p/>
     <w:p>
@@ -12758,12 +13725,12 @@
       <w:pPr>
         <w:pStyle w:val="Nadpis1"/>
       </w:pPr>
-      <w:bookmarkStart w:id="95" w:name="_Toc63417544"/>
+      <w:bookmarkStart w:id="99" w:name="_Toc63417544"/>
       <w:r>
         <w:lastRenderedPageBreak/>
         <w:t>Diskusia</w:t>
       </w:r>
-      <w:bookmarkEnd w:id="95"/>
+      <w:bookmarkEnd w:id="99"/>
     </w:p>
     <w:p/>
     <w:p>
@@ -12791,12 +13758,12 @@
           <w:numId w:val="0"/>
         </w:numPr>
       </w:pPr>
-      <w:bookmarkStart w:id="96" w:name="_Toc63417545"/>
+      <w:bookmarkStart w:id="100" w:name="_Toc63417545"/>
       <w:r>
         <w:lastRenderedPageBreak/>
         <w:t>Záver</w:t>
       </w:r>
-      <w:bookmarkEnd w:id="96"/>
+      <w:bookmarkEnd w:id="100"/>
     </w:p>
     <w:p/>
     <w:p>
@@ -12816,7 +13783,7 @@
         <w:br w:type="page"/>
       </w:r>
     </w:p>
-    <w:bookmarkStart w:id="97" w:name="_Toc63417546" w:displacedByCustomXml="next"/>
+    <w:bookmarkStart w:id="101" w:name="_Toc63417546" w:displacedByCustomXml="next"/>
     <w:sdt>
       <w:sdtPr>
         <w:id w:val="-1186137425"/>
@@ -12847,7 +13814,7 @@
           <w:r>
             <w:t>Zoznam použitej literatúry</w:t>
           </w:r>
-          <w:bookmarkEnd w:id="97"/>
+          <w:bookmarkEnd w:id="101"/>
         </w:p>
         <w:p>
           <w:pPr>
@@ -13233,6 +14200,12 @@
               <w:noProof/>
             </w:rPr>
             <w:t xml:space="preserve"> 12-14 s.</w:t>
+          </w:r>
+          <w:r>
+            <w:rPr>
+              <w:noProof/>
+            </w:rPr>
+            <w:t xml:space="preserve"> 39 s.</w:t>
           </w:r>
           <w:r>
             <w:rPr>
@@ -14217,6 +15190,113 @@
       <w:proofErr w:type="spellEnd"/>
       <w:r>
         <w:t>. 2020.</w:t>
+      </w:r>
+    </w:p>
+  </w:footnote>
+  <w:footnote w:id="16">
+    <w:p>
+      <w:pPr>
+        <w:pStyle w:val="Textpoznmkypodiarou"/>
+      </w:pPr>
+      <w:r>
+        <w:rPr>
+          <w:rStyle w:val="Odkaznapoznmkupodiarou"/>
+        </w:rPr>
+        <w:footnoteRef/>
+      </w:r>
+      <w:r>
+        <w:t xml:space="preserve"> </w:t>
+      </w:r>
+      <w:proofErr w:type="spellStart"/>
+      <w:r>
+        <w:t>Bohon</w:t>
+      </w:r>
+      <w:proofErr w:type="spellEnd"/>
+      <w:r>
+        <w:t xml:space="preserve">, C. </w:t>
+      </w:r>
+      <w:proofErr w:type="spellStart"/>
+      <w:r>
+        <w:t>Apple's</w:t>
+      </w:r>
+      <w:proofErr w:type="spellEnd"/>
+      <w:r>
+        <w:t xml:space="preserve"> </w:t>
+      </w:r>
+      <w:proofErr w:type="spellStart"/>
+      <w:r>
+        <w:t>Swift</w:t>
+      </w:r>
+      <w:proofErr w:type="spellEnd"/>
+      <w:r>
+        <w:t xml:space="preserve"> </w:t>
+      </w:r>
+      <w:proofErr w:type="spellStart"/>
+      <w:r>
+        <w:t>programming</w:t>
+      </w:r>
+      <w:proofErr w:type="spellEnd"/>
+      <w:r>
+        <w:t xml:space="preserve"> </w:t>
+      </w:r>
+      <w:proofErr w:type="spellStart"/>
+      <w:r>
+        <w:t>language</w:t>
+      </w:r>
+      <w:proofErr w:type="spellEnd"/>
+      <w:r>
+        <w:t xml:space="preserve">: </w:t>
+      </w:r>
+      <w:proofErr w:type="spellStart"/>
+      <w:r>
+        <w:t>Cheat</w:t>
+      </w:r>
+      <w:proofErr w:type="spellEnd"/>
+      <w:r>
+        <w:t xml:space="preserve"> </w:t>
+      </w:r>
+      <w:proofErr w:type="spellStart"/>
+      <w:r>
+        <w:t>sheet</w:t>
+      </w:r>
+      <w:proofErr w:type="spellEnd"/>
+      <w:r>
+        <w:t>. 2020.</w:t>
+      </w:r>
+    </w:p>
+  </w:footnote>
+  <w:footnote w:id="17">
+    <w:p>
+      <w:pPr>
+        <w:pStyle w:val="Textpoznmkypodiarou"/>
+      </w:pPr>
+      <w:r>
+        <w:rPr>
+          <w:rStyle w:val="Odkaznapoznmkupodiarou"/>
+        </w:rPr>
+        <w:footnoteRef/>
+      </w:r>
+      <w:r>
+        <w:t xml:space="preserve"> </w:t>
+      </w:r>
+      <w:r>
+        <w:t xml:space="preserve">Lacko, Ľ. Vývoj </w:t>
+      </w:r>
+      <w:proofErr w:type="spellStart"/>
+      <w:r>
+        <w:t>aplikací</w:t>
+      </w:r>
+      <w:proofErr w:type="spellEnd"/>
+      <w:r>
+        <w:t xml:space="preserve"> pro </w:t>
+      </w:r>
+      <w:proofErr w:type="spellStart"/>
+      <w:r>
+        <w:t>iOS</w:t>
+      </w:r>
+      <w:proofErr w:type="spellEnd"/>
+      <w:r>
+        <w:t>. 2018.</w:t>
       </w:r>
     </w:p>
   </w:footnote>
@@ -17058,11 +18138,66 @@
     </b:Author>
     <b:RefOrder>15</b:RefOrder>
   </b:Source>
+  <b:Source>
+    <b:Tag>Boh20</b:Tag>
+    <b:SourceType>InternetSite</b:SourceType>
+    <b:Guid>{73DB98CB-B909-C247-843E-575922B74589}</b:Guid>
+    <b:Title>Apple's Swift programming language: Cheat sheet</b:Title>
+    <b:Year>2020</b:Year>
+    <b:Author>
+      <b:Author>
+        <b:NameList>
+          <b:Person>
+            <b:Last>Bohon</b:Last>
+            <b:First>Cory</b:First>
+          </b:Person>
+        </b:NameList>
+      </b:Author>
+    </b:Author>
+    <b:URL>https://www.techrepublic.com/article/apples-swift-programming-language-the-smart-persons-guide/</b:URL>
+    <b:Month>September</b:Month>
+    <b:Day>25</b:Day>
+    <b:RefOrder>21</b:RefOrder>
+  </b:Source>
+  <b:Source>
+    <b:Tag>swi</b:Tag>
+    <b:SourceType>InternetSite</b:SourceType>
+    <b:Guid>{1C282090-F1AF-9940-8F9B-5D0B313D08E7}</b:Guid>
+    <b:Title>swift.org</b:Title>
+    <b:URL>https://swift.org/</b:URL>
+    <b:RefOrder>22</b:RefOrder>
+  </b:Source>
+  <b:Source>
+    <b:Tag>dev1</b:Tag>
+    <b:SourceType>InternetSite</b:SourceType>
+    <b:Guid>{54D99318-1152-5C44-B2DF-920912F785F0}</b:Guid>
+    <b:Title>developer.apple.com</b:Title>
+    <b:URL>https://developer.apple.com/swift/</b:URL>
+    <b:RefOrder>23</b:RefOrder>
+  </b:Source>
+  <b:Source>
+    <b:Tag>sta15</b:Tag>
+    <b:SourceType>InternetSite</b:SourceType>
+    <b:Guid>{58536CA8-69DF-6E4A-BC38-A330B748287B}</b:Guid>
+    <b:Title>stackoverflow.com</b:Title>
+    <b:URL>https://insights.stackoverflow.com/survey/2015?_ga=2.249939777.638892807.1612531393-661867365.1612531393</b:URL>
+    <b:Year>2015</b:Year>
+    <b:RefOrder>24</b:RefOrder>
+  </b:Source>
+  <b:Source>
+    <b:Tag>sta20</b:Tag>
+    <b:SourceType>InternetSite</b:SourceType>
+    <b:Guid>{C7C39BD2-7F01-9F40-BBA0-4A58C945456C}</b:Guid>
+    <b:Title>stackoverflow.com</b:Title>
+    <b:URL>https://insights.stackoverflow.com/survey/2020#technology-web-frameworks-professional-developers2</b:URL>
+    <b:Year>2020</b:Year>
+    <b:RefOrder>25</b:RefOrder>
+  </b:Source>
 </b:Sources>
 </file>
 
 <file path=customXml/itemProps1.xml><?xml version="1.0" encoding="utf-8"?>
-<ds:datastoreItem xmlns:ds="http://schemas.openxmlformats.org/officeDocument/2006/customXml" ds:itemID="{0778D0AD-AC89-4D47-A6C9-570DD971A9F4}">
+<ds:datastoreItem xmlns:ds="http://schemas.openxmlformats.org/officeDocument/2006/customXml" ds:itemID="{85F87939-FE35-5341-B264-E0F6BB57AE02}">
   <ds:schemaRefs>
     <ds:schemaRef ds:uri="http://schemas.openxmlformats.org/officeDocument/2006/bibliography"/>
   </ds:schemaRefs>

</xml_diff>

<commit_message>
práca na popisovaní swift jazyku
</commit_message>
<xml_diff>
--- a/BakalarskaPracaKostelej.docx
+++ b/BakalarskaPracaKostelej.docx
@@ -12501,7 +12501,19 @@
         <w:t>Po predstavení jeho popularita stále rástla, až sa napokon stal najrýchlejšie rastúcim jazykom v histórii.</w:t>
       </w:r>
       <w:r>
-        <w:t xml:space="preserve"> Podarilo sa vytvoriť jazyk, ktorý podporuje tvorbu vlastnej aplikácie veľmi  jednoducho, intuitívne a rýchlo. Tak isto je veľmi prívetivý k začiatočníkom. </w:t>
+        <w:t xml:space="preserve"> Podarilo sa vytvoriť jazyk, ktorý podporuje tvorbu vlastnej aplikácie veľmi  jednoducho, intuitívne a rýchlo. Tak isto je veľmi prívetivý k</w:t>
+      </w:r>
+      <w:r>
+        <w:t> </w:t>
+      </w:r>
+      <w:r>
+        <w:t>začiatočníkom</w:t>
+      </w:r>
+      <w:r>
+        <w:t xml:space="preserve"> a je vhodný ako prvý programovací jazyk</w:t>
+      </w:r>
+      <w:r>
+        <w:t xml:space="preserve">. </w:t>
       </w:r>
       <w:sdt>
         <w:sdtPr>
@@ -12532,6 +12544,8 @@
       <w:r>
         <w:t xml:space="preserve"> </w:t>
       </w:r>
+    </w:p>
+    <w:p>
       <w:r>
         <w:t>Ďalšou výhodou</w:t>
       </w:r>
@@ -12551,6 +12565,17 @@
       </w:r>
       <w:r>
         <w:t xml:space="preserve"> Dokonca nemá ani povinnú bodkočiarku za príkazmi.</w:t>
+      </w:r>
+      <w:r>
+        <w:t xml:space="preserve"> Pamäť je spravovaná automaticky pomocou deterministického počítania referencií. Vďaka tomuto je minimálne využitie pamäte a nie je potrebná správa „</w:t>
+      </w:r>
+      <w:proofErr w:type="spellStart"/>
+      <w:r>
+        <w:t>garbage</w:t>
+      </w:r>
+      <w:proofErr w:type="spellEnd"/>
+      <w:r>
+        <w:t>“ kolekcie.</w:t>
       </w:r>
       <w:r>
         <w:t xml:space="preserve"> </w:t>
@@ -12686,7 +12711,13 @@
         <w:t>e</w:t>
       </w:r>
       <w:r>
-        <w:t xml:space="preserve">me experimentovať s kódom a zisťovať ako ktoré časti fungujú. Toto je veľmi vhodné pre užívateľov, </w:t>
+        <w:t xml:space="preserve">me experimentovať s kódom a zisťovať ako </w:t>
+      </w:r>
+      <w:r>
+        <w:t>nie</w:t>
+      </w:r>
+      <w:r>
+        <w:t xml:space="preserve">ktoré časti fungujú. Toto je veľmi vhodné pre užívateľov, </w:t>
       </w:r>
       <w:r>
         <w:t>ktorí</w:t>
@@ -13209,6 +13240,247 @@
       </w:r>
       <w:r>
         <w:t>Kompatibilita dokonca umožňuje aby boli niektoré časti kódu písané v jednom jazyku a ostatné časti v druhom.</w:t>
+      </w:r>
+      <w:sdt>
+        <w:sdtPr>
+          <w:id w:val="875742116"/>
+          <w:citation/>
+        </w:sdtPr>
+        <w:sdtContent>
+          <w:r>
+            <w:fldChar w:fldCharType="begin"/>
+          </w:r>
+          <w:r>
+            <w:instrText xml:space="preserve"> CITATION Lac18 \l 1051 </w:instrText>
+          </w:r>
+          <w:r>
+            <w:fldChar w:fldCharType="separate"/>
+          </w:r>
+          <w:r>
+            <w:rPr>
+              <w:noProof/>
+            </w:rPr>
+            <w:t xml:space="preserve"> (Lacko, 2018)</w:t>
+          </w:r>
+          <w:r>
+            <w:fldChar w:fldCharType="end"/>
+          </w:r>
+        </w:sdtContent>
+      </w:sdt>
+    </w:p>
+    <w:p>
+      <w:pPr>
+        <w:pStyle w:val="Nadpis3"/>
+      </w:pPr>
+      <w:r>
+        <w:t>Bezpečnosť</w:t>
+      </w:r>
+    </w:p>
+    <w:p>
+      <w:proofErr w:type="spellStart"/>
+      <w:r>
+        <w:t>Swift</w:t>
+      </w:r>
+      <w:proofErr w:type="spellEnd"/>
+      <w:r>
+        <w:t xml:space="preserve"> veľmi dbá na bezpečnostnú stránku pri programovaní. </w:t>
+      </w:r>
+      <w:r>
+        <w:t xml:space="preserve">Snaží sa vyhýbať </w:t>
+      </w:r>
+      <w:proofErr w:type="spellStart"/>
+      <w:r>
+        <w:t>všetkym</w:t>
+      </w:r>
+      <w:proofErr w:type="spellEnd"/>
+      <w:r>
+        <w:t xml:space="preserve"> častiam kde by mohla vzniknúť chyba. Napríklad musia byť všetky premenné pred použitím </w:t>
+      </w:r>
+      <w:proofErr w:type="spellStart"/>
+      <w:r>
+        <w:t>inicilizované</w:t>
+      </w:r>
+      <w:proofErr w:type="spellEnd"/>
+      <w:r>
+        <w:t>, pri poliach a </w:t>
+      </w:r>
+      <w:proofErr w:type="spellStart"/>
+      <w:r>
+        <w:t>integeroch</w:t>
+      </w:r>
+      <w:proofErr w:type="spellEnd"/>
+      <w:r>
+        <w:t xml:space="preserve"> kontroluje pretečenie a pamäť je spravovaná automaticky. </w:t>
+      </w:r>
+      <w:sdt>
+        <w:sdtPr>
+          <w:id w:val="1750378947"/>
+          <w:citation/>
+        </w:sdtPr>
+        <w:sdtContent>
+          <w:r>
+            <w:fldChar w:fldCharType="begin"/>
+          </w:r>
+          <w:r>
+            <w:instrText xml:space="preserve">CITATION dev1 \y  \l 1051 </w:instrText>
+          </w:r>
+          <w:r>
+            <w:fldChar w:fldCharType="separate"/>
+          </w:r>
+          <w:r>
+            <w:rPr>
+              <w:noProof/>
+            </w:rPr>
+            <w:t>(developer.apple.com)</w:t>
+          </w:r>
+          <w:r>
+            <w:fldChar w:fldCharType="end"/>
+          </w:r>
+        </w:sdtContent>
+      </w:sdt>
+    </w:p>
+    <w:p>
+      <w:r>
+        <w:t xml:space="preserve">Ďalším </w:t>
+      </w:r>
+      <w:r>
+        <w:t>bezpečnostným</w:t>
+      </w:r>
+      <w:r>
+        <w:t xml:space="preserve"> prvkom je, že </w:t>
+      </w:r>
+      <w:proofErr w:type="spellStart"/>
+      <w:r>
+        <w:t>defaultne</w:t>
+      </w:r>
+      <w:proofErr w:type="spellEnd"/>
+      <w:r>
+        <w:t xml:space="preserve"> žiadne </w:t>
+      </w:r>
+      <w:proofErr w:type="spellStart"/>
+      <w:r>
+        <w:t>Swift</w:t>
+      </w:r>
+      <w:proofErr w:type="spellEnd"/>
+      <w:r>
+        <w:t xml:space="preserve"> objekty nemôžu nadobú</w:t>
+      </w:r>
+      <w:r>
+        <w:t xml:space="preserve">dať hodnotu </w:t>
+      </w:r>
+      <w:proofErr w:type="spellStart"/>
+      <w:r>
+        <w:t>nil</w:t>
+      </w:r>
+      <w:proofErr w:type="spellEnd"/>
+      <w:r>
+        <w:t>(</w:t>
+      </w:r>
+      <w:proofErr w:type="spellStart"/>
+      <w:r>
+        <w:t>nil</w:t>
+      </w:r>
+      <w:proofErr w:type="spellEnd"/>
+      <w:r>
+        <w:t xml:space="preserve"> je </w:t>
+      </w:r>
+      <w:r>
+        <w:t>označenie pre premennú, ktorá nemá priradenú hodnotu</w:t>
+      </w:r>
+      <w:r>
+        <w:t>)</w:t>
+      </w:r>
+      <w:r>
+        <w:t xml:space="preserve">. </w:t>
+      </w:r>
+      <w:proofErr w:type="spellStart"/>
+      <w:r>
+        <w:t xml:space="preserve">Kompilátor </w:t>
+      </w:r>
+      <w:proofErr w:type="spellEnd"/>
+      <w:r>
+        <w:t xml:space="preserve">jazyku </w:t>
+      </w:r>
+      <w:proofErr w:type="spellStart"/>
+      <w:r>
+        <w:t>Swift</w:t>
+      </w:r>
+      <w:proofErr w:type="spellEnd"/>
+      <w:r>
+        <w:t xml:space="preserve"> zistí pokiaľ chceme použiť </w:t>
+      </w:r>
+      <w:proofErr w:type="spellStart"/>
+      <w:r>
+        <w:t>nil</w:t>
+      </w:r>
+      <w:proofErr w:type="spellEnd"/>
+      <w:r>
+        <w:t xml:space="preserve"> objekt a zabráni nám tomu pomocou chybe pri kompilovaní.</w:t>
+      </w:r>
+      <w:r>
+        <w:t xml:space="preserve"> Týmto sa predchádza padnutiam aplikácie počas behu a kód je oveľa bezpečnejší.</w:t>
+      </w:r>
+      <w:r>
+        <w:t xml:space="preserve"> Avšak nastávajú situácie kedy je </w:t>
+      </w:r>
+      <w:proofErr w:type="spellStart"/>
+      <w:r>
+        <w:t>nil</w:t>
+      </w:r>
+      <w:proofErr w:type="spellEnd"/>
+      <w:r>
+        <w:t xml:space="preserve"> hodnota očakávaná a v poriadku. Je to možné vtedy, keď si explicitne označíme že daná premenná môže nadobúdať hodnotu </w:t>
+      </w:r>
+      <w:proofErr w:type="spellStart"/>
+      <w:r>
+        <w:t>nil</w:t>
+      </w:r>
+      <w:proofErr w:type="spellEnd"/>
+      <w:r>
+        <w:t xml:space="preserve"> a ako programátor s tým počítame</w:t>
+      </w:r>
+      <w:r>
+        <w:t>. Robí sa to pomocou otázniku pri premennej.</w:t>
+      </w:r>
+      <w:r>
+        <w:t xml:space="preserve"> Pokiaľ povolíme niekde hodnotu </w:t>
+      </w:r>
+      <w:proofErr w:type="spellStart"/>
+      <w:r>
+        <w:t>nil</w:t>
+      </w:r>
+      <w:proofErr w:type="spellEnd"/>
+      <w:r>
+        <w:t xml:space="preserve">, tak musíme pri práci s danou premennou počítať aj s touto hodnotou a vyhnúť sa chybám počas behu pomocou overovania cez podmienky. </w:t>
+      </w:r>
+      <w:sdt>
+        <w:sdtPr>
+          <w:id w:val="-1693682466"/>
+          <w:citation/>
+        </w:sdtPr>
+        <w:sdtContent>
+          <w:r>
+            <w:fldChar w:fldCharType="begin"/>
+          </w:r>
+          <w:r>
+            <w:instrText xml:space="preserve">CITATION dev1 \y  \l 1051 </w:instrText>
+          </w:r>
+          <w:r>
+            <w:fldChar w:fldCharType="separate"/>
+          </w:r>
+          <w:r>
+            <w:rPr>
+              <w:noProof/>
+            </w:rPr>
+            <w:t>(developer.apple.com)</w:t>
+          </w:r>
+          <w:r>
+            <w:fldChar w:fldCharType="end"/>
+          </w:r>
+        </w:sdtContent>
+      </w:sdt>
+      <w:r>
+        <w:t xml:space="preserve"> </w:t>
       </w:r>
     </w:p>
     <w:p>

</xml_diff>

<commit_message>
popísaná tvorba ikony a pridané ikony do projektu
</commit_message>
<xml_diff>
--- a/BakalarskaPracaKostelej.docx
+++ b/BakalarskaPracaKostelej.docx
@@ -17627,10 +17627,7 @@
         <w:t>väčšina inteligentných mobilov síce</w:t>
       </w:r>
       <w:r>
-        <w:t xml:space="preserve"> </w:t>
-      </w:r>
-      <w:r>
-        <w:t>častokrát</w:t>
+        <w:t xml:space="preserve"> častokrát</w:t>
       </w:r>
       <w:r>
         <w:t xml:space="preserve"> má nastavenie jasu rýchlo dostupné ale príjemnejšie</w:t>
@@ -17919,7 +17916,162 @@
         <w:t>Ikona</w:t>
       </w:r>
     </w:p>
-    <w:p/>
+    <w:p>
+      <w:r>
+        <w:t xml:space="preserve">Každá aplikácia potrebuje ikonu, ktorá by upútala potenciálnych používateľov v distribuovanom obchode </w:t>
+      </w:r>
+      <w:proofErr w:type="spellStart"/>
+      <w:r>
+        <w:t>App</w:t>
+      </w:r>
+      <w:proofErr w:type="spellEnd"/>
+      <w:r>
+        <w:t xml:space="preserve"> </w:t>
+      </w:r>
+      <w:proofErr w:type="spellStart"/>
+      <w:r>
+        <w:t>store</w:t>
+      </w:r>
+      <w:proofErr w:type="spellEnd"/>
+      <w:r>
+        <w:t xml:space="preserve">. Apple odporúča viaceré pravidlá pri vytváraní ikony. Jedným z nich je zameranie sa na jednoduchosť. Je </w:t>
+      </w:r>
+      <w:r>
+        <w:t>dôležité nájsť kľúčový element, ktorý vystihuje našu aplikáciu a vyjadriť ho nie príliš zložitým spôsobom, aby sa na menších displejoch dal jed</w:t>
+      </w:r>
+      <w:r>
+        <w:t>n</w:t>
+      </w:r>
+      <w:r>
+        <w:t>oducho ro</w:t>
+      </w:r>
+      <w:r>
+        <w:t>z</w:t>
+      </w:r>
+      <w:r>
+        <w:t>poznať.</w:t>
+      </w:r>
+      <w:r>
+        <w:t xml:space="preserve"> </w:t>
+      </w:r>
+      <w:r>
+        <w:t>Podstatná</w:t>
+      </w:r>
+      <w:r>
+        <w:t xml:space="preserve"> je aj unikátnosť, z dôvodu rozlíšenia od ostatných aplikácií.</w:t>
+      </w:r>
+      <w:r>
+        <w:t xml:space="preserve"> Pozadie ikony by malo byť nepriehľadné, najčastejšie jednofar</w:t>
+      </w:r>
+      <w:r>
+        <w:t>e</w:t>
+      </w:r>
+      <w:r>
+        <w:t>bné</w:t>
+      </w:r>
+      <w:r>
+        <w:t xml:space="preserve"> kvôli jednoduchosti</w:t>
+      </w:r>
+      <w:r>
+        <w:t xml:space="preserve">. </w:t>
+      </w:r>
+      <w:r>
+        <w:t>Slová by sa mali používať iba ak to je nevyhnutné</w:t>
+      </w:r>
+      <w:r>
+        <w:t>. Väčšinou je to nepotrebné</w:t>
+      </w:r>
+      <w:r>
+        <w:t>,</w:t>
+      </w:r>
+      <w:r>
+        <w:t xml:space="preserve"> keďže názov aplikácie sa nachádza pod ikonou.</w:t>
+      </w:r>
+      <w:r>
+        <w:t xml:space="preserve"> Pri návrhu treba myslieť aj na to, aké pozadie</w:t>
+      </w:r>
+      <w:r>
+        <w:t xml:space="preserve"> domovskej obrazovky</w:t>
+      </w:r>
+      <w:r>
+        <w:t xml:space="preserve"> môže mať používateľ.</w:t>
+      </w:r>
+      <w:r>
+        <w:t xml:space="preserve"> </w:t>
+      </w:r>
+      <w:sdt>
+        <w:sdtPr>
+          <w:id w:val="-436143725"/>
+          <w:citation/>
+        </w:sdtPr>
+        <w:sdtContent>
+          <w:r>
+            <w:fldChar w:fldCharType="begin"/>
+          </w:r>
+          <w:r>
+            <w:instrText xml:space="preserve">CITATION App \y  \l 1051 </w:instrText>
+          </w:r>
+          <w:r>
+            <w:fldChar w:fldCharType="separate"/>
+          </w:r>
+          <w:r>
+            <w:rPr>
+              <w:noProof/>
+            </w:rPr>
+            <w:t>(App Icon)</w:t>
+          </w:r>
+          <w:r>
+            <w:fldChar w:fldCharType="end"/>
+          </w:r>
+        </w:sdtContent>
+      </w:sdt>
+    </w:p>
+    <w:p>
+      <w:r>
+        <w:t xml:space="preserve">Pri vytváraní ikony pre našu aplikáciu som sa snažil dodržiavať vyššie spomenuté pravidlá. Hlavný element ktorý vystihuje aplikáciu je samotná nočná lampa. Preto sme skúšali viaceré návrhy pre model vhodnej lampy a viaceré farebné kombinácie. </w:t>
+      </w:r>
+      <w:r>
+        <w:t xml:space="preserve">Keď sme využívali moc veľa farieb, prvotný dojem nebol až taký dobrý a na základe toho sme zvolili jednoduchú </w:t>
+      </w:r>
+      <w:r>
+        <w:lastRenderedPageBreak/>
+        <w:t>čiernobielu kombináciu(čierne pozadie na ktorom je biely obrys nočnej lampy). Nižšie je zobrazený dizajn ikony.</w:t>
+      </w:r>
+    </w:p>
+    <w:p>
+      <w:proofErr w:type="spellStart"/>
+      <w:r>
+        <w:t>Xcode po</w:t>
+      </w:r>
+      <w:proofErr w:type="spellEnd"/>
+      <w:r>
+        <w:t xml:space="preserve">trebuje viaceré rozmery pre ikonu aplikácie, kvôli rôznym veľkostiam displejov zariadení. Ďalej sa využívajú rozdielne rozmery pre zobrazenie ikony na </w:t>
+      </w:r>
+      <w:r>
+        <w:t>domovskej obrazovke</w:t>
+      </w:r>
+      <w:r>
+        <w:t xml:space="preserve"> ako na zobrazenie pri upozorneniach aplikácie, v nastaveniach alebo vo vyhľadávaní užívateľských aplikácií v </w:t>
+      </w:r>
+      <w:r>
+        <w:t>mobile</w:t>
+      </w:r>
+      <w:r>
+        <w:t>.</w:t>
+      </w:r>
+      <w:r>
+        <w:t xml:space="preserve"> Do nášho projektu potrebujeme všetky vyžadované veľkosti</w:t>
+      </w:r>
+      <w:r>
+        <w:t>, ak chceme aby sa ikony zobrazoval</w:t>
+      </w:r>
+      <w:r>
+        <w:t>i</w:t>
+      </w:r>
+      <w:r>
+        <w:t>.</w:t>
+      </w:r>
+    </w:p>
     <w:p>
       <w:pPr>
         <w:pStyle w:val="Nadpis3"/>
@@ -23411,11 +23563,19 @@
     <b:URL>https://developer.apple.com/documentation/xcode/running_your_app_in_the_simulator_or_on_a_device</b:URL>
     <b:RefOrder>31</b:RefOrder>
   </b:Source>
+  <b:Source>
+    <b:Tag>App</b:Tag>
+    <b:SourceType>InternetSite</b:SourceType>
+    <b:Guid>{DF6C0047-D2AC-074C-84F9-0DD64B5B43E9}</b:Guid>
+    <b:Title>App Icon</b:Title>
+    <b:URL>https://developer.apple.com/design/human-interface-guidelines/ios/icons-and-images/app-icon/</b:URL>
+    <b:RefOrder>32</b:RefOrder>
+  </b:Source>
 </b:Sources>
 </file>
 
 <file path=customXml/itemProps1.xml><?xml version="1.0" encoding="utf-8"?>
-<ds:datastoreItem xmlns:ds="http://schemas.openxmlformats.org/officeDocument/2006/customXml" ds:itemID="{9526CEFC-27F1-7744-A80D-FC214E73B301}">
+<ds:datastoreItem xmlns:ds="http://schemas.openxmlformats.org/officeDocument/2006/customXml" ds:itemID="{E6609F9D-F90A-7A4E-A967-A8E9118A2C15}">
   <ds:schemaRefs>
     <ds:schemaRef ds:uri="http://schemas.openxmlformats.org/officeDocument/2006/bibliography"/>
   </ds:schemaRefs>

</xml_diff>

<commit_message>
spravené úpravy vo výbere farieb pre jednofarebné osvetlenia a ukladanie posledných použitých
</commit_message>
<xml_diff>
--- a/BakalarskaPracaKostelej.docx
+++ b/BakalarskaPracaKostelej.docx
@@ -18983,6 +18983,32 @@
     </w:p>
     <w:p>
       <w:r>
+        <w:t xml:space="preserve">//TODO prerobiť môj </w:t>
+      </w:r>
+      <w:proofErr w:type="spellStart"/>
+      <w:r>
+        <w:t>controller</w:t>
+      </w:r>
+      <w:proofErr w:type="spellEnd"/>
+      <w:r>
+        <w:t xml:space="preserve"> aby volal </w:t>
+      </w:r>
+      <w:proofErr w:type="spellStart"/>
+      <w:r>
+        <w:t>view</w:t>
+      </w:r>
+      <w:proofErr w:type="spellEnd"/>
+      <w:r>
+        <w:t xml:space="preserve"> funkcie ktoré </w:t>
+      </w:r>
+      <w:proofErr w:type="spellStart"/>
+      <w:r>
+        <w:t>doimplementujem</w:t>
+      </w:r>
+      <w:proofErr w:type="spellEnd"/>
+    </w:p>
+    <w:p>
+      <w:r>
         <w:t>//TODO popísať ako som implementoval jednotlivé funkcie</w:t>
       </w:r>
     </w:p>
@@ -19019,6 +19045,69 @@
       <w:r>
         <w:t>//vyriešiť otočenie zariadenia</w:t>
       </w:r>
+    </w:p>
+    <w:p>
+      <w:r>
+        <w:t xml:space="preserve">//popísať ako sme využili </w:t>
+      </w:r>
+      <w:proofErr w:type="spellStart"/>
+      <w:r>
+        <w:t>color</w:t>
+      </w:r>
+      <w:proofErr w:type="spellEnd"/>
+      <w:r>
+        <w:t xml:space="preserve"> </w:t>
+      </w:r>
+      <w:proofErr w:type="spellStart"/>
+      <w:r>
+        <w:t>picker</w:t>
+      </w:r>
+      <w:proofErr w:type="spellEnd"/>
+      <w:r>
+        <w:t xml:space="preserve"> pre </w:t>
+      </w:r>
+      <w:proofErr w:type="spellStart"/>
+      <w:r>
+        <w:t>iOS</w:t>
+      </w:r>
+      <w:proofErr w:type="spellEnd"/>
+      <w:r>
+        <w:t xml:space="preserve"> 14.0 a vyššie</w:t>
+      </w:r>
+    </w:p>
+    <w:p>
+      <w:r>
+        <w:t xml:space="preserve">//TODO </w:t>
+      </w:r>
+      <w:proofErr w:type="spellStart"/>
+      <w:r>
+        <w:t>bugy</w:t>
+      </w:r>
+      <w:proofErr w:type="spellEnd"/>
+      <w:r>
+        <w:t xml:space="preserve"> status bar </w:t>
+      </w:r>
+      <w:proofErr w:type="spellStart"/>
+      <w:r>
+        <w:t>style</w:t>
+      </w:r>
+      <w:proofErr w:type="spellEnd"/>
+      <w:r>
+        <w:t xml:space="preserve"> zmena </w:t>
+      </w:r>
+      <w:proofErr w:type="spellStart"/>
+      <w:r>
+        <w:t>ked</w:t>
+      </w:r>
+      <w:proofErr w:type="spellEnd"/>
+      <w:r>
+        <w:t xml:space="preserve"> je nižšia </w:t>
+      </w:r>
+      <w:proofErr w:type="spellStart"/>
+      <w:r>
+        <w:t>opacity</w:t>
+      </w:r>
+      <w:proofErr w:type="spellEnd"/>
     </w:p>
     <w:p>
       <w:pPr>

</xml_diff>

<commit_message>
prerobenie prechodu medzi farbami na možnosť výberu cez color picker
</commit_message>
<xml_diff>
--- a/BakalarskaPracaKostelej.docx
+++ b/BakalarskaPracaKostelej.docx
@@ -19072,20 +19072,18 @@
       </w:r>
       <w:proofErr w:type="spellEnd"/>
       <w:r>
-        <w:t xml:space="preserve"> 14.0 a vyššie</w:t>
-      </w:r>
-    </w:p>
-    <w:p>
-      <w:r>
-        <w:t xml:space="preserve">//TODO </w:t>
-      </w:r>
-      <w:proofErr w:type="spellStart"/>
-      <w:r>
-        <w:t>bugy</w:t>
-      </w:r>
-      <w:proofErr w:type="spellEnd"/>
-      <w:r>
-        <w:t xml:space="preserve"> status bar </w:t>
+        <w:t xml:space="preserve"> 14.0 a</w:t>
+      </w:r>
+      <w:r>
+        <w:t> </w:t>
+      </w:r>
+      <w:r>
+        <w:t>vyššie</w:t>
+      </w:r>
+    </w:p>
+    <w:p>
+      <w:r>
+        <w:t xml:space="preserve">//riešenie zmeny status bar </w:t>
       </w:r>
       <w:proofErr w:type="spellStart"/>
       <w:r>
@@ -19093,21 +19091,39 @@
       </w:r>
       <w:proofErr w:type="spellEnd"/>
       <w:r>
-        <w:t xml:space="preserve"> zmena </w:t>
-      </w:r>
-      <w:proofErr w:type="spellStart"/>
-      <w:r>
-        <w:t>ked</w:t>
-      </w:r>
-      <w:proofErr w:type="spellEnd"/>
-      <w:r>
-        <w:t xml:space="preserve"> je nižšia </w:t>
-      </w:r>
-      <w:proofErr w:type="spellStart"/>
-      <w:r>
-        <w:t>opacity</w:t>
-      </w:r>
-      <w:proofErr w:type="spellEnd"/>
+        <w:t xml:space="preserve"> pre zmenu farby</w:t>
+      </w:r>
+    </w:p>
+    <w:p>
+      <w:r>
+        <w:t>//riešenie správneho ukladania do poľa naposledy použitých farieb</w:t>
+      </w:r>
+    </w:p>
+    <w:p>
+      <w:r>
+        <w:t xml:space="preserve">//popísať využitú </w:t>
+      </w:r>
+      <w:proofErr w:type="spellStart"/>
+      <w:r>
+        <w:t>extension</w:t>
+      </w:r>
+      <w:proofErr w:type="spellEnd"/>
+      <w:r>
+        <w:t xml:space="preserve"> pre zmenu jasu prechodov farieb</w:t>
+      </w:r>
+    </w:p>
+    <w:p>
+      <w:r>
+        <w:t xml:space="preserve">//vyriešenie ukladania </w:t>
+      </w:r>
+      <w:proofErr w:type="spellStart"/>
+      <w:r>
+        <w:t>užívatešlkých</w:t>
+      </w:r>
+      <w:proofErr w:type="spellEnd"/>
+      <w:r>
+        <w:t xml:space="preserve"> nastavení</w:t>
+      </w:r>
     </w:p>
     <w:p>
       <w:pPr>

</xml_diff>

<commit_message>
vyriešené ukladanie aktuálne zvolenej farby a naposledy použité farby
</commit_message>
<xml_diff>
--- a/BakalarskaPracaKostelej.docx
+++ b/BakalarskaPracaKostelej.docx
@@ -19043,7 +19043,18 @@
     </w:p>
     <w:p>
       <w:r>
-        <w:t>//vyriešiť otočenie zariadenia</w:t>
+        <w:t>//</w:t>
+      </w:r>
+      <w:proofErr w:type="spellStart"/>
+      <w:r>
+        <w:t>TODO</w:t>
+      </w:r>
+      <w:r>
+        <w:t>vyriešiť</w:t>
+      </w:r>
+      <w:proofErr w:type="spellEnd"/>
+      <w:r>
+        <w:t xml:space="preserve"> otočenie zariadenia</w:t>
       </w:r>
     </w:p>
     <w:p>
@@ -19118,11 +19129,22 @@
       </w:r>
       <w:proofErr w:type="spellStart"/>
       <w:r>
-        <w:t>užívatešlkých</w:t>
+        <w:t>užívatel</w:t>
+      </w:r>
+      <w:r>
+        <w:t>s</w:t>
+      </w:r>
+      <w:r>
+        <w:t>kých</w:t>
       </w:r>
       <w:proofErr w:type="spellEnd"/>
       <w:r>
         <w:t xml:space="preserve"> nastavení</w:t>
+      </w:r>
+    </w:p>
+    <w:p>
+      <w:r>
+        <w:t>//popísať problematiku pri ukladaní UIColor</w:t>
       </w:r>
     </w:p>
     <w:p>

</xml_diff>

<commit_message>
opravené bugy a dokončenie zákaldnej funkcionality
</commit_message>
<xml_diff>
--- a/BakalarskaPracaKostelej.docx
+++ b/BakalarskaPracaKostelej.docx
@@ -8631,8 +8631,8 @@
             </w:rPr>
             <w:fldChar w:fldCharType="separate"/>
           </w:r>
-          <w:bookmarkStart w:id="63" w:name="OLE_LINK48"/>
-          <w:bookmarkStart w:id="64" w:name="OLE_LINK47"/>
+          <w:bookmarkStart w:id="63" w:name="OLE_LINK47"/>
+          <w:bookmarkStart w:id="64" w:name="OLE_LINK48"/>
           <w:r>
             <w:rPr>
               <w:rFonts w:eastAsia="Times New Roman" w:cs="Times New Roman"/>
@@ -18729,13 +18729,7 @@
         <w:t>.</w:t>
       </w:r>
       <w:r>
-        <w:t xml:space="preserve"> Táto architektúra </w:t>
-      </w:r>
-      <w:r>
-        <w:t xml:space="preserve">oddeľuje od seba logiku aplikácie a spôsob zobrazenia. </w:t>
-      </w:r>
-      <w:r>
-        <w:t xml:space="preserve"> Pozostáva z troch komponentov, ktoré medzi sebou spolupracujú</w:t>
+        <w:t xml:space="preserve"> Táto architektúra oddeľuje od seba logiku aplikácie a spôsob zobrazenia.  Pozostáva z troch komponentov, ktoré medzi sebou spolupracujú</w:t>
       </w:r>
       <w:sdt>
         <w:sdtPr>
@@ -18893,258 +18887,280 @@
         <w:t>).</w:t>
       </w:r>
       <w:r>
+        <w:t xml:space="preserve"> Dokáže spracovať vstupy od používateľa, pristúp</w:t>
+      </w:r>
+      <w:r>
+        <w:t>i</w:t>
+      </w:r>
+      <w:r>
+        <w:t xml:space="preserve"> k dátam modelu a zobrazí konkrétny pohľad užívateľovi.</w:t>
+      </w:r>
+      <w:r>
+        <w:t xml:space="preserve"> Má na starosti celé riadenie aplikácie, čiže čo a ako sa má vykonávať.</w:t>
+      </w:r>
+      <w:r>
+        <w:t xml:space="preserve">  </w:t>
+      </w:r>
+    </w:p>
+    <w:p>
+      <w:r>
+        <w:t>V aplikácii „Nočná lampa“ bude časť model predstavovať dáta ohľadom farieb pri jedno farebnom zobrazení alebo prechodom medzi farbami, údaje o</w:t>
+      </w:r>
+      <w:r>
+        <w:t> </w:t>
+      </w:r>
+      <w:r>
+        <w:t>časovači</w:t>
+      </w:r>
+      <w:r>
+        <w:t>,</w:t>
+      </w:r>
+      <w:r>
+        <w:t> rýchlosti prechodu medzi farbami</w:t>
+      </w:r>
+      <w:r>
+        <w:t xml:space="preserve"> a jase.</w:t>
+      </w:r>
+      <w:r>
         <w:t xml:space="preserve"> </w:t>
       </w:r>
-      <w:r>
-        <w:t>Dokáže spracovať vstupy od používateľa</w:t>
-      </w:r>
-      <w:r>
-        <w:t>, pristúp</w:t>
-      </w:r>
-      <w:r>
-        <w:t>i</w:t>
-      </w:r>
-      <w:r>
-        <w:t xml:space="preserve"> k dátam modelu a zobrazí konkrétny pohľad užívateľovi.</w:t>
-      </w:r>
-      <w:r>
-        <w:t xml:space="preserve"> Má na starosti celé riadenie aplikácie, čiže čo a ako sa má vykonávať.</w:t>
-      </w:r>
-      <w:r>
-        <w:t xml:space="preserve">  </w:t>
-      </w:r>
-    </w:p>
-    <w:p>
-      <w:r>
-        <w:t>V aplikácii „Nočná lampa“ bude časť model predstavovať dáta ohľadom farieb pri jedno farebnom zobrazení alebo prechodom medzi farbami, údaje o</w:t>
+    </w:p>
+    <w:p>
+      <w:r>
+        <w:t>Časť pohľadu bude potrebná len jedna, keďže v aplikácii budeme pracovať len so zobrazením farby na celú obrazovku a všetky nastavenia budú zastúpené na tom istom pohľade.</w:t>
+      </w:r>
+    </w:p>
+    <w:p>
+      <w:proofErr w:type="spellStart"/>
+      <w:r>
+        <w:t>Controller</w:t>
+      </w:r>
+      <w:proofErr w:type="spellEnd"/>
+      <w:r>
+        <w:t xml:space="preserve"> bude tvoriť najväčšiu časť našej aplikácie. Potrebný bude taktiež iba jeden </w:t>
+      </w:r>
+      <w:proofErr w:type="spellStart"/>
+      <w:r>
+        <w:t>controller</w:t>
+      </w:r>
+      <w:proofErr w:type="spellEnd"/>
+      <w:r>
+        <w:t xml:space="preserve">, pretože </w:t>
+      </w:r>
+      <w:r>
+        <w:t>pracujeme</w:t>
+      </w:r>
+      <w:r>
+        <w:t xml:space="preserve"> iba s jedným pohľadom. </w:t>
+      </w:r>
+    </w:p>
+    <w:p>
+      <w:r>
+        <w:t>//TODO po záverečnej implementácii vložiť vývojový diagram a UML diagram</w:t>
+      </w:r>
+    </w:p>
+    <w:p>
+      <w:pPr>
+        <w:pStyle w:val="Nadpis2"/>
+      </w:pPr>
+      <w:bookmarkStart w:id="122" w:name="_Toc63688173"/>
+      <w:r>
+        <w:t>Výsledná implementácia</w:t>
+      </w:r>
+      <w:bookmarkEnd w:id="122"/>
+    </w:p>
+    <w:p>
+      <w:r>
+        <w:t xml:space="preserve">//TODO prerobiť môj </w:t>
+      </w:r>
+      <w:proofErr w:type="spellStart"/>
+      <w:r>
+        <w:t>controller</w:t>
+      </w:r>
+      <w:proofErr w:type="spellEnd"/>
+      <w:r>
+        <w:t xml:space="preserve"> aby volal </w:t>
+      </w:r>
+      <w:proofErr w:type="spellStart"/>
+      <w:r>
+        <w:t>view</w:t>
+      </w:r>
+      <w:proofErr w:type="spellEnd"/>
+      <w:r>
+        <w:t xml:space="preserve"> funkcie ktoré </w:t>
+      </w:r>
+      <w:proofErr w:type="spellStart"/>
+      <w:r>
+        <w:t>doimplementujem</w:t>
+      </w:r>
+      <w:proofErr w:type="spellEnd"/>
+    </w:p>
+    <w:p>
+      <w:r>
+        <w:t>//TODO popísať ako som implementoval jednotlivé funkcie</w:t>
+      </w:r>
+    </w:p>
+    <w:p>
+      <w:r>
+        <w:t>//popis každej jednej funkcie</w:t>
+      </w:r>
+    </w:p>
+    <w:p>
+      <w:r>
+        <w:t>//</w:t>
+      </w:r>
+      <w:proofErr w:type="spellStart"/>
+      <w:r>
+        <w:t>flow</w:t>
+      </w:r>
+      <w:proofErr w:type="spellEnd"/>
+      <w:r>
+        <w:t xml:space="preserve"> </w:t>
+      </w:r>
+      <w:proofErr w:type="spellStart"/>
+      <w:r>
+        <w:t>mode</w:t>
+      </w:r>
+      <w:proofErr w:type="spellEnd"/>
+      <w:r>
+        <w:t xml:space="preserve"> ako som menil </w:t>
+      </w:r>
+      <w:r>
+        <w:t>skokový prechod na stmavený</w:t>
+      </w:r>
+    </w:p>
+    <w:p>
+      <w:r>
+        <w:t>//</w:t>
+      </w:r>
+      <w:r>
+        <w:t>vyriešené otočenie zariadenia</w:t>
+      </w:r>
+    </w:p>
+    <w:p>
+      <w:r>
+        <w:t xml:space="preserve">//popísať ako sme využili </w:t>
+      </w:r>
+      <w:proofErr w:type="spellStart"/>
+      <w:r>
+        <w:t>color</w:t>
+      </w:r>
+      <w:proofErr w:type="spellEnd"/>
+      <w:r>
+        <w:t xml:space="preserve"> </w:t>
+      </w:r>
+      <w:proofErr w:type="spellStart"/>
+      <w:r>
+        <w:t>picker</w:t>
+      </w:r>
+      <w:proofErr w:type="spellEnd"/>
+      <w:r>
+        <w:t xml:space="preserve"> pre </w:t>
+      </w:r>
+      <w:proofErr w:type="spellStart"/>
+      <w:r>
+        <w:t>iOS</w:t>
+      </w:r>
+      <w:proofErr w:type="spellEnd"/>
+      <w:r>
+        <w:t xml:space="preserve"> 14.0 a</w:t>
       </w:r>
       <w:r>
         <w:t> </w:t>
       </w:r>
       <w:r>
-        <w:t>časovači</w:t>
-      </w:r>
-      <w:r>
-        <w:t>,</w:t>
-      </w:r>
-      <w:r>
-        <w:t> rýchlosti prechodu medzi farbami</w:t>
-      </w:r>
-      <w:r>
-        <w:t xml:space="preserve"> a jase.</w:t>
+        <w:t>vyššie</w:t>
+      </w:r>
+    </w:p>
+    <w:p>
+      <w:r>
+        <w:t xml:space="preserve">//riešenie zmeny status bar </w:t>
+      </w:r>
+      <w:proofErr w:type="spellStart"/>
+      <w:r>
+        <w:t>style</w:t>
+      </w:r>
+      <w:proofErr w:type="spellEnd"/>
+      <w:r>
+        <w:t xml:space="preserve"> pre zmenu farby</w:t>
+      </w:r>
+    </w:p>
+    <w:p>
+      <w:r>
+        <w:t>//riešenie správneho ukladania do poľa naposledy použitých farieb</w:t>
+      </w:r>
+    </w:p>
+    <w:p>
+      <w:r>
+        <w:t xml:space="preserve">//popísať využitú </w:t>
+      </w:r>
+      <w:proofErr w:type="spellStart"/>
+      <w:r>
+        <w:t>extension</w:t>
+      </w:r>
+      <w:proofErr w:type="spellEnd"/>
+      <w:r>
+        <w:t xml:space="preserve"> pre zmenu jasu prechodov farieb</w:t>
+      </w:r>
+    </w:p>
+    <w:p>
+      <w:r>
+        <w:t xml:space="preserve">//vyriešenie ukladania </w:t>
+      </w:r>
+      <w:proofErr w:type="spellStart"/>
+      <w:r>
+        <w:t>užívatel</w:t>
+      </w:r>
+      <w:r>
+        <w:t>s</w:t>
+      </w:r>
+      <w:r>
+        <w:t>kých</w:t>
+      </w:r>
+      <w:proofErr w:type="spellEnd"/>
+      <w:r>
+        <w:t xml:space="preserve"> nastavení</w:t>
+      </w:r>
+    </w:p>
+    <w:p>
+      <w:r>
+        <w:t xml:space="preserve">//popísať problematiku pri ukladaní </w:t>
+      </w:r>
+      <w:proofErr w:type="spellStart"/>
+      <w:r>
+        <w:t>UIColor</w:t>
+      </w:r>
+      <w:proofErr w:type="spellEnd"/>
+    </w:p>
+    <w:p>
+      <w:r>
+        <w:lastRenderedPageBreak/>
+        <w:t xml:space="preserve">//použitá </w:t>
+      </w:r>
+      <w:proofErr w:type="spellStart"/>
+      <w:r>
+        <w:t>extensionn</w:t>
+      </w:r>
+      <w:proofErr w:type="spellEnd"/>
+      <w:r>
+        <w:t xml:space="preserve"> na ukladanie a čítanie farieb</w:t>
+      </w:r>
+      <w:r>
+        <w:t xml:space="preserve"> ktorá bola prerobená cez </w:t>
+      </w:r>
+      <w:proofErr w:type="spellStart"/>
+      <w:r>
+        <w:t>eny</w:t>
+      </w:r>
+      <w:proofErr w:type="spellEnd"/>
+      <w:r>
+        <w:t xml:space="preserve"> parametre aby bola všeobecná</w:t>
       </w:r>
       <w:r>
         <w:t xml:space="preserve"> </w:t>
       </w:r>
-    </w:p>
-    <w:p>
-      <w:r>
-        <w:t>Časť pohľadu bude potrebná len jedna, keďže v aplikácii budeme pracovať len so zobrazením farby na celú obrazovku a všetky nastavenia budú zastúpené na tom istom pohľade.</w:t>
-      </w:r>
-    </w:p>
-    <w:p>
-      <w:proofErr w:type="spellStart"/>
-      <w:r>
-        <w:t>Controller</w:t>
-      </w:r>
-      <w:proofErr w:type="spellEnd"/>
-      <w:r>
-        <w:t xml:space="preserve"> bude tvoriť najväčšiu časť našej aplikácie. Potrebný bude taktiež iba jeden </w:t>
-      </w:r>
-      <w:proofErr w:type="spellStart"/>
-      <w:r>
-        <w:t>controller</w:t>
-      </w:r>
-      <w:proofErr w:type="spellEnd"/>
-      <w:r>
-        <w:t xml:space="preserve">, pretože </w:t>
-      </w:r>
-      <w:r>
-        <w:t>pracujeme</w:t>
-      </w:r>
-      <w:r>
-        <w:t xml:space="preserve"> iba s jedným pohľadom. </w:t>
-      </w:r>
-    </w:p>
-    <w:p>
-      <w:r>
-        <w:t>//TODO po záverečnej implementácii vložiť vývojový diagram a UML diagram</w:t>
-      </w:r>
-    </w:p>
-    <w:p>
-      <w:pPr>
-        <w:pStyle w:val="Nadpis2"/>
-      </w:pPr>
-      <w:bookmarkStart w:id="122" w:name="_Toc63688173"/>
-      <w:r>
-        <w:t>Výsledná implementácia</w:t>
-      </w:r>
-      <w:bookmarkEnd w:id="122"/>
-    </w:p>
-    <w:p>
-      <w:r>
-        <w:t xml:space="preserve">//TODO prerobiť môj </w:t>
-      </w:r>
-      <w:proofErr w:type="spellStart"/>
-      <w:r>
-        <w:t>controller</w:t>
-      </w:r>
-      <w:proofErr w:type="spellEnd"/>
-      <w:r>
-        <w:t xml:space="preserve"> aby volal </w:t>
-      </w:r>
-      <w:proofErr w:type="spellStart"/>
-      <w:r>
-        <w:t>view</w:t>
-      </w:r>
-      <w:proofErr w:type="spellEnd"/>
-      <w:r>
-        <w:t xml:space="preserve"> funkcie ktoré </w:t>
-      </w:r>
-      <w:proofErr w:type="spellStart"/>
-      <w:r>
-        <w:t>doimplementujem</w:t>
-      </w:r>
-      <w:proofErr w:type="spellEnd"/>
-    </w:p>
-    <w:p>
-      <w:r>
-        <w:t>//TODO popísať ako som implementoval jednotlivé funkcie</w:t>
-      </w:r>
-    </w:p>
-    <w:p>
-      <w:r>
-        <w:t>//popis každej jednej funkcie</w:t>
-      </w:r>
-    </w:p>
-    <w:p>
-      <w:r>
-        <w:t>//</w:t>
-      </w:r>
-      <w:proofErr w:type="spellStart"/>
-      <w:r>
-        <w:t>flow</w:t>
-      </w:r>
-      <w:proofErr w:type="spellEnd"/>
-      <w:r>
-        <w:t xml:space="preserve"> </w:t>
-      </w:r>
-      <w:proofErr w:type="spellStart"/>
-      <w:r>
-        <w:t>mode</w:t>
-      </w:r>
-      <w:proofErr w:type="spellEnd"/>
-      <w:r>
-        <w:t xml:space="preserve"> ako som menil </w:t>
-      </w:r>
-      <w:r>
-        <w:t>skokový prechod na stmavený</w:t>
-      </w:r>
-    </w:p>
-    <w:p>
-      <w:r>
-        <w:t>//</w:t>
-      </w:r>
-      <w:proofErr w:type="spellStart"/>
-      <w:r>
-        <w:t>TODO</w:t>
-      </w:r>
-      <w:r>
-        <w:t>vyriešiť</w:t>
-      </w:r>
-      <w:proofErr w:type="spellEnd"/>
-      <w:r>
-        <w:t xml:space="preserve"> otočenie zariadenia</w:t>
-      </w:r>
-    </w:p>
-    <w:p>
-      <w:r>
-        <w:t xml:space="preserve">//popísať ako sme využili </w:t>
-      </w:r>
-      <w:proofErr w:type="spellStart"/>
-      <w:r>
-        <w:t>color</w:t>
-      </w:r>
-      <w:proofErr w:type="spellEnd"/>
-      <w:r>
-        <w:t xml:space="preserve"> </w:t>
-      </w:r>
-      <w:proofErr w:type="spellStart"/>
-      <w:r>
-        <w:t>picker</w:t>
-      </w:r>
-      <w:proofErr w:type="spellEnd"/>
-      <w:r>
-        <w:t xml:space="preserve"> pre </w:t>
-      </w:r>
-      <w:proofErr w:type="spellStart"/>
-      <w:r>
-        <w:t>iOS</w:t>
-      </w:r>
-      <w:proofErr w:type="spellEnd"/>
-      <w:r>
-        <w:t xml:space="preserve"> 14.0 a</w:t>
-      </w:r>
-      <w:r>
-        <w:t> </w:t>
-      </w:r>
-      <w:r>
-        <w:t>vyššie</w:t>
-      </w:r>
-    </w:p>
-    <w:p>
-      <w:r>
-        <w:t xml:space="preserve">//riešenie zmeny status bar </w:t>
-      </w:r>
-      <w:proofErr w:type="spellStart"/>
-      <w:r>
-        <w:t>style</w:t>
-      </w:r>
-      <w:proofErr w:type="spellEnd"/>
-      <w:r>
-        <w:t xml:space="preserve"> pre zmenu farby</w:t>
-      </w:r>
-    </w:p>
-    <w:p>
-      <w:r>
-        <w:t>//riešenie správneho ukladania do poľa naposledy použitých farieb</w:t>
-      </w:r>
-    </w:p>
-    <w:p>
-      <w:r>
-        <w:t xml:space="preserve">//popísať využitú </w:t>
-      </w:r>
-      <w:proofErr w:type="spellStart"/>
-      <w:r>
-        <w:t>extension</w:t>
-      </w:r>
-      <w:proofErr w:type="spellEnd"/>
-      <w:r>
-        <w:t xml:space="preserve"> pre zmenu jasu prechodov farieb</w:t>
-      </w:r>
-    </w:p>
-    <w:p>
-      <w:r>
-        <w:t xml:space="preserve">//vyriešenie ukladania </w:t>
-      </w:r>
-      <w:proofErr w:type="spellStart"/>
-      <w:r>
-        <w:t>užívatel</w:t>
-      </w:r>
-      <w:r>
-        <w:t>s</w:t>
-      </w:r>
-      <w:r>
-        <w:t>kých</w:t>
-      </w:r>
-      <w:proofErr w:type="spellEnd"/>
-      <w:r>
-        <w:t xml:space="preserve"> nastavení</w:t>
-      </w:r>
-    </w:p>
-    <w:p>
-      <w:r>
-        <w:t>//popísať problematiku pri ukladaní UIColor</w:t>
+      <w:r>
+        <w:t>https://medium.com/better-programming/save-uicolor-with-userdefaults-in-swift-5-951ef1aa88e8</w:t>
       </w:r>
     </w:p>
     <w:p>
@@ -20217,23 +20233,7 @@
         <w:footnoteRef/>
       </w:r>
       <w:r>
-        <w:t xml:space="preserve"> </w:t>
-      </w:r>
-      <w:proofErr w:type="spellStart"/>
-      <w:r>
-        <w:t>Bečárová</w:t>
-      </w:r>
-      <w:proofErr w:type="spellEnd"/>
-      <w:r>
-        <w:t>, K. Biologické LED osvetlenie s </w:t>
-      </w:r>
-      <w:proofErr w:type="spellStart"/>
-      <w:r>
-        <w:t>cirkadiánnou</w:t>
-      </w:r>
-      <w:proofErr w:type="spellEnd"/>
-      <w:r>
-        <w:t xml:space="preserve"> reguláciou. 2019.</w:t>
+        <w:t xml:space="preserve"> Bečárová, K. Biologické LED osvetlenie s cirkadiánnou reguláciou. 2019.</w:t>
       </w:r>
     </w:p>
   </w:footnote>
@@ -20253,13 +20253,8 @@
       </w:r>
       <w:bookmarkStart w:id="59" w:name="OLE_LINK49"/>
       <w:bookmarkStart w:id="60" w:name="OLE_LINK50"/>
-      <w:proofErr w:type="spellStart"/>
-      <w:r>
-        <w:t>Maierová</w:t>
-      </w:r>
-      <w:proofErr w:type="spellEnd"/>
-      <w:r>
-        <w:t>, L. Svetlo v budovách a jeho nevizuálne vnímanie. 2018.</w:t>
+      <w:r>
+        <w:t>Maierová, L. Svetlo v budovách a jeho nevizuálne vnímanie. 2018.</w:t>
       </w:r>
     </w:p>
     <w:bookmarkEnd w:id="59"/>
@@ -20329,13 +20324,8 @@
       <w:r>
         <w:t xml:space="preserve"> </w:t>
       </w:r>
-      <w:proofErr w:type="spellStart"/>
-      <w:r>
-        <w:t>Maierová</w:t>
-      </w:r>
-      <w:proofErr w:type="spellEnd"/>
-      <w:r>
-        <w:t>, L. Svetlo v budovách a jeho nevizuálne vnímanie. 2018.</w:t>
+      <w:r>
+        <w:t>Maierová, L. Svetlo v budovách a jeho nevizuálne vnímanie. 2018.</w:t>
       </w:r>
     </w:p>
   </w:footnote>
@@ -20353,83 +20343,9 @@
       <w:r>
         <w:t xml:space="preserve"> </w:t>
       </w:r>
-      <w:proofErr w:type="spellStart"/>
-      <w:r>
-        <w:t>Capretto</w:t>
-      </w:r>
-      <w:proofErr w:type="spellEnd"/>
-      <w:r>
-        <w:t xml:space="preserve">, L. </w:t>
-      </w:r>
-      <w:proofErr w:type="spellStart"/>
-      <w:r>
-        <w:t>The</w:t>
-      </w:r>
-      <w:proofErr w:type="spellEnd"/>
-      <w:r>
-        <w:t xml:space="preserve"> </w:t>
-      </w:r>
-      <w:proofErr w:type="spellStart"/>
-      <w:r>
-        <w:t>night-light</w:t>
-      </w:r>
-      <w:proofErr w:type="spellEnd"/>
-      <w:r>
-        <w:t xml:space="preserve"> </w:t>
-      </w:r>
-      <w:proofErr w:type="spellStart"/>
-      <w:r>
-        <w:t>color</w:t>
-      </w:r>
-      <w:proofErr w:type="spellEnd"/>
-      <w:r>
-        <w:t xml:space="preserve"> </w:t>
-      </w:r>
-      <w:proofErr w:type="spellStart"/>
-      <w:r>
-        <w:t>that</w:t>
-      </w:r>
-      <w:proofErr w:type="spellEnd"/>
-      <w:r>
-        <w:t xml:space="preserve"> </w:t>
-      </w:r>
-      <w:proofErr w:type="spellStart"/>
-      <w:r>
-        <w:t>can</w:t>
-      </w:r>
-      <w:proofErr w:type="spellEnd"/>
-      <w:r>
-        <w:t xml:space="preserve"> </w:t>
-      </w:r>
-      <w:proofErr w:type="spellStart"/>
-      <w:r>
-        <w:t>actually</w:t>
-      </w:r>
-      <w:proofErr w:type="spellEnd"/>
-      <w:r>
-        <w:t xml:space="preserve"> </w:t>
-      </w:r>
-      <w:proofErr w:type="spellStart"/>
-      <w:r>
-        <w:t>help</w:t>
-      </w:r>
-      <w:proofErr w:type="spellEnd"/>
-      <w:r>
-        <w:t xml:space="preserve"> </w:t>
-      </w:r>
-      <w:proofErr w:type="spellStart"/>
-      <w:r>
-        <w:t>foster</w:t>
-      </w:r>
-      <w:proofErr w:type="spellEnd"/>
-      <w:r>
-        <w:t xml:space="preserve"> </w:t>
-      </w:r>
-      <w:proofErr w:type="spellStart"/>
-      <w:r>
-        <w:t>sleep</w:t>
-      </w:r>
-      <w:proofErr w:type="spellEnd"/>
+      <w:r>
+        <w:t>Capretto, L. The night-light color that can actually help foster sleep</w:t>
+      </w:r>
     </w:p>
   </w:footnote>
   <w:footnote w:id="7">
@@ -20446,37 +20362,8 @@
       <w:r>
         <w:t xml:space="preserve"> </w:t>
       </w:r>
-      <w:proofErr w:type="spellStart"/>
-      <w:r>
-        <w:t>Gu</w:t>
-      </w:r>
-      <w:proofErr w:type="spellEnd"/>
-      <w:r>
-        <w:t xml:space="preserve">, T. </w:t>
-      </w:r>
-      <w:proofErr w:type="spellStart"/>
-      <w:r>
-        <w:t>Newzoo’s</w:t>
-      </w:r>
-      <w:proofErr w:type="spellEnd"/>
-      <w:r>
-        <w:t xml:space="preserve"> </w:t>
-      </w:r>
-      <w:proofErr w:type="spellStart"/>
-      <w:r>
-        <w:t>global</w:t>
-      </w:r>
-      <w:proofErr w:type="spellEnd"/>
-      <w:r>
-        <w:t xml:space="preserve"> mobile </w:t>
-      </w:r>
-      <w:proofErr w:type="spellStart"/>
-      <w:r>
-        <w:t>market</w:t>
-      </w:r>
-      <w:proofErr w:type="spellEnd"/>
-      <w:r>
-        <w:t xml:space="preserve"> report. 2019.</w:t>
+      <w:r>
+        <w:t>Gu, T. Newzoo’s global mobile market report. 2019.</w:t>
       </w:r>
     </w:p>
   </w:footnote>
@@ -20496,69 +20383,8 @@
       <w:r>
         <w:t xml:space="preserve"> </w:t>
       </w:r>
-      <w:proofErr w:type="spellStart"/>
-      <w:r>
-        <w:t>Sinicki</w:t>
-      </w:r>
-      <w:proofErr w:type="spellEnd"/>
-      <w:r>
-        <w:t>, A. I </w:t>
-      </w:r>
-      <w:proofErr w:type="spellStart"/>
-      <w:r>
-        <w:t>want</w:t>
-      </w:r>
-      <w:proofErr w:type="spellEnd"/>
-      <w:r>
-        <w:t xml:space="preserve"> to </w:t>
-      </w:r>
-      <w:proofErr w:type="spellStart"/>
-      <w:r>
-        <w:t>develop</w:t>
-      </w:r>
-      <w:proofErr w:type="spellEnd"/>
-      <w:r>
-        <w:t xml:space="preserve"> Android </w:t>
-      </w:r>
-      <w:proofErr w:type="spellStart"/>
-      <w:r>
-        <w:t>apps</w:t>
-      </w:r>
-      <w:proofErr w:type="spellEnd"/>
-      <w:r>
-        <w:t xml:space="preserve"> – </w:t>
-      </w:r>
-      <w:proofErr w:type="spellStart"/>
-      <w:r>
-        <w:t>What</w:t>
-      </w:r>
-      <w:proofErr w:type="spellEnd"/>
-      <w:r>
-        <w:t xml:space="preserve"> </w:t>
-      </w:r>
-      <w:proofErr w:type="spellStart"/>
-      <w:r>
-        <w:t>language</w:t>
-      </w:r>
-      <w:proofErr w:type="spellEnd"/>
-      <w:r>
-        <w:t xml:space="preserve"> </w:t>
-      </w:r>
-      <w:proofErr w:type="spellStart"/>
-      <w:r>
-        <w:t>should</w:t>
-      </w:r>
-      <w:proofErr w:type="spellEnd"/>
-      <w:r>
-        <w:t xml:space="preserve"> I </w:t>
-      </w:r>
-      <w:proofErr w:type="spellStart"/>
-      <w:r>
-        <w:t>learn</w:t>
-      </w:r>
-      <w:proofErr w:type="spellEnd"/>
-      <w:r>
-        <w:t>?. 2019.</w:t>
+      <w:r>
+        <w:t>Sinicki, A. I want to develop Android apps – What language should I learn?. 2019.</w:t>
       </w:r>
     </w:p>
     <w:bookmarkEnd w:id="72"/>
@@ -20580,29 +20406,8 @@
       </w:r>
       <w:bookmarkStart w:id="75" w:name="OLE_LINK51"/>
       <w:bookmarkStart w:id="76" w:name="OLE_LINK52"/>
-      <w:proofErr w:type="spellStart"/>
-      <w:r>
-        <w:t>Scully</w:t>
-      </w:r>
-      <w:proofErr w:type="spellEnd"/>
-      <w:r>
-        <w:t xml:space="preserve">, E. Best Android </w:t>
-      </w:r>
-      <w:proofErr w:type="spellStart"/>
-      <w:r>
-        <w:t>Programming</w:t>
-      </w:r>
-      <w:proofErr w:type="spellEnd"/>
-      <w:r>
-        <w:t xml:space="preserve"> </w:t>
-      </w:r>
-      <w:proofErr w:type="spellStart"/>
-      <w:r>
-        <w:t>Languages</w:t>
-      </w:r>
-      <w:proofErr w:type="spellEnd"/>
-      <w:r>
-        <w:t>. 2020</w:t>
+      <w:r>
+        <w:t>Scully, E. Best Android Programming Languages. 2020</w:t>
       </w:r>
       <w:bookmarkEnd w:id="75"/>
       <w:bookmarkEnd w:id="76"/>
@@ -20622,29 +20427,8 @@
       <w:r>
         <w:t xml:space="preserve"> </w:t>
       </w:r>
-      <w:proofErr w:type="spellStart"/>
-      <w:r>
-        <w:t>Scully</w:t>
-      </w:r>
-      <w:proofErr w:type="spellEnd"/>
-      <w:r>
-        <w:t xml:space="preserve">, E. Best Android </w:t>
-      </w:r>
-      <w:proofErr w:type="spellStart"/>
-      <w:r>
-        <w:t>Programming</w:t>
-      </w:r>
-      <w:proofErr w:type="spellEnd"/>
-      <w:r>
-        <w:t xml:space="preserve"> </w:t>
-      </w:r>
-      <w:proofErr w:type="spellStart"/>
-      <w:r>
-        <w:t>Languages</w:t>
-      </w:r>
-      <w:proofErr w:type="spellEnd"/>
-      <w:r>
-        <w:t>. 2020</w:t>
+      <w:r>
+        <w:t>Scully, E. Best Android Programming Languages. 2020</w:t>
       </w:r>
     </w:p>
   </w:footnote>
@@ -20662,69 +20446,8 @@
       <w:r>
         <w:t xml:space="preserve"> </w:t>
       </w:r>
-      <w:proofErr w:type="spellStart"/>
-      <w:r>
-        <w:t>Sinicki</w:t>
-      </w:r>
-      <w:proofErr w:type="spellEnd"/>
-      <w:r>
-        <w:t>, A. I </w:t>
-      </w:r>
-      <w:proofErr w:type="spellStart"/>
-      <w:r>
-        <w:t>want</w:t>
-      </w:r>
-      <w:proofErr w:type="spellEnd"/>
-      <w:r>
-        <w:t xml:space="preserve"> to </w:t>
-      </w:r>
-      <w:proofErr w:type="spellStart"/>
-      <w:r>
-        <w:t>develop</w:t>
-      </w:r>
-      <w:proofErr w:type="spellEnd"/>
-      <w:r>
-        <w:t xml:space="preserve"> Android </w:t>
-      </w:r>
-      <w:proofErr w:type="spellStart"/>
-      <w:r>
-        <w:t>apps</w:t>
-      </w:r>
-      <w:proofErr w:type="spellEnd"/>
-      <w:r>
-        <w:t xml:space="preserve"> – </w:t>
-      </w:r>
-      <w:proofErr w:type="spellStart"/>
-      <w:r>
-        <w:t>What</w:t>
-      </w:r>
-      <w:proofErr w:type="spellEnd"/>
-      <w:r>
-        <w:t xml:space="preserve"> </w:t>
-      </w:r>
-      <w:proofErr w:type="spellStart"/>
-      <w:r>
-        <w:t>language</w:t>
-      </w:r>
-      <w:proofErr w:type="spellEnd"/>
-      <w:r>
-        <w:t xml:space="preserve"> </w:t>
-      </w:r>
-      <w:proofErr w:type="spellStart"/>
-      <w:r>
-        <w:t>should</w:t>
-      </w:r>
-      <w:proofErr w:type="spellEnd"/>
-      <w:r>
-        <w:t xml:space="preserve"> I </w:t>
-      </w:r>
-      <w:proofErr w:type="spellStart"/>
-      <w:r>
-        <w:t>learn</w:t>
-      </w:r>
-      <w:proofErr w:type="spellEnd"/>
-      <w:r>
-        <w:t>?. 2019.</w:t>
+      <w:r>
+        <w:t>Sinicki, A. I want to develop Android apps – What language should I learn?. 2019.</w:t>
       </w:r>
     </w:p>
     <w:p>
@@ -20747,37 +20470,8 @@
       <w:r>
         <w:t xml:space="preserve"> Royal, S. iPhone OS 1: </w:t>
       </w:r>
-      <w:proofErr w:type="spellStart"/>
-      <w:r>
-        <w:t>The</w:t>
-      </w:r>
-      <w:proofErr w:type="spellEnd"/>
-      <w:r>
-        <w:t xml:space="preserve"> </w:t>
-      </w:r>
-      <w:proofErr w:type="spellStart"/>
-      <w:r>
-        <w:t>Beginning</w:t>
-      </w:r>
-      <w:proofErr w:type="spellEnd"/>
-      <w:r>
-        <w:t xml:space="preserve"> of </w:t>
-      </w:r>
-      <w:proofErr w:type="spellStart"/>
-      <w:r>
-        <w:t>an</w:t>
-      </w:r>
-      <w:proofErr w:type="spellEnd"/>
-      <w:r>
-        <w:t xml:space="preserve"> </w:t>
-      </w:r>
-      <w:proofErr w:type="spellStart"/>
-      <w:r>
-        <w:t>Era</w:t>
-      </w:r>
-      <w:proofErr w:type="spellEnd"/>
-      <w:r>
-        <w:t>. 2017.</w:t>
+      <w:r>
+        <w:t>The Beginning of an Era. 2017.</w:t>
       </w:r>
     </w:p>
   </w:footnote>
@@ -20795,53 +20489,8 @@
       <w:r>
         <w:t xml:space="preserve"> </w:t>
       </w:r>
-      <w:proofErr w:type="spellStart"/>
-      <w:r>
-        <w:t>Costello</w:t>
-      </w:r>
-      <w:proofErr w:type="spellEnd"/>
-      <w:r>
-        <w:t xml:space="preserve">, S. </w:t>
-      </w:r>
-      <w:proofErr w:type="spellStart"/>
-      <w:r>
-        <w:t>The</w:t>
-      </w:r>
-      <w:proofErr w:type="spellEnd"/>
-      <w:r>
-        <w:t xml:space="preserve"> </w:t>
-      </w:r>
-      <w:proofErr w:type="spellStart"/>
-      <w:r>
-        <w:t>History</w:t>
-      </w:r>
-      <w:proofErr w:type="spellEnd"/>
-      <w:r>
-        <w:t xml:space="preserve"> of </w:t>
-      </w:r>
-      <w:proofErr w:type="spellStart"/>
-      <w:r>
-        <w:t>iOS</w:t>
-      </w:r>
-      <w:proofErr w:type="spellEnd"/>
-      <w:r>
-        <w:t xml:space="preserve">, </w:t>
-      </w:r>
-      <w:proofErr w:type="spellStart"/>
-      <w:r>
-        <w:t>from</w:t>
-      </w:r>
-      <w:proofErr w:type="spellEnd"/>
-      <w:r>
-        <w:t xml:space="preserve"> </w:t>
-      </w:r>
-      <w:proofErr w:type="spellStart"/>
-      <w:r>
-        <w:t>Version</w:t>
-      </w:r>
-      <w:proofErr w:type="spellEnd"/>
-      <w:r>
-        <w:t xml:space="preserve"> 1.0 to 14.0. 2020</w:t>
+      <w:r>
+        <w:t>Costello, S. The History of iOS, from Version 1.0 to 14.0. 2020</w:t>
       </w:r>
     </w:p>
   </w:footnote>
@@ -20859,21 +20508,8 @@
       <w:r>
         <w:t xml:space="preserve"> Lacko, Ľ. Vývoj </w:t>
       </w:r>
-      <w:proofErr w:type="spellStart"/>
-      <w:r>
-        <w:t>aplikací</w:t>
-      </w:r>
-      <w:proofErr w:type="spellEnd"/>
-      <w:r>
-        <w:t xml:space="preserve"> pro </w:t>
-      </w:r>
-      <w:proofErr w:type="spellStart"/>
-      <w:r>
-        <w:t>iOS</w:t>
-      </w:r>
-      <w:proofErr w:type="spellEnd"/>
-      <w:r>
-        <w:t>. 2018</w:t>
+      <w:r>
+        <w:t>aplikací pro iOS. 2018</w:t>
       </w:r>
     </w:p>
   </w:footnote>
@@ -20891,53 +20527,8 @@
       <w:r>
         <w:t xml:space="preserve"> </w:t>
       </w:r>
-      <w:proofErr w:type="spellStart"/>
-      <w:r>
-        <w:t>Biggs</w:t>
-      </w:r>
-      <w:proofErr w:type="spellEnd"/>
-      <w:r>
-        <w:t xml:space="preserve">, J. Top 7 </w:t>
-      </w:r>
-      <w:proofErr w:type="spellStart"/>
-      <w:r>
-        <w:t>Programming</w:t>
-      </w:r>
-      <w:proofErr w:type="spellEnd"/>
-      <w:r>
-        <w:t xml:space="preserve"> </w:t>
-      </w:r>
-      <w:proofErr w:type="spellStart"/>
-      <w:r>
-        <w:t>Languages</w:t>
-      </w:r>
-      <w:proofErr w:type="spellEnd"/>
-      <w:r>
-        <w:t xml:space="preserve"> </w:t>
-      </w:r>
-      <w:proofErr w:type="spellStart"/>
-      <w:r>
-        <w:t>for</w:t>
-      </w:r>
-      <w:proofErr w:type="spellEnd"/>
-      <w:r>
-        <w:t xml:space="preserve"> iPhone </w:t>
-      </w:r>
-      <w:proofErr w:type="spellStart"/>
-      <w:r>
-        <w:t>App</w:t>
-      </w:r>
-      <w:proofErr w:type="spellEnd"/>
-      <w:r>
-        <w:t xml:space="preserve"> </w:t>
-      </w:r>
-      <w:proofErr w:type="spellStart"/>
-      <w:r>
-        <w:t>Development</w:t>
-      </w:r>
-      <w:proofErr w:type="spellEnd"/>
-      <w:r>
-        <w:t>. 2020.</w:t>
+      <w:r>
+        <w:t>Biggs, J. Top 7 Programming Languages for iPhone App Development. 2020.</w:t>
       </w:r>
     </w:p>
   </w:footnote>
@@ -20957,59 +20548,12 @@
       </w:r>
       <w:bookmarkStart w:id="89" w:name="OLE_LINK63"/>
       <w:bookmarkStart w:id="90" w:name="OLE_LINK64"/>
-      <w:proofErr w:type="spellStart"/>
-      <w:r>
-        <w:t>Bohon</w:t>
-      </w:r>
-      <w:proofErr w:type="spellEnd"/>
-      <w:r>
-        <w:t xml:space="preserve">, C. </w:t>
-      </w:r>
-      <w:proofErr w:type="spellStart"/>
-      <w:r>
-        <w:t>Apple's</w:t>
-      </w:r>
-      <w:proofErr w:type="spellEnd"/>
-      <w:r>
-        <w:t xml:space="preserve"> </w:t>
-      </w:r>
-      <w:proofErr w:type="spellStart"/>
-      <w:r>
-        <w:t>Swift</w:t>
-      </w:r>
-      <w:proofErr w:type="spellEnd"/>
-      <w:r>
-        <w:t xml:space="preserve"> </w:t>
-      </w:r>
-      <w:proofErr w:type="spellStart"/>
-      <w:r>
-        <w:t>programming</w:t>
-      </w:r>
-      <w:proofErr w:type="spellEnd"/>
-      <w:r>
-        <w:t xml:space="preserve"> </w:t>
-      </w:r>
-      <w:proofErr w:type="spellStart"/>
-      <w:r>
-        <w:t>language</w:t>
-      </w:r>
-      <w:proofErr w:type="spellEnd"/>
-      <w:r>
-        <w:t xml:space="preserve">: </w:t>
-      </w:r>
-      <w:proofErr w:type="spellStart"/>
-      <w:r>
-        <w:t>Cheat</w:t>
-      </w:r>
-      <w:proofErr w:type="spellEnd"/>
-      <w:r>
-        <w:t xml:space="preserve"> </w:t>
-      </w:r>
-      <w:proofErr w:type="spellStart"/>
-      <w:r>
-        <w:t>sheet</w:t>
-      </w:r>
-      <w:proofErr w:type="spellEnd"/>
+      <w:r>
+        <w:t xml:space="preserve">Bohon, C. </w:t>
+      </w:r>
+      <w:r>
+        <w:t>Apple's Swift programming language: Cheat sheet</w:t>
+      </w:r>
       <w:r>
         <w:t>. 2020.</w:t>
       </w:r>
@@ -21036,21 +20580,8 @@
       <w:r>
         <w:t xml:space="preserve">Lacko, Ľ. Vývoj </w:t>
       </w:r>
-      <w:proofErr w:type="spellStart"/>
-      <w:r>
-        <w:t>aplikací</w:t>
-      </w:r>
-      <w:proofErr w:type="spellEnd"/>
-      <w:r>
-        <w:t xml:space="preserve"> pro </w:t>
-      </w:r>
-      <w:proofErr w:type="spellStart"/>
-      <w:r>
-        <w:t>iOS</w:t>
-      </w:r>
-      <w:proofErr w:type="spellEnd"/>
-      <w:r>
-        <w:t>. 2018.</w:t>
+      <w:r>
+        <w:t>aplikací pro iOS. 2018.</w:t>
       </w:r>
       <w:bookmarkEnd w:id="92"/>
       <w:bookmarkEnd w:id="93"/>
@@ -21070,21 +20601,8 @@
       <w:r>
         <w:t xml:space="preserve"> Lacko, Ľ. Vývoj </w:t>
       </w:r>
-      <w:proofErr w:type="spellStart"/>
-      <w:r>
-        <w:t>aplikací</w:t>
-      </w:r>
-      <w:proofErr w:type="spellEnd"/>
-      <w:r>
-        <w:t xml:space="preserve"> pro </w:t>
-      </w:r>
-      <w:proofErr w:type="spellStart"/>
-      <w:r>
-        <w:t>iOS</w:t>
-      </w:r>
-      <w:proofErr w:type="spellEnd"/>
-      <w:r>
-        <w:t>. 2018.</w:t>
+      <w:r>
+        <w:t>aplikací pro iOS. 2018.</w:t>
       </w:r>
     </w:p>
   </w:footnote>
@@ -21104,59 +20622,12 @@
       </w:r>
       <w:bookmarkStart w:id="104" w:name="OLE_LINK65"/>
       <w:bookmarkStart w:id="105" w:name="OLE_LINK66"/>
-      <w:proofErr w:type="spellStart"/>
-      <w:r>
-        <w:t>Bohon</w:t>
-      </w:r>
-      <w:proofErr w:type="spellEnd"/>
-      <w:r>
-        <w:t xml:space="preserve">, C. </w:t>
-      </w:r>
-      <w:proofErr w:type="spellStart"/>
-      <w:r>
-        <w:t>Apple's</w:t>
-      </w:r>
-      <w:proofErr w:type="spellEnd"/>
-      <w:r>
-        <w:t xml:space="preserve"> </w:t>
-      </w:r>
-      <w:proofErr w:type="spellStart"/>
-      <w:r>
-        <w:t>Swift</w:t>
-      </w:r>
-      <w:proofErr w:type="spellEnd"/>
-      <w:r>
-        <w:t xml:space="preserve"> </w:t>
-      </w:r>
-      <w:proofErr w:type="spellStart"/>
-      <w:r>
-        <w:t>programming</w:t>
-      </w:r>
-      <w:proofErr w:type="spellEnd"/>
-      <w:r>
-        <w:t xml:space="preserve"> </w:t>
-      </w:r>
-      <w:proofErr w:type="spellStart"/>
-      <w:r>
-        <w:t>language</w:t>
-      </w:r>
-      <w:proofErr w:type="spellEnd"/>
-      <w:r>
-        <w:t xml:space="preserve">: </w:t>
-      </w:r>
-      <w:proofErr w:type="spellStart"/>
-      <w:r>
-        <w:t>Cheat</w:t>
-      </w:r>
-      <w:proofErr w:type="spellEnd"/>
-      <w:r>
-        <w:t xml:space="preserve"> </w:t>
-      </w:r>
-      <w:proofErr w:type="spellStart"/>
-      <w:r>
-        <w:t>sheet</w:t>
-      </w:r>
-      <w:proofErr w:type="spellEnd"/>
+      <w:r>
+        <w:t xml:space="preserve">Bohon, C. </w:t>
+      </w:r>
+      <w:r>
+        <w:t>Apple's Swift programming language: Cheat sheet</w:t>
+      </w:r>
       <w:r>
         <w:t>. 2020.</w:t>
       </w:r>
@@ -21178,59 +20649,12 @@
       <w:r>
         <w:t xml:space="preserve"> </w:t>
       </w:r>
-      <w:proofErr w:type="spellStart"/>
-      <w:r>
-        <w:t>Bohon</w:t>
-      </w:r>
-      <w:proofErr w:type="spellEnd"/>
-      <w:r>
-        <w:t xml:space="preserve">, C. </w:t>
-      </w:r>
-      <w:proofErr w:type="spellStart"/>
-      <w:r>
-        <w:t>Apple's</w:t>
-      </w:r>
-      <w:proofErr w:type="spellEnd"/>
-      <w:r>
-        <w:t xml:space="preserve"> </w:t>
-      </w:r>
-      <w:proofErr w:type="spellStart"/>
-      <w:r>
-        <w:t>Swift</w:t>
-      </w:r>
-      <w:proofErr w:type="spellEnd"/>
-      <w:r>
-        <w:t xml:space="preserve"> </w:t>
-      </w:r>
-      <w:proofErr w:type="spellStart"/>
-      <w:r>
-        <w:t>programming</w:t>
-      </w:r>
-      <w:proofErr w:type="spellEnd"/>
-      <w:r>
-        <w:t xml:space="preserve"> </w:t>
-      </w:r>
-      <w:proofErr w:type="spellStart"/>
-      <w:r>
-        <w:t>language</w:t>
-      </w:r>
-      <w:proofErr w:type="spellEnd"/>
-      <w:r>
-        <w:t xml:space="preserve">: </w:t>
-      </w:r>
-      <w:proofErr w:type="spellStart"/>
-      <w:r>
-        <w:t>Cheat</w:t>
-      </w:r>
-      <w:proofErr w:type="spellEnd"/>
-      <w:r>
-        <w:t xml:space="preserve"> </w:t>
-      </w:r>
-      <w:proofErr w:type="spellStart"/>
-      <w:r>
-        <w:t>sheet</w:t>
-      </w:r>
-      <w:proofErr w:type="spellEnd"/>
+      <w:r>
+        <w:t xml:space="preserve">Bohon, C. </w:t>
+      </w:r>
+      <w:r>
+        <w:t>Apple's Swift programming language: Cheat sheet</w:t>
+      </w:r>
       <w:r>
         <w:t>. 2020.</w:t>
       </w:r>
@@ -21250,29 +20674,8 @@
       <w:r>
         <w:t xml:space="preserve"> </w:t>
       </w:r>
-      <w:proofErr w:type="spellStart"/>
-      <w:r>
-        <w:t>Kremenek</w:t>
-      </w:r>
-      <w:proofErr w:type="spellEnd"/>
-      <w:r>
-        <w:t xml:space="preserve"> T. </w:t>
-      </w:r>
-      <w:proofErr w:type="spellStart"/>
-      <w:r>
-        <w:t>Swift</w:t>
-      </w:r>
-      <w:proofErr w:type="spellEnd"/>
-      <w:r>
-        <w:t xml:space="preserve"> 5 </w:t>
-      </w:r>
-      <w:proofErr w:type="spellStart"/>
-      <w:r>
-        <w:t>released</w:t>
-      </w:r>
-      <w:proofErr w:type="spellEnd"/>
-      <w:r>
-        <w:t>!. 2019.</w:t>
+      <w:r>
+        <w:t>Kremenek T. Swift 5 released!. 2019.</w:t>
       </w:r>
     </w:p>
   </w:footnote>

</xml_diff>

<commit_message>
opravené bugy, usporiadaný kód a vytvorený vývojový diagram
opravili sa bugy kedy sa neukladala zmena nastavenia rýchlosti prechodu medzi farbami a časovač reagoval na zmenu až po druhej zmene hodnoty. Kód bol usporiadaný podľa jednotlivých častí aplikácie. V práci bol popísaný a vložený vývojový diagram
</commit_message>
<xml_diff>
--- a/BakalarskaPracaKostelej.docx
+++ b/BakalarskaPracaKostelej.docx
@@ -6323,7 +6323,13 @@
         <w:t>13</w:t>
       </w:r>
       <w:r>
-        <w:t xml:space="preserve"> Návrh používateľského rozhrania</w:t>
+        <w:t xml:space="preserve"> Návrh použ</w:t>
+      </w:r>
+      <w:r>
+        <w:t>í</w:t>
+      </w:r>
+      <w:r>
+        <w:t>vateľského rozhrania</w:t>
       </w:r>
       <w:r>
         <w:fldChar w:fldCharType="end"/>
@@ -7084,14 +7090,27 @@
       <w:r>
         <w:t xml:space="preserve">Obrázok </w:t>
       </w:r>
-      <w:fldSimple w:instr=" SEQ Obrázok \* ARABIC ">
-        <w:r>
-          <w:rPr>
-            <w:noProof/>
-          </w:rPr>
-          <w:t>1</w:t>
-        </w:r>
-      </w:fldSimple>
+      <w:r>
+        <w:fldChar w:fldCharType="begin"/>
+      </w:r>
+      <w:r>
+        <w:instrText xml:space="preserve"> SEQ Obrázok \* ARABIC </w:instrText>
+      </w:r>
+      <w:r>
+        <w:fldChar w:fldCharType="separate"/>
+      </w:r>
+      <w:r>
+        <w:rPr>
+          <w:noProof/>
+        </w:rPr>
+        <w:t>1</w:t>
+      </w:r>
+      <w:r>
+        <w:rPr>
+          <w:noProof/>
+        </w:rPr>
+        <w:fldChar w:fldCharType="end"/>
+      </w:r>
       <w:r>
         <w:t xml:space="preserve"> </w:t>
       </w:r>
@@ -9576,14 +9595,27 @@
       <w:r>
         <w:t xml:space="preserve">Obrázok </w:t>
       </w:r>
-      <w:fldSimple w:instr=" SEQ Obrázok \* ARABIC ">
-        <w:r>
-          <w:rPr>
-            <w:noProof/>
-          </w:rPr>
-          <w:t>2</w:t>
-        </w:r>
-      </w:fldSimple>
+      <w:r>
+        <w:fldChar w:fldCharType="begin"/>
+      </w:r>
+      <w:r>
+        <w:instrText xml:space="preserve"> SEQ Obrázok \* ARABIC </w:instrText>
+      </w:r>
+      <w:r>
+        <w:fldChar w:fldCharType="separate"/>
+      </w:r>
+      <w:r>
+        <w:rPr>
+          <w:noProof/>
+        </w:rPr>
+        <w:t>2</w:t>
+      </w:r>
+      <w:r>
+        <w:rPr>
+          <w:noProof/>
+        </w:rPr>
+        <w:fldChar w:fldCharType="end"/>
+      </w:r>
       <w:r>
         <w:t xml:space="preserve"> Počet aktívnych používateľov inteligentných mobilov</w:t>
       </w:r>
@@ -11324,14 +11356,27 @@
       <w:r>
         <w:t xml:space="preserve">Obrázok </w:t>
       </w:r>
-      <w:fldSimple w:instr=" SEQ Obrázok \* ARABIC ">
-        <w:r>
-          <w:rPr>
-            <w:noProof/>
-          </w:rPr>
-          <w:t>3</w:t>
-        </w:r>
-      </w:fldSimple>
+      <w:r>
+        <w:fldChar w:fldCharType="begin"/>
+      </w:r>
+      <w:r>
+        <w:instrText xml:space="preserve"> SEQ Obrázok \* ARABIC </w:instrText>
+      </w:r>
+      <w:r>
+        <w:fldChar w:fldCharType="separate"/>
+      </w:r>
+      <w:r>
+        <w:rPr>
+          <w:noProof/>
+        </w:rPr>
+        <w:t>3</w:t>
+      </w:r>
+      <w:r>
+        <w:rPr>
+          <w:noProof/>
+        </w:rPr>
+        <w:fldChar w:fldCharType="end"/>
+      </w:r>
       <w:r>
         <w:t xml:space="preserve"> iPhone OS 1</w:t>
       </w:r>
@@ -11517,14 +11562,27 @@
       <w:r>
         <w:t xml:space="preserve">Obrázok </w:t>
       </w:r>
-      <w:fldSimple w:instr=" SEQ Obrázok \* ARABIC ">
-        <w:r>
-          <w:rPr>
-            <w:noProof/>
-          </w:rPr>
-          <w:t>4</w:t>
-        </w:r>
-      </w:fldSimple>
+      <w:r>
+        <w:fldChar w:fldCharType="begin"/>
+      </w:r>
+      <w:r>
+        <w:instrText xml:space="preserve"> SEQ Obrázok \* ARABIC </w:instrText>
+      </w:r>
+      <w:r>
+        <w:fldChar w:fldCharType="separate"/>
+      </w:r>
+      <w:r>
+        <w:rPr>
+          <w:noProof/>
+        </w:rPr>
+        <w:t>4</w:t>
+      </w:r>
+      <w:r>
+        <w:rPr>
+          <w:noProof/>
+        </w:rPr>
+        <w:fldChar w:fldCharType="end"/>
+      </w:r>
       <w:r>
         <w:t xml:space="preserve"> </w:t>
       </w:r>
@@ -13674,14 +13732,27 @@
       <w:r>
         <w:t xml:space="preserve">Obrázok </w:t>
       </w:r>
-      <w:fldSimple w:instr=" SEQ Obrázok \* ARABIC ">
-        <w:r>
-          <w:rPr>
-            <w:noProof/>
-          </w:rPr>
-          <w:t>5</w:t>
-        </w:r>
-      </w:fldSimple>
+      <w:r>
+        <w:fldChar w:fldCharType="begin"/>
+      </w:r>
+      <w:r>
+        <w:instrText xml:space="preserve"> SEQ Obrázok \* ARABIC </w:instrText>
+      </w:r>
+      <w:r>
+        <w:fldChar w:fldCharType="separate"/>
+      </w:r>
+      <w:r>
+        <w:rPr>
+          <w:noProof/>
+        </w:rPr>
+        <w:t>5</w:t>
+      </w:r>
+      <w:r>
+        <w:rPr>
+          <w:noProof/>
+        </w:rPr>
+        <w:fldChar w:fldCharType="end"/>
+      </w:r>
       <w:r>
         <w:t xml:space="preserve"> Obľúbenosť jazykov/technológií v roku 2015</w:t>
       </w:r>
@@ -13763,14 +13834,27 @@
       <w:r>
         <w:t xml:space="preserve">Obrázok </w:t>
       </w:r>
-      <w:fldSimple w:instr=" SEQ Obrázok \* ARABIC ">
-        <w:r>
-          <w:rPr>
-            <w:noProof/>
-          </w:rPr>
-          <w:t>6</w:t>
-        </w:r>
-      </w:fldSimple>
+      <w:r>
+        <w:fldChar w:fldCharType="begin"/>
+      </w:r>
+      <w:r>
+        <w:instrText xml:space="preserve"> SEQ Obrázok \* ARABIC </w:instrText>
+      </w:r>
+      <w:r>
+        <w:fldChar w:fldCharType="separate"/>
+      </w:r>
+      <w:r>
+        <w:rPr>
+          <w:noProof/>
+        </w:rPr>
+        <w:t>6</w:t>
+      </w:r>
+      <w:r>
+        <w:rPr>
+          <w:noProof/>
+        </w:rPr>
+        <w:fldChar w:fldCharType="end"/>
+      </w:r>
       <w:r>
         <w:t xml:space="preserve"> Obľúbenosť jazykov/technológií v roku 2020</w:t>
       </w:r>
@@ -14562,14 +14646,27 @@
       <w:r>
         <w:t xml:space="preserve">Obrázok </w:t>
       </w:r>
-      <w:fldSimple w:instr=" SEQ Obrázok \* ARABIC ">
-        <w:r>
-          <w:rPr>
-            <w:noProof/>
-          </w:rPr>
-          <w:t>7</w:t>
-        </w:r>
-      </w:fldSimple>
+      <w:r>
+        <w:fldChar w:fldCharType="begin"/>
+      </w:r>
+      <w:r>
+        <w:instrText xml:space="preserve"> SEQ Obrázok \* ARABIC </w:instrText>
+      </w:r>
+      <w:r>
+        <w:fldChar w:fldCharType="separate"/>
+      </w:r>
+      <w:r>
+        <w:rPr>
+          <w:noProof/>
+        </w:rPr>
+        <w:t>7</w:t>
+      </w:r>
+      <w:r>
+        <w:rPr>
+          <w:noProof/>
+        </w:rPr>
+        <w:fldChar w:fldCharType="end"/>
+      </w:r>
       <w:r>
         <w:t xml:space="preserve"> Príklad </w:t>
       </w:r>
@@ -14884,14 +14981,27 @@
       <w:r>
         <w:t xml:space="preserve">Obrázok </w:t>
       </w:r>
-      <w:fldSimple w:instr=" SEQ Obrázok \* ARABIC ">
-        <w:r>
-          <w:rPr>
-            <w:noProof/>
-          </w:rPr>
-          <w:t>8</w:t>
-        </w:r>
-      </w:fldSimple>
+      <w:r>
+        <w:fldChar w:fldCharType="begin"/>
+      </w:r>
+      <w:r>
+        <w:instrText xml:space="preserve"> SEQ Obrázok \* ARABIC </w:instrText>
+      </w:r>
+      <w:r>
+        <w:fldChar w:fldCharType="separate"/>
+      </w:r>
+      <w:r>
+        <w:rPr>
+          <w:noProof/>
+        </w:rPr>
+        <w:t>8</w:t>
+      </w:r>
+      <w:r>
+        <w:rPr>
+          <w:noProof/>
+        </w:rPr>
+        <w:fldChar w:fldCharType="end"/>
+      </w:r>
       <w:r>
         <w:t xml:space="preserve"> Príklad </w:t>
       </w:r>
@@ -15134,14 +15244,27 @@
       <w:r>
         <w:t xml:space="preserve">Obrázok </w:t>
       </w:r>
-      <w:fldSimple w:instr=" SEQ Obrázok \* ARABIC ">
-        <w:r>
-          <w:rPr>
-            <w:noProof/>
-          </w:rPr>
-          <w:t>9</w:t>
-        </w:r>
-      </w:fldSimple>
+      <w:r>
+        <w:fldChar w:fldCharType="begin"/>
+      </w:r>
+      <w:r>
+        <w:instrText xml:space="preserve"> SEQ Obrázok \* ARABIC </w:instrText>
+      </w:r>
+      <w:r>
+        <w:fldChar w:fldCharType="separate"/>
+      </w:r>
+      <w:r>
+        <w:rPr>
+          <w:noProof/>
+        </w:rPr>
+        <w:t>9</w:t>
+      </w:r>
+      <w:r>
+        <w:rPr>
+          <w:noProof/>
+        </w:rPr>
+        <w:fldChar w:fldCharType="end"/>
+      </w:r>
       <w:r>
         <w:t xml:space="preserve"> Príklad </w:t>
       </w:r>
@@ -16533,14 +16656,27 @@
       <w:r>
         <w:t xml:space="preserve">Obrázok </w:t>
       </w:r>
-      <w:fldSimple w:instr=" SEQ Obrázok \* ARABIC ">
-        <w:r>
-          <w:rPr>
-            <w:noProof/>
-          </w:rPr>
-          <w:t>10</w:t>
-        </w:r>
-      </w:fldSimple>
+      <w:r>
+        <w:fldChar w:fldCharType="begin"/>
+      </w:r>
+      <w:r>
+        <w:instrText xml:space="preserve"> SEQ Obrázok \* ARABIC </w:instrText>
+      </w:r>
+      <w:r>
+        <w:fldChar w:fldCharType="separate"/>
+      </w:r>
+      <w:r>
+        <w:rPr>
+          <w:noProof/>
+        </w:rPr>
+        <w:t>10</w:t>
+      </w:r>
+      <w:r>
+        <w:rPr>
+          <w:noProof/>
+        </w:rPr>
+        <w:fldChar w:fldCharType="end"/>
+      </w:r>
       <w:r>
         <w:t xml:space="preserve"> </w:t>
       </w:r>
@@ -18074,14 +18210,27 @@
       <w:r>
         <w:t xml:space="preserve">Obrázok </w:t>
       </w:r>
-      <w:fldSimple w:instr=" SEQ Obrázok \* ARABIC ">
-        <w:r>
-          <w:rPr>
-            <w:noProof/>
-          </w:rPr>
-          <w:t>11</w:t>
-        </w:r>
-      </w:fldSimple>
+      <w:r>
+        <w:fldChar w:fldCharType="begin"/>
+      </w:r>
+      <w:r>
+        <w:instrText xml:space="preserve"> SEQ Obrázok \* ARABIC </w:instrText>
+      </w:r>
+      <w:r>
+        <w:fldChar w:fldCharType="separate"/>
+      </w:r>
+      <w:r>
+        <w:rPr>
+          <w:noProof/>
+        </w:rPr>
+        <w:t>11</w:t>
+      </w:r>
+      <w:r>
+        <w:rPr>
+          <w:noProof/>
+        </w:rPr>
+        <w:fldChar w:fldCharType="end"/>
+      </w:r>
       <w:r>
         <w:t xml:space="preserve"> Ikona aplikácie na domovskej obrazovke</w:t>
       </w:r>
@@ -18355,14 +18504,27 @@
       <w:r>
         <w:t xml:space="preserve">Obrázok </w:t>
       </w:r>
-      <w:fldSimple w:instr=" SEQ Obrázok \* ARABIC ">
-        <w:r>
-          <w:rPr>
-            <w:noProof/>
-          </w:rPr>
-          <w:t>12</w:t>
-        </w:r>
-      </w:fldSimple>
+      <w:r>
+        <w:fldChar w:fldCharType="begin"/>
+      </w:r>
+      <w:r>
+        <w:instrText xml:space="preserve"> SEQ Obrázok \* ARABIC </w:instrText>
+      </w:r>
+      <w:r>
+        <w:fldChar w:fldCharType="separate"/>
+      </w:r>
+      <w:r>
+        <w:rPr>
+          <w:noProof/>
+        </w:rPr>
+        <w:t>12</w:t>
+      </w:r>
+      <w:r>
+        <w:rPr>
+          <w:noProof/>
+        </w:rPr>
+        <w:fldChar w:fldCharType="end"/>
+      </w:r>
       <w:r>
         <w:t xml:space="preserve"> Úvodná obrazovka</w:t>
       </w:r>
@@ -18547,10 +18709,10 @@
         </w:rPr>
         <w:lastRenderedPageBreak/>
         <w:drawing>
-          <wp:inline distT="0" distB="0" distL="0" distR="0" wp14:anchorId="6F1FEDC8" wp14:editId="3315101E">
+          <wp:inline distT="0" distB="0" distL="0" distR="0" wp14:anchorId="04DD5767" wp14:editId="4D27AE88">
             <wp:extent cx="5575935" cy="2580005"/>
             <wp:effectExtent l="0" t="0" r="0" b="0"/>
-            <wp:docPr id="26" name="Obrázok 26"/>
+            <wp:docPr id="2" name="Obrázok 2"/>
             <wp:cNvGraphicFramePr>
               <a:graphicFrameLocks xmlns:a="http://schemas.openxmlformats.org/drawingml/2006/main" noChangeAspect="1"/>
             </wp:cNvGraphicFramePr>
@@ -18558,7 +18720,7 @@
               <a:graphicData uri="http://schemas.openxmlformats.org/drawingml/2006/picture">
                 <pic:pic xmlns:pic="http://schemas.openxmlformats.org/drawingml/2006/picture">
                   <pic:nvPicPr>
-                    <pic:cNvPr id="26" name="Obrázok 26"/>
+                    <pic:cNvPr id="2" name="Obrázok 2"/>
                     <pic:cNvPicPr/>
                   </pic:nvPicPr>
                   <pic:blipFill>
@@ -18598,14 +18760,27 @@
       <w:r>
         <w:t xml:space="preserve">Obrázok </w:t>
       </w:r>
-      <w:fldSimple w:instr=" SEQ Obrázok \* ARABIC ">
-        <w:r>
-          <w:rPr>
-            <w:noProof/>
-          </w:rPr>
-          <w:t>13</w:t>
-        </w:r>
-      </w:fldSimple>
+      <w:r>
+        <w:fldChar w:fldCharType="begin"/>
+      </w:r>
+      <w:r>
+        <w:instrText xml:space="preserve"> SEQ Obrázok \* ARABIC </w:instrText>
+      </w:r>
+      <w:r>
+        <w:fldChar w:fldCharType="separate"/>
+      </w:r>
+      <w:r>
+        <w:rPr>
+          <w:noProof/>
+        </w:rPr>
+        <w:t>13</w:t>
+      </w:r>
+      <w:r>
+        <w:rPr>
+          <w:noProof/>
+        </w:rPr>
+        <w:fldChar w:fldCharType="end"/>
+      </w:r>
       <w:r>
         <w:t xml:space="preserve"> </w:t>
       </w:r>
@@ -18956,6 +19131,160 @@
     </w:p>
     <w:p>
       <w:r>
+        <w:t>Kvôli bližšiemu upresneniu</w:t>
+      </w:r>
+      <w:r>
+        <w:t xml:space="preserve"> nášho návrhu o tom,</w:t>
+      </w:r>
+      <w:r>
+        <w:t xml:space="preserve"> ako by sme chceli aby aplikácia fungovala a v akých stavoch sa nachádzala, je vhodné vytvoriť adekvátny</w:t>
+      </w:r>
+      <w:r>
+        <w:t xml:space="preserve"> vývojový</w:t>
+      </w:r>
+      <w:r>
+        <w:t xml:space="preserve"> diagram</w:t>
+      </w:r>
+      <w:r>
+        <w:t>. Ten nám prehľadne znázorní</w:t>
+      </w:r>
+      <w:r>
+        <w:t>,</w:t>
+      </w:r>
+      <w:r>
+        <w:t xml:space="preserve"> aké procesy sa počas behu budú vykonávať</w:t>
+      </w:r>
+      <w:r>
+        <w:t xml:space="preserve"> a zobrazí rozhodnutia, na základe ktorých sa bude prechádzať k rôznym </w:t>
+      </w:r>
+      <w:r>
+        <w:t>častiam</w:t>
+      </w:r>
+      <w:r>
+        <w:t xml:space="preserve">. </w:t>
+      </w:r>
+    </w:p>
+    <w:p>
+      <w:r>
+        <w:t>Vývojový diagram m</w:t>
+      </w:r>
+      <w:r>
+        <w:t>á pri tvorbe projektu</w:t>
+      </w:r>
+      <w:r>
+        <w:t xml:space="preserve"> viaceré pozitíva</w:t>
+      </w:r>
+      <w:r>
+        <w:t>.</w:t>
+      </w:r>
+      <w:r>
+        <w:t xml:space="preserve"> </w:t>
+      </w:r>
+      <w:r>
+        <w:t>Programátor ho môže vytvoriť aby si určil, ako budú jednotlivé kroky vyzerať. Z toho je schopný odvodiť približný postup pri implementácii.</w:t>
+      </w:r>
+      <w:r>
+        <w:t xml:space="preserve"> Diagramy ale neslúžia len pre vývojárov.</w:t>
+      </w:r>
+      <w:r>
+        <w:t xml:space="preserve"> </w:t>
+      </w:r>
+      <w:r>
+        <w:t>Pokiaľ sa projekt tvorí pre väčšiu firmu</w:t>
+      </w:r>
+      <w:r>
+        <w:t>, kde sa neustále kontroluje štádium v akom sa pri vývoji nachádzame alebo niekomu chceme predstaviť náš projekt, tak sa pri prezentácii aktuálnych výsledkov môže použiť aj diagram pre bližšie uvedenie zákazníkov do fungovania jednotlivých častí.</w:t>
+      </w:r>
+    </w:p>
+    <w:p>
+      <w:r>
+        <w:t>Nižšie je zobrazený náš vývojový diagram.</w:t>
+      </w:r>
+    </w:p>
+    <w:p>
+      <w:pPr>
+        <w:pStyle w:val="Obrzok"/>
+      </w:pPr>
+      <w:r>
+        <w:rPr>
+          <w:noProof/>
+        </w:rPr>
+        <w:lastRenderedPageBreak/>
+        <w:drawing>
+          <wp:inline distT="0" distB="0" distL="0" distR="0" wp14:anchorId="2F7EB65A" wp14:editId="68A835A4">
+            <wp:extent cx="3572934" cy="5083322"/>
+            <wp:effectExtent l="0" t="0" r="0" b="0"/>
+            <wp:docPr id="7" name="Obrázok 7"/>
+            <wp:cNvGraphicFramePr>
+              <a:graphicFrameLocks xmlns:a="http://schemas.openxmlformats.org/drawingml/2006/main" noChangeAspect="1"/>
+            </wp:cNvGraphicFramePr>
+            <a:graphic xmlns:a="http://schemas.openxmlformats.org/drawingml/2006/main">
+              <a:graphicData uri="http://schemas.openxmlformats.org/drawingml/2006/picture">
+                <pic:pic xmlns:pic="http://schemas.openxmlformats.org/drawingml/2006/picture">
+                  <pic:nvPicPr>
+                    <pic:cNvPr id="7" name="Obrázok 7"/>
+                    <pic:cNvPicPr/>
+                  </pic:nvPicPr>
+                  <pic:blipFill>
+                    <a:blip r:embed="rId27" cstate="print">
+                      <a:extLst>
+                        <a:ext uri="{28A0092B-C50C-407E-A947-70E740481C1C}">
+                          <a14:useLocalDpi xmlns:a14="http://schemas.microsoft.com/office/drawing/2010/main" val="0"/>
+                        </a:ext>
+                      </a:extLst>
+                    </a:blip>
+                    <a:stretch>
+                      <a:fillRect/>
+                    </a:stretch>
+                  </pic:blipFill>
+                  <pic:spPr>
+                    <a:xfrm>
+                      <a:off x="0" y="0"/>
+                      <a:ext cx="3604496" cy="5128226"/>
+                    </a:xfrm>
+                    <a:prstGeom prst="rect">
+                      <a:avLst/>
+                    </a:prstGeom>
+                  </pic:spPr>
+                </pic:pic>
+              </a:graphicData>
+            </a:graphic>
+          </wp:inline>
+        </w:drawing>
+      </w:r>
+    </w:p>
+    <w:p>
+      <w:pPr>
+        <w:pStyle w:val="Popis"/>
+        <w:jc w:val="center"/>
+      </w:pPr>
+      <w:r>
+        <w:t xml:space="preserve">Obrázok </w:t>
+      </w:r>
+      <w:r>
+        <w:fldChar w:fldCharType="begin"/>
+      </w:r>
+      <w:r>
+        <w:instrText xml:space="preserve"> SEQ Obrázok \* ARABIC </w:instrText>
+      </w:r>
+      <w:r>
+        <w:fldChar w:fldCharType="separate"/>
+      </w:r>
+      <w:r>
+        <w:rPr>
+          <w:noProof/>
+        </w:rPr>
+        <w:t>14</w:t>
+      </w:r>
+      <w:r>
+        <w:fldChar w:fldCharType="end"/>
+      </w:r>
+      <w:r>
+        <w:t xml:space="preserve"> Vývojový diagram</w:t>
+      </w:r>
+    </w:p>
+    <w:p>
+      <w:r>
         <w:t>//TODO po záverečnej implementácii vložiť vývojový diagram a UML diagram</w:t>
       </w:r>
     </w:p>
@@ -18970,30 +19299,79 @@
       <w:bookmarkEnd w:id="122"/>
     </w:p>
     <w:p>
+      <w:pPr>
+        <w:pStyle w:val="Nadpis3"/>
+      </w:pPr>
+      <w:r>
+        <w:t>Používateľské rozhranie</w:t>
+      </w:r>
+    </w:p>
+    <w:p>
+      <w:pPr>
+        <w:pStyle w:val="Nadpis3"/>
+      </w:pPr>
+      <w:r>
+        <w:t>Ukladanie používateľských údajov</w:t>
+      </w:r>
+    </w:p>
+    <w:p>
+      <w:pPr>
+        <w:pStyle w:val="Nadpis3"/>
+      </w:pPr>
+      <w:r>
+        <w:t>Výber farby</w:t>
+      </w:r>
+    </w:p>
+    <w:p>
+      <w:pPr>
+        <w:pStyle w:val="Nadpis3"/>
+      </w:pPr>
+      <w:r>
+        <w:t>Časovač</w:t>
+      </w:r>
+    </w:p>
+    <w:p>
+      <w:pPr>
+        <w:pStyle w:val="Nadpis3"/>
+      </w:pPr>
+      <w:r>
+        <w:t>Prechod medzi farbami</w:t>
+      </w:r>
+    </w:p>
+    <w:p>
+      <w:pPr>
+        <w:pStyle w:val="Nadpis3"/>
+      </w:pPr>
+      <w:r>
+        <w:t>Problémy pri implementácii</w:t>
+      </w:r>
+    </w:p>
+    <w:p>
+      <w:r>
+        <w:t>//</w:t>
+      </w:r>
+      <w:proofErr w:type="spellStart"/>
+      <w:r>
+        <w:t>responzívny</w:t>
+      </w:r>
+      <w:proofErr w:type="spellEnd"/>
+      <w:r>
+        <w:t xml:space="preserve"> dizajn</w:t>
+      </w:r>
+    </w:p>
+    <w:p>
       <w:r>
         <w:t>//TODO popísať ako som implementoval jednotlivé funkcie</w:t>
       </w:r>
     </w:p>
     <w:p>
       <w:r>
+        <w:lastRenderedPageBreak/>
         <w:t>//TODO vyriešiť časovač</w:t>
       </w:r>
     </w:p>
     <w:p>
       <w:r>
-        <w:t xml:space="preserve">//TODO vyriešiť aby sa zapol opäť </w:t>
-      </w:r>
-      <w:proofErr w:type="spellStart"/>
-      <w:r>
-        <w:t>idleTimer</w:t>
-      </w:r>
-      <w:proofErr w:type="spellEnd"/>
-      <w:r>
-        <w:t xml:space="preserve"> po zavretí</w:t>
-      </w:r>
-    </w:p>
-    <w:p>
-      <w:r>
         <w:t>//Model časť MVC sa stará o</w:t>
       </w:r>
       <w:r>
@@ -19136,19 +19514,32 @@
         <w:t>UIColor</w:t>
       </w:r>
       <w:proofErr w:type="spellEnd"/>
-    </w:p>
-    <w:p>
-      <w:r>
-        <w:lastRenderedPageBreak/>
-        <w:t xml:space="preserve">//popísať </w:t>
-      </w:r>
-      <w:proofErr w:type="spellStart"/>
-      <w:r>
-        <w:t>alhoritmus</w:t>
-      </w:r>
-      <w:proofErr w:type="spellEnd"/>
-      <w:r>
-        <w:t xml:space="preserve"> pre prechod medzi farbami</w:t>
+      <w:r>
+        <w:t xml:space="preserve"> (konvertuje sa na </w:t>
+      </w:r>
+      <w:proofErr w:type="spellStart"/>
+      <w:r>
+        <w:t>data</w:t>
+      </w:r>
+      <w:proofErr w:type="spellEnd"/>
+      <w:r>
+        <w:t>)</w:t>
+      </w:r>
+    </w:p>
+    <w:p>
+      <w:r>
+        <w:t>//popísať chybu pri časovači že sa menil až po druhom zatočení</w:t>
+      </w:r>
+    </w:p>
+    <w:p>
+      <w:r>
+        <w:t>//popísať al</w:t>
+      </w:r>
+      <w:r>
+        <w:t>g</w:t>
+      </w:r>
+      <w:r>
+        <w:t>oritmus pre prechod medzi farbami</w:t>
       </w:r>
     </w:p>
     <w:p>
@@ -19168,7 +19559,10 @@
       </w:r>
       <w:proofErr w:type="spellStart"/>
       <w:r>
-        <w:t>eny</w:t>
+        <w:t>a</w:t>
+      </w:r>
+      <w:r>
+        <w:t>ny</w:t>
       </w:r>
       <w:proofErr w:type="spellEnd"/>
       <w:r>

</xml_diff>

<commit_message>
začitaok popisovania výslednej implementácie
</commit_message>
<xml_diff>
--- a/BakalarskaPracaKostelej.docx
+++ b/BakalarskaPracaKostelej.docx
@@ -18534,9 +18534,11 @@
       <w:pPr>
         <w:pStyle w:val="Nadpis3"/>
       </w:pPr>
+      <w:bookmarkStart w:id="120" w:name="_Ref64636333"/>
       <w:r>
         <w:t>Používateľské rozhranie</w:t>
       </w:r>
+      <w:bookmarkEnd w:id="120"/>
     </w:p>
     <w:p>
       <w:r>
@@ -18756,7 +18758,7 @@
         <w:pStyle w:val="Popis"/>
         <w:jc w:val="center"/>
       </w:pPr>
-      <w:bookmarkStart w:id="120" w:name="_Ref63945607"/>
+      <w:bookmarkStart w:id="121" w:name="_Ref63945607"/>
       <w:r>
         <w:t xml:space="preserve">Obrázok </w:t>
       </w:r>
@@ -18784,12 +18786,12 @@
       <w:r>
         <w:t xml:space="preserve"> </w:t>
       </w:r>
-      <w:bookmarkStart w:id="121" w:name="_Ref63946056"/>
+      <w:bookmarkStart w:id="122" w:name="_Ref63946056"/>
       <w:r>
         <w:t>Návrh používateľského rozhrania</w:t>
       </w:r>
-      <w:bookmarkEnd w:id="120"/>
       <w:bookmarkEnd w:id="121"/>
+      <w:bookmarkEnd w:id="122"/>
     </w:p>
     <w:p>
       <w:pPr>
@@ -18870,7 +18872,7 @@
         <w:t> </w:t>
       </w:r>
       <w:r>
-        <w:t>diagramy</w:t>
+        <w:t>diagram</w:t>
       </w:r>
     </w:p>
     <w:p>
@@ -19198,7 +19200,13 @@
     </w:p>
     <w:p>
       <w:r>
-        <w:t>Nižšie je zobrazený náš vývojový diagram.</w:t>
+        <w:t>Nižšie je zobrazený náš vývojový diagram</w:t>
+      </w:r>
+      <w:r>
+        <w:t xml:space="preserve"> behu aplikácie</w:t>
+      </w:r>
+      <w:r>
+        <w:t>.</w:t>
       </w:r>
     </w:p>
     <w:p>
@@ -19211,10 +19219,10 @@
         </w:rPr>
         <w:lastRenderedPageBreak/>
         <w:drawing>
-          <wp:inline distT="0" distB="0" distL="0" distR="0" wp14:anchorId="2F7EB65A" wp14:editId="68A835A4">
-            <wp:extent cx="3572934" cy="5083322"/>
+          <wp:inline distT="0" distB="0" distL="0" distR="0" wp14:anchorId="5E18C50B" wp14:editId="509BF022">
+            <wp:extent cx="3826367" cy="5443891"/>
             <wp:effectExtent l="0" t="0" r="0" b="0"/>
-            <wp:docPr id="7" name="Obrázok 7"/>
+            <wp:docPr id="10" name="Obrázok 10"/>
             <wp:cNvGraphicFramePr>
               <a:graphicFrameLocks xmlns:a="http://schemas.openxmlformats.org/drawingml/2006/main" noChangeAspect="1"/>
             </wp:cNvGraphicFramePr>
@@ -19222,7 +19230,7 @@
               <a:graphicData uri="http://schemas.openxmlformats.org/drawingml/2006/picture">
                 <pic:pic xmlns:pic="http://schemas.openxmlformats.org/drawingml/2006/picture">
                   <pic:nvPicPr>
-                    <pic:cNvPr id="7" name="Obrázok 7"/>
+                    <pic:cNvPr id="10" name="Obrázok 10"/>
                     <pic:cNvPicPr/>
                   </pic:nvPicPr>
                   <pic:blipFill>
@@ -19240,7 +19248,7 @@
                   <pic:spPr>
                     <a:xfrm>
                       <a:off x="0" y="0"/>
-                      <a:ext cx="3604496" cy="5128226"/>
+                      <a:ext cx="3837996" cy="5460437"/>
                     </a:xfrm>
                     <a:prstGeom prst="rect">
                       <a:avLst/>
@@ -19284,19 +19292,99 @@
       </w:r>
     </w:p>
     <w:p>
-      <w:r>
-        <w:t>//TODO po záverečnej implementácii vložiť vývojový diagram a UML diagram</w:t>
-      </w:r>
-    </w:p>
-    <w:p>
       <w:pPr>
         <w:pStyle w:val="Nadpis2"/>
       </w:pPr>
-      <w:bookmarkStart w:id="122" w:name="_Toc63688173"/>
+      <w:bookmarkStart w:id="123" w:name="_Toc63688173"/>
       <w:r>
         <w:t>Výsledná implementácia</w:t>
       </w:r>
-      <w:bookmarkEnd w:id="122"/>
+      <w:bookmarkEnd w:id="123"/>
+    </w:p>
+    <w:p>
+      <w:r>
+        <w:t xml:space="preserve">Po dôkladnom premýšľaní o spôsobe implementácie a vytvorení potrebných návrhov, či už používateľského rozhrania, všeobecného fungovania alebo výberu funkcií,  pristupujeme ku hlavnému bodu tvorby aplikácie, </w:t>
+      </w:r>
+      <w:proofErr w:type="spellStart"/>
+      <w:r>
+        <w:t>t.j</w:t>
+      </w:r>
+      <w:proofErr w:type="spellEnd"/>
+      <w:r>
+        <w:t>. samotná implementácia.</w:t>
+      </w:r>
+      <w:r>
+        <w:t xml:space="preserve"> </w:t>
+      </w:r>
+    </w:p>
+    <w:p>
+      <w:r>
+        <w:t xml:space="preserve">Postupne sme prechádzali jednotlivé body pri vývoji. Najprv sme sa venovali tvorbe používateľského rozhrania podľa nami vytvoreného návrhu z kapitoly </w:t>
+      </w:r>
+      <w:r>
+        <w:fldChar w:fldCharType="begin"/>
+      </w:r>
+      <w:r>
+        <w:instrText xml:space="preserve"> REF _Ref64636333 \r \h </w:instrText>
+      </w:r>
+      <w:r>
+        <w:fldChar w:fldCharType="separate"/>
+      </w:r>
+      <w:r>
+        <w:t>4.1.6</w:t>
+      </w:r>
+      <w:r>
+        <w:fldChar w:fldCharType="end"/>
+      </w:r>
+      <w:r>
+        <w:t xml:space="preserve"> </w:t>
+      </w:r>
+      <w:r>
+        <w:fldChar w:fldCharType="begin"/>
+      </w:r>
+      <w:r>
+        <w:instrText xml:space="preserve"> REF _Ref64636333 \h </w:instrText>
+      </w:r>
+      <w:r>
+        <w:fldChar w:fldCharType="separate"/>
+      </w:r>
+      <w:r>
+        <w:t>Používa</w:t>
+      </w:r>
+      <w:r>
+        <w:t>t</w:t>
+      </w:r>
+      <w:r>
+        <w:t>eľské rozhranie</w:t>
+      </w:r>
+      <w:r>
+        <w:fldChar w:fldCharType="end"/>
+      </w:r>
+      <w:r>
+        <w:t>.</w:t>
+      </w:r>
+      <w:r>
+        <w:t xml:space="preserve"> </w:t>
+      </w:r>
+      <w:r>
+        <w:t>Potom sme postúpili k implementovaniu konkrétnych navrhnutých funkcií</w:t>
+      </w:r>
+      <w:r>
+        <w:t xml:space="preserve"> a prepojili sme to s našim rozhraním. Tieto činnosti sa častokrát prelínali, keďže bolo potrebné viac krát niektoré funkcie meniť a upravovať, poprípade prispôsobovať rozhranie podľa spôsobu fungovania funkcie.</w:t>
+      </w:r>
+      <w:r>
+        <w:t xml:space="preserve"> Pri vývoji sme samozrejme narážali aj na viacero chýb, </w:t>
+      </w:r>
+      <w:r>
+        <w:lastRenderedPageBreak/>
+        <w:t>ktoré sa objavovali pri testovaní. Pre priebežné testovanie sme využívali viaceré simulátory zariadení a po väčších zmenách</w:t>
+      </w:r>
+      <w:r>
+        <w:t xml:space="preserve"> </w:t>
+      </w:r>
+      <w:r>
+        <w:t>aj na fyzickom Apple zariadení.</w:t>
+      </w:r>
     </w:p>
     <w:p>
       <w:pPr>
@@ -19347,6 +19435,14 @@
       </w:r>
     </w:p>
     <w:p>
+      <w:pPr>
+        <w:pStyle w:val="Nadpis3"/>
+      </w:pPr>
+      <w:r>
+        <w:t>Testovanie</w:t>
+      </w:r>
+    </w:p>
+    <w:p>
       <w:r>
         <w:t>//</w:t>
       </w:r>
@@ -19366,7 +19462,6 @@
     </w:p>
     <w:p>
       <w:r>
-        <w:lastRenderedPageBreak/>
         <w:t>//TODO vyriešiť časovač</w:t>
       </w:r>
     </w:p>
@@ -19571,8 +19666,18 @@
       <w:r>
         <w:t xml:space="preserve"> </w:t>
       </w:r>
-      <w:r>
-        <w:t>https://medium.com/better-programming/save-uicolor-with-userdefaults-in-swift-5-951ef1aa88e8</w:t>
+      <w:hyperlink r:id="rId28" w:history="1">
+        <w:r>
+          <w:rPr>
+            <w:rStyle w:val="Hypertextovprepojenie"/>
+          </w:rPr>
+          <w:t>https://medium.com/better-programming/save-uicolor-with-userdefaults-in-swift-5-951ef1aa88e8</w:t>
+        </w:r>
+      </w:hyperlink>
+    </w:p>
+    <w:p>
+      <w:r>
+        <w:t>//TODO ak budem testovať aj na starom SE tak dopísať do 4.3</w:t>
       </w:r>
     </w:p>
     <w:p>
@@ -19596,36 +19701,36 @@
       <w:pPr>
         <w:pStyle w:val="Nadpis1"/>
       </w:pPr>
-      <w:bookmarkStart w:id="123" w:name="_Toc63688174"/>
+      <w:bookmarkStart w:id="124" w:name="_Toc63688174"/>
       <w:r>
         <w:lastRenderedPageBreak/>
         <w:t>Výsledky práce</w:t>
       </w:r>
-      <w:bookmarkEnd w:id="123"/>
+      <w:bookmarkEnd w:id="124"/>
     </w:p>
     <w:p>
       <w:pPr>
         <w:pStyle w:val="Nadpis2"/>
       </w:pPr>
-      <w:bookmarkStart w:id="124" w:name="_Toc63688175"/>
+      <w:bookmarkStart w:id="125" w:name="_Toc63688175"/>
       <w:r>
         <w:t>Ukážka</w:t>
       </w:r>
       <w:r>
         <w:t xml:space="preserve"> funkcií aplikácie</w:t>
       </w:r>
-      <w:bookmarkEnd w:id="124"/>
+      <w:bookmarkEnd w:id="125"/>
     </w:p>
     <w:p/>
     <w:p>
       <w:pPr>
         <w:pStyle w:val="Nadpis2"/>
       </w:pPr>
-      <w:bookmarkStart w:id="125" w:name="_Toc63688176"/>
+      <w:bookmarkStart w:id="126" w:name="_Toc63688176"/>
       <w:r>
         <w:t>Porovnanie s existujúcimi aplikáciami</w:t>
       </w:r>
-      <w:bookmarkEnd w:id="125"/>
+      <w:bookmarkEnd w:id="126"/>
     </w:p>
     <w:p/>
     <w:p>
@@ -19649,12 +19754,12 @@
       <w:pPr>
         <w:pStyle w:val="Nadpis1"/>
       </w:pPr>
-      <w:bookmarkStart w:id="126" w:name="_Toc63688177"/>
+      <w:bookmarkStart w:id="127" w:name="_Toc63688177"/>
       <w:r>
         <w:lastRenderedPageBreak/>
         <w:t>Diskusia</w:t>
       </w:r>
-      <w:bookmarkEnd w:id="126"/>
+      <w:bookmarkEnd w:id="127"/>
     </w:p>
     <w:p/>
     <w:p>
@@ -19682,12 +19787,12 @@
           <w:numId w:val="0"/>
         </w:numPr>
       </w:pPr>
-      <w:bookmarkStart w:id="127" w:name="_Toc63688178"/>
+      <w:bookmarkStart w:id="128" w:name="_Toc63688178"/>
       <w:r>
         <w:lastRenderedPageBreak/>
         <w:t>Záver</w:t>
       </w:r>
-      <w:bookmarkEnd w:id="127"/>
+      <w:bookmarkEnd w:id="128"/>
     </w:p>
     <w:p/>
     <w:p>
@@ -19707,7 +19812,7 @@
         <w:br w:type="page"/>
       </w:r>
     </w:p>
-    <w:bookmarkStart w:id="128" w:name="_Toc63688179" w:displacedByCustomXml="next"/>
+    <w:bookmarkStart w:id="129" w:name="_Toc63688179" w:displacedByCustomXml="next"/>
     <w:sdt>
       <w:sdtPr>
         <w:rPr>
@@ -19741,7 +19846,7 @@
           <w:r>
             <w:t>Zoznam použitej literatúry</w:t>
           </w:r>
-          <w:bookmarkEnd w:id="128"/>
+          <w:bookmarkEnd w:id="129"/>
         </w:p>
         <w:p>
           <w:pPr>

</xml_diff>

<commit_message>
popísaná tvorba používateľského rozhrania
</commit_message>
<xml_diff>
--- a/BakalarskaPracaKostelej.docx
+++ b/BakalarskaPracaKostelej.docx
@@ -4486,7 +4486,21 @@
                 <w:rStyle w:val="Hypertextovprepojenie"/>
                 <w:noProof/>
               </w:rPr>
-              <w:t>Bezpečnosť</w:t>
+              <w:t>Bez</w:t>
+            </w:r>
+            <w:r>
+              <w:rPr>
+                <w:rStyle w:val="Hypertextovprepojenie"/>
+                <w:noProof/>
+              </w:rPr>
+              <w:t>p</w:t>
+            </w:r>
+            <w:r>
+              <w:rPr>
+                <w:rStyle w:val="Hypertextovprepojenie"/>
+                <w:noProof/>
+              </w:rPr>
+              <w:t>ečnosť</w:t>
             </w:r>
             <w:r>
               <w:rPr>
@@ -6330,6 +6344,66 @@
       </w:r>
       <w:r>
         <w:t>vateľského rozhrania</w:t>
+      </w:r>
+      <w:r>
+        <w:fldChar w:fldCharType="end"/>
+      </w:r>
+    </w:p>
+    <w:p>
+      <w:r>
+        <w:fldChar w:fldCharType="begin"/>
+      </w:r>
+      <w:r>
+        <w:instrText xml:space="preserve"> REF _Ref64717818 \h </w:instrText>
+      </w:r>
+      <w:r>
+        <w:fldChar w:fldCharType="separate"/>
+      </w:r>
+      <w:r>
+        <w:t xml:space="preserve">Obrázok </w:t>
+      </w:r>
+      <w:r>
+        <w:rPr>
+          <w:noProof/>
+        </w:rPr>
+        <w:t>14</w:t>
+      </w:r>
+      <w:r>
+        <w:t xml:space="preserve"> Vývojový diagram</w:t>
+      </w:r>
+      <w:r>
+        <w:fldChar w:fldCharType="end"/>
+      </w:r>
+    </w:p>
+    <w:p>
+      <w:r>
+        <w:fldChar w:fldCharType="begin"/>
+      </w:r>
+      <w:r>
+        <w:instrText xml:space="preserve"> REF _Ref64717829 \h </w:instrText>
+      </w:r>
+      <w:r>
+        <w:fldChar w:fldCharType="separate"/>
+      </w:r>
+      <w:r>
+        <w:t xml:space="preserve">Obrázok </w:t>
+      </w:r>
+      <w:r>
+        <w:rPr>
+          <w:noProof/>
+        </w:rPr>
+        <w:t>15</w:t>
+      </w:r>
+      <w:r>
+        <w:t xml:space="preserve"> </w:t>
+      </w:r>
+      <w:proofErr w:type="spellStart"/>
+      <w:r>
+        <w:t>Storyboard</w:t>
+      </w:r>
+      <w:proofErr w:type="spellEnd"/>
+      <w:r>
+        <w:t xml:space="preserve"> návrh pre používateľské rozhranie</w:t>
       </w:r>
       <w:r>
         <w:fldChar w:fldCharType="end"/>
@@ -18343,7 +18417,13 @@
         <w:fldChar w:fldCharType="separate"/>
       </w:r>
       <w:r>
-        <w:t>Príklad zobrazenia návrhu užívateľského rozhrania v </w:t>
+        <w:t>Prík</w:t>
+      </w:r>
+      <w:r>
+        <w:t>l</w:t>
+      </w:r>
+      <w:r>
+        <w:t>ad zobrazenia návrhu užívateľského rozhrania v </w:t>
       </w:r>
       <w:proofErr w:type="spellStart"/>
       <w:r>
@@ -19266,6 +19346,7 @@
         <w:pStyle w:val="Popis"/>
         <w:jc w:val="center"/>
       </w:pPr>
+      <w:bookmarkStart w:id="123" w:name="_Ref64717818"/>
       <w:r>
         <w:t xml:space="preserve">Obrázok </w:t>
       </w:r>
@@ -19290,16 +19371,17 @@
       <w:r>
         <w:t xml:space="preserve"> Vývojový diagram</w:t>
       </w:r>
+      <w:bookmarkEnd w:id="123"/>
     </w:p>
     <w:p>
       <w:pPr>
         <w:pStyle w:val="Nadpis2"/>
       </w:pPr>
-      <w:bookmarkStart w:id="123" w:name="_Toc63688173"/>
+      <w:bookmarkStart w:id="124" w:name="_Toc63688173"/>
       <w:r>
         <w:t>Výsledná implementácia</w:t>
       </w:r>
-      <w:bookmarkEnd w:id="123"/>
+      <w:bookmarkEnd w:id="124"/>
     </w:p>
     <w:p>
       <w:r>
@@ -19383,7 +19465,21 @@
         <w:t xml:space="preserve"> </w:t>
       </w:r>
       <w:r>
-        <w:t>aj na fyzickom Apple zariadení.</w:t>
+        <w:t xml:space="preserve">aj na </w:t>
+      </w:r>
+      <w:r>
+        <w:t xml:space="preserve">fyzické </w:t>
+      </w:r>
+      <w:proofErr w:type="spellStart"/>
+      <w:r>
+        <w:t>iOS</w:t>
+      </w:r>
+      <w:proofErr w:type="spellEnd"/>
+      <w:r>
+        <w:t xml:space="preserve"> zariadenie</w:t>
+      </w:r>
+      <w:r>
+        <w:t>.</w:t>
       </w:r>
     </w:p>
     <w:p>
@@ -19395,6 +19491,608 @@
       </w:r>
     </w:p>
     <w:p>
+      <w:r>
+        <w:t xml:space="preserve">Na vytvorenie používateľského rozhrania môžeme využiť </w:t>
+      </w:r>
+      <w:proofErr w:type="spellStart"/>
+      <w:r>
+        <w:t>Xcode</w:t>
+      </w:r>
+      <w:proofErr w:type="spellEnd"/>
+      <w:r>
+        <w:t xml:space="preserve"> funkcionalitu </w:t>
+      </w:r>
+      <w:proofErr w:type="spellStart"/>
+      <w:r>
+        <w:t>storyboard</w:t>
+      </w:r>
+      <w:proofErr w:type="spellEnd"/>
+      <w:r>
+        <w:t xml:space="preserve">, ktorá bola spomínaná v predchádzajúcich kapitolách. Vytvárali sme v nej taktiež úvodnú obrazovku, ktorá sa zobrazuje pri </w:t>
+      </w:r>
+      <w:proofErr w:type="spellStart"/>
+      <w:r>
+        <w:t>spúštaní</w:t>
+      </w:r>
+      <w:proofErr w:type="spellEnd"/>
+      <w:r>
+        <w:t xml:space="preserve"> aplikácie. </w:t>
+      </w:r>
+    </w:p>
+    <w:p>
+      <w:proofErr w:type="spellStart"/>
+      <w:r>
+        <w:t>Storyboard</w:t>
+      </w:r>
+      <w:proofErr w:type="spellEnd"/>
+      <w:r>
+        <w:t xml:space="preserve"> sa odporúča používať pre menšie aplikácie, ktoré nevyužívajú veľmi veľa pohľadov(</w:t>
+      </w:r>
+      <w:proofErr w:type="spellStart"/>
+      <w:r>
+        <w:t>views</w:t>
+      </w:r>
+      <w:proofErr w:type="spellEnd"/>
+      <w:r>
+        <w:t xml:space="preserve">) a nie sú rozsiahle. Je to z dôvodu orientácie, pretože pri veľkom počte vložených pohľadov, medzi ktorými aplikácia prechádza sa stáva </w:t>
+      </w:r>
+      <w:proofErr w:type="spellStart"/>
+      <w:r>
+        <w:t>storyboard</w:t>
+      </w:r>
+      <w:proofErr w:type="spellEnd"/>
+      <w:r>
+        <w:t xml:space="preserve"> neprehľadný.</w:t>
+      </w:r>
+      <w:r>
+        <w:t xml:space="preserve"> Aplikácia „Nočná lampa“ bude mať podľa nášho vytvoreného návrhu len jeden pohľad</w:t>
+      </w:r>
+      <w:r>
+        <w:t>,</w:t>
+      </w:r>
+      <w:r>
+        <w:t xml:space="preserve"> tak </w:t>
+      </w:r>
+      <w:proofErr w:type="spellStart"/>
+      <w:r>
+        <w:t>storyboard</w:t>
+      </w:r>
+      <w:proofErr w:type="spellEnd"/>
+      <w:r>
+        <w:t xml:space="preserve"> je vhodnou voľbou pre vytváranie používateľského rozhrania.</w:t>
+      </w:r>
+      <w:r>
+        <w:t xml:space="preserve"> </w:t>
+      </w:r>
+      <w:r>
+        <w:t>Ten ponúka približné grafické zobrazenie, ako bude obrazovka vyzerať po zobrazení pohľadu.</w:t>
+      </w:r>
+      <w:r>
+        <w:t xml:space="preserve"> Samotný </w:t>
+      </w:r>
+      <w:proofErr w:type="spellStart"/>
+      <w:r>
+        <w:t>storyboard</w:t>
+      </w:r>
+      <w:proofErr w:type="spellEnd"/>
+      <w:r>
+        <w:t xml:space="preserve"> tvorí časť </w:t>
+      </w:r>
+      <w:proofErr w:type="spellStart"/>
+      <w:r>
+        <w:t>view</w:t>
+      </w:r>
+      <w:proofErr w:type="spellEnd"/>
+      <w:r>
+        <w:t xml:space="preserve"> z MVC architektúry našej aplikácie.</w:t>
+      </w:r>
+    </w:p>
+    <w:p>
+      <w:r>
+        <w:t>Pri tvorbe pohľadu postupujeme tak, že najprv vkladáme požadované elementy</w:t>
+      </w:r>
+      <w:r>
+        <w:t>(obrázky, tlačidlá, popisy...)</w:t>
+      </w:r>
+      <w:r>
+        <w:t xml:space="preserve"> na obrazovku</w:t>
+      </w:r>
+      <w:r>
+        <w:t xml:space="preserve">. Následne ich usporiadame podľa našich predstáv a vykonáme potrebné úpravy. Možnosti úpravy sú priamo v grafickom prostredí </w:t>
+      </w:r>
+      <w:proofErr w:type="spellStart"/>
+      <w:r>
+        <w:t>storyboardu</w:t>
+      </w:r>
+      <w:proofErr w:type="spellEnd"/>
+      <w:r>
+        <w:t xml:space="preserve"> pomerne široké, kde môžeme napríklad pre tlačidlo nastaviť font, veľkosť fontu, farbu textu, farbu pozadia, vložiť obrázok pre tlačidlo... Možnosti ktoré sa nenachádzajú v </w:t>
+      </w:r>
+      <w:proofErr w:type="spellStart"/>
+      <w:r>
+        <w:t>stor</w:t>
+      </w:r>
+      <w:r>
+        <w:t>y</w:t>
+      </w:r>
+      <w:r>
+        <w:t>boarde</w:t>
+      </w:r>
+      <w:proofErr w:type="spellEnd"/>
+      <w:r>
+        <w:t xml:space="preserve"> doprogramujeme neskôr po prepojení elementu s triedou.</w:t>
+      </w:r>
+      <w:r>
+        <w:t xml:space="preserve"> </w:t>
+      </w:r>
+    </w:p>
+    <w:p>
+      <w:r>
+        <w:t>Na obrázku nižšie</w:t>
+      </w:r>
+      <w:r>
+        <w:t xml:space="preserve"> je zobrazené naše používateľské rozhranie, v ktorom</w:t>
+      </w:r>
+      <w:r>
+        <w:t xml:space="preserve"> sú </w:t>
+      </w:r>
+      <w:r>
+        <w:t>znázornené</w:t>
+      </w:r>
+      <w:r>
+        <w:t xml:space="preserve"> nami pridané elementy pre pohľad aplikácie. Aj keď využívame iba jeden pohľad, tak pre prehľadnosť sme rozdelil elementy na tri obrázky, keďže sa budú skrývať podľa zvolenej možnosti v plávajúcom menu(Farba, Časovač, Prechod farieb). Postupovali sme podľa nášho návrhu, kde bude na celú obrazovku zobrazená zvolená farba a po ťuknutí sa objaví plávajúce menu spolu so „</w:t>
+      </w:r>
+      <w:proofErr w:type="spellStart"/>
+      <w:r>
+        <w:t>sliderom</w:t>
+      </w:r>
+      <w:proofErr w:type="spellEnd"/>
+      <w:r>
+        <w:t>“ pre nastavenie jasu. Výška menu nie je zobrazená presne, pretože sa bude dynamicky meniť podľa zvolenej možnosti. Táto možnosť sa doprogramuje až v kóde.</w:t>
+      </w:r>
+      <w:r>
+        <w:t xml:space="preserve"> Bližší popis</w:t>
+      </w:r>
+      <w:r>
+        <w:t xml:space="preserve"> jednotlivých rozložení</w:t>
+      </w:r>
+      <w:r>
+        <w:t xml:space="preserve"> je pod obrázkom.</w:t>
+      </w:r>
+    </w:p>
+    <w:p/>
+    <w:p>
+      <w:pPr>
+        <w:pStyle w:val="Obrzok"/>
+      </w:pPr>
+      <w:r>
+        <w:rPr>
+          <w:noProof/>
+        </w:rPr>
+        <w:lastRenderedPageBreak/>
+        <w:drawing>
+          <wp:inline distT="0" distB="0" distL="0" distR="0" wp14:anchorId="323BAA06" wp14:editId="2CFB5771">
+            <wp:extent cx="1494825" cy="3291539"/>
+            <wp:effectExtent l="0" t="0" r="3810" b="0"/>
+            <wp:docPr id="14" name="Obrázok 14" descr="Obrázok, na ktorom je text&#10;&#10;Automaticky generovaný popis"/>
+            <wp:cNvGraphicFramePr>
+              <a:graphicFrameLocks xmlns:a="http://schemas.openxmlformats.org/drawingml/2006/main" noChangeAspect="1"/>
+            </wp:cNvGraphicFramePr>
+            <a:graphic xmlns:a="http://schemas.openxmlformats.org/drawingml/2006/main">
+              <a:graphicData uri="http://schemas.openxmlformats.org/drawingml/2006/picture">
+                <pic:pic xmlns:pic="http://schemas.openxmlformats.org/drawingml/2006/picture">
+                  <pic:nvPicPr>
+                    <pic:cNvPr id="14" name="Obrázok 14" descr="Obrázok, na ktorom je text&#10;&#10;Automaticky generovaný popis"/>
+                    <pic:cNvPicPr/>
+                  </pic:nvPicPr>
+                  <pic:blipFill>
+                    <a:blip r:embed="rId28" cstate="print">
+                      <a:extLst>
+                        <a:ext uri="{28A0092B-C50C-407E-A947-70E740481C1C}">
+                          <a14:useLocalDpi xmlns:a14="http://schemas.microsoft.com/office/drawing/2010/main" val="0"/>
+                        </a:ext>
+                      </a:extLst>
+                    </a:blip>
+                    <a:stretch>
+                      <a:fillRect/>
+                    </a:stretch>
+                  </pic:blipFill>
+                  <pic:spPr>
+                    <a:xfrm>
+                      <a:off x="0" y="0"/>
+                      <a:ext cx="1517820" cy="3342172"/>
+                    </a:xfrm>
+                    <a:prstGeom prst="rect">
+                      <a:avLst/>
+                    </a:prstGeom>
+                  </pic:spPr>
+                </pic:pic>
+              </a:graphicData>
+            </a:graphic>
+          </wp:inline>
+        </w:drawing>
+      </w:r>
+      <w:r>
+        <w:rPr>
+          <w:noProof/>
+        </w:rPr>
+        <w:drawing>
+          <wp:inline distT="0" distB="0" distL="0" distR="0" wp14:anchorId="03765B73" wp14:editId="30B5818D">
+            <wp:extent cx="1494837" cy="3291563"/>
+            <wp:effectExtent l="0" t="0" r="3810" b="0"/>
+            <wp:docPr id="15" name="Obrázok 15" descr="Obrázok, na ktorom je text&#10;&#10;Automaticky generovaný popis"/>
+            <wp:cNvGraphicFramePr>
+              <a:graphicFrameLocks xmlns:a="http://schemas.openxmlformats.org/drawingml/2006/main" noChangeAspect="1"/>
+            </wp:cNvGraphicFramePr>
+            <a:graphic xmlns:a="http://schemas.openxmlformats.org/drawingml/2006/main">
+              <a:graphicData uri="http://schemas.openxmlformats.org/drawingml/2006/picture">
+                <pic:pic xmlns:pic="http://schemas.openxmlformats.org/drawingml/2006/picture">
+                  <pic:nvPicPr>
+                    <pic:cNvPr id="15" name="Obrázok 15" descr="Obrázok, na ktorom je text&#10;&#10;Automaticky generovaný popis"/>
+                    <pic:cNvPicPr/>
+                  </pic:nvPicPr>
+                  <pic:blipFill>
+                    <a:blip r:embed="rId29" cstate="print">
+                      <a:extLst>
+                        <a:ext uri="{28A0092B-C50C-407E-A947-70E740481C1C}">
+                          <a14:useLocalDpi xmlns:a14="http://schemas.microsoft.com/office/drawing/2010/main" val="0"/>
+                        </a:ext>
+                      </a:extLst>
+                    </a:blip>
+                    <a:stretch>
+                      <a:fillRect/>
+                    </a:stretch>
+                  </pic:blipFill>
+                  <pic:spPr>
+                    <a:xfrm>
+                      <a:off x="0" y="0"/>
+                      <a:ext cx="1510422" cy="3325881"/>
+                    </a:xfrm>
+                    <a:prstGeom prst="rect">
+                      <a:avLst/>
+                    </a:prstGeom>
+                  </pic:spPr>
+                </pic:pic>
+              </a:graphicData>
+            </a:graphic>
+          </wp:inline>
+        </w:drawing>
+      </w:r>
+      <w:r>
+        <w:rPr>
+          <w:noProof/>
+        </w:rPr>
+        <w:drawing>
+          <wp:inline distT="0" distB="0" distL="0" distR="0" wp14:anchorId="0DC66588" wp14:editId="238DDAF1">
+            <wp:extent cx="1495425" cy="3292857"/>
+            <wp:effectExtent l="0" t="0" r="0" b="0"/>
+            <wp:docPr id="16" name="Obrázok 16" descr="Obrázok, na ktorom je text&#10;&#10;Automaticky generovaný popis"/>
+            <wp:cNvGraphicFramePr>
+              <a:graphicFrameLocks xmlns:a="http://schemas.openxmlformats.org/drawingml/2006/main" noChangeAspect="1"/>
+            </wp:cNvGraphicFramePr>
+            <a:graphic xmlns:a="http://schemas.openxmlformats.org/drawingml/2006/main">
+              <a:graphicData uri="http://schemas.openxmlformats.org/drawingml/2006/picture">
+                <pic:pic xmlns:pic="http://schemas.openxmlformats.org/drawingml/2006/picture">
+                  <pic:nvPicPr>
+                    <pic:cNvPr id="16" name="Obrázok 16" descr="Obrázok, na ktorom je text&#10;&#10;Automaticky generovaný popis"/>
+                    <pic:cNvPicPr/>
+                  </pic:nvPicPr>
+                  <pic:blipFill>
+                    <a:blip r:embed="rId30" cstate="print">
+                      <a:extLst>
+                        <a:ext uri="{28A0092B-C50C-407E-A947-70E740481C1C}">
+                          <a14:useLocalDpi xmlns:a14="http://schemas.microsoft.com/office/drawing/2010/main" val="0"/>
+                        </a:ext>
+                      </a:extLst>
+                    </a:blip>
+                    <a:stretch>
+                      <a:fillRect/>
+                    </a:stretch>
+                  </pic:blipFill>
+                  <pic:spPr>
+                    <a:xfrm>
+                      <a:off x="0" y="0"/>
+                      <a:ext cx="1495425" cy="3292857"/>
+                    </a:xfrm>
+                    <a:prstGeom prst="rect">
+                      <a:avLst/>
+                    </a:prstGeom>
+                  </pic:spPr>
+                </pic:pic>
+              </a:graphicData>
+            </a:graphic>
+          </wp:inline>
+        </w:drawing>
+      </w:r>
+    </w:p>
+    <w:p>
+      <w:pPr>
+        <w:pStyle w:val="Popis"/>
+        <w:jc w:val="center"/>
+      </w:pPr>
+      <w:bookmarkStart w:id="125" w:name="_Ref64717829"/>
+      <w:r>
+        <w:t xml:space="preserve">Obrázok </w:t>
+      </w:r>
+      <w:r>
+        <w:fldChar w:fldCharType="begin"/>
+      </w:r>
+      <w:r>
+        <w:instrText xml:space="preserve"> SEQ Obrázok \* ARABIC </w:instrText>
+      </w:r>
+      <w:r>
+        <w:fldChar w:fldCharType="separate"/>
+      </w:r>
+      <w:r>
+        <w:rPr>
+          <w:noProof/>
+        </w:rPr>
+        <w:t>15</w:t>
+      </w:r>
+      <w:r>
+        <w:fldChar w:fldCharType="end"/>
+      </w:r>
+      <w:r>
+        <w:t xml:space="preserve"> </w:t>
+      </w:r>
+      <w:proofErr w:type="spellStart"/>
+      <w:r>
+        <w:t>Storyboard</w:t>
+      </w:r>
+      <w:proofErr w:type="spellEnd"/>
+      <w:r>
+        <w:t xml:space="preserve"> návrh pre používateľské rozhranie</w:t>
+      </w:r>
+      <w:bookmarkEnd w:id="125"/>
+    </w:p>
+    <w:p>
+      <w:r>
+        <w:t xml:space="preserve">Prvý obrázok zľava zobrazuje usporiadanie elementov pre zvolenú možnosť „Farba“. Na pravej strane obrazovky je </w:t>
+      </w:r>
+      <w:r>
+        <w:t>pridaný „</w:t>
+      </w:r>
+      <w:proofErr w:type="spellStart"/>
+      <w:r>
+        <w:t>slider</w:t>
+      </w:r>
+      <w:proofErr w:type="spellEnd"/>
+      <w:r>
+        <w:t>“, zatiaľ</w:t>
+      </w:r>
+      <w:r>
+        <w:t xml:space="preserve"> v</w:t>
+      </w:r>
+      <w:r>
+        <w:t xml:space="preserve"> horizontálnej polohe, pretože otočenie prvkov sa dá vykonávať len v kóde. V plávajúcom menu bude zobrazený popis pre naposledy použité farby, pod ktorým bude 5 tlačidiel reprezentujúcich </w:t>
+      </w:r>
+      <w:r>
+        <w:t>ich</w:t>
+      </w:r>
+      <w:r>
+        <w:t>. Pokiaľ bude mať ale používateľ v minulosti zvolených iba menej ako 5 farieb tak sa nepoužité tlačidlá skryjú.</w:t>
+      </w:r>
+      <w:r>
+        <w:t xml:space="preserve"> </w:t>
+      </w:r>
+      <w:r>
+        <w:t xml:space="preserve">Tlačidlá sa ešte budú upravovať v kóde, ako napríklad zaoblenie rohov. </w:t>
+      </w:r>
+      <w:r>
+        <w:t>Tieto tlačidlá sú pridané z dôvodu rýchlej možnosti voľby z predchádzajúcich výberov.</w:t>
+      </w:r>
+      <w:r>
+        <w:t xml:space="preserve"> </w:t>
+      </w:r>
+      <w:r>
+        <w:t xml:space="preserve">Ak chce používateľ zvoliť inú farbu, tak použije tlačidlo pre otvorenie palety farieb. Po výbere sa nastaví pozadie na jeho voľbu a pridá sa na prvú pozíciu pre naposledy zvolené farby. </w:t>
+      </w:r>
+      <w:r>
+        <w:t xml:space="preserve">Bližší popis pre implementáciu výberu farby nájdeme v kapitole </w:t>
+      </w:r>
+      <w:r>
+        <w:fldChar w:fldCharType="begin"/>
+      </w:r>
+      <w:r>
+        <w:instrText xml:space="preserve"> REF _Ref64712751 \r \h </w:instrText>
+      </w:r>
+      <w:r>
+        <w:fldChar w:fldCharType="separate"/>
+      </w:r>
+      <w:r>
+        <w:t>4.3.3</w:t>
+      </w:r>
+      <w:r>
+        <w:fldChar w:fldCharType="end"/>
+      </w:r>
+      <w:r>
+        <w:t xml:space="preserve"> </w:t>
+      </w:r>
+      <w:r>
+        <w:fldChar w:fldCharType="begin"/>
+      </w:r>
+      <w:r>
+        <w:instrText xml:space="preserve"> REF _Ref64712751 \h </w:instrText>
+      </w:r>
+      <w:r>
+        <w:fldChar w:fldCharType="separate"/>
+      </w:r>
+      <w:r>
+        <w:t>Výber farby</w:t>
+      </w:r>
+      <w:r>
+        <w:fldChar w:fldCharType="end"/>
+      </w:r>
+      <w:r>
+        <w:t>.</w:t>
+      </w:r>
+    </w:p>
+    <w:p>
+      <w:r>
+        <w:t xml:space="preserve">Stredný obrázok reprezentuje výzor plávajúceho menu po zvolení možnosti </w:t>
+      </w:r>
+      <w:r>
+        <w:t>„Časovač“. Ten obsahuje len tri elementy: tlačidlo pre spustenie/zastavenie časovača, popis zobrazujúci ostávajúci čas a tzv. „</w:t>
+      </w:r>
+      <w:proofErr w:type="spellStart"/>
+      <w:r>
+        <w:t>date</w:t>
+      </w:r>
+      <w:proofErr w:type="spellEnd"/>
+      <w:r>
+        <w:t xml:space="preserve"> </w:t>
+      </w:r>
+      <w:proofErr w:type="spellStart"/>
+      <w:r>
+        <w:t>picker</w:t>
+      </w:r>
+      <w:proofErr w:type="spellEnd"/>
+      <w:r>
+        <w:t>“ v ktorom sa nastavia hodiny a minúty pre dĺžku.</w:t>
+      </w:r>
+      <w:r>
+        <w:t xml:space="preserve"> Popis ostávajúceho času a „</w:t>
+      </w:r>
+      <w:proofErr w:type="spellStart"/>
+      <w:r>
+        <w:t>date</w:t>
+      </w:r>
+      <w:proofErr w:type="spellEnd"/>
+      <w:r>
+        <w:t xml:space="preserve"> </w:t>
+      </w:r>
+      <w:proofErr w:type="spellStart"/>
+      <w:r>
+        <w:t>picker</w:t>
+      </w:r>
+      <w:proofErr w:type="spellEnd"/>
+      <w:r>
+        <w:t xml:space="preserve">“ sa budú v zobrazení striedať, </w:t>
+      </w:r>
+      <w:proofErr w:type="spellStart"/>
+      <w:r>
+        <w:t>t.j</w:t>
+      </w:r>
+      <w:proofErr w:type="spellEnd"/>
+      <w:r>
+        <w:t>. vždy bude viditeľný len jeden, podľa toho či je časovač spustený alebo nie. Ak nie je, tak sa zobrazuje „</w:t>
+      </w:r>
+      <w:proofErr w:type="spellStart"/>
+      <w:r>
+        <w:t>date</w:t>
+      </w:r>
+      <w:proofErr w:type="spellEnd"/>
+      <w:r>
+        <w:t xml:space="preserve"> </w:t>
+      </w:r>
+      <w:proofErr w:type="spellStart"/>
+      <w:r>
+        <w:t>picker</w:t>
+      </w:r>
+      <w:proofErr w:type="spellEnd"/>
+      <w:r>
+        <w:t>“. Ak je naopak časovač spustený tak sa skryje a namiesto neho sa zobrazuje koľko času ostáva</w:t>
+      </w:r>
+      <w:r>
+        <w:t xml:space="preserve"> pred zhasnutím displeja.</w:t>
+      </w:r>
+    </w:p>
+    <w:p>
+      <w:r>
+        <w:t>Usporiadanie menu po zvolení poslednej možnosti</w:t>
+      </w:r>
+      <w:r>
+        <w:t xml:space="preserve"> </w:t>
+      </w:r>
+      <w:r>
+        <w:t>„Prechod farieb“</w:t>
+      </w:r>
+      <w:r>
+        <w:t xml:space="preserve"> je zobrazen</w:t>
+      </w:r>
+      <w:r>
+        <w:t>é</w:t>
+      </w:r>
+      <w:r>
+        <w:t xml:space="preserve"> na obrázku najviac vpravo. </w:t>
+      </w:r>
+      <w:r>
+        <w:t xml:space="preserve">Na pravej strane menu je vložené tlačidlo pre spustenie/zastavenie prechodu medzi farbami. Vedľa neho sú zobrazené štyri tlačidlá, ktoré reprezentujú zvolené farby </w:t>
+      </w:r>
+      <w:r>
+        <w:lastRenderedPageBreak/>
+        <w:t>,</w:t>
+      </w:r>
+      <w:r>
+        <w:t xml:space="preserve">medzi ktorými sa bude prechádzať. Nad nimi sú vložené obrázky šípok, ktoré sa v kóde otočia aby ukazovali na priradenú farbu. Po kliknutí na jednotlivé tlačidlo farby sa skryjú všetky ostatné šípky a bude viditeľná iba tá, ktorá ukazuje na vybrané tlačidlo. Tieto obrázky sú tam pridané kvôli tomu, aby bolo pre používateľa jasné, akú farbu môže momentálne prestavovať. Pre zmenu farby sa využíva rovnaký princíp ako v prvej možnosti menu a to pomocou palety farieb. Toto tlačidlo sa nachádza aj s popisom pod tlačidlami farieb prechodu. </w:t>
+      </w:r>
+      <w:r>
+        <w:t>Posledný vkladaný element v menu je „</w:t>
+      </w:r>
+      <w:proofErr w:type="spellStart"/>
+      <w:r>
+        <w:t>slider</w:t>
+      </w:r>
+      <w:proofErr w:type="spellEnd"/>
+      <w:r>
+        <w:t>“, pomocou ktorého sa nastavuje ako rýchlo medzi sebou budú vybrané farby prechádzať. Priradený má samozrejme aj popis</w:t>
+      </w:r>
+      <w:r>
+        <w:t xml:space="preserve"> </w:t>
+      </w:r>
+      <w:r>
+        <w:t>kvôli lepšej orientácii v menu.</w:t>
+      </w:r>
+    </w:p>
+    <w:p>
+      <w:r>
+        <w:t>Po pridaní všetkých elementov a ich prepojení s </w:t>
+      </w:r>
+      <w:proofErr w:type="spellStart"/>
+      <w:r>
+        <w:t>ViewController</w:t>
+      </w:r>
+      <w:proofErr w:type="spellEnd"/>
+      <w:r>
+        <w:t xml:space="preserve"> triedou(tvorí </w:t>
+      </w:r>
+      <w:proofErr w:type="spellStart"/>
+      <w:r>
+        <w:t>controller</w:t>
+      </w:r>
+      <w:proofErr w:type="spellEnd"/>
+      <w:r>
+        <w:t xml:space="preserve"> časť v MVC architektúre), kde ich môžeme ovládať pomocou kódu, ešte musíme nastaviť obmedzenia.  Vďaka ním zaistíme, aby sa prvky zobrazovali na obrazovke správne pre všetky veľkosti zariadení.</w:t>
+      </w:r>
+      <w:r>
+        <w:t xml:space="preserve"> Nastavujú sa obmedzenia pre šírku, výšku elementu alebo vzdialenosti od ostatných prvkov</w:t>
+      </w:r>
+      <w:r>
+        <w:t>, n</w:t>
+      </w:r>
+      <w:r>
+        <w:t xml:space="preserve">apríklad vzdialenosť od okraju obrazovky, alebo od </w:t>
+      </w:r>
+      <w:r>
+        <w:t xml:space="preserve">nejakého tlačidla. </w:t>
+      </w:r>
+      <w:r>
+        <w:t>Taktiež umožňuje zarovnanie elementu na stred</w:t>
+      </w:r>
+      <w:r>
+        <w:t>,</w:t>
+      </w:r>
+      <w:r>
+        <w:t xml:space="preserve"> buď vertikálne alebo horizontálne.</w:t>
+      </w:r>
+      <w:r>
+        <w:t xml:space="preserve"> Pomocou kombinácií všetkých týchto možnosti sa snažíme dosiahnuť najlepšie všeobecné zobrazenie pre obrazovky mobilných zariadení.</w:t>
+      </w:r>
+      <w:r>
+        <w:t xml:space="preserve"> Taktiež musíme prispôsobiť usporiadanie prvkov pre zmenu polohy zariadenia(na výšku alebo šírku).</w:t>
+      </w:r>
+    </w:p>
+    <w:p>
       <w:pPr>
         <w:pStyle w:val="Nadpis3"/>
       </w:pPr>
@@ -19406,9 +20104,43 @@
       <w:pPr>
         <w:pStyle w:val="Nadpis3"/>
       </w:pPr>
+      <w:bookmarkStart w:id="126" w:name="_Ref64712751"/>
       <w:r>
         <w:t>Výber farby</w:t>
       </w:r>
+      <w:bookmarkEnd w:id="126"/>
+    </w:p>
+    <w:p>
+      <w:r>
+        <w:t>//</w:t>
+      </w:r>
+      <w:proofErr w:type="spellStart"/>
+      <w:r>
+        <w:t>popisat</w:t>
+      </w:r>
+      <w:proofErr w:type="spellEnd"/>
+      <w:r>
+        <w:t xml:space="preserve"> zmenu opr</w:t>
+      </w:r>
+      <w:r>
+        <w:t>o</w:t>
+      </w:r>
+      <w:r>
+        <w:t xml:space="preserve">ti </w:t>
+      </w:r>
+      <w:proofErr w:type="spellStart"/>
+      <w:r>
+        <w:t>povodnemu</w:t>
+      </w:r>
+      <w:proofErr w:type="spellEnd"/>
+      <w:r>
+        <w:t xml:space="preserve"> riešeniu so </w:t>
+      </w:r>
+      <w:proofErr w:type="spellStart"/>
+      <w:r>
+        <w:t>sliderom</w:t>
+      </w:r>
+      <w:proofErr w:type="spellEnd"/>
     </w:p>
     <w:p>
       <w:pPr>
@@ -19509,6 +20241,7 @@
     </w:p>
     <w:p>
       <w:r>
+        <w:lastRenderedPageBreak/>
         <w:t>//</w:t>
       </w:r>
       <w:r>
@@ -19666,7 +20399,7 @@
       <w:r>
         <w:t xml:space="preserve"> </w:t>
       </w:r>
-      <w:hyperlink r:id="rId28" w:history="1">
+      <w:hyperlink r:id="rId31" w:history="1">
         <w:r>
           <w:rPr>
             <w:rStyle w:val="Hypertextovprepojenie"/>
@@ -19701,36 +20434,36 @@
       <w:pPr>
         <w:pStyle w:val="Nadpis1"/>
       </w:pPr>
-      <w:bookmarkStart w:id="124" w:name="_Toc63688174"/>
+      <w:bookmarkStart w:id="127" w:name="_Toc63688174"/>
       <w:r>
         <w:lastRenderedPageBreak/>
         <w:t>Výsledky práce</w:t>
       </w:r>
-      <w:bookmarkEnd w:id="124"/>
+      <w:bookmarkEnd w:id="127"/>
     </w:p>
     <w:p>
       <w:pPr>
         <w:pStyle w:val="Nadpis2"/>
       </w:pPr>
-      <w:bookmarkStart w:id="125" w:name="_Toc63688175"/>
+      <w:bookmarkStart w:id="128" w:name="_Toc63688175"/>
       <w:r>
         <w:t>Ukážka</w:t>
       </w:r>
       <w:r>
         <w:t xml:space="preserve"> funkcií aplikácie</w:t>
       </w:r>
-      <w:bookmarkEnd w:id="125"/>
+      <w:bookmarkEnd w:id="128"/>
     </w:p>
     <w:p/>
     <w:p>
       <w:pPr>
         <w:pStyle w:val="Nadpis2"/>
       </w:pPr>
-      <w:bookmarkStart w:id="126" w:name="_Toc63688176"/>
+      <w:bookmarkStart w:id="129" w:name="_Toc63688176"/>
       <w:r>
         <w:t>Porovnanie s existujúcimi aplikáciami</w:t>
       </w:r>
-      <w:bookmarkEnd w:id="126"/>
+      <w:bookmarkEnd w:id="129"/>
     </w:p>
     <w:p/>
     <w:p>
@@ -19754,12 +20487,12 @@
       <w:pPr>
         <w:pStyle w:val="Nadpis1"/>
       </w:pPr>
-      <w:bookmarkStart w:id="127" w:name="_Toc63688177"/>
+      <w:bookmarkStart w:id="130" w:name="_Toc63688177"/>
       <w:r>
         <w:lastRenderedPageBreak/>
         <w:t>Diskusia</w:t>
       </w:r>
-      <w:bookmarkEnd w:id="127"/>
+      <w:bookmarkEnd w:id="130"/>
     </w:p>
     <w:p/>
     <w:p>
@@ -19787,12 +20520,12 @@
           <w:numId w:val="0"/>
         </w:numPr>
       </w:pPr>
-      <w:bookmarkStart w:id="128" w:name="_Toc63688178"/>
+      <w:bookmarkStart w:id="131" w:name="_Toc63688178"/>
       <w:r>
         <w:lastRenderedPageBreak/>
         <w:t>Záver</w:t>
       </w:r>
-      <w:bookmarkEnd w:id="128"/>
+      <w:bookmarkEnd w:id="131"/>
     </w:p>
     <w:p/>
     <w:p>
@@ -19812,7 +20545,7 @@
         <w:br w:type="page"/>
       </w:r>
     </w:p>
-    <w:bookmarkStart w:id="129" w:name="_Toc63688179" w:displacedByCustomXml="next"/>
+    <w:bookmarkStart w:id="132" w:name="_Toc63688179" w:displacedByCustomXml="next"/>
     <w:sdt>
       <w:sdtPr>
         <w:rPr>
@@ -19846,7 +20579,7 @@
           <w:r>
             <w:t>Zoznam použitej literatúry</w:t>
           </w:r>
-          <w:bookmarkEnd w:id="129"/>
+          <w:bookmarkEnd w:id="132"/>
         </w:p>
         <w:p>
           <w:pPr>
@@ -20750,7 +21483,23 @@
         <w:footnoteRef/>
       </w:r>
       <w:r>
-        <w:t xml:space="preserve"> Bečárová, K. Biologické LED osvetlenie s cirkadiánnou reguláciou. 2019.</w:t>
+        <w:t xml:space="preserve"> </w:t>
+      </w:r>
+      <w:proofErr w:type="spellStart"/>
+      <w:r>
+        <w:t>Bečárová</w:t>
+      </w:r>
+      <w:proofErr w:type="spellEnd"/>
+      <w:r>
+        <w:t>, K. Biologické LED osvetlenie s </w:t>
+      </w:r>
+      <w:proofErr w:type="spellStart"/>
+      <w:r>
+        <w:t>cirkadiánnou</w:t>
+      </w:r>
+      <w:proofErr w:type="spellEnd"/>
+      <w:r>
+        <w:t xml:space="preserve"> reguláciou. 2019.</w:t>
       </w:r>
     </w:p>
   </w:footnote>
@@ -20770,8 +21519,13 @@
       </w:r>
       <w:bookmarkStart w:id="59" w:name="OLE_LINK49"/>
       <w:bookmarkStart w:id="60" w:name="OLE_LINK50"/>
-      <w:r>
-        <w:t>Maierová, L. Svetlo v budovách a jeho nevizuálne vnímanie. 2018.</w:t>
+      <w:proofErr w:type="spellStart"/>
+      <w:r>
+        <w:t>Maierová</w:t>
+      </w:r>
+      <w:proofErr w:type="spellEnd"/>
+      <w:r>
+        <w:t>, L. Svetlo v budovách a jeho nevizuálne vnímanie. 2018.</w:t>
       </w:r>
     </w:p>
     <w:bookmarkEnd w:id="59"/>
@@ -20841,8 +21595,13 @@
       <w:r>
         <w:t xml:space="preserve"> </w:t>
       </w:r>
-      <w:r>
-        <w:t>Maierová, L. Svetlo v budovách a jeho nevizuálne vnímanie. 2018.</w:t>
+      <w:proofErr w:type="spellStart"/>
+      <w:r>
+        <w:t>Maierová</w:t>
+      </w:r>
+      <w:proofErr w:type="spellEnd"/>
+      <w:r>
+        <w:t>, L. Svetlo v budovách a jeho nevizuálne vnímanie. 2018.</w:t>
       </w:r>
     </w:p>
   </w:footnote>
@@ -20860,9 +21619,83 @@
       <w:r>
         <w:t xml:space="preserve"> </w:t>
       </w:r>
-      <w:r>
-        <w:t>Capretto, L. The night-light color that can actually help foster sleep</w:t>
-      </w:r>
+      <w:proofErr w:type="spellStart"/>
+      <w:r>
+        <w:t>Capretto</w:t>
+      </w:r>
+      <w:proofErr w:type="spellEnd"/>
+      <w:r>
+        <w:t xml:space="preserve">, L. </w:t>
+      </w:r>
+      <w:proofErr w:type="spellStart"/>
+      <w:r>
+        <w:t>The</w:t>
+      </w:r>
+      <w:proofErr w:type="spellEnd"/>
+      <w:r>
+        <w:t xml:space="preserve"> </w:t>
+      </w:r>
+      <w:proofErr w:type="spellStart"/>
+      <w:r>
+        <w:t>night-light</w:t>
+      </w:r>
+      <w:proofErr w:type="spellEnd"/>
+      <w:r>
+        <w:t xml:space="preserve"> </w:t>
+      </w:r>
+      <w:proofErr w:type="spellStart"/>
+      <w:r>
+        <w:t>color</w:t>
+      </w:r>
+      <w:proofErr w:type="spellEnd"/>
+      <w:r>
+        <w:t xml:space="preserve"> </w:t>
+      </w:r>
+      <w:proofErr w:type="spellStart"/>
+      <w:r>
+        <w:t>that</w:t>
+      </w:r>
+      <w:proofErr w:type="spellEnd"/>
+      <w:r>
+        <w:t xml:space="preserve"> </w:t>
+      </w:r>
+      <w:proofErr w:type="spellStart"/>
+      <w:r>
+        <w:t>can</w:t>
+      </w:r>
+      <w:proofErr w:type="spellEnd"/>
+      <w:r>
+        <w:t xml:space="preserve"> </w:t>
+      </w:r>
+      <w:proofErr w:type="spellStart"/>
+      <w:r>
+        <w:t>actually</w:t>
+      </w:r>
+      <w:proofErr w:type="spellEnd"/>
+      <w:r>
+        <w:t xml:space="preserve"> </w:t>
+      </w:r>
+      <w:proofErr w:type="spellStart"/>
+      <w:r>
+        <w:t>help</w:t>
+      </w:r>
+      <w:proofErr w:type="spellEnd"/>
+      <w:r>
+        <w:t xml:space="preserve"> </w:t>
+      </w:r>
+      <w:proofErr w:type="spellStart"/>
+      <w:r>
+        <w:t>foster</w:t>
+      </w:r>
+      <w:proofErr w:type="spellEnd"/>
+      <w:r>
+        <w:t xml:space="preserve"> </w:t>
+      </w:r>
+      <w:proofErr w:type="spellStart"/>
+      <w:r>
+        <w:t>sleep</w:t>
+      </w:r>
+      <w:proofErr w:type="spellEnd"/>
     </w:p>
   </w:footnote>
   <w:footnote w:id="7">
@@ -20879,8 +21712,37 @@
       <w:r>
         <w:t xml:space="preserve"> </w:t>
       </w:r>
-      <w:r>
-        <w:t>Gu, T. Newzoo’s global mobile market report. 2019.</w:t>
+      <w:proofErr w:type="spellStart"/>
+      <w:r>
+        <w:t>Gu</w:t>
+      </w:r>
+      <w:proofErr w:type="spellEnd"/>
+      <w:r>
+        <w:t xml:space="preserve">, T. </w:t>
+      </w:r>
+      <w:proofErr w:type="spellStart"/>
+      <w:r>
+        <w:t>Newzoo’s</w:t>
+      </w:r>
+      <w:proofErr w:type="spellEnd"/>
+      <w:r>
+        <w:t xml:space="preserve"> </w:t>
+      </w:r>
+      <w:proofErr w:type="spellStart"/>
+      <w:r>
+        <w:t>global</w:t>
+      </w:r>
+      <w:proofErr w:type="spellEnd"/>
+      <w:r>
+        <w:t xml:space="preserve"> mobile </w:t>
+      </w:r>
+      <w:proofErr w:type="spellStart"/>
+      <w:r>
+        <w:t>market</w:t>
+      </w:r>
+      <w:proofErr w:type="spellEnd"/>
+      <w:r>
+        <w:t xml:space="preserve"> report. 2019.</w:t>
       </w:r>
     </w:p>
   </w:footnote>
@@ -20900,8 +21762,21 @@
       <w:r>
         <w:t xml:space="preserve"> </w:t>
       </w:r>
-      <w:r>
-        <w:t>Sinicki, A. I want to develop Android apps – What language should I learn?. 2019.</w:t>
+      <w:proofErr w:type="spellStart"/>
+      <w:r>
+        <w:t>Sinicki</w:t>
+      </w:r>
+      <w:proofErr w:type="spellEnd"/>
+      <w:r>
+        <w:t>, A. I </w:t>
+      </w:r>
+      <w:proofErr w:type="spellStart"/>
+      <w:r>
+        <w:t>want</w:t>
+      </w:r>
+      <w:proofErr w:type="spellEnd"/>
+      <w:r>
+        <w:t xml:space="preserve"> to develop Android apps – What language should I learn?. 2019.</w:t>
       </w:r>
     </w:p>
     <w:bookmarkEnd w:id="72"/>
@@ -20942,10 +21817,7 @@
         <w:footnoteRef/>
       </w:r>
       <w:r>
-        <w:t xml:space="preserve"> </w:t>
-      </w:r>
-      <w:r>
-        <w:t>Scully, E. Best Android Programming Languages. 2020</w:t>
+        <w:t xml:space="preserve"> Scully, E. Best Android Programming Languages. 2020</w:t>
       </w:r>
     </w:p>
   </w:footnote>
@@ -20961,10 +21833,7 @@
         <w:footnoteRef/>
       </w:r>
       <w:r>
-        <w:t xml:space="preserve"> </w:t>
-      </w:r>
-      <w:r>
-        <w:t>Sinicki, A. I want to develop Android apps – What language should I learn?. 2019.</w:t>
+        <w:t xml:space="preserve"> Sinicki, A. I want to develop Android apps – What language should I learn?. 2019.</w:t>
       </w:r>
     </w:p>
     <w:p>
@@ -20985,10 +21854,10 @@
         <w:footnoteRef/>
       </w:r>
       <w:r>
-        <w:t xml:space="preserve"> Royal, S. iPhone OS 1: </w:t>
-      </w:r>
-      <w:r>
-        <w:t>The Beginning of an Era. 2017.</w:t>
+        <w:t xml:space="preserve"> Royal, S. </w:t>
+      </w:r>
+      <w:r>
+        <w:t>iPhone OS 1: The Beginning of an Era. 2017.</w:t>
       </w:r>
     </w:p>
   </w:footnote>
@@ -21004,10 +21873,7 @@
         <w:footnoteRef/>
       </w:r>
       <w:r>
-        <w:t xml:space="preserve"> </w:t>
-      </w:r>
-      <w:r>
-        <w:t>Costello, S. The History of iOS, from Version 1.0 to 14.0. 2020</w:t>
+        <w:t xml:space="preserve"> Costello, S. The History of iOS, from Version 1.0 to 14.0. 2020</w:t>
       </w:r>
     </w:p>
   </w:footnote>
@@ -21023,10 +21889,10 @@
         <w:footnoteRef/>
       </w:r>
       <w:r>
-        <w:t xml:space="preserve"> Lacko, Ľ. Vývoj </w:t>
-      </w:r>
-      <w:r>
-        <w:t>aplikací pro iOS. 2018</w:t>
+        <w:t xml:space="preserve"> Lacko, Ľ. </w:t>
+      </w:r>
+      <w:r>
+        <w:t>Vývoj aplikací pro iOS. 2018</w:t>
       </w:r>
     </w:p>
   </w:footnote>
@@ -21042,10 +21908,7 @@
         <w:footnoteRef/>
       </w:r>
       <w:r>
-        <w:t xml:space="preserve"> </w:t>
-      </w:r>
-      <w:r>
-        <w:t>Biggs, J. Top 7 Programming Languages for iPhone App Development. 2020.</w:t>
+        <w:t xml:space="preserve"> Biggs, J. Top 7 Programming Languages for iPhone App Development. 2020.</w:t>
       </w:r>
     </w:p>
   </w:footnote>
@@ -21095,10 +21958,10 @@
       <w:bookmarkStart w:id="92" w:name="OLE_LINK61"/>
       <w:bookmarkStart w:id="93" w:name="OLE_LINK62"/>
       <w:r>
-        <w:t xml:space="preserve">Lacko, Ľ. Vývoj </w:t>
-      </w:r>
-      <w:r>
-        <w:t>aplikací pro iOS. 2018.</w:t>
+        <w:t xml:space="preserve">Lacko, Ľ. </w:t>
+      </w:r>
+      <w:r>
+        <w:t>Vývoj aplikací pro iOS. 2018.</w:t>
       </w:r>
       <w:bookmarkEnd w:id="92"/>
       <w:bookmarkEnd w:id="93"/>
@@ -21116,10 +21979,10 @@
         <w:footnoteRef/>
       </w:r>
       <w:r>
-        <w:t xml:space="preserve"> Lacko, Ľ. Vývoj </w:t>
-      </w:r>
-      <w:r>
-        <w:t>aplikací pro iOS. 2018.</w:t>
+        <w:t xml:space="preserve"> Lacko, Ľ. </w:t>
+      </w:r>
+      <w:r>
+        <w:t>Vývoj aplikací pro iOS. 2018.</w:t>
       </w:r>
     </w:p>
   </w:footnote>
@@ -21164,10 +22027,7 @@
         <w:footnoteRef/>
       </w:r>
       <w:r>
-        <w:t xml:space="preserve"> </w:t>
-      </w:r>
-      <w:r>
-        <w:t xml:space="preserve">Bohon, C. </w:t>
+        <w:t xml:space="preserve"> Bohon, C. </w:t>
       </w:r>
       <w:r>
         <w:t>Apple's Swift programming language: Cheat sheet</w:t>
@@ -21189,10 +22049,7 @@
         <w:footnoteRef/>
       </w:r>
       <w:r>
-        <w:t xml:space="preserve"> </w:t>
-      </w:r>
-      <w:r>
-        <w:t>Kremenek T. Swift 5 released!. 2019.</w:t>
+        <w:t xml:space="preserve"> Kremenek T. Swift 5 released!. 2019.</w:t>
       </w:r>
     </w:p>
   </w:footnote>

</xml_diff>

<commit_message>
dokončený popis pre prechod medzi farbami a popísané testovanie
</commit_message>
<xml_diff>
--- a/BakalarskaPracaKostelej.docx
+++ b/BakalarskaPracaKostelej.docx
@@ -22161,134 +22161,303 @@
       <w:bookmarkEnd w:id="138"/>
     </w:p>
     <w:p>
+      <w:r>
+        <w:t>Posledná funkcionalita, ktorú sme implementovali bolo striedanie farieb po uplynutom čase. V menu sa po tejto voľbe zobrazia štyri tlačidlá reprezentujúce farby, medzi ktorými sa bude prechádzať. Pri každej z nich je priradená šípka</w:t>
+      </w:r>
+      <w:r>
+        <w:t>, ktorá ukazuje na farbu ktorá sa môže aktuálne meniť(vždy je viditeľná len jedna šípka)</w:t>
+      </w:r>
+      <w:r>
+        <w:t xml:space="preserve">. </w:t>
+      </w:r>
+      <w:r>
+        <w:t xml:space="preserve">Hodnoty farieb sú uchovávané v poli s nemennou veľkosťou 4. </w:t>
+      </w:r>
+    </w:p>
+    <w:p>
+      <w:r>
+        <w:t xml:space="preserve">Zmena farby funguje rovnako ako v prvej voľbe menu. Vyberá sa pomocou palety farieb. </w:t>
+      </w:r>
+      <w:r>
+        <w:t>Zvolená hodnota sa priradí do indexu poľa podľa toho, na ktoré tlačidlo ukazuje aktuálne šípka.</w:t>
+      </w:r>
+      <w:r>
+        <w:t xml:space="preserve"> </w:t>
+      </w:r>
+    </w:p>
+    <w:p>
+      <w:r>
+        <w:t xml:space="preserve">Po stlačení tlačidla pre </w:t>
+      </w:r>
+      <w:r>
+        <w:t>zapínanie</w:t>
+      </w:r>
+      <w:r>
+        <w:t>/vypínanie prechodu farieb sa overuje či je prechod aktívny. Pokiaľ nie je, tak preberá</w:t>
+      </w:r>
+      <w:r>
+        <w:t xml:space="preserve"> hodnotu</w:t>
+      </w:r>
+      <w:r>
+        <w:t xml:space="preserve"> rýchlos</w:t>
+      </w:r>
+      <w:r>
+        <w:t>ti</w:t>
+      </w:r>
+      <w:r>
+        <w:t xml:space="preserve"> prechodu, ktor</w:t>
+      </w:r>
+      <w:r>
+        <w:t>á</w:t>
+      </w:r>
+      <w:r>
+        <w:t xml:space="preserve"> je nastaviteľn</w:t>
+      </w:r>
+      <w:r>
+        <w:t>á</w:t>
+      </w:r>
+      <w:r>
+        <w:t xml:space="preserve"> pre používateľa pomocou „</w:t>
+      </w:r>
+      <w:proofErr w:type="spellStart"/>
+      <w:r>
+        <w:t>slideru</w:t>
+      </w:r>
+      <w:proofErr w:type="spellEnd"/>
+      <w:r>
+        <w:t xml:space="preserve">“. Podľa zvolenej rýchlosti sa určí ako často bude vstupovať do funkcie, ktorá ovláda </w:t>
+      </w:r>
+      <w:r>
+        <w:t>prelínanie</w:t>
+      </w:r>
+      <w:r>
+        <w:t xml:space="preserve"> medzi farbami. Pôvodne sme implementovali okamžitý prechod</w:t>
+      </w:r>
+      <w:r>
+        <w:t>(farba sa hneď zmenila na ďalšiu)</w:t>
+      </w:r>
+      <w:r>
+        <w:t xml:space="preserve">, ktorý pôsobil veľmi rušivo. </w:t>
+      </w:r>
+      <w:r>
+        <w:t>Preto sme upravili kód tak, aby po uplynutí času postupne</w:t>
+      </w:r>
+      <w:r>
+        <w:t xml:space="preserve"> pozadie</w:t>
+      </w:r>
+      <w:r>
+        <w:t xml:space="preserve"> tmavl</w:t>
+      </w:r>
+      <w:r>
+        <w:t>o a potom sa preplo na</w:t>
+      </w:r>
+      <w:r>
+        <w:t xml:space="preserve"> ďalšiu farbu, ktorá sa </w:t>
+      </w:r>
+      <w:r>
+        <w:t>časom</w:t>
+      </w:r>
+      <w:r>
+        <w:t xml:space="preserve"> </w:t>
+      </w:r>
+      <w:r>
+        <w:t>rozjasní</w:t>
+      </w:r>
+      <w:r>
+        <w:t xml:space="preserve">. </w:t>
+      </w:r>
+      <w:r>
+        <w:t>Takýto prechod je</w:t>
+      </w:r>
+      <w:r>
+        <w:t xml:space="preserve"> plynulý a</w:t>
+      </w:r>
+      <w:r>
+        <w:t xml:space="preserve"> príjemnejší. </w:t>
+      </w:r>
+      <w:r>
+        <w:t xml:space="preserve">Farby sa menia cyklicky </w:t>
+      </w:r>
+      <w:r>
+        <w:t>pri prechode hodnotami poľa.</w:t>
+      </w:r>
+    </w:p>
+    <w:p>
+      <w:r>
+        <w:t>Ak používateľ zmení rýchlosť prechod</w:t>
+      </w:r>
+      <w:r>
+        <w:t>u</w:t>
+      </w:r>
+      <w:r>
+        <w:t xml:space="preserve"> počas toho ako je aktívny, tak</w:t>
+      </w:r>
+      <w:r>
+        <w:t xml:space="preserve"> sa</w:t>
+      </w:r>
+      <w:r>
+        <w:t xml:space="preserve"> ruší pôvodný časovač pre vstupovanie do </w:t>
+      </w:r>
+      <w:r>
+        <w:t>funkcie</w:t>
+      </w:r>
+      <w:r>
+        <w:t>,</w:t>
+      </w:r>
+      <w:r>
+        <w:t> vytvára</w:t>
+      </w:r>
+      <w:r>
+        <w:t xml:space="preserve"> sa</w:t>
+      </w:r>
+      <w:r>
+        <w:t xml:space="preserve"> nový s upravenou </w:t>
+      </w:r>
+      <w:r>
+        <w:t>rýchlosťou</w:t>
+      </w:r>
+      <w:r>
+        <w:t xml:space="preserve"> a začína opäť od indexu 0</w:t>
+      </w:r>
+      <w:r>
+        <w:t xml:space="preserve">. </w:t>
+      </w:r>
+      <w:r>
+        <w:t xml:space="preserve">Ak sa stlačí tlačidlo pre spustenie/vypnutie prechodu medzi farbami a prechod je aktívny, tak sa taktiež ruší časovač a pozadie sa nastaví na hodnotu pôvodne zvolenej farby </w:t>
+      </w:r>
+      <w:r>
+        <w:t xml:space="preserve">statického pozadia. </w:t>
+      </w:r>
+    </w:p>
+    <w:p>
+      <w:r>
+        <w:t>Počas prechodu medzi farbami sa musí riešiť aj zvolenie tmavého alebo svetlého status baru, keďže môžu byť zvolené rôzne tmavé farby. Overenie pre voľbu správneho status baru nastáva po tom, ako nastal úplný prechod na danú farbu</w:t>
+      </w:r>
+      <w:r>
+        <w:t xml:space="preserve">, </w:t>
+      </w:r>
+      <w:proofErr w:type="spellStart"/>
+      <w:r>
+        <w:t>t.j</w:t>
+      </w:r>
+      <w:proofErr w:type="spellEnd"/>
+      <w:r>
+        <w:t xml:space="preserve">. po skončení stmavenia. </w:t>
+      </w:r>
+    </w:p>
+    <w:p>
       <w:pPr>
         <w:pStyle w:val="Nadpis3"/>
       </w:pPr>
-      <w:bookmarkStart w:id="139" w:name="_Toc64799993"/>
-      <w:r>
-        <w:t>Problémy pri implementácii</w:t>
+      <w:bookmarkStart w:id="139" w:name="_Toc64799994"/>
+      <w:r>
+        <w:t>Testovanie</w:t>
       </w:r>
       <w:bookmarkEnd w:id="139"/>
     </w:p>
     <w:p>
-      <w:pPr>
-        <w:pStyle w:val="Nadpis3"/>
-      </w:pPr>
-      <w:bookmarkStart w:id="140" w:name="_Toc64799994"/>
-      <w:r>
-        <w:t>Testovanie</w:t>
-      </w:r>
-      <w:bookmarkEnd w:id="140"/>
-    </w:p>
-    <w:p>
-      <w:r>
-        <w:t>//</w:t>
-      </w:r>
-      <w:proofErr w:type="spellStart"/>
-      <w:r>
-        <w:t>flow</w:t>
-      </w:r>
-      <w:proofErr w:type="spellEnd"/>
-      <w:r>
-        <w:t xml:space="preserve"> </w:t>
-      </w:r>
-      <w:proofErr w:type="spellStart"/>
-      <w:r>
-        <w:t>mode</w:t>
-      </w:r>
-      <w:proofErr w:type="spellEnd"/>
-      <w:r>
-        <w:t xml:space="preserve"> ako som menil </w:t>
-      </w:r>
-      <w:r>
-        <w:t>skokový prechod na stmavený</w:t>
-      </w:r>
-    </w:p>
-    <w:p>
-      <w:r>
-        <w:t>//</w:t>
-      </w:r>
-      <w:r>
-        <w:t>vyriešené otočenie zariadenia</w:t>
-      </w:r>
-    </w:p>
-    <w:p>
-      <w:r>
-        <w:t xml:space="preserve">//popísať ako sme využili </w:t>
-      </w:r>
-      <w:proofErr w:type="spellStart"/>
-      <w:r>
-        <w:t>color</w:t>
-      </w:r>
-      <w:proofErr w:type="spellEnd"/>
-      <w:r>
-        <w:t xml:space="preserve"> </w:t>
-      </w:r>
-      <w:proofErr w:type="spellStart"/>
-      <w:r>
-        <w:t>picker</w:t>
-      </w:r>
-      <w:proofErr w:type="spellEnd"/>
-      <w:r>
-        <w:t xml:space="preserve"> pre </w:t>
-      </w:r>
-      <w:proofErr w:type="spellStart"/>
-      <w:r>
-        <w:t>iOS</w:t>
-      </w:r>
-      <w:proofErr w:type="spellEnd"/>
-      <w:r>
-        <w:t xml:space="preserve"> 14.0 a</w:t>
-      </w:r>
-      <w:r>
-        <w:t> </w:t>
-      </w:r>
-      <w:r>
-        <w:t>vyššie</w:t>
-      </w:r>
-    </w:p>
-    <w:p>
-      <w:r>
-        <w:t xml:space="preserve">//riešenie zmeny status bar </w:t>
-      </w:r>
-      <w:proofErr w:type="spellStart"/>
-      <w:r>
-        <w:t>style</w:t>
-      </w:r>
-      <w:proofErr w:type="spellEnd"/>
-      <w:r>
-        <w:t xml:space="preserve"> pre zmenu farby</w:t>
-      </w:r>
-    </w:p>
-    <w:p>
-      <w:r>
-        <w:t xml:space="preserve">//popísať využitú </w:t>
-      </w:r>
-      <w:proofErr w:type="spellStart"/>
-      <w:r>
-        <w:t>extension</w:t>
-      </w:r>
-      <w:proofErr w:type="spellEnd"/>
-      <w:r>
-        <w:t xml:space="preserve"> pre zmenu jasu prechodov farieb</w:t>
-      </w:r>
-    </w:p>
-    <w:p>
-      <w:r>
-        <w:t>//popísať chybu pri časovači že sa menil až po druhom zatočení</w:t>
-      </w:r>
-    </w:p>
-    <w:p>
-      <w:r>
-        <w:t>//popísať al</w:t>
-      </w:r>
-      <w:r>
-        <w:t>g</w:t>
-      </w:r>
-      <w:r>
-        <w:t>oritmus pre prechod medzi farbami</w:t>
-      </w:r>
-    </w:p>
+      <w:r>
+        <w:t>Aplikácia bola počas implementácie neustále testovaná po pridaní nových funkcií</w:t>
+      </w:r>
+      <w:r>
+        <w:t>,</w:t>
+      </w:r>
+      <w:r>
+        <w:t xml:space="preserve"> aby sa nedostatky odhalili čo najskôr. Pre testovanie sa využívali simulátory zariadení rôznych veľkostí displeja.</w:t>
+      </w:r>
+      <w:r>
+        <w:t xml:space="preserve"> Použité boli modely iPhone SE(druhá generácia), iPhone 11, </w:t>
+      </w:r>
+      <w:proofErr w:type="spellStart"/>
+      <w:r>
+        <w:t>iphone</w:t>
+      </w:r>
+      <w:proofErr w:type="spellEnd"/>
+      <w:r>
+        <w:t xml:space="preserve"> 12 mini a iPhone 12 Pro Max</w:t>
+      </w:r>
+      <w:r>
+        <w:t xml:space="preserve"> kvôli ich rôznorodým veľkostiam</w:t>
+      </w:r>
+      <w:r>
+        <w:t>.</w:t>
+      </w:r>
+      <w:r>
+        <w:t xml:space="preserve"> Mohli sme teda vyskúšať</w:t>
+      </w:r>
+      <w:r>
+        <w:t>,</w:t>
+      </w:r>
+      <w:r>
+        <w:t xml:space="preserve"> či sa elementy zobrazujú</w:t>
+      </w:r>
+      <w:r>
+        <w:t xml:space="preserve"> správne</w:t>
+      </w:r>
+      <w:r>
+        <w:t xml:space="preserve"> na všetkých modeloch.</w:t>
+      </w:r>
+      <w:r>
+        <w:t xml:space="preserve"> Taktiež sa skúšala správnosť zobrazenia </w:t>
+      </w:r>
+      <w:r>
+        <w:t>n</w:t>
+      </w:r>
+      <w:r>
+        <w:t>a výšku aj na šírku, napríklad „</w:t>
+      </w:r>
+      <w:proofErr w:type="spellStart"/>
+      <w:r>
+        <w:t>slider</w:t>
+      </w:r>
+      <w:proofErr w:type="spellEnd"/>
+      <w:r>
+        <w:t>“ pre nastavenie jasu displeja sa po otočení na šírku pretáča na vodorovnú polohu</w:t>
+      </w:r>
+      <w:r>
+        <w:t xml:space="preserve">, aby bolo celý viditeľný. </w:t>
+      </w:r>
+    </w:p>
+    <w:p>
+      <w:r>
+        <w:lastRenderedPageBreak/>
+        <w:t>Aj keď sú simulátory kvalitne spracované, nie je to skutočné zariadenie. Kvôli tomu je vhodné po vyskúšaní aplikácie cez simulátor</w:t>
+      </w:r>
+      <w:r>
+        <w:t>,</w:t>
+      </w:r>
+      <w:r>
+        <w:t xml:space="preserve"> otestovať </w:t>
+      </w:r>
+      <w:r>
+        <w:t xml:space="preserve">ju </w:t>
+      </w:r>
+      <w:r>
+        <w:t>aj na fyzickom zariadení</w:t>
+      </w:r>
+      <w:r>
+        <w:t xml:space="preserve"> pokiaľ máme k takému zariadeniu prístup. </w:t>
+      </w:r>
+      <w:r>
+        <w:t xml:space="preserve">Niektoré funkcie sa dokonca nedajú vyskúšať na simulátore alebo to nie je také jednoduché, napríklad </w:t>
+      </w:r>
+      <w:r>
+        <w:t>sa</w:t>
+      </w:r>
+      <w:r>
+        <w:t xml:space="preserve"> nezobrazuje zmen</w:t>
+      </w:r>
+      <w:r>
+        <w:t>a</w:t>
+      </w:r>
+      <w:r>
+        <w:t xml:space="preserve"> jasu displeja.</w:t>
+      </w:r>
+      <w:r>
+        <w:t xml:space="preserve"> Pre testovanie na fyzickom zariadení sme použili model iPhone SE druhej generácie. </w:t>
+      </w:r>
+    </w:p>
+    <w:p/>
     <w:p>
       <w:r>
         <w:t>//TODO ak budem testovať aj na starom SE tak dopísať do 4.3</w:t>
@@ -22321,36 +22490,46 @@
       <w:pPr>
         <w:pStyle w:val="Nadpis1"/>
       </w:pPr>
-      <w:bookmarkStart w:id="141" w:name="_Toc64799995"/>
+      <w:bookmarkStart w:id="140" w:name="_Toc64799995"/>
       <w:r>
         <w:lastRenderedPageBreak/>
         <w:t>Výsledky práce</w:t>
       </w:r>
+      <w:bookmarkEnd w:id="140"/>
+    </w:p>
+    <w:p>
+      <w:pPr>
+        <w:pStyle w:val="Nadpis2"/>
+      </w:pPr>
+      <w:bookmarkStart w:id="141" w:name="_Toc64799996"/>
+      <w:r>
+        <w:t>Ukážka</w:t>
+      </w:r>
+      <w:r>
+        <w:t xml:space="preserve"> </w:t>
+      </w:r>
+      <w:r>
+        <w:t>funkčnej</w:t>
+      </w:r>
+      <w:r>
+        <w:t xml:space="preserve"> aplikácie</w:t>
+      </w:r>
       <w:bookmarkEnd w:id="141"/>
     </w:p>
     <w:p>
+      <w:r>
+        <w:t>//porovnať s návrhom</w:t>
+      </w:r>
+    </w:p>
+    <w:p>
       <w:pPr>
         <w:pStyle w:val="Nadpis2"/>
       </w:pPr>
-      <w:bookmarkStart w:id="142" w:name="_Toc64799996"/>
-      <w:r>
-        <w:t>Ukážka</w:t>
-      </w:r>
-      <w:r>
-        <w:t xml:space="preserve"> funkcií aplikácie</w:t>
+      <w:bookmarkStart w:id="142" w:name="_Toc64799997"/>
+      <w:r>
+        <w:t>Porovnanie s existujúcimi aplikáciami</w:t>
       </w:r>
       <w:bookmarkEnd w:id="142"/>
-    </w:p>
-    <w:p/>
-    <w:p>
-      <w:pPr>
-        <w:pStyle w:val="Nadpis2"/>
-      </w:pPr>
-      <w:bookmarkStart w:id="143" w:name="_Toc64799997"/>
-      <w:r>
-        <w:t>Porovnanie s existujúcimi aplikáciami</w:t>
-      </w:r>
-      <w:bookmarkEnd w:id="143"/>
     </w:p>
     <w:p/>
     <w:p>
@@ -22373,13 +22552,17 @@
     <w:p>
       <w:pPr>
         <w:pStyle w:val="Nadpis1"/>
-      </w:pPr>
-      <w:bookmarkStart w:id="144" w:name="_Toc64799998"/>
+        <w:numPr>
+          <w:ilvl w:val="0"/>
+          <w:numId w:val="0"/>
+        </w:numPr>
+      </w:pPr>
+      <w:bookmarkStart w:id="143" w:name="_Toc64799999"/>
       <w:r>
         <w:lastRenderedPageBreak/>
-        <w:t>Diskusia</w:t>
-      </w:r>
-      <w:bookmarkEnd w:id="144"/>
+        <w:t>Záver</w:t>
+      </w:r>
+      <w:bookmarkEnd w:id="143"/>
     </w:p>
     <w:p/>
     <w:p>
@@ -22399,40 +22582,7 @@
         <w:br w:type="page"/>
       </w:r>
     </w:p>
-    <w:p>
-      <w:pPr>
-        <w:pStyle w:val="Nadpis1"/>
-        <w:numPr>
-          <w:ilvl w:val="0"/>
-          <w:numId w:val="0"/>
-        </w:numPr>
-      </w:pPr>
-      <w:bookmarkStart w:id="145" w:name="_Toc64799999"/>
-      <w:r>
-        <w:lastRenderedPageBreak/>
-        <w:t>Záver</w:t>
-      </w:r>
-      <w:bookmarkEnd w:id="145"/>
-    </w:p>
-    <w:p/>
-    <w:p>
-      <w:pPr>
-        <w:spacing w:after="0" w:line="240" w:lineRule="auto"/>
-        <w:contextualSpacing w:val="0"/>
-        <w:jc w:val="left"/>
-        <w:rPr>
-          <w:rFonts w:eastAsiaTheme="majorEastAsia" w:cs="Times New Roman (Nadpisy CS)"/>
-          <w:b/>
-          <w:color w:val="000000" w:themeColor="text1"/>
-          <w:sz w:val="28"/>
-          <w:szCs w:val="32"/>
-        </w:rPr>
-      </w:pPr>
-      <w:r>
-        <w:br w:type="page"/>
-      </w:r>
-    </w:p>
-    <w:bookmarkStart w:id="146" w:name="_Toc64800000" w:displacedByCustomXml="next"/>
+    <w:bookmarkStart w:id="144" w:name="_Toc64800000" w:displacedByCustomXml="next"/>
     <w:sdt>
       <w:sdtPr>
         <w:rPr>
@@ -22466,7 +22616,7 @@
           <w:r>
             <w:t>Zoznam použitej literatúry</w:t>
           </w:r>
-          <w:bookmarkEnd w:id="146"/>
+          <w:bookmarkEnd w:id="144"/>
         </w:p>
         <w:p>
           <w:pPr>

</xml_diff>

<commit_message>
vložené ukážky aplikácie a stručne popísané
</commit_message>
<xml_diff>
--- a/BakalarskaPracaKostelej.docx
+++ b/BakalarskaPracaKostelej.docx
@@ -18304,10 +18304,19 @@
     </w:p>
     <w:p>
       <w:r>
-        <w:t xml:space="preserve">V ďalšom kroku sa snažíme uvažovať nad tým ako by sme mohli dané funkcie spolu s dizajnom implementovať t. j. navrhujeme vhodné triedy, atribúty a metódy </w:t>
-      </w:r>
-      <w:r>
-        <w:t>z ktorých následne vytvoríme UML diagram. Pri návrhu tried berieme do úvahy aj zvolenú architektúru.</w:t>
+        <w:t>V ďalšom kroku sa snažíme uvažovať nad tým</w:t>
+      </w:r>
+      <w:r>
+        <w:t>,</w:t>
+      </w:r>
+      <w:r>
+        <w:t xml:space="preserve"> ako by sme mohli dané funkcie spolu s dizajnom implementovať t. j. navrhujeme vhodné triedy, atribúty a metód</w:t>
+      </w:r>
+      <w:r>
+        <w:t>y</w:t>
+      </w:r>
+      <w:r>
+        <w:t>. Pri návrhu tried berieme do úvahy aj zvolenú architektúru.</w:t>
       </w:r>
       <w:r>
         <w:t xml:space="preserve"> Pokiaľ to je potrebné</w:t>
@@ -18342,11 +18351,11 @@
         <w:t xml:space="preserve"> tak pokračujeme na ďalšiu funkcionalitu, ktor</w:t>
       </w:r>
       <w:r>
-        <w:t xml:space="preserve">ú po implementovaní opäť testujeme. Ak už máme hotové všetky </w:t>
+        <w:t xml:space="preserve">ú po implementovaní opäť testujeme. Ak už máme hotové všetky časti aplikácie tak postupujeme k celkovému testovaniu všetkých funkcií. Pri testovaní nie </w:t>
       </w:r>
       <w:r>
         <w:lastRenderedPageBreak/>
-        <w:t xml:space="preserve">časti aplikácie tak postupujeme k celkovému testovaniu všetkých funkcií. Pri testovaní nie sme obmedzení len na jedno konkrétne zariadenie ale aplikáciu skúšame na viacerých iPhone modeloch. Následne overujeme či je aplikácia správne zobrazovaná na všetkých veľkostiach displejov mobilných </w:t>
+        <w:t xml:space="preserve">sme obmedzení len na jedno konkrétne zariadenie ale aplikáciu skúšame na viacerých iPhone modeloch. Následne overujeme či je aplikácia správne zobrazovaná na všetkých veľkostiach displejov mobilných </w:t>
       </w:r>
       <w:r>
         <w:t>zariadení</w:t>
@@ -21955,7 +21964,179 @@
         <w:t>m rozhraní.</w:t>
       </w:r>
       <w:r>
+        <w:t xml:space="preserve"> Výzor použitej palety je zobrazený na </w:t>
+      </w:r>
+      <w:r>
+        <w:fldChar w:fldCharType="begin"/>
+      </w:r>
+      <w:r>
+        <w:instrText xml:space="preserve"> REF _Ref64974644 \h </w:instrText>
+      </w:r>
+      <w:r>
+        <w:fldChar w:fldCharType="separate"/>
+      </w:r>
+      <w:r>
+        <w:t>Obrá</w:t>
+      </w:r>
+      <w:r>
+        <w:t>z</w:t>
+      </w:r>
+      <w:r>
+        <w:t xml:space="preserve">ok </w:t>
+      </w:r>
+      <w:r>
+        <w:rPr>
+          <w:noProof/>
+        </w:rPr>
+        <w:t>18</w:t>
+      </w:r>
+      <w:r>
+        <w:t xml:space="preserve"> Paleta farieb </w:t>
+      </w:r>
+      <w:proofErr w:type="spellStart"/>
+      <w:r>
+        <w:t>ColorPicker</w:t>
+      </w:r>
+      <w:proofErr w:type="spellEnd"/>
+      <w:r>
+        <w:fldChar w:fldCharType="end"/>
+      </w:r>
+      <w:r>
+        <w:t>.</w:t>
+      </w:r>
+      <w:r>
         <w:t xml:space="preserve"> </w:t>
+      </w:r>
+    </w:p>
+    <w:p>
+      <w:r>
+        <w:t>Po samotnom výbere farby je potrebné ešte vykonanie zmeny status baru(ukazovateľ času, batérie a ostatných ikoniek na vrchu obrazovky). Ten môže nadobúdať čiernu alebo bielu farbu. Kontrola zmeny status baru nastáva vždy po zmene farby. Funkcia overí jas zvolenej farby a podľa toho prispôsobuje</w:t>
+      </w:r>
+      <w:r>
+        <w:t xml:space="preserve"> status bar</w:t>
+      </w:r>
+      <w:r>
+        <w:t xml:space="preserve"> pre tmavý alebo svetlý variant.</w:t>
+      </w:r>
+    </w:p>
+    <w:p>
+      <w:pPr>
+        <w:pStyle w:val="Nadpis3"/>
+      </w:pPr>
+      <w:bookmarkStart w:id="137" w:name="_Toc64799991"/>
+      <w:r>
+        <w:t>Časovač</w:t>
+      </w:r>
+      <w:bookmarkEnd w:id="137"/>
+    </w:p>
+    <w:p>
+      <w:r>
+        <w:t xml:space="preserve">Po výbere druhej možnosti v menu sa </w:t>
+      </w:r>
+      <w:r>
+        <w:t>zobrazí</w:t>
+      </w:r>
+      <w:r>
+        <w:t xml:space="preserve"> nastavenie časovaču. V ňom máme aktívne vždy len dva elementy. Jeden je tlačidlo pomocou ktorého </w:t>
+      </w:r>
+      <w:r>
+        <w:t>je používateľ</w:t>
+      </w:r>
+      <w:r>
+        <w:t xml:space="preserve"> schopný spustiť zvolený časovač a druhý sa strieda medzi výpisom aktuálne zostávajúceho času </w:t>
+      </w:r>
+      <w:r>
+        <w:t>a</w:t>
+      </w:r>
+      <w:r>
+        <w:t xml:space="preserve"> tzv. „</w:t>
+      </w:r>
+      <w:proofErr w:type="spellStart"/>
+      <w:r>
+        <w:t>date</w:t>
+      </w:r>
+      <w:proofErr w:type="spellEnd"/>
+      <w:r>
+        <w:t xml:space="preserve"> </w:t>
+      </w:r>
+      <w:proofErr w:type="spellStart"/>
+      <w:r>
+        <w:t>picker</w:t>
+      </w:r>
+      <w:r>
+        <w:t>u</w:t>
+      </w:r>
+      <w:proofErr w:type="spellEnd"/>
+      <w:r>
+        <w:t>“ ktorý umožňuje nastavovať hodiny a</w:t>
+      </w:r>
+      <w:r>
+        <w:t> </w:t>
+      </w:r>
+      <w:r>
+        <w:t>minúty.</w:t>
+      </w:r>
+      <w:r>
+        <w:t xml:space="preserve"> Druhý element sa vyberá podľa toho</w:t>
+      </w:r>
+      <w:r>
+        <w:t>,</w:t>
+      </w:r>
+      <w:r>
+        <w:t xml:space="preserve"> či je časovač spustený alebo nie. </w:t>
+      </w:r>
+      <w:r>
+        <w:t>Použitý „</w:t>
+      </w:r>
+      <w:proofErr w:type="spellStart"/>
+      <w:r>
+        <w:t>date</w:t>
+      </w:r>
+      <w:proofErr w:type="spellEnd"/>
+      <w:r>
+        <w:t xml:space="preserve"> </w:t>
+      </w:r>
+      <w:proofErr w:type="spellStart"/>
+      <w:r>
+        <w:t>picker</w:t>
+      </w:r>
+      <w:proofErr w:type="spellEnd"/>
+      <w:r>
+        <w:t xml:space="preserve">“ sa vo </w:t>
+      </w:r>
+      <w:proofErr w:type="spellStart"/>
+      <w:r>
+        <w:t>swifte</w:t>
+      </w:r>
+      <w:proofErr w:type="spellEnd"/>
+      <w:r>
+        <w:t xml:space="preserve"> používa na určenie konkrétneho dátumu alebo času. V našom prípade sme ho prispôsobili</w:t>
+      </w:r>
+      <w:r>
+        <w:t>,</w:t>
+      </w:r>
+      <w:r>
+        <w:t xml:space="preserve"> aby ponúkal </w:t>
+      </w:r>
+      <w:r>
+        <w:t>výber</w:t>
+      </w:r>
+      <w:r>
+        <w:t xml:space="preserve"> hodín a minút. </w:t>
+      </w:r>
+    </w:p>
+    <w:p>
+      <w:r>
+        <w:t>Po stlačení tlačidla pre spustenie alebo vypnutie sa overí, či je časovač spustený. Pokiaľ nie je, tak ho aktivuje</w:t>
+      </w:r>
+      <w:r>
+        <w:t xml:space="preserve"> podľa priradených hodnôt pre hodiny a minúty. Po jeho spustení sa pristupuje každú sekundu do funkcie, ktorá odpočíta jednu sekundu, prepíše zostávajúci čas prepočítaný na hodiny, minúty a sekundy a overí či časovač nevypršal. Ak vypršal, tak ruší časovač pomocou ktorého sme pristupovali každú sekundu do funkcie</w:t>
+      </w:r>
+      <w:r>
+        <w:t xml:space="preserve"> a</w:t>
+      </w:r>
+      <w:r>
+        <w:t> vypína displej.</w:t>
       </w:r>
       <w:r>
         <w:t>//</w:t>
@@ -21968,153 +22149,6 @@
         <w:t>TODO</w:t>
       </w:r>
       <w:r>
-        <w:t xml:space="preserve"> odkázať sa na obrázok v ďalšej kapitole</w:t>
-      </w:r>
-      <w:r>
-        <w:t xml:space="preserve"> </w:t>
-      </w:r>
-    </w:p>
-    <w:p>
-      <w:r>
-        <w:t>Po samotnom výbere farby je potrebné ešte vykonanie zmeny status baru(ukazovateľ času, batérie a ostatných ikoniek na vrchu obrazovky). Ten môže nadobúdať čiernu alebo bielu farbu. Kontrola zmeny status baru nastáva vždy po zmene farby. Funkcia overí jas zvolenej farby a podľa toho prispôsobuje</w:t>
-      </w:r>
-      <w:r>
-        <w:t xml:space="preserve"> status bar</w:t>
-      </w:r>
-      <w:r>
-        <w:t xml:space="preserve"> pre tmavý alebo svetlý variant.</w:t>
-      </w:r>
-    </w:p>
-    <w:p>
-      <w:pPr>
-        <w:pStyle w:val="Nadpis3"/>
-      </w:pPr>
-      <w:bookmarkStart w:id="137" w:name="_Toc64799991"/>
-      <w:r>
-        <w:t>Časovač</w:t>
-      </w:r>
-      <w:bookmarkEnd w:id="137"/>
-    </w:p>
-    <w:p>
-      <w:r>
-        <w:t xml:space="preserve">Po výbere druhej možnosti v menu sa </w:t>
-      </w:r>
-      <w:r>
-        <w:t>zobrazí</w:t>
-      </w:r>
-      <w:r>
-        <w:t xml:space="preserve"> nastavenie časovaču. V ňom máme aktívne vždy len dva elementy. Jeden je tlačidlo pomocou ktorého </w:t>
-      </w:r>
-      <w:r>
-        <w:t>je používateľ</w:t>
-      </w:r>
-      <w:r>
-        <w:t xml:space="preserve"> schopný spustiť zvolený časovač a druhý sa strieda medzi výpisom aktuálne zostávajúceho času </w:t>
-      </w:r>
-      <w:r>
-        <w:t>a</w:t>
-      </w:r>
-      <w:r>
-        <w:t xml:space="preserve"> tzv. „</w:t>
-      </w:r>
-      <w:proofErr w:type="spellStart"/>
-      <w:r>
-        <w:t>date</w:t>
-      </w:r>
-      <w:proofErr w:type="spellEnd"/>
-      <w:r>
-        <w:t xml:space="preserve"> </w:t>
-      </w:r>
-      <w:proofErr w:type="spellStart"/>
-      <w:r>
-        <w:t>picker</w:t>
-      </w:r>
-      <w:r>
-        <w:t>u</w:t>
-      </w:r>
-      <w:proofErr w:type="spellEnd"/>
-      <w:r>
-        <w:t>“ ktorý umožňuje nastavovať hodiny a</w:t>
-      </w:r>
-      <w:r>
-        <w:t> </w:t>
-      </w:r>
-      <w:r>
-        <w:t>minúty.</w:t>
-      </w:r>
-      <w:r>
-        <w:t xml:space="preserve"> Druhý element sa vyberá podľa toho</w:t>
-      </w:r>
-      <w:r>
-        <w:t>,</w:t>
-      </w:r>
-      <w:r>
-        <w:t xml:space="preserve"> či je časovač spustený alebo nie. </w:t>
-      </w:r>
-      <w:r>
-        <w:t>Použitý „</w:t>
-      </w:r>
-      <w:proofErr w:type="spellStart"/>
-      <w:r>
-        <w:t>date</w:t>
-      </w:r>
-      <w:proofErr w:type="spellEnd"/>
-      <w:r>
-        <w:t xml:space="preserve"> </w:t>
-      </w:r>
-      <w:proofErr w:type="spellStart"/>
-      <w:r>
-        <w:t>picker</w:t>
-      </w:r>
-      <w:proofErr w:type="spellEnd"/>
-      <w:r>
-        <w:t xml:space="preserve">“ sa vo </w:t>
-      </w:r>
-      <w:proofErr w:type="spellStart"/>
-      <w:r>
-        <w:t>swifte</w:t>
-      </w:r>
-      <w:proofErr w:type="spellEnd"/>
-      <w:r>
-        <w:t xml:space="preserve"> používa na určenie konkrétneho dátumu alebo času. V našom prípade sme ho prispôsobili</w:t>
-      </w:r>
-      <w:r>
-        <w:t>,</w:t>
-      </w:r>
-      <w:r>
-        <w:t xml:space="preserve"> aby ponúkal </w:t>
-      </w:r>
-      <w:r>
-        <w:t>výber</w:t>
-      </w:r>
-      <w:r>
-        <w:t xml:space="preserve"> hodín a minút. </w:t>
-      </w:r>
-    </w:p>
-    <w:p>
-      <w:r>
-        <w:t>Po stlačení tlačidla pre spustenie alebo vypnutie sa overí, či je časovač spustený. Pokiaľ nie je, tak ho aktivuje</w:t>
-      </w:r>
-      <w:r>
-        <w:t xml:space="preserve"> podľa priradených hodnôt pre hodiny a minúty. Po jeho spustení sa pristupuje každú sekundu do funkcie, ktorá odpočíta jednu sekundu, prepíše zostávajúci čas prepočítaný na hodiny, minúty a sekundy a overí či časovač nevypršal. Ak vypršal, tak ruší časovač pomocou ktorého sme pristupovali každú sekundu do funkcie</w:t>
-      </w:r>
-      <w:r>
-        <w:t xml:space="preserve"> a</w:t>
-      </w:r>
-      <w:r>
-        <w:t> vypína displej.</w:t>
-      </w:r>
-      <w:r>
-        <w:t>//</w:t>
-      </w:r>
-      <w:r>
-        <w:rPr>
-          <w:b/>
-          <w:bCs/>
-        </w:rPr>
-        <w:t>TODO</w:t>
-      </w:r>
-      <w:r>
         <w:t xml:space="preserve"> </w:t>
       </w:r>
       <w:r>
@@ -22412,10 +22446,16 @@
       </w:r>
       <w:proofErr w:type="spellEnd"/>
       <w:r>
-        <w:t>“ pre nastavenie jasu displeja sa po otočení na šírku pretáča na vodorovnú polohu</w:t>
-      </w:r>
-      <w:r>
-        <w:t xml:space="preserve">, aby bolo celý viditeľný. </w:t>
+        <w:t>“ pre nastavenie jasu displeja sa po otočení na šírku pret</w:t>
+      </w:r>
+      <w:r>
+        <w:t>očí</w:t>
+      </w:r>
+      <w:r>
+        <w:t xml:space="preserve"> na vodorovnú polohu</w:t>
+      </w:r>
+      <w:r>
+        <w:t xml:space="preserve">, aby bol celý viditeľný. </w:t>
       </w:r>
     </w:p>
     <w:p>
@@ -22434,6 +22474,9 @@
       </w:r>
       <w:r>
         <w:t>aj na fyzickom zariadení</w:t>
+      </w:r>
+      <w:r>
+        <w:t>,</w:t>
       </w:r>
       <w:r>
         <w:t xml:space="preserve"> pokiaľ máme k takému zariadeniu prístup. </w:t>
@@ -22498,6 +22541,66 @@
       <w:bookmarkEnd w:id="140"/>
     </w:p>
     <w:p>
+      <w:r>
+        <w:t>Po vykonaní implementácie</w:t>
+      </w:r>
+      <w:r>
+        <w:t xml:space="preserve"> v jazyku </w:t>
+      </w:r>
+      <w:proofErr w:type="spellStart"/>
+      <w:r>
+        <w:t>Swift</w:t>
+      </w:r>
+      <w:proofErr w:type="spellEnd"/>
+      <w:r>
+        <w:t xml:space="preserve"> vo vývojovom prostredí </w:t>
+      </w:r>
+      <w:proofErr w:type="spellStart"/>
+      <w:r>
+        <w:t>Xcode</w:t>
+      </w:r>
+      <w:proofErr w:type="spellEnd"/>
+      <w:r>
+        <w:t xml:space="preserve"> a precíznom testovaní sme dokončili našu vlastnú aplikáciu „Nočná lampa“. Pri vývoji sme postupovali podľa našich </w:t>
+      </w:r>
+      <w:r>
+        <w:t xml:space="preserve">vytvorených návrhov, </w:t>
+      </w:r>
+      <w:r>
+        <w:t>diagramov a </w:t>
+      </w:r>
+      <w:r>
+        <w:t xml:space="preserve">stanovených postupov, </w:t>
+      </w:r>
+      <w:r>
+        <w:t xml:space="preserve"> popri ktorých sme občas pristupovali aj k</w:t>
+      </w:r>
+      <w:r>
+        <w:t> prispôsobovaným zmenám</w:t>
+      </w:r>
+      <w:r>
+        <w:t>,</w:t>
+      </w:r>
+      <w:r>
+        <w:t xml:space="preserve"> kvôli dosiahnutiu lepšej funkčnosti alebo pohodlnosti. </w:t>
+      </w:r>
+      <w:r>
+        <w:t xml:space="preserve">Výsledná aplikácia je svižná, jednoduchá na použitie a plní </w:t>
+      </w:r>
+      <w:r>
+        <w:t xml:space="preserve">všetky </w:t>
+      </w:r>
+      <w:r>
+        <w:t>požadované funkcionality</w:t>
+      </w:r>
+      <w:r>
+        <w:t xml:space="preserve"> pre nočnú lampu</w:t>
+      </w:r>
+      <w:r>
+        <w:t>.</w:t>
+      </w:r>
+    </w:p>
+    <w:p>
       <w:pPr>
         <w:pStyle w:val="Nadpis2"/>
       </w:pPr>
@@ -22518,18 +22621,717 @@
     </w:p>
     <w:p>
       <w:r>
-        <w:t>//porovnať s návrhom</w:t>
+        <w:t xml:space="preserve">Výsledné ukážky funkcionalít našej vytvorenej aplikácie pochádzajú s fyzického zariadenia iPhone SE druhej generácie. </w:t>
+      </w:r>
+      <w:r>
+        <w:t>Na obrázkoch nižšie je zobrazené ako vyzerá naša implementácia aplikácie.</w:t>
+      </w:r>
+    </w:p>
+    <w:p>
+      <w:pPr>
+        <w:pStyle w:val="Obrzok"/>
+      </w:pPr>
+      <w:r>
+        <w:rPr>
+          <w:noProof/>
+        </w:rPr>
+        <w:drawing>
+          <wp:inline distT="0" distB="0" distL="0" distR="0" wp14:anchorId="3E6B16B3" wp14:editId="4259E8BF">
+            <wp:extent cx="1620571" cy="2882455"/>
+            <wp:effectExtent l="0" t="0" r="5080" b="635"/>
+            <wp:docPr id="29" name="Obrázok 29" descr="Obrázok, na ktorom je námestie&#10;&#10;Automaticky generovaný popis"/>
+            <wp:cNvGraphicFramePr>
+              <a:graphicFrameLocks xmlns:a="http://schemas.openxmlformats.org/drawingml/2006/main" noChangeAspect="1"/>
+            </wp:cNvGraphicFramePr>
+            <a:graphic xmlns:a="http://schemas.openxmlformats.org/drawingml/2006/main">
+              <a:graphicData uri="http://schemas.openxmlformats.org/drawingml/2006/picture">
+                <pic:pic xmlns:pic="http://schemas.openxmlformats.org/drawingml/2006/picture">
+                  <pic:nvPicPr>
+                    <pic:cNvPr id="29" name="Obrázok 29" descr="Obrázok, na ktorom je námestie&#10;&#10;Automaticky generovaný popis"/>
+                    <pic:cNvPicPr/>
+                  </pic:nvPicPr>
+                  <pic:blipFill>
+                    <a:blip r:embed="rId31" cstate="print">
+                      <a:extLst>
+                        <a:ext uri="{28A0092B-C50C-407E-A947-70E740481C1C}">
+                          <a14:useLocalDpi xmlns:a14="http://schemas.microsoft.com/office/drawing/2010/main" val="0"/>
+                        </a:ext>
+                      </a:extLst>
+                    </a:blip>
+                    <a:stretch>
+                      <a:fillRect/>
+                    </a:stretch>
+                  </pic:blipFill>
+                  <pic:spPr>
+                    <a:xfrm>
+                      <a:off x="0" y="0"/>
+                      <a:ext cx="1632587" cy="2903827"/>
+                    </a:xfrm>
+                    <a:prstGeom prst="rect">
+                      <a:avLst/>
+                    </a:prstGeom>
+                  </pic:spPr>
+                </pic:pic>
+              </a:graphicData>
+            </a:graphic>
+          </wp:inline>
+        </w:drawing>
+      </w:r>
+      <w:r>
+        <w:rPr>
+          <w:noProof/>
+        </w:rPr>
+        <w:drawing>
+          <wp:inline distT="0" distB="0" distL="0" distR="0" wp14:anchorId="0E4E5059" wp14:editId="5A1D0628">
+            <wp:extent cx="1618826" cy="2884440"/>
+            <wp:effectExtent l="0" t="0" r="0" b="0"/>
+            <wp:docPr id="30" name="Obrázok 30"/>
+            <wp:cNvGraphicFramePr>
+              <a:graphicFrameLocks xmlns:a="http://schemas.openxmlformats.org/drawingml/2006/main" noChangeAspect="1"/>
+            </wp:cNvGraphicFramePr>
+            <a:graphic xmlns:a="http://schemas.openxmlformats.org/drawingml/2006/main">
+              <a:graphicData uri="http://schemas.openxmlformats.org/drawingml/2006/picture">
+                <pic:pic xmlns:pic="http://schemas.openxmlformats.org/drawingml/2006/picture">
+                  <pic:nvPicPr>
+                    <pic:cNvPr id="30" name="Obrázok 30"/>
+                    <pic:cNvPicPr/>
+                  </pic:nvPicPr>
+                  <pic:blipFill>
+                    <a:blip r:embed="rId32" cstate="print">
+                      <a:extLst>
+                        <a:ext uri="{28A0092B-C50C-407E-A947-70E740481C1C}">
+                          <a14:useLocalDpi xmlns:a14="http://schemas.microsoft.com/office/drawing/2010/main" val="0"/>
+                        </a:ext>
+                      </a:extLst>
+                    </a:blip>
+                    <a:stretch>
+                      <a:fillRect/>
+                    </a:stretch>
+                  </pic:blipFill>
+                  <pic:spPr>
+                    <a:xfrm>
+                      <a:off x="0" y="0"/>
+                      <a:ext cx="1662462" cy="2962190"/>
+                    </a:xfrm>
+                    <a:prstGeom prst="rect">
+                      <a:avLst/>
+                    </a:prstGeom>
+                  </pic:spPr>
+                </pic:pic>
+              </a:graphicData>
+            </a:graphic>
+          </wp:inline>
+        </w:drawing>
+      </w:r>
+      <w:r>
+        <w:rPr>
+          <w:noProof/>
+        </w:rPr>
+        <w:drawing>
+          <wp:inline distT="0" distB="0" distL="0" distR="0" wp14:anchorId="7A0BAD14" wp14:editId="7DAE1E81">
+            <wp:extent cx="1621163" cy="2878997"/>
+            <wp:effectExtent l="0" t="0" r="4445" b="4445"/>
+            <wp:docPr id="32" name="Obrázok 32"/>
+            <wp:cNvGraphicFramePr>
+              <a:graphicFrameLocks xmlns:a="http://schemas.openxmlformats.org/drawingml/2006/main" noChangeAspect="1"/>
+            </wp:cNvGraphicFramePr>
+            <a:graphic xmlns:a="http://schemas.openxmlformats.org/drawingml/2006/main">
+              <a:graphicData uri="http://schemas.openxmlformats.org/drawingml/2006/picture">
+                <pic:pic xmlns:pic="http://schemas.openxmlformats.org/drawingml/2006/picture">
+                  <pic:nvPicPr>
+                    <pic:cNvPr id="32" name="Obrázok 32"/>
+                    <pic:cNvPicPr/>
+                  </pic:nvPicPr>
+                  <pic:blipFill>
+                    <a:blip r:embed="rId33" cstate="print">
+                      <a:extLst>
+                        <a:ext uri="{28A0092B-C50C-407E-A947-70E740481C1C}">
+                          <a14:useLocalDpi xmlns:a14="http://schemas.microsoft.com/office/drawing/2010/main" val="0"/>
+                        </a:ext>
+                      </a:extLst>
+                    </a:blip>
+                    <a:stretch>
+                      <a:fillRect/>
+                    </a:stretch>
+                  </pic:blipFill>
+                  <pic:spPr>
+                    <a:xfrm>
+                      <a:off x="0" y="0"/>
+                      <a:ext cx="1650514" cy="2931122"/>
+                    </a:xfrm>
+                    <a:prstGeom prst="rect">
+                      <a:avLst/>
+                    </a:prstGeom>
+                  </pic:spPr>
+                </pic:pic>
+              </a:graphicData>
+            </a:graphic>
+          </wp:inline>
+        </w:drawing>
+      </w:r>
+    </w:p>
+    <w:p>
+      <w:pPr>
+        <w:pStyle w:val="Popis"/>
+        <w:jc w:val="center"/>
+      </w:pPr>
+      <w:r>
+        <w:t xml:space="preserve">Obrázok </w:t>
+      </w:r>
+      <w:r>
+        <w:fldChar w:fldCharType="begin"/>
+      </w:r>
+      <w:r>
+        <w:instrText xml:space="preserve"> SEQ Obrázok \* ARABIC </w:instrText>
+      </w:r>
+      <w:r>
+        <w:fldChar w:fldCharType="separate"/>
+      </w:r>
+      <w:r>
+        <w:rPr>
+          <w:noProof/>
+        </w:rPr>
+        <w:t>16</w:t>
+      </w:r>
+      <w:r>
+        <w:fldChar w:fldCharType="end"/>
+      </w:r>
+      <w:r>
+        <w:t xml:space="preserve"> </w:t>
+      </w:r>
+      <w:r>
+        <w:t>U</w:t>
+      </w:r>
+      <w:r>
+        <w:t>kážka aplikácie</w:t>
+      </w:r>
+      <w:r>
+        <w:t>: farba a prechod medzi farbami</w:t>
+      </w:r>
+    </w:p>
+    <w:p>
+      <w:r>
+        <w:t xml:space="preserve">Obrázok 16 </w:t>
+      </w:r>
+      <w:r>
+        <w:t>ukazuje</w:t>
+      </w:r>
+      <w:r>
+        <w:t xml:space="preserve"> tri rôzne zobrazenia aplikácie. </w:t>
+      </w:r>
+      <w:r>
+        <w:t xml:space="preserve">Na prvej z nich je plávajúce menu schované po ťuknutí na obrazovku. V takom momente celú plochu obrazovky zaberá zvolená farba. </w:t>
+      </w:r>
+    </w:p>
+    <w:p>
+      <w:r>
+        <w:t>Stredná obrazovka ukazuje plávajúce menu po výbere možnosti „Farba“.</w:t>
+      </w:r>
+      <w:r>
+        <w:t xml:space="preserve"> Na výber je posledných 5 použitých farieb. Pod nimi je tlačidlo, ktorým sa otvára paleta farieb, kde si môže používateľ zvoliť ľubovoľnú farbu.</w:t>
+      </w:r>
+    </w:p>
+    <w:p>
+      <w:r>
+        <w:lastRenderedPageBreak/>
+        <w:t>Obrazovka najviac vpravo reprezentuje menu po výbere možnosti „Prechod farieb“. Na ukážke je prechod vypnutý, čo vidíme podľa zeleného tlačidla štart(po spustení sa mení na červené tlačidlo stop).</w:t>
+      </w:r>
+      <w:r>
+        <w:t xml:space="preserve"> </w:t>
+      </w:r>
+      <w:r>
+        <w:t>Zobrazené sú štyri tlačidlá s farbami medzi ktorými sa po spustení prechádza. Aktuálne je</w:t>
+      </w:r>
+      <w:r>
+        <w:t xml:space="preserve"> zvolené tretie tlačidlo</w:t>
+      </w:r>
+      <w:r>
+        <w:t>, čo nám značí šípka.</w:t>
+      </w:r>
+      <w:r>
+        <w:t xml:space="preserve"> </w:t>
+      </w:r>
+      <w:r>
+        <w:t>To znamená,</w:t>
+      </w:r>
+      <w:r>
+        <w:t xml:space="preserve"> že danú far</w:t>
+      </w:r>
+      <w:r>
+        <w:t>b</w:t>
+      </w:r>
+      <w:r>
+        <w:t xml:space="preserve">u môžeme </w:t>
+      </w:r>
+      <w:r>
+        <w:t xml:space="preserve">aktuálne </w:t>
+      </w:r>
+      <w:r>
+        <w:t>meniť cez otv</w:t>
+      </w:r>
+      <w:r>
+        <w:t>o</w:t>
+      </w:r>
+      <w:r>
+        <w:t xml:space="preserve">renie palety. </w:t>
+      </w:r>
+      <w:r>
+        <w:t>Na spodku menu je zobrazený „</w:t>
+      </w:r>
+      <w:proofErr w:type="spellStart"/>
+      <w:r>
+        <w:t>slider</w:t>
+      </w:r>
+      <w:proofErr w:type="spellEnd"/>
+      <w:r>
+        <w:t>“, pomocou ktorého určujeme rýchlosť prechodu.</w:t>
+      </w:r>
+    </w:p>
+    <w:p>
+      <w:r>
+        <w:t>Aplikácia podporuje aj zobrazenie na šírku. Na obrázku nižšie je zobrazené menu pre výber farby s orientáciou zariadenia na šírku.</w:t>
+      </w:r>
+    </w:p>
+    <w:p>
+      <w:pPr>
+        <w:pStyle w:val="Obrzok"/>
+      </w:pPr>
+      <w:r>
+        <w:rPr>
+          <w:noProof/>
+        </w:rPr>
+        <w:drawing>
+          <wp:inline distT="0" distB="0" distL="0" distR="0" wp14:anchorId="168B9B95" wp14:editId="04DC57D8">
+            <wp:extent cx="3375281" cy="1897706"/>
+            <wp:effectExtent l="0" t="0" r="3175" b="0"/>
+            <wp:docPr id="35" name="Obrázok 35"/>
+            <wp:cNvGraphicFramePr>
+              <a:graphicFrameLocks xmlns:a="http://schemas.openxmlformats.org/drawingml/2006/main" noChangeAspect="1"/>
+            </wp:cNvGraphicFramePr>
+            <a:graphic xmlns:a="http://schemas.openxmlformats.org/drawingml/2006/main">
+              <a:graphicData uri="http://schemas.openxmlformats.org/drawingml/2006/picture">
+                <pic:pic xmlns:pic="http://schemas.openxmlformats.org/drawingml/2006/picture">
+                  <pic:nvPicPr>
+                    <pic:cNvPr id="35" name="Obrázok 35"/>
+                    <pic:cNvPicPr/>
+                  </pic:nvPicPr>
+                  <pic:blipFill>
+                    <a:blip r:embed="rId34" cstate="print">
+                      <a:extLst>
+                        <a:ext uri="{28A0092B-C50C-407E-A947-70E740481C1C}">
+                          <a14:useLocalDpi xmlns:a14="http://schemas.microsoft.com/office/drawing/2010/main" val="0"/>
+                        </a:ext>
+                      </a:extLst>
+                    </a:blip>
+                    <a:stretch>
+                      <a:fillRect/>
+                    </a:stretch>
+                  </pic:blipFill>
+                  <pic:spPr>
+                    <a:xfrm>
+                      <a:off x="0" y="0"/>
+                      <a:ext cx="3421003" cy="1923412"/>
+                    </a:xfrm>
+                    <a:prstGeom prst="rect">
+                      <a:avLst/>
+                    </a:prstGeom>
+                  </pic:spPr>
+                </pic:pic>
+              </a:graphicData>
+            </a:graphic>
+          </wp:inline>
+        </w:drawing>
+      </w:r>
+    </w:p>
+    <w:p>
+      <w:pPr>
+        <w:pStyle w:val="Popis"/>
+        <w:jc w:val="center"/>
+      </w:pPr>
+      <w:r>
+        <w:t xml:space="preserve">Obrázok </w:t>
+      </w:r>
+      <w:r>
+        <w:fldChar w:fldCharType="begin"/>
+      </w:r>
+      <w:r>
+        <w:instrText xml:space="preserve"> SEQ Obrázok \* ARABIC </w:instrText>
+      </w:r>
+      <w:r>
+        <w:fldChar w:fldCharType="separate"/>
+      </w:r>
+      <w:r>
+        <w:rPr>
+          <w:noProof/>
+        </w:rPr>
+        <w:t>17</w:t>
+      </w:r>
+      <w:r>
+        <w:fldChar w:fldCharType="end"/>
+      </w:r>
+      <w:r>
+        <w:t xml:space="preserve"> </w:t>
+      </w:r>
+      <w:r>
+        <w:t>Ukážka aplikácie: orientácia na šírku</w:t>
+      </w:r>
+    </w:p>
+    <w:p>
+      <w:r>
+        <w:t>Obrázok dole zobrazuje,</w:t>
+      </w:r>
+      <w:r>
+        <w:t xml:space="preserve"> ako vyzerá použitá paleta farieb(</w:t>
+      </w:r>
+      <w:proofErr w:type="spellStart"/>
+      <w:r>
+        <w:t>ColorPicker</w:t>
+      </w:r>
+      <w:proofErr w:type="spellEnd"/>
+      <w:r>
+        <w:t>), ktorá sa využíva pre účely voľby farby</w:t>
+      </w:r>
+      <w:r>
+        <w:t>. Používa sa pre výber statického osvetlenia a pre prechod medzi viacerými farbami.</w:t>
+      </w:r>
+    </w:p>
+    <w:p>
+      <w:pPr>
+        <w:pStyle w:val="Obrzok"/>
+      </w:pPr>
+      <w:r>
+        <w:rPr>
+          <w:noProof/>
+        </w:rPr>
+        <w:drawing>
+          <wp:inline distT="0" distB="0" distL="0" distR="0" wp14:anchorId="7FEB636A" wp14:editId="739924D7">
+            <wp:extent cx="1741170" cy="3096959"/>
+            <wp:effectExtent l="0" t="0" r="0" b="1905"/>
+            <wp:docPr id="25" name="Obrázok 25"/>
+            <wp:cNvGraphicFramePr>
+              <a:graphicFrameLocks xmlns:a="http://schemas.openxmlformats.org/drawingml/2006/main" noChangeAspect="1"/>
+            </wp:cNvGraphicFramePr>
+            <a:graphic xmlns:a="http://schemas.openxmlformats.org/drawingml/2006/main">
+              <a:graphicData uri="http://schemas.openxmlformats.org/drawingml/2006/picture">
+                <pic:pic xmlns:pic="http://schemas.openxmlformats.org/drawingml/2006/picture">
+                  <pic:nvPicPr>
+                    <pic:cNvPr id="25" name="Obrázok 25"/>
+                    <pic:cNvPicPr/>
+                  </pic:nvPicPr>
+                  <pic:blipFill>
+                    <a:blip r:embed="rId35" cstate="print">
+                      <a:extLst>
+                        <a:ext uri="{28A0092B-C50C-407E-A947-70E740481C1C}">
+                          <a14:useLocalDpi xmlns:a14="http://schemas.microsoft.com/office/drawing/2010/main" val="0"/>
+                        </a:ext>
+                      </a:extLst>
+                    </a:blip>
+                    <a:stretch>
+                      <a:fillRect/>
+                    </a:stretch>
+                  </pic:blipFill>
+                  <pic:spPr>
+                    <a:xfrm>
+                      <a:off x="0" y="0"/>
+                      <a:ext cx="1781768" cy="3169168"/>
+                    </a:xfrm>
+                    <a:prstGeom prst="rect">
+                      <a:avLst/>
+                    </a:prstGeom>
+                  </pic:spPr>
+                </pic:pic>
+              </a:graphicData>
+            </a:graphic>
+          </wp:inline>
+        </w:drawing>
+      </w:r>
+      <w:r>
+        <w:rPr>
+          <w:noProof/>
+        </w:rPr>
+        <w:drawing>
+          <wp:inline distT="0" distB="0" distL="0" distR="0" wp14:anchorId="07563519" wp14:editId="23A3523B">
+            <wp:extent cx="1757190" cy="3095625"/>
+            <wp:effectExtent l="0" t="0" r="0" b="3175"/>
+            <wp:docPr id="27" name="Obrázok 27"/>
+            <wp:cNvGraphicFramePr>
+              <a:graphicFrameLocks xmlns:a="http://schemas.openxmlformats.org/drawingml/2006/main" noChangeAspect="1"/>
+            </wp:cNvGraphicFramePr>
+            <a:graphic xmlns:a="http://schemas.openxmlformats.org/drawingml/2006/main">
+              <a:graphicData uri="http://schemas.openxmlformats.org/drawingml/2006/picture">
+                <pic:pic xmlns:pic="http://schemas.openxmlformats.org/drawingml/2006/picture">
+                  <pic:nvPicPr>
+                    <pic:cNvPr id="27" name="Obrázok 27"/>
+                    <pic:cNvPicPr/>
+                  </pic:nvPicPr>
+                  <pic:blipFill>
+                    <a:blip r:embed="rId36" cstate="print">
+                      <a:extLst>
+                        <a:ext uri="{28A0092B-C50C-407E-A947-70E740481C1C}">
+                          <a14:useLocalDpi xmlns:a14="http://schemas.microsoft.com/office/drawing/2010/main" val="0"/>
+                        </a:ext>
+                      </a:extLst>
+                    </a:blip>
+                    <a:stretch>
+                      <a:fillRect/>
+                    </a:stretch>
+                  </pic:blipFill>
+                  <pic:spPr>
+                    <a:xfrm>
+                      <a:off x="0" y="0"/>
+                      <a:ext cx="1800781" cy="3172418"/>
+                    </a:xfrm>
+                    <a:prstGeom prst="rect">
+                      <a:avLst/>
+                    </a:prstGeom>
+                  </pic:spPr>
+                </pic:pic>
+              </a:graphicData>
+            </a:graphic>
+          </wp:inline>
+        </w:drawing>
+      </w:r>
+      <w:r>
+        <w:rPr>
+          <w:noProof/>
+        </w:rPr>
+        <w:drawing>
+          <wp:inline distT="0" distB="0" distL="0" distR="0" wp14:anchorId="1277CCEC" wp14:editId="1C388BCC">
+            <wp:extent cx="1744189" cy="3102330"/>
+            <wp:effectExtent l="0" t="0" r="0" b="0"/>
+            <wp:docPr id="28" name="Obrázok 28"/>
+            <wp:cNvGraphicFramePr>
+              <a:graphicFrameLocks xmlns:a="http://schemas.openxmlformats.org/drawingml/2006/main" noChangeAspect="1"/>
+            </wp:cNvGraphicFramePr>
+            <a:graphic xmlns:a="http://schemas.openxmlformats.org/drawingml/2006/main">
+              <a:graphicData uri="http://schemas.openxmlformats.org/drawingml/2006/picture">
+                <pic:pic xmlns:pic="http://schemas.openxmlformats.org/drawingml/2006/picture">
+                  <pic:nvPicPr>
+                    <pic:cNvPr id="28" name="Obrázok 28"/>
+                    <pic:cNvPicPr/>
+                  </pic:nvPicPr>
+                  <pic:blipFill>
+                    <a:blip r:embed="rId37" cstate="print">
+                      <a:extLst>
+                        <a:ext uri="{28A0092B-C50C-407E-A947-70E740481C1C}">
+                          <a14:useLocalDpi xmlns:a14="http://schemas.microsoft.com/office/drawing/2010/main" val="0"/>
+                        </a:ext>
+                      </a:extLst>
+                    </a:blip>
+                    <a:stretch>
+                      <a:fillRect/>
+                    </a:stretch>
+                  </pic:blipFill>
+                  <pic:spPr>
+                    <a:xfrm>
+                      <a:off x="0" y="0"/>
+                      <a:ext cx="1767481" cy="3143759"/>
+                    </a:xfrm>
+                    <a:prstGeom prst="rect">
+                      <a:avLst/>
+                    </a:prstGeom>
+                  </pic:spPr>
+                </pic:pic>
+              </a:graphicData>
+            </a:graphic>
+          </wp:inline>
+        </w:drawing>
+      </w:r>
+    </w:p>
+    <w:p>
+      <w:pPr>
+        <w:pStyle w:val="Popis"/>
+        <w:jc w:val="center"/>
+      </w:pPr>
+      <w:bookmarkStart w:id="142" w:name="_Ref64974644"/>
+      <w:r>
+        <w:t xml:space="preserve">Obrázok </w:t>
+      </w:r>
+      <w:r>
+        <w:fldChar w:fldCharType="begin"/>
+      </w:r>
+      <w:r>
+        <w:instrText xml:space="preserve"> SEQ Obrázok \* ARABIC </w:instrText>
+      </w:r>
+      <w:r>
+        <w:fldChar w:fldCharType="separate"/>
+      </w:r>
+      <w:r>
+        <w:rPr>
+          <w:noProof/>
+        </w:rPr>
+        <w:t>18</w:t>
+      </w:r>
+      <w:r>
+        <w:fldChar w:fldCharType="end"/>
+      </w:r>
+      <w:r>
+        <w:t xml:space="preserve"> Paleta farieb </w:t>
+      </w:r>
+      <w:proofErr w:type="spellStart"/>
+      <w:r>
+        <w:t>ColorPicker</w:t>
+      </w:r>
+      <w:bookmarkEnd w:id="142"/>
+      <w:proofErr w:type="spellEnd"/>
+    </w:p>
+    <w:p>
+      <w:r>
+        <w:lastRenderedPageBreak/>
+        <w:t>Na obrázku nižšie je zobrazenie časovača, ktorý určuje po akom čase sa displej vypne.</w:t>
+      </w:r>
+      <w:r>
+        <w:t xml:space="preserve"> Na jednej obrazovke je zobrazenie zapnutého časovača a na druhej vypnutého. Keď je vypnutý</w:t>
+      </w:r>
+      <w:r>
+        <w:t>,</w:t>
+      </w:r>
+      <w:r>
+        <w:t xml:space="preserve"> tak je</w:t>
+      </w:r>
+      <w:r>
+        <w:t xml:space="preserve"> pre používateľa</w:t>
+      </w:r>
+      <w:r>
+        <w:t xml:space="preserve"> dostupná zmena hodnôt.</w:t>
+      </w:r>
+    </w:p>
+    <w:p>
+      <w:pPr>
+        <w:pStyle w:val="Obrzok"/>
+      </w:pPr>
+      <w:r>
+        <w:rPr>
+          <w:noProof/>
+        </w:rPr>
+        <w:drawing>
+          <wp:inline distT="0" distB="0" distL="0" distR="0" wp14:anchorId="38E6EBD8" wp14:editId="3224ED45">
+            <wp:extent cx="1595336" cy="2837569"/>
+            <wp:effectExtent l="0" t="0" r="5080" b="0"/>
+            <wp:docPr id="33" name="Obrázok 33"/>
+            <wp:cNvGraphicFramePr>
+              <a:graphicFrameLocks xmlns:a="http://schemas.openxmlformats.org/drawingml/2006/main" noChangeAspect="1"/>
+            </wp:cNvGraphicFramePr>
+            <a:graphic xmlns:a="http://schemas.openxmlformats.org/drawingml/2006/main">
+              <a:graphicData uri="http://schemas.openxmlformats.org/drawingml/2006/picture">
+                <pic:pic xmlns:pic="http://schemas.openxmlformats.org/drawingml/2006/picture">
+                  <pic:nvPicPr>
+                    <pic:cNvPr id="33" name="Obrázok 33"/>
+                    <pic:cNvPicPr/>
+                  </pic:nvPicPr>
+                  <pic:blipFill>
+                    <a:blip r:embed="rId38" cstate="print">
+                      <a:extLst>
+                        <a:ext uri="{28A0092B-C50C-407E-A947-70E740481C1C}">
+                          <a14:useLocalDpi xmlns:a14="http://schemas.microsoft.com/office/drawing/2010/main" val="0"/>
+                        </a:ext>
+                      </a:extLst>
+                    </a:blip>
+                    <a:stretch>
+                      <a:fillRect/>
+                    </a:stretch>
+                  </pic:blipFill>
+                  <pic:spPr>
+                    <a:xfrm>
+                      <a:off x="0" y="0"/>
+                      <a:ext cx="1612501" cy="2868100"/>
+                    </a:xfrm>
+                    <a:prstGeom prst="rect">
+                      <a:avLst/>
+                    </a:prstGeom>
+                  </pic:spPr>
+                </pic:pic>
+              </a:graphicData>
+            </a:graphic>
+          </wp:inline>
+        </w:drawing>
+      </w:r>
+      <w:r>
+        <w:rPr>
+          <w:noProof/>
+        </w:rPr>
+        <w:drawing>
+          <wp:inline distT="0" distB="0" distL="0" distR="0" wp14:anchorId="679F1717" wp14:editId="280CCAEE">
+            <wp:extent cx="1595336" cy="2837571"/>
+            <wp:effectExtent l="0" t="0" r="5080" b="0"/>
+            <wp:docPr id="34" name="Obrázok 34"/>
+            <wp:cNvGraphicFramePr>
+              <a:graphicFrameLocks xmlns:a="http://schemas.openxmlformats.org/drawingml/2006/main" noChangeAspect="1"/>
+            </wp:cNvGraphicFramePr>
+            <a:graphic xmlns:a="http://schemas.openxmlformats.org/drawingml/2006/main">
+              <a:graphicData uri="http://schemas.openxmlformats.org/drawingml/2006/picture">
+                <pic:pic xmlns:pic="http://schemas.openxmlformats.org/drawingml/2006/picture">
+                  <pic:nvPicPr>
+                    <pic:cNvPr id="34" name="Obrázok 34"/>
+                    <pic:cNvPicPr/>
+                  </pic:nvPicPr>
+                  <pic:blipFill>
+                    <a:blip r:embed="rId39" cstate="print">
+                      <a:extLst>
+                        <a:ext uri="{28A0092B-C50C-407E-A947-70E740481C1C}">
+                          <a14:useLocalDpi xmlns:a14="http://schemas.microsoft.com/office/drawing/2010/main" val="0"/>
+                        </a:ext>
+                      </a:extLst>
+                    </a:blip>
+                    <a:stretch>
+                      <a:fillRect/>
+                    </a:stretch>
+                  </pic:blipFill>
+                  <pic:spPr>
+                    <a:xfrm>
+                      <a:off x="0" y="0"/>
+                      <a:ext cx="1630149" cy="2899492"/>
+                    </a:xfrm>
+                    <a:prstGeom prst="rect">
+                      <a:avLst/>
+                    </a:prstGeom>
+                  </pic:spPr>
+                </pic:pic>
+              </a:graphicData>
+            </a:graphic>
+          </wp:inline>
+        </w:drawing>
+      </w:r>
+    </w:p>
+    <w:p>
+      <w:pPr>
+        <w:pStyle w:val="Popis"/>
+        <w:jc w:val="center"/>
+      </w:pPr>
+      <w:r>
+        <w:t xml:space="preserve">Obrázok </w:t>
+      </w:r>
+      <w:r>
+        <w:fldChar w:fldCharType="begin"/>
+      </w:r>
+      <w:r>
+        <w:instrText xml:space="preserve"> SEQ Obrázok \* ARABIC </w:instrText>
+      </w:r>
+      <w:r>
+        <w:fldChar w:fldCharType="separate"/>
+      </w:r>
+      <w:r>
+        <w:rPr>
+          <w:noProof/>
+        </w:rPr>
+        <w:t>19</w:t>
+      </w:r>
+      <w:r>
+        <w:fldChar w:fldCharType="end"/>
+      </w:r>
+      <w:r>
+        <w:t xml:space="preserve"> Ukážka aplikácie: časovač</w:t>
       </w:r>
     </w:p>
     <w:p>
       <w:pPr>
         <w:pStyle w:val="Nadpis2"/>
       </w:pPr>
-      <w:bookmarkStart w:id="142" w:name="_Toc64799997"/>
+      <w:bookmarkStart w:id="143" w:name="_Toc64799997"/>
       <w:r>
         <w:t>Porovnanie s existujúcimi aplikáciami</w:t>
       </w:r>
-      <w:bookmarkEnd w:id="142"/>
+      <w:bookmarkEnd w:id="143"/>
     </w:p>
     <w:p/>
     <w:p>
@@ -22557,12 +23359,12 @@
           <w:numId w:val="0"/>
         </w:numPr>
       </w:pPr>
-      <w:bookmarkStart w:id="143" w:name="_Toc64799999"/>
+      <w:bookmarkStart w:id="144" w:name="_Toc64799999"/>
       <w:r>
         <w:lastRenderedPageBreak/>
         <w:t>Záver</w:t>
       </w:r>
-      <w:bookmarkEnd w:id="143"/>
+      <w:bookmarkEnd w:id="144"/>
     </w:p>
     <w:p/>
     <w:p>
@@ -22582,7 +23384,7 @@
         <w:br w:type="page"/>
       </w:r>
     </w:p>
-    <w:bookmarkStart w:id="144" w:name="_Toc64800000" w:displacedByCustomXml="next"/>
+    <w:bookmarkStart w:id="145" w:name="_Toc64800000" w:displacedByCustomXml="next"/>
     <w:sdt>
       <w:sdtPr>
         <w:rPr>
@@ -22616,7 +23418,7 @@
           <w:r>
             <w:t>Zoznam použitej literatúry</w:t>
           </w:r>
-          <w:bookmarkEnd w:id="144"/>
+          <w:bookmarkEnd w:id="145"/>
         </w:p>
         <w:p>
           <w:pPr>

</xml_diff>

<commit_message>
popísané porovnanie s ostatnými aplikáciami
</commit_message>
<xml_diff>
--- a/BakalarskaPracaKostelej.docx
+++ b/BakalarskaPracaKostelej.docx
@@ -18336,7 +18336,7 @@
     </w:p>
     <w:p>
       <w:r>
-        <w:t>Ďalej je na rade už samotná implementácia programu. Postupujeme podľa navrhnutého UML diagramu a poznámok ktoré sme si poznačili k vyžadovaným funkciám. Implementácia sa často krát prekrýva s testovaním, kedy naprogramujeme určitú časť aplikácie a potom testujeme funkčnosť. Pokiaľ je všetko v</w:t>
+        <w:t>Ďalej je na rade už samotná implementácia programu. Postupujeme podľa navrhnutého diagramu a poznámok ktoré sme si poznačili k vyžadovaným funkciám. Implementácia sa často krát prekrýva s testovaním, kedy naprogramujeme určitú časť aplikácie a potom testujeme funkčnosť. Pokiaľ je všetko v</w:t>
       </w:r>
       <w:r>
         <w:t> </w:t>
@@ -18351,11 +18351,11 @@
         <w:t xml:space="preserve"> tak pokračujeme na ďalšiu funkcionalitu, ktor</w:t>
       </w:r>
       <w:r>
-        <w:t xml:space="preserve">ú po implementovaní opäť testujeme. Ak už máme hotové všetky časti aplikácie tak postupujeme k celkovému testovaniu všetkých funkcií. Pri testovaní nie </w:t>
+        <w:t xml:space="preserve">ú po implementovaní opäť testujeme. Ak už máme hotové všetky časti aplikácie tak postupujeme k celkovému testovaniu všetkých funkcií. Pri testovaní nie sme obmedzení len </w:t>
       </w:r>
       <w:r>
         <w:lastRenderedPageBreak/>
-        <w:t xml:space="preserve">sme obmedzení len na jedno konkrétne zariadenie ale aplikáciu skúšame na viacerých iPhone modeloch. Následne overujeme či je aplikácia správne zobrazovaná na všetkých veľkostiach displejov mobilných </w:t>
+        <w:t xml:space="preserve">na jedno konkrétne zariadenie ale aplikáciu skúšame na viacerých iPhone modeloch. Následne overujeme či je aplikácia správne zobrazovaná na všetkých veľkostiach displejov mobilných </w:t>
       </w:r>
       <w:r>
         <w:t>zariadení</w:t>
@@ -22479,7 +22479,13 @@
         <w:t>,</w:t>
       </w:r>
       <w:r>
-        <w:t xml:space="preserve"> pokiaľ máme k takému zariadeniu prístup. </w:t>
+        <w:t xml:space="preserve"> pokiaľ máme k </w:t>
+      </w:r>
+      <w:r>
+        <w:t>nemu</w:t>
+      </w:r>
+      <w:r>
+        <w:t xml:space="preserve"> prístup. </w:t>
       </w:r>
       <w:r>
         <w:t xml:space="preserve">Niektoré funkcie sa dokonca nedajú vyskúšať na simulátore alebo to nie je také jednoduché, napríklad </w:t>
@@ -22501,11 +22507,6 @@
       </w:r>
     </w:p>
     <w:p/>
-    <w:p>
-      <w:r>
-        <w:t>//TODO ak budem testovať aj na starom SE tak dopísať do 4.3</w:t>
-      </w:r>
-    </w:p>
     <w:p>
       <w:r>
         <w:t>//TODO vyriešiť časovač vypnutia</w:t>
@@ -23333,20 +23334,201 @@
       </w:r>
       <w:bookmarkEnd w:id="143"/>
     </w:p>
-    <w:p/>
-    <w:p>
-      <w:pPr>
-        <w:spacing w:after="0" w:line="240" w:lineRule="auto"/>
-        <w:contextualSpacing w:val="0"/>
-        <w:jc w:val="left"/>
-        <w:rPr>
-          <w:rFonts w:eastAsiaTheme="majorEastAsia" w:cs="Times New Roman (Nadpisy CS)"/>
-          <w:b/>
-          <w:color w:val="000000" w:themeColor="text1"/>
-          <w:sz w:val="28"/>
-          <w:szCs w:val="32"/>
-        </w:rPr>
-      </w:pPr>
+    <w:p>
+      <w:r>
+        <w:t xml:space="preserve">Pri návrhu a implementácii </w:t>
+      </w:r>
+      <w:r>
+        <w:t>sme</w:t>
+      </w:r>
+      <w:r>
+        <w:t xml:space="preserve"> sa inšpiroval</w:t>
+      </w:r>
+      <w:r>
+        <w:t>i</w:t>
+      </w:r>
+      <w:r>
+        <w:t xml:space="preserve"> aj inými podobnými aplikáciami. Podľa nich </w:t>
+      </w:r>
+      <w:r>
+        <w:t>sme</w:t>
+      </w:r>
+      <w:r>
+        <w:t xml:space="preserve"> chcel</w:t>
+      </w:r>
+      <w:r>
+        <w:t>i</w:t>
+      </w:r>
+      <w:r>
+        <w:t xml:space="preserve"> do </w:t>
+      </w:r>
+      <w:r>
+        <w:t>našej</w:t>
+      </w:r>
+      <w:r>
+        <w:t xml:space="preserve"> implementácie zahrnúť tie funkcionality, ktoré boli obľúbené v recenziách a</w:t>
+      </w:r>
+      <w:r>
+        <w:t> my sme</w:t>
+      </w:r>
+      <w:r>
+        <w:t xml:space="preserve"> ich považoval za dôležité. Ďalej </w:t>
+      </w:r>
+      <w:r>
+        <w:t>sme</w:t>
+      </w:r>
+      <w:r>
+        <w:t xml:space="preserve"> sa pokúšal</w:t>
+      </w:r>
+      <w:r>
+        <w:t>i</w:t>
+      </w:r>
+      <w:r>
+        <w:t xml:space="preserve"> vyvarovať, všetkým problémom, ktoré sa používateľom nepáčili.</w:t>
+      </w:r>
+    </w:p>
+    <w:p>
+      <w:r>
+        <w:t xml:space="preserve">Častý problém v recenziách bol komplikovaný výber farby pre svetlo. Výber farby sme vyriešili pomocou palety, ktorá je podľa </w:t>
+      </w:r>
+      <w:r>
+        <w:t>nášho</w:t>
+      </w:r>
+      <w:r>
+        <w:t xml:space="preserve"> názoru veľmi prehľadná a jednoduchá.</w:t>
+      </w:r>
+      <w:r>
+        <w:t xml:space="preserve"> Taktiež je výhodou, že v histórii </w:t>
+      </w:r>
+      <w:r>
+        <w:t xml:space="preserve">zostáva </w:t>
+      </w:r>
+      <w:r>
+        <w:t>posledných 5 zvolených farieb</w:t>
+      </w:r>
+      <w:r>
+        <w:t>,</w:t>
+      </w:r>
+      <w:r>
+        <w:t xml:space="preserve"> aby sa k ním používateľ vedel rýchlo dostať.</w:t>
+      </w:r>
+      <w:r>
+        <w:t xml:space="preserve"> </w:t>
+      </w:r>
+    </w:p>
+    <w:p>
+      <w:r>
+        <w:t xml:space="preserve">Kvôli rýchlosti prístupu k nastaveniu jasu bola táto možnosť pridaná priamo do aplikácie, kde je dostupná </w:t>
+      </w:r>
+      <w:r>
+        <w:t>nad plávajúcim menu. Dostupná je pri každej voľbe v menu a nastavuje sa</w:t>
+      </w:r>
+      <w:r>
+        <w:t xml:space="preserve"> za pomoc</w:t>
+      </w:r>
+      <w:r>
+        <w:t>i</w:t>
+      </w:r>
+      <w:r>
+        <w:t xml:space="preserve"> „</w:t>
+      </w:r>
+      <w:proofErr w:type="spellStart"/>
+      <w:r>
+        <w:t>slidera</w:t>
+      </w:r>
+      <w:proofErr w:type="spellEnd"/>
+      <w:r>
+        <w:t xml:space="preserve">“. </w:t>
+      </w:r>
+    </w:p>
+    <w:p>
+      <w:r>
+        <w:t>Jednoduchosť aplikácie sme dosiahli taktiež implementáciou za pomoci jediného pohľadu. Používateľ teda nemá problém pri zorientovaní v nastaveniach. Výber konkrétnych nastavení je jednoducho definovaný p</w:t>
+      </w:r>
+      <w:r>
+        <w:t>odľa samo popisných názvov(farba, časovač a prechod farieb)</w:t>
+      </w:r>
+      <w:r>
+        <w:t>.</w:t>
+      </w:r>
+    </w:p>
+    <w:p>
+      <w:r>
+        <w:lastRenderedPageBreak/>
+        <w:t>Ďalším častým problémom bolo veľké množstvo zobrazovania reklám počas používania aplikácie</w:t>
+      </w:r>
+      <w:r>
+        <w:t>, pokiaľ si</w:t>
+      </w:r>
+      <w:r>
+        <w:t xml:space="preserve"> používateľ</w:t>
+      </w:r>
+      <w:r>
+        <w:t xml:space="preserve"> nezaplatil členstvo. Tento problém sme nemali ako riešiť, keďže naša aplikácia nebude publikovaná v distribučnom obchode </w:t>
+      </w:r>
+      <w:proofErr w:type="spellStart"/>
+      <w:r>
+        <w:t>App</w:t>
+      </w:r>
+      <w:proofErr w:type="spellEnd"/>
+      <w:r>
+        <w:t xml:space="preserve"> </w:t>
+      </w:r>
+      <w:proofErr w:type="spellStart"/>
+      <w:r>
+        <w:t>Store</w:t>
+      </w:r>
+      <w:proofErr w:type="spellEnd"/>
+      <w:r>
+        <w:t xml:space="preserve">, z dôvodu </w:t>
+      </w:r>
+      <w:r>
+        <w:t>vyžadovanej</w:t>
+      </w:r>
+      <w:r>
+        <w:t xml:space="preserve"> ročnej platby 99 dolárov za vývojársky účet. </w:t>
+      </w:r>
+    </w:p>
+    <w:p>
+      <w:r>
+        <w:t>Posledný problém bol veľký výskyt chýb.</w:t>
+      </w:r>
+      <w:r>
+        <w:t xml:space="preserve"> Aj keď sa skoro nikdy nedá vyhnú</w:t>
+      </w:r>
+      <w:r>
+        <w:t>ť</w:t>
+      </w:r>
+      <w:r>
+        <w:t xml:space="preserve"> všetkým nedostatkom, tak väčšine</w:t>
+      </w:r>
+      <w:r>
+        <w:t xml:space="preserve"> </w:t>
+      </w:r>
+      <w:r>
+        <w:t>chýb</w:t>
+      </w:r>
+      <w:r>
+        <w:t xml:space="preserve"> sme sa pokúšali vyvarovať pri </w:t>
+      </w:r>
+      <w:r>
+        <w:t>uváženom</w:t>
+      </w:r>
+      <w:r>
+        <w:t xml:space="preserve"> naplánovaní implementácie a </w:t>
+      </w:r>
+      <w:r>
+        <w:t>opakovanom</w:t>
+      </w:r>
+      <w:r>
+        <w:t xml:space="preserve"> testovan</w:t>
+      </w:r>
+      <w:r>
+        <w:t>í</w:t>
+      </w:r>
+      <w:r>
+        <w:t xml:space="preserve"> po pridaní nových funkcionalít. </w:t>
+      </w:r>
       <w:r>
         <w:br w:type="page"/>
       </w:r>

</xml_diff>

<commit_message>
úpravy v prieskume aplikácií
</commit_message>
<xml_diff>
--- a/BakalarskaPracaKostelej.docx
+++ b/BakalarskaPracaKostelej.docx
@@ -8474,6 +8474,169 @@
       <w:bookmarkStart w:id="40" w:name="_Toc65314848"/>
       <w:r>
         <w:lastRenderedPageBreak/>
+        <w:t>Preskúmané aplikácie</w:t>
+      </w:r>
+    </w:p>
+    <w:p>
+      <w:r>
+        <w:t xml:space="preserve">Pri prieskumu trhu sme sa zamerali hlavne na </w:t>
+      </w:r>
+      <w:r>
+        <w:t>také aplikácie, ktoré majú dostatočný počet používateľských recenzií. Prihliadali sme na spokojnosť užívateľov a následne sme aplikácie vyskúšali</w:t>
+      </w:r>
+      <w:r>
+        <w:t xml:space="preserve"> na mobilnom zariadení</w:t>
+      </w:r>
+      <w:r>
+        <w:t>.</w:t>
+      </w:r>
+      <w:r>
+        <w:t xml:space="preserve"> </w:t>
+      </w:r>
+      <w:r>
+        <w:t>Testovaná funkčnosť bola z</w:t>
+      </w:r>
+      <w:r>
+        <w:t xml:space="preserve"> </w:t>
+      </w:r>
+      <w:r>
+        <w:t>nasledovných aplikácií</w:t>
+      </w:r>
+      <w:r>
+        <w:t xml:space="preserve"> pre nočné lampy</w:t>
+      </w:r>
+      <w:r>
+        <w:t xml:space="preserve">: Best </w:t>
+      </w:r>
+      <w:proofErr w:type="spellStart"/>
+      <w:r>
+        <w:t>Night</w:t>
+      </w:r>
+      <w:proofErr w:type="spellEnd"/>
+      <w:r>
+        <w:t xml:space="preserve"> </w:t>
+      </w:r>
+      <w:proofErr w:type="spellStart"/>
+      <w:r>
+        <w:t>Light</w:t>
+      </w:r>
+      <w:proofErr w:type="spellEnd"/>
+      <w:r>
+        <w:t xml:space="preserve">, </w:t>
+      </w:r>
+      <w:proofErr w:type="spellStart"/>
+      <w:r>
+        <w:t>Night</w:t>
+      </w:r>
+      <w:proofErr w:type="spellEnd"/>
+      <w:r>
+        <w:t xml:space="preserve"> </w:t>
+      </w:r>
+      <w:proofErr w:type="spellStart"/>
+      <w:r>
+        <w:t>Light</w:t>
+      </w:r>
+      <w:proofErr w:type="spellEnd"/>
+      <w:r>
+        <w:t xml:space="preserve"> – </w:t>
+      </w:r>
+      <w:proofErr w:type="spellStart"/>
+      <w:r>
+        <w:t>Reading</w:t>
+      </w:r>
+      <w:proofErr w:type="spellEnd"/>
+      <w:r>
+        <w:t xml:space="preserve"> </w:t>
+      </w:r>
+      <w:proofErr w:type="spellStart"/>
+      <w:r>
+        <w:t>Lamp</w:t>
+      </w:r>
+      <w:proofErr w:type="spellEnd"/>
+      <w:r>
+        <w:t xml:space="preserve">, </w:t>
+      </w:r>
+      <w:proofErr w:type="spellStart"/>
+      <w:r>
+        <w:t>Night</w:t>
+      </w:r>
+      <w:proofErr w:type="spellEnd"/>
+      <w:r>
+        <w:t xml:space="preserve"> </w:t>
+      </w:r>
+      <w:proofErr w:type="spellStart"/>
+      <w:r>
+        <w:t>Light</w:t>
+      </w:r>
+      <w:proofErr w:type="spellEnd"/>
+      <w:r>
+        <w:t xml:space="preserve"> Lite </w:t>
+      </w:r>
+      <w:proofErr w:type="spellStart"/>
+      <w:r>
+        <w:t>Nightlight</w:t>
+      </w:r>
+      <w:proofErr w:type="spellEnd"/>
+      <w:r>
+        <w:t xml:space="preserve">, </w:t>
+      </w:r>
+      <w:proofErr w:type="spellStart"/>
+      <w:r>
+        <w:t>Mood</w:t>
+      </w:r>
+      <w:proofErr w:type="spellEnd"/>
+      <w:r>
+        <w:t xml:space="preserve"> </w:t>
+      </w:r>
+      <w:proofErr w:type="spellStart"/>
+      <w:r>
+        <w:t>Light</w:t>
+      </w:r>
+      <w:proofErr w:type="spellEnd"/>
+      <w:r>
+        <w:t xml:space="preserve">, </w:t>
+      </w:r>
+      <w:proofErr w:type="spellStart"/>
+      <w:r>
+        <w:t>Night</w:t>
+      </w:r>
+      <w:proofErr w:type="spellEnd"/>
+      <w:r>
+        <w:t xml:space="preserve"> </w:t>
+      </w:r>
+      <w:proofErr w:type="spellStart"/>
+      <w:r>
+        <w:t>Light</w:t>
+      </w:r>
+      <w:proofErr w:type="spellEnd"/>
+      <w:r>
+        <w:t xml:space="preserve"> – Relax </w:t>
+      </w:r>
+      <w:proofErr w:type="spellStart"/>
+      <w:r>
+        <w:t>Sleep</w:t>
+      </w:r>
+      <w:proofErr w:type="spellEnd"/>
+      <w:r>
+        <w:t xml:space="preserve">. </w:t>
+      </w:r>
+      <w:r>
+        <w:t xml:space="preserve">Ďalej sme sa inšpirovali aj funkciami aplikácie </w:t>
+      </w:r>
+      <w:proofErr w:type="spellStart"/>
+      <w:r>
+        <w:t>Yeelight</w:t>
+      </w:r>
+      <w:proofErr w:type="spellEnd"/>
+      <w:r>
+        <w:t>, ktorá síce nevyužíva na osvetlenie displej ale priamo pripojené inteligentné svetlo ale nastavovanie funkcionalít má podobné.</w:t>
+      </w:r>
+    </w:p>
+    <w:p>
+      <w:pPr>
+        <w:pStyle w:val="Nadpis3"/>
+      </w:pPr>
+      <w:r>
         <w:t>Pozitívne hodnotenia</w:t>
       </w:r>
       <w:bookmarkEnd w:id="40"/>
@@ -8693,6 +8856,7 @@
       <w:bookmarkStart w:id="48" w:name="_Ref63771162"/>
       <w:bookmarkStart w:id="49" w:name="_Toc65314851"/>
       <w:r>
+        <w:lastRenderedPageBreak/>
         <w:t>Pôsobenie svetla na ľudský organizmus</w:t>
       </w:r>
       <w:r>
@@ -8829,11 +8993,7 @@
         <w:t xml:space="preserve"> na počítači</w:t>
       </w:r>
       <w:r>
-        <w:t xml:space="preserve">, zaspávanie pri zapnutej televízii, časté </w:t>
-      </w:r>
-      <w:r>
-        <w:lastRenderedPageBreak/>
-        <w:t>používanie mobilných zariadení</w:t>
+        <w:t>, zaspávanie pri zapnutej televízii, časté používanie mobilných zariadení</w:t>
       </w:r>
       <w:r>
         <w:t xml:space="preserve"> pred spánkom</w:t>
@@ -9405,6 +9565,7 @@
           <w:shd w:val="clear" w:color="auto" w:fill="FFFFFF"/>
           <w:lang w:eastAsia="sk-SK"/>
         </w:rPr>
+        <w:lastRenderedPageBreak/>
         <w:t xml:space="preserve">Z týchto troch zistení vyplýva, že by sme mali pristupovať k osvetleniu miestnosti počas noci veľmi </w:t>
       </w:r>
       <w:r>
@@ -9980,7 +10141,7 @@
           <w:shd w:val="clear" w:color="auto" w:fill="FFFFFF"/>
           <w:lang w:eastAsia="sk-SK"/>
         </w:rPr>
-        <w:t xml:space="preserve"> v oku, ktorý </w:t>
+        <w:t xml:space="preserve"> v oku, ktorý reaguje na modré svetlo</w:t>
       </w:r>
       <w:r>
         <w:rPr>
@@ -9988,60 +10149,59 @@
           <w:shd w:val="clear" w:color="auto" w:fill="FFFFFF"/>
           <w:lang w:eastAsia="sk-SK"/>
         </w:rPr>
-        <w:lastRenderedPageBreak/>
-        <w:t>reaguje na modré svetlo</w:t>
-      </w:r>
+        <w:t xml:space="preserve">. Hladina </w:t>
+      </w:r>
+      <w:proofErr w:type="spellStart"/>
       <w:r>
         <w:rPr>
           <w:rFonts w:eastAsia="Times New Roman" w:cs="Times New Roman"/>
           <w:shd w:val="clear" w:color="auto" w:fill="FFFFFF"/>
           <w:lang w:eastAsia="sk-SK"/>
         </w:rPr>
-        <w:t xml:space="preserve">. Hladina </w:t>
-      </w:r>
-      <w:proofErr w:type="spellStart"/>
+        <w:t>melatonínu</w:t>
+      </w:r>
+      <w:proofErr w:type="spellEnd"/>
       <w:r>
         <w:rPr>
           <w:rFonts w:eastAsia="Times New Roman" w:cs="Times New Roman"/>
           <w:shd w:val="clear" w:color="auto" w:fill="FFFFFF"/>
           <w:lang w:eastAsia="sk-SK"/>
         </w:rPr>
-        <w:t>melatonínu</w:t>
-      </w:r>
-      <w:proofErr w:type="spellEnd"/>
+        <w:t xml:space="preserve"> v krvi sa najviac zvyšuje po zotmení. </w:t>
+      </w:r>
       <w:r>
         <w:rPr>
           <w:rFonts w:eastAsia="Times New Roman" w:cs="Times New Roman"/>
           <w:shd w:val="clear" w:color="auto" w:fill="FFFFFF"/>
           <w:lang w:eastAsia="sk-SK"/>
         </w:rPr>
-        <w:t xml:space="preserve"> v krvi sa najviac zvyšuje po zotmení. </w:t>
-      </w:r>
+        <w:t xml:space="preserve"> V práci sa ďalej uvádza, že dostatok </w:t>
+      </w:r>
+      <w:proofErr w:type="spellStart"/>
       <w:r>
         <w:rPr>
           <w:rFonts w:eastAsia="Times New Roman" w:cs="Times New Roman"/>
           <w:shd w:val="clear" w:color="auto" w:fill="FFFFFF"/>
           <w:lang w:eastAsia="sk-SK"/>
         </w:rPr>
-        <w:t xml:space="preserve"> V práci sa ďalej uvádza, že dostatok </w:t>
-      </w:r>
-      <w:proofErr w:type="spellStart"/>
+        <w:t>melatonínu</w:t>
+      </w:r>
+      <w:proofErr w:type="spellEnd"/>
       <w:r>
         <w:rPr>
           <w:rFonts w:eastAsia="Times New Roman" w:cs="Times New Roman"/>
           <w:shd w:val="clear" w:color="auto" w:fill="FFFFFF"/>
           <w:lang w:eastAsia="sk-SK"/>
         </w:rPr>
-        <w:t>melatonínu</w:t>
-      </w:r>
-      <w:proofErr w:type="spellEnd"/>
+        <w:t xml:space="preserve"> spôsobuje skvalitnenie spánku, dobré sny, ovplyvňuje priebeh starnutia, </w:t>
+      </w:r>
       <w:r>
         <w:rPr>
           <w:rFonts w:eastAsia="Times New Roman" w:cs="Times New Roman"/>
           <w:shd w:val="clear" w:color="auto" w:fill="FFFFFF"/>
           <w:lang w:eastAsia="sk-SK"/>
         </w:rPr>
-        <w:t xml:space="preserve"> spôsobuje skvalitnenie spánku, dobré sny, ovplyvňuje priebeh starnutia, </w:t>
+        <w:t>vystupovanie človeka, má vplyv taktiež na krvný tlak, produkciu pohlavných hormónov a imunitu človeka.</w:t>
       </w:r>
       <w:r>
         <w:rPr>
@@ -10049,33 +10209,33 @@
           <w:shd w:val="clear" w:color="auto" w:fill="FFFFFF"/>
           <w:lang w:eastAsia="sk-SK"/>
         </w:rPr>
-        <w:t>vystupovanie človeka, má vplyv taktiež na krvný tlak, produkciu pohlavných hormónov a imunitu človeka.</w:t>
-      </w:r>
+        <w:t xml:space="preserve"> Na opačnú stránku ak má človek nedostatok </w:t>
+      </w:r>
+      <w:proofErr w:type="spellStart"/>
       <w:r>
         <w:rPr>
           <w:rFonts w:eastAsia="Times New Roman" w:cs="Times New Roman"/>
           <w:shd w:val="clear" w:color="auto" w:fill="FFFFFF"/>
           <w:lang w:eastAsia="sk-SK"/>
         </w:rPr>
-        <w:t xml:space="preserve"> Na opačnú stránku ak má človek nedostatok </w:t>
-      </w:r>
-      <w:proofErr w:type="spellStart"/>
+        <w:t>melatonínu</w:t>
+      </w:r>
+      <w:proofErr w:type="spellEnd"/>
       <w:r>
         <w:rPr>
           <w:rFonts w:eastAsia="Times New Roman" w:cs="Times New Roman"/>
           <w:shd w:val="clear" w:color="auto" w:fill="FFFFFF"/>
           <w:lang w:eastAsia="sk-SK"/>
         </w:rPr>
-        <w:t>melatonínu</w:t>
-      </w:r>
-      <w:proofErr w:type="spellEnd"/>
+        <w:t>, môžu nastať problémy so spánkom</w:t>
+      </w:r>
       <w:r>
         <w:rPr>
           <w:rFonts w:eastAsia="Times New Roman" w:cs="Times New Roman"/>
           <w:shd w:val="clear" w:color="auto" w:fill="FFFFFF"/>
           <w:lang w:eastAsia="sk-SK"/>
         </w:rPr>
-        <w:t>, môžu nastať problémy so spánkom</w:t>
+        <w:t xml:space="preserve"> a v</w:t>
       </w:r>
       <w:r>
         <w:rPr>
@@ -10083,7 +10243,7 @@
           <w:shd w:val="clear" w:color="auto" w:fill="FFFFFF"/>
           <w:lang w:eastAsia="sk-SK"/>
         </w:rPr>
-        <w:t xml:space="preserve"> a v</w:t>
+        <w:t> </w:t>
       </w:r>
       <w:r>
         <w:rPr>
@@ -10091,7 +10251,7 @@
           <w:shd w:val="clear" w:color="auto" w:fill="FFFFFF"/>
           <w:lang w:eastAsia="sk-SK"/>
         </w:rPr>
-        <w:t> </w:t>
+        <w:t>článku</w:t>
       </w:r>
       <w:r>
         <w:rPr>
@@ -10099,7 +10259,7 @@
           <w:shd w:val="clear" w:color="auto" w:fill="FFFFFF"/>
           <w:lang w:eastAsia="sk-SK"/>
         </w:rPr>
-        <w:t>článku</w:t>
+        <w:t xml:space="preserve"> (</w:t>
       </w:r>
       <w:r>
         <w:rPr>
@@ -10107,7 +10267,7 @@
           <w:shd w:val="clear" w:color="auto" w:fill="FFFFFF"/>
           <w:lang w:eastAsia="sk-SK"/>
         </w:rPr>
-        <w:t xml:space="preserve"> (</w:t>
+        <w:fldChar w:fldCharType="begin"/>
       </w:r>
       <w:r>
         <w:rPr>
@@ -10115,7 +10275,7 @@
           <w:shd w:val="clear" w:color="auto" w:fill="FFFFFF"/>
           <w:lang w:eastAsia="sk-SK"/>
         </w:rPr>
-        <w:fldChar w:fldCharType="begin"/>
+        <w:instrText xml:space="preserve"> REF _Ref65068608 \r \h </w:instrText>
       </w:r>
       <w:r>
         <w:rPr>
@@ -10123,7 +10283,6 @@
           <w:shd w:val="clear" w:color="auto" w:fill="FFFFFF"/>
           <w:lang w:eastAsia="sk-SK"/>
         </w:rPr>
-        <w:instrText xml:space="preserve"> REF _Ref65068608 \r \h </w:instrText>
       </w:r>
       <w:r>
         <w:rPr>
@@ -10131,6 +10290,7 @@
           <w:shd w:val="clear" w:color="auto" w:fill="FFFFFF"/>
           <w:lang w:eastAsia="sk-SK"/>
         </w:rPr>
+        <w:fldChar w:fldCharType="separate"/>
       </w:r>
       <w:r>
         <w:rPr>
@@ -10138,7 +10298,7 @@
           <w:shd w:val="clear" w:color="auto" w:fill="FFFFFF"/>
           <w:lang w:eastAsia="sk-SK"/>
         </w:rPr>
-        <w:fldChar w:fldCharType="separate"/>
+        <w:t>3</w:t>
       </w:r>
       <w:r>
         <w:rPr>
@@ -10146,7 +10306,7 @@
           <w:shd w:val="clear" w:color="auto" w:fill="FFFFFF"/>
           <w:lang w:eastAsia="sk-SK"/>
         </w:rPr>
-        <w:t>3</w:t>
+        <w:fldChar w:fldCharType="end"/>
       </w:r>
       <w:r>
         <w:rPr>
@@ -10154,7 +10314,7 @@
           <w:shd w:val="clear" w:color="auto" w:fill="FFFFFF"/>
           <w:lang w:eastAsia="sk-SK"/>
         </w:rPr>
-        <w:fldChar w:fldCharType="end"/>
+        <w:t xml:space="preserve">) </w:t>
       </w:r>
       <w:r>
         <w:rPr>
@@ -10162,7 +10322,7 @@
           <w:shd w:val="clear" w:color="auto" w:fill="FFFFFF"/>
           <w:lang w:eastAsia="sk-SK"/>
         </w:rPr>
-        <w:t xml:space="preserve">) </w:t>
+        <w:t>sa dokonca uvádza že „môže dochádzať k oslabeniu imunitného systému a schopnosti regenerácie</w:t>
       </w:r>
       <w:r>
         <w:rPr>
@@ -10170,7 +10330,7 @@
           <w:shd w:val="clear" w:color="auto" w:fill="FFFFFF"/>
           <w:lang w:eastAsia="sk-SK"/>
         </w:rPr>
-        <w:t>sa dokonca uvádza že „môže dochádzať k oslabeniu imunitného systému a schopnosti regenerácie</w:t>
+        <w:t xml:space="preserve"> organizmu. Dlhodobé zníženie môže ohroziť zdravie človeka“</w:t>
       </w:r>
       <w:r>
         <w:rPr>
@@ -10178,7 +10338,7 @@
           <w:shd w:val="clear" w:color="auto" w:fill="FFFFFF"/>
           <w:lang w:eastAsia="sk-SK"/>
         </w:rPr>
-        <w:t xml:space="preserve"> organizmu. Dlhodobé zníženie môže ohroziť zdravie človeka“</w:t>
+        <w:t>.</w:t>
       </w:r>
       <w:r>
         <w:rPr>
@@ -10186,7 +10346,7 @@
           <w:shd w:val="clear" w:color="auto" w:fill="FFFFFF"/>
           <w:lang w:eastAsia="sk-SK"/>
         </w:rPr>
-        <w:t>.</w:t>
+        <w:t xml:space="preserve"> </w:t>
       </w:r>
       <w:r>
         <w:rPr>
@@ -10194,7 +10354,7 @@
           <w:shd w:val="clear" w:color="auto" w:fill="FFFFFF"/>
           <w:lang w:eastAsia="sk-SK"/>
         </w:rPr>
-        <w:t xml:space="preserve"> </w:t>
+        <w:t>Nedostatok tohto</w:t>
       </w:r>
       <w:r>
         <w:rPr>
@@ -10202,7 +10362,7 @@
           <w:shd w:val="clear" w:color="auto" w:fill="FFFFFF"/>
           <w:lang w:eastAsia="sk-SK"/>
         </w:rPr>
-        <w:t>Nedostatok tohto</w:t>
+        <w:t xml:space="preserve"> hormónu</w:t>
       </w:r>
       <w:r>
         <w:rPr>
@@ -10210,7 +10370,7 @@
           <w:shd w:val="clear" w:color="auto" w:fill="FFFFFF"/>
           <w:lang w:eastAsia="sk-SK"/>
         </w:rPr>
-        <w:t xml:space="preserve"> hormónu</w:t>
+        <w:t xml:space="preserve"> môže byť spôsobený negatívnym</w:t>
       </w:r>
       <w:r>
         <w:rPr>
@@ -10218,7 +10378,7 @@
           <w:shd w:val="clear" w:color="auto" w:fill="FFFFFF"/>
           <w:lang w:eastAsia="sk-SK"/>
         </w:rPr>
-        <w:t xml:space="preserve"> môže byť spôsobený negatívnym</w:t>
+        <w:t>i</w:t>
       </w:r>
       <w:r>
         <w:rPr>
@@ -10226,7 +10386,7 @@
           <w:shd w:val="clear" w:color="auto" w:fill="FFFFFF"/>
           <w:lang w:eastAsia="sk-SK"/>
         </w:rPr>
-        <w:t>i</w:t>
+        <w:t xml:space="preserve"> </w:t>
       </w:r>
       <w:r>
         <w:rPr>
@@ -10234,7 +10394,7 @@
           <w:shd w:val="clear" w:color="auto" w:fill="FFFFFF"/>
           <w:lang w:eastAsia="sk-SK"/>
         </w:rPr>
-        <w:t xml:space="preserve"> </w:t>
+        <w:t>faktormi,</w:t>
       </w:r>
       <w:r>
         <w:rPr>
@@ -10242,7 +10402,7 @@
           <w:shd w:val="clear" w:color="auto" w:fill="FFFFFF"/>
           <w:lang w:eastAsia="sk-SK"/>
         </w:rPr>
-        <w:t>faktormi,</w:t>
+        <w:t xml:space="preserve"> ktoré boli spomínané vyššie v kapitole </w:t>
       </w:r>
       <w:r>
         <w:rPr>
@@ -10250,7 +10410,7 @@
           <w:shd w:val="clear" w:color="auto" w:fill="FFFFFF"/>
           <w:lang w:eastAsia="sk-SK"/>
         </w:rPr>
-        <w:t xml:space="preserve"> ktoré boli spomínané vyššie v kapitole </w:t>
+        <w:fldChar w:fldCharType="begin"/>
       </w:r>
       <w:r>
         <w:rPr>
@@ -10258,7 +10418,7 @@
           <w:shd w:val="clear" w:color="auto" w:fill="FFFFFF"/>
           <w:lang w:eastAsia="sk-SK"/>
         </w:rPr>
-        <w:fldChar w:fldCharType="begin"/>
+        <w:instrText xml:space="preserve"> REF _Ref62836531 \r \h </w:instrText>
       </w:r>
       <w:r>
         <w:rPr>
@@ -10266,7 +10426,6 @@
           <w:shd w:val="clear" w:color="auto" w:fill="FFFFFF"/>
           <w:lang w:eastAsia="sk-SK"/>
         </w:rPr>
-        <w:instrText xml:space="preserve"> REF _Ref62836531 \r \h </w:instrText>
       </w:r>
       <w:r>
         <w:rPr>
@@ -10274,6 +10433,7 @@
           <w:shd w:val="clear" w:color="auto" w:fill="FFFFFF"/>
           <w:lang w:eastAsia="sk-SK"/>
         </w:rPr>
+        <w:fldChar w:fldCharType="separate"/>
       </w:r>
       <w:r>
         <w:rPr>
@@ -10281,7 +10441,7 @@
           <w:shd w:val="clear" w:color="auto" w:fill="FFFFFF"/>
           <w:lang w:eastAsia="sk-SK"/>
         </w:rPr>
-        <w:fldChar w:fldCharType="separate"/>
+        <w:t>1.2.1</w:t>
       </w:r>
       <w:r>
         <w:rPr>
@@ -10289,7 +10449,7 @@
           <w:shd w:val="clear" w:color="auto" w:fill="FFFFFF"/>
           <w:lang w:eastAsia="sk-SK"/>
         </w:rPr>
-        <w:t>1.2.1</w:t>
+        <w:fldChar w:fldCharType="end"/>
       </w:r>
       <w:r>
         <w:rPr>
@@ -10297,7 +10457,7 @@
           <w:shd w:val="clear" w:color="auto" w:fill="FFFFFF"/>
           <w:lang w:eastAsia="sk-SK"/>
         </w:rPr>
-        <w:fldChar w:fldCharType="end"/>
+        <w:fldChar w:fldCharType="begin"/>
       </w:r>
       <w:r>
         <w:rPr>
@@ -10305,7 +10465,7 @@
           <w:shd w:val="clear" w:color="auto" w:fill="FFFFFF"/>
           <w:lang w:eastAsia="sk-SK"/>
         </w:rPr>
-        <w:fldChar w:fldCharType="begin"/>
+        <w:instrText xml:space="preserve"> REF _Ref62836546 \h </w:instrText>
       </w:r>
       <w:r>
         <w:rPr>
@@ -10313,7 +10473,6 @@
           <w:shd w:val="clear" w:color="auto" w:fill="FFFFFF"/>
           <w:lang w:eastAsia="sk-SK"/>
         </w:rPr>
-        <w:instrText xml:space="preserve"> REF _Ref62836546 \h </w:instrText>
       </w:r>
       <w:r>
         <w:rPr>
@@ -10321,6 +10480,10 @@
           <w:shd w:val="clear" w:color="auto" w:fill="FFFFFF"/>
           <w:lang w:eastAsia="sk-SK"/>
         </w:rPr>
+        <w:fldChar w:fldCharType="separate"/>
+      </w:r>
+      <w:r>
+        <w:t>Vplyv svetla na organizmus</w:t>
       </w:r>
       <w:r>
         <w:rPr>
@@ -10328,10 +10491,7 @@
           <w:shd w:val="clear" w:color="auto" w:fill="FFFFFF"/>
           <w:lang w:eastAsia="sk-SK"/>
         </w:rPr>
-        <w:fldChar w:fldCharType="separate"/>
-      </w:r>
-      <w:r>
-        <w:t>Vplyv svetla na organizmus</w:t>
+        <w:fldChar w:fldCharType="end"/>
       </w:r>
       <w:r>
         <w:rPr>
@@ -10339,7 +10499,7 @@
           <w:shd w:val="clear" w:color="auto" w:fill="FFFFFF"/>
           <w:lang w:eastAsia="sk-SK"/>
         </w:rPr>
-        <w:fldChar w:fldCharType="end"/>
+        <w:t xml:space="preserve">. </w:t>
       </w:r>
       <w:r>
         <w:rPr>
@@ -10347,7 +10507,7 @@
           <w:shd w:val="clear" w:color="auto" w:fill="FFFFFF"/>
           <w:lang w:eastAsia="sk-SK"/>
         </w:rPr>
-        <w:t xml:space="preserve">. </w:t>
+        <w:t xml:space="preserve">Pokiaľ </w:t>
       </w:r>
       <w:r>
         <w:rPr>
@@ -10355,7 +10515,7 @@
           <w:shd w:val="clear" w:color="auto" w:fill="FFFFFF"/>
           <w:lang w:eastAsia="sk-SK"/>
         </w:rPr>
-        <w:t xml:space="preserve">Pokiaľ </w:t>
+        <w:t>je ale zažatá nočná lampa počas spánku našou prioritou</w:t>
       </w:r>
       <w:r>
         <w:rPr>
@@ -10363,7 +10523,7 @@
           <w:shd w:val="clear" w:color="auto" w:fill="FFFFFF"/>
           <w:lang w:eastAsia="sk-SK"/>
         </w:rPr>
-        <w:t>je ale zažatá nočná lampa počas spánku našou prioritou</w:t>
+        <w:t>, alebo ak sa potrebujeme v noci kvôli niečomu zobudiť</w:t>
       </w:r>
       <w:r>
         <w:rPr>
@@ -10371,7 +10531,7 @@
           <w:shd w:val="clear" w:color="auto" w:fill="FFFFFF"/>
           <w:lang w:eastAsia="sk-SK"/>
         </w:rPr>
-        <w:t>, alebo ak sa potrebujeme v noci kvôli niečomu zobudiť</w:t>
+        <w:t>,</w:t>
       </w:r>
       <w:r>
         <w:rPr>
@@ -10379,7 +10539,7 @@
           <w:shd w:val="clear" w:color="auto" w:fill="FFFFFF"/>
           <w:lang w:eastAsia="sk-SK"/>
         </w:rPr>
-        <w:t>,</w:t>
+        <w:t xml:space="preserve"> je</w:t>
       </w:r>
       <w:r>
         <w:rPr>
@@ -10387,7 +10547,7 @@
           <w:shd w:val="clear" w:color="auto" w:fill="FFFFFF"/>
           <w:lang w:eastAsia="sk-SK"/>
         </w:rPr>
-        <w:t xml:space="preserve"> je</w:t>
+        <w:t xml:space="preserve"> podľa článku</w:t>
       </w:r>
       <w:r>
         <w:rPr>
@@ -10395,7 +10555,7 @@
           <w:shd w:val="clear" w:color="auto" w:fill="FFFFFF"/>
           <w:lang w:eastAsia="sk-SK"/>
         </w:rPr>
-        <w:t xml:space="preserve"> podľa článku</w:t>
+        <w:t xml:space="preserve"> (</w:t>
       </w:r>
       <w:r>
         <w:rPr>
@@ -10403,7 +10563,7 @@
           <w:shd w:val="clear" w:color="auto" w:fill="FFFFFF"/>
           <w:lang w:eastAsia="sk-SK"/>
         </w:rPr>
-        <w:t xml:space="preserve"> (</w:t>
+        <w:fldChar w:fldCharType="begin"/>
       </w:r>
       <w:r>
         <w:rPr>
@@ -10411,7 +10571,7 @@
           <w:shd w:val="clear" w:color="auto" w:fill="FFFFFF"/>
           <w:lang w:eastAsia="sk-SK"/>
         </w:rPr>
-        <w:fldChar w:fldCharType="begin"/>
+        <w:instrText xml:space="preserve"> REF _Ref65069352 \r \h </w:instrText>
       </w:r>
       <w:r>
         <w:rPr>
@@ -10419,7 +10579,6 @@
           <w:shd w:val="clear" w:color="auto" w:fill="FFFFFF"/>
           <w:lang w:eastAsia="sk-SK"/>
         </w:rPr>
-        <w:instrText xml:space="preserve"> REF _Ref65069352 \r \h </w:instrText>
       </w:r>
       <w:r>
         <w:rPr>
@@ -10427,6 +10586,7 @@
           <w:shd w:val="clear" w:color="auto" w:fill="FFFFFF"/>
           <w:lang w:eastAsia="sk-SK"/>
         </w:rPr>
+        <w:fldChar w:fldCharType="separate"/>
       </w:r>
       <w:r>
         <w:rPr>
@@ -10434,7 +10594,7 @@
           <w:shd w:val="clear" w:color="auto" w:fill="FFFFFF"/>
           <w:lang w:eastAsia="sk-SK"/>
         </w:rPr>
-        <w:fldChar w:fldCharType="separate"/>
+        <w:t>5</w:t>
       </w:r>
       <w:r>
         <w:rPr>
@@ -10442,7 +10602,7 @@
           <w:shd w:val="clear" w:color="auto" w:fill="FFFFFF"/>
           <w:lang w:eastAsia="sk-SK"/>
         </w:rPr>
-        <w:t>5</w:t>
+        <w:fldChar w:fldCharType="end"/>
       </w:r>
       <w:r>
         <w:rPr>
@@ -10450,7 +10610,7 @@
           <w:shd w:val="clear" w:color="auto" w:fill="FFFFFF"/>
           <w:lang w:eastAsia="sk-SK"/>
         </w:rPr>
-        <w:fldChar w:fldCharType="end"/>
+        <w:t xml:space="preserve">) </w:t>
       </w:r>
       <w:r>
         <w:rPr>
@@ -10458,7 +10618,7 @@
           <w:shd w:val="clear" w:color="auto" w:fill="FFFFFF"/>
           <w:lang w:eastAsia="sk-SK"/>
         </w:rPr>
-        <w:t xml:space="preserve">) </w:t>
+        <w:t xml:space="preserve">vhodnejšie používať svetlo </w:t>
       </w:r>
       <w:r>
         <w:rPr>
@@ -10466,7 +10626,7 @@
           <w:shd w:val="clear" w:color="auto" w:fill="FFFFFF"/>
           <w:lang w:eastAsia="sk-SK"/>
         </w:rPr>
-        <w:t xml:space="preserve">vhodnejšie používať svetlo </w:t>
+        <w:t xml:space="preserve">oranžovej alebo </w:t>
       </w:r>
       <w:r>
         <w:rPr>
@@ -10474,7 +10634,7 @@
           <w:shd w:val="clear" w:color="auto" w:fill="FFFFFF"/>
           <w:lang w:eastAsia="sk-SK"/>
         </w:rPr>
-        <w:t xml:space="preserve">oranžovej alebo </w:t>
+        <w:t>červenej farby.</w:t>
       </w:r>
       <w:r>
         <w:rPr>
@@ -10482,14 +10642,6 @@
           <w:shd w:val="clear" w:color="auto" w:fill="FFFFFF"/>
           <w:lang w:eastAsia="sk-SK"/>
         </w:rPr>
-        <w:t>červenej farby.</w:t>
-      </w:r>
-      <w:r>
-        <w:rPr>
-          <w:rFonts w:eastAsia="Times New Roman" w:cs="Times New Roman"/>
-          <w:shd w:val="clear" w:color="auto" w:fill="FFFFFF"/>
-          <w:lang w:eastAsia="sk-SK"/>
-        </w:rPr>
         <w:t xml:space="preserve"> </w:t>
       </w:r>
     </w:p>
@@ -10834,7 +10986,14 @@
         <w:rPr>
           <w:lang w:eastAsia="sk-SK"/>
         </w:rPr>
-        <w:t xml:space="preserve"> Farby s vysokou zložkou červenej farby majú frekvenciu, ktorá až tak neovplyvňuje náš mozog.</w:t>
+        <w:t xml:space="preserve"> Farby s vysokou zložkou červenej farby majú frekvenciu, ktorá až tak </w:t>
+      </w:r>
+      <w:r>
+        <w:rPr>
+          <w:lang w:eastAsia="sk-SK"/>
+        </w:rPr>
+        <w:lastRenderedPageBreak/>
+        <w:t>neovplyvňuje náš mozog.</w:t>
       </w:r>
       <w:r>
         <w:rPr>

</xml_diff>

<commit_message>
vytvorený graf pre podiel trhu s mobilnými OS
</commit_message>
<xml_diff>
--- a/BakalarskaPracaKostelej.docx
+++ b/BakalarskaPracaKostelej.docx
@@ -8201,6 +8201,39 @@
       <w:r>
         <w:t xml:space="preserve"> 2020.</w:t>
       </w:r>
+      <w:r>
+        <w:t xml:space="preserve"> Graf bol zostavený za pomoci údajov </w:t>
+      </w:r>
+      <w:r>
+        <w:t>zo</w:t>
+      </w:r>
+      <w:r>
+        <w:t xml:space="preserve"> </w:t>
+      </w:r>
+      <w:r>
+        <w:t>stránky</w:t>
+      </w:r>
+      <w:r>
+        <w:t xml:space="preserve"> (</w:t>
+      </w:r>
+      <w:r>
+        <w:fldChar w:fldCharType="begin"/>
+      </w:r>
+      <w:r>
+        <w:instrText xml:space="preserve"> REF _Ref65067641 \r \h </w:instrText>
+      </w:r>
+      <w:r>
+        <w:fldChar w:fldCharType="separate"/>
+      </w:r>
+      <w:r>
+        <w:t>1</w:t>
+      </w:r>
+      <w:r>
+        <w:fldChar w:fldCharType="end"/>
+      </w:r>
+      <w:r>
+        <w:t>).</w:t>
+      </w:r>
     </w:p>
     <w:p>
       <w:pPr>
@@ -8211,10 +8244,10 @@
           <w:noProof/>
         </w:rPr>
         <w:drawing>
-          <wp:inline distT="0" distB="0" distL="0" distR="0" wp14:anchorId="50BB0F94" wp14:editId="6C1CE2BA">
-            <wp:extent cx="5575935" cy="3136265"/>
-            <wp:effectExtent l="0" t="0" r="0" b="635"/>
-            <wp:docPr id="3" name="Obrázok 3"/>
+          <wp:inline distT="0" distB="0" distL="0" distR="0" wp14:anchorId="61B7D0A3" wp14:editId="38041532">
+            <wp:extent cx="5575935" cy="3392170"/>
+            <wp:effectExtent l="0" t="0" r="0" b="0"/>
+            <wp:docPr id="36" name="Obrázok 36"/>
             <wp:cNvGraphicFramePr>
               <a:graphicFrameLocks xmlns:a="http://schemas.openxmlformats.org/drawingml/2006/main" noChangeAspect="1"/>
             </wp:cNvGraphicFramePr>
@@ -8222,7 +8255,7 @@
               <a:graphicData uri="http://schemas.openxmlformats.org/drawingml/2006/picture">
                 <pic:pic xmlns:pic="http://schemas.openxmlformats.org/drawingml/2006/picture">
                   <pic:nvPicPr>
-                    <pic:cNvPr id="3" name="Obrázok 3"/>
+                    <pic:cNvPr id="36" name="Obrázok 36"/>
                     <pic:cNvPicPr/>
                   </pic:nvPicPr>
                   <pic:blipFill>
@@ -8240,7 +8273,7 @@
                   <pic:spPr>
                     <a:xfrm>
                       <a:off x="0" y="0"/>
-                      <a:ext cx="5575935" cy="3136265"/>
+                      <a:ext cx="5575935" cy="3392170"/>
                     </a:xfrm>
                     <a:prstGeom prst="rect">
                       <a:avLst/>
@@ -8290,35 +8323,6 @@
         <w:t>Podiel trhu mobilných operačných systémov</w:t>
       </w:r>
       <w:bookmarkEnd w:id="39"/>
-    </w:p>
-    <w:p>
-      <w:pPr>
-        <w:pStyle w:val="Obrzok"/>
-      </w:pPr>
-      <w:r>
-        <w:t xml:space="preserve">Zdroj: </w:t>
-      </w:r>
-      <w:r>
-        <w:t>(</w:t>
-      </w:r>
-      <w:r>
-        <w:fldChar w:fldCharType="begin"/>
-      </w:r>
-      <w:r>
-        <w:instrText xml:space="preserve"> REF _Ref65067641 \r \h </w:instrText>
-      </w:r>
-      <w:r>
-        <w:fldChar w:fldCharType="separate"/>
-      </w:r>
-      <w:r>
-        <w:t>1</w:t>
-      </w:r>
-      <w:r>
-        <w:fldChar w:fldCharType="end"/>
-      </w:r>
-      <w:r>
-        <w:t>)</w:t>
-      </w:r>
     </w:p>
     <w:p>
       <w:r>

</xml_diff>

<commit_message>
nahradené grafy pre najobľúbenejšie jazyky v rokoch 2015 a 2020
</commit_message>
<xml_diff>
--- a/BakalarskaPracaKostelej.docx
+++ b/BakalarskaPracaKostelej.docx
@@ -15184,7 +15184,7 @@
         <w:t>.</w:t>
       </w:r>
       <w:r>
-        <w:t xml:space="preserve"> </w:t>
+        <w:t xml:space="preserve"> Na vizualizáciu sa použili údaje zo stránky </w:t>
       </w:r>
       <w:r>
         <w:t>(</w:t>
@@ -15205,7 +15205,37 @@
         <w:fldChar w:fldCharType="end"/>
       </w:r>
       <w:r>
-        <w:t xml:space="preserve">) </w:t>
+        <w:t>)</w:t>
+      </w:r>
+      <w:r>
+        <w:t xml:space="preserve"> pre </w:t>
+      </w:r>
+      <w:r>
+        <w:fldChar w:fldCharType="begin"/>
+      </w:r>
+      <w:r>
+        <w:instrText xml:space="preserve"> REF _Ref65515681 \h </w:instrText>
+      </w:r>
+      <w:r>
+        <w:fldChar w:fldCharType="separate"/>
+      </w:r>
+      <w:r>
+        <w:t xml:space="preserve">Obrázok </w:t>
+      </w:r>
+      <w:r>
+        <w:rPr>
+          <w:noProof/>
+        </w:rPr>
+        <w:t>5</w:t>
+      </w:r>
+      <w:r>
+        <w:fldChar w:fldCharType="end"/>
+      </w:r>
+      <w:r>
+        <w:t>.</w:t>
+      </w:r>
+      <w:r>
+        <w:t xml:space="preserve"> </w:t>
       </w:r>
       <w:r>
         <w:t xml:space="preserve">Pre porovnanie je minuloročný prieskum kde sa </w:t>
@@ -15243,6 +15273,9 @@
         <w:t>rmi.</w:t>
       </w:r>
       <w:r>
+        <w:t xml:space="preserve"> Kvôli lepšej predstave bol vytvorený graf z údajov na stránke</w:t>
+      </w:r>
+      <w:r>
         <w:t xml:space="preserve"> (</w:t>
       </w:r>
       <w:r>
@@ -15261,7 +15294,37 @@
         <w:fldChar w:fldCharType="end"/>
       </w:r>
       <w:r>
-        <w:t xml:space="preserve">) </w:t>
+        <w:t>)</w:t>
+      </w:r>
+      <w:r>
+        <w:t xml:space="preserve"> pre </w:t>
+      </w:r>
+      <w:r>
+        <w:fldChar w:fldCharType="begin"/>
+      </w:r>
+      <w:r>
+        <w:instrText xml:space="preserve"> REF _Ref65516358 \h </w:instrText>
+      </w:r>
+      <w:r>
+        <w:fldChar w:fldCharType="separate"/>
+      </w:r>
+      <w:r>
+        <w:t xml:space="preserve">Obrázok </w:t>
+      </w:r>
+      <w:r>
+        <w:rPr>
+          <w:noProof/>
+        </w:rPr>
+        <w:t>6</w:t>
+      </w:r>
+      <w:r>
+        <w:fldChar w:fldCharType="end"/>
+      </w:r>
+      <w:r>
+        <w:t>.</w:t>
+      </w:r>
+      <w:r>
+        <w:t xml:space="preserve"> </w:t>
       </w:r>
       <w:r>
         <w:t>Výsledky obidvoch rokov z prieskumov sú zobrazené na obrázkoch nižšie.</w:t>
@@ -15276,10 +15339,10 @@
           <w:noProof/>
         </w:rPr>
         <w:drawing>
-          <wp:inline distT="0" distB="0" distL="0" distR="0" wp14:anchorId="2CD50401" wp14:editId="62626C06">
-            <wp:extent cx="2464904" cy="2037731"/>
-            <wp:effectExtent l="0" t="0" r="0" b="0"/>
-            <wp:docPr id="12" name="Obrázok 12"/>
+          <wp:inline distT="0" distB="0" distL="0" distR="0" wp14:anchorId="4EC5C4AB" wp14:editId="36C23604">
+            <wp:extent cx="4824919" cy="2908908"/>
+            <wp:effectExtent l="0" t="0" r="1270" b="0"/>
+            <wp:docPr id="39" name="Obrázok 39"/>
             <wp:cNvGraphicFramePr>
               <a:graphicFrameLocks xmlns:a="http://schemas.openxmlformats.org/drawingml/2006/main" noChangeAspect="1"/>
             </wp:cNvGraphicFramePr>
@@ -15287,11 +15350,11 @@
               <a:graphicData uri="http://schemas.openxmlformats.org/drawingml/2006/picture">
                 <pic:pic xmlns:pic="http://schemas.openxmlformats.org/drawingml/2006/picture">
                   <pic:nvPicPr>
-                    <pic:cNvPr id="12" name="Obrázok 12"/>
+                    <pic:cNvPr id="39" name="Obrázok 39"/>
                     <pic:cNvPicPr/>
                   </pic:nvPicPr>
                   <pic:blipFill>
-                    <a:blip r:embed="rId14" cstate="print">
+                    <a:blip r:embed="rId14">
                       <a:extLst>
                         <a:ext uri="{28A0092B-C50C-407E-A947-70E740481C1C}">
                           <a14:useLocalDpi xmlns:a14="http://schemas.microsoft.com/office/drawing/2010/main" val="0"/>
@@ -15305,7 +15368,7 @@
                   <pic:spPr>
                     <a:xfrm>
                       <a:off x="0" y="0"/>
-                      <a:ext cx="2517148" cy="2080921"/>
+                      <a:ext cx="4848796" cy="2923303"/>
                     </a:xfrm>
                     <a:prstGeom prst="rect">
                       <a:avLst/>
@@ -15324,6 +15387,7 @@
         <w:jc w:val="center"/>
       </w:pPr>
       <w:bookmarkStart w:id="80" w:name="_Ref63435527"/>
+      <w:bookmarkStart w:id="81" w:name="_Ref65515681"/>
       <w:r>
         <w:t xml:space="preserve">Obrázok </w:t>
       </w:r>
@@ -15348,6 +15412,7 @@
         </w:rPr>
         <w:fldChar w:fldCharType="end"/>
       </w:r>
+      <w:bookmarkEnd w:id="81"/>
       <w:r>
         <w:t xml:space="preserve"> Obľúbenosť jazykov/technológií v roku 2015</w:t>
       </w:r>
@@ -15358,43 +15423,14 @@
         <w:pStyle w:val="Obrzok"/>
       </w:pPr>
       <w:r>
-        <w:t xml:space="preserve">Zdroj: </w:t>
-      </w:r>
-      <w:r>
-        <w:t>(</w:t>
-      </w:r>
-      <w:r>
-        <w:fldChar w:fldCharType="begin"/>
-      </w:r>
-      <w:r>
-        <w:instrText xml:space="preserve"> REF _Ref65146147 \r \h </w:instrText>
-      </w:r>
-      <w:r>
-        <w:fldChar w:fldCharType="separate"/>
-      </w:r>
-      <w:r>
-        <w:t>27</w:t>
-      </w:r>
-      <w:r>
-        <w:fldChar w:fldCharType="end"/>
-      </w:r>
-      <w:r>
-        <w:t>)</w:t>
-      </w:r>
-    </w:p>
-    <w:p>
-      <w:pPr>
-        <w:pStyle w:val="Obrzok"/>
-      </w:pPr>
-      <w:r>
         <w:rPr>
           <w:noProof/>
         </w:rPr>
         <w:drawing>
-          <wp:inline distT="0" distB="0" distL="0" distR="0" wp14:anchorId="50F06DA3" wp14:editId="696A1B7B">
-            <wp:extent cx="3632200" cy="3146171"/>
-            <wp:effectExtent l="0" t="0" r="0" b="3810"/>
-            <wp:docPr id="13" name="Obrázok 13"/>
+          <wp:inline distT="0" distB="0" distL="0" distR="0" wp14:anchorId="50509E56" wp14:editId="44EBC68A">
+            <wp:extent cx="4863830" cy="3572680"/>
+            <wp:effectExtent l="0" t="0" r="635" b="0"/>
+            <wp:docPr id="38" name="Obrázok 38"/>
             <wp:cNvGraphicFramePr>
               <a:graphicFrameLocks xmlns:a="http://schemas.openxmlformats.org/drawingml/2006/main" noChangeAspect="1"/>
             </wp:cNvGraphicFramePr>
@@ -15402,11 +15438,11 @@
               <a:graphicData uri="http://schemas.openxmlformats.org/drawingml/2006/picture">
                 <pic:pic xmlns:pic="http://schemas.openxmlformats.org/drawingml/2006/picture">
                   <pic:nvPicPr>
-                    <pic:cNvPr id="13" name="Obrázok 13"/>
+                    <pic:cNvPr id="38" name="Obrázok 38"/>
                     <pic:cNvPicPr/>
                   </pic:nvPicPr>
                   <pic:blipFill>
-                    <a:blip r:embed="rId15" cstate="print">
+                    <a:blip r:embed="rId15">
                       <a:extLst>
                         <a:ext uri="{28A0092B-C50C-407E-A947-70E740481C1C}">
                           <a14:useLocalDpi xmlns:a14="http://schemas.microsoft.com/office/drawing/2010/main" val="0"/>
@@ -15420,7 +15456,7 @@
                   <pic:spPr>
                     <a:xfrm>
                       <a:off x="0" y="0"/>
-                      <a:ext cx="3651945" cy="3163274"/>
+                      <a:ext cx="4890362" cy="3592169"/>
                     </a:xfrm>
                     <a:prstGeom prst="rect">
                       <a:avLst/>
@@ -15438,7 +15474,8 @@
         <w:pStyle w:val="Popis"/>
         <w:jc w:val="center"/>
       </w:pPr>
-      <w:bookmarkStart w:id="81" w:name="_Ref63435535"/>
+      <w:bookmarkStart w:id="82" w:name="_Ref63435535"/>
+      <w:bookmarkStart w:id="83" w:name="_Ref65516358"/>
       <w:r>
         <w:t xml:space="preserve">Obrázok </w:t>
       </w:r>
@@ -15463,17 +15500,225 @@
         </w:rPr>
         <w:fldChar w:fldCharType="end"/>
       </w:r>
+      <w:bookmarkEnd w:id="83"/>
       <w:r>
         <w:t xml:space="preserve"> Obľúbenosť jazykov/technológií v roku 2020</w:t>
       </w:r>
-      <w:bookmarkEnd w:id="81"/>
-    </w:p>
-    <w:p>
-      <w:pPr>
-        <w:pStyle w:val="Obrzok"/>
-      </w:pPr>
-      <w:r>
-        <w:t xml:space="preserve">Zdroj: </w:t>
+      <w:bookmarkEnd w:id="82"/>
+    </w:p>
+    <w:p>
+      <w:pPr>
+        <w:pStyle w:val="Nadpis3"/>
+      </w:pPr>
+      <w:bookmarkStart w:id="84" w:name="_Toc65314863"/>
+      <w:r>
+        <w:lastRenderedPageBreak/>
+        <w:t>Kompatibilita s </w:t>
+      </w:r>
+      <w:proofErr w:type="spellStart"/>
+      <w:r>
+        <w:t>Objective</w:t>
+      </w:r>
+      <w:proofErr w:type="spellEnd"/>
+      <w:r>
+        <w:t>-C</w:t>
+      </w:r>
+      <w:bookmarkEnd w:id="84"/>
+    </w:p>
+    <w:p>
+      <w:r>
+        <w:t xml:space="preserve">Apple síce neoznámilo ukončenie </w:t>
+      </w:r>
+      <w:r>
+        <w:t>podpory</w:t>
+      </w:r>
+      <w:r>
+        <w:t xml:space="preserve"> </w:t>
+      </w:r>
+      <w:proofErr w:type="spellStart"/>
+      <w:r>
+        <w:t>Objective</w:t>
+      </w:r>
+      <w:proofErr w:type="spellEnd"/>
+      <w:r>
+        <w:t xml:space="preserve">-C ale jazyk </w:t>
+      </w:r>
+      <w:proofErr w:type="spellStart"/>
+      <w:r>
+        <w:t>Swift</w:t>
+      </w:r>
+      <w:proofErr w:type="spellEnd"/>
+      <w:r>
+        <w:t xml:space="preserve"> ho rýchlo predbieha v popularite. </w:t>
+      </w:r>
+      <w:r>
+        <w:t xml:space="preserve">Keďže bol </w:t>
+      </w:r>
+      <w:proofErr w:type="spellStart"/>
+      <w:r>
+        <w:t>Objective</w:t>
+      </w:r>
+      <w:proofErr w:type="spellEnd"/>
+      <w:r>
+        <w:t xml:space="preserve">-C predchodcom vo vývoji mobilných aplikácií, tak je priamo vo vývojovom prostredí </w:t>
+      </w:r>
+      <w:proofErr w:type="spellStart"/>
+      <w:r>
+        <w:t>Xcode</w:t>
+      </w:r>
+      <w:proofErr w:type="spellEnd"/>
+      <w:r>
+        <w:t xml:space="preserve"> zabudovaná</w:t>
+      </w:r>
+      <w:r>
+        <w:t xml:space="preserve"> jeho</w:t>
+      </w:r>
+      <w:r>
+        <w:t xml:space="preserve"> spätná kompatibilita.</w:t>
+      </w:r>
+      <w:r>
+        <w:t xml:space="preserve"> </w:t>
+      </w:r>
+      <w:r>
+        <w:t xml:space="preserve">To znamená, že v projektoch vytváraných v jazyku </w:t>
+      </w:r>
+      <w:proofErr w:type="spellStart"/>
+      <w:r>
+        <w:t>Swift</w:t>
+      </w:r>
+      <w:proofErr w:type="spellEnd"/>
+      <w:r>
+        <w:t xml:space="preserve"> je možné používať knižnice </w:t>
+      </w:r>
+      <w:r>
+        <w:t>z</w:t>
+      </w:r>
+      <w:r>
+        <w:t> </w:t>
+      </w:r>
+      <w:proofErr w:type="spellStart"/>
+      <w:r>
+        <w:t>Objective</w:t>
+      </w:r>
+      <w:proofErr w:type="spellEnd"/>
+      <w:r>
+        <w:t xml:space="preserve">-C. Pokiaľ chceme využívať </w:t>
+      </w:r>
+      <w:r>
+        <w:t>tieto</w:t>
+      </w:r>
+      <w:r>
+        <w:t xml:space="preserve"> funkcie vo </w:t>
+      </w:r>
+      <w:proofErr w:type="spellStart"/>
+      <w:r>
+        <w:t>Swift</w:t>
+      </w:r>
+      <w:proofErr w:type="spellEnd"/>
+      <w:r>
+        <w:t xml:space="preserve"> projektoch, je potrebné definovať</w:t>
+      </w:r>
+      <w:r>
+        <w:t>,</w:t>
+      </w:r>
+      <w:r>
+        <w:t xml:space="preserve"> že sa využíva knižnica, ktorá je </w:t>
+      </w:r>
+      <w:r>
+        <w:t>z </w:t>
+      </w:r>
+      <w:proofErr w:type="spellStart"/>
+      <w:r>
+        <w:t>Objective</w:t>
+      </w:r>
+      <w:proofErr w:type="spellEnd"/>
+      <w:r>
+        <w:t xml:space="preserve">-C. </w:t>
+      </w:r>
+      <w:r>
+        <w:t>Kompatibilita dokonca umožňuje aby boli niektoré časti kódu písané v jednom jazyku a ostatné časti v druhom.</w:t>
+      </w:r>
+      <w:r>
+        <w:t xml:space="preserve"> (</w:t>
+      </w:r>
+      <w:r>
+        <w:fldChar w:fldCharType="begin"/>
+      </w:r>
+      <w:r>
+        <w:instrText xml:space="preserve"> REF _Ref65144948 \r \h </w:instrText>
+      </w:r>
+      <w:r>
+        <w:fldChar w:fldCharType="separate"/>
+      </w:r>
+      <w:r>
+        <w:t>18</w:t>
+      </w:r>
+      <w:r>
+        <w:fldChar w:fldCharType="end"/>
+      </w:r>
+      <w:r>
+        <w:t>)</w:t>
+      </w:r>
+    </w:p>
+    <w:p>
+      <w:pPr>
+        <w:pStyle w:val="Nadpis3"/>
+      </w:pPr>
+      <w:bookmarkStart w:id="85" w:name="_Toc65314864"/>
+      <w:r>
+        <w:t>Bezpečnosť</w:t>
+      </w:r>
+      <w:bookmarkEnd w:id="85"/>
+    </w:p>
+    <w:p>
+      <w:proofErr w:type="spellStart"/>
+      <w:r>
+        <w:t>Swift</w:t>
+      </w:r>
+      <w:proofErr w:type="spellEnd"/>
+      <w:r>
+        <w:t xml:space="preserve"> veľmi dbá na bezpečnostnú stránku pri programovaní. </w:t>
+      </w:r>
+      <w:r>
+        <w:t>Snaží sa vyhýbať všetk</w:t>
+      </w:r>
+      <w:r>
+        <w:t>ý</w:t>
+      </w:r>
+      <w:r>
+        <w:t>m častiam</w:t>
+      </w:r>
+      <w:r>
+        <w:t>,</w:t>
+      </w:r>
+      <w:r>
+        <w:t xml:space="preserve"> kde by mohla vzniknúť chyba</w:t>
+      </w:r>
+      <w:r>
+        <w:t>,</w:t>
+      </w:r>
+      <w:r>
+        <w:t xml:space="preserve"> </w:t>
+      </w:r>
+      <w:r>
+        <w:t>n</w:t>
+      </w:r>
+      <w:r>
+        <w:t>apríklad musia byť všetky premenné pred použitím inici</w:t>
+      </w:r>
+      <w:r>
+        <w:t>a</w:t>
+      </w:r>
+      <w:r>
+        <w:t>lizované, pri poliach a </w:t>
+      </w:r>
+      <w:proofErr w:type="spellStart"/>
+      <w:r>
+        <w:t>integeroch</w:t>
+      </w:r>
+      <w:proofErr w:type="spellEnd"/>
+      <w:r>
+        <w:t xml:space="preserve"> kontroluje pretečenie a pamäť je spravovaná automaticky. </w:t>
       </w:r>
       <w:r>
         <w:t>(</w:t>
@@ -15482,13 +15727,13 @@
         <w:fldChar w:fldCharType="begin"/>
       </w:r>
       <w:r>
-        <w:instrText xml:space="preserve"> REF _Ref65146411 \r \h </w:instrText>
+        <w:instrText xml:space="preserve"> REF _Ref65145803 \r \h </w:instrText>
       </w:r>
       <w:r>
         <w:fldChar w:fldCharType="separate"/>
       </w:r>
       <w:r>
-        <w:t>28</w:t>
+        <w:t>26</w:t>
       </w:r>
       <w:r>
         <w:fldChar w:fldCharType="end"/>
@@ -15499,404 +15744,165 @@
     </w:p>
     <w:p>
       <w:pPr>
+        <w:ind w:firstLine="708"/>
+      </w:pPr>
+      <w:r>
+        <w:t xml:space="preserve">Ďalším </w:t>
+      </w:r>
+      <w:r>
+        <w:t>bezpečnostným</w:t>
+      </w:r>
+      <w:r>
+        <w:t xml:space="preserve"> prvkom je, že </w:t>
+      </w:r>
+      <w:proofErr w:type="spellStart"/>
+      <w:r>
+        <w:t>defaultne</w:t>
+      </w:r>
+      <w:proofErr w:type="spellEnd"/>
+      <w:r>
+        <w:t xml:space="preserve"> nemôžu</w:t>
+      </w:r>
+      <w:r>
+        <w:t xml:space="preserve"> žiadne </w:t>
+      </w:r>
+      <w:proofErr w:type="spellStart"/>
+      <w:r>
+        <w:t>Swift</w:t>
+      </w:r>
+      <w:proofErr w:type="spellEnd"/>
+      <w:r>
+        <w:t xml:space="preserve"> objekty nadobú</w:t>
+      </w:r>
+      <w:r>
+        <w:t xml:space="preserve">dať hodnotu </w:t>
+      </w:r>
+      <w:proofErr w:type="spellStart"/>
+      <w:r>
+        <w:t>nil</w:t>
+      </w:r>
+      <w:proofErr w:type="spellEnd"/>
+      <w:r>
+        <w:t>(</w:t>
+      </w:r>
+      <w:r>
+        <w:t>označenie pre premennú, ktorá nemá priradenú hodnotu</w:t>
+      </w:r>
+      <w:r>
+        <w:t>;</w:t>
+      </w:r>
+      <w:r>
+        <w:t xml:space="preserve"> podobný variant z iných jazykov</w:t>
+      </w:r>
+      <w:r>
+        <w:t xml:space="preserve"> je</w:t>
+      </w:r>
+      <w:r>
+        <w:t xml:space="preserve"> známy ako </w:t>
+      </w:r>
+      <w:proofErr w:type="spellStart"/>
+      <w:r>
+        <w:t>null</w:t>
+      </w:r>
+      <w:proofErr w:type="spellEnd"/>
+      <w:r>
+        <w:t>)</w:t>
+      </w:r>
+      <w:r>
+        <w:t xml:space="preserve">. Kompilátor jazyku </w:t>
+      </w:r>
+      <w:proofErr w:type="spellStart"/>
+      <w:r>
+        <w:t>Swift</w:t>
+      </w:r>
+      <w:proofErr w:type="spellEnd"/>
+      <w:r>
+        <w:t xml:space="preserve"> zistí pokiaľ chceme použiť </w:t>
+      </w:r>
+      <w:proofErr w:type="spellStart"/>
+      <w:r>
+        <w:t>nil</w:t>
+      </w:r>
+      <w:proofErr w:type="spellEnd"/>
+      <w:r>
+        <w:t xml:space="preserve"> objekt a zabráni tomu pomocou chyb</w:t>
+      </w:r>
+      <w:r>
+        <w:t>y</w:t>
+      </w:r>
+      <w:r>
+        <w:t xml:space="preserve"> pri kompilovaní.</w:t>
+      </w:r>
+      <w:r>
+        <w:t xml:space="preserve"> Týmto sa predchádza padnutiam aplikácie počas behu a kód je oveľa bezpečnejší.</w:t>
+      </w:r>
+      <w:r>
+        <w:t xml:space="preserve"> Avšak nastávajú situácie kedy je </w:t>
+      </w:r>
+      <w:proofErr w:type="spellStart"/>
+      <w:r>
+        <w:t>nil</w:t>
+      </w:r>
+      <w:proofErr w:type="spellEnd"/>
+      <w:r>
+        <w:t xml:space="preserve"> hodnota očakávaná a v poriadku. Je to možné vtedy, keď si explicitne označíme že daná premenná môže nadobúdať hodnotu </w:t>
+      </w:r>
+      <w:proofErr w:type="spellStart"/>
+      <w:r>
+        <w:t>nil</w:t>
+      </w:r>
+      <w:proofErr w:type="spellEnd"/>
+      <w:r>
+        <w:t xml:space="preserve"> a ako programátor s tým počítame</w:t>
+      </w:r>
+      <w:r>
+        <w:t>. Robí sa to pomocou otázniku pri premennej.</w:t>
+      </w:r>
+      <w:r>
+        <w:t xml:space="preserve"> Pokiaľ povolíme niekde hodnotu </w:t>
+      </w:r>
+      <w:proofErr w:type="spellStart"/>
+      <w:r>
+        <w:t>nil</w:t>
+      </w:r>
+      <w:proofErr w:type="spellEnd"/>
+      <w:r>
+        <w:t xml:space="preserve">, tak musíme pri práci s danou premennou počítať aj s touto hodnotou a vyhnúť sa chybám počas behu pomocou overovania cez podmienky. </w:t>
+      </w:r>
+      <w:r>
+        <w:t>(</w:t>
+      </w:r>
+      <w:r>
+        <w:fldChar w:fldCharType="begin"/>
+      </w:r>
+      <w:r>
+        <w:instrText xml:space="preserve"> REF _Ref65145803 \r \h </w:instrText>
+      </w:r>
+      <w:r>
+        <w:fldChar w:fldCharType="separate"/>
+      </w:r>
+      <w:r>
+        <w:t>26</w:t>
+      </w:r>
+      <w:r>
+        <w:fldChar w:fldCharType="end"/>
+      </w:r>
+      <w:r>
+        <w:t>)</w:t>
+      </w:r>
+    </w:p>
+    <w:p>
+      <w:pPr>
         <w:pStyle w:val="Nadpis3"/>
       </w:pPr>
-      <w:bookmarkStart w:id="82" w:name="_Toc65314863"/>
-      <w:r>
-        <w:t>Kompatibilita s </w:t>
-      </w:r>
-      <w:proofErr w:type="spellStart"/>
-      <w:r>
-        <w:t>Objective</w:t>
-      </w:r>
-      <w:proofErr w:type="spellEnd"/>
-      <w:r>
-        <w:t>-C</w:t>
-      </w:r>
-      <w:bookmarkEnd w:id="82"/>
-    </w:p>
-    <w:p>
-      <w:r>
-        <w:t xml:space="preserve">Apple síce neoznámilo ukončenie </w:t>
-      </w:r>
-      <w:r>
-        <w:t>podpory</w:t>
-      </w:r>
-      <w:r>
-        <w:t xml:space="preserve"> </w:t>
-      </w:r>
-      <w:proofErr w:type="spellStart"/>
-      <w:r>
-        <w:t>Objective</w:t>
-      </w:r>
-      <w:proofErr w:type="spellEnd"/>
-      <w:r>
-        <w:t xml:space="preserve">-C ale jazyk </w:t>
-      </w:r>
-      <w:proofErr w:type="spellStart"/>
-      <w:r>
-        <w:t>Swift</w:t>
-      </w:r>
-      <w:proofErr w:type="spellEnd"/>
-      <w:r>
-        <w:t xml:space="preserve"> ho rýchlo predbieha v popularite. </w:t>
-      </w:r>
-      <w:r>
-        <w:t xml:space="preserve">Keďže bol </w:t>
-      </w:r>
-      <w:proofErr w:type="spellStart"/>
-      <w:r>
-        <w:t>Objective</w:t>
-      </w:r>
-      <w:proofErr w:type="spellEnd"/>
-      <w:r>
-        <w:t xml:space="preserve">-C predchodcom vo vývoji mobilných aplikácií, tak je priamo vo vývojovom prostredí </w:t>
-      </w:r>
-      <w:proofErr w:type="spellStart"/>
-      <w:r>
-        <w:t>Xcode</w:t>
-      </w:r>
-      <w:proofErr w:type="spellEnd"/>
-      <w:r>
-        <w:t xml:space="preserve"> zabudovaná</w:t>
-      </w:r>
-      <w:r>
-        <w:t xml:space="preserve"> jeho</w:t>
-      </w:r>
-      <w:r>
-        <w:t xml:space="preserve"> spätná kompatibilita.</w:t>
-      </w:r>
-      <w:r>
-        <w:t xml:space="preserve"> </w:t>
-      </w:r>
-      <w:r>
-        <w:t xml:space="preserve">To znamená, </w:t>
-      </w:r>
-      <w:r>
-        <w:lastRenderedPageBreak/>
-        <w:t xml:space="preserve">že v projektoch vytváraných v jazyku </w:t>
-      </w:r>
-      <w:proofErr w:type="spellStart"/>
-      <w:r>
-        <w:t>Swift</w:t>
-      </w:r>
-      <w:proofErr w:type="spellEnd"/>
-      <w:r>
-        <w:t xml:space="preserve"> je možné používať knižnice </w:t>
-      </w:r>
-      <w:r>
-        <w:t>z</w:t>
-      </w:r>
-      <w:r>
-        <w:t> </w:t>
-      </w:r>
-      <w:proofErr w:type="spellStart"/>
-      <w:r>
-        <w:t>Objective</w:t>
-      </w:r>
-      <w:proofErr w:type="spellEnd"/>
-      <w:r>
-        <w:t xml:space="preserve">-C. Pokiaľ chceme využívať </w:t>
-      </w:r>
-      <w:r>
-        <w:t>tieto</w:t>
-      </w:r>
-      <w:r>
-        <w:t xml:space="preserve"> funkcie vo </w:t>
-      </w:r>
-      <w:proofErr w:type="spellStart"/>
-      <w:r>
-        <w:t>Swift</w:t>
-      </w:r>
-      <w:proofErr w:type="spellEnd"/>
-      <w:r>
-        <w:t xml:space="preserve"> projektoch, je potrebné definovať</w:t>
-      </w:r>
-      <w:r>
-        <w:t>,</w:t>
-      </w:r>
-      <w:r>
-        <w:t xml:space="preserve"> že sa využíva knižnica, ktorá je </w:t>
-      </w:r>
-      <w:r>
-        <w:t>z </w:t>
-      </w:r>
-      <w:proofErr w:type="spellStart"/>
-      <w:r>
-        <w:t>Objective</w:t>
-      </w:r>
-      <w:proofErr w:type="spellEnd"/>
-      <w:r>
-        <w:t xml:space="preserve">-C. </w:t>
-      </w:r>
-      <w:r>
-        <w:t>Kompatibilita dokonca umožňuje aby boli niektoré časti kódu písané v jednom jazyku a ostatné časti v druhom.</w:t>
-      </w:r>
-      <w:r>
-        <w:t xml:space="preserve"> (</w:t>
-      </w:r>
-      <w:r>
-        <w:fldChar w:fldCharType="begin"/>
-      </w:r>
-      <w:r>
-        <w:instrText xml:space="preserve"> REF _Ref65144948 \r \h </w:instrText>
-      </w:r>
-      <w:r>
-        <w:fldChar w:fldCharType="separate"/>
-      </w:r>
-      <w:r>
-        <w:t>18</w:t>
-      </w:r>
-      <w:r>
-        <w:fldChar w:fldCharType="end"/>
-      </w:r>
-      <w:r>
-        <w:t>)</w:t>
-      </w:r>
-    </w:p>
-    <w:p>
-      <w:pPr>
-        <w:pStyle w:val="Nadpis3"/>
-      </w:pPr>
-      <w:bookmarkStart w:id="83" w:name="_Toc65314864"/>
-      <w:r>
-        <w:t>Bezpečnosť</w:t>
-      </w:r>
-      <w:bookmarkEnd w:id="83"/>
-    </w:p>
-    <w:p>
-      <w:proofErr w:type="spellStart"/>
-      <w:r>
-        <w:t>Swift</w:t>
-      </w:r>
-      <w:proofErr w:type="spellEnd"/>
-      <w:r>
-        <w:t xml:space="preserve"> veľmi dbá na bezpečnostnú stránku pri programovaní. </w:t>
-      </w:r>
-      <w:r>
-        <w:t>Snaží sa vyhýbať všetk</w:t>
-      </w:r>
-      <w:r>
-        <w:t>ý</w:t>
-      </w:r>
-      <w:r>
-        <w:t>m častiam</w:t>
-      </w:r>
-      <w:r>
-        <w:t>,</w:t>
-      </w:r>
-      <w:r>
-        <w:t xml:space="preserve"> kde by mohla vzniknúť chyba</w:t>
-      </w:r>
-      <w:r>
-        <w:t>,</w:t>
-      </w:r>
-      <w:r>
-        <w:t xml:space="preserve"> </w:t>
-      </w:r>
-      <w:r>
-        <w:t>n</w:t>
-      </w:r>
-      <w:r>
-        <w:t>apríklad musia byť všetky premenné pred použitím inici</w:t>
-      </w:r>
-      <w:r>
-        <w:t>a</w:t>
-      </w:r>
-      <w:r>
-        <w:t>lizované, pri poliach a </w:t>
-      </w:r>
-      <w:proofErr w:type="spellStart"/>
-      <w:r>
-        <w:t>integeroch</w:t>
-      </w:r>
-      <w:proofErr w:type="spellEnd"/>
-      <w:r>
-        <w:t xml:space="preserve"> kontroluje pretečenie a pamäť je spravovaná automaticky. </w:t>
-      </w:r>
-      <w:r>
-        <w:t>(</w:t>
-      </w:r>
-      <w:r>
-        <w:fldChar w:fldCharType="begin"/>
-      </w:r>
-      <w:r>
-        <w:instrText xml:space="preserve"> REF _Ref65145803 \r \h </w:instrText>
-      </w:r>
-      <w:r>
-        <w:fldChar w:fldCharType="separate"/>
-      </w:r>
-      <w:r>
-        <w:t>26</w:t>
-      </w:r>
-      <w:r>
-        <w:fldChar w:fldCharType="end"/>
-      </w:r>
-      <w:r>
-        <w:t>)</w:t>
-      </w:r>
-    </w:p>
-    <w:p>
-      <w:pPr>
-        <w:ind w:firstLine="708"/>
-      </w:pPr>
-      <w:r>
-        <w:t xml:space="preserve">Ďalším </w:t>
-      </w:r>
-      <w:r>
-        <w:t>bezpečnostným</w:t>
-      </w:r>
-      <w:r>
-        <w:t xml:space="preserve"> prvkom je, že </w:t>
-      </w:r>
-      <w:proofErr w:type="spellStart"/>
-      <w:r>
-        <w:t>defaultne</w:t>
-      </w:r>
-      <w:proofErr w:type="spellEnd"/>
-      <w:r>
-        <w:t xml:space="preserve"> nemôžu</w:t>
-      </w:r>
-      <w:r>
-        <w:t xml:space="preserve"> žiadne </w:t>
-      </w:r>
-      <w:proofErr w:type="spellStart"/>
-      <w:r>
-        <w:t>Swift</w:t>
-      </w:r>
-      <w:proofErr w:type="spellEnd"/>
-      <w:r>
-        <w:t xml:space="preserve"> objekty nadobú</w:t>
-      </w:r>
-      <w:r>
-        <w:t xml:space="preserve">dať hodnotu </w:t>
-      </w:r>
-      <w:proofErr w:type="spellStart"/>
-      <w:r>
-        <w:t>nil</w:t>
-      </w:r>
-      <w:proofErr w:type="spellEnd"/>
-      <w:r>
-        <w:t>(</w:t>
-      </w:r>
-      <w:r>
-        <w:t>označenie pre premennú, ktorá nemá priradenú hodnotu</w:t>
-      </w:r>
-      <w:r>
-        <w:t>;</w:t>
-      </w:r>
-      <w:r>
-        <w:t xml:space="preserve"> podobný variant z iných jazykov</w:t>
-      </w:r>
-      <w:r>
-        <w:t xml:space="preserve"> je</w:t>
-      </w:r>
-      <w:r>
-        <w:t xml:space="preserve"> známy ako </w:t>
-      </w:r>
-      <w:proofErr w:type="spellStart"/>
-      <w:r>
-        <w:t>null</w:t>
-      </w:r>
-      <w:proofErr w:type="spellEnd"/>
-      <w:r>
-        <w:t>)</w:t>
-      </w:r>
-      <w:r>
-        <w:t xml:space="preserve">. Kompilátor jazyku </w:t>
-      </w:r>
-      <w:proofErr w:type="spellStart"/>
-      <w:r>
-        <w:t>Swift</w:t>
-      </w:r>
-      <w:proofErr w:type="spellEnd"/>
-      <w:r>
-        <w:t xml:space="preserve"> zistí pokiaľ chceme použiť </w:t>
-      </w:r>
-      <w:proofErr w:type="spellStart"/>
-      <w:r>
-        <w:t>nil</w:t>
-      </w:r>
-      <w:proofErr w:type="spellEnd"/>
-      <w:r>
-        <w:t xml:space="preserve"> objekt a zabráni tomu pomocou chyb</w:t>
-      </w:r>
-      <w:r>
-        <w:t>y</w:t>
-      </w:r>
-      <w:r>
-        <w:t xml:space="preserve"> pri kompilovaní.</w:t>
-      </w:r>
-      <w:r>
-        <w:t xml:space="preserve"> Týmto sa predchádza padnutiam aplikácie počas behu a kód je oveľa bezpečnejší.</w:t>
-      </w:r>
-      <w:r>
-        <w:t xml:space="preserve"> Avšak nastávajú situácie kedy je </w:t>
-      </w:r>
-      <w:proofErr w:type="spellStart"/>
-      <w:r>
-        <w:t>nil</w:t>
-      </w:r>
-      <w:proofErr w:type="spellEnd"/>
-      <w:r>
-        <w:t xml:space="preserve"> hodnota očakávaná a v poriadku. Je to možné vtedy, keď si explicitne označíme že daná premenná môže nadobúdať hodnotu </w:t>
-      </w:r>
-      <w:proofErr w:type="spellStart"/>
-      <w:r>
-        <w:t>nil</w:t>
-      </w:r>
-      <w:proofErr w:type="spellEnd"/>
-      <w:r>
-        <w:t xml:space="preserve"> a ako programátor s tým počítame</w:t>
-      </w:r>
-      <w:r>
-        <w:t>. Robí sa to pomocou otázniku pri premennej.</w:t>
-      </w:r>
-      <w:r>
-        <w:t xml:space="preserve"> Pokiaľ povolíme niekde hodnotu </w:t>
-      </w:r>
-      <w:proofErr w:type="spellStart"/>
-      <w:r>
-        <w:t>nil</w:t>
-      </w:r>
-      <w:proofErr w:type="spellEnd"/>
-      <w:r>
-        <w:t xml:space="preserve">, tak musíme pri práci s danou premennou počítať aj s touto hodnotou a vyhnúť sa chybám počas behu pomocou overovania cez podmienky. </w:t>
-      </w:r>
-      <w:r>
-        <w:t>(</w:t>
-      </w:r>
-      <w:r>
-        <w:fldChar w:fldCharType="begin"/>
-      </w:r>
-      <w:r>
-        <w:instrText xml:space="preserve"> REF _Ref65145803 \r \h </w:instrText>
-      </w:r>
-      <w:r>
-        <w:fldChar w:fldCharType="separate"/>
-      </w:r>
-      <w:r>
-        <w:t>26</w:t>
-      </w:r>
-      <w:r>
-        <w:fldChar w:fldCharType="end"/>
-      </w:r>
-      <w:r>
-        <w:t>)</w:t>
-      </w:r>
-    </w:p>
-    <w:p>
-      <w:pPr>
-        <w:pStyle w:val="Nadpis3"/>
-      </w:pPr>
-      <w:bookmarkStart w:id="84" w:name="_Toc65314865"/>
+      <w:bookmarkStart w:id="86" w:name="_Toc65314865"/>
       <w:r>
         <w:t>Syntax</w:t>
       </w:r>
       <w:r>
         <w:t xml:space="preserve"> a jednoduché príklady</w:t>
       </w:r>
-      <w:bookmarkEnd w:id="84"/>
+      <w:bookmarkEnd w:id="86"/>
     </w:p>
     <w:p>
       <w:r>
@@ -16041,7 +16047,11 @@
       </w:r>
       <w:proofErr w:type="spellEnd"/>
       <w:r>
-        <w:t xml:space="preserve"> pre jednoriadkové a </w:t>
+        <w:t xml:space="preserve"> </w:t>
+      </w:r>
+      <w:r>
+        <w:lastRenderedPageBreak/>
+        <w:t xml:space="preserve">pre jednoriadkové a </w:t>
       </w:r>
       <w:r>
         <w:rPr>
@@ -16115,7 +16125,6 @@
     </w:p>
     <w:p>
       <w:r>
-        <w:lastRenderedPageBreak/>
         <w:t>Pokiaľ chceme medzi sebou sčítavať čísla ktoré nie</w:t>
       </w:r>
       <w:r>
@@ -16266,8 +16275,8 @@
         <w:pStyle w:val="Popis"/>
         <w:jc w:val="center"/>
       </w:pPr>
-      <w:bookmarkStart w:id="85" w:name="_Ref63507199"/>
-      <w:bookmarkStart w:id="86" w:name="_Ref63509683"/>
+      <w:bookmarkStart w:id="87" w:name="_Ref63507199"/>
+      <w:bookmarkStart w:id="88" w:name="_Ref63509683"/>
       <w:r>
         <w:t xml:space="preserve">Obrázok </w:t>
       </w:r>
@@ -16303,11 +16312,11 @@
       <w:r>
         <w:t xml:space="preserve"> kódu</w:t>
       </w:r>
-      <w:bookmarkEnd w:id="85"/>
+      <w:bookmarkEnd w:id="87"/>
       <w:r>
         <w:t>: základy</w:t>
       </w:r>
-      <w:bookmarkEnd w:id="86"/>
+      <w:bookmarkEnd w:id="88"/>
     </w:p>
     <w:p>
       <w:pPr>
@@ -16607,7 +16616,7 @@
           <w:iCs w:val="0"/>
         </w:rPr>
       </w:pPr>
-      <w:bookmarkStart w:id="87" w:name="_Ref63509630"/>
+      <w:bookmarkStart w:id="89" w:name="_Ref63509630"/>
       <w:r>
         <w:t xml:space="preserve">Obrázok </w:t>
       </w:r>
@@ -16643,7 +16652,7 @@
       <w:r>
         <w:t xml:space="preserve"> kódu: cykly</w:t>
       </w:r>
-      <w:bookmarkEnd w:id="87"/>
+      <w:bookmarkEnd w:id="89"/>
     </w:p>
     <w:p>
       <w:r>
@@ -16699,7 +16708,11 @@
       </w:r>
       <w:proofErr w:type="spellEnd"/>
       <w:r>
-        <w:t xml:space="preserve"> podmienku môžeme pridať aj časť </w:t>
+        <w:t xml:space="preserve"> podmienku môžeme pridať aj </w:t>
+      </w:r>
+      <w:r>
+        <w:lastRenderedPageBreak/>
+        <w:t xml:space="preserve">časť </w:t>
       </w:r>
       <w:proofErr w:type="spellStart"/>
       <w:r>
@@ -16755,11 +16768,7 @@
         <w:t>.</w:t>
       </w:r>
       <w:r>
-        <w:t xml:space="preserve"> Na rozdiel od niektorých iných jazykov nie je potrebné </w:t>
-      </w:r>
-      <w:r>
-        <w:lastRenderedPageBreak/>
-        <w:t xml:space="preserve">zadávať za koncom </w:t>
+        <w:t xml:space="preserve"> Na rozdiel od niektorých iných jazykov nie je potrebné zadávať za koncom </w:t>
       </w:r>
       <w:proofErr w:type="spellStart"/>
       <w:r>
@@ -16884,7 +16893,7 @@
         <w:pStyle w:val="Popis"/>
         <w:jc w:val="center"/>
       </w:pPr>
-      <w:bookmarkStart w:id="88" w:name="_Ref63511233"/>
+      <w:bookmarkStart w:id="90" w:name="_Ref63511233"/>
       <w:r>
         <w:t xml:space="preserve">Obrázok </w:t>
       </w:r>
@@ -16920,7 +16929,7 @@
       <w:r>
         <w:t xml:space="preserve"> kódu: podmienky</w:t>
       </w:r>
-      <w:bookmarkEnd w:id="88"/>
+      <w:bookmarkEnd w:id="90"/>
     </w:p>
     <w:p>
       <w:r>
@@ -17098,11 +17107,11 @@
       <w:pPr>
         <w:pStyle w:val="Nadpis3"/>
       </w:pPr>
-      <w:bookmarkStart w:id="89" w:name="_Toc65314866"/>
+      <w:bookmarkStart w:id="91" w:name="_Toc65314866"/>
       <w:r>
         <w:t>Verzie</w:t>
       </w:r>
-      <w:bookmarkEnd w:id="89"/>
+      <w:bookmarkEnd w:id="91"/>
       <w:r>
         <w:t xml:space="preserve"> </w:t>
       </w:r>
@@ -17327,7 +17336,11 @@
       </w:r>
       <w:proofErr w:type="spellEnd"/>
       <w:r>
-        <w:t xml:space="preserve"> 2 funguje s Apple SDK ešte lepšie kvôli generickým systémom a schopnosti SDK </w:t>
+        <w:t xml:space="preserve"> 2 funguje s Apple </w:t>
+      </w:r>
+      <w:r>
+        <w:lastRenderedPageBreak/>
+        <w:t xml:space="preserve">SDK ešte lepšie kvôli generickým systémom a schopnosti SDK </w:t>
       </w:r>
       <w:r>
         <w:t xml:space="preserve">upozorniť API, ktoré nemôže vrátiť </w:t>
@@ -17382,7 +17395,6 @@
           <w:b/>
           <w:bCs/>
         </w:rPr>
-        <w:lastRenderedPageBreak/>
         <w:t>3.0:</w:t>
       </w:r>
       <w:r>
@@ -17974,14 +17986,14 @@
       <w:pPr>
         <w:pStyle w:val="Nadpis2"/>
       </w:pPr>
-      <w:bookmarkStart w:id="90" w:name="_Ref63412961"/>
-      <w:bookmarkStart w:id="91" w:name="_Toc65314867"/>
+      <w:bookmarkStart w:id="92" w:name="_Ref63412961"/>
+      <w:bookmarkStart w:id="93" w:name="_Toc65314867"/>
       <w:proofErr w:type="spellStart"/>
       <w:r>
         <w:t>Xcode</w:t>
       </w:r>
-      <w:bookmarkEnd w:id="90"/>
-      <w:bookmarkEnd w:id="91"/>
+      <w:bookmarkEnd w:id="92"/>
+      <w:bookmarkEnd w:id="93"/>
       <w:proofErr w:type="spellEnd"/>
     </w:p>
     <w:p>
@@ -18095,15 +18107,12 @@
       </w:pPr>
       <w:proofErr w:type="spellStart"/>
       <w:r>
+        <w:lastRenderedPageBreak/>
         <w:t>Xcode</w:t>
       </w:r>
       <w:proofErr w:type="spellEnd"/>
       <w:r>
-        <w:t xml:space="preserve"> prostredie ponúka prehľadné vytváranie návrhov našej aplikácie, počas ktorého vidíme nielen náš návrh užívateľského prostredia na konkrétnom modely zariadenia </w:t>
-      </w:r>
-      <w:r>
-        <w:lastRenderedPageBreak/>
-        <w:t>ale pomocou rozdeleného okna máme prístup súčasne aj ku kódu aplikácie</w:t>
+        <w:t xml:space="preserve"> prostredie ponúka prehľadné vytváranie návrhov našej aplikácie, počas ktorého vidíme nielen náš návrh užívateľského prostredia na konkrétnom modely zariadenia ale pomocou rozdeleného okna máme prístup súčasne aj ku kódu aplikácie</w:t>
       </w:r>
       <w:r>
         <w:t xml:space="preserve"> </w:t>
@@ -18231,7 +18240,7 @@
         <w:pStyle w:val="Popis"/>
         <w:jc w:val="center"/>
       </w:pPr>
-      <w:bookmarkStart w:id="92" w:name="_Ref63687620"/>
+      <w:bookmarkStart w:id="94" w:name="_Ref63687620"/>
       <w:r>
         <w:t xml:space="preserve">Obrázok </w:t>
       </w:r>
@@ -18259,7 +18268,7 @@
       <w:r>
         <w:t xml:space="preserve"> </w:t>
       </w:r>
-      <w:bookmarkStart w:id="93" w:name="_Ref63933453"/>
+      <w:bookmarkStart w:id="95" w:name="_Ref63933453"/>
       <w:r>
         <w:t>Príklad zobrazenia návrhu užívateľského rozhrania v</w:t>
       </w:r>
@@ -18270,8 +18279,8 @@
       <w:r>
         <w:t>Xcode</w:t>
       </w:r>
-      <w:bookmarkEnd w:id="92"/>
-      <w:bookmarkEnd w:id="93"/>
+      <w:bookmarkEnd w:id="94"/>
+      <w:bookmarkEnd w:id="95"/>
       <w:proofErr w:type="spellEnd"/>
     </w:p>
     <w:p>
@@ -18415,7 +18424,11 @@
       </w:r>
       <w:proofErr w:type="spellEnd"/>
       <w:r>
-        <w:t>, iPadov a dokonca aj inteligentných hodiniek.</w:t>
+        <w:t xml:space="preserve">, iPadov </w:t>
+      </w:r>
+      <w:r>
+        <w:lastRenderedPageBreak/>
+        <w:t>a dokonca aj inteligentných hodiniek.</w:t>
       </w:r>
       <w:r>
         <w:t xml:space="preserve"> Avšak ak potrebujeme simulovať staršie zariadenie,</w:t>
@@ -18438,11 +18451,7 @@
       </w:r>
       <w:proofErr w:type="spellEnd"/>
       <w:r>
-        <w:t xml:space="preserve"> je nainštalovaných </w:t>
-      </w:r>
-      <w:r>
-        <w:lastRenderedPageBreak/>
-        <w:t>v </w:t>
+        <w:t xml:space="preserve"> je nainštalovaných v </w:t>
       </w:r>
       <w:proofErr w:type="spellStart"/>
       <w:r>
@@ -18540,16 +18549,16 @@
       <w:pPr>
         <w:pStyle w:val="Nadpis1"/>
       </w:pPr>
-      <w:bookmarkStart w:id="94" w:name="_Toc65314868"/>
+      <w:bookmarkStart w:id="96" w:name="_Toc65314868"/>
       <w:r>
         <w:lastRenderedPageBreak/>
         <w:t>Cieľ práce</w:t>
       </w:r>
-      <w:bookmarkEnd w:id="94"/>
-    </w:p>
-    <w:p>
-      <w:bookmarkStart w:id="95" w:name="OLE_LINK14"/>
-      <w:bookmarkStart w:id="96" w:name="OLE_LINK15"/>
+      <w:bookmarkEnd w:id="96"/>
+    </w:p>
+    <w:p>
+      <w:bookmarkStart w:id="97" w:name="OLE_LINK14"/>
+      <w:bookmarkStart w:id="98" w:name="OLE_LINK15"/>
       <w:r>
         <w:t xml:space="preserve">Hlavný cieľ tejto práce je vytvorenie našej vlastnej plne funkčnej mobilnej aplikácie </w:t>
       </w:r>
@@ -18674,8 +18683,8 @@
       </w:r>
     </w:p>
     <w:p>
-      <w:bookmarkStart w:id="97" w:name="OLE_LINK67"/>
-      <w:bookmarkStart w:id="98" w:name="OLE_LINK68"/>
+      <w:bookmarkStart w:id="99" w:name="OLE_LINK67"/>
+      <w:bookmarkStart w:id="100" w:name="OLE_LINK68"/>
       <w:r>
         <w:t>Pri tvorbe budeme postupovať na základe predchádzajúceho prieskumu trhu s podobnými aplikáciami. Ako inšpiráciu</w:t>
       </w:r>
@@ -18738,165 +18747,165 @@
       </w:r>
       <w:r>
         <w:t xml:space="preserve"> </w:t>
+      </w:r>
+    </w:p>
+    <w:bookmarkEnd w:id="99"/>
+    <w:bookmarkEnd w:id="100"/>
+    <w:p>
+      <w:pPr>
+        <w:ind w:firstLine="360"/>
+      </w:pPr>
+      <w:r>
+        <w:t xml:space="preserve">Keď už máme zvolené funkcie, tak postupujeme k návrhu </w:t>
+      </w:r>
+      <w:r>
+        <w:t>užívateľského rozhrania</w:t>
+      </w:r>
+      <w:r>
+        <w:t>. Určujeme ako bude vyzerať naša aplikácia, ako sa bude zobrazovať svetlo</w:t>
+      </w:r>
+      <w:r>
+        <w:t xml:space="preserve"> a</w:t>
+      </w:r>
+      <w:r>
+        <w:t xml:space="preserve"> spôsob ako bud</w:t>
+      </w:r>
+      <w:r>
+        <w:t>e</w:t>
+      </w:r>
+      <w:r>
+        <w:t xml:space="preserve"> navrhnuté</w:t>
+      </w:r>
+      <w:r>
+        <w:t xml:space="preserve"> vyberanie</w:t>
+      </w:r>
+      <w:r>
+        <w:t xml:space="preserve"> možnost</w:t>
+      </w:r>
+      <w:r>
+        <w:t>í</w:t>
+      </w:r>
+      <w:r>
+        <w:t xml:space="preserve"> aplikácie. Po zvolení výzoru navrhneme ikonu, poprípade </w:t>
+      </w:r>
+      <w:r>
+        <w:t>obrazovku</w:t>
+      </w:r>
+      <w:r>
+        <w:t xml:space="preserve"> </w:t>
+      </w:r>
+      <w:r>
+        <w:t xml:space="preserve">načítavania </w:t>
+      </w:r>
+      <w:r>
+        <w:t>pri spúšťaní.</w:t>
+      </w:r>
+    </w:p>
+    <w:p>
+      <w:pPr>
+        <w:ind w:firstLine="708"/>
+      </w:pPr>
+      <w:r>
+        <w:t>V ďalšom kroku sa snažíme uvažovať nad tým</w:t>
+      </w:r>
+      <w:r>
+        <w:t>,</w:t>
+      </w:r>
+      <w:r>
+        <w:t xml:space="preserve"> ako by sme mohli dané funkcie spolu s dizajnom implementovať t. j. navrhujeme vhodné triedy, atribúty a metód</w:t>
+      </w:r>
+      <w:r>
+        <w:t>y</w:t>
+      </w:r>
+      <w:r>
+        <w:t>. Pri návrhu tried berieme do úvahy aj zvolenú architektúru.</w:t>
+      </w:r>
+      <w:r>
+        <w:t xml:space="preserve"> Pokiaľ to je potrebné</w:t>
+      </w:r>
+      <w:r>
+        <w:t>,</w:t>
+      </w:r>
+      <w:r>
+        <w:t xml:space="preserve"> tak vytvárame aj </w:t>
+      </w:r>
+      <w:r>
+        <w:t>vývojový</w:t>
+      </w:r>
+      <w:r>
+        <w:t xml:space="preserve"> diagram pre nadobúdané stavy aplikácie.</w:t>
+      </w:r>
+    </w:p>
+    <w:p>
+      <w:pPr>
+        <w:ind w:firstLine="708"/>
+      </w:pPr>
+      <w:r>
+        <w:t>Ďalej je na rade už samotná implementácia programu. Postupujeme podľa navrhnutého diagramu a poznámok ktoré sme si poznačili k vyžadovaným funkciám. Implementácia sa často krát prekrýva s testovaním, kedy naprogramujeme určitú časť aplikácie a potom testujeme funkčnosť. Pokiaľ je všetko v</w:t>
+      </w:r>
+      <w:r>
+        <w:t> </w:t>
+      </w:r>
+      <w:r>
+        <w:t>poriadku</w:t>
+      </w:r>
+      <w:r>
+        <w:t>,</w:t>
+      </w:r>
+      <w:r>
+        <w:t xml:space="preserve"> tak pokračujeme na ďalšiu funkcionalitu, ktor</w:t>
+      </w:r>
+      <w:r>
+        <w:t>ú po implementovaní opäť testujeme. Ak už máme hotové všetky časti aplikácie</w:t>
+      </w:r>
+      <w:r>
+        <w:t>,</w:t>
+      </w:r>
+      <w:r>
+        <w:t xml:space="preserve"> tak postupujeme k celkovému testovaniu všetkých funkcií. Pri testovaní nie </w:t>
+      </w:r>
+      <w:r>
+        <w:lastRenderedPageBreak/>
+        <w:t xml:space="preserve">sme obmedzení len na jedno konkrétne zariadenie ale aplikáciu skúšame na viacerých iPhone modeloch. Následne overujeme či je aplikácia správne zobrazovaná na všetkých veľkostiach displejov mobilných </w:t>
+      </w:r>
+      <w:r>
+        <w:t>zariadení</w:t>
+      </w:r>
+      <w:r>
+        <w:t xml:space="preserve">. </w:t>
+      </w:r>
+      <w:r>
+        <w:t>Ak nachádzame pri testovaní nejakú chybu tak prechádzame späť k implementácií kde nájdený problém odstránime a vraciame sa opäť k testovaniu.</w:t>
+      </w:r>
+    </w:p>
+    <w:p>
+      <w:pPr>
+        <w:ind w:firstLine="357"/>
+      </w:pPr>
+      <w:r>
+        <w:t>Po vykonaní všetkých potrebných testov a opravení chýb určujeme</w:t>
+      </w:r>
+      <w:r>
+        <w:t>,</w:t>
+      </w:r>
+      <w:r>
+        <w:t xml:space="preserve"> </w:t>
+      </w:r>
+      <w:r>
+        <w:t>či sme dosiahli stanovené ciele a</w:t>
+      </w:r>
+      <w:r>
+        <w:t xml:space="preserve"> </w:t>
+      </w:r>
+      <w:r>
+        <w:t>zhodnotíme kvalitu spracovania v porovnaní s našim pôvodným návrhom a s podobnými aplikáciami ktoré sú dostupné na trhu</w:t>
+      </w:r>
+      <w:r>
+        <w:t>.</w:t>
       </w:r>
     </w:p>
     <w:bookmarkEnd w:id="97"/>
     <w:bookmarkEnd w:id="98"/>
-    <w:p>
-      <w:pPr>
-        <w:ind w:firstLine="360"/>
-      </w:pPr>
-      <w:r>
-        <w:t xml:space="preserve">Keď už máme zvolené funkcie, tak postupujeme k návrhu </w:t>
-      </w:r>
-      <w:r>
-        <w:t>užívateľského rozhrania</w:t>
-      </w:r>
-      <w:r>
-        <w:t>. Určujeme ako bude vyzerať naša aplikácia, ako sa bude zobrazovať svetlo</w:t>
-      </w:r>
-      <w:r>
-        <w:t xml:space="preserve"> a</w:t>
-      </w:r>
-      <w:r>
-        <w:t xml:space="preserve"> spôsob ako bud</w:t>
-      </w:r>
-      <w:r>
-        <w:t>e</w:t>
-      </w:r>
-      <w:r>
-        <w:t xml:space="preserve"> navrhnuté</w:t>
-      </w:r>
-      <w:r>
-        <w:t xml:space="preserve"> vyberanie</w:t>
-      </w:r>
-      <w:r>
-        <w:t xml:space="preserve"> možnost</w:t>
-      </w:r>
-      <w:r>
-        <w:t>í</w:t>
-      </w:r>
-      <w:r>
-        <w:t xml:space="preserve"> aplikácie. Po zvolení výzoru navrhneme ikonu, poprípade </w:t>
-      </w:r>
-      <w:r>
-        <w:t>obrazovku</w:t>
-      </w:r>
-      <w:r>
-        <w:t xml:space="preserve"> </w:t>
-      </w:r>
-      <w:r>
-        <w:t xml:space="preserve">načítavania </w:t>
-      </w:r>
-      <w:r>
-        <w:t>pri spúšťaní.</w:t>
-      </w:r>
-    </w:p>
-    <w:p>
-      <w:pPr>
-        <w:ind w:firstLine="708"/>
-      </w:pPr>
-      <w:r>
-        <w:t>V ďalšom kroku sa snažíme uvažovať nad tým</w:t>
-      </w:r>
-      <w:r>
-        <w:t>,</w:t>
-      </w:r>
-      <w:r>
-        <w:t xml:space="preserve"> ako by sme mohli dané funkcie spolu s dizajnom implementovať t. j. navrhujeme vhodné triedy, atribúty a metód</w:t>
-      </w:r>
-      <w:r>
-        <w:t>y</w:t>
-      </w:r>
-      <w:r>
-        <w:t>. Pri návrhu tried berieme do úvahy aj zvolenú architektúru.</w:t>
-      </w:r>
-      <w:r>
-        <w:t xml:space="preserve"> Pokiaľ to je potrebné</w:t>
-      </w:r>
-      <w:r>
-        <w:t>,</w:t>
-      </w:r>
-      <w:r>
-        <w:t xml:space="preserve"> tak vytvárame aj </w:t>
-      </w:r>
-      <w:r>
-        <w:t>vývojový</w:t>
-      </w:r>
-      <w:r>
-        <w:t xml:space="preserve"> diagram pre nadobúdané stavy aplikácie.</w:t>
-      </w:r>
-    </w:p>
-    <w:p>
-      <w:pPr>
-        <w:ind w:firstLine="708"/>
-      </w:pPr>
-      <w:r>
-        <w:t>Ďalej je na rade už samotná implementácia programu. Postupujeme podľa navrhnutého diagramu a poznámok ktoré sme si poznačili k vyžadovaným funkciám. Implementácia sa často krát prekrýva s testovaním, kedy naprogramujeme určitú časť aplikácie a potom testujeme funkčnosť. Pokiaľ je všetko v</w:t>
-      </w:r>
-      <w:r>
-        <w:t> </w:t>
-      </w:r>
-      <w:r>
-        <w:t>poriadku</w:t>
-      </w:r>
-      <w:r>
-        <w:t>,</w:t>
-      </w:r>
-      <w:r>
-        <w:t xml:space="preserve"> tak pokračujeme na ďalšiu funkcionalitu, ktor</w:t>
-      </w:r>
-      <w:r>
-        <w:t>ú po implementovaní opäť testujeme. Ak už máme hotové všetky časti aplikácie</w:t>
-      </w:r>
-      <w:r>
-        <w:t>,</w:t>
-      </w:r>
-      <w:r>
-        <w:t xml:space="preserve"> tak postupujeme k celkovému testovaniu všetkých funkcií. Pri testovaní nie </w:t>
-      </w:r>
-      <w:r>
-        <w:lastRenderedPageBreak/>
-        <w:t xml:space="preserve">sme obmedzení len na jedno konkrétne zariadenie ale aplikáciu skúšame na viacerých iPhone modeloch. Následne overujeme či je aplikácia správne zobrazovaná na všetkých veľkostiach displejov mobilných </w:t>
-      </w:r>
-      <w:r>
-        <w:t>zariadení</w:t>
-      </w:r>
-      <w:r>
-        <w:t xml:space="preserve">. </w:t>
-      </w:r>
-      <w:r>
-        <w:t>Ak nachádzame pri testovaní nejakú chybu tak prechádzame späť k implementácií kde nájdený problém odstránime a vraciame sa opäť k testovaniu.</w:t>
-      </w:r>
-    </w:p>
-    <w:p>
-      <w:pPr>
-        <w:ind w:firstLine="357"/>
-      </w:pPr>
-      <w:r>
-        <w:t>Po vykonaní všetkých potrebných testov a opravení chýb určujeme</w:t>
-      </w:r>
-      <w:r>
-        <w:t>,</w:t>
-      </w:r>
-      <w:r>
-        <w:t xml:space="preserve"> </w:t>
-      </w:r>
-      <w:r>
-        <w:t>či sme dosiahli stanovené ciele a</w:t>
-      </w:r>
-      <w:r>
-        <w:t xml:space="preserve"> </w:t>
-      </w:r>
-      <w:r>
-        <w:t>zhodnotíme kvalitu spracovania v porovnaní s našim pôvodným návrhom a s podobnými aplikáciami ktoré sú dostupné na trhu</w:t>
-      </w:r>
-      <w:r>
-        <w:t>.</w:t>
-      </w:r>
-    </w:p>
-    <w:bookmarkEnd w:id="95"/>
-    <w:bookmarkEnd w:id="96"/>
     <w:p>
       <w:pPr>
         <w:spacing w:after="0" w:line="240" w:lineRule="auto"/>
@@ -18918,20 +18927,20 @@
       <w:pPr>
         <w:pStyle w:val="Nadpis1"/>
       </w:pPr>
-      <w:bookmarkStart w:id="99" w:name="_Toc65314869"/>
+      <w:bookmarkStart w:id="101" w:name="_Toc65314869"/>
       <w:r>
         <w:lastRenderedPageBreak/>
         <w:t>Návrh a implementácia</w:t>
       </w:r>
-      <w:bookmarkEnd w:id="99"/>
+      <w:bookmarkEnd w:id="101"/>
     </w:p>
     <w:p>
       <w:pPr>
         <w:pStyle w:val="Nadpis2"/>
       </w:pPr>
-      <w:bookmarkStart w:id="100" w:name="_Ref62733213"/>
-      <w:bookmarkStart w:id="101" w:name="_Ref62733253"/>
-      <w:bookmarkStart w:id="102" w:name="_Toc65314870"/>
+      <w:bookmarkStart w:id="102" w:name="_Ref62733213"/>
+      <w:bookmarkStart w:id="103" w:name="_Ref62733253"/>
+      <w:bookmarkStart w:id="104" w:name="_Toc65314870"/>
       <w:r>
         <w:t>Návrh funkcií a</w:t>
       </w:r>
@@ -18941,19 +18950,19 @@
       <w:r>
         <w:t>vzhľadu</w:t>
       </w:r>
-      <w:bookmarkEnd w:id="100"/>
-      <w:bookmarkEnd w:id="101"/>
       <w:bookmarkEnd w:id="102"/>
+      <w:bookmarkEnd w:id="103"/>
+      <w:bookmarkEnd w:id="104"/>
     </w:p>
     <w:p>
       <w:pPr>
         <w:pStyle w:val="Nadpis3"/>
       </w:pPr>
-      <w:bookmarkStart w:id="103" w:name="_Toc65314871"/>
+      <w:bookmarkStart w:id="105" w:name="_Toc65314871"/>
       <w:r>
         <w:t>Platforma, programovací jazyk a IDE</w:t>
       </w:r>
-      <w:bookmarkEnd w:id="103"/>
+      <w:bookmarkEnd w:id="105"/>
     </w:p>
     <w:p>
       <w:r>
@@ -19113,11 +19122,11 @@
       <w:pPr>
         <w:pStyle w:val="Nadpis3"/>
       </w:pPr>
-      <w:bookmarkStart w:id="104" w:name="_Toc65314872"/>
+      <w:bookmarkStart w:id="106" w:name="_Toc65314872"/>
       <w:r>
         <w:t>Výber funkcií</w:t>
       </w:r>
-      <w:bookmarkEnd w:id="104"/>
+      <w:bookmarkEnd w:id="106"/>
     </w:p>
     <w:p>
       <w:r>
@@ -19582,11 +19591,11 @@
       <w:pPr>
         <w:pStyle w:val="Nadpis3"/>
       </w:pPr>
-      <w:bookmarkStart w:id="105" w:name="_Toc65314873"/>
+      <w:bookmarkStart w:id="107" w:name="_Toc65314873"/>
       <w:r>
         <w:t>Ovládanie</w:t>
       </w:r>
-      <w:bookmarkEnd w:id="105"/>
+      <w:bookmarkEnd w:id="107"/>
     </w:p>
     <w:p>
       <w:r>
@@ -19720,11 +19729,11 @@
       <w:pPr>
         <w:pStyle w:val="Nadpis3"/>
       </w:pPr>
-      <w:bookmarkStart w:id="106" w:name="_Toc65314874"/>
+      <w:bookmarkStart w:id="108" w:name="_Toc65314874"/>
       <w:r>
         <w:t>Ikona</w:t>
       </w:r>
-      <w:bookmarkEnd w:id="106"/>
+      <w:bookmarkEnd w:id="108"/>
     </w:p>
     <w:p>
       <w:r>
@@ -19939,7 +19948,7 @@
         <w:pStyle w:val="Popis"/>
         <w:jc w:val="center"/>
       </w:pPr>
-      <w:bookmarkStart w:id="107" w:name="_Ref63945594"/>
+      <w:bookmarkStart w:id="109" w:name="_Ref63945594"/>
       <w:r>
         <w:t xml:space="preserve">Obrázok </w:t>
       </w:r>
@@ -19967,7 +19976,7 @@
       <w:r>
         <w:t xml:space="preserve"> Ikona aplikácie na domovskej obrazovke</w:t>
       </w:r>
-      <w:bookmarkEnd w:id="107"/>
+      <w:bookmarkEnd w:id="109"/>
     </w:p>
     <w:p/>
     <w:p>
@@ -20014,11 +20023,11 @@
       <w:pPr>
         <w:pStyle w:val="Nadpis3"/>
       </w:pPr>
-      <w:bookmarkStart w:id="108" w:name="_Toc65314875"/>
+      <w:bookmarkStart w:id="110" w:name="_Toc65314875"/>
       <w:r>
         <w:t>Úvodná obrazovka</w:t>
       </w:r>
-      <w:bookmarkEnd w:id="108"/>
+      <w:bookmarkEnd w:id="110"/>
     </w:p>
     <w:p>
       <w:r>
@@ -20236,7 +20245,7 @@
         <w:pStyle w:val="Popis"/>
         <w:jc w:val="center"/>
       </w:pPr>
-      <w:bookmarkStart w:id="109" w:name="_Ref63945601"/>
+      <w:bookmarkStart w:id="111" w:name="_Ref63945601"/>
       <w:r>
         <w:t xml:space="preserve">Obrázok </w:t>
       </w:r>
@@ -20264,19 +20273,19 @@
       <w:r>
         <w:t xml:space="preserve"> Úvodná obrazovka</w:t>
       </w:r>
-      <w:bookmarkEnd w:id="109"/>
+      <w:bookmarkEnd w:id="111"/>
     </w:p>
     <w:p>
       <w:pPr>
         <w:pStyle w:val="Nadpis3"/>
       </w:pPr>
-      <w:bookmarkStart w:id="110" w:name="_Ref64636333"/>
-      <w:bookmarkStart w:id="111" w:name="_Toc65314876"/>
+      <w:bookmarkStart w:id="112" w:name="_Ref64636333"/>
+      <w:bookmarkStart w:id="113" w:name="_Toc65314876"/>
       <w:r>
         <w:t>Používateľské rozhranie</w:t>
       </w:r>
-      <w:bookmarkEnd w:id="110"/>
-      <w:bookmarkEnd w:id="111"/>
+      <w:bookmarkEnd w:id="112"/>
+      <w:bookmarkEnd w:id="113"/>
     </w:p>
     <w:p>
       <w:r>
@@ -20500,7 +20509,7 @@
         <w:pStyle w:val="Popis"/>
         <w:jc w:val="center"/>
       </w:pPr>
-      <w:bookmarkStart w:id="112" w:name="_Ref63945607"/>
+      <w:bookmarkStart w:id="114" w:name="_Ref63945607"/>
       <w:r>
         <w:t xml:space="preserve">Obrázok </w:t>
       </w:r>
@@ -20528,12 +20537,12 @@
       <w:r>
         <w:t xml:space="preserve"> </w:t>
       </w:r>
-      <w:bookmarkStart w:id="113" w:name="_Ref63946056"/>
+      <w:bookmarkStart w:id="115" w:name="_Ref63946056"/>
       <w:r>
         <w:t>Návrh používateľského rozhrania</w:t>
       </w:r>
-      <w:bookmarkEnd w:id="112"/>
-      <w:bookmarkEnd w:id="113"/>
+      <w:bookmarkEnd w:id="114"/>
+      <w:bookmarkEnd w:id="115"/>
     </w:p>
     <w:p>
       <w:pPr>
@@ -20610,7 +20619,7 @@
       <w:pPr>
         <w:pStyle w:val="Nadpis2"/>
       </w:pPr>
-      <w:bookmarkStart w:id="114" w:name="_Toc65314877"/>
+      <w:bookmarkStart w:id="116" w:name="_Toc65314877"/>
       <w:r>
         <w:t>Architektúra</w:t>
       </w:r>
@@ -20623,7 +20632,7 @@
       <w:r>
         <w:t>diagram</w:t>
       </w:r>
-      <w:bookmarkEnd w:id="114"/>
+      <w:bookmarkEnd w:id="116"/>
     </w:p>
     <w:p>
       <w:r>
@@ -21064,7 +21073,7 @@
         <w:pStyle w:val="Popis"/>
         <w:jc w:val="center"/>
       </w:pPr>
-      <w:bookmarkStart w:id="115" w:name="_Ref64717818"/>
+      <w:bookmarkStart w:id="117" w:name="_Ref64717818"/>
       <w:r>
         <w:t xml:space="preserve">Obrázok </w:t>
       </w:r>
@@ -21089,17 +21098,17 @@
       <w:r>
         <w:t xml:space="preserve"> Vývojový diagram</w:t>
       </w:r>
-      <w:bookmarkEnd w:id="115"/>
+      <w:bookmarkEnd w:id="117"/>
     </w:p>
     <w:p>
       <w:pPr>
         <w:pStyle w:val="Nadpis2"/>
       </w:pPr>
-      <w:bookmarkStart w:id="116" w:name="_Toc65314878"/>
+      <w:bookmarkStart w:id="118" w:name="_Toc65314878"/>
       <w:r>
         <w:t>Výsledná implementácia</w:t>
       </w:r>
-      <w:bookmarkEnd w:id="116"/>
+      <w:bookmarkEnd w:id="118"/>
     </w:p>
     <w:p>
       <w:r>
@@ -21199,11 +21208,11 @@
       <w:pPr>
         <w:pStyle w:val="Nadpis3"/>
       </w:pPr>
-      <w:bookmarkStart w:id="117" w:name="_Toc65314879"/>
+      <w:bookmarkStart w:id="119" w:name="_Toc65314879"/>
       <w:r>
         <w:t>Používateľské rozhranie</w:t>
       </w:r>
-      <w:bookmarkEnd w:id="117"/>
+      <w:bookmarkEnd w:id="119"/>
     </w:p>
     <w:p>
       <w:r>
@@ -21559,7 +21568,7 @@
         <w:pStyle w:val="Popis"/>
         <w:jc w:val="center"/>
       </w:pPr>
-      <w:bookmarkStart w:id="118" w:name="_Ref64717829"/>
+      <w:bookmarkStart w:id="120" w:name="_Ref64717829"/>
       <w:r>
         <w:t xml:space="preserve">Obrázok </w:t>
       </w:r>
@@ -21592,7 +21601,7 @@
       <w:r>
         <w:t xml:space="preserve"> návrh pre používateľské rozhranie</w:t>
       </w:r>
-      <w:bookmarkEnd w:id="118"/>
+      <w:bookmarkEnd w:id="120"/>
     </w:p>
     <w:p>
       <w:r>
@@ -21897,11 +21906,11 @@
       <w:pPr>
         <w:pStyle w:val="Nadpis3"/>
       </w:pPr>
-      <w:bookmarkStart w:id="119" w:name="_Toc65314880"/>
+      <w:bookmarkStart w:id="121" w:name="_Toc65314880"/>
       <w:r>
         <w:t>Ukladanie používateľských údajov</w:t>
       </w:r>
-      <w:bookmarkEnd w:id="119"/>
+      <w:bookmarkEnd w:id="121"/>
     </w:p>
     <w:p>
       <w:r>
@@ -22458,13 +22467,13 @@
       <w:pPr>
         <w:pStyle w:val="Nadpis3"/>
       </w:pPr>
-      <w:bookmarkStart w:id="120" w:name="_Ref64712751"/>
-      <w:bookmarkStart w:id="121" w:name="_Toc65314881"/>
+      <w:bookmarkStart w:id="122" w:name="_Ref64712751"/>
+      <w:bookmarkStart w:id="123" w:name="_Toc65314881"/>
       <w:r>
         <w:t>Výber farby</w:t>
       </w:r>
-      <w:bookmarkEnd w:id="120"/>
-      <w:bookmarkEnd w:id="121"/>
+      <w:bookmarkEnd w:id="122"/>
+      <w:bookmarkEnd w:id="123"/>
     </w:p>
     <w:p>
       <w:r>
@@ -22777,11 +22786,11 @@
       <w:pPr>
         <w:pStyle w:val="Nadpis3"/>
       </w:pPr>
-      <w:bookmarkStart w:id="122" w:name="_Toc65314882"/>
+      <w:bookmarkStart w:id="124" w:name="_Toc65314882"/>
       <w:r>
         <w:t>Časovač</w:t>
       </w:r>
-      <w:bookmarkEnd w:id="122"/>
+      <w:bookmarkEnd w:id="124"/>
     </w:p>
     <w:p>
       <w:r>
@@ -22936,11 +22945,11 @@
       <w:pPr>
         <w:pStyle w:val="Nadpis3"/>
       </w:pPr>
-      <w:bookmarkStart w:id="123" w:name="_Toc65314883"/>
+      <w:bookmarkStart w:id="125" w:name="_Toc65314883"/>
       <w:r>
         <w:t>Prechod medzi farbami</w:t>
       </w:r>
-      <w:bookmarkEnd w:id="123"/>
+      <w:bookmarkEnd w:id="125"/>
     </w:p>
     <w:p>
       <w:r>
@@ -23147,11 +23156,11 @@
       <w:pPr>
         <w:pStyle w:val="Nadpis3"/>
       </w:pPr>
-      <w:bookmarkStart w:id="124" w:name="_Toc65314884"/>
+      <w:bookmarkStart w:id="126" w:name="_Toc65314884"/>
       <w:r>
         <w:t>Testovanie</w:t>
       </w:r>
-      <w:bookmarkEnd w:id="124"/>
+      <w:bookmarkEnd w:id="126"/>
     </w:p>
     <w:p>
       <w:r>
@@ -23298,12 +23307,12 @@
       <w:pPr>
         <w:pStyle w:val="Nadpis1"/>
       </w:pPr>
-      <w:bookmarkStart w:id="125" w:name="_Toc65314885"/>
+      <w:bookmarkStart w:id="127" w:name="_Toc65314885"/>
       <w:r>
         <w:lastRenderedPageBreak/>
         <w:t>Výsledky práce</w:t>
       </w:r>
-      <w:bookmarkEnd w:id="125"/>
+      <w:bookmarkEnd w:id="127"/>
     </w:p>
     <w:p>
       <w:r>
@@ -23363,7 +23372,7 @@
       <w:pPr>
         <w:pStyle w:val="Nadpis2"/>
       </w:pPr>
-      <w:bookmarkStart w:id="126" w:name="_Toc65314886"/>
+      <w:bookmarkStart w:id="128" w:name="_Toc65314886"/>
       <w:r>
         <w:t>Ukážka</w:t>
       </w:r>
@@ -23376,7 +23385,7 @@
       <w:r>
         <w:t xml:space="preserve"> aplikácie</w:t>
       </w:r>
-      <w:bookmarkEnd w:id="126"/>
+      <w:bookmarkEnd w:id="128"/>
     </w:p>
     <w:p>
       <w:r>
@@ -23534,7 +23543,7 @@
         <w:pStyle w:val="Popis"/>
         <w:jc w:val="center"/>
       </w:pPr>
-      <w:bookmarkStart w:id="127" w:name="_Ref65059871"/>
+      <w:bookmarkStart w:id="129" w:name="_Ref65059871"/>
       <w:r>
         <w:t xml:space="preserve">Obrázok </w:t>
       </w:r>
@@ -23568,7 +23577,7 @@
       <w:r>
         <w:t>: farba a prechod medzi farbami</w:t>
       </w:r>
-      <w:bookmarkEnd w:id="127"/>
+      <w:bookmarkEnd w:id="129"/>
     </w:p>
     <w:p>
       <w:r>
@@ -23715,7 +23724,7 @@
         <w:pStyle w:val="Popis"/>
         <w:jc w:val="center"/>
       </w:pPr>
-      <w:bookmarkStart w:id="128" w:name="_Ref65059878"/>
+      <w:bookmarkStart w:id="130" w:name="_Ref65059878"/>
       <w:r>
         <w:t xml:space="preserve">Obrázok </w:t>
       </w:r>
@@ -23743,7 +23752,7 @@
       <w:r>
         <w:t>Ukážka aplikácie: orientácia na šírku</w:t>
       </w:r>
-      <w:bookmarkEnd w:id="128"/>
+      <w:bookmarkEnd w:id="130"/>
     </w:p>
     <w:p>
       <w:r>
@@ -23912,7 +23921,7 @@
         <w:pStyle w:val="Popis"/>
         <w:jc w:val="center"/>
       </w:pPr>
-      <w:bookmarkStart w:id="129" w:name="_Ref64974644"/>
+      <w:bookmarkStart w:id="131" w:name="_Ref64974644"/>
       <w:r>
         <w:t xml:space="preserve">Obrázok </w:t>
       </w:r>
@@ -23941,7 +23950,7 @@
       <w:r>
         <w:t>ColorPicker</w:t>
       </w:r>
-      <w:bookmarkEnd w:id="129"/>
+      <w:bookmarkEnd w:id="131"/>
       <w:proofErr w:type="spellEnd"/>
     </w:p>
     <w:p>
@@ -24073,7 +24082,7 @@
         <w:pStyle w:val="Popis"/>
         <w:jc w:val="center"/>
       </w:pPr>
-      <w:bookmarkStart w:id="130" w:name="_Ref65059890"/>
+      <w:bookmarkStart w:id="132" w:name="_Ref65059890"/>
       <w:r>
         <w:t xml:space="preserve">Obrázok </w:t>
       </w:r>
@@ -24098,17 +24107,17 @@
       <w:r>
         <w:t xml:space="preserve"> Ukážka aplikácie: časovač</w:t>
       </w:r>
-      <w:bookmarkEnd w:id="130"/>
+      <w:bookmarkEnd w:id="132"/>
     </w:p>
     <w:p>
       <w:pPr>
         <w:pStyle w:val="Nadpis2"/>
       </w:pPr>
-      <w:bookmarkStart w:id="131" w:name="_Toc65314887"/>
+      <w:bookmarkStart w:id="133" w:name="_Toc65314887"/>
       <w:r>
         <w:t>Porovnanie s existujúcimi aplikáciami</w:t>
       </w:r>
-      <w:bookmarkEnd w:id="131"/>
+      <w:bookmarkEnd w:id="133"/>
     </w:p>
     <w:p>
       <w:r>
@@ -24329,12 +24338,12 @@
           <w:numId w:val="0"/>
         </w:numPr>
       </w:pPr>
-      <w:bookmarkStart w:id="132" w:name="_Toc65314888"/>
+      <w:bookmarkStart w:id="134" w:name="_Toc65314888"/>
       <w:r>
         <w:lastRenderedPageBreak/>
         <w:t>Záver</w:t>
       </w:r>
-      <w:bookmarkEnd w:id="132"/>
+      <w:bookmarkEnd w:id="134"/>
     </w:p>
     <w:p>
       <w:r>
@@ -24528,12 +24537,12 @@
         </w:numPr>
         <w:ind w:left="357" w:hanging="357"/>
       </w:pPr>
-      <w:bookmarkStart w:id="133" w:name="_Toc65314889"/>
+      <w:bookmarkStart w:id="135" w:name="_Toc65314889"/>
       <w:r>
         <w:lastRenderedPageBreak/>
         <w:t>Zoznam použitej literatúry</w:t>
       </w:r>
-      <w:bookmarkEnd w:id="133"/>
+      <w:bookmarkEnd w:id="135"/>
     </w:p>
     <w:p>
       <w:pPr>
@@ -24543,9 +24552,9 @@
           <w:numId w:val="15"/>
         </w:numPr>
       </w:pPr>
-      <w:bookmarkStart w:id="134" w:name="OLE_LINK20"/>
-      <w:bookmarkStart w:id="135" w:name="OLE_LINK33"/>
-      <w:bookmarkStart w:id="136" w:name="_Ref65067641"/>
+      <w:bookmarkStart w:id="136" w:name="OLE_LINK20"/>
+      <w:bookmarkStart w:id="137" w:name="OLE_LINK33"/>
+      <w:bookmarkStart w:id="138" w:name="_Ref65067641"/>
       <w:r>
         <w:rPr>
           <w:i/>
@@ -24639,8 +24648,8 @@
       <w:r>
         <w:t xml:space="preserve"> </w:t>
       </w:r>
-      <w:bookmarkStart w:id="137" w:name="OLE_LINK38"/>
-      <w:bookmarkStart w:id="138" w:name="OLE_LINK59"/>
+      <w:bookmarkStart w:id="139" w:name="OLE_LINK38"/>
+      <w:bookmarkStart w:id="140" w:name="OLE_LINK59"/>
       <w:r>
         <w:t>[online]</w:t>
       </w:r>
@@ -24654,8 +24663,8 @@
         </w:rPr>
         <w:t xml:space="preserve"> </w:t>
       </w:r>
-      <w:bookmarkEnd w:id="137"/>
-      <w:bookmarkEnd w:id="138"/>
+      <w:bookmarkEnd w:id="139"/>
+      <w:bookmarkEnd w:id="140"/>
       <w:r>
         <w:t xml:space="preserve">Dostupné na internete: </w:t>
       </w:r>
@@ -24667,7 +24676,7 @@
           <w:t>https://gs.statcounter.com/os-market-share/mobile/worldwide/#monthly-202001-202012-bar</w:t>
         </w:r>
       </w:hyperlink>
-      <w:bookmarkEnd w:id="136"/>
+      <w:bookmarkEnd w:id="138"/>
     </w:p>
     <w:p>
       <w:pPr>
@@ -24677,7 +24686,7 @@
           <w:numId w:val="15"/>
         </w:numPr>
       </w:pPr>
-      <w:bookmarkStart w:id="139" w:name="_Ref65068072"/>
+      <w:bookmarkStart w:id="141" w:name="_Ref65068072"/>
       <w:proofErr w:type="spellStart"/>
       <w:r>
         <w:t>Bečárová</w:t>
@@ -24747,7 +24756,7 @@
           <w:t>https://freyaled.com/blog/biologicke-led-osvetlenie-s-cirkadiannou-regulaciou</w:t>
         </w:r>
       </w:hyperlink>
-      <w:bookmarkEnd w:id="139"/>
+      <w:bookmarkEnd w:id="141"/>
     </w:p>
     <w:p>
       <w:pPr>
@@ -24757,7 +24766,7 @@
           <w:numId w:val="15"/>
         </w:numPr>
       </w:pPr>
-      <w:bookmarkStart w:id="140" w:name="_Ref65068608"/>
+      <w:bookmarkStart w:id="142" w:name="_Ref65068608"/>
       <w:r>
         <w:rPr>
           <w:noProof/>
@@ -24805,7 +24814,7 @@
           <w:t>https://www.asb.sk/stavebnictvo/technicke-zariadenia-budov/osvetlenie-a-elektroinstalacie/svetlo-v-budovach-a-jeho-nevizualne-vnimanie</w:t>
         </w:r>
       </w:hyperlink>
-      <w:bookmarkEnd w:id="140"/>
+      <w:bookmarkEnd w:id="142"/>
     </w:p>
     <w:p>
       <w:pPr>
@@ -24815,17 +24824,17 @@
           <w:numId w:val="15"/>
         </w:numPr>
       </w:pPr>
-      <w:bookmarkStart w:id="141" w:name="_Ref65068641"/>
-      <w:bookmarkStart w:id="142" w:name="OLE_LINK76"/>
-      <w:bookmarkStart w:id="143" w:name="OLE_LINK77"/>
+      <w:bookmarkStart w:id="143" w:name="_Ref65068641"/>
+      <w:bookmarkStart w:id="144" w:name="OLE_LINK76"/>
+      <w:bookmarkStart w:id="145" w:name="OLE_LINK77"/>
       <w:r>
         <w:rPr>
           <w:noProof/>
         </w:rPr>
         <w:t>Chochlíková</w:t>
       </w:r>
-      <w:bookmarkEnd w:id="142"/>
-      <w:bookmarkEnd w:id="143"/>
+      <w:bookmarkEnd w:id="144"/>
+      <w:bookmarkEnd w:id="145"/>
       <w:r>
         <w:rPr>
           <w:noProof/>
@@ -24855,7 +24864,7 @@
           <w:t>https://freyaled.com/blog/vplyv-osvetlenia-na-fungovanie-biologickych-hodin</w:t>
         </w:r>
       </w:hyperlink>
-      <w:bookmarkEnd w:id="141"/>
+      <w:bookmarkEnd w:id="143"/>
     </w:p>
     <w:p>
       <w:pPr>
@@ -24865,7 +24874,7 @@
           <w:numId w:val="15"/>
         </w:numPr>
       </w:pPr>
-      <w:bookmarkStart w:id="144" w:name="_Ref65069352"/>
+      <w:bookmarkStart w:id="146" w:name="_Ref65069352"/>
       <w:r>
         <w:rPr>
           <w:noProof/>
@@ -24885,8 +24894,8 @@
       <w:r>
         <w:t xml:space="preserve">[online] (02.02.2014). Dostupné na internete: </w:t>
       </w:r>
-      <w:bookmarkStart w:id="145" w:name="OLE_LINK74"/>
-      <w:bookmarkStart w:id="146" w:name="OLE_LINK75"/>
+      <w:bookmarkStart w:id="147" w:name="OLE_LINK74"/>
+      <w:bookmarkStart w:id="148" w:name="OLE_LINK75"/>
       <w:r>
         <w:rPr>
           <w:noProof/>
@@ -24937,9 +24946,9 @@
         </w:rPr>
         <w:fldChar w:fldCharType="end"/>
       </w:r>
-      <w:bookmarkEnd w:id="144"/>
-      <w:bookmarkEnd w:id="145"/>
       <w:bookmarkEnd w:id="146"/>
+      <w:bookmarkEnd w:id="147"/>
+      <w:bookmarkEnd w:id="148"/>
     </w:p>
     <w:p>
       <w:pPr>
@@ -24949,7 +24958,7 @@
           <w:numId w:val="15"/>
         </w:numPr>
       </w:pPr>
-      <w:bookmarkStart w:id="147" w:name="_Ref65069573"/>
+      <w:bookmarkStart w:id="149" w:name="_Ref65069573"/>
       <w:proofErr w:type="spellStart"/>
       <w:r>
         <w:t>Capretto</w:t>
@@ -24989,7 +24998,7 @@
           <w:t>https://www.huffpost.com/entry/nightlight-color-better-sleep_n_6142098?guccounter=1</w:t>
         </w:r>
       </w:hyperlink>
-      <w:bookmarkEnd w:id="147"/>
+      <w:bookmarkEnd w:id="149"/>
     </w:p>
     <w:p>
       <w:pPr>
@@ -24999,7 +25008,7 @@
           <w:numId w:val="15"/>
         </w:numPr>
       </w:pPr>
-      <w:bookmarkStart w:id="148" w:name="_Ref65069904"/>
+      <w:bookmarkStart w:id="150" w:name="_Ref65069904"/>
       <w:proofErr w:type="spellStart"/>
       <w:r>
         <w:t>Gu</w:t>
@@ -25039,7 +25048,7 @@
           <w:t>https://newzoo.com/insights/articles/newzoos-global-mobile-market-report-insights-into-the-worlds-3-2-billion-smartphone-users-the-devices-they-use-the-mobile-games-they-play/</w:t>
         </w:r>
       </w:hyperlink>
-      <w:bookmarkEnd w:id="148"/>
+      <w:bookmarkEnd w:id="150"/>
     </w:p>
     <w:p>
       <w:pPr>
@@ -25049,7 +25058,7 @@
           <w:numId w:val="15"/>
         </w:numPr>
       </w:pPr>
-      <w:bookmarkStart w:id="149" w:name="_Ref65070037"/>
+      <w:bookmarkStart w:id="151" w:name="_Ref65070037"/>
       <w:proofErr w:type="spellStart"/>
       <w:r>
         <w:rPr>
@@ -25109,7 +25118,7 @@
           <w:t>https://www.worldometers.info/world-population/</w:t>
         </w:r>
       </w:hyperlink>
-      <w:bookmarkEnd w:id="149"/>
+      <w:bookmarkEnd w:id="151"/>
     </w:p>
     <w:p>
       <w:pPr>
@@ -25119,9 +25128,9 @@
           <w:numId w:val="15"/>
         </w:numPr>
       </w:pPr>
-      <w:bookmarkStart w:id="150" w:name="OLE_LINK88"/>
-      <w:bookmarkStart w:id="151" w:name="OLE_LINK89"/>
-      <w:bookmarkStart w:id="152" w:name="_Ref65070191"/>
+      <w:bookmarkStart w:id="152" w:name="OLE_LINK88"/>
+      <w:bookmarkStart w:id="153" w:name="OLE_LINK89"/>
+      <w:bookmarkStart w:id="154" w:name="_Ref65070191"/>
       <w:r>
         <w:rPr>
           <w:i/>
@@ -25130,8 +25139,8 @@
         </w:rPr>
         <w:t xml:space="preserve">28 Mobile </w:t>
       </w:r>
-      <w:bookmarkEnd w:id="150"/>
-      <w:bookmarkEnd w:id="151"/>
+      <w:bookmarkEnd w:id="152"/>
+      <w:bookmarkEnd w:id="153"/>
       <w:r>
         <w:rPr>
           <w:i/>
@@ -25155,7 +25164,7 @@
           <w:t>https://mindsea.com/app-stats/</w:t>
         </w:r>
       </w:hyperlink>
-      <w:bookmarkEnd w:id="152"/>
+      <w:bookmarkEnd w:id="154"/>
     </w:p>
     <w:p>
       <w:pPr>
@@ -25165,7 +25174,7 @@
           <w:numId w:val="15"/>
         </w:numPr>
       </w:pPr>
-      <w:bookmarkStart w:id="153" w:name="_Ref65148178"/>
+      <w:bookmarkStart w:id="155" w:name="_Ref65148178"/>
       <w:r>
         <w:rPr>
           <w:i/>
@@ -25189,7 +25198,7 @@
           <w:t>https://www.emarketer.com/Article/eMarketer-Unveils-New-Estimates-Mobile-App-Usage/1015611</w:t>
         </w:r>
       </w:hyperlink>
-      <w:bookmarkEnd w:id="153"/>
+      <w:bookmarkEnd w:id="155"/>
     </w:p>
     <w:p>
       <w:pPr>
@@ -25199,7 +25208,7 @@
           <w:numId w:val="15"/>
         </w:numPr>
       </w:pPr>
-      <w:bookmarkStart w:id="154" w:name="_Ref65070411"/>
+      <w:bookmarkStart w:id="156" w:name="_Ref65070411"/>
       <w:r>
         <w:rPr>
           <w:noProof/>
@@ -25236,7 +25245,7 @@
           <w:t>https://www.androidauthority.com/develop-android-apps-languages-learn-391008/</w:t>
         </w:r>
       </w:hyperlink>
-      <w:bookmarkEnd w:id="154"/>
+      <w:bookmarkEnd w:id="156"/>
     </w:p>
     <w:p>
       <w:pPr>
@@ -25246,7 +25255,7 @@
           <w:numId w:val="15"/>
         </w:numPr>
       </w:pPr>
-      <w:bookmarkStart w:id="155" w:name="_Ref65070814"/>
+      <w:bookmarkStart w:id="157" w:name="_Ref65070814"/>
       <w:proofErr w:type="spellStart"/>
       <w:r>
         <w:t>Scully</w:t>
@@ -25286,7 +25295,7 @@
           <w:t>https://careerkarma.com/blog/programming-languages-android/</w:t>
         </w:r>
       </w:hyperlink>
-      <w:bookmarkEnd w:id="155"/>
+      <w:bookmarkEnd w:id="157"/>
     </w:p>
     <w:p>
       <w:pPr>
@@ -25296,7 +25305,7 @@
           <w:numId w:val="15"/>
         </w:numPr>
       </w:pPr>
-      <w:bookmarkStart w:id="156" w:name="_Ref65142537"/>
+      <w:bookmarkStart w:id="158" w:name="_Ref65142537"/>
       <w:r>
         <w:rPr>
           <w:i/>
@@ -25326,7 +25335,7 @@
           <w:t>https://www.appypie.com/faqs/how-much-does-a-googleapple-developer-account-cost</w:t>
         </w:r>
       </w:hyperlink>
-      <w:bookmarkEnd w:id="156"/>
+      <w:bookmarkEnd w:id="158"/>
     </w:p>
     <w:p>
       <w:pPr>
@@ -25336,7 +25345,7 @@
           <w:numId w:val="15"/>
         </w:numPr>
       </w:pPr>
-      <w:bookmarkStart w:id="157" w:name="_Ref65143243"/>
+      <w:bookmarkStart w:id="159" w:name="_Ref65143243"/>
       <w:r>
         <w:t xml:space="preserve">Royal, </w:t>
       </w:r>
@@ -25371,7 +25380,7 @@
           <w:t>https://lowendmac.com/2017/iphone-os-1-the-beginning-of-an-era/</w:t>
         </w:r>
       </w:hyperlink>
-      <w:bookmarkEnd w:id="157"/>
+      <w:bookmarkEnd w:id="159"/>
     </w:p>
     <w:p>
       <w:pPr>
@@ -25381,7 +25390,7 @@
           <w:numId w:val="15"/>
         </w:numPr>
       </w:pPr>
-      <w:bookmarkStart w:id="158" w:name="_Ref65143281"/>
+      <w:bookmarkStart w:id="160" w:name="_Ref65143281"/>
       <w:r>
         <w:rPr>
           <w:noProof/>
@@ -25411,7 +25420,7 @@
           <w:t>https://www.technobuffalo.com/revisiting-apples-iphone-os-1-ten-years-later</w:t>
         </w:r>
       </w:hyperlink>
-      <w:bookmarkEnd w:id="158"/>
+      <w:bookmarkEnd w:id="160"/>
     </w:p>
     <w:p>
       <w:pPr>
@@ -25421,7 +25430,7 @@
           <w:numId w:val="15"/>
         </w:numPr>
       </w:pPr>
-      <w:bookmarkStart w:id="159" w:name="_Ref65143314"/>
+      <w:bookmarkStart w:id="161" w:name="_Ref65143314"/>
       <w:r>
         <w:rPr>
           <w:noProof/>
@@ -25451,7 +25460,7 @@
           <w:t>https://www.lifewire.com/ios-versions-4147730</w:t>
         </w:r>
       </w:hyperlink>
-      <w:bookmarkEnd w:id="159"/>
+      <w:bookmarkEnd w:id="161"/>
     </w:p>
     <w:p>
       <w:pPr>
@@ -25461,7 +25470,7 @@
           <w:numId w:val="15"/>
         </w:numPr>
       </w:pPr>
-      <w:bookmarkStart w:id="160" w:name="_Ref65143569"/>
+      <w:bookmarkStart w:id="162" w:name="_Ref65143569"/>
       <w:proofErr w:type="spellStart"/>
       <w:r>
         <w:t>Illéš</w:t>
@@ -25497,7 +25506,7 @@
           <w:t>https://touchit.sk/ios-14-oficialne-kompletny-vypis-noviniek-a-inovacii/309086</w:t>
         </w:r>
       </w:hyperlink>
-      <w:bookmarkEnd w:id="160"/>
+      <w:bookmarkEnd w:id="162"/>
     </w:p>
     <w:p>
       <w:pPr>
@@ -25507,7 +25516,7 @@
           <w:numId w:val="15"/>
         </w:numPr>
       </w:pPr>
-      <w:bookmarkStart w:id="161" w:name="_Ref65144948"/>
+      <w:bookmarkStart w:id="163" w:name="_Ref65144948"/>
       <w:r>
         <w:rPr>
           <w:noProof/>
@@ -25531,7 +25540,7 @@
       <w:r>
         <w:t>72-73.</w:t>
       </w:r>
-      <w:bookmarkEnd w:id="161"/>
+      <w:bookmarkEnd w:id="163"/>
     </w:p>
     <w:p>
       <w:pPr>
@@ -25541,7 +25550,7 @@
           <w:numId w:val="15"/>
         </w:numPr>
       </w:pPr>
-      <w:bookmarkStart w:id="162" w:name="_Ref65144968"/>
+      <w:bookmarkStart w:id="164" w:name="_Ref65144968"/>
       <w:proofErr w:type="spellStart"/>
       <w:r>
         <w:t>Biggs</w:t>
@@ -25581,7 +25590,7 @@
           <w:t>https://www.meldium.com/top-7-programming-languages-for-iphone-app-development/</w:t>
         </w:r>
       </w:hyperlink>
-      <w:bookmarkEnd w:id="162"/>
+      <w:bookmarkEnd w:id="164"/>
     </w:p>
     <w:p>
       <w:pPr>
@@ -25591,7 +25600,7 @@
           <w:numId w:val="15"/>
         </w:numPr>
       </w:pPr>
-      <w:bookmarkStart w:id="163" w:name="_Ref65145430"/>
+      <w:bookmarkStart w:id="165" w:name="_Ref65145430"/>
       <w:proofErr w:type="spellStart"/>
       <w:r>
         <w:rPr>
@@ -25635,7 +25644,7 @@
           <w:t>https://developer.apple.com/xcode/</w:t>
         </w:r>
       </w:hyperlink>
-      <w:bookmarkEnd w:id="163"/>
+      <w:bookmarkEnd w:id="165"/>
     </w:p>
     <w:p>
       <w:pPr>
@@ -25645,7 +25654,7 @@
           <w:numId w:val="15"/>
         </w:numPr>
       </w:pPr>
-      <w:bookmarkStart w:id="164" w:name="_Ref65145447"/>
+      <w:bookmarkStart w:id="166" w:name="_Ref65145447"/>
       <w:proofErr w:type="spellStart"/>
       <w:r>
         <w:rPr>
@@ -25673,7 +25682,7 @@
           <w:t>https://coderunnerapp.com/</w:t>
         </w:r>
       </w:hyperlink>
-      <w:bookmarkEnd w:id="164"/>
+      <w:bookmarkEnd w:id="166"/>
     </w:p>
     <w:p>
       <w:pPr>
@@ -25683,7 +25692,7 @@
           <w:numId w:val="15"/>
         </w:numPr>
       </w:pPr>
-      <w:bookmarkStart w:id="165" w:name="_Ref65145460"/>
+      <w:bookmarkStart w:id="167" w:name="_Ref65145460"/>
       <w:proofErr w:type="spellStart"/>
       <w:r>
         <w:rPr>
@@ -25711,7 +25720,7 @@
           <w:t>https://www.jetbrains.com/objc/</w:t>
         </w:r>
       </w:hyperlink>
-      <w:bookmarkEnd w:id="165"/>
+      <w:bookmarkEnd w:id="167"/>
     </w:p>
     <w:p>
       <w:pPr>
@@ -25721,7 +25730,7 @@
           <w:numId w:val="15"/>
         </w:numPr>
       </w:pPr>
-      <w:bookmarkStart w:id="166" w:name="_Ref65145598"/>
+      <w:bookmarkStart w:id="168" w:name="_Ref65145598"/>
       <w:proofErr w:type="spellStart"/>
       <w:r>
         <w:rPr>
@@ -25765,7 +25774,7 @@
           <w:t>https://developer.apple.com/programs/whats-included/</w:t>
         </w:r>
       </w:hyperlink>
-      <w:bookmarkEnd w:id="166"/>
+      <w:bookmarkEnd w:id="168"/>
     </w:p>
     <w:p>
       <w:pPr>
@@ -25775,7 +25784,7 @@
           <w:numId w:val="15"/>
         </w:numPr>
       </w:pPr>
-      <w:bookmarkStart w:id="167" w:name="_Ref65145637"/>
+      <w:bookmarkStart w:id="169" w:name="_Ref65145637"/>
       <w:proofErr w:type="spellStart"/>
       <w:r>
         <w:t>Bohon</w:t>
@@ -25815,7 +25824,7 @@
           <w:t>https://www.techrepublic.com/article/apples-swift-programming-language-the-smart-persons-guide/</w:t>
         </w:r>
       </w:hyperlink>
-      <w:bookmarkEnd w:id="167"/>
+      <w:bookmarkEnd w:id="169"/>
     </w:p>
     <w:p>
       <w:pPr>
@@ -25825,7 +25834,7 @@
           <w:numId w:val="15"/>
         </w:numPr>
       </w:pPr>
-      <w:bookmarkStart w:id="168" w:name="_Ref65145678"/>
+      <w:bookmarkStart w:id="170" w:name="_Ref65145678"/>
       <w:proofErr w:type="spellStart"/>
       <w:r>
         <w:rPr>
@@ -25854,7 +25863,7 @@
           <w:t>https://swift.org/</w:t>
         </w:r>
       </w:hyperlink>
-      <w:bookmarkEnd w:id="168"/>
+      <w:bookmarkEnd w:id="170"/>
     </w:p>
     <w:p>
       <w:pPr>
@@ -25864,7 +25873,7 @@
           <w:numId w:val="15"/>
         </w:numPr>
       </w:pPr>
-      <w:bookmarkStart w:id="169" w:name="_Ref65145803"/>
+      <w:bookmarkStart w:id="171" w:name="_Ref65145803"/>
       <w:proofErr w:type="spellStart"/>
       <w:r>
         <w:rPr>
@@ -25892,7 +25901,7 @@
           <w:t>https://developer.apple.com/swift/</w:t>
         </w:r>
       </w:hyperlink>
-      <w:bookmarkEnd w:id="169"/>
+      <w:bookmarkEnd w:id="171"/>
     </w:p>
     <w:p>
       <w:pPr>
@@ -25902,7 +25911,7 @@
           <w:numId w:val="15"/>
         </w:numPr>
       </w:pPr>
-      <w:bookmarkStart w:id="170" w:name="_Ref65146147"/>
+      <w:bookmarkStart w:id="172" w:name="_Ref65146147"/>
       <w:r>
         <w:rPr>
           <w:i/>
@@ -25953,7 +25962,7 @@
           <w:t>https://insights.stackoverflow.com/survey/2015?_ga=2.249939777.638892807.1612531393-661867365.1612531393</w:t>
         </w:r>
       </w:hyperlink>
-      <w:bookmarkEnd w:id="170"/>
+      <w:bookmarkEnd w:id="172"/>
     </w:p>
     <w:p>
       <w:pPr>
@@ -25963,8 +25972,8 @@
           <w:numId w:val="15"/>
         </w:numPr>
       </w:pPr>
-      <w:bookmarkStart w:id="171" w:name="_Ref65146173"/>
-      <w:bookmarkStart w:id="172" w:name="_Ref65146411"/>
+      <w:bookmarkStart w:id="173" w:name="_Ref65146173"/>
+      <w:bookmarkStart w:id="174" w:name="_Ref65146411"/>
       <w:r>
         <w:rPr>
           <w:i/>
@@ -26007,7 +26016,7 @@
       <w:r>
         <w:t xml:space="preserve"> [online]. Dostupné na internete: </w:t>
       </w:r>
-      <w:bookmarkEnd w:id="171"/>
+      <w:bookmarkEnd w:id="173"/>
       <w:r>
         <w:fldChar w:fldCharType="begin"/>
       </w:r>
@@ -26032,7 +26041,7 @@
       <w:r>
         <w:fldChar w:fldCharType="end"/>
       </w:r>
-      <w:bookmarkEnd w:id="172"/>
+      <w:bookmarkEnd w:id="174"/>
     </w:p>
     <w:p>
       <w:pPr>
@@ -26042,7 +26051,7 @@
           <w:numId w:val="15"/>
         </w:numPr>
       </w:pPr>
-      <w:bookmarkStart w:id="173" w:name="_Ref65147742"/>
+      <w:bookmarkStart w:id="175" w:name="_Ref65147742"/>
       <w:proofErr w:type="spellStart"/>
       <w:r>
         <w:rPr>
@@ -26070,7 +26079,7 @@
           <w:t>https://developer.apple.com/swift/blog/?id=29</w:t>
         </w:r>
       </w:hyperlink>
-      <w:bookmarkEnd w:id="173"/>
+      <w:bookmarkEnd w:id="175"/>
     </w:p>
     <w:p>
       <w:pPr>
@@ -26080,7 +26089,7 @@
           <w:numId w:val="15"/>
         </w:numPr>
       </w:pPr>
-      <w:bookmarkStart w:id="174" w:name="_Ref65147076"/>
+      <w:bookmarkStart w:id="176" w:name="_Ref65147076"/>
       <w:proofErr w:type="spellStart"/>
       <w:r>
         <w:t>Kremenek</w:t>
@@ -26140,7 +26149,7 @@
           <w:t>https://swift.org/blog/swift-5-released/</w:t>
         </w:r>
       </w:hyperlink>
-      <w:bookmarkEnd w:id="174"/>
+      <w:bookmarkEnd w:id="176"/>
     </w:p>
     <w:p>
       <w:pPr>
@@ -26150,7 +26159,7 @@
           <w:numId w:val="15"/>
         </w:numPr>
       </w:pPr>
-      <w:bookmarkStart w:id="175" w:name="_Ref65147854"/>
+      <w:bookmarkStart w:id="177" w:name="_Ref65147854"/>
       <w:proofErr w:type="spellStart"/>
       <w:r>
         <w:rPr>
@@ -26194,7 +26203,7 @@
           <w:t>https://xcodereleases.com/</w:t>
         </w:r>
       </w:hyperlink>
-      <w:bookmarkEnd w:id="175"/>
+      <w:bookmarkEnd w:id="177"/>
     </w:p>
     <w:p>
       <w:pPr>
@@ -26204,7 +26213,7 @@
           <w:numId w:val="15"/>
         </w:numPr>
       </w:pPr>
-      <w:bookmarkStart w:id="176" w:name="_Ref65147861"/>
+      <w:bookmarkStart w:id="178" w:name="_Ref65147861"/>
       <w:proofErr w:type="spellStart"/>
       <w:r>
         <w:rPr>
@@ -26280,7 +26289,7 @@
           <w:t>https://developer.apple.com/xcode/ide/</w:t>
         </w:r>
       </w:hyperlink>
-      <w:bookmarkEnd w:id="176"/>
+      <w:bookmarkEnd w:id="178"/>
     </w:p>
     <w:p>
       <w:pPr>
@@ -26290,7 +26299,7 @@
           <w:numId w:val="15"/>
         </w:numPr>
       </w:pPr>
-      <w:bookmarkStart w:id="177" w:name="_Ref65147882"/>
+      <w:bookmarkStart w:id="179" w:name="_Ref65147882"/>
       <w:proofErr w:type="spellStart"/>
       <w:r>
         <w:rPr>
@@ -26350,7 +26359,7 @@
           <w:t>https://developer.apple.com/xcode/interface-builder/</w:t>
         </w:r>
       </w:hyperlink>
-      <w:bookmarkEnd w:id="177"/>
+      <w:bookmarkEnd w:id="179"/>
     </w:p>
     <w:p>
       <w:pPr>
@@ -26360,7 +26369,7 @@
           <w:numId w:val="15"/>
         </w:numPr>
       </w:pPr>
-      <w:bookmarkStart w:id="178" w:name="_Ref65147900"/>
+      <w:bookmarkStart w:id="180" w:name="_Ref65147900"/>
       <w:proofErr w:type="spellStart"/>
       <w:r>
         <w:rPr>
@@ -26436,7 +26445,7 @@
           <w:t>https://developer.apple.com/documentation/xcode/running_your_app_in_the_simulator_or_on_a_device</w:t>
         </w:r>
       </w:hyperlink>
-      <w:bookmarkEnd w:id="178"/>
+      <w:bookmarkEnd w:id="180"/>
     </w:p>
     <w:p>
       <w:pPr>
@@ -26446,7 +26455,7 @@
           <w:numId w:val="15"/>
         </w:numPr>
       </w:pPr>
-      <w:bookmarkStart w:id="179" w:name="_Ref65148407"/>
+      <w:bookmarkStart w:id="181" w:name="_Ref65148407"/>
       <w:proofErr w:type="spellStart"/>
       <w:r>
         <w:rPr>
@@ -26490,7 +26499,7 @@
           <w:t>https://developer.apple.com/design/human-interface-guidelines/ios/icons-and-images/app-icon/</w:t>
         </w:r>
       </w:hyperlink>
-      <w:bookmarkEnd w:id="179"/>
+      <w:bookmarkEnd w:id="181"/>
     </w:p>
     <w:p>
       <w:pPr>
@@ -26500,7 +26509,7 @@
           <w:numId w:val="15"/>
         </w:numPr>
       </w:pPr>
-      <w:bookmarkStart w:id="180" w:name="_Ref65148496"/>
+      <w:bookmarkStart w:id="182" w:name="_Ref65148496"/>
       <w:proofErr w:type="spellStart"/>
       <w:r>
         <w:rPr>
@@ -26544,7 +26553,7 @@
           <w:t>https://developer.apple.com/design/human-interface-guidelines/ios/visual-design/launch-screen</w:t>
         </w:r>
       </w:hyperlink>
-      <w:bookmarkEnd w:id="180"/>
+      <w:bookmarkEnd w:id="182"/>
     </w:p>
     <w:p>
       <w:pPr>
@@ -26554,7 +26563,7 @@
           <w:numId w:val="15"/>
         </w:numPr>
       </w:pPr>
-      <w:bookmarkStart w:id="181" w:name="_Ref65148715"/>
+      <w:bookmarkStart w:id="183" w:name="_Ref65148715"/>
       <w:proofErr w:type="spellStart"/>
       <w:r>
         <w:t>Desouky</w:t>
@@ -26662,9 +26671,9 @@
           <w:t>https://betterprogramming.pub/save-uicolor-with-userdefaults-in-swift-5-951ef1aa88e8</w:t>
         </w:r>
       </w:hyperlink>
-      <w:bookmarkEnd w:id="134"/>
-      <w:bookmarkEnd w:id="135"/>
-      <w:bookmarkEnd w:id="181"/>
+      <w:bookmarkEnd w:id="136"/>
+      <w:bookmarkEnd w:id="137"/>
+      <w:bookmarkEnd w:id="183"/>
     </w:p>
     <w:sectPr>
       <w:footerReference w:type="default" r:id="rId70"/>

</xml_diff>

<commit_message>
bližšie popísané modré svetlo
</commit_message>
<xml_diff>
--- a/BakalarskaPracaKostelej.docx
+++ b/BakalarskaPracaKostelej.docx
@@ -3553,7 +3553,7 @@
                 <w:noProof/>
                 <w:webHidden/>
               </w:rPr>
-              <w:t>17</w:t>
+              <w:t>18</w:t>
             </w:r>
             <w:r>
               <w:rPr>
@@ -5241,7 +5241,7 @@
                 <w:noProof/>
                 <w:webHidden/>
               </w:rPr>
-              <w:t>37</w:t>
+              <w:t>38</w:t>
             </w:r>
             <w:r>
               <w:rPr>
@@ -9309,12 +9309,129 @@
       <w:r>
         <w:t xml:space="preserve"> </w:t>
       </w:r>
+      <w:r>
+        <w:t>Modré svetlo je časťou viditeľného spektra farieb, ktoré má vlnovú dĺžku v rozsahu od 380 do 500 nanometrov.</w:t>
+      </w:r>
+      <w:r>
+        <w:t xml:space="preserve"> </w:t>
+      </w:r>
+      <w:r>
+        <w:t>Celkové viditeľné</w:t>
+      </w:r>
+      <w:r>
+        <w:t xml:space="preserve"> spektrum farieb je od vlnovej dĺžky 380 do približne 700 nanometrov</w:t>
+      </w:r>
+      <w:r>
+        <w:t>. Z toho vyplýva, že až jedna tretina viditeľného spektra farieb je tvorená modrým svetlom.</w:t>
+      </w:r>
+      <w:r>
+        <w:t xml:space="preserve"> Digitálne elektronické zariadenia ako napríklad mobilný telefón, počítačový monitor alebo televízia tvoria takéto svetlo a to môže mať za následok namáhanie očí.</w:t>
+      </w:r>
+      <w:r>
+        <w:t xml:space="preserve"> </w:t>
+      </w:r>
+      <w:r>
+        <w:t>Veľkým</w:t>
+      </w:r>
+      <w:r>
+        <w:t xml:space="preserve"> zdrojom modrého svetla je taktiež slnečné </w:t>
+      </w:r>
+      <w:r>
+        <w:t>žiarenie</w:t>
+      </w:r>
+      <w:r>
+        <w:t>.</w:t>
+      </w:r>
+      <w:r>
+        <w:t xml:space="preserve"> </w:t>
+      </w:r>
+      <w:r>
+        <w:t>Avšak nemôžeme modré svetlo vnímať len ako zlý faktor</w:t>
+      </w:r>
+      <w:r>
+        <w:t xml:space="preserve">, pretože určité množstvo </w:t>
+      </w:r>
+      <w:r>
+        <w:t>takéhoto</w:t>
+      </w:r>
+      <w:r>
+        <w:t xml:space="preserve"> svetla je potrebné pre zdravie</w:t>
+      </w:r>
+      <w:r>
+        <w:t xml:space="preserve"> človeka</w:t>
+      </w:r>
+      <w:r>
+        <w:t>.</w:t>
+      </w:r>
+      <w:r>
+        <w:t xml:space="preserve"> </w:t>
+      </w:r>
+      <w:r>
+        <w:t>Takisto</w:t>
+      </w:r>
+      <w:r>
+        <w:t xml:space="preserve"> je veľmi dôležité pri regulácií </w:t>
+      </w:r>
+      <w:proofErr w:type="spellStart"/>
+      <w:r>
+        <w:t>cirkadiánneho</w:t>
+      </w:r>
+      <w:proofErr w:type="spellEnd"/>
+      <w:r>
+        <w:t xml:space="preserve"> rytmu</w:t>
+      </w:r>
+      <w:r>
+        <w:t xml:space="preserve">, ktorý je bližšie popísaný v kapitole </w:t>
+      </w:r>
+      <w:r>
+        <w:fldChar w:fldCharType="begin"/>
+      </w:r>
+      <w:r>
+        <w:instrText xml:space="preserve"> REF _Ref67911051 \r \h </w:instrText>
+      </w:r>
+      <w:r>
+        <w:fldChar w:fldCharType="separate"/>
+      </w:r>
+      <w:r>
+        <w:t>1.2.2</w:t>
+      </w:r>
+      <w:r>
+        <w:fldChar w:fldCharType="end"/>
+      </w:r>
+      <w:r>
+        <w:t>.</w:t>
+      </w:r>
+      <w:r>
+        <w:t xml:space="preserve"> </w:t>
+      </w:r>
+      <w:r>
+        <w:t>(</w:t>
+      </w:r>
+      <w:r>
+        <w:fldChar w:fldCharType="begin"/>
+      </w:r>
+      <w:r>
+        <w:instrText xml:space="preserve"> REF _Ref67911393 \r \h </w:instrText>
+      </w:r>
+      <w:r>
+        <w:fldChar w:fldCharType="separate"/>
+      </w:r>
+      <w:r>
+        <w:t>5</w:t>
+      </w:r>
+      <w:r>
+        <w:fldChar w:fldCharType="end"/>
+      </w:r>
+      <w:r>
+        <w:t>)</w:t>
+      </w:r>
     </w:p>
     <w:p>
       <w:pPr>
         <w:pStyle w:val="Nadpis3"/>
       </w:pPr>
       <w:bookmarkStart w:id="56" w:name="_Toc67737980"/>
+      <w:bookmarkStart w:id="57" w:name="_Ref67911051"/>
       <w:r>
         <w:t>Prispôsobovanie sa tela na zmeny intenzity svetla</w:t>
       </w:r>
@@ -9322,6 +9439,7 @@
         <w:t xml:space="preserve"> počas dňa</w:t>
       </w:r>
       <w:bookmarkEnd w:id="56"/>
+      <w:bookmarkEnd w:id="57"/>
     </w:p>
     <w:p>
       <w:pPr>
@@ -9331,12 +9449,12 @@
           <w:lang w:eastAsia="sk-SK"/>
         </w:rPr>
       </w:pPr>
-      <w:bookmarkStart w:id="57" w:name="OLE_LINK41"/>
-      <w:bookmarkStart w:id="58" w:name="OLE_LINK42"/>
-      <w:bookmarkStart w:id="59" w:name="OLE_LINK43"/>
-      <w:bookmarkStart w:id="60" w:name="OLE_LINK44"/>
-      <w:bookmarkStart w:id="61" w:name="OLE_LINK45"/>
-      <w:bookmarkStart w:id="62" w:name="OLE_LINK46"/>
+      <w:bookmarkStart w:id="58" w:name="OLE_LINK41"/>
+      <w:bookmarkStart w:id="59" w:name="OLE_LINK42"/>
+      <w:bookmarkStart w:id="60" w:name="OLE_LINK43"/>
+      <w:bookmarkStart w:id="61" w:name="OLE_LINK44"/>
+      <w:bookmarkStart w:id="62" w:name="OLE_LINK45"/>
+      <w:bookmarkStart w:id="63" w:name="OLE_LINK46"/>
       <w:r>
         <w:rPr>
           <w:rFonts w:cs="Times New Roman"/>
@@ -9475,7 +9593,7 @@
         <w:rPr>
           <w:rFonts w:cs="Times New Roman"/>
         </w:rPr>
-        <w:instrText xml:space="preserve"> REF _Ref65068608 \r \h </w:instrText>
+        <w:instrText xml:space="preserve"> REF _Ref67911459 \r \h </w:instrText>
       </w:r>
       <w:r>
         <w:rPr>
@@ -9492,7 +9610,7 @@
         <w:rPr>
           <w:rFonts w:cs="Times New Roman"/>
         </w:rPr>
-        <w:t>5</w:t>
+        <w:t>6</w:t>
       </w:r>
       <w:r>
         <w:rPr>
@@ -9516,7 +9634,14 @@
         <w:rPr>
           <w:rFonts w:cs="Times New Roman"/>
         </w:rPr>
-        <w:t xml:space="preserve"> bližšom pozorovaní tela zistíme</w:t>
+        <w:t xml:space="preserve"> </w:t>
+      </w:r>
+      <w:r>
+        <w:rPr>
+          <w:rFonts w:cs="Times New Roman"/>
+        </w:rPr>
+        <w:lastRenderedPageBreak/>
+        <w:t>bližšom pozorovaní tela zistíme</w:t>
       </w:r>
       <w:r>
         <w:rPr>
@@ -9623,7 +9748,7 @@
           <w:shd w:val="clear" w:color="auto" w:fill="FFFFFF"/>
           <w:lang w:eastAsia="sk-SK"/>
         </w:rPr>
-        <w:instrText xml:space="preserve"> REF _Ref65068608 \r \h </w:instrText>
+        <w:instrText xml:space="preserve"> REF _Ref67911459 \r \h </w:instrText>
       </w:r>
       <w:r>
         <w:rPr>
@@ -9646,7 +9771,7 @@
           <w:shd w:val="clear" w:color="auto" w:fill="FFFFFF"/>
           <w:lang w:eastAsia="sk-SK"/>
         </w:rPr>
-        <w:t>5</w:t>
+        <w:t>6</w:t>
       </w:r>
       <w:r>
         <w:rPr>
@@ -9802,7 +9927,6 @@
           <w:shd w:val="clear" w:color="auto" w:fill="FFFFFF"/>
           <w:lang w:eastAsia="sk-SK"/>
         </w:rPr>
-        <w:lastRenderedPageBreak/>
         <w:t>Pokiaľ svetlo zasahuje do fázy kedy chceme spať, tak negatívne ovplyvňuje regeneráciu orgánov, rast a imunitný systém.</w:t>
       </w:r>
       <w:r>
@@ -10050,12 +10174,12 @@
       </w:r>
       <w:bookmarkEnd w:id="54"/>
       <w:bookmarkEnd w:id="55"/>
-      <w:bookmarkEnd w:id="57"/>
       <w:bookmarkEnd w:id="58"/>
       <w:bookmarkEnd w:id="59"/>
       <w:bookmarkEnd w:id="60"/>
       <w:bookmarkEnd w:id="61"/>
       <w:bookmarkEnd w:id="62"/>
+      <w:bookmarkEnd w:id="63"/>
     </w:p>
     <w:p>
       <w:pPr>
@@ -10066,7 +10190,7 @@
           <w:lang w:eastAsia="sk-SK"/>
         </w:rPr>
       </w:pPr>
-      <w:bookmarkStart w:id="63" w:name="_Toc67737981"/>
+      <w:bookmarkStart w:id="64" w:name="_Toc67737981"/>
       <w:r>
         <w:rPr>
           <w:rFonts w:eastAsia="Times New Roman"/>
@@ -10084,7 +10208,7 @@
         </w:rPr>
         <w:t>melatonínu</w:t>
       </w:r>
-      <w:bookmarkEnd w:id="63"/>
+      <w:bookmarkEnd w:id="64"/>
       <w:proofErr w:type="spellEnd"/>
     </w:p>
     <w:p>
@@ -10180,7 +10304,7 @@
           <w:shd w:val="clear" w:color="auto" w:fill="FFFFFF"/>
           <w:lang w:eastAsia="sk-SK"/>
         </w:rPr>
-        <w:t>6</w:t>
+        <w:t>7</w:t>
       </w:r>
       <w:r>
         <w:rPr>
@@ -10330,7 +10454,7 @@
         </w:rPr>
         <w:t xml:space="preserve"> podľa Chochlíkove</w:t>
       </w:r>
-      <w:bookmarkStart w:id="64" w:name="_Ref62837060"/>
+      <w:bookmarkStart w:id="65" w:name="_Ref62837060"/>
       <w:r>
         <w:rPr>
           <w:rFonts w:eastAsia="Times New Roman" w:cs="Times New Roman"/>
@@ -10384,7 +10508,7 @@
           <w:shd w:val="clear" w:color="auto" w:fill="FFFFFF"/>
           <w:lang w:eastAsia="sk-SK"/>
         </w:rPr>
-        <w:t>7</w:t>
+        <w:t>8</w:t>
       </w:r>
       <w:r>
         <w:rPr>
@@ -10402,7 +10526,7 @@
         </w:rPr>
         <w:t>)</w:t>
       </w:r>
-      <w:bookmarkEnd w:id="64"/>
+      <w:bookmarkEnd w:id="65"/>
       <w:r>
         <w:rPr>
           <w:rFonts w:eastAsia="Times New Roman" w:cs="Times New Roman"/>
@@ -10569,7 +10693,7 @@
           <w:shd w:val="clear" w:color="auto" w:fill="FFFFFF"/>
           <w:lang w:eastAsia="sk-SK"/>
         </w:rPr>
-        <w:instrText xml:space="preserve"> REF _Ref65068608 \r \h </w:instrText>
+        <w:instrText xml:space="preserve"> REF _Ref67911459 \r \h </w:instrText>
       </w:r>
       <w:r>
         <w:rPr>
@@ -10592,7 +10716,7 @@
           <w:shd w:val="clear" w:color="auto" w:fill="FFFFFF"/>
           <w:lang w:eastAsia="sk-SK"/>
         </w:rPr>
-        <w:t>5</w:t>
+        <w:t>6</w:t>
       </w:r>
       <w:r>
         <w:rPr>
@@ -10664,7 +10788,7 @@
           <w:shd w:val="clear" w:color="auto" w:fill="FFFFFF"/>
           <w:lang w:eastAsia="sk-SK"/>
         </w:rPr>
-        <w:t xml:space="preserve"> môže byť spôsobený negatívnym</w:t>
+        <w:t xml:space="preserve"> môže byť </w:t>
       </w:r>
       <w:r>
         <w:rPr>
@@ -10672,7 +10796,8 @@
           <w:shd w:val="clear" w:color="auto" w:fill="FFFFFF"/>
           <w:lang w:eastAsia="sk-SK"/>
         </w:rPr>
-        <w:t>i</w:t>
+        <w:lastRenderedPageBreak/>
+        <w:t>spôsobený negatívnym</w:t>
       </w:r>
       <w:r>
         <w:rPr>
@@ -10680,7 +10805,7 @@
           <w:shd w:val="clear" w:color="auto" w:fill="FFFFFF"/>
           <w:lang w:eastAsia="sk-SK"/>
         </w:rPr>
-        <w:t xml:space="preserve"> </w:t>
+        <w:t>i</w:t>
       </w:r>
       <w:r>
         <w:rPr>
@@ -10688,7 +10813,7 @@
           <w:shd w:val="clear" w:color="auto" w:fill="FFFFFF"/>
           <w:lang w:eastAsia="sk-SK"/>
         </w:rPr>
-        <w:t>faktormi,</w:t>
+        <w:t xml:space="preserve"> </w:t>
       </w:r>
       <w:r>
         <w:rPr>
@@ -10696,7 +10821,7 @@
           <w:shd w:val="clear" w:color="auto" w:fill="FFFFFF"/>
           <w:lang w:eastAsia="sk-SK"/>
         </w:rPr>
-        <w:t xml:space="preserve"> ktoré boli spomínané vyššie v kapitole </w:t>
+        <w:t>faktormi,</w:t>
       </w:r>
       <w:r>
         <w:rPr>
@@ -10704,7 +10829,7 @@
           <w:shd w:val="clear" w:color="auto" w:fill="FFFFFF"/>
           <w:lang w:eastAsia="sk-SK"/>
         </w:rPr>
-        <w:fldChar w:fldCharType="begin"/>
+        <w:t xml:space="preserve"> ktoré boli spomínané vyššie v kapitole </w:t>
       </w:r>
       <w:r>
         <w:rPr>
@@ -10712,7 +10837,7 @@
           <w:shd w:val="clear" w:color="auto" w:fill="FFFFFF"/>
           <w:lang w:eastAsia="sk-SK"/>
         </w:rPr>
-        <w:instrText xml:space="preserve"> REF _Ref62836531 \r \h </w:instrText>
+        <w:fldChar w:fldCharType="begin"/>
       </w:r>
       <w:r>
         <w:rPr>
@@ -10720,6 +10845,7 @@
           <w:shd w:val="clear" w:color="auto" w:fill="FFFFFF"/>
           <w:lang w:eastAsia="sk-SK"/>
         </w:rPr>
+        <w:instrText xml:space="preserve"> REF _Ref62836531 \r \h </w:instrText>
       </w:r>
       <w:r>
         <w:rPr>
@@ -10727,7 +10853,6 @@
           <w:shd w:val="clear" w:color="auto" w:fill="FFFFFF"/>
           <w:lang w:eastAsia="sk-SK"/>
         </w:rPr>
-        <w:fldChar w:fldCharType="separate"/>
       </w:r>
       <w:r>
         <w:rPr>
@@ -10735,7 +10860,7 @@
           <w:shd w:val="clear" w:color="auto" w:fill="FFFFFF"/>
           <w:lang w:eastAsia="sk-SK"/>
         </w:rPr>
-        <w:t>1.2.1</w:t>
+        <w:fldChar w:fldCharType="separate"/>
       </w:r>
       <w:r>
         <w:rPr>
@@ -10743,7 +10868,7 @@
           <w:shd w:val="clear" w:color="auto" w:fill="FFFFFF"/>
           <w:lang w:eastAsia="sk-SK"/>
         </w:rPr>
-        <w:fldChar w:fldCharType="end"/>
+        <w:t>1.2.1</w:t>
       </w:r>
       <w:r>
         <w:rPr>
@@ -10751,7 +10876,7 @@
           <w:shd w:val="clear" w:color="auto" w:fill="FFFFFF"/>
           <w:lang w:eastAsia="sk-SK"/>
         </w:rPr>
-        <w:fldChar w:fldCharType="begin"/>
+        <w:fldChar w:fldCharType="end"/>
       </w:r>
       <w:r>
         <w:rPr>
@@ -10759,7 +10884,7 @@
           <w:shd w:val="clear" w:color="auto" w:fill="FFFFFF"/>
           <w:lang w:eastAsia="sk-SK"/>
         </w:rPr>
-        <w:instrText xml:space="preserve"> REF _Ref62836546 \h </w:instrText>
+        <w:fldChar w:fldCharType="begin"/>
       </w:r>
       <w:r>
         <w:rPr>
@@ -10767,6 +10892,7 @@
           <w:shd w:val="clear" w:color="auto" w:fill="FFFFFF"/>
           <w:lang w:eastAsia="sk-SK"/>
         </w:rPr>
+        <w:instrText xml:space="preserve"> REF _Ref62836546 \h </w:instrText>
       </w:r>
       <w:r>
         <w:rPr>
@@ -10774,10 +10900,6 @@
           <w:shd w:val="clear" w:color="auto" w:fill="FFFFFF"/>
           <w:lang w:eastAsia="sk-SK"/>
         </w:rPr>
-        <w:fldChar w:fldCharType="separate"/>
-      </w:r>
-      <w:r>
-        <w:t>Vplyv svetla na organizmus</w:t>
       </w:r>
       <w:r>
         <w:rPr>
@@ -10785,7 +10907,10 @@
           <w:shd w:val="clear" w:color="auto" w:fill="FFFFFF"/>
           <w:lang w:eastAsia="sk-SK"/>
         </w:rPr>
-        <w:fldChar w:fldCharType="end"/>
+        <w:fldChar w:fldCharType="separate"/>
+      </w:r>
+      <w:r>
+        <w:t>Vplyv svetla na organizmus</w:t>
       </w:r>
       <w:r>
         <w:rPr>
@@ -10793,7 +10918,7 @@
           <w:shd w:val="clear" w:color="auto" w:fill="FFFFFF"/>
           <w:lang w:eastAsia="sk-SK"/>
         </w:rPr>
-        <w:t xml:space="preserve">. </w:t>
+        <w:fldChar w:fldCharType="end"/>
       </w:r>
       <w:r>
         <w:rPr>
@@ -10801,7 +10926,7 @@
           <w:shd w:val="clear" w:color="auto" w:fill="FFFFFF"/>
           <w:lang w:eastAsia="sk-SK"/>
         </w:rPr>
-        <w:t xml:space="preserve">Pokiaľ </w:t>
+        <w:t xml:space="preserve">. </w:t>
       </w:r>
       <w:r>
         <w:rPr>
@@ -10809,7 +10934,7 @@
           <w:shd w:val="clear" w:color="auto" w:fill="FFFFFF"/>
           <w:lang w:eastAsia="sk-SK"/>
         </w:rPr>
-        <w:t>je ale zažatá nočná lampa počas spánku našou prioritou</w:t>
+        <w:t xml:space="preserve">Pokiaľ </w:t>
       </w:r>
       <w:r>
         <w:rPr>
@@ -10817,7 +10942,7 @@
           <w:shd w:val="clear" w:color="auto" w:fill="FFFFFF"/>
           <w:lang w:eastAsia="sk-SK"/>
         </w:rPr>
-        <w:t>, alebo ak sa potrebujeme v noci kvôli niečomu zobudiť</w:t>
+        <w:t>je ale zažatá nočná lampa počas spánku našou prioritou</w:t>
       </w:r>
       <w:r>
         <w:rPr>
@@ -10825,7 +10950,7 @@
           <w:shd w:val="clear" w:color="auto" w:fill="FFFFFF"/>
           <w:lang w:eastAsia="sk-SK"/>
         </w:rPr>
-        <w:t>,</w:t>
+        <w:t>, alebo ak sa potrebujeme v noci kvôli niečomu zobudiť</w:t>
       </w:r>
       <w:r>
         <w:rPr>
@@ -10833,7 +10958,7 @@
           <w:shd w:val="clear" w:color="auto" w:fill="FFFFFF"/>
           <w:lang w:eastAsia="sk-SK"/>
         </w:rPr>
-        <w:t xml:space="preserve"> je</w:t>
+        <w:t>,</w:t>
       </w:r>
       <w:r>
         <w:rPr>
@@ -10841,7 +10966,7 @@
           <w:shd w:val="clear" w:color="auto" w:fill="FFFFFF"/>
           <w:lang w:eastAsia="sk-SK"/>
         </w:rPr>
-        <w:t xml:space="preserve"> podľa článku</w:t>
+        <w:t xml:space="preserve"> je</w:t>
       </w:r>
       <w:r>
         <w:rPr>
@@ -10849,7 +10974,7 @@
           <w:shd w:val="clear" w:color="auto" w:fill="FFFFFF"/>
           <w:lang w:eastAsia="sk-SK"/>
         </w:rPr>
-        <w:t xml:space="preserve"> (</w:t>
+        <w:t xml:space="preserve"> podľa článku</w:t>
       </w:r>
       <w:r>
         <w:rPr>
@@ -10857,7 +10982,7 @@
           <w:shd w:val="clear" w:color="auto" w:fill="FFFFFF"/>
           <w:lang w:eastAsia="sk-SK"/>
         </w:rPr>
-        <w:fldChar w:fldCharType="begin"/>
+        <w:t xml:space="preserve"> (</w:t>
       </w:r>
       <w:r>
         <w:rPr>
@@ -10865,7 +10990,7 @@
           <w:shd w:val="clear" w:color="auto" w:fill="FFFFFF"/>
           <w:lang w:eastAsia="sk-SK"/>
         </w:rPr>
-        <w:instrText xml:space="preserve"> REF _Ref65069352 \r \h </w:instrText>
+        <w:fldChar w:fldCharType="begin"/>
       </w:r>
       <w:r>
         <w:rPr>
@@ -10873,6 +10998,7 @@
           <w:shd w:val="clear" w:color="auto" w:fill="FFFFFF"/>
           <w:lang w:eastAsia="sk-SK"/>
         </w:rPr>
+        <w:instrText xml:space="preserve"> REF _Ref65069352 \r \h </w:instrText>
       </w:r>
       <w:r>
         <w:rPr>
@@ -10880,7 +11006,6 @@
           <w:shd w:val="clear" w:color="auto" w:fill="FFFFFF"/>
           <w:lang w:eastAsia="sk-SK"/>
         </w:rPr>
-        <w:fldChar w:fldCharType="separate"/>
       </w:r>
       <w:r>
         <w:rPr>
@@ -10888,7 +11013,7 @@
           <w:shd w:val="clear" w:color="auto" w:fill="FFFFFF"/>
           <w:lang w:eastAsia="sk-SK"/>
         </w:rPr>
-        <w:t>7</w:t>
+        <w:fldChar w:fldCharType="separate"/>
       </w:r>
       <w:r>
         <w:rPr>
@@ -10896,7 +11021,7 @@
           <w:shd w:val="clear" w:color="auto" w:fill="FFFFFF"/>
           <w:lang w:eastAsia="sk-SK"/>
         </w:rPr>
-        <w:fldChar w:fldCharType="end"/>
+        <w:t>8</w:t>
       </w:r>
       <w:r>
         <w:rPr>
@@ -10904,7 +11029,7 @@
           <w:shd w:val="clear" w:color="auto" w:fill="FFFFFF"/>
           <w:lang w:eastAsia="sk-SK"/>
         </w:rPr>
-        <w:t xml:space="preserve">) </w:t>
+        <w:fldChar w:fldCharType="end"/>
       </w:r>
       <w:r>
         <w:rPr>
@@ -10912,7 +11037,7 @@
           <w:shd w:val="clear" w:color="auto" w:fill="FFFFFF"/>
           <w:lang w:eastAsia="sk-SK"/>
         </w:rPr>
-        <w:t xml:space="preserve">vhodnejšie používať svetlo </w:t>
+        <w:t xml:space="preserve">) </w:t>
       </w:r>
       <w:r>
         <w:rPr>
@@ -10920,7 +11045,7 @@
           <w:shd w:val="clear" w:color="auto" w:fill="FFFFFF"/>
           <w:lang w:eastAsia="sk-SK"/>
         </w:rPr>
-        <w:t xml:space="preserve">oranžovej alebo </w:t>
+        <w:t xml:space="preserve">vhodnejšie používať svetlo </w:t>
       </w:r>
       <w:r>
         <w:rPr>
@@ -10928,7 +11053,7 @@
           <w:shd w:val="clear" w:color="auto" w:fill="FFFFFF"/>
           <w:lang w:eastAsia="sk-SK"/>
         </w:rPr>
-        <w:t>červenej farby.</w:t>
+        <w:t xml:space="preserve">oranžovej alebo </w:t>
       </w:r>
       <w:r>
         <w:rPr>
@@ -10936,6 +11061,14 @@
           <w:shd w:val="clear" w:color="auto" w:fill="FFFFFF"/>
           <w:lang w:eastAsia="sk-SK"/>
         </w:rPr>
+        <w:t>červenej farby.</w:t>
+      </w:r>
+      <w:r>
+        <w:rPr>
+          <w:rFonts w:eastAsia="Times New Roman" w:cs="Times New Roman"/>
+          <w:shd w:val="clear" w:color="auto" w:fill="FFFFFF"/>
+          <w:lang w:eastAsia="sk-SK"/>
+        </w:rPr>
         <w:t xml:space="preserve"> </w:t>
       </w:r>
     </w:p>
@@ -10948,7 +11081,7 @@
           <w:lang w:eastAsia="sk-SK"/>
         </w:rPr>
       </w:pPr>
-      <w:bookmarkStart w:id="65" w:name="_Toc67737982"/>
+      <w:bookmarkStart w:id="66" w:name="_Toc67737982"/>
       <w:r>
         <w:rPr>
           <w:rFonts w:eastAsia="Times New Roman"/>
@@ -10957,7 +11090,7 @@
         </w:rPr>
         <w:t>Farba nočnej lampy</w:t>
       </w:r>
-      <w:bookmarkEnd w:id="65"/>
+      <w:bookmarkEnd w:id="66"/>
     </w:p>
     <w:p>
       <w:pPr>
@@ -11094,7 +11227,7 @@
         <w:rPr>
           <w:lang w:eastAsia="sk-SK"/>
         </w:rPr>
-        <w:t>8</w:t>
+        <w:t>9</w:t>
       </w:r>
       <w:r>
         <w:rPr>
@@ -11142,14 +11275,7 @@
         <w:rPr>
           <w:lang w:eastAsia="sk-SK"/>
         </w:rPr>
-        <w:t xml:space="preserve"> je zažať veľké ostré biele </w:t>
-      </w:r>
-      <w:r>
-        <w:rPr>
-          <w:lang w:eastAsia="sk-SK"/>
-        </w:rPr>
-        <w:lastRenderedPageBreak/>
-        <w:t xml:space="preserve">svetlo. </w:t>
+        <w:t xml:space="preserve"> je zažať veľké ostré biele svetlo. </w:t>
       </w:r>
       <w:r>
         <w:rPr>
@@ -11335,12 +11461,12 @@
       <w:pPr>
         <w:pStyle w:val="Nadpis1"/>
       </w:pPr>
-      <w:bookmarkStart w:id="66" w:name="_Toc67737983"/>
+      <w:bookmarkStart w:id="67" w:name="_Toc67737983"/>
       <w:r>
         <w:lastRenderedPageBreak/>
         <w:t>Tvorba mobilných aplikácií</w:t>
       </w:r>
-      <w:bookmarkEnd w:id="66"/>
+      <w:bookmarkEnd w:id="67"/>
     </w:p>
     <w:p>
       <w:r>
@@ -11357,14 +11483,14 @@
       <w:pPr>
         <w:pStyle w:val="Nadpis2"/>
       </w:pPr>
-      <w:bookmarkStart w:id="67" w:name="_Toc67737984"/>
+      <w:bookmarkStart w:id="68" w:name="_Toc67737984"/>
       <w:r>
         <w:t>Mobilné aplikácie</w:t>
       </w:r>
       <w:r>
         <w:t xml:space="preserve"> a ich popularita</w:t>
       </w:r>
-      <w:bookmarkEnd w:id="67"/>
+      <w:bookmarkEnd w:id="68"/>
     </w:p>
     <w:p>
       <w:r>
@@ -11394,7 +11520,7 @@
         <w:fldChar w:fldCharType="separate"/>
       </w:r>
       <w:r>
-        <w:t>9</w:t>
+        <w:t>10</w:t>
       </w:r>
       <w:r>
         <w:fldChar w:fldCharType="end"/>
@@ -11462,7 +11588,7 @@
         <w:pStyle w:val="Popis"/>
         <w:jc w:val="center"/>
       </w:pPr>
-      <w:bookmarkStart w:id="68" w:name="_Ref63003994"/>
+      <w:bookmarkStart w:id="69" w:name="_Ref63003994"/>
       <w:r>
         <w:t xml:space="preserve">Obrázok </w:t>
       </w:r>
@@ -11477,7 +11603,7 @@
       <w:r>
         <w:t xml:space="preserve"> Počet aktívnych používateľov inteligentných mobilov</w:t>
       </w:r>
-      <w:bookmarkEnd w:id="68"/>
+      <w:bookmarkEnd w:id="69"/>
     </w:p>
     <w:p>
       <w:r>
@@ -11526,7 +11652,7 @@
         <w:fldChar w:fldCharType="separate"/>
       </w:r>
       <w:r>
-        <w:t>10</w:t>
+        <w:t>11</w:t>
       </w:r>
       <w:r>
         <w:fldChar w:fldCharType="end"/>
@@ -11593,7 +11719,7 @@
         <w:fldChar w:fldCharType="separate"/>
       </w:r>
       <w:r>
-        <w:t>11</w:t>
+        <w:t>12</w:t>
       </w:r>
       <w:r>
         <w:fldChar w:fldCharType="end"/>
@@ -11728,7 +11854,7 @@
         <w:fldChar w:fldCharType="separate"/>
       </w:r>
       <w:r>
-        <w:t>12</w:t>
+        <w:t>13</w:t>
       </w:r>
       <w:r>
         <w:fldChar w:fldCharType="end"/>
@@ -11783,11 +11909,11 @@
       <w:pPr>
         <w:pStyle w:val="Nadpis2"/>
       </w:pPr>
-      <w:bookmarkStart w:id="69" w:name="_Toc67737985"/>
+      <w:bookmarkStart w:id="70" w:name="_Toc67737985"/>
       <w:r>
         <w:t>Vývoj mobilných aplikácií</w:t>
       </w:r>
-      <w:bookmarkEnd w:id="69"/>
+      <w:bookmarkEnd w:id="70"/>
     </w:p>
     <w:p>
       <w:pPr>
@@ -11925,11 +12051,11 @@
       <w:pPr>
         <w:pStyle w:val="Nadpis3"/>
       </w:pPr>
-      <w:bookmarkStart w:id="70" w:name="_Toc67737986"/>
+      <w:bookmarkStart w:id="71" w:name="_Toc67737986"/>
       <w:r>
         <w:t>Android</w:t>
       </w:r>
-      <w:bookmarkEnd w:id="70"/>
+      <w:bookmarkEnd w:id="71"/>
     </w:p>
     <w:p>
       <w:r>
@@ -12047,7 +12173,7 @@
         <w:fldChar w:fldCharType="separate"/>
       </w:r>
       <w:r>
-        <w:t>13</w:t>
+        <w:t>14</w:t>
       </w:r>
       <w:r>
         <w:fldChar w:fldCharType="end"/>
@@ -12173,7 +12299,7 @@
         <w:fldChar w:fldCharType="separate"/>
       </w:r>
       <w:r>
-        <w:t>13</w:t>
+        <w:t>14</w:t>
       </w:r>
       <w:r>
         <w:fldChar w:fldCharType="end"/>
@@ -12243,7 +12369,7 @@
         <w:fldChar w:fldCharType="separate"/>
       </w:r>
       <w:r>
-        <w:t>14</w:t>
+        <w:t>15</w:t>
       </w:r>
       <w:r>
         <w:fldChar w:fldCharType="end"/>
@@ -12324,7 +12450,7 @@
         <w:fldChar w:fldCharType="separate"/>
       </w:r>
       <w:r>
-        <w:t>13</w:t>
+        <w:t>14</w:t>
       </w:r>
       <w:r>
         <w:fldChar w:fldCharType="end"/>
@@ -12403,7 +12529,7 @@
         <w:fldChar w:fldCharType="separate"/>
       </w:r>
       <w:r>
-        <w:t>14</w:t>
+        <w:t>15</w:t>
       </w:r>
       <w:r>
         <w:fldChar w:fldCharType="end"/>
@@ -12516,7 +12642,7 @@
         <w:fldChar w:fldCharType="separate"/>
       </w:r>
       <w:r>
-        <w:t>14</w:t>
+        <w:t>15</w:t>
       </w:r>
       <w:r>
         <w:fldChar w:fldCharType="end"/>
@@ -12597,7 +12723,7 @@
         <w:fldChar w:fldCharType="separate"/>
       </w:r>
       <w:r>
-        <w:t>13</w:t>
+        <w:t>14</w:t>
       </w:r>
       <w:r>
         <w:fldChar w:fldCharType="end"/>
@@ -12906,7 +13032,7 @@
         <w:fldChar w:fldCharType="separate"/>
       </w:r>
       <w:r>
-        <w:t>15</w:t>
+        <w:t>16</w:t>
       </w:r>
       <w:r>
         <w:fldChar w:fldCharType="end"/>
@@ -12919,12 +13045,12 @@
       <w:pPr>
         <w:pStyle w:val="Nadpis3"/>
       </w:pPr>
-      <w:bookmarkStart w:id="71" w:name="_Toc67737987"/>
+      <w:bookmarkStart w:id="72" w:name="_Toc67737987"/>
       <w:proofErr w:type="spellStart"/>
       <w:r>
         <w:t>iOS</w:t>
       </w:r>
-      <w:bookmarkEnd w:id="71"/>
+      <w:bookmarkEnd w:id="72"/>
       <w:proofErr w:type="spellEnd"/>
     </w:p>
     <w:p>
@@ -13118,7 +13244,7 @@
         <w:fldChar w:fldCharType="separate"/>
       </w:r>
       <w:r>
-        <w:t>16</w:t>
+        <w:t>17</w:t>
       </w:r>
       <w:r>
         <w:fldChar w:fldCharType="end"/>
@@ -13209,7 +13335,7 @@
         <w:pStyle w:val="Popis"/>
         <w:jc w:val="center"/>
       </w:pPr>
-      <w:bookmarkStart w:id="72" w:name="_Ref63245689"/>
+      <w:bookmarkStart w:id="73" w:name="_Ref63245689"/>
       <w:r>
         <w:t xml:space="preserve">Obrázok </w:t>
       </w:r>
@@ -13224,7 +13350,7 @@
       <w:r>
         <w:t xml:space="preserve"> iPhone OS 1</w:t>
       </w:r>
-      <w:bookmarkEnd w:id="72"/>
+      <w:bookmarkEnd w:id="73"/>
     </w:p>
     <w:p>
       <w:pPr>
@@ -13249,7 +13375,7 @@
         <w:fldChar w:fldCharType="separate"/>
       </w:r>
       <w:r>
-        <w:t>17</w:t>
+        <w:t>18</w:t>
       </w:r>
       <w:r>
         <w:fldChar w:fldCharType="end"/>
@@ -13312,7 +13438,7 @@
         <w:fldChar w:fldCharType="separate"/>
       </w:r>
       <w:r>
-        <w:t>18</w:t>
+        <w:t>19</w:t>
       </w:r>
       <w:r>
         <w:fldChar w:fldCharType="end"/>
@@ -13410,7 +13536,7 @@
         <w:pStyle w:val="Popis"/>
         <w:jc w:val="center"/>
       </w:pPr>
-      <w:bookmarkStart w:id="73" w:name="_Ref63245702"/>
+      <w:bookmarkStart w:id="74" w:name="_Ref63245702"/>
       <w:r>
         <w:t xml:space="preserve">Obrázok </w:t>
       </w:r>
@@ -13433,7 +13559,7 @@
       <w:r>
         <w:t xml:space="preserve"> 14</w:t>
       </w:r>
-      <w:bookmarkEnd w:id="73"/>
+      <w:bookmarkEnd w:id="74"/>
     </w:p>
     <w:p>
       <w:pPr>
@@ -13459,7 +13585,7 @@
         <w:fldChar w:fldCharType="separate"/>
       </w:r>
       <w:r>
-        <w:t>19</w:t>
+        <w:t>20</w:t>
       </w:r>
       <w:r>
         <w:fldChar w:fldCharType="end"/>
@@ -13616,7 +13742,7 @@
         <w:fldChar w:fldCharType="separate"/>
       </w:r>
       <w:r>
-        <w:t>20</w:t>
+        <w:t>21</w:t>
       </w:r>
       <w:r>
         <w:fldChar w:fldCharType="end"/>
@@ -13703,8 +13829,8 @@
           <w:bCs/>
         </w:rPr>
       </w:pPr>
-      <w:bookmarkStart w:id="74" w:name="OLE_LINK55"/>
-      <w:bookmarkStart w:id="75" w:name="OLE_LINK56"/>
+      <w:bookmarkStart w:id="75" w:name="OLE_LINK55"/>
+      <w:bookmarkStart w:id="76" w:name="OLE_LINK56"/>
       <w:proofErr w:type="spellStart"/>
       <w:r>
         <w:rPr>
@@ -13742,8 +13868,8 @@
       <w:r>
         <w:t xml:space="preserve"> </w:t>
       </w:r>
-      <w:bookmarkStart w:id="76" w:name="OLE_LINK57"/>
-      <w:bookmarkStart w:id="77" w:name="OLE_LINK58"/>
+      <w:bookmarkStart w:id="77" w:name="OLE_LINK57"/>
+      <w:bookmarkStart w:id="78" w:name="OLE_LINK58"/>
       <w:proofErr w:type="spellStart"/>
       <w:r>
         <w:t>iOS</w:t>
@@ -13783,8 +13909,8 @@
       <w:r>
         <w:t>tvOS</w:t>
       </w:r>
-      <w:bookmarkEnd w:id="76"/>
       <w:bookmarkEnd w:id="77"/>
+      <w:bookmarkEnd w:id="78"/>
       <w:proofErr w:type="spellEnd"/>
       <w:r>
         <w:t>).</w:t>
@@ -13907,7 +14033,7 @@
         <w:fldChar w:fldCharType="separate"/>
       </w:r>
       <w:r>
-        <w:t>21</w:t>
+        <w:t>22</w:t>
       </w:r>
       <w:r>
         <w:fldChar w:fldCharType="end"/>
@@ -14095,7 +14221,7 @@
         <w:fldChar w:fldCharType="separate"/>
       </w:r>
       <w:r>
-        <w:t>21</w:t>
+        <w:t>22</w:t>
       </w:r>
       <w:r>
         <w:fldChar w:fldCharType="end"/>
@@ -14104,8 +14230,8 @@
         <w:t>)</w:t>
       </w:r>
     </w:p>
-    <w:bookmarkEnd w:id="74"/>
     <w:bookmarkEnd w:id="75"/>
+    <w:bookmarkEnd w:id="76"/>
     <w:p>
       <w:r>
         <w:t>Keď</w:t>
@@ -14408,7 +14534,7 @@
         <w:fldChar w:fldCharType="separate"/>
       </w:r>
       <w:r>
-        <w:t>22</w:t>
+        <w:t>23</w:t>
       </w:r>
       <w:r>
         <w:fldChar w:fldCharType="end"/>
@@ -14522,7 +14648,7 @@
         <w:fldChar w:fldCharType="separate"/>
       </w:r>
       <w:r>
-        <w:t>23</w:t>
+        <w:t>24</w:t>
       </w:r>
       <w:r>
         <w:fldChar w:fldCharType="end"/>
@@ -14667,7 +14793,7 @@
         <w:fldChar w:fldCharType="separate"/>
       </w:r>
       <w:r>
-        <w:t>24</w:t>
+        <w:t>25</w:t>
       </w:r>
       <w:r>
         <w:fldChar w:fldCharType="end"/>
@@ -14739,7 +14865,7 @@
         <w:fldChar w:fldCharType="separate"/>
       </w:r>
       <w:r>
-        <w:t>15</w:t>
+        <w:t>16</w:t>
       </w:r>
       <w:r>
         <w:fldChar w:fldCharType="end"/>
@@ -14841,7 +14967,7 @@
         <w:fldChar w:fldCharType="separate"/>
       </w:r>
       <w:r>
-        <w:t>25</w:t>
+        <w:t>26</w:t>
       </w:r>
       <w:r>
         <w:fldChar w:fldCharType="end"/>
@@ -14911,7 +15037,7 @@
         <w:fldChar w:fldCharType="separate"/>
       </w:r>
       <w:r>
-        <w:t>25</w:t>
+        <w:t>26</w:t>
       </w:r>
       <w:r>
         <w:fldChar w:fldCharType="end"/>
@@ -14924,14 +15050,14 @@
       <w:pPr>
         <w:pStyle w:val="Nadpis2"/>
       </w:pPr>
-      <w:bookmarkStart w:id="78" w:name="_Ref63326930"/>
-      <w:bookmarkStart w:id="79" w:name="_Toc67737988"/>
+      <w:bookmarkStart w:id="79" w:name="_Ref63326930"/>
+      <w:bookmarkStart w:id="80" w:name="_Toc67737988"/>
       <w:proofErr w:type="spellStart"/>
       <w:r>
         <w:t>Swift</w:t>
       </w:r>
-      <w:bookmarkEnd w:id="78"/>
       <w:bookmarkEnd w:id="79"/>
+      <w:bookmarkEnd w:id="80"/>
       <w:proofErr w:type="spellEnd"/>
     </w:p>
     <w:p>
@@ -14983,7 +15109,7 @@
         <w:fldChar w:fldCharType="separate"/>
       </w:r>
       <w:r>
-        <w:t>26</w:t>
+        <w:t>27</w:t>
       </w:r>
       <w:r>
         <w:fldChar w:fldCharType="end"/>
@@ -15039,7 +15165,7 @@
         <w:fldChar w:fldCharType="separate"/>
       </w:r>
       <w:r>
-        <w:t>20</w:t>
+        <w:t>21</w:t>
       </w:r>
       <w:r>
         <w:fldChar w:fldCharType="end"/>
@@ -15052,7 +15178,7 @@
       <w:pPr>
         <w:pStyle w:val="Nadpis3"/>
       </w:pPr>
-      <w:bookmarkStart w:id="80" w:name="_Toc67737989"/>
+      <w:bookmarkStart w:id="81" w:name="_Toc67737989"/>
       <w:r>
         <w:t>V</w:t>
       </w:r>
@@ -15062,7 +15188,7 @@
       <w:r>
         <w:t>ý prehľad</w:t>
       </w:r>
-      <w:bookmarkEnd w:id="80"/>
+      <w:bookmarkEnd w:id="81"/>
     </w:p>
     <w:p>
       <w:r>
@@ -15107,13 +15233,142 @@
         <w:fldChar w:fldCharType="separate"/>
       </w:r>
       <w:r>
+        <w:t>28</w:t>
+      </w:r>
+      <w:r>
+        <w:fldChar w:fldCharType="end"/>
+      </w:r>
+      <w:r>
+        <w:t>)</w:t>
+      </w:r>
+    </w:p>
+    <w:p>
+      <w:pPr>
+        <w:ind w:firstLine="708"/>
+      </w:pPr>
+      <w:r>
+        <w:t>Ďalšou výhodou</w:t>
+      </w:r>
+      <w:r>
+        <w:t xml:space="preserve"> </w:t>
+      </w:r>
+      <w:proofErr w:type="spellStart"/>
+      <w:r>
+        <w:t>Swiftu</w:t>
+      </w:r>
+      <w:proofErr w:type="spellEnd"/>
+      <w:r>
+        <w:t xml:space="preserve"> je syntax, ktorá je stručná a zároveň </w:t>
+      </w:r>
+      <w:r>
+        <w:t>jednoduchá</w:t>
+      </w:r>
+      <w:r>
+        <w:t xml:space="preserve"> na pochopenie.</w:t>
+      </w:r>
+      <w:r>
+        <w:t xml:space="preserve"> Dokonca nemá ani povinnú bodkočiarku za príkazmi.</w:t>
+      </w:r>
+      <w:r>
+        <w:t xml:space="preserve"> Pamäť je spravovaná automaticky pomocou deterministického počítania referencií. Vďaka tomu </w:t>
+      </w:r>
+      <w:r>
+        <w:t>má</w:t>
+      </w:r>
+      <w:r>
+        <w:t xml:space="preserve"> minimálne využitie pamäte a nie je potrebná správa „</w:t>
+      </w:r>
+      <w:proofErr w:type="spellStart"/>
+      <w:r>
+        <w:t>garbage</w:t>
+      </w:r>
+      <w:proofErr w:type="spellEnd"/>
+      <w:r>
+        <w:t>“ kolekcie.</w:t>
+      </w:r>
+      <w:r>
+        <w:t xml:space="preserve"> </w:t>
+      </w:r>
+      <w:proofErr w:type="spellStart"/>
+      <w:r>
+        <w:t>Swift</w:t>
+      </w:r>
+      <w:proofErr w:type="spellEnd"/>
+      <w:r>
+        <w:t xml:space="preserve"> disponuje veľkou svižnosťou naprogramovaných aplikácií a taktiež vysokou bezpečnosťou.</w:t>
+      </w:r>
+      <w:r>
+        <w:t xml:space="preserve"> (</w:t>
+      </w:r>
+      <w:r>
+        <w:fldChar w:fldCharType="begin"/>
+      </w:r>
+      <w:r>
+        <w:instrText xml:space="preserve"> REF _Ref65145803 \r \h </w:instrText>
+      </w:r>
+      <w:r>
+        <w:fldChar w:fldCharType="separate"/>
+      </w:r>
+      <w:r>
+        <w:t>29</w:t>
+      </w:r>
+      <w:r>
+        <w:fldChar w:fldCharType="end"/>
+      </w:r>
+      <w:r>
+        <w:t xml:space="preserve">) </w:t>
+      </w:r>
+      <w:r>
+        <w:t>V</w:t>
+      </w:r>
+      <w:r>
+        <w:t> </w:t>
+      </w:r>
+      <w:r>
+        <w:t>článku</w:t>
+      </w:r>
+      <w:r>
+        <w:t xml:space="preserve"> (</w:t>
+      </w:r>
+      <w:r>
+        <w:fldChar w:fldCharType="begin"/>
+      </w:r>
+      <w:r>
+        <w:instrText xml:space="preserve"> REF _Ref65145637 \r \h </w:instrText>
+      </w:r>
+      <w:r>
+        <w:fldChar w:fldCharType="separate"/>
+      </w:r>
+      <w:r>
         <w:t>27</w:t>
       </w:r>
       <w:r>
         <w:fldChar w:fldCharType="end"/>
       </w:r>
       <w:r>
-        <w:t>)</w:t>
+        <w:t xml:space="preserve">) </w:t>
+      </w:r>
+      <w:r>
+        <w:t xml:space="preserve">sa hovorí že je 2.6 krát rýchlejší ako </w:t>
+      </w:r>
+      <w:proofErr w:type="spellStart"/>
+      <w:r>
+        <w:t>Objective</w:t>
+      </w:r>
+      <w:proofErr w:type="spellEnd"/>
+      <w:r>
+        <w:t xml:space="preserve">-C a až 8.4 krát rýchlejší ako </w:t>
+      </w:r>
+      <w:proofErr w:type="spellStart"/>
+      <w:r>
+        <w:t>Python</w:t>
+      </w:r>
+      <w:proofErr w:type="spellEnd"/>
+      <w:r>
+        <w:t>.</w:t>
+      </w:r>
+      <w:r>
+        <w:t xml:space="preserve"> </w:t>
       </w:r>
     </w:p>
     <w:p>
@@ -15121,47 +15376,50 @@
         <w:ind w:firstLine="708"/>
       </w:pPr>
       <w:r>
-        <w:t>Ďalšou výhodou</w:t>
-      </w:r>
-      <w:r>
-        <w:t xml:space="preserve"> </w:t>
-      </w:r>
-      <w:proofErr w:type="spellStart"/>
-      <w:r>
-        <w:t>Swiftu</w:t>
-      </w:r>
-      <w:proofErr w:type="spellEnd"/>
-      <w:r>
-        <w:t xml:space="preserve"> je syntax, ktorá je stručná a zároveň </w:t>
-      </w:r>
-      <w:r>
-        <w:t>jednoduchá</w:t>
-      </w:r>
-      <w:r>
-        <w:t xml:space="preserve"> na pochopenie.</w:t>
-      </w:r>
-      <w:r>
-        <w:t xml:space="preserve"> Dokonca nemá ani povinnú bodkočiarku za príkazmi.</w:t>
-      </w:r>
-      <w:r>
-        <w:t xml:space="preserve"> Pamäť je spravovaná automaticky pomocou deterministického počítania referencií. Vďaka tomu </w:t>
-      </w:r>
-      <w:r>
-        <w:t>má</w:t>
-      </w:r>
-      <w:r>
-        <w:t xml:space="preserve"> minimálne využitie pamäte a nie je potrebná správa „</w:t>
-      </w:r>
-      <w:proofErr w:type="spellStart"/>
-      <w:r>
-        <w:t>garbage</w:t>
-      </w:r>
-      <w:proofErr w:type="spellEnd"/>
-      <w:r>
-        <w:t>“ kolekcie.</w:t>
-      </w:r>
-      <w:r>
-        <w:t xml:space="preserve"> </w:t>
+        <w:t>Apple</w:t>
+      </w:r>
+      <w:r>
+        <w:t xml:space="preserve"> </w:t>
+      </w:r>
+      <w:r>
+        <w:t xml:space="preserve">pridal do </w:t>
+      </w:r>
+      <w:proofErr w:type="spellStart"/>
+      <w:r>
+        <w:t>S</w:t>
+      </w:r>
+      <w:r>
+        <w:t>wiftu</w:t>
+      </w:r>
+      <w:proofErr w:type="spellEnd"/>
+      <w:r>
+        <w:t xml:space="preserve"> zaujímavé prostredie „</w:t>
+      </w:r>
+      <w:proofErr w:type="spellStart"/>
+      <w:r>
+        <w:t>playground</w:t>
+      </w:r>
+      <w:proofErr w:type="spellEnd"/>
+      <w:r>
+        <w:t>“, kde môž</w:t>
+      </w:r>
+      <w:r>
+        <w:t>e</w:t>
+      </w:r>
+      <w:r>
+        <w:t xml:space="preserve">me experimentovať s kódom a zisťovať ako </w:t>
+      </w:r>
+      <w:r>
+        <w:t>nie</w:t>
+      </w:r>
+      <w:r>
+        <w:t xml:space="preserve">ktoré časti fungujú. Toto je veľmi vhodné pre užívateľov, </w:t>
+      </w:r>
+      <w:r>
+        <w:t>ktorí</w:t>
+      </w:r>
+      <w:r>
+        <w:t xml:space="preserve"> s jazykom </w:t>
       </w:r>
       <w:proofErr w:type="spellStart"/>
       <w:r>
@@ -15169,7 +15427,10 @@
       </w:r>
       <w:proofErr w:type="spellEnd"/>
       <w:r>
-        <w:t xml:space="preserve"> disponuje veľkou svižnosťou naprogramovaných aplikácií a taktiež vysokou bezpečnosťou.</w:t>
+        <w:t xml:space="preserve"> začínajú a potrebujú ho najprv poriadne pochopiť</w:t>
+      </w:r>
+      <w:r>
+        <w:t xml:space="preserve"> bez toho, aby mali znalosti o všetkých častiach projektu reálnej aplikácie.</w:t>
       </w:r>
       <w:r>
         <w:t xml:space="preserve"> (</w:t>
@@ -15178,148 +15439,13 @@
         <w:fldChar w:fldCharType="begin"/>
       </w:r>
       <w:r>
-        <w:instrText xml:space="preserve"> REF _Ref65145803 \r \h </w:instrText>
+        <w:instrText xml:space="preserve"> REF _Ref65144948 \r \h </w:instrText>
       </w:r>
       <w:r>
         <w:fldChar w:fldCharType="separate"/>
       </w:r>
       <w:r>
-        <w:t>28</w:t>
-      </w:r>
-      <w:r>
-        <w:fldChar w:fldCharType="end"/>
-      </w:r>
-      <w:r>
-        <w:t xml:space="preserve">) </w:t>
-      </w:r>
-      <w:r>
-        <w:t>V</w:t>
-      </w:r>
-      <w:r>
-        <w:t> </w:t>
-      </w:r>
-      <w:r>
-        <w:t>článku</w:t>
-      </w:r>
-      <w:r>
-        <w:t xml:space="preserve"> (</w:t>
-      </w:r>
-      <w:r>
-        <w:fldChar w:fldCharType="begin"/>
-      </w:r>
-      <w:r>
-        <w:instrText xml:space="preserve"> REF _Ref65145637 \r \h </w:instrText>
-      </w:r>
-      <w:r>
-        <w:fldChar w:fldCharType="separate"/>
-      </w:r>
-      <w:r>
-        <w:t>26</w:t>
-      </w:r>
-      <w:r>
-        <w:fldChar w:fldCharType="end"/>
-      </w:r>
-      <w:r>
-        <w:t xml:space="preserve">) </w:t>
-      </w:r>
-      <w:r>
-        <w:t xml:space="preserve">sa hovorí že je 2.6 krát rýchlejší ako </w:t>
-      </w:r>
-      <w:proofErr w:type="spellStart"/>
-      <w:r>
-        <w:t>Objective</w:t>
-      </w:r>
-      <w:proofErr w:type="spellEnd"/>
-      <w:r>
-        <w:t xml:space="preserve">-C a až 8.4 krát rýchlejší ako </w:t>
-      </w:r>
-      <w:proofErr w:type="spellStart"/>
-      <w:r>
-        <w:t>Python</w:t>
-      </w:r>
-      <w:proofErr w:type="spellEnd"/>
-      <w:r>
-        <w:t>.</w:t>
-      </w:r>
-      <w:r>
-        <w:t xml:space="preserve"> </w:t>
-      </w:r>
-    </w:p>
-    <w:p>
-      <w:pPr>
-        <w:ind w:firstLine="708"/>
-      </w:pPr>
-      <w:r>
-        <w:t>Apple</w:t>
-      </w:r>
-      <w:r>
-        <w:t xml:space="preserve"> </w:t>
-      </w:r>
-      <w:r>
-        <w:t xml:space="preserve">pridal do </w:t>
-      </w:r>
-      <w:proofErr w:type="spellStart"/>
-      <w:r>
-        <w:t>S</w:t>
-      </w:r>
-      <w:r>
-        <w:t>wiftu</w:t>
-      </w:r>
-      <w:proofErr w:type="spellEnd"/>
-      <w:r>
-        <w:t xml:space="preserve"> zaujímavé prostredie „</w:t>
-      </w:r>
-      <w:proofErr w:type="spellStart"/>
-      <w:r>
-        <w:t>playground</w:t>
-      </w:r>
-      <w:proofErr w:type="spellEnd"/>
-      <w:r>
-        <w:t>“, kde môž</w:t>
-      </w:r>
-      <w:r>
-        <w:t>e</w:t>
-      </w:r>
-      <w:r>
-        <w:t xml:space="preserve">me experimentovať s kódom a zisťovať ako </w:t>
-      </w:r>
-      <w:r>
-        <w:t>nie</w:t>
-      </w:r>
-      <w:r>
-        <w:t xml:space="preserve">ktoré časti fungujú. Toto je veľmi vhodné pre užívateľov, </w:t>
-      </w:r>
-      <w:r>
-        <w:t>ktorí</w:t>
-      </w:r>
-      <w:r>
-        <w:t xml:space="preserve"> s jazykom </w:t>
-      </w:r>
-      <w:proofErr w:type="spellStart"/>
-      <w:r>
-        <w:t>Swift</w:t>
-      </w:r>
-      <w:proofErr w:type="spellEnd"/>
-      <w:r>
-        <w:t xml:space="preserve"> začínajú a potrebujú ho najprv poriadne pochopiť</w:t>
-      </w:r>
-      <w:r>
-        <w:t xml:space="preserve"> bez toho, aby mali znalosti o všetkých častiach projektu reálnej aplikácie.</w:t>
-      </w:r>
-      <w:r>
-        <w:t xml:space="preserve"> (</w:t>
-      </w:r>
-      <w:r>
-        <w:fldChar w:fldCharType="begin"/>
-      </w:r>
-      <w:r>
-        <w:instrText xml:space="preserve"> REF _Ref65144948 \r \h </w:instrText>
-      </w:r>
-      <w:r>
-        <w:fldChar w:fldCharType="separate"/>
-      </w:r>
-      <w:r>
-        <w:t>20</w:t>
+        <w:t>21</w:t>
       </w:r>
       <w:r>
         <w:fldChar w:fldCharType="end"/>
@@ -15397,7 +15523,7 @@
         <w:fldChar w:fldCharType="separate"/>
       </w:r>
       <w:r>
-        <w:t>29</w:t>
+        <w:t>30</w:t>
       </w:r>
       <w:r>
         <w:fldChar w:fldCharType="end"/>
@@ -15486,7 +15612,7 @@
         <w:fldChar w:fldCharType="separate"/>
       </w:r>
       <w:r>
-        <w:t>30</w:t>
+        <w:t>31</w:t>
       </w:r>
       <w:r>
         <w:fldChar w:fldCharType="end"/>
@@ -15590,8 +15716,8 @@
         <w:pStyle w:val="Popis"/>
         <w:jc w:val="center"/>
       </w:pPr>
-      <w:bookmarkStart w:id="81" w:name="_Ref65515681"/>
-      <w:bookmarkStart w:id="82" w:name="_Ref63435527"/>
+      <w:bookmarkStart w:id="82" w:name="_Ref65515681"/>
+      <w:bookmarkStart w:id="83" w:name="_Ref63435527"/>
       <w:r>
         <w:t xml:space="preserve">Obrázok </w:t>
       </w:r>
@@ -15603,11 +15729,11 @@
           <w:t>5</w:t>
         </w:r>
       </w:fldSimple>
-      <w:bookmarkEnd w:id="81"/>
+      <w:bookmarkEnd w:id="82"/>
       <w:r>
         <w:t xml:space="preserve"> Obľúbenosť jazykov/technológií v roku 2015</w:t>
       </w:r>
-      <w:bookmarkEnd w:id="82"/>
+      <w:bookmarkEnd w:id="83"/>
     </w:p>
     <w:p>
       <w:pPr>
@@ -15666,8 +15792,8 @@
         <w:pStyle w:val="Popis"/>
         <w:jc w:val="center"/>
       </w:pPr>
-      <w:bookmarkStart w:id="83" w:name="_Ref65516358"/>
-      <w:bookmarkStart w:id="84" w:name="_Ref63435535"/>
+      <w:bookmarkStart w:id="84" w:name="_Ref65516358"/>
+      <w:bookmarkStart w:id="85" w:name="_Ref63435535"/>
       <w:r>
         <w:t xml:space="preserve">Obrázok </w:t>
       </w:r>
@@ -15679,17 +15805,17 @@
           <w:t>6</w:t>
         </w:r>
       </w:fldSimple>
-      <w:bookmarkEnd w:id="83"/>
+      <w:bookmarkEnd w:id="84"/>
       <w:r>
         <w:t xml:space="preserve"> Obľúbenosť jazykov/technológií v roku 2020</w:t>
       </w:r>
-      <w:bookmarkEnd w:id="84"/>
+      <w:bookmarkEnd w:id="85"/>
     </w:p>
     <w:p>
       <w:pPr>
         <w:pStyle w:val="Nadpis3"/>
       </w:pPr>
-      <w:bookmarkStart w:id="85" w:name="_Toc67737990"/>
+      <w:bookmarkStart w:id="86" w:name="_Toc67737990"/>
       <w:r>
         <w:t>Kompatibilita s </w:t>
       </w:r>
@@ -15701,7 +15827,7 @@
       <w:r>
         <w:t>-C</w:t>
       </w:r>
-      <w:bookmarkEnd w:id="85"/>
+      <w:bookmarkEnd w:id="86"/>
     </w:p>
     <w:p>
       <w:r>
@@ -15829,7 +15955,7 @@
         <w:fldChar w:fldCharType="separate"/>
       </w:r>
       <w:r>
-        <w:t>20</w:t>
+        <w:t>21</w:t>
       </w:r>
       <w:r>
         <w:fldChar w:fldCharType="end"/>
@@ -15842,11 +15968,11 @@
       <w:pPr>
         <w:pStyle w:val="Nadpis3"/>
       </w:pPr>
-      <w:bookmarkStart w:id="86" w:name="_Toc67737991"/>
+      <w:bookmarkStart w:id="87" w:name="_Toc67737991"/>
       <w:r>
         <w:t>Bezpečnosť</w:t>
       </w:r>
-      <w:bookmarkEnd w:id="86"/>
+      <w:bookmarkEnd w:id="87"/>
     </w:p>
     <w:p>
       <w:proofErr w:type="spellStart"/>
@@ -15911,7 +16037,7 @@
         <w:fldChar w:fldCharType="separate"/>
       </w:r>
       <w:r>
-        <w:t>28</w:t>
+        <w:t>29</w:t>
       </w:r>
       <w:r>
         <w:fldChar w:fldCharType="end"/>
@@ -16064,7 +16190,7 @@
         <w:fldChar w:fldCharType="separate"/>
       </w:r>
       <w:r>
-        <w:t>28</w:t>
+        <w:t>29</w:t>
       </w:r>
       <w:r>
         <w:fldChar w:fldCharType="end"/>
@@ -16077,14 +16203,14 @@
       <w:pPr>
         <w:pStyle w:val="Nadpis3"/>
       </w:pPr>
-      <w:bookmarkStart w:id="87" w:name="_Toc67737992"/>
+      <w:bookmarkStart w:id="88" w:name="_Toc67737992"/>
       <w:r>
         <w:t>Syntax</w:t>
       </w:r>
       <w:r>
         <w:t xml:space="preserve"> a jednoduché príklady</w:t>
       </w:r>
-      <w:bookmarkEnd w:id="87"/>
+      <w:bookmarkEnd w:id="88"/>
     </w:p>
     <w:p>
       <w:r>
@@ -16292,7 +16418,7 @@
         <w:fldChar w:fldCharType="separate"/>
       </w:r>
       <w:r>
-        <w:t>20</w:t>
+        <w:t>21</w:t>
       </w:r>
       <w:r>
         <w:fldChar w:fldCharType="end"/>
@@ -16453,8 +16579,8 @@
         <w:pStyle w:val="Popis"/>
         <w:jc w:val="center"/>
       </w:pPr>
-      <w:bookmarkStart w:id="88" w:name="_Ref63507199"/>
-      <w:bookmarkStart w:id="89" w:name="_Ref63509683"/>
+      <w:bookmarkStart w:id="89" w:name="_Ref63507199"/>
+      <w:bookmarkStart w:id="90" w:name="_Ref63509683"/>
       <w:r>
         <w:t xml:space="preserve">Obrázok </w:t>
       </w:r>
@@ -16477,11 +16603,11 @@
       <w:r>
         <w:t xml:space="preserve"> kódu</w:t>
       </w:r>
-      <w:bookmarkEnd w:id="88"/>
+      <w:bookmarkEnd w:id="89"/>
       <w:r>
         <w:t>: základy</w:t>
       </w:r>
-      <w:bookmarkEnd w:id="89"/>
+      <w:bookmarkEnd w:id="90"/>
     </w:p>
     <w:p>
       <w:pPr>
@@ -16696,7 +16822,7 @@
         <w:rPr>
           <w:iCs/>
         </w:rPr>
-        <w:t>20</w:t>
+        <w:t>21</w:t>
       </w:r>
       <w:r>
         <w:rPr>
@@ -16788,7 +16914,7 @@
           <w:iCs w:val="0"/>
         </w:rPr>
       </w:pPr>
-      <w:bookmarkStart w:id="90" w:name="_Ref63509630"/>
+      <w:bookmarkStart w:id="91" w:name="_Ref63509630"/>
       <w:r>
         <w:t xml:space="preserve">Obrázok </w:t>
       </w:r>
@@ -16811,7 +16937,7 @@
       <w:r>
         <w:t xml:space="preserve"> kódu: cykly</w:t>
       </w:r>
-      <w:bookmarkEnd w:id="90"/>
+      <w:bookmarkEnd w:id="91"/>
     </w:p>
     <w:p>
       <w:r>
@@ -16977,7 +17103,7 @@
         <w:fldChar w:fldCharType="separate"/>
       </w:r>
       <w:r>
-        <w:t>20</w:t>
+        <w:t>21</w:t>
       </w:r>
       <w:r>
         <w:fldChar w:fldCharType="end"/>
@@ -17048,7 +17174,7 @@
         <w:pStyle w:val="Popis"/>
         <w:jc w:val="center"/>
       </w:pPr>
-      <w:bookmarkStart w:id="91" w:name="_Ref63511233"/>
+      <w:bookmarkStart w:id="92" w:name="_Ref63511233"/>
       <w:r>
         <w:t xml:space="preserve">Obrázok </w:t>
       </w:r>
@@ -17071,7 +17197,7 @@
       <w:r>
         <w:t xml:space="preserve"> kódu: podmienky</w:t>
       </w:r>
-      <w:bookmarkEnd w:id="91"/>
+      <w:bookmarkEnd w:id="92"/>
     </w:p>
     <w:p>
       <w:r>
@@ -17151,7 +17277,7 @@
         <w:fldChar w:fldCharType="separate"/>
       </w:r>
       <w:r>
-        <w:t>20</w:t>
+        <w:t>21</w:t>
       </w:r>
       <w:r>
         <w:fldChar w:fldCharType="end"/>
@@ -17253,11 +17379,11 @@
       <w:pPr>
         <w:pStyle w:val="Nadpis3"/>
       </w:pPr>
-      <w:bookmarkStart w:id="92" w:name="_Toc67737993"/>
+      <w:bookmarkStart w:id="93" w:name="_Toc67737993"/>
       <w:r>
         <w:t>Verzie</w:t>
       </w:r>
-      <w:bookmarkEnd w:id="92"/>
+      <w:bookmarkEnd w:id="93"/>
       <w:r>
         <w:t xml:space="preserve"> </w:t>
       </w:r>
@@ -17358,7 +17484,7 @@
         <w:fldChar w:fldCharType="separate"/>
       </w:r>
       <w:r>
-        <w:t>26</w:t>
+        <w:t>27</w:t>
       </w:r>
       <w:r>
         <w:fldChar w:fldCharType="end"/>
@@ -17515,7 +17641,7 @@
         <w:fldChar w:fldCharType="separate"/>
       </w:r>
       <w:r>
-        <w:t>31</w:t>
+        <w:t>32</w:t>
       </w:r>
       <w:r>
         <w:fldChar w:fldCharType="end"/>
@@ -17713,7 +17839,7 @@
         <w:fldChar w:fldCharType="separate"/>
       </w:r>
       <w:r>
-        <w:t>26</w:t>
+        <w:t>27</w:t>
       </w:r>
       <w:r>
         <w:fldChar w:fldCharType="end"/>
@@ -17856,7 +17982,7 @@
         <w:fldChar w:fldCharType="separate"/>
       </w:r>
       <w:r>
-        <w:t>26</w:t>
+        <w:t>27</w:t>
       </w:r>
       <w:r>
         <w:fldChar w:fldCharType="end"/>
@@ -17996,7 +18122,7 @@
         <w:fldChar w:fldCharType="separate"/>
       </w:r>
       <w:r>
-        <w:t>26</w:t>
+        <w:t>27</w:t>
       </w:r>
       <w:r>
         <w:fldChar w:fldCharType="end"/>
@@ -18054,7 +18180,7 @@
         <w:fldChar w:fldCharType="separate"/>
       </w:r>
       <w:r>
-        <w:t>32</w:t>
+        <w:t>33</w:t>
       </w:r>
       <w:r>
         <w:fldChar w:fldCharType="end"/>
@@ -18119,7 +18245,7 @@
         <w:fldChar w:fldCharType="separate"/>
       </w:r>
       <w:r>
-        <w:t>26</w:t>
+        <w:t>27</w:t>
       </w:r>
       <w:r>
         <w:fldChar w:fldCharType="end"/>
@@ -18132,14 +18258,14 @@
       <w:pPr>
         <w:pStyle w:val="Nadpis2"/>
       </w:pPr>
-      <w:bookmarkStart w:id="93" w:name="_Ref63412961"/>
-      <w:bookmarkStart w:id="94" w:name="_Toc67737994"/>
+      <w:bookmarkStart w:id="94" w:name="_Ref63412961"/>
+      <w:bookmarkStart w:id="95" w:name="_Toc67737994"/>
       <w:proofErr w:type="spellStart"/>
       <w:r>
         <w:t>Xcode</w:t>
       </w:r>
-      <w:bookmarkEnd w:id="93"/>
       <w:bookmarkEnd w:id="94"/>
+      <w:bookmarkEnd w:id="95"/>
       <w:proofErr w:type="spellEnd"/>
     </w:p>
     <w:p>
@@ -18238,7 +18364,7 @@
         <w:fldChar w:fldCharType="separate"/>
       </w:r>
       <w:r>
-        <w:t>33</w:t>
+        <w:t>34</w:t>
       </w:r>
       <w:r>
         <w:fldChar w:fldCharType="end"/>
@@ -18317,7 +18443,7 @@
         <w:fldChar w:fldCharType="separate"/>
       </w:r>
       <w:r>
-        <w:t>34</w:t>
+        <w:t>35</w:t>
       </w:r>
       <w:r>
         <w:fldChar w:fldCharType="end"/>
@@ -18385,7 +18511,7 @@
         <w:pStyle w:val="Popis"/>
         <w:jc w:val="center"/>
       </w:pPr>
-      <w:bookmarkStart w:id="95" w:name="_Ref63687620"/>
+      <w:bookmarkStart w:id="96" w:name="_Ref63687620"/>
       <w:r>
         <w:t xml:space="preserve">Obrázok </w:t>
       </w:r>
@@ -18400,7 +18526,7 @@
       <w:r>
         <w:t xml:space="preserve"> </w:t>
       </w:r>
-      <w:bookmarkStart w:id="96" w:name="_Ref63933453"/>
+      <w:bookmarkStart w:id="97" w:name="_Ref63933453"/>
       <w:r>
         <w:t>Príklad zobrazenia návrhu užívateľského rozhrania v</w:t>
       </w:r>
@@ -18411,8 +18537,8 @@
       <w:r>
         <w:t>Xcode</w:t>
       </w:r>
-      <w:bookmarkEnd w:id="95"/>
       <w:bookmarkEnd w:id="96"/>
+      <w:bookmarkEnd w:id="97"/>
       <w:proofErr w:type="spellEnd"/>
     </w:p>
     <w:p>
@@ -18509,7 +18635,7 @@
         <w:fldChar w:fldCharType="separate"/>
       </w:r>
       <w:r>
-        <w:t>35</w:t>
+        <w:t>36</w:t>
       </w:r>
       <w:r>
         <w:fldChar w:fldCharType="end"/>
@@ -18647,7 +18773,7 @@
         <w:fldChar w:fldCharType="separate"/>
       </w:r>
       <w:r>
-        <w:t>36</w:t>
+        <w:t>37</w:t>
       </w:r>
       <w:r>
         <w:fldChar w:fldCharType="end"/>
@@ -18678,16 +18804,16 @@
       <w:pPr>
         <w:pStyle w:val="Nadpis1"/>
       </w:pPr>
-      <w:bookmarkStart w:id="97" w:name="_Toc67737995"/>
+      <w:bookmarkStart w:id="98" w:name="_Toc67737995"/>
       <w:r>
         <w:lastRenderedPageBreak/>
         <w:t>Cieľ práce</w:t>
       </w:r>
-      <w:bookmarkEnd w:id="97"/>
-    </w:p>
-    <w:p>
-      <w:bookmarkStart w:id="98" w:name="OLE_LINK14"/>
-      <w:bookmarkStart w:id="99" w:name="OLE_LINK15"/>
+      <w:bookmarkEnd w:id="98"/>
+    </w:p>
+    <w:p>
+      <w:bookmarkStart w:id="99" w:name="OLE_LINK14"/>
+      <w:bookmarkStart w:id="100" w:name="OLE_LINK15"/>
       <w:r>
         <w:t xml:space="preserve">Hlavný cieľ tejto práce je vytvorenie našej vlastnej plne funkčnej mobilnej aplikácie </w:t>
       </w:r>
@@ -18812,8 +18938,8 @@
       </w:r>
     </w:p>
     <w:p>
-      <w:bookmarkStart w:id="100" w:name="OLE_LINK67"/>
-      <w:bookmarkStart w:id="101" w:name="OLE_LINK68"/>
+      <w:bookmarkStart w:id="101" w:name="OLE_LINK67"/>
+      <w:bookmarkStart w:id="102" w:name="OLE_LINK68"/>
       <w:r>
         <w:t>Pri tvorbe budeme postupovať na základe predchádzajúceho prieskumu trhu s podobnými aplikáciami. Ako inšpiráciu</w:t>
       </w:r>
@@ -18878,8 +19004,8 @@
         <w:t xml:space="preserve"> </w:t>
       </w:r>
     </w:p>
-    <w:bookmarkEnd w:id="100"/>
     <w:bookmarkEnd w:id="101"/>
+    <w:bookmarkEnd w:id="102"/>
     <w:p>
       <w:pPr>
         <w:ind w:firstLine="360"/>
@@ -19033,8 +19159,8 @@
         <w:t>.</w:t>
       </w:r>
     </w:p>
-    <w:bookmarkEnd w:id="98"/>
     <w:bookmarkEnd w:id="99"/>
+    <w:bookmarkEnd w:id="100"/>
     <w:p>
       <w:pPr>
         <w:spacing w:after="0" w:line="240" w:lineRule="auto"/>
@@ -19056,7 +19182,7 @@
       <w:pPr>
         <w:pStyle w:val="Nadpis1"/>
       </w:pPr>
-      <w:bookmarkStart w:id="102" w:name="_Toc67737996"/>
+      <w:bookmarkStart w:id="103" w:name="_Toc67737996"/>
       <w:r>
         <w:lastRenderedPageBreak/>
         <w:t>Návrh a</w:t>
@@ -19067,7 +19193,7 @@
       <w:r>
         <w:t>implementácia</w:t>
       </w:r>
-      <w:bookmarkEnd w:id="102"/>
+      <w:bookmarkEnd w:id="103"/>
     </w:p>
     <w:p>
       <w:r>
@@ -19078,9 +19204,9 @@
       <w:pPr>
         <w:pStyle w:val="Nadpis2"/>
       </w:pPr>
-      <w:bookmarkStart w:id="103" w:name="_Ref62733213"/>
-      <w:bookmarkStart w:id="104" w:name="_Ref62733253"/>
-      <w:bookmarkStart w:id="105" w:name="_Toc67737997"/>
+      <w:bookmarkStart w:id="104" w:name="_Ref62733213"/>
+      <w:bookmarkStart w:id="105" w:name="_Ref62733253"/>
+      <w:bookmarkStart w:id="106" w:name="_Toc67737997"/>
       <w:r>
         <w:t>Návrh funkcií a</w:t>
       </w:r>
@@ -19090,9 +19216,9 @@
       <w:r>
         <w:t>vzhľadu</w:t>
       </w:r>
-      <w:bookmarkEnd w:id="103"/>
       <w:bookmarkEnd w:id="104"/>
       <w:bookmarkEnd w:id="105"/>
+      <w:bookmarkEnd w:id="106"/>
     </w:p>
     <w:p>
       <w:r>
@@ -19127,11 +19253,11 @@
       <w:pPr>
         <w:pStyle w:val="Nadpis3"/>
       </w:pPr>
-      <w:bookmarkStart w:id="106" w:name="_Toc67737998"/>
+      <w:bookmarkStart w:id="107" w:name="_Toc67737998"/>
       <w:r>
         <w:t>Platforma, programovací jazyk a IDE</w:t>
       </w:r>
-      <w:bookmarkEnd w:id="106"/>
+      <w:bookmarkEnd w:id="107"/>
     </w:p>
     <w:p>
       <w:r>
@@ -19291,11 +19417,11 @@
       <w:pPr>
         <w:pStyle w:val="Nadpis3"/>
       </w:pPr>
-      <w:bookmarkStart w:id="107" w:name="_Toc67737999"/>
+      <w:bookmarkStart w:id="108" w:name="_Toc67737999"/>
       <w:r>
         <w:t>Výber funkcií</w:t>
       </w:r>
-      <w:bookmarkEnd w:id="107"/>
+      <w:bookmarkEnd w:id="108"/>
     </w:p>
     <w:p>
       <w:r>
@@ -19764,11 +19890,11 @@
       <w:pPr>
         <w:pStyle w:val="Nadpis3"/>
       </w:pPr>
-      <w:bookmarkStart w:id="108" w:name="_Toc67738000"/>
+      <w:bookmarkStart w:id="109" w:name="_Toc67738000"/>
       <w:r>
         <w:t>Ovládanie</w:t>
       </w:r>
-      <w:bookmarkEnd w:id="108"/>
+      <w:bookmarkEnd w:id="109"/>
     </w:p>
     <w:p>
       <w:r>
@@ -19898,11 +20024,11 @@
       <w:pPr>
         <w:pStyle w:val="Nadpis3"/>
       </w:pPr>
-      <w:bookmarkStart w:id="109" w:name="_Toc67738001"/>
+      <w:bookmarkStart w:id="110" w:name="_Toc67738001"/>
       <w:r>
         <w:t>Ikona</w:t>
       </w:r>
-      <w:bookmarkEnd w:id="109"/>
+      <w:bookmarkEnd w:id="110"/>
     </w:p>
     <w:p>
       <w:r>
@@ -20016,7 +20142,7 @@
         <w:fldChar w:fldCharType="separate"/>
       </w:r>
       <w:r>
-        <w:t>37</w:t>
+        <w:t>38</w:t>
       </w:r>
       <w:r>
         <w:fldChar w:fldCharType="end"/>
@@ -20117,7 +20243,7 @@
         <w:pStyle w:val="Popis"/>
         <w:jc w:val="center"/>
       </w:pPr>
-      <w:bookmarkStart w:id="110" w:name="_Ref63945594"/>
+      <w:bookmarkStart w:id="111" w:name="_Ref63945594"/>
       <w:r>
         <w:t xml:space="preserve">Obrázok </w:t>
       </w:r>
@@ -20132,7 +20258,7 @@
       <w:r>
         <w:t xml:space="preserve"> Ikona aplikácie na domovskej obrazovke</w:t>
       </w:r>
-      <w:bookmarkEnd w:id="110"/>
+      <w:bookmarkEnd w:id="111"/>
     </w:p>
     <w:p/>
     <w:p>
@@ -20179,11 +20305,11 @@
       <w:pPr>
         <w:pStyle w:val="Nadpis3"/>
       </w:pPr>
-      <w:bookmarkStart w:id="111" w:name="_Toc67738002"/>
+      <w:bookmarkStart w:id="112" w:name="_Toc67738002"/>
       <w:r>
         <w:t>Úvodná obrazovka</w:t>
       </w:r>
-      <w:bookmarkEnd w:id="111"/>
+      <w:bookmarkEnd w:id="112"/>
     </w:p>
     <w:p>
       <w:r>
@@ -20336,7 +20462,7 @@
         <w:fldChar w:fldCharType="separate"/>
       </w:r>
       <w:r>
-        <w:t>38</w:t>
+        <w:t>39</w:t>
       </w:r>
       <w:r>
         <w:fldChar w:fldCharType="end"/>
@@ -20401,7 +20527,7 @@
         <w:pStyle w:val="Popis"/>
         <w:jc w:val="center"/>
       </w:pPr>
-      <w:bookmarkStart w:id="112" w:name="_Ref63945601"/>
+      <w:bookmarkStart w:id="113" w:name="_Ref63945601"/>
       <w:r>
         <w:t xml:space="preserve">Obrázok </w:t>
       </w:r>
@@ -20416,19 +20542,19 @@
       <w:r>
         <w:t xml:space="preserve"> Úvodná obrazovka</w:t>
       </w:r>
-      <w:bookmarkEnd w:id="112"/>
+      <w:bookmarkEnd w:id="113"/>
     </w:p>
     <w:p>
       <w:pPr>
         <w:pStyle w:val="Nadpis3"/>
       </w:pPr>
-      <w:bookmarkStart w:id="113" w:name="_Ref64636333"/>
-      <w:bookmarkStart w:id="114" w:name="_Toc67738003"/>
+      <w:bookmarkStart w:id="114" w:name="_Ref64636333"/>
+      <w:bookmarkStart w:id="115" w:name="_Toc67738003"/>
       <w:r>
         <w:t>Používateľské rozhranie</w:t>
       </w:r>
-      <w:bookmarkEnd w:id="113"/>
       <w:bookmarkEnd w:id="114"/>
+      <w:bookmarkEnd w:id="115"/>
     </w:p>
     <w:p>
       <w:r>
@@ -20655,7 +20781,7 @@
         <w:pStyle w:val="Popis"/>
         <w:jc w:val="center"/>
       </w:pPr>
-      <w:bookmarkStart w:id="115" w:name="_Ref63945607"/>
+      <w:bookmarkStart w:id="116" w:name="_Ref63945607"/>
       <w:r>
         <w:t xml:space="preserve">Obrázok </w:t>
       </w:r>
@@ -20670,12 +20796,12 @@
       <w:r>
         <w:t xml:space="preserve"> </w:t>
       </w:r>
-      <w:bookmarkStart w:id="116" w:name="_Ref63946056"/>
+      <w:bookmarkStart w:id="117" w:name="_Ref63946056"/>
       <w:r>
         <w:t>Návrh používateľského rozhrania</w:t>
       </w:r>
-      <w:bookmarkEnd w:id="115"/>
       <w:bookmarkEnd w:id="116"/>
+      <w:bookmarkEnd w:id="117"/>
     </w:p>
     <w:p>
       <w:pPr>
@@ -20752,7 +20878,7 @@
       <w:pPr>
         <w:pStyle w:val="Nadpis2"/>
       </w:pPr>
-      <w:bookmarkStart w:id="117" w:name="_Toc67738004"/>
+      <w:bookmarkStart w:id="118" w:name="_Toc67738004"/>
       <w:r>
         <w:t>Architektúra</w:t>
       </w:r>
@@ -20765,7 +20891,7 @@
       <w:r>
         <w:t>diagram</w:t>
       </w:r>
-      <w:bookmarkEnd w:id="117"/>
+      <w:bookmarkEnd w:id="118"/>
     </w:p>
     <w:p>
       <w:r>
@@ -20835,7 +20961,7 @@
         <w:fldChar w:fldCharType="separate"/>
       </w:r>
       <w:r>
-        <w:t>20</w:t>
+        <w:t>21</w:t>
       </w:r>
       <w:r>
         <w:fldChar w:fldCharType="end"/>
@@ -21203,7 +21329,7 @@
         <w:pStyle w:val="Popis"/>
         <w:jc w:val="center"/>
       </w:pPr>
-      <w:bookmarkStart w:id="118" w:name="_Ref64717818"/>
+      <w:bookmarkStart w:id="119" w:name="_Ref64717818"/>
       <w:r>
         <w:t xml:space="preserve">Obrázok </w:t>
       </w:r>
@@ -21218,17 +21344,17 @@
       <w:r>
         <w:t xml:space="preserve"> Vývojový diagram</w:t>
       </w:r>
-      <w:bookmarkEnd w:id="118"/>
+      <w:bookmarkEnd w:id="119"/>
     </w:p>
     <w:p>
       <w:pPr>
         <w:pStyle w:val="Nadpis2"/>
       </w:pPr>
-      <w:bookmarkStart w:id="119" w:name="_Toc67738005"/>
+      <w:bookmarkStart w:id="120" w:name="_Toc67738005"/>
       <w:r>
         <w:t>Výsledná implementácia</w:t>
       </w:r>
-      <w:bookmarkEnd w:id="119"/>
+      <w:bookmarkEnd w:id="120"/>
     </w:p>
     <w:p>
       <w:r>
@@ -21328,11 +21454,11 @@
       <w:pPr>
         <w:pStyle w:val="Nadpis3"/>
       </w:pPr>
-      <w:bookmarkStart w:id="120" w:name="_Toc67738006"/>
+      <w:bookmarkStart w:id="121" w:name="_Toc67738006"/>
       <w:r>
         <w:t>Používateľské rozhranie</w:t>
       </w:r>
-      <w:bookmarkEnd w:id="120"/>
+      <w:bookmarkEnd w:id="121"/>
     </w:p>
     <w:p>
       <w:r>
@@ -21688,7 +21814,7 @@
         <w:pStyle w:val="Popis"/>
         <w:jc w:val="center"/>
       </w:pPr>
-      <w:bookmarkStart w:id="121" w:name="_Ref64717829"/>
+      <w:bookmarkStart w:id="122" w:name="_Ref64717829"/>
       <w:r>
         <w:t xml:space="preserve">Obrázok </w:t>
       </w:r>
@@ -21711,7 +21837,7 @@
       <w:r>
         <w:t xml:space="preserve"> návrh pre používateľské rozhranie</w:t>
       </w:r>
-      <w:bookmarkEnd w:id="121"/>
+      <w:bookmarkEnd w:id="122"/>
     </w:p>
     <w:p>
       <w:r>
@@ -22016,11 +22142,11 @@
       <w:pPr>
         <w:pStyle w:val="Nadpis3"/>
       </w:pPr>
-      <w:bookmarkStart w:id="122" w:name="_Toc67738007"/>
+      <w:bookmarkStart w:id="123" w:name="_Toc67738007"/>
       <w:r>
         <w:t>Ukladanie používateľských údajov</w:t>
       </w:r>
-      <w:bookmarkEnd w:id="122"/>
+      <w:bookmarkEnd w:id="123"/>
     </w:p>
     <w:p>
       <w:r>
@@ -22312,7 +22438,7 @@
         <w:fldChar w:fldCharType="separate"/>
       </w:r>
       <w:r>
-        <w:t>39</w:t>
+        <w:t>40</w:t>
       </w:r>
       <w:r>
         <w:fldChar w:fldCharType="end"/>
@@ -22577,13 +22703,13 @@
       <w:pPr>
         <w:pStyle w:val="Nadpis3"/>
       </w:pPr>
-      <w:bookmarkStart w:id="123" w:name="_Ref64712751"/>
-      <w:bookmarkStart w:id="124" w:name="_Toc67738008"/>
+      <w:bookmarkStart w:id="124" w:name="_Ref64712751"/>
+      <w:bookmarkStart w:id="125" w:name="_Toc67738008"/>
       <w:r>
         <w:t>Výber farby</w:t>
       </w:r>
-      <w:bookmarkEnd w:id="123"/>
       <w:bookmarkEnd w:id="124"/>
+      <w:bookmarkEnd w:id="125"/>
     </w:p>
     <w:p>
       <w:r>
@@ -22896,11 +23022,11 @@
       <w:pPr>
         <w:pStyle w:val="Nadpis3"/>
       </w:pPr>
-      <w:bookmarkStart w:id="125" w:name="_Toc67738009"/>
+      <w:bookmarkStart w:id="126" w:name="_Toc67738009"/>
       <w:r>
         <w:t>Časovač</w:t>
       </w:r>
-      <w:bookmarkEnd w:id="125"/>
+      <w:bookmarkEnd w:id="126"/>
     </w:p>
     <w:p>
       <w:r>
@@ -23055,11 +23181,11 @@
       <w:pPr>
         <w:pStyle w:val="Nadpis3"/>
       </w:pPr>
-      <w:bookmarkStart w:id="126" w:name="_Toc67738010"/>
+      <w:bookmarkStart w:id="127" w:name="_Toc67738010"/>
       <w:r>
         <w:t>Prechod medzi farbami</w:t>
       </w:r>
-      <w:bookmarkEnd w:id="126"/>
+      <w:bookmarkEnd w:id="127"/>
     </w:p>
     <w:p>
       <w:r>
@@ -23266,11 +23392,11 @@
       <w:pPr>
         <w:pStyle w:val="Nadpis3"/>
       </w:pPr>
-      <w:bookmarkStart w:id="127" w:name="_Toc67738011"/>
+      <w:bookmarkStart w:id="128" w:name="_Toc67738011"/>
       <w:r>
         <w:t>Testovanie</w:t>
       </w:r>
-      <w:bookmarkEnd w:id="127"/>
+      <w:bookmarkEnd w:id="128"/>
     </w:p>
     <w:p>
       <w:r>
@@ -23417,12 +23543,12 @@
       <w:pPr>
         <w:pStyle w:val="Nadpis1"/>
       </w:pPr>
-      <w:bookmarkStart w:id="128" w:name="_Toc67738012"/>
+      <w:bookmarkStart w:id="129" w:name="_Toc67738012"/>
       <w:r>
         <w:lastRenderedPageBreak/>
         <w:t>Výsledky práce</w:t>
       </w:r>
-      <w:bookmarkEnd w:id="128"/>
+      <w:bookmarkEnd w:id="129"/>
     </w:p>
     <w:p>
       <w:r>
@@ -23482,7 +23608,7 @@
       <w:pPr>
         <w:pStyle w:val="Nadpis2"/>
       </w:pPr>
-      <w:bookmarkStart w:id="129" w:name="_Toc67738013"/>
+      <w:bookmarkStart w:id="130" w:name="_Toc67738013"/>
       <w:r>
         <w:t>Ukážka</w:t>
       </w:r>
@@ -23495,7 +23621,7 @@
       <w:r>
         <w:t xml:space="preserve"> aplikácie</w:t>
       </w:r>
-      <w:bookmarkEnd w:id="129"/>
+      <w:bookmarkEnd w:id="130"/>
     </w:p>
     <w:p>
       <w:r>
@@ -23653,7 +23779,7 @@
         <w:pStyle w:val="Popis"/>
         <w:jc w:val="center"/>
       </w:pPr>
-      <w:bookmarkStart w:id="130" w:name="_Ref65059871"/>
+      <w:bookmarkStart w:id="131" w:name="_Ref65059871"/>
       <w:r>
         <w:t xml:space="preserve">Obrázok </w:t>
       </w:r>
@@ -23677,7 +23803,7 @@
       <w:r>
         <w:t>: farba a prechod medzi farbami</w:t>
       </w:r>
-      <w:bookmarkEnd w:id="130"/>
+      <w:bookmarkEnd w:id="131"/>
     </w:p>
     <w:p>
       <w:r>
@@ -23824,7 +23950,7 @@
         <w:pStyle w:val="Popis"/>
         <w:jc w:val="center"/>
       </w:pPr>
-      <w:bookmarkStart w:id="131" w:name="_Ref65059878"/>
+      <w:bookmarkStart w:id="132" w:name="_Ref65059878"/>
       <w:r>
         <w:t xml:space="preserve">Obrázok </w:t>
       </w:r>
@@ -23842,7 +23968,7 @@
       <w:r>
         <w:t>Ukážka aplikácie: orientácia na šírku</w:t>
       </w:r>
-      <w:bookmarkEnd w:id="131"/>
+      <w:bookmarkEnd w:id="132"/>
     </w:p>
     <w:p>
       <w:r>
@@ -24011,7 +24137,7 @@
         <w:pStyle w:val="Popis"/>
         <w:jc w:val="center"/>
       </w:pPr>
-      <w:bookmarkStart w:id="132" w:name="_Ref64974644"/>
+      <w:bookmarkStart w:id="133" w:name="_Ref64974644"/>
       <w:r>
         <w:t xml:space="preserve">Obrázok </w:t>
       </w:r>
@@ -24030,7 +24156,7 @@
       <w:r>
         <w:t>ColorPicker</w:t>
       </w:r>
-      <w:bookmarkEnd w:id="132"/>
+      <w:bookmarkEnd w:id="133"/>
       <w:proofErr w:type="spellEnd"/>
     </w:p>
     <w:p>
@@ -24162,7 +24288,7 @@
         <w:pStyle w:val="Popis"/>
         <w:jc w:val="center"/>
       </w:pPr>
-      <w:bookmarkStart w:id="133" w:name="_Ref65059890"/>
+      <w:bookmarkStart w:id="134" w:name="_Ref65059890"/>
       <w:r>
         <w:t xml:space="preserve">Obrázok </w:t>
       </w:r>
@@ -24177,17 +24303,17 @@
       <w:r>
         <w:t xml:space="preserve"> Ukážka aplikácie: časovač</w:t>
       </w:r>
-      <w:bookmarkEnd w:id="133"/>
+      <w:bookmarkEnd w:id="134"/>
     </w:p>
     <w:p>
       <w:pPr>
         <w:pStyle w:val="Nadpis2"/>
       </w:pPr>
-      <w:bookmarkStart w:id="134" w:name="_Toc67738014"/>
+      <w:bookmarkStart w:id="135" w:name="_Toc67738014"/>
       <w:r>
         <w:t>Porovnanie s existujúcimi aplikáciami</w:t>
       </w:r>
-      <w:bookmarkEnd w:id="134"/>
+      <w:bookmarkEnd w:id="135"/>
     </w:p>
     <w:p>
       <w:r>
@@ -24408,12 +24534,12 @@
           <w:numId w:val="0"/>
         </w:numPr>
       </w:pPr>
-      <w:bookmarkStart w:id="135" w:name="_Toc67738015"/>
+      <w:bookmarkStart w:id="136" w:name="_Toc67738015"/>
       <w:r>
         <w:lastRenderedPageBreak/>
         <w:t>Záver</w:t>
       </w:r>
-      <w:bookmarkEnd w:id="135"/>
+      <w:bookmarkEnd w:id="136"/>
     </w:p>
     <w:p>
       <w:r>
@@ -24607,12 +24733,12 @@
         </w:numPr>
         <w:ind w:left="357" w:hanging="357"/>
       </w:pPr>
-      <w:bookmarkStart w:id="136" w:name="_Toc67738016"/>
+      <w:bookmarkStart w:id="137" w:name="_Toc67738016"/>
       <w:r>
         <w:lastRenderedPageBreak/>
         <w:t>Zoznam použitej literatúry</w:t>
       </w:r>
-      <w:bookmarkEnd w:id="136"/>
+      <w:bookmarkEnd w:id="137"/>
     </w:p>
     <w:p>
       <w:pPr>
@@ -24622,10 +24748,10 @@
           <w:numId w:val="15"/>
         </w:numPr>
       </w:pPr>
-      <w:bookmarkStart w:id="137" w:name="_Ref65067641"/>
-      <w:bookmarkStart w:id="138" w:name="OLE_LINK20"/>
-      <w:bookmarkStart w:id="139" w:name="OLE_LINK33"/>
-      <w:bookmarkStart w:id="140" w:name="_Ref67733137"/>
+      <w:bookmarkStart w:id="138" w:name="_Ref65067641"/>
+      <w:bookmarkStart w:id="139" w:name="OLE_LINK20"/>
+      <w:bookmarkStart w:id="140" w:name="OLE_LINK33"/>
+      <w:bookmarkStart w:id="141" w:name="_Ref67733137"/>
       <w:proofErr w:type="spellStart"/>
       <w:r>
         <w:t>Milijic</w:t>
@@ -24759,7 +24885,7 @@
           <w:t>e-statistics/</w:t>
         </w:r>
       </w:hyperlink>
-      <w:bookmarkEnd w:id="140"/>
+      <w:bookmarkEnd w:id="141"/>
     </w:p>
     <w:p>
       <w:pPr>
@@ -24769,7 +24895,7 @@
           <w:numId w:val="15"/>
         </w:numPr>
       </w:pPr>
-      <w:bookmarkStart w:id="141" w:name="_Ref67738044"/>
+      <w:bookmarkStart w:id="142" w:name="_Ref67738044"/>
       <w:proofErr w:type="spellStart"/>
       <w:r>
         <w:t>Sampson</w:t>
@@ -24912,7 +25038,7 @@
           <w:t>https://www.healthline.com/health/sleeping-difficulty</w:t>
         </w:r>
       </w:hyperlink>
-      <w:bookmarkEnd w:id="141"/>
+      <w:bookmarkEnd w:id="142"/>
     </w:p>
     <w:p>
       <w:pPr>
@@ -24922,7 +25048,7 @@
           <w:numId w:val="15"/>
         </w:numPr>
       </w:pPr>
-      <w:bookmarkStart w:id="142" w:name="_Ref67738168"/>
+      <w:bookmarkStart w:id="143" w:name="_Ref67738168"/>
       <w:r>
         <w:rPr>
           <w:i/>
@@ -25016,8 +25142,8 @@
       <w:r>
         <w:t xml:space="preserve"> </w:t>
       </w:r>
-      <w:bookmarkStart w:id="143" w:name="OLE_LINK38"/>
-      <w:bookmarkStart w:id="144" w:name="OLE_LINK59"/>
+      <w:bookmarkStart w:id="144" w:name="OLE_LINK38"/>
+      <w:bookmarkStart w:id="145" w:name="OLE_LINK59"/>
       <w:r>
         <w:t>[online]</w:t>
       </w:r>
@@ -25031,8 +25157,8 @@
         </w:rPr>
         <w:t xml:space="preserve"> </w:t>
       </w:r>
-      <w:bookmarkEnd w:id="143"/>
       <w:bookmarkEnd w:id="144"/>
+      <w:bookmarkEnd w:id="145"/>
       <w:r>
         <w:t xml:space="preserve">Dostupné na internete: </w:t>
       </w:r>
@@ -25044,8 +25170,8 @@
           <w:t>https://gs.statcounter.com/os-market-share/mobile/worldwide/#monthly-202001-202012-bar</w:t>
         </w:r>
       </w:hyperlink>
-      <w:bookmarkEnd w:id="137"/>
-      <w:bookmarkEnd w:id="142"/>
+      <w:bookmarkEnd w:id="138"/>
+      <w:bookmarkEnd w:id="143"/>
     </w:p>
     <w:p>
       <w:pPr>
@@ -25054,8 +25180,13 @@
           <w:ilvl w:val="0"/>
           <w:numId w:val="15"/>
         </w:numPr>
-      </w:pPr>
-      <w:bookmarkStart w:id="145" w:name="_Ref65068072"/>
+        <w:rPr>
+          <w:rStyle w:val="Hypertextovprepojenie"/>
+          <w:color w:val="auto"/>
+          <w:u w:val="none"/>
+        </w:rPr>
+      </w:pPr>
+      <w:bookmarkStart w:id="146" w:name="_Ref65068072"/>
       <w:proofErr w:type="spellStart"/>
       <w:r>
         <w:t>Bečárová</w:t>
@@ -25125,7 +25256,7 @@
           <w:t>https://freyaled.com/blog/biologicke-led-osvetlenie-s-cirkadiannou-regulaciou</w:t>
         </w:r>
       </w:hyperlink>
-      <w:bookmarkEnd w:id="145"/>
+      <w:bookmarkEnd w:id="146"/>
     </w:p>
     <w:p>
       <w:pPr>
@@ -25135,7 +25266,190 @@
           <w:numId w:val="15"/>
         </w:numPr>
       </w:pPr>
-      <w:bookmarkStart w:id="146" w:name="_Ref65068608"/>
+      <w:bookmarkStart w:id="147" w:name="_Ref67911393"/>
+      <w:proofErr w:type="spellStart"/>
+      <w:r>
+        <w:t>Heiting</w:t>
+      </w:r>
+      <w:proofErr w:type="spellEnd"/>
+      <w:r>
+        <w:t xml:space="preserve">, </w:t>
+      </w:r>
+      <w:proofErr w:type="spellStart"/>
+      <w:r>
+        <w:t>Gary</w:t>
+      </w:r>
+      <w:proofErr w:type="spellEnd"/>
+      <w:r>
+        <w:t xml:space="preserve">. </w:t>
+      </w:r>
+      <w:proofErr w:type="spellStart"/>
+      <w:r>
+        <w:rPr>
+          <w:i/>
+          <w:iCs/>
+        </w:rPr>
+        <w:t>Blue</w:t>
+      </w:r>
+      <w:proofErr w:type="spellEnd"/>
+      <w:r>
+        <w:rPr>
+          <w:i/>
+          <w:iCs/>
+        </w:rPr>
+        <w:t xml:space="preserve"> </w:t>
+      </w:r>
+      <w:proofErr w:type="spellStart"/>
+      <w:r>
+        <w:rPr>
+          <w:i/>
+          <w:iCs/>
+        </w:rPr>
+        <w:t>light</w:t>
+      </w:r>
+      <w:proofErr w:type="spellEnd"/>
+      <w:r>
+        <w:rPr>
+          <w:i/>
+          <w:iCs/>
+        </w:rPr>
+        <w:t xml:space="preserve"> </w:t>
+      </w:r>
+      <w:proofErr w:type="spellStart"/>
+      <w:r>
+        <w:rPr>
+          <w:i/>
+          <w:iCs/>
+        </w:rPr>
+        <w:t>facts</w:t>
+      </w:r>
+      <w:proofErr w:type="spellEnd"/>
+      <w:r>
+        <w:rPr>
+          <w:i/>
+          <w:iCs/>
+        </w:rPr>
+        <w:t xml:space="preserve">: </w:t>
+      </w:r>
+      <w:proofErr w:type="spellStart"/>
+      <w:r>
+        <w:rPr>
+          <w:i/>
+          <w:iCs/>
+        </w:rPr>
+        <w:t>How</w:t>
+      </w:r>
+      <w:proofErr w:type="spellEnd"/>
+      <w:r>
+        <w:rPr>
+          <w:i/>
+          <w:iCs/>
+        </w:rPr>
+        <w:t xml:space="preserve"> </w:t>
+      </w:r>
+      <w:proofErr w:type="spellStart"/>
+      <w:r>
+        <w:rPr>
+          <w:i/>
+          <w:iCs/>
+        </w:rPr>
+        <w:t>blue</w:t>
+      </w:r>
+      <w:proofErr w:type="spellEnd"/>
+      <w:r>
+        <w:rPr>
+          <w:i/>
+          <w:iCs/>
+        </w:rPr>
+        <w:t xml:space="preserve"> </w:t>
+      </w:r>
+      <w:proofErr w:type="spellStart"/>
+      <w:r>
+        <w:rPr>
+          <w:i/>
+          <w:iCs/>
+        </w:rPr>
+        <w:t>light</w:t>
+      </w:r>
+      <w:proofErr w:type="spellEnd"/>
+      <w:r>
+        <w:rPr>
+          <w:i/>
+          <w:iCs/>
+        </w:rPr>
+        <w:t xml:space="preserve"> </w:t>
+      </w:r>
+      <w:proofErr w:type="spellStart"/>
+      <w:r>
+        <w:rPr>
+          <w:i/>
+          <w:iCs/>
+        </w:rPr>
+        <w:t>affects</w:t>
+      </w:r>
+      <w:proofErr w:type="spellEnd"/>
+      <w:r>
+        <w:rPr>
+          <w:i/>
+          <w:iCs/>
+        </w:rPr>
+        <w:t xml:space="preserve"> </w:t>
+      </w:r>
+      <w:proofErr w:type="spellStart"/>
+      <w:r>
+        <w:rPr>
+          <w:i/>
+          <w:iCs/>
+        </w:rPr>
+        <w:t>your</w:t>
+      </w:r>
+      <w:proofErr w:type="spellEnd"/>
+      <w:r>
+        <w:rPr>
+          <w:i/>
+          <w:iCs/>
+        </w:rPr>
+        <w:t xml:space="preserve"> </w:t>
+      </w:r>
+      <w:proofErr w:type="spellStart"/>
+      <w:r>
+        <w:rPr>
+          <w:i/>
+          <w:iCs/>
+        </w:rPr>
+        <w:t>eyes</w:t>
+      </w:r>
+      <w:proofErr w:type="spellEnd"/>
+      <w:r>
+        <w:rPr>
+          <w:i/>
+          <w:iCs/>
+        </w:rPr>
+        <w:t>.</w:t>
+      </w:r>
+      <w:r>
+        <w:t xml:space="preserve"> [online] (Január 2021). Dostupné na internete: </w:t>
+      </w:r>
+      <w:hyperlink r:id="rId41" w:history="1">
+        <w:r>
+          <w:rPr>
+            <w:rStyle w:val="Hypertextovprepojenie"/>
+          </w:rPr>
+          <w:t>https://www.allaboutvision.com/cvs/blue-light.htm</w:t>
+        </w:r>
+      </w:hyperlink>
+      <w:bookmarkStart w:id="148" w:name="_Ref65068608"/>
+      <w:bookmarkEnd w:id="147"/>
+    </w:p>
+    <w:p>
+      <w:pPr>
+        <w:pStyle w:val="Odsekzoznamu"/>
+        <w:numPr>
+          <w:ilvl w:val="0"/>
+          <w:numId w:val="15"/>
+        </w:numPr>
+      </w:pPr>
+      <w:bookmarkStart w:id="149" w:name="_Ref67911459"/>
       <w:r>
         <w:rPr>
           <w:noProof/>
@@ -25174,7 +25488,7 @@
         </w:rPr>
         <w:t xml:space="preserve"> [online] (11.01.2018). Dostupné na internete: </w:t>
       </w:r>
-      <w:hyperlink r:id="rId41" w:history="1">
+      <w:hyperlink r:id="rId42" w:history="1">
         <w:r>
           <w:rPr>
             <w:rStyle w:val="Hypertextovprepojenie"/>
@@ -25183,7 +25497,8 @@
           <w:t>https://www.asb.sk/stavebnictvo/technicke-zariadenia-budov/osvetlenie-a-elektroinstalacie/svetlo-v-budovach-a-jeho-nevizualne-vnimanie</w:t>
         </w:r>
       </w:hyperlink>
-      <w:bookmarkEnd w:id="146"/>
+      <w:bookmarkEnd w:id="148"/>
+      <w:bookmarkEnd w:id="149"/>
     </w:p>
     <w:p>
       <w:pPr>
@@ -25193,17 +25508,17 @@
           <w:numId w:val="15"/>
         </w:numPr>
       </w:pPr>
-      <w:bookmarkStart w:id="147" w:name="OLE_LINK76"/>
-      <w:bookmarkStart w:id="148" w:name="OLE_LINK77"/>
-      <w:bookmarkStart w:id="149" w:name="_Ref65068641"/>
+      <w:bookmarkStart w:id="150" w:name="OLE_LINK76"/>
+      <w:bookmarkStart w:id="151" w:name="OLE_LINK77"/>
+      <w:bookmarkStart w:id="152" w:name="_Ref65068641"/>
       <w:r>
         <w:rPr>
           <w:noProof/>
         </w:rPr>
         <w:t>Chochlíková</w:t>
       </w:r>
-      <w:bookmarkEnd w:id="147"/>
-      <w:bookmarkEnd w:id="148"/>
+      <w:bookmarkEnd w:id="150"/>
+      <w:bookmarkEnd w:id="151"/>
       <w:r>
         <w:rPr>
           <w:noProof/>
@@ -25224,7 +25539,7 @@
         </w:rPr>
         <w:t xml:space="preserve"> [online] (16.05.2014) Dostupné na internete: </w:t>
       </w:r>
-      <w:hyperlink r:id="rId42" w:history="1">
+      <w:hyperlink r:id="rId43" w:history="1">
         <w:r>
           <w:rPr>
             <w:rStyle w:val="Hypertextovprepojenie"/>
@@ -25233,7 +25548,7 @@
           <w:t>https://freyaled.com/blog/vplyv-osvetlenia-na-fungovanie-biologickych-hodin</w:t>
         </w:r>
       </w:hyperlink>
-      <w:bookmarkEnd w:id="149"/>
+      <w:bookmarkEnd w:id="152"/>
     </w:p>
     <w:p>
       <w:pPr>
@@ -25243,7 +25558,7 @@
           <w:numId w:val="15"/>
         </w:numPr>
       </w:pPr>
-      <w:bookmarkStart w:id="150" w:name="_Ref65069352"/>
+      <w:bookmarkStart w:id="153" w:name="_Ref65069352"/>
       <w:r>
         <w:rPr>
           <w:noProof/>
@@ -25263,8 +25578,8 @@
       <w:r>
         <w:t xml:space="preserve">[online] (02.02.2014). Dostupné na internete: </w:t>
       </w:r>
-      <w:bookmarkStart w:id="151" w:name="OLE_LINK74"/>
-      <w:bookmarkStart w:id="152" w:name="OLE_LINK75"/>
+      <w:bookmarkStart w:id="154" w:name="OLE_LINK74"/>
+      <w:bookmarkStart w:id="155" w:name="OLE_LINK75"/>
       <w:r>
         <w:rPr>
           <w:noProof/>
@@ -25301,9 +25616,9 @@
         </w:rPr>
         <w:fldChar w:fldCharType="end"/>
       </w:r>
-      <w:bookmarkEnd w:id="150"/>
-      <w:bookmarkEnd w:id="151"/>
-      <w:bookmarkEnd w:id="152"/>
+      <w:bookmarkEnd w:id="153"/>
+      <w:bookmarkEnd w:id="154"/>
+      <w:bookmarkEnd w:id="155"/>
     </w:p>
     <w:p>
       <w:pPr>
@@ -25313,7 +25628,7 @@
           <w:numId w:val="15"/>
         </w:numPr>
       </w:pPr>
-      <w:bookmarkStart w:id="153" w:name="_Ref65069573"/>
+      <w:bookmarkStart w:id="156" w:name="_Ref65069573"/>
       <w:proofErr w:type="spellStart"/>
       <w:r>
         <w:t>Capretto</w:t>
@@ -25344,7 +25659,7 @@
         </w:rPr>
         <w:t xml:space="preserve">. [online] (12.11.2014). Dostupné na internete: </w:t>
       </w:r>
-      <w:hyperlink r:id="rId43" w:history="1">
+      <w:hyperlink r:id="rId44" w:history="1">
         <w:r>
           <w:rPr>
             <w:rStyle w:val="Hypertextovprepojenie"/>
@@ -25353,7 +25668,7 @@
           <w:t>https://www.huffpost.com/entry/nightlight-color-better-sleep_n_6142098?guccounter=1</w:t>
         </w:r>
       </w:hyperlink>
-      <w:bookmarkEnd w:id="153"/>
+      <w:bookmarkEnd w:id="156"/>
     </w:p>
     <w:p>
       <w:pPr>
@@ -25363,7 +25678,7 @@
           <w:numId w:val="15"/>
         </w:numPr>
       </w:pPr>
-      <w:bookmarkStart w:id="154" w:name="_Ref65069904"/>
+      <w:bookmarkStart w:id="157" w:name="_Ref65069904"/>
       <w:proofErr w:type="spellStart"/>
       <w:r>
         <w:t>Gu</w:t>
@@ -25394,7 +25709,7 @@
         </w:rPr>
         <w:t xml:space="preserve">. [online] (17.09.2019). Dostupné na internete: </w:t>
       </w:r>
-      <w:hyperlink r:id="rId44" w:history="1">
+      <w:hyperlink r:id="rId45" w:history="1">
         <w:r>
           <w:rPr>
             <w:rStyle w:val="Hypertextovprepojenie"/>
@@ -25403,7 +25718,7 @@
           <w:t>https://newzoo.com/insights/articles/newzoos-global-mobile-market-report-insights-into-the-worlds-3-2-billion-smartphone-users-the-devices-they-use-the-mobile-games-they-play/</w:t>
         </w:r>
       </w:hyperlink>
-      <w:bookmarkEnd w:id="154"/>
+      <w:bookmarkEnd w:id="157"/>
     </w:p>
     <w:p>
       <w:pPr>
@@ -25413,13 +25728,14 @@
           <w:numId w:val="15"/>
         </w:numPr>
       </w:pPr>
-      <w:bookmarkStart w:id="155" w:name="_Ref65070037"/>
+      <w:bookmarkStart w:id="158" w:name="_Ref65070037"/>
       <w:proofErr w:type="spellStart"/>
       <w:r>
         <w:rPr>
           <w:i/>
           <w:iCs/>
         </w:rPr>
+        <w:lastRenderedPageBreak/>
         <w:t>Current</w:t>
       </w:r>
       <w:proofErr w:type="spellEnd"/>
@@ -25465,7 +25781,7 @@
       <w:r>
         <w:t xml:space="preserve"> [online]. Dostupné na internete: </w:t>
       </w:r>
-      <w:hyperlink r:id="rId45" w:history="1">
+      <w:hyperlink r:id="rId46" w:history="1">
         <w:r>
           <w:rPr>
             <w:rStyle w:val="Hypertextovprepojenie"/>
@@ -25473,7 +25789,7 @@
           <w:t>https://www.worldometers.info/world-population/</w:t>
         </w:r>
       </w:hyperlink>
-      <w:bookmarkEnd w:id="155"/>
+      <w:bookmarkEnd w:id="158"/>
     </w:p>
     <w:p>
       <w:pPr>
@@ -25483,20 +25799,19 @@
           <w:numId w:val="15"/>
         </w:numPr>
       </w:pPr>
-      <w:bookmarkStart w:id="156" w:name="OLE_LINK88"/>
-      <w:bookmarkStart w:id="157" w:name="OLE_LINK89"/>
-      <w:bookmarkStart w:id="158" w:name="_Ref65070191"/>
+      <w:bookmarkStart w:id="159" w:name="OLE_LINK88"/>
+      <w:bookmarkStart w:id="160" w:name="OLE_LINK89"/>
+      <w:bookmarkStart w:id="161" w:name="_Ref65070191"/>
       <w:r>
         <w:rPr>
           <w:i/>
           <w:iCs/>
           <w:noProof/>
         </w:rPr>
-        <w:lastRenderedPageBreak/>
         <w:t xml:space="preserve">28 Mobile </w:t>
       </w:r>
-      <w:bookmarkEnd w:id="156"/>
-      <w:bookmarkEnd w:id="157"/>
+      <w:bookmarkEnd w:id="159"/>
+      <w:bookmarkEnd w:id="160"/>
       <w:r>
         <w:rPr>
           <w:i/>
@@ -25511,7 +25826,7 @@
         </w:rPr>
         <w:t xml:space="preserve">. [online] (2020). Dostupné na internete: </w:t>
       </w:r>
-      <w:hyperlink r:id="rId46" w:history="1">
+      <w:hyperlink r:id="rId47" w:history="1">
         <w:r>
           <w:rPr>
             <w:rStyle w:val="Hypertextovprepojenie"/>
@@ -25520,7 +25835,7 @@
           <w:t>https://mindsea.com/app-stats/</w:t>
         </w:r>
       </w:hyperlink>
-      <w:bookmarkEnd w:id="158"/>
+      <w:bookmarkEnd w:id="161"/>
     </w:p>
     <w:p>
       <w:pPr>
@@ -25530,7 +25845,7 @@
           <w:numId w:val="15"/>
         </w:numPr>
       </w:pPr>
-      <w:bookmarkStart w:id="159" w:name="_Ref65148178"/>
+      <w:bookmarkStart w:id="162" w:name="_Ref65148178"/>
       <w:r>
         <w:rPr>
           <w:i/>
@@ -25545,7 +25860,7 @@
         </w:rPr>
         <w:t xml:space="preserve">. [online] (11.04.2017). Dostupné na internete: </w:t>
       </w:r>
-      <w:hyperlink r:id="rId47" w:history="1">
+      <w:hyperlink r:id="rId48" w:history="1">
         <w:r>
           <w:rPr>
             <w:rStyle w:val="Hypertextovprepojenie"/>
@@ -25554,7 +25869,7 @@
           <w:t>https://www.emarketer.com/Article/eMarketer-Unveils-New-Estimates-Mobile-App-Usage/1015611</w:t>
         </w:r>
       </w:hyperlink>
-      <w:bookmarkEnd w:id="159"/>
+      <w:bookmarkEnd w:id="162"/>
     </w:p>
     <w:p>
       <w:pPr>
@@ -25564,7 +25879,7 @@
           <w:numId w:val="15"/>
         </w:numPr>
       </w:pPr>
-      <w:bookmarkStart w:id="160" w:name="_Ref65070411"/>
+      <w:bookmarkStart w:id="163" w:name="_Ref65070411"/>
       <w:r>
         <w:rPr>
           <w:noProof/>
@@ -25591,7 +25906,7 @@
         </w:rPr>
         <w:t xml:space="preserve"> (10.08.2019). Dostupné na internete: </w:t>
       </w:r>
-      <w:hyperlink r:id="rId48" w:history="1">
+      <w:hyperlink r:id="rId49" w:history="1">
         <w:r>
           <w:rPr>
             <w:rStyle w:val="Hypertextovprepojenie"/>
@@ -25600,7 +25915,7 @@
           <w:t>https://www.androidauthority.com/develop-android-apps-languages-learn-391008/</w:t>
         </w:r>
       </w:hyperlink>
-      <w:bookmarkEnd w:id="160"/>
+      <w:bookmarkEnd w:id="163"/>
     </w:p>
     <w:p>
       <w:pPr>
@@ -25610,7 +25925,7 @@
           <w:numId w:val="15"/>
         </w:numPr>
       </w:pPr>
-      <w:bookmarkStart w:id="161" w:name="_Ref65070814"/>
+      <w:bookmarkStart w:id="164" w:name="_Ref65070814"/>
       <w:proofErr w:type="spellStart"/>
       <w:r>
         <w:t>Scully</w:t>
@@ -25641,7 +25956,7 @@
         </w:rPr>
         <w:t xml:space="preserve">. [online] (12.07.2020). Dostupné na internete: </w:t>
       </w:r>
-      <w:hyperlink r:id="rId49" w:history="1">
+      <w:hyperlink r:id="rId50" w:history="1">
         <w:r>
           <w:rPr>
             <w:rStyle w:val="Hypertextovprepojenie"/>
@@ -25650,7 +25965,7 @@
           <w:t>https://careerkarma.com/blog/programming-languages-android/</w:t>
         </w:r>
       </w:hyperlink>
-      <w:bookmarkEnd w:id="161"/>
+      <w:bookmarkEnd w:id="164"/>
     </w:p>
     <w:p>
       <w:pPr>
@@ -25660,7 +25975,7 @@
           <w:numId w:val="15"/>
         </w:numPr>
       </w:pPr>
-      <w:bookmarkStart w:id="162" w:name="_Ref65142537"/>
+      <w:bookmarkStart w:id="165" w:name="_Ref65142537"/>
       <w:r>
         <w:rPr>
           <w:i/>
@@ -25681,7 +25996,7 @@
         </w:rPr>
         <w:t xml:space="preserve">. Dostupné na internete: </w:t>
       </w:r>
-      <w:hyperlink r:id="rId50" w:history="1">
+      <w:hyperlink r:id="rId51" w:history="1">
         <w:r>
           <w:rPr>
             <w:rStyle w:val="Hypertextovprepojenie"/>
@@ -25690,7 +26005,7 @@
           <w:t>https://www.appypie.com/faqs/how-much-does-a-googleapple-developer-account-cost</w:t>
         </w:r>
       </w:hyperlink>
-      <w:bookmarkEnd w:id="162"/>
+      <w:bookmarkEnd w:id="165"/>
     </w:p>
     <w:p>
       <w:pPr>
@@ -25700,7 +26015,7 @@
           <w:numId w:val="15"/>
         </w:numPr>
       </w:pPr>
-      <w:bookmarkStart w:id="163" w:name="_Ref65143243"/>
+      <w:bookmarkStart w:id="166" w:name="_Ref65143243"/>
       <w:r>
         <w:t xml:space="preserve">Royal, </w:t>
       </w:r>
@@ -25726,7 +26041,7 @@
         </w:rPr>
         <w:t xml:space="preserve">. [online] (13.01.2017). Dostupné na internete: </w:t>
       </w:r>
-      <w:hyperlink r:id="rId51" w:history="1">
+      <w:hyperlink r:id="rId52" w:history="1">
         <w:r>
           <w:rPr>
             <w:rStyle w:val="Hypertextovprepojenie"/>
@@ -25735,7 +26050,7 @@
           <w:t>https://lowendmac.com/2017/iphone-os-1-the-beginning-of-an-era/</w:t>
         </w:r>
       </w:hyperlink>
-      <w:bookmarkEnd w:id="163"/>
+      <w:bookmarkEnd w:id="166"/>
     </w:p>
     <w:p>
       <w:pPr>
@@ -25745,7 +26060,7 @@
           <w:numId w:val="15"/>
         </w:numPr>
       </w:pPr>
-      <w:bookmarkStart w:id="164" w:name="_Ref65143281"/>
+      <w:bookmarkStart w:id="167" w:name="_Ref65143281"/>
       <w:r>
         <w:rPr>
           <w:noProof/>
@@ -25766,7 +26081,7 @@
         </w:rPr>
         <w:t xml:space="preserve"> [online] (22.04. 2017). Dostupné na internete: </w:t>
       </w:r>
-      <w:hyperlink r:id="rId52" w:history="1">
+      <w:hyperlink r:id="rId53" w:history="1">
         <w:r>
           <w:rPr>
             <w:rStyle w:val="Hypertextovprepojenie"/>
@@ -25775,7 +26090,7 @@
           <w:t>https://www.technobuffalo.com/revisiting-apples-iphone-os-1-ten-years-later</w:t>
         </w:r>
       </w:hyperlink>
-      <w:bookmarkEnd w:id="164"/>
+      <w:bookmarkEnd w:id="167"/>
     </w:p>
     <w:p>
       <w:pPr>
@@ -25785,7 +26100,7 @@
           <w:numId w:val="15"/>
         </w:numPr>
       </w:pPr>
-      <w:bookmarkStart w:id="165" w:name="_Ref65143314"/>
+      <w:bookmarkStart w:id="168" w:name="_Ref65143314"/>
       <w:r>
         <w:rPr>
           <w:noProof/>
@@ -25806,7 +26121,7 @@
         </w:rPr>
         <w:t xml:space="preserve"> [online] (18.09.2020). Dostupné na internete: </w:t>
       </w:r>
-      <w:hyperlink r:id="rId53" w:history="1">
+      <w:hyperlink r:id="rId54" w:history="1">
         <w:r>
           <w:rPr>
             <w:rStyle w:val="Hypertextovprepojenie"/>
@@ -25815,7 +26130,7 @@
           <w:t>https://www.lifewire.com/ios-versions-4147730</w:t>
         </w:r>
       </w:hyperlink>
-      <w:bookmarkEnd w:id="165"/>
+      <w:bookmarkEnd w:id="168"/>
     </w:p>
     <w:p>
       <w:pPr>
@@ -25825,7 +26140,7 @@
           <w:numId w:val="15"/>
         </w:numPr>
       </w:pPr>
-      <w:bookmarkStart w:id="166" w:name="_Ref65143569"/>
+      <w:bookmarkStart w:id="169" w:name="_Ref65143569"/>
       <w:proofErr w:type="spellStart"/>
       <w:r>
         <w:t>Illéš</w:t>
@@ -25853,7 +26168,7 @@
       <w:r>
         <w:t xml:space="preserve">[online] (17.09.2020). Dostupné na internete: </w:t>
       </w:r>
-      <w:hyperlink r:id="rId54" w:history="1">
+      <w:hyperlink r:id="rId55" w:history="1">
         <w:r>
           <w:rPr>
             <w:rStyle w:val="Hypertextovprepojenie"/>
@@ -25861,7 +26176,7 @@
           <w:t>https://touchit.sk/ios-14-oficialne-kompletny-vypis-noviniek-a-inovacii/309086</w:t>
         </w:r>
       </w:hyperlink>
-      <w:bookmarkEnd w:id="166"/>
+      <w:bookmarkEnd w:id="169"/>
     </w:p>
     <w:p>
       <w:pPr>
@@ -25871,7 +26186,7 @@
           <w:numId w:val="15"/>
         </w:numPr>
       </w:pPr>
-      <w:bookmarkStart w:id="167" w:name="_Ref65144948"/>
+      <w:bookmarkStart w:id="170" w:name="_Ref65144948"/>
       <w:r>
         <w:rPr>
           <w:noProof/>
@@ -25895,7 +26210,7 @@
       <w:r>
         <w:t>72-73.</w:t>
       </w:r>
-      <w:bookmarkEnd w:id="167"/>
+      <w:bookmarkEnd w:id="170"/>
     </w:p>
     <w:p>
       <w:pPr>
@@ -25905,7 +26220,7 @@
           <w:numId w:val="15"/>
         </w:numPr>
       </w:pPr>
-      <w:bookmarkStart w:id="168" w:name="_Ref65144968"/>
+      <w:bookmarkStart w:id="171" w:name="_Ref65144968"/>
       <w:proofErr w:type="spellStart"/>
       <w:r>
         <w:t>Biggs</w:t>
@@ -25936,7 +26251,7 @@
         </w:rPr>
         <w:t xml:space="preserve">. [online] (24.07.2020). Dostupné na internete: </w:t>
       </w:r>
-      <w:hyperlink r:id="rId55" w:history="1">
+      <w:hyperlink r:id="rId56" w:history="1">
         <w:r>
           <w:rPr>
             <w:rStyle w:val="Hypertextovprepojenie"/>
@@ -25945,7 +26260,7 @@
           <w:t>https://www.meldium.com/top-7-programming-languages-for-iphone-app-development/</w:t>
         </w:r>
       </w:hyperlink>
-      <w:bookmarkEnd w:id="168"/>
+      <w:bookmarkEnd w:id="171"/>
     </w:p>
     <w:p>
       <w:pPr>
@@ -25955,13 +26270,14 @@
           <w:numId w:val="15"/>
         </w:numPr>
       </w:pPr>
-      <w:bookmarkStart w:id="169" w:name="_Ref65145430"/>
+      <w:bookmarkStart w:id="172" w:name="_Ref65145430"/>
       <w:proofErr w:type="spellStart"/>
       <w:r>
         <w:rPr>
           <w:i/>
           <w:iCs/>
         </w:rPr>
+        <w:lastRenderedPageBreak/>
         <w:t>Introducing</w:t>
       </w:r>
       <w:proofErr w:type="spellEnd"/>
@@ -25991,7 +26307,7 @@
       <w:r>
         <w:t xml:space="preserve"> [online]. Dostupné na internete: </w:t>
       </w:r>
-      <w:hyperlink r:id="rId56" w:history="1">
+      <w:hyperlink r:id="rId57" w:history="1">
         <w:r>
           <w:rPr>
             <w:rStyle w:val="Hypertextovprepojenie"/>
@@ -25999,7 +26315,7 @@
           <w:t>https://developer.apple.com/xcode/</w:t>
         </w:r>
       </w:hyperlink>
-      <w:bookmarkEnd w:id="169"/>
+      <w:bookmarkEnd w:id="172"/>
     </w:p>
     <w:p>
       <w:pPr>
@@ -26009,7 +26325,7 @@
           <w:numId w:val="15"/>
         </w:numPr>
       </w:pPr>
-      <w:bookmarkStart w:id="170" w:name="_Ref65145447"/>
+      <w:bookmarkStart w:id="173" w:name="_Ref65145447"/>
       <w:proofErr w:type="spellStart"/>
       <w:r>
         <w:rPr>
@@ -26029,7 +26345,7 @@
       <w:r>
         <w:t xml:space="preserve"> [online]. Dostupné na internete: </w:t>
       </w:r>
-      <w:hyperlink r:id="rId57" w:history="1">
+      <w:hyperlink r:id="rId58" w:history="1">
         <w:r>
           <w:rPr>
             <w:rStyle w:val="Hypertextovprepojenie"/>
@@ -26037,7 +26353,7 @@
           <w:t>https://coderunnerapp.com/</w:t>
         </w:r>
       </w:hyperlink>
-      <w:bookmarkEnd w:id="170"/>
+      <w:bookmarkEnd w:id="173"/>
     </w:p>
     <w:p>
       <w:pPr>
@@ -26047,14 +26363,13 @@
           <w:numId w:val="15"/>
         </w:numPr>
       </w:pPr>
-      <w:bookmarkStart w:id="171" w:name="_Ref65145460"/>
+      <w:bookmarkStart w:id="174" w:name="_Ref65145460"/>
       <w:proofErr w:type="spellStart"/>
       <w:r>
         <w:rPr>
           <w:i/>
           <w:iCs/>
         </w:rPr>
-        <w:lastRenderedPageBreak/>
         <w:t>AppCode</w:t>
       </w:r>
       <w:proofErr w:type="spellEnd"/>
@@ -26068,7 +26383,7 @@
       <w:r>
         <w:t xml:space="preserve"> [online]. Dostupné na internete: </w:t>
       </w:r>
-      <w:hyperlink r:id="rId58" w:history="1">
+      <w:hyperlink r:id="rId59" w:history="1">
         <w:r>
           <w:rPr>
             <w:rStyle w:val="Hypertextovprepojenie"/>
@@ -26076,7 +26391,7 @@
           <w:t>https://www.jetbrains.com/objc/</w:t>
         </w:r>
       </w:hyperlink>
-      <w:bookmarkEnd w:id="171"/>
+      <w:bookmarkEnd w:id="174"/>
     </w:p>
     <w:p>
       <w:pPr>
@@ -26086,7 +26401,7 @@
           <w:numId w:val="15"/>
         </w:numPr>
       </w:pPr>
-      <w:bookmarkStart w:id="172" w:name="_Ref65145598"/>
+      <w:bookmarkStart w:id="175" w:name="_Ref65145598"/>
       <w:proofErr w:type="spellStart"/>
       <w:r>
         <w:rPr>
@@ -26122,7 +26437,7 @@
       <w:r>
         <w:t xml:space="preserve"> [online]. Dostupné na internete: </w:t>
       </w:r>
-      <w:hyperlink r:id="rId59" w:history="1">
+      <w:hyperlink r:id="rId60" w:history="1">
         <w:r>
           <w:rPr>
             <w:rStyle w:val="Hypertextovprepojenie"/>
@@ -26130,7 +26445,7 @@
           <w:t>https://developer.apple.com/programs/whats-included/</w:t>
         </w:r>
       </w:hyperlink>
-      <w:bookmarkEnd w:id="172"/>
+      <w:bookmarkEnd w:id="175"/>
     </w:p>
     <w:p>
       <w:pPr>
@@ -26140,7 +26455,7 @@
           <w:numId w:val="15"/>
         </w:numPr>
       </w:pPr>
-      <w:bookmarkStart w:id="173" w:name="_Ref65145637"/>
+      <w:bookmarkStart w:id="176" w:name="_Ref65145637"/>
       <w:proofErr w:type="spellStart"/>
       <w:r>
         <w:t>Bohon</w:t>
@@ -26171,7 +26486,7 @@
         </w:rPr>
         <w:t xml:space="preserve">. [online] (25.09.2020). Dostupné na internete: </w:t>
       </w:r>
-      <w:hyperlink r:id="rId60" w:history="1">
+      <w:hyperlink r:id="rId61" w:history="1">
         <w:r>
           <w:rPr>
             <w:rStyle w:val="Hypertextovprepojenie"/>
@@ -26180,7 +26495,7 @@
           <w:t>https://www.techrepublic.com/article/apples-swift-programming-language-the-smart-persons-guide/</w:t>
         </w:r>
       </w:hyperlink>
-      <w:bookmarkEnd w:id="173"/>
+      <w:bookmarkEnd w:id="176"/>
     </w:p>
     <w:p>
       <w:pPr>
@@ -26190,7 +26505,7 @@
           <w:numId w:val="15"/>
         </w:numPr>
       </w:pPr>
-      <w:bookmarkStart w:id="174" w:name="_Ref65145678"/>
+      <w:bookmarkStart w:id="177" w:name="_Ref65145678"/>
       <w:proofErr w:type="spellStart"/>
       <w:r>
         <w:rPr>
@@ -26210,7 +26525,7 @@
       <w:r>
         <w:t xml:space="preserve">. [online]. Dostupné na internete: </w:t>
       </w:r>
-      <w:hyperlink r:id="rId61" w:history="1">
+      <w:hyperlink r:id="rId62" w:history="1">
         <w:r>
           <w:rPr>
             <w:rStyle w:val="Hypertextovprepojenie"/>
@@ -26218,7 +26533,7 @@
           <w:t>https://swift.org/</w:t>
         </w:r>
       </w:hyperlink>
-      <w:bookmarkEnd w:id="174"/>
+      <w:bookmarkEnd w:id="177"/>
     </w:p>
     <w:p>
       <w:pPr>
@@ -26228,7 +26543,7 @@
           <w:numId w:val="15"/>
         </w:numPr>
       </w:pPr>
-      <w:bookmarkStart w:id="175" w:name="_Ref65145803"/>
+      <w:bookmarkStart w:id="178" w:name="_Ref65145803"/>
       <w:proofErr w:type="spellStart"/>
       <w:r>
         <w:rPr>
@@ -26248,7 +26563,7 @@
       <w:r>
         <w:t xml:space="preserve">[online]. Dostupné na internete: </w:t>
       </w:r>
-      <w:hyperlink r:id="rId62" w:history="1">
+      <w:hyperlink r:id="rId63" w:history="1">
         <w:r>
           <w:rPr>
             <w:rStyle w:val="Hypertextovprepojenie"/>
@@ -26256,7 +26571,7 @@
           <w:t>https://developer.apple.com/swift/</w:t>
         </w:r>
       </w:hyperlink>
-      <w:bookmarkEnd w:id="175"/>
+      <w:bookmarkEnd w:id="178"/>
     </w:p>
     <w:p>
       <w:pPr>
@@ -26266,7 +26581,7 @@
           <w:numId w:val="15"/>
         </w:numPr>
       </w:pPr>
-      <w:bookmarkStart w:id="176" w:name="_Ref65146147"/>
+      <w:bookmarkStart w:id="179" w:name="_Ref65146147"/>
       <w:r>
         <w:rPr>
           <w:i/>
@@ -26309,7 +26624,7 @@
       <w:r>
         <w:t xml:space="preserve"> [online]. Dostupné na internete: </w:t>
       </w:r>
-      <w:hyperlink r:id="rId63" w:history="1">
+      <w:hyperlink r:id="rId64" w:history="1">
         <w:r>
           <w:rPr>
             <w:rStyle w:val="Hypertextovprepojenie"/>
@@ -26317,7 +26632,7 @@
           <w:t>https://insights.stackoverflow.com/survey/2015?_ga=2.249939777.638892807.1612531393-661867365.1612531393</w:t>
         </w:r>
       </w:hyperlink>
-      <w:bookmarkEnd w:id="176"/>
+      <w:bookmarkEnd w:id="179"/>
     </w:p>
     <w:p>
       <w:pPr>
@@ -26327,8 +26642,8 @@
           <w:numId w:val="15"/>
         </w:numPr>
       </w:pPr>
-      <w:bookmarkStart w:id="177" w:name="_Ref65146173"/>
-      <w:bookmarkStart w:id="178" w:name="_Ref65146411"/>
+      <w:bookmarkStart w:id="180" w:name="_Ref65146173"/>
+      <w:bookmarkStart w:id="181" w:name="_Ref65146411"/>
       <w:r>
         <w:rPr>
           <w:i/>
@@ -26371,7 +26686,7 @@
       <w:r>
         <w:t xml:space="preserve"> [online]. Dostupné na internete: </w:t>
       </w:r>
-      <w:bookmarkEnd w:id="177"/>
+      <w:bookmarkEnd w:id="180"/>
       <w:r>
         <w:fldChar w:fldCharType="begin"/>
       </w:r>
@@ -26396,7 +26711,7 @@
       <w:r>
         <w:fldChar w:fldCharType="end"/>
       </w:r>
-      <w:bookmarkEnd w:id="178"/>
+      <w:bookmarkEnd w:id="181"/>
     </w:p>
     <w:p>
       <w:pPr>
@@ -26406,7 +26721,7 @@
           <w:numId w:val="15"/>
         </w:numPr>
       </w:pPr>
-      <w:bookmarkStart w:id="179" w:name="_Ref65147742"/>
+      <w:bookmarkStart w:id="182" w:name="_Ref65147742"/>
       <w:proofErr w:type="spellStart"/>
       <w:r>
         <w:rPr>
@@ -26426,7 +26741,7 @@
       <w:r>
         <w:t xml:space="preserve">. [online]. (08.06.2015). Dostupné na internete: </w:t>
       </w:r>
-      <w:hyperlink r:id="rId64" w:history="1">
+      <w:hyperlink r:id="rId65" w:history="1">
         <w:r>
           <w:rPr>
             <w:rStyle w:val="Hypertextovprepojenie"/>
@@ -26434,7 +26749,7 @@
           <w:t>https://developer.apple.com/swift/blog/?id=29</w:t>
         </w:r>
       </w:hyperlink>
-      <w:bookmarkEnd w:id="179"/>
+      <w:bookmarkEnd w:id="182"/>
     </w:p>
     <w:p>
       <w:pPr>
@@ -26444,7 +26759,7 @@
           <w:numId w:val="15"/>
         </w:numPr>
       </w:pPr>
-      <w:bookmarkStart w:id="180" w:name="_Ref65147076"/>
+      <w:bookmarkStart w:id="183" w:name="_Ref65147076"/>
       <w:proofErr w:type="spellStart"/>
       <w:r>
         <w:t>Kremenek</w:t>
@@ -26496,7 +26811,7 @@
       <w:r>
         <w:t xml:space="preserve">[online]. (25.03.2019). Dostupné na internete: </w:t>
       </w:r>
-      <w:hyperlink r:id="rId65" w:history="1">
+      <w:hyperlink r:id="rId66" w:history="1">
         <w:r>
           <w:rPr>
             <w:rStyle w:val="Hypertextovprepojenie"/>
@@ -26504,7 +26819,7 @@
           <w:t>https://swift.org/blog/swift-5-released/</w:t>
         </w:r>
       </w:hyperlink>
-      <w:bookmarkEnd w:id="180"/>
+      <w:bookmarkEnd w:id="183"/>
     </w:p>
     <w:p>
       <w:pPr>
@@ -26514,7 +26829,7 @@
           <w:numId w:val="15"/>
         </w:numPr>
       </w:pPr>
-      <w:bookmarkStart w:id="181" w:name="_Ref65147854"/>
+      <w:bookmarkStart w:id="184" w:name="_Ref65147854"/>
       <w:proofErr w:type="spellStart"/>
       <w:r>
         <w:rPr>
@@ -26550,7 +26865,7 @@
       <w:r>
         <w:t xml:space="preserve"> [online]. Dostupné na internete: </w:t>
       </w:r>
-      <w:hyperlink r:id="rId66" w:history="1">
+      <w:hyperlink r:id="rId67" w:history="1">
         <w:r>
           <w:rPr>
             <w:rStyle w:val="Hypertextovprepojenie"/>
@@ -26558,7 +26873,7 @@
           <w:t>https://xcodereleases.com/</w:t>
         </w:r>
       </w:hyperlink>
-      <w:bookmarkEnd w:id="181"/>
+      <w:bookmarkEnd w:id="184"/>
     </w:p>
     <w:p>
       <w:pPr>
@@ -26568,7 +26883,7 @@
           <w:numId w:val="15"/>
         </w:numPr>
       </w:pPr>
-      <w:bookmarkStart w:id="182" w:name="_Ref65147861"/>
+      <w:bookmarkStart w:id="185" w:name="_Ref65147861"/>
       <w:proofErr w:type="spellStart"/>
       <w:r>
         <w:rPr>
@@ -26636,7 +26951,7 @@
       <w:r>
         <w:t xml:space="preserve"> [online]. Dostupné na internete: </w:t>
       </w:r>
-      <w:hyperlink r:id="rId67" w:history="1">
+      <w:hyperlink r:id="rId68" w:history="1">
         <w:r>
           <w:rPr>
             <w:rStyle w:val="Hypertextovprepojenie"/>
@@ -26644,7 +26959,7 @@
           <w:t>https://developer.apple.com/xcode/ide/</w:t>
         </w:r>
       </w:hyperlink>
-      <w:bookmarkEnd w:id="182"/>
+      <w:bookmarkEnd w:id="185"/>
     </w:p>
     <w:p>
       <w:pPr>
@@ -26654,7 +26969,7 @@
           <w:numId w:val="15"/>
         </w:numPr>
       </w:pPr>
-      <w:bookmarkStart w:id="183" w:name="_Ref65147882"/>
+      <w:bookmarkStart w:id="186" w:name="_Ref65147882"/>
       <w:proofErr w:type="spellStart"/>
       <w:r>
         <w:rPr>
@@ -26706,7 +27021,7 @@
       <w:r>
         <w:t xml:space="preserve">[online]. Dostupné na internete: </w:t>
       </w:r>
-      <w:hyperlink r:id="rId68" w:history="1">
+      <w:hyperlink r:id="rId69" w:history="1">
         <w:r>
           <w:rPr>
             <w:rStyle w:val="Hypertextovprepojenie"/>
@@ -26714,7 +27029,7 @@
           <w:t>https://developer.apple.com/xcode/interface-builder/</w:t>
         </w:r>
       </w:hyperlink>
-      <w:bookmarkEnd w:id="183"/>
+      <w:bookmarkEnd w:id="186"/>
     </w:p>
     <w:p>
       <w:pPr>
@@ -26724,7 +27039,7 @@
           <w:numId w:val="15"/>
         </w:numPr>
       </w:pPr>
-      <w:bookmarkStart w:id="184" w:name="_Ref65147900"/>
+      <w:bookmarkStart w:id="187" w:name="_Ref65147900"/>
       <w:proofErr w:type="spellStart"/>
       <w:r>
         <w:rPr>
@@ -26792,7 +27107,7 @@
       <w:r>
         <w:t xml:space="preserve"> [online]. Dostupné na internete: </w:t>
       </w:r>
-      <w:hyperlink r:id="rId69" w:history="1">
+      <w:hyperlink r:id="rId70" w:history="1">
         <w:r>
           <w:rPr>
             <w:rStyle w:val="Hypertextovprepojenie"/>
@@ -26800,7 +27115,7 @@
           <w:t>https://developer.apple.com/documentation/xcode/running_your_app_in_the_simulator_or_on_a_device</w:t>
         </w:r>
       </w:hyperlink>
-      <w:bookmarkEnd w:id="184"/>
+      <w:bookmarkEnd w:id="187"/>
     </w:p>
     <w:p>
       <w:pPr>
@@ -26810,7 +27125,7 @@
           <w:numId w:val="15"/>
         </w:numPr>
       </w:pPr>
-      <w:bookmarkStart w:id="185" w:name="_Ref65148407"/>
+      <w:bookmarkStart w:id="188" w:name="_Ref65148407"/>
       <w:proofErr w:type="spellStart"/>
       <w:r>
         <w:rPr>
@@ -26846,7 +27161,7 @@
       <w:r>
         <w:t xml:space="preserve"> [online]. Dostupné na internete: </w:t>
       </w:r>
-      <w:hyperlink r:id="rId70" w:history="1">
+      <w:hyperlink r:id="rId71" w:history="1">
         <w:r>
           <w:rPr>
             <w:rStyle w:val="Hypertextovprepojenie"/>
@@ -26854,7 +27169,7 @@
           <w:t>https://developer.apple.com/design/human-interface-guidelines/ios/icons-and-images/app-icon/</w:t>
         </w:r>
       </w:hyperlink>
-      <w:bookmarkEnd w:id="185"/>
+      <w:bookmarkEnd w:id="188"/>
     </w:p>
     <w:p>
       <w:pPr>
@@ -26864,13 +27179,14 @@
           <w:numId w:val="15"/>
         </w:numPr>
       </w:pPr>
-      <w:bookmarkStart w:id="186" w:name="_Ref65148496"/>
+      <w:bookmarkStart w:id="189" w:name="_Ref65148496"/>
       <w:proofErr w:type="spellStart"/>
       <w:r>
         <w:rPr>
           <w:i/>
           <w:iCs/>
         </w:rPr>
+        <w:lastRenderedPageBreak/>
         <w:t>Launch</w:t>
       </w:r>
       <w:proofErr w:type="spellEnd"/>
@@ -26900,7 +27216,7 @@
       <w:r>
         <w:t xml:space="preserve"> [online]. Dostupné na internete: </w:t>
       </w:r>
-      <w:hyperlink r:id="rId71" w:history="1">
+      <w:hyperlink r:id="rId72" w:history="1">
         <w:r>
           <w:rPr>
             <w:rStyle w:val="Hypertextovprepojenie"/>
@@ -26908,7 +27224,7 @@
           <w:t>https://developer.apple.com/design/human-interface-guidelines/ios/visual-design/launch-screen</w:t>
         </w:r>
       </w:hyperlink>
-      <w:bookmarkEnd w:id="186"/>
+      <w:bookmarkEnd w:id="189"/>
     </w:p>
     <w:p>
       <w:pPr>
@@ -26918,10 +27234,9 @@
           <w:numId w:val="15"/>
         </w:numPr>
       </w:pPr>
-      <w:bookmarkStart w:id="187" w:name="_Ref65148715"/>
-      <w:proofErr w:type="spellStart"/>
-      <w:r>
-        <w:lastRenderedPageBreak/>
+      <w:bookmarkStart w:id="190" w:name="_Ref65148715"/>
+      <w:proofErr w:type="spellStart"/>
+      <w:r>
         <w:t>Desouky</w:t>
       </w:r>
       <w:proofErr w:type="spellEnd"/>
@@ -27019,7 +27334,7 @@
       <w:r>
         <w:t xml:space="preserve"> [online] (22.07.2019). Dostupné na internete: </w:t>
       </w:r>
-      <w:hyperlink r:id="rId72" w:history="1">
+      <w:hyperlink r:id="rId73" w:history="1">
         <w:r>
           <w:rPr>
             <w:rStyle w:val="Hypertextovprepojenie"/>
@@ -27027,12 +27342,12 @@
           <w:t>https://betterprogramming.pub/save-uicolor-with-userdefaults-in-swift-5-951ef1aa88e8</w:t>
         </w:r>
       </w:hyperlink>
-      <w:bookmarkEnd w:id="138"/>
       <w:bookmarkEnd w:id="139"/>
-      <w:bookmarkEnd w:id="187"/>
+      <w:bookmarkEnd w:id="140"/>
+      <w:bookmarkEnd w:id="190"/>
     </w:p>
     <w:sectPr>
-      <w:footerReference w:type="default" r:id="rId73"/>
+      <w:footerReference w:type="default" r:id="rId74"/>
       <w:pgSz w:w="11900" w:h="16840"/>
       <w:pgMar w:top="1418" w:right="1134" w:bottom="1418" w:left="1985" w:header="709" w:footer="709" w:gutter="0"/>
       <w:cols w:space="708"/>

</xml_diff>

<commit_message>
úprava obrázku zadania a premenovanie kapitoly 5.2
</commit_message>
<xml_diff>
--- a/BakalarskaPracaKostelej.docx
+++ b/BakalarskaPracaKostelej.docx
@@ -905,10 +905,10 @@
         </w:rPr>
         <w:lastRenderedPageBreak/>
         <w:drawing>
-          <wp:inline distT="0" distB="0" distL="0" distR="0" wp14:anchorId="61BB1869" wp14:editId="7968C8A1">
-            <wp:extent cx="6070059" cy="8579376"/>
-            <wp:effectExtent l="0" t="0" r="635" b="6350"/>
-            <wp:docPr id="3" name="Obrázok 3" descr="Obrázok, na ktorom je text&#10;&#10;Automaticky generovaný popis"/>
+          <wp:inline distT="0" distB="0" distL="0" distR="0" wp14:anchorId="1DDCBCBC" wp14:editId="08483A00">
+            <wp:extent cx="5547360" cy="8892540"/>
+            <wp:effectExtent l="0" t="0" r="2540" b="0"/>
+            <wp:docPr id="12" name="Obrázok 12" descr="Obrázok, na ktorom je text&#10;&#10;Automaticky generovaný popis"/>
             <wp:cNvGraphicFramePr>
               <a:graphicFrameLocks xmlns:a="http://schemas.openxmlformats.org/drawingml/2006/main" noChangeAspect="1"/>
             </wp:cNvGraphicFramePr>
@@ -916,7 +916,7 @@
               <a:graphicData uri="http://schemas.openxmlformats.org/drawingml/2006/picture">
                 <pic:pic xmlns:pic="http://schemas.openxmlformats.org/drawingml/2006/picture">
                   <pic:nvPicPr>
-                    <pic:cNvPr id="3" name="Obrázok 3" descr="Obrázok, na ktorom je text&#10;&#10;Automaticky generovaný popis"/>
+                    <pic:cNvPr id="12" name="Obrázok 12" descr="Obrázok, na ktorom je text&#10;&#10;Automaticky generovaný popis"/>
                     <pic:cNvPicPr/>
                   </pic:nvPicPr>
                   <pic:blipFill>
@@ -934,7 +934,7 @@
                   <pic:spPr>
                     <a:xfrm>
                       <a:off x="0" y="0"/>
-                      <a:ext cx="6083670" cy="8598613"/>
+                      <a:ext cx="5547360" cy="8892540"/>
                     </a:xfrm>
                     <a:prstGeom prst="rect">
                       <a:avLst/>
@@ -964,6 +964,7 @@
         <w:rPr>
           <w:rFonts w:cs="Times New Roman"/>
         </w:rPr>
+        <w:lastRenderedPageBreak/>
         <w:br w:type="page"/>
       </w:r>
     </w:p>
@@ -2138,7 +2139,7 @@
             </w:rPr>
             <w:fldChar w:fldCharType="separate"/>
           </w:r>
-          <w:hyperlink w:anchor="_Toc69066321" w:history="1">
+          <w:hyperlink w:anchor="_Toc69828466" w:history="1">
             <w:r>
               <w:rPr>
                 <w:rStyle w:val="Hypertextovprepojenie"/>
@@ -2165,7 +2166,7 @@
                 <w:noProof/>
                 <w:webHidden/>
               </w:rPr>
-              <w:instrText xml:space="preserve"> PAGEREF _Toc69066321 \h </w:instrText>
+              <w:instrText xml:space="preserve"> PAGEREF _Toc69828466 \h </w:instrText>
             </w:r>
             <w:r>
               <w:rPr>
@@ -2185,7 +2186,7 @@
                 <w:noProof/>
                 <w:webHidden/>
               </w:rPr>
-              <w:t>10</w:t>
+              <w:t>11</w:t>
             </w:r>
             <w:r>
               <w:rPr>
@@ -2213,7 +2214,7 @@
               <w:lang w:eastAsia="sk-SK"/>
             </w:rPr>
           </w:pPr>
-          <w:hyperlink w:anchor="_Toc69066322" w:history="1">
+          <w:hyperlink w:anchor="_Toc69828467" w:history="1">
             <w:r>
               <w:rPr>
                 <w:rStyle w:val="Hypertextovprepojenie"/>
@@ -2240,7 +2241,7 @@
                 <w:noProof/>
                 <w:webHidden/>
               </w:rPr>
-              <w:instrText xml:space="preserve"> PAGEREF _Toc69066322 \h </w:instrText>
+              <w:instrText xml:space="preserve"> PAGEREF _Toc69828467 \h </w:instrText>
             </w:r>
             <w:r>
               <w:rPr>
@@ -2260,7 +2261,7 @@
                 <w:noProof/>
                 <w:webHidden/>
               </w:rPr>
-              <w:t>11</w:t>
+              <w:t>12</w:t>
             </w:r>
             <w:r>
               <w:rPr>
@@ -2288,7 +2289,7 @@
               <w:lang w:eastAsia="sk-SK"/>
             </w:rPr>
           </w:pPr>
-          <w:hyperlink w:anchor="_Toc69066323" w:history="1">
+          <w:hyperlink w:anchor="_Toc69828468" w:history="1">
             <w:r>
               <w:rPr>
                 <w:rStyle w:val="Hypertextovprepojenie"/>
@@ -2315,7 +2316,7 @@
                 <w:noProof/>
                 <w:webHidden/>
               </w:rPr>
-              <w:instrText xml:space="preserve"> PAGEREF _Toc69066323 \h </w:instrText>
+              <w:instrText xml:space="preserve"> PAGEREF _Toc69828468 \h </w:instrText>
             </w:r>
             <w:r>
               <w:rPr>
@@ -2335,7 +2336,7 @@
                 <w:noProof/>
                 <w:webHidden/>
               </w:rPr>
-              <w:t>12</w:t>
+              <w:t>13</w:t>
             </w:r>
             <w:r>
               <w:rPr>
@@ -2364,7 +2365,7 @@
               <w:lang w:eastAsia="sk-SK"/>
             </w:rPr>
           </w:pPr>
-          <w:hyperlink w:anchor="_Toc69066324" w:history="1">
+          <w:hyperlink w:anchor="_Toc69828469" w:history="1">
             <w:r>
               <w:rPr>
                 <w:rStyle w:val="Hypertextovprepojenie"/>
@@ -2411,7 +2412,7 @@
                 <w:noProof/>
                 <w:webHidden/>
               </w:rPr>
-              <w:instrText xml:space="preserve"> PAGEREF _Toc69066324 \h </w:instrText>
+              <w:instrText xml:space="preserve"> PAGEREF _Toc69828469 \h </w:instrText>
             </w:r>
             <w:r>
               <w:rPr>
@@ -2431,7 +2432,7 @@
                 <w:noProof/>
                 <w:webHidden/>
               </w:rPr>
-              <w:t>14</w:t>
+              <w:t>15</w:t>
             </w:r>
             <w:r>
               <w:rPr>
@@ -2458,7 +2459,7 @@
               <w:lang w:eastAsia="sk-SK"/>
             </w:rPr>
           </w:pPr>
-          <w:hyperlink w:anchor="_Toc69066325" w:history="1">
+          <w:hyperlink w:anchor="_Toc69828470" w:history="1">
             <w:r>
               <w:rPr>
                 <w:rStyle w:val="Hypertextovprepojenie"/>
@@ -2503,7 +2504,7 @@
                 <w:noProof/>
                 <w:webHidden/>
               </w:rPr>
-              <w:instrText xml:space="preserve"> PAGEREF _Toc69066325 \h </w:instrText>
+              <w:instrText xml:space="preserve"> PAGEREF _Toc69828470 \h </w:instrText>
             </w:r>
             <w:r>
               <w:rPr>
@@ -2523,7 +2524,7 @@
                 <w:noProof/>
                 <w:webHidden/>
               </w:rPr>
-              <w:t>14</w:t>
+              <w:t>15</w:t>
             </w:r>
             <w:r>
               <w:rPr>
@@ -2551,7 +2552,7 @@
               <w:lang w:eastAsia="sk-SK"/>
             </w:rPr>
           </w:pPr>
-          <w:hyperlink w:anchor="_Toc69066326" w:history="1">
+          <w:hyperlink w:anchor="_Toc69828471" w:history="1">
             <w:r>
               <w:rPr>
                 <w:rStyle w:val="Hypertextovprepojenie"/>
@@ -2597,7 +2598,7 @@
                 <w:noProof/>
                 <w:webHidden/>
               </w:rPr>
-              <w:instrText xml:space="preserve"> PAGEREF _Toc69066326 \h </w:instrText>
+              <w:instrText xml:space="preserve"> PAGEREF _Toc69828471 \h </w:instrText>
             </w:r>
             <w:r>
               <w:rPr>
@@ -2617,7 +2618,7 @@
                 <w:noProof/>
                 <w:webHidden/>
               </w:rPr>
-              <w:t>14</w:t>
+              <w:t>15</w:t>
             </w:r>
             <w:r>
               <w:rPr>
@@ -2645,7 +2646,7 @@
               <w:lang w:eastAsia="sk-SK"/>
             </w:rPr>
           </w:pPr>
-          <w:hyperlink w:anchor="_Toc69066327" w:history="1">
+          <w:hyperlink w:anchor="_Toc69828472" w:history="1">
             <w:r>
               <w:rPr>
                 <w:rStyle w:val="Hypertextovprepojenie"/>
@@ -2691,7 +2692,7 @@
                 <w:noProof/>
                 <w:webHidden/>
               </w:rPr>
-              <w:instrText xml:space="preserve"> PAGEREF _Toc69066327 \h </w:instrText>
+              <w:instrText xml:space="preserve"> PAGEREF _Toc69828472 \h </w:instrText>
             </w:r>
             <w:r>
               <w:rPr>
@@ -2711,7 +2712,7 @@
                 <w:noProof/>
                 <w:webHidden/>
               </w:rPr>
-              <w:t>15</w:t>
+              <w:t>16</w:t>
             </w:r>
             <w:r>
               <w:rPr>
@@ -2739,7 +2740,7 @@
               <w:lang w:eastAsia="sk-SK"/>
             </w:rPr>
           </w:pPr>
-          <w:hyperlink w:anchor="_Toc69066328" w:history="1">
+          <w:hyperlink w:anchor="_Toc69828473" w:history="1">
             <w:r>
               <w:rPr>
                 <w:rStyle w:val="Hypertextovprepojenie"/>
@@ -2785,7 +2786,7 @@
                 <w:noProof/>
                 <w:webHidden/>
               </w:rPr>
-              <w:instrText xml:space="preserve"> PAGEREF _Toc69066328 \h </w:instrText>
+              <w:instrText xml:space="preserve"> PAGEREF _Toc69828473 \h </w:instrText>
             </w:r>
             <w:r>
               <w:rPr>
@@ -2805,7 +2806,7 @@
                 <w:noProof/>
                 <w:webHidden/>
               </w:rPr>
-              <w:t>15</w:t>
+              <w:t>16</w:t>
             </w:r>
             <w:r>
               <w:rPr>
@@ -2833,7 +2834,7 @@
               <w:lang w:eastAsia="sk-SK"/>
             </w:rPr>
           </w:pPr>
-          <w:hyperlink w:anchor="_Toc69066329" w:history="1">
+          <w:hyperlink w:anchor="_Toc69828474" w:history="1">
             <w:r>
               <w:rPr>
                 <w:rStyle w:val="Hypertextovprepojenie"/>
@@ -2879,7 +2880,7 @@
                 <w:noProof/>
                 <w:webHidden/>
               </w:rPr>
-              <w:instrText xml:space="preserve"> PAGEREF _Toc69066329 \h </w:instrText>
+              <w:instrText xml:space="preserve"> PAGEREF _Toc69828474 \h </w:instrText>
             </w:r>
             <w:r>
               <w:rPr>
@@ -2899,7 +2900,7 @@
                 <w:noProof/>
                 <w:webHidden/>
               </w:rPr>
-              <w:t>15</w:t>
+              <w:t>16</w:t>
             </w:r>
             <w:r>
               <w:rPr>
@@ -2927,7 +2928,7 @@
               <w:lang w:eastAsia="sk-SK"/>
             </w:rPr>
           </w:pPr>
-          <w:hyperlink w:anchor="_Toc69066330" w:history="1">
+          <w:hyperlink w:anchor="_Toc69828475" w:history="1">
             <w:r>
               <w:rPr>
                 <w:rStyle w:val="Hypertextovprepojenie"/>
@@ -2973,7 +2974,7 @@
                 <w:noProof/>
                 <w:webHidden/>
               </w:rPr>
-              <w:instrText xml:space="preserve"> PAGEREF _Toc69066330 \h </w:instrText>
+              <w:instrText xml:space="preserve"> PAGEREF _Toc69828475 \h </w:instrText>
             </w:r>
             <w:r>
               <w:rPr>
@@ -2993,7 +2994,7 @@
                 <w:noProof/>
                 <w:webHidden/>
               </w:rPr>
-              <w:t>15</w:t>
+              <w:t>16</w:t>
             </w:r>
             <w:r>
               <w:rPr>
@@ -3020,7 +3021,7 @@
               <w:lang w:eastAsia="sk-SK"/>
             </w:rPr>
           </w:pPr>
-          <w:hyperlink w:anchor="_Toc69066331" w:history="1">
+          <w:hyperlink w:anchor="_Toc69828476" w:history="1">
             <w:r>
               <w:rPr>
                 <w:rStyle w:val="Hypertextovprepojenie"/>
@@ -3065,7 +3066,7 @@
                 <w:noProof/>
                 <w:webHidden/>
               </w:rPr>
-              <w:instrText xml:space="preserve"> PAGEREF _Toc69066331 \h </w:instrText>
+              <w:instrText xml:space="preserve"> PAGEREF _Toc69828476 \h </w:instrText>
             </w:r>
             <w:r>
               <w:rPr>
@@ -3085,7 +3086,7 @@
                 <w:noProof/>
                 <w:webHidden/>
               </w:rPr>
-              <w:t>16</w:t>
+              <w:t>17</w:t>
             </w:r>
             <w:r>
               <w:rPr>
@@ -3113,7 +3114,7 @@
               <w:lang w:eastAsia="sk-SK"/>
             </w:rPr>
           </w:pPr>
-          <w:hyperlink w:anchor="_Toc69066332" w:history="1">
+          <w:hyperlink w:anchor="_Toc69828477" w:history="1">
             <w:r>
               <w:rPr>
                 <w:rStyle w:val="Hypertextovprepojenie"/>
@@ -3159,7 +3160,7 @@
                 <w:noProof/>
                 <w:webHidden/>
               </w:rPr>
-              <w:instrText xml:space="preserve"> PAGEREF _Toc69066332 \h </w:instrText>
+              <w:instrText xml:space="preserve"> PAGEREF _Toc69828477 \h </w:instrText>
             </w:r>
             <w:r>
               <w:rPr>
@@ -3179,7 +3180,7 @@
                 <w:noProof/>
                 <w:webHidden/>
               </w:rPr>
-              <w:t>16</w:t>
+              <w:t>17</w:t>
             </w:r>
             <w:r>
               <w:rPr>
@@ -3207,7 +3208,7 @@
               <w:lang w:eastAsia="sk-SK"/>
             </w:rPr>
           </w:pPr>
-          <w:hyperlink w:anchor="_Toc69066333" w:history="1">
+          <w:hyperlink w:anchor="_Toc69828478" w:history="1">
             <w:r>
               <w:rPr>
                 <w:rStyle w:val="Hypertextovprepojenie"/>
@@ -3253,7 +3254,7 @@
                 <w:noProof/>
                 <w:webHidden/>
               </w:rPr>
-              <w:instrText xml:space="preserve"> PAGEREF _Toc69066333 \h </w:instrText>
+              <w:instrText xml:space="preserve"> PAGEREF _Toc69828478 \h </w:instrText>
             </w:r>
             <w:r>
               <w:rPr>
@@ -3273,7 +3274,7 @@
                 <w:noProof/>
                 <w:webHidden/>
               </w:rPr>
-              <w:t>16</w:t>
+              <w:t>17</w:t>
             </w:r>
             <w:r>
               <w:rPr>
@@ -3301,7 +3302,7 @@
               <w:lang w:eastAsia="sk-SK"/>
             </w:rPr>
           </w:pPr>
-          <w:hyperlink w:anchor="_Toc69066334" w:history="1">
+          <w:hyperlink w:anchor="_Toc69828479" w:history="1">
             <w:r>
               <w:rPr>
                 <w:rStyle w:val="Hypertextovprepojenie"/>
@@ -3352,7 +3353,7 @@
                 <w:noProof/>
                 <w:webHidden/>
               </w:rPr>
-              <w:instrText xml:space="preserve"> PAGEREF _Toc69066334 \h </w:instrText>
+              <w:instrText xml:space="preserve"> PAGEREF _Toc69828479 \h </w:instrText>
             </w:r>
             <w:r>
               <w:rPr>
@@ -3372,7 +3373,7 @@
                 <w:noProof/>
                 <w:webHidden/>
               </w:rPr>
-              <w:t>18</w:t>
+              <w:t>19</w:t>
             </w:r>
             <w:r>
               <w:rPr>
@@ -3400,7 +3401,7 @@
               <w:lang w:eastAsia="sk-SK"/>
             </w:rPr>
           </w:pPr>
-          <w:hyperlink w:anchor="_Toc69066335" w:history="1">
+          <w:hyperlink w:anchor="_Toc69828480" w:history="1">
             <w:r>
               <w:rPr>
                 <w:rStyle w:val="Hypertextovprepojenie"/>
@@ -3451,7 +3452,7 @@
                 <w:noProof/>
                 <w:webHidden/>
               </w:rPr>
-              <w:instrText xml:space="preserve"> PAGEREF _Toc69066335 \h </w:instrText>
+              <w:instrText xml:space="preserve"> PAGEREF _Toc69828480 \h </w:instrText>
             </w:r>
             <w:r>
               <w:rPr>
@@ -3471,7 +3472,7 @@
                 <w:noProof/>
                 <w:webHidden/>
               </w:rPr>
-              <w:t>18</w:t>
+              <w:t>19</w:t>
             </w:r>
             <w:r>
               <w:rPr>
@@ -3500,7 +3501,7 @@
               <w:lang w:eastAsia="sk-SK"/>
             </w:rPr>
           </w:pPr>
-          <w:hyperlink w:anchor="_Toc69066336" w:history="1">
+          <w:hyperlink w:anchor="_Toc69828481" w:history="1">
             <w:r>
               <w:rPr>
                 <w:rStyle w:val="Hypertextovprepojenie"/>
@@ -3547,7 +3548,7 @@
                 <w:noProof/>
                 <w:webHidden/>
               </w:rPr>
-              <w:instrText xml:space="preserve"> PAGEREF _Toc69066336 \h </w:instrText>
+              <w:instrText xml:space="preserve"> PAGEREF _Toc69828481 \h </w:instrText>
             </w:r>
             <w:r>
               <w:rPr>
@@ -3567,7 +3568,7 @@
                 <w:noProof/>
                 <w:webHidden/>
               </w:rPr>
-              <w:t>19</w:t>
+              <w:t>20</w:t>
             </w:r>
             <w:r>
               <w:rPr>
@@ -3594,7 +3595,7 @@
               <w:lang w:eastAsia="sk-SK"/>
             </w:rPr>
           </w:pPr>
-          <w:hyperlink w:anchor="_Toc69066337" w:history="1">
+          <w:hyperlink w:anchor="_Toc69828482" w:history="1">
             <w:r>
               <w:rPr>
                 <w:rStyle w:val="Hypertextovprepojenie"/>
@@ -3639,7 +3640,7 @@
                 <w:noProof/>
                 <w:webHidden/>
               </w:rPr>
-              <w:instrText xml:space="preserve"> PAGEREF _Toc69066337 \h </w:instrText>
+              <w:instrText xml:space="preserve"> PAGEREF _Toc69828482 \h </w:instrText>
             </w:r>
             <w:r>
               <w:rPr>
@@ -3659,7 +3660,7 @@
                 <w:noProof/>
                 <w:webHidden/>
               </w:rPr>
-              <w:t>19</w:t>
+              <w:t>20</w:t>
             </w:r>
             <w:r>
               <w:rPr>
@@ -3686,7 +3687,7 @@
               <w:lang w:eastAsia="sk-SK"/>
             </w:rPr>
           </w:pPr>
-          <w:hyperlink w:anchor="_Toc69066338" w:history="1">
+          <w:hyperlink w:anchor="_Toc69828483" w:history="1">
             <w:r>
               <w:rPr>
                 <w:rStyle w:val="Hypertextovprepojenie"/>
@@ -3731,7 +3732,7 @@
                 <w:noProof/>
                 <w:webHidden/>
               </w:rPr>
-              <w:instrText xml:space="preserve"> PAGEREF _Toc69066338 \h </w:instrText>
+              <w:instrText xml:space="preserve"> PAGEREF _Toc69828483 \h </w:instrText>
             </w:r>
             <w:r>
               <w:rPr>
@@ -3751,7 +3752,7 @@
                 <w:noProof/>
                 <w:webHidden/>
               </w:rPr>
-              <w:t>20</w:t>
+              <w:t>21</w:t>
             </w:r>
             <w:r>
               <w:rPr>
@@ -3779,7 +3780,7 @@
               <w:lang w:eastAsia="sk-SK"/>
             </w:rPr>
           </w:pPr>
-          <w:hyperlink w:anchor="_Toc69066339" w:history="1">
+          <w:hyperlink w:anchor="_Toc69828484" w:history="1">
             <w:r>
               <w:rPr>
                 <w:rStyle w:val="Hypertextovprepojenie"/>
@@ -3825,7 +3826,7 @@
                 <w:noProof/>
                 <w:webHidden/>
               </w:rPr>
-              <w:instrText xml:space="preserve"> PAGEREF _Toc69066339 \h </w:instrText>
+              <w:instrText xml:space="preserve"> PAGEREF _Toc69828484 \h </w:instrText>
             </w:r>
             <w:r>
               <w:rPr>
@@ -3845,7 +3846,7 @@
                 <w:noProof/>
                 <w:webHidden/>
               </w:rPr>
-              <w:t>20</w:t>
+              <w:t>21</w:t>
             </w:r>
             <w:r>
               <w:rPr>
@@ -3873,7 +3874,7 @@
               <w:lang w:eastAsia="sk-SK"/>
             </w:rPr>
           </w:pPr>
-          <w:hyperlink w:anchor="_Toc69066340" w:history="1">
+          <w:hyperlink w:anchor="_Toc69828485" w:history="1">
             <w:r>
               <w:rPr>
                 <w:rStyle w:val="Hypertextovprepojenie"/>
@@ -3919,7 +3920,7 @@
                 <w:noProof/>
                 <w:webHidden/>
               </w:rPr>
-              <w:instrText xml:space="preserve"> PAGEREF _Toc69066340 \h </w:instrText>
+              <w:instrText xml:space="preserve"> PAGEREF _Toc69828485 \h </w:instrText>
             </w:r>
             <w:r>
               <w:rPr>
@@ -3939,7 +3940,7 @@
                 <w:noProof/>
                 <w:webHidden/>
               </w:rPr>
-              <w:t>22</w:t>
+              <w:t>23</w:t>
             </w:r>
             <w:r>
               <w:rPr>
@@ -3966,7 +3967,7 @@
               <w:lang w:eastAsia="sk-SK"/>
             </w:rPr>
           </w:pPr>
-          <w:hyperlink w:anchor="_Toc69066341" w:history="1">
+          <w:hyperlink w:anchor="_Toc69828486" w:history="1">
             <w:r>
               <w:rPr>
                 <w:rStyle w:val="Hypertextovprepojenie"/>
@@ -4011,7 +4012,7 @@
                 <w:noProof/>
                 <w:webHidden/>
               </w:rPr>
-              <w:instrText xml:space="preserve"> PAGEREF _Toc69066341 \h </w:instrText>
+              <w:instrText xml:space="preserve"> PAGEREF _Toc69828486 \h </w:instrText>
             </w:r>
             <w:r>
               <w:rPr>
@@ -4031,7 +4032,7 @@
                 <w:noProof/>
                 <w:webHidden/>
               </w:rPr>
-              <w:t>26</w:t>
+              <w:t>27</w:t>
             </w:r>
             <w:r>
               <w:rPr>
@@ -4059,7 +4060,7 @@
               <w:lang w:eastAsia="sk-SK"/>
             </w:rPr>
           </w:pPr>
-          <w:hyperlink w:anchor="_Toc69066342" w:history="1">
+          <w:hyperlink w:anchor="_Toc69828487" w:history="1">
             <w:r>
               <w:rPr>
                 <w:rStyle w:val="Hypertextovprepojenie"/>
@@ -4105,7 +4106,7 @@
                 <w:noProof/>
                 <w:webHidden/>
               </w:rPr>
-              <w:instrText xml:space="preserve"> PAGEREF _Toc69066342 \h </w:instrText>
+              <w:instrText xml:space="preserve"> PAGEREF _Toc69828487 \h </w:instrText>
             </w:r>
             <w:r>
               <w:rPr>
@@ -4125,7 +4126,7 @@
                 <w:noProof/>
                 <w:webHidden/>
               </w:rPr>
-              <w:t>26</w:t>
+              <w:t>27</w:t>
             </w:r>
             <w:r>
               <w:rPr>
@@ -4153,7 +4154,7 @@
               <w:lang w:eastAsia="sk-SK"/>
             </w:rPr>
           </w:pPr>
-          <w:hyperlink w:anchor="_Toc69066343" w:history="1">
+          <w:hyperlink w:anchor="_Toc69828488" w:history="1">
             <w:r>
               <w:rPr>
                 <w:rStyle w:val="Hypertextovprepojenie"/>
@@ -4199,7 +4200,7 @@
                 <w:noProof/>
                 <w:webHidden/>
               </w:rPr>
-              <w:instrText xml:space="preserve"> PAGEREF _Toc69066343 \h </w:instrText>
+              <w:instrText xml:space="preserve"> PAGEREF _Toc69828488 \h </w:instrText>
             </w:r>
             <w:r>
               <w:rPr>
@@ -4219,7 +4220,7 @@
                 <w:noProof/>
                 <w:webHidden/>
               </w:rPr>
-              <w:t>28</w:t>
+              <w:t>29</w:t>
             </w:r>
             <w:r>
               <w:rPr>
@@ -4247,7 +4248,7 @@
               <w:lang w:eastAsia="sk-SK"/>
             </w:rPr>
           </w:pPr>
-          <w:hyperlink w:anchor="_Toc69066344" w:history="1">
+          <w:hyperlink w:anchor="_Toc69828489" w:history="1">
             <w:r>
               <w:rPr>
                 <w:rStyle w:val="Hypertextovprepojenie"/>
@@ -4293,7 +4294,7 @@
                 <w:noProof/>
                 <w:webHidden/>
               </w:rPr>
-              <w:instrText xml:space="preserve"> PAGEREF _Toc69066344 \h </w:instrText>
+              <w:instrText xml:space="preserve"> PAGEREF _Toc69828489 \h </w:instrText>
             </w:r>
             <w:r>
               <w:rPr>
@@ -4313,7 +4314,7 @@
                 <w:noProof/>
                 <w:webHidden/>
               </w:rPr>
-              <w:t>28</w:t>
+              <w:t>29</w:t>
             </w:r>
             <w:r>
               <w:rPr>
@@ -4341,7 +4342,7 @@
               <w:lang w:eastAsia="sk-SK"/>
             </w:rPr>
           </w:pPr>
-          <w:hyperlink w:anchor="_Toc69066345" w:history="1">
+          <w:hyperlink w:anchor="_Toc69828490" w:history="1">
             <w:r>
               <w:rPr>
                 <w:rStyle w:val="Hypertextovprepojenie"/>
@@ -4366,21 +4367,7 @@
                 <w:rStyle w:val="Hypertextovprepojenie"/>
                 <w:noProof/>
               </w:rPr>
-              <w:t>Ver</w:t>
-            </w:r>
-            <w:r>
-              <w:rPr>
-                <w:rStyle w:val="Hypertextovprepojenie"/>
-                <w:noProof/>
-              </w:rPr>
-              <w:t>z</w:t>
-            </w:r>
-            <w:r>
-              <w:rPr>
-                <w:rStyle w:val="Hypertextovprepojenie"/>
-                <w:noProof/>
-              </w:rPr>
-              <w:t>ie</w:t>
+              <w:t>Verzie</w:t>
             </w:r>
             <w:r>
               <w:rPr>
@@ -4401,7 +4388,7 @@
                 <w:noProof/>
                 <w:webHidden/>
               </w:rPr>
-              <w:instrText xml:space="preserve"> PAGEREF _Toc69066345 \h </w:instrText>
+              <w:instrText xml:space="preserve"> PAGEREF _Toc69828490 \h </w:instrText>
             </w:r>
             <w:r>
               <w:rPr>
@@ -4421,7 +4408,7 @@
                 <w:noProof/>
                 <w:webHidden/>
               </w:rPr>
-              <w:t>28</w:t>
+              <w:t>29</w:t>
             </w:r>
             <w:r>
               <w:rPr>
@@ -4448,7 +4435,7 @@
               <w:lang w:eastAsia="sk-SK"/>
             </w:rPr>
           </w:pPr>
-          <w:hyperlink w:anchor="_Toc69066346" w:history="1">
+          <w:hyperlink w:anchor="_Toc69828491" w:history="1">
             <w:r>
               <w:rPr>
                 <w:rStyle w:val="Hypertextovprepojenie"/>
@@ -4493,7 +4480,7 @@
                 <w:noProof/>
                 <w:webHidden/>
               </w:rPr>
-              <w:instrText xml:space="preserve"> PAGEREF _Toc69066346 \h </w:instrText>
+              <w:instrText xml:space="preserve"> PAGEREF _Toc69828491 \h </w:instrText>
             </w:r>
             <w:r>
               <w:rPr>
@@ -4513,7 +4500,7 @@
                 <w:noProof/>
                 <w:webHidden/>
               </w:rPr>
-              <w:t>29</w:t>
+              <w:t>30</w:t>
             </w:r>
             <w:r>
               <w:rPr>
@@ -4542,7 +4529,7 @@
               <w:lang w:eastAsia="sk-SK"/>
             </w:rPr>
           </w:pPr>
-          <w:hyperlink w:anchor="_Toc69066347" w:history="1">
+          <w:hyperlink w:anchor="_Toc69828492" w:history="1">
             <w:r>
               <w:rPr>
                 <w:rStyle w:val="Hypertextovprepojenie"/>
@@ -4589,7 +4576,7 @@
                 <w:noProof/>
                 <w:webHidden/>
               </w:rPr>
-              <w:instrText xml:space="preserve"> PAGEREF _Toc69066347 \h </w:instrText>
+              <w:instrText xml:space="preserve"> PAGEREF _Toc69828492 \h </w:instrText>
             </w:r>
             <w:r>
               <w:rPr>
@@ -4609,7 +4596,7 @@
                 <w:noProof/>
                 <w:webHidden/>
               </w:rPr>
-              <w:t>32</w:t>
+              <w:t>33</w:t>
             </w:r>
             <w:r>
               <w:rPr>
@@ -4638,7 +4625,7 @@
               <w:lang w:eastAsia="sk-SK"/>
             </w:rPr>
           </w:pPr>
-          <w:hyperlink w:anchor="_Toc69066348" w:history="1">
+          <w:hyperlink w:anchor="_Toc69828493" w:history="1">
             <w:r>
               <w:rPr>
                 <w:rStyle w:val="Hypertextovprepojenie"/>
@@ -4685,7 +4672,7 @@
                 <w:noProof/>
                 <w:webHidden/>
               </w:rPr>
-              <w:instrText xml:space="preserve"> PAGEREF _Toc69066348 \h </w:instrText>
+              <w:instrText xml:space="preserve"> PAGEREF _Toc69828493 \h </w:instrText>
             </w:r>
             <w:r>
               <w:rPr>
@@ -4705,7 +4692,7 @@
                 <w:noProof/>
                 <w:webHidden/>
               </w:rPr>
-              <w:t>34</w:t>
+              <w:t>35</w:t>
             </w:r>
             <w:r>
               <w:rPr>
@@ -4732,7 +4719,7 @@
               <w:lang w:eastAsia="sk-SK"/>
             </w:rPr>
           </w:pPr>
-          <w:hyperlink w:anchor="_Toc69066349" w:history="1">
+          <w:hyperlink w:anchor="_Toc69828494" w:history="1">
             <w:r>
               <w:rPr>
                 <w:rStyle w:val="Hypertextovprepojenie"/>
@@ -4777,7 +4764,7 @@
                 <w:noProof/>
                 <w:webHidden/>
               </w:rPr>
-              <w:instrText xml:space="preserve"> PAGEREF _Toc69066349 \h </w:instrText>
+              <w:instrText xml:space="preserve"> PAGEREF _Toc69828494 \h </w:instrText>
             </w:r>
             <w:r>
               <w:rPr>
@@ -4797,7 +4784,7 @@
                 <w:noProof/>
                 <w:webHidden/>
               </w:rPr>
-              <w:t>34</w:t>
+              <w:t>35</w:t>
             </w:r>
             <w:r>
               <w:rPr>
@@ -4825,7 +4812,7 @@
               <w:lang w:eastAsia="sk-SK"/>
             </w:rPr>
           </w:pPr>
-          <w:hyperlink w:anchor="_Toc69066350" w:history="1">
+          <w:hyperlink w:anchor="_Toc69828495" w:history="1">
             <w:r>
               <w:rPr>
                 <w:rStyle w:val="Hypertextovprepojenie"/>
@@ -4871,7 +4858,7 @@
                 <w:noProof/>
                 <w:webHidden/>
               </w:rPr>
-              <w:instrText xml:space="preserve"> PAGEREF _Toc69066350 \h </w:instrText>
+              <w:instrText xml:space="preserve"> PAGEREF _Toc69828495 \h </w:instrText>
             </w:r>
             <w:r>
               <w:rPr>
@@ -4891,7 +4878,7 @@
                 <w:noProof/>
                 <w:webHidden/>
               </w:rPr>
-              <w:t>34</w:t>
+              <w:t>35</w:t>
             </w:r>
             <w:r>
               <w:rPr>
@@ -4919,7 +4906,7 @@
               <w:lang w:eastAsia="sk-SK"/>
             </w:rPr>
           </w:pPr>
-          <w:hyperlink w:anchor="_Toc69066351" w:history="1">
+          <w:hyperlink w:anchor="_Toc69828496" w:history="1">
             <w:r>
               <w:rPr>
                 <w:rStyle w:val="Hypertextovprepojenie"/>
@@ -4965,7 +4952,7 @@
                 <w:noProof/>
                 <w:webHidden/>
               </w:rPr>
-              <w:instrText xml:space="preserve"> PAGEREF _Toc69066351 \h </w:instrText>
+              <w:instrText xml:space="preserve"> PAGEREF _Toc69828496 \h </w:instrText>
             </w:r>
             <w:r>
               <w:rPr>
@@ -4985,7 +4972,7 @@
                 <w:noProof/>
                 <w:webHidden/>
               </w:rPr>
-              <w:t>34</w:t>
+              <w:t>35</w:t>
             </w:r>
             <w:r>
               <w:rPr>
@@ -5013,7 +5000,7 @@
               <w:lang w:eastAsia="sk-SK"/>
             </w:rPr>
           </w:pPr>
-          <w:hyperlink w:anchor="_Toc69066352" w:history="1">
+          <w:hyperlink w:anchor="_Toc69828497" w:history="1">
             <w:r>
               <w:rPr>
                 <w:rStyle w:val="Hypertextovprepojenie"/>
@@ -5059,7 +5046,7 @@
                 <w:noProof/>
                 <w:webHidden/>
               </w:rPr>
-              <w:instrText xml:space="preserve"> PAGEREF _Toc69066352 \h </w:instrText>
+              <w:instrText xml:space="preserve"> PAGEREF _Toc69828497 \h </w:instrText>
             </w:r>
             <w:r>
               <w:rPr>
@@ -5079,7 +5066,7 @@
                 <w:noProof/>
                 <w:webHidden/>
               </w:rPr>
-              <w:t>36</w:t>
+              <w:t>37</w:t>
             </w:r>
             <w:r>
               <w:rPr>
@@ -5107,7 +5094,7 @@
               <w:lang w:eastAsia="sk-SK"/>
             </w:rPr>
           </w:pPr>
-          <w:hyperlink w:anchor="_Toc69066353" w:history="1">
+          <w:hyperlink w:anchor="_Toc69828498" w:history="1">
             <w:r>
               <w:rPr>
                 <w:rStyle w:val="Hypertextovprepojenie"/>
@@ -5153,7 +5140,7 @@
                 <w:noProof/>
                 <w:webHidden/>
               </w:rPr>
-              <w:instrText xml:space="preserve"> PAGEREF _Toc69066353 \h </w:instrText>
+              <w:instrText xml:space="preserve"> PAGEREF _Toc69828498 \h </w:instrText>
             </w:r>
             <w:r>
               <w:rPr>
@@ -5173,7 +5160,7 @@
                 <w:noProof/>
                 <w:webHidden/>
               </w:rPr>
-              <w:t>36</w:t>
+              <w:t>37</w:t>
             </w:r>
             <w:r>
               <w:rPr>
@@ -5201,7 +5188,7 @@
               <w:lang w:eastAsia="sk-SK"/>
             </w:rPr>
           </w:pPr>
-          <w:hyperlink w:anchor="_Toc69066354" w:history="1">
+          <w:hyperlink w:anchor="_Toc69828499" w:history="1">
             <w:r>
               <w:rPr>
                 <w:rStyle w:val="Hypertextovprepojenie"/>
@@ -5247,7 +5234,7 @@
                 <w:noProof/>
                 <w:webHidden/>
               </w:rPr>
-              <w:instrText xml:space="preserve"> PAGEREF _Toc69066354 \h </w:instrText>
+              <w:instrText xml:space="preserve"> PAGEREF _Toc69828499 \h </w:instrText>
             </w:r>
             <w:r>
               <w:rPr>
@@ -5267,7 +5254,7 @@
                 <w:noProof/>
                 <w:webHidden/>
               </w:rPr>
-              <w:t>37</w:t>
+              <w:t>38</w:t>
             </w:r>
             <w:r>
               <w:rPr>
@@ -5295,7 +5282,7 @@
               <w:lang w:eastAsia="sk-SK"/>
             </w:rPr>
           </w:pPr>
-          <w:hyperlink w:anchor="_Toc69066355" w:history="1">
+          <w:hyperlink w:anchor="_Toc69828500" w:history="1">
             <w:r>
               <w:rPr>
                 <w:rStyle w:val="Hypertextovprepojenie"/>
@@ -5341,7 +5328,7 @@
                 <w:noProof/>
                 <w:webHidden/>
               </w:rPr>
-              <w:instrText xml:space="preserve"> PAGEREF _Toc69066355 \h </w:instrText>
+              <w:instrText xml:space="preserve"> PAGEREF _Toc69828500 \h </w:instrText>
             </w:r>
             <w:r>
               <w:rPr>
@@ -5361,7 +5348,7 @@
                 <w:noProof/>
                 <w:webHidden/>
               </w:rPr>
-              <w:t>38</w:t>
+              <w:t>39</w:t>
             </w:r>
             <w:r>
               <w:rPr>
@@ -5388,7 +5375,7 @@
               <w:lang w:eastAsia="sk-SK"/>
             </w:rPr>
           </w:pPr>
-          <w:hyperlink w:anchor="_Toc69066356" w:history="1">
+          <w:hyperlink w:anchor="_Toc69828501" w:history="1">
             <w:r>
               <w:rPr>
                 <w:rStyle w:val="Hypertextovprepojenie"/>
@@ -5433,7 +5420,7 @@
                 <w:noProof/>
                 <w:webHidden/>
               </w:rPr>
-              <w:instrText xml:space="preserve"> PAGEREF _Toc69066356 \h </w:instrText>
+              <w:instrText xml:space="preserve"> PAGEREF _Toc69828501 \h </w:instrText>
             </w:r>
             <w:r>
               <w:rPr>
@@ -5453,7 +5440,7 @@
                 <w:noProof/>
                 <w:webHidden/>
               </w:rPr>
-              <w:t>39</w:t>
+              <w:t>40</w:t>
             </w:r>
             <w:r>
               <w:rPr>
@@ -5480,7 +5467,7 @@
               <w:lang w:eastAsia="sk-SK"/>
             </w:rPr>
           </w:pPr>
-          <w:hyperlink w:anchor="_Toc69066357" w:history="1">
+          <w:hyperlink w:anchor="_Toc69828502" w:history="1">
             <w:r>
               <w:rPr>
                 <w:rStyle w:val="Hypertextovprepojenie"/>
@@ -5525,7 +5512,7 @@
                 <w:noProof/>
                 <w:webHidden/>
               </w:rPr>
-              <w:instrText xml:space="preserve"> PAGEREF _Toc69066357 \h </w:instrText>
+              <w:instrText xml:space="preserve"> PAGEREF _Toc69828502 \h </w:instrText>
             </w:r>
             <w:r>
               <w:rPr>
@@ -5545,7 +5532,7 @@
                 <w:noProof/>
                 <w:webHidden/>
               </w:rPr>
-              <w:t>41</w:t>
+              <w:t>42</w:t>
             </w:r>
             <w:r>
               <w:rPr>
@@ -5573,7 +5560,7 @@
               <w:lang w:eastAsia="sk-SK"/>
             </w:rPr>
           </w:pPr>
-          <w:hyperlink w:anchor="_Toc69066358" w:history="1">
+          <w:hyperlink w:anchor="_Toc69828503" w:history="1">
             <w:r>
               <w:rPr>
                 <w:rStyle w:val="Hypertextovprepojenie"/>
@@ -5619,7 +5606,7 @@
                 <w:noProof/>
                 <w:webHidden/>
               </w:rPr>
-              <w:instrText xml:space="preserve"> PAGEREF _Toc69066358 \h </w:instrText>
+              <w:instrText xml:space="preserve"> PAGEREF _Toc69828503 \h </w:instrText>
             </w:r>
             <w:r>
               <w:rPr>
@@ -5639,7 +5626,7 @@
                 <w:noProof/>
                 <w:webHidden/>
               </w:rPr>
-              <w:t>42</w:t>
+              <w:t>43</w:t>
             </w:r>
             <w:r>
               <w:rPr>
@@ -5667,7 +5654,7 @@
               <w:lang w:eastAsia="sk-SK"/>
             </w:rPr>
           </w:pPr>
-          <w:hyperlink w:anchor="_Toc69066359" w:history="1">
+          <w:hyperlink w:anchor="_Toc69828504" w:history="1">
             <w:r>
               <w:rPr>
                 <w:rStyle w:val="Hypertextovprepojenie"/>
@@ -5713,7 +5700,7 @@
                 <w:noProof/>
                 <w:webHidden/>
               </w:rPr>
-              <w:instrText xml:space="preserve"> PAGEREF _Toc69066359 \h </w:instrText>
+              <w:instrText xml:space="preserve"> PAGEREF _Toc69828504 \h </w:instrText>
             </w:r>
             <w:r>
               <w:rPr>
@@ -5733,7 +5720,7 @@
                 <w:noProof/>
                 <w:webHidden/>
               </w:rPr>
-              <w:t>44</w:t>
+              <w:t>45</w:t>
             </w:r>
             <w:r>
               <w:rPr>
@@ -5761,7 +5748,7 @@
               <w:lang w:eastAsia="sk-SK"/>
             </w:rPr>
           </w:pPr>
-          <w:hyperlink w:anchor="_Toc69066360" w:history="1">
+          <w:hyperlink w:anchor="_Toc69828505" w:history="1">
             <w:r>
               <w:rPr>
                 <w:rStyle w:val="Hypertextovprepojenie"/>
@@ -5807,7 +5794,7 @@
                 <w:noProof/>
                 <w:webHidden/>
               </w:rPr>
-              <w:instrText xml:space="preserve"> PAGEREF _Toc69066360 \h </w:instrText>
+              <w:instrText xml:space="preserve"> PAGEREF _Toc69828505 \h </w:instrText>
             </w:r>
             <w:r>
               <w:rPr>
@@ -5827,7 +5814,7 @@
                 <w:noProof/>
                 <w:webHidden/>
               </w:rPr>
-              <w:t>46</w:t>
+              <w:t>47</w:t>
             </w:r>
             <w:r>
               <w:rPr>
@@ -5855,7 +5842,7 @@
               <w:lang w:eastAsia="sk-SK"/>
             </w:rPr>
           </w:pPr>
-          <w:hyperlink w:anchor="_Toc69066361" w:history="1">
+          <w:hyperlink w:anchor="_Toc69828506" w:history="1">
             <w:r>
               <w:rPr>
                 <w:rStyle w:val="Hypertextovprepojenie"/>
@@ -5901,7 +5888,7 @@
                 <w:noProof/>
                 <w:webHidden/>
               </w:rPr>
-              <w:instrText xml:space="preserve"> PAGEREF _Toc69066361 \h </w:instrText>
+              <w:instrText xml:space="preserve"> PAGEREF _Toc69828506 \h </w:instrText>
             </w:r>
             <w:r>
               <w:rPr>
@@ -5921,7 +5908,7 @@
                 <w:noProof/>
                 <w:webHidden/>
               </w:rPr>
-              <w:t>48</w:t>
+              <w:t>49</w:t>
             </w:r>
             <w:r>
               <w:rPr>
@@ -5949,7 +5936,7 @@
               <w:lang w:eastAsia="sk-SK"/>
             </w:rPr>
           </w:pPr>
-          <w:hyperlink w:anchor="_Toc69066362" w:history="1">
+          <w:hyperlink w:anchor="_Toc69828507" w:history="1">
             <w:r>
               <w:rPr>
                 <w:rStyle w:val="Hypertextovprepojenie"/>
@@ -5995,7 +5982,7 @@
                 <w:noProof/>
                 <w:webHidden/>
               </w:rPr>
-              <w:instrText xml:space="preserve"> PAGEREF _Toc69066362 \h </w:instrText>
+              <w:instrText xml:space="preserve"> PAGEREF _Toc69828507 \h </w:instrText>
             </w:r>
             <w:r>
               <w:rPr>
@@ -6015,7 +6002,7 @@
                 <w:noProof/>
                 <w:webHidden/>
               </w:rPr>
-              <w:t>48</w:t>
+              <w:t>49</w:t>
             </w:r>
             <w:r>
               <w:rPr>
@@ -6043,7 +6030,7 @@
               <w:lang w:eastAsia="sk-SK"/>
             </w:rPr>
           </w:pPr>
-          <w:hyperlink w:anchor="_Toc69066363" w:history="1">
+          <w:hyperlink w:anchor="_Toc69828508" w:history="1">
             <w:r>
               <w:rPr>
                 <w:rStyle w:val="Hypertextovprepojenie"/>
@@ -6089,7 +6076,7 @@
                 <w:noProof/>
                 <w:webHidden/>
               </w:rPr>
-              <w:instrText xml:space="preserve"> PAGEREF _Toc69066363 \h </w:instrText>
+              <w:instrText xml:space="preserve"> PAGEREF _Toc69828508 \h </w:instrText>
             </w:r>
             <w:r>
               <w:rPr>
@@ -6109,7 +6096,7 @@
                 <w:noProof/>
                 <w:webHidden/>
               </w:rPr>
-              <w:t>49</w:t>
+              <w:t>50</w:t>
             </w:r>
             <w:r>
               <w:rPr>
@@ -6138,7 +6125,7 @@
               <w:lang w:eastAsia="sk-SK"/>
             </w:rPr>
           </w:pPr>
-          <w:hyperlink w:anchor="_Toc69066364" w:history="1">
+          <w:hyperlink w:anchor="_Toc69828509" w:history="1">
             <w:r>
               <w:rPr>
                 <w:rStyle w:val="Hypertextovprepojenie"/>
@@ -6185,7 +6172,7 @@
                 <w:noProof/>
                 <w:webHidden/>
               </w:rPr>
-              <w:instrText xml:space="preserve"> PAGEREF _Toc69066364 \h </w:instrText>
+              <w:instrText xml:space="preserve"> PAGEREF _Toc69828509 \h </w:instrText>
             </w:r>
             <w:r>
               <w:rPr>
@@ -6205,7 +6192,7 @@
                 <w:noProof/>
                 <w:webHidden/>
               </w:rPr>
-              <w:t>50</w:t>
+              <w:t>51</w:t>
             </w:r>
             <w:r>
               <w:rPr>
@@ -6232,7 +6219,7 @@
               <w:lang w:eastAsia="sk-SK"/>
             </w:rPr>
           </w:pPr>
-          <w:hyperlink w:anchor="_Toc69066365" w:history="1">
+          <w:hyperlink w:anchor="_Toc69828510" w:history="1">
             <w:r>
               <w:rPr>
                 <w:rStyle w:val="Hypertextovprepojenie"/>
@@ -6277,7 +6264,7 @@
                 <w:noProof/>
                 <w:webHidden/>
               </w:rPr>
-              <w:instrText xml:space="preserve"> PAGEREF _Toc69066365 \h </w:instrText>
+              <w:instrText xml:space="preserve"> PAGEREF _Toc69828510 \h </w:instrText>
             </w:r>
             <w:r>
               <w:rPr>
@@ -6297,7 +6284,7 @@
                 <w:noProof/>
                 <w:webHidden/>
               </w:rPr>
-              <w:t>50</w:t>
+              <w:t>51</w:t>
             </w:r>
             <w:r>
               <w:rPr>
@@ -6324,7 +6311,7 @@
               <w:lang w:eastAsia="sk-SK"/>
             </w:rPr>
           </w:pPr>
-          <w:hyperlink w:anchor="_Toc69066366" w:history="1">
+          <w:hyperlink w:anchor="_Toc69828511" w:history="1">
             <w:r>
               <w:rPr>
                 <w:rStyle w:val="Hypertextovprepojenie"/>
@@ -6348,7 +6335,21 @@
                 <w:rStyle w:val="Hypertextovprepojenie"/>
                 <w:noProof/>
               </w:rPr>
-              <w:t>Porovnanie s existujúcimi aplikáciami</w:t>
+              <w:t>Zhodnotenie v</w:t>
+            </w:r>
+            <w:r>
+              <w:rPr>
+                <w:rStyle w:val="Hypertextovprepojenie"/>
+                <w:noProof/>
+              </w:rPr>
+              <w:t>y</w:t>
+            </w:r>
+            <w:r>
+              <w:rPr>
+                <w:rStyle w:val="Hypertextovprepojenie"/>
+                <w:noProof/>
+              </w:rPr>
+              <w:t>tvoreného riešenia</w:t>
             </w:r>
             <w:r>
               <w:rPr>
@@ -6369,7 +6370,7 @@
                 <w:noProof/>
                 <w:webHidden/>
               </w:rPr>
-              <w:instrText xml:space="preserve"> PAGEREF _Toc69066366 \h </w:instrText>
+              <w:instrText xml:space="preserve"> PAGEREF _Toc69828511 \h </w:instrText>
             </w:r>
             <w:r>
               <w:rPr>
@@ -6389,7 +6390,7 @@
                 <w:noProof/>
                 <w:webHidden/>
               </w:rPr>
-              <w:t>53</w:t>
+              <w:t>54</w:t>
             </w:r>
             <w:r>
               <w:rPr>
@@ -6417,7 +6418,7 @@
               <w:lang w:eastAsia="sk-SK"/>
             </w:rPr>
           </w:pPr>
-          <w:hyperlink w:anchor="_Toc69066367" w:history="1">
+          <w:hyperlink w:anchor="_Toc69828512" w:history="1">
             <w:r>
               <w:rPr>
                 <w:rStyle w:val="Hypertextovprepojenie"/>
@@ -6444,7 +6445,7 @@
                 <w:noProof/>
                 <w:webHidden/>
               </w:rPr>
-              <w:instrText xml:space="preserve"> PAGEREF _Toc69066367 \h </w:instrText>
+              <w:instrText xml:space="preserve"> PAGEREF _Toc69828512 \h </w:instrText>
             </w:r>
             <w:r>
               <w:rPr>
@@ -6464,7 +6465,7 @@
                 <w:noProof/>
                 <w:webHidden/>
               </w:rPr>
-              <w:t>55</w:t>
+              <w:t>56</w:t>
             </w:r>
             <w:r>
               <w:rPr>
@@ -6492,7 +6493,7 @@
               <w:lang w:eastAsia="sk-SK"/>
             </w:rPr>
           </w:pPr>
-          <w:hyperlink w:anchor="_Toc69066368" w:history="1">
+          <w:hyperlink w:anchor="_Toc69828513" w:history="1">
             <w:r>
               <w:rPr>
                 <w:rStyle w:val="Hypertextovprepojenie"/>
@@ -6519,7 +6520,7 @@
                 <w:noProof/>
                 <w:webHidden/>
               </w:rPr>
-              <w:instrText xml:space="preserve"> PAGEREF _Toc69066368 \h </w:instrText>
+              <w:instrText xml:space="preserve"> PAGEREF _Toc69828513 \h </w:instrText>
             </w:r>
             <w:r>
               <w:rPr>
@@ -6539,7 +6540,7 @@
                 <w:noProof/>
                 <w:webHidden/>
               </w:rPr>
-              <w:t>56</w:t>
+              <w:t>57</w:t>
             </w:r>
             <w:r>
               <w:rPr>
@@ -6588,7 +6589,7 @@
         </w:numPr>
       </w:pPr>
       <w:bookmarkStart w:id="31" w:name="_Toc65149060"/>
-      <w:bookmarkStart w:id="32" w:name="_Toc69066321"/>
+      <w:bookmarkStart w:id="32" w:name="_Toc69828466"/>
       <w:r>
         <w:lastRenderedPageBreak/>
         <w:t>Z</w:t>
@@ -7105,7 +7106,7 @@
         <w:ind w:left="357" w:hanging="357"/>
       </w:pPr>
       <w:bookmarkStart w:id="33" w:name="_Toc65149061"/>
-      <w:bookmarkStart w:id="34" w:name="_Toc69066322"/>
+      <w:bookmarkStart w:id="34" w:name="_Toc69828467"/>
       <w:r>
         <w:lastRenderedPageBreak/>
         <w:t>Z</w:t>
@@ -7356,7 +7357,7 @@
           <w:numId w:val="0"/>
         </w:numPr>
       </w:pPr>
-      <w:bookmarkStart w:id="37" w:name="_Toc69066323"/>
+      <w:bookmarkStart w:id="37" w:name="_Toc69828468"/>
       <w:r>
         <w:lastRenderedPageBreak/>
         <w:t>Úvod</w:t>
@@ -8140,7 +8141,7 @@
       <w:pPr>
         <w:pStyle w:val="Nadpis1"/>
       </w:pPr>
-      <w:bookmarkStart w:id="38" w:name="_Toc69066324"/>
+      <w:bookmarkStart w:id="38" w:name="_Toc69828469"/>
       <w:r>
         <w:lastRenderedPageBreak/>
         <w:t>Analýza mobilných aplikácií a vplyvu svetla na organizmus</w:t>
@@ -8162,7 +8163,7 @@
       <w:pPr>
         <w:pStyle w:val="Nadpis2"/>
       </w:pPr>
-      <w:bookmarkStart w:id="39" w:name="_Toc69066325"/>
+      <w:bookmarkStart w:id="39" w:name="_Toc69828470"/>
       <w:r>
         <w:t>Analýza podobných aplikácií</w:t>
       </w:r>
@@ -8199,7 +8200,7 @@
         <w:pStyle w:val="Nadpis3"/>
       </w:pPr>
       <w:bookmarkStart w:id="40" w:name="_Ref63083487"/>
-      <w:bookmarkStart w:id="41" w:name="_Toc69066326"/>
+      <w:bookmarkStart w:id="41" w:name="_Toc69828471"/>
       <w:r>
         <w:t xml:space="preserve">Výber </w:t>
       </w:r>
@@ -8525,7 +8526,7 @@
       <w:pPr>
         <w:pStyle w:val="Nadpis3"/>
       </w:pPr>
-      <w:bookmarkStart w:id="43" w:name="_Toc69066327"/>
+      <w:bookmarkStart w:id="43" w:name="_Toc69828472"/>
       <w:r>
         <w:t>Preskúmané aplikácie</w:t>
       </w:r>
@@ -8690,7 +8691,7 @@
       <w:pPr>
         <w:pStyle w:val="Nadpis3"/>
       </w:pPr>
-      <w:bookmarkStart w:id="44" w:name="_Toc69066328"/>
+      <w:bookmarkStart w:id="44" w:name="_Toc69828473"/>
       <w:r>
         <w:t>Pozitívne hodnotenia</w:t>
       </w:r>
@@ -8756,7 +8757,7 @@
       <w:pPr>
         <w:pStyle w:val="Nadpis3"/>
       </w:pPr>
-      <w:bookmarkStart w:id="45" w:name="_Toc69066329"/>
+      <w:bookmarkStart w:id="45" w:name="_Toc69828474"/>
       <w:r>
         <w:t>Negatívne hodnotenia</w:t>
       </w:r>
@@ -8807,7 +8808,7 @@
       <w:pPr>
         <w:pStyle w:val="Nadpis3"/>
       </w:pPr>
-      <w:bookmarkStart w:id="46" w:name="_Toc69066330"/>
+      <w:bookmarkStart w:id="46" w:name="_Toc69828475"/>
       <w:r>
         <w:t>Zhrnutie recenzií</w:t>
       </w:r>
@@ -8913,7 +8914,7 @@
       <w:bookmarkStart w:id="50" w:name="_Ref63771146"/>
       <w:bookmarkStart w:id="51" w:name="_Ref63771154"/>
       <w:bookmarkStart w:id="52" w:name="_Ref63771162"/>
-      <w:bookmarkStart w:id="53" w:name="_Toc69066331"/>
+      <w:bookmarkStart w:id="53" w:name="_Toc69828476"/>
       <w:r>
         <w:t>Pôsobenie svetla na ľudský organizmus</w:t>
       </w:r>
@@ -8939,7 +8940,7 @@
       </w:pPr>
       <w:bookmarkStart w:id="54" w:name="_Ref62836531"/>
       <w:bookmarkStart w:id="55" w:name="_Ref62836546"/>
-      <w:bookmarkStart w:id="56" w:name="_Toc69066332"/>
+      <w:bookmarkStart w:id="56" w:name="_Toc69828477"/>
       <w:r>
         <w:t>V</w:t>
       </w:r>
@@ -9212,7 +9213,7 @@
         <w:pStyle w:val="Nadpis3"/>
       </w:pPr>
       <w:bookmarkStart w:id="59" w:name="_Ref67911051"/>
-      <w:bookmarkStart w:id="60" w:name="_Toc69066333"/>
+      <w:bookmarkStart w:id="60" w:name="_Toc69828478"/>
       <w:r>
         <w:t>Prispôsobovanie sa tela na zmeny intenzity svetla</w:t>
       </w:r>
@@ -10375,7 +10376,7 @@
           <w:lang w:eastAsia="sk-SK"/>
         </w:rPr>
       </w:pPr>
-      <w:bookmarkStart w:id="67" w:name="_Toc69066334"/>
+      <w:bookmarkStart w:id="67" w:name="_Toc69828479"/>
       <w:r>
         <w:rPr>
           <w:rFonts w:eastAsia="Times New Roman"/>
@@ -11258,7 +11259,7 @@
           <w:lang w:eastAsia="sk-SK"/>
         </w:rPr>
       </w:pPr>
-      <w:bookmarkStart w:id="69" w:name="_Toc69066335"/>
+      <w:bookmarkStart w:id="69" w:name="_Toc69828480"/>
       <w:r>
         <w:rPr>
           <w:rFonts w:eastAsia="Times New Roman"/>
@@ -11638,7 +11639,7 @@
       <w:pPr>
         <w:pStyle w:val="Nadpis1"/>
       </w:pPr>
-      <w:bookmarkStart w:id="70" w:name="_Toc69066336"/>
+      <w:bookmarkStart w:id="70" w:name="_Toc69828481"/>
       <w:r>
         <w:lastRenderedPageBreak/>
         <w:t>Tvorba mobilných aplikácií</w:t>
@@ -11662,7 +11663,7 @@
       <w:pPr>
         <w:pStyle w:val="Nadpis2"/>
       </w:pPr>
-      <w:bookmarkStart w:id="71" w:name="_Toc69066337"/>
+      <w:bookmarkStart w:id="71" w:name="_Toc69828482"/>
       <w:r>
         <w:t>Mobilné aplikácie</w:t>
       </w:r>
@@ -12111,7 +12112,7 @@
       <w:pPr>
         <w:pStyle w:val="Nadpis2"/>
       </w:pPr>
-      <w:bookmarkStart w:id="74" w:name="_Toc69066338"/>
+      <w:bookmarkStart w:id="74" w:name="_Toc69828483"/>
       <w:r>
         <w:t>Vývoj mobilných aplikácií</w:t>
       </w:r>
@@ -12253,7 +12254,7 @@
       <w:pPr>
         <w:pStyle w:val="Nadpis3"/>
       </w:pPr>
-      <w:bookmarkStart w:id="75" w:name="_Toc69066339"/>
+      <w:bookmarkStart w:id="75" w:name="_Toc69828484"/>
       <w:r>
         <w:t>Android</w:t>
       </w:r>
@@ -13247,7 +13248,7 @@
       <w:pPr>
         <w:pStyle w:val="Nadpis3"/>
       </w:pPr>
-      <w:bookmarkStart w:id="76" w:name="_Toc69066340"/>
+      <w:bookmarkStart w:id="76" w:name="_Toc69828485"/>
       <w:proofErr w:type="spellStart"/>
       <w:r>
         <w:t>iOS</w:t>
@@ -15253,7 +15254,7 @@
         <w:pStyle w:val="Nadpis2"/>
       </w:pPr>
       <w:bookmarkStart w:id="83" w:name="_Ref63326930"/>
-      <w:bookmarkStart w:id="84" w:name="_Toc69066341"/>
+      <w:bookmarkStart w:id="84" w:name="_Toc69828486"/>
       <w:proofErr w:type="spellStart"/>
       <w:r>
         <w:t>Swift</w:t>
@@ -15371,7 +15372,7 @@
       <w:pPr>
         <w:pStyle w:val="Nadpis3"/>
       </w:pPr>
-      <w:bookmarkStart w:id="85" w:name="_Toc69066342"/>
+      <w:bookmarkStart w:id="85" w:name="_Toc69828487"/>
       <w:r>
         <w:t>V</w:t>
       </w:r>
@@ -16007,7 +16008,7 @@
       <w:pPr>
         <w:pStyle w:val="Nadpis3"/>
       </w:pPr>
-      <w:bookmarkStart w:id="90" w:name="_Toc69066343"/>
+      <w:bookmarkStart w:id="90" w:name="_Toc69828488"/>
       <w:r>
         <w:lastRenderedPageBreak/>
         <w:t>Kompatibilita s </w:t>
@@ -16161,7 +16162,7 @@
       <w:pPr>
         <w:pStyle w:val="Nadpis3"/>
       </w:pPr>
-      <w:bookmarkStart w:id="91" w:name="_Toc69066344"/>
+      <w:bookmarkStart w:id="91" w:name="_Toc69828489"/>
       <w:r>
         <w:t>Bezpečnosť</w:t>
       </w:r>
@@ -16392,7 +16393,7 @@
       <w:pPr>
         <w:pStyle w:val="Nadpis3"/>
       </w:pPr>
-      <w:bookmarkStart w:id="92" w:name="_Toc69066345"/>
+      <w:bookmarkStart w:id="92" w:name="_Toc69828490"/>
       <w:r>
         <w:t>Verzie</w:t>
       </w:r>
@@ -17272,7 +17273,7 @@
         <w:pStyle w:val="Nadpis2"/>
       </w:pPr>
       <w:bookmarkStart w:id="93" w:name="_Ref63412961"/>
-      <w:bookmarkStart w:id="94" w:name="_Toc69066346"/>
+      <w:bookmarkStart w:id="94" w:name="_Toc69828491"/>
       <w:proofErr w:type="spellStart"/>
       <w:r>
         <w:t>Xcode</w:t>
@@ -17818,7 +17819,7 @@
       <w:pPr>
         <w:pStyle w:val="Nadpis1"/>
       </w:pPr>
-      <w:bookmarkStart w:id="97" w:name="_Toc69066347"/>
+      <w:bookmarkStart w:id="97" w:name="_Toc69828492"/>
       <w:r>
         <w:lastRenderedPageBreak/>
         <w:t>Cieľ práce</w:t>
@@ -18196,7 +18197,7 @@
       <w:pPr>
         <w:pStyle w:val="Nadpis1"/>
       </w:pPr>
-      <w:bookmarkStart w:id="102" w:name="_Toc69066348"/>
+      <w:bookmarkStart w:id="102" w:name="_Toc69828493"/>
       <w:r>
         <w:lastRenderedPageBreak/>
         <w:t>Návrh a</w:t>
@@ -18220,7 +18221,7 @@
       </w:pPr>
       <w:bookmarkStart w:id="103" w:name="_Ref62733213"/>
       <w:bookmarkStart w:id="104" w:name="_Ref62733253"/>
-      <w:bookmarkStart w:id="105" w:name="_Toc69066349"/>
+      <w:bookmarkStart w:id="105" w:name="_Toc69828494"/>
       <w:r>
         <w:t>Návrh funkcií a</w:t>
       </w:r>
@@ -18267,7 +18268,7 @@
       <w:pPr>
         <w:pStyle w:val="Nadpis3"/>
       </w:pPr>
-      <w:bookmarkStart w:id="106" w:name="_Toc69066350"/>
+      <w:bookmarkStart w:id="106" w:name="_Toc69828495"/>
       <w:r>
         <w:t>Platforma, programovací jazyk a IDE</w:t>
       </w:r>
@@ -18431,7 +18432,7 @@
       <w:pPr>
         <w:pStyle w:val="Nadpis3"/>
       </w:pPr>
-      <w:bookmarkStart w:id="107" w:name="_Toc69066351"/>
+      <w:bookmarkStart w:id="107" w:name="_Toc69828496"/>
       <w:r>
         <w:t>Výber funkcií</w:t>
       </w:r>
@@ -18912,7 +18913,7 @@
       <w:pPr>
         <w:pStyle w:val="Nadpis3"/>
       </w:pPr>
-      <w:bookmarkStart w:id="108" w:name="_Toc69066352"/>
+      <w:bookmarkStart w:id="108" w:name="_Toc69828497"/>
       <w:r>
         <w:t>Ovládanie</w:t>
       </w:r>
@@ -19046,7 +19047,7 @@
       <w:pPr>
         <w:pStyle w:val="Nadpis3"/>
       </w:pPr>
-      <w:bookmarkStart w:id="109" w:name="_Toc69066353"/>
+      <w:bookmarkStart w:id="109" w:name="_Toc69828498"/>
       <w:r>
         <w:t>Ikona</w:t>
       </w:r>
@@ -19327,7 +19328,7 @@
       <w:pPr>
         <w:pStyle w:val="Nadpis3"/>
       </w:pPr>
-      <w:bookmarkStart w:id="111" w:name="_Toc69066354"/>
+      <w:bookmarkStart w:id="111" w:name="_Toc69828499"/>
       <w:r>
         <w:t>Úvodná obrazovka</w:t>
       </w:r>
@@ -19571,7 +19572,7 @@
         <w:pStyle w:val="Nadpis3"/>
       </w:pPr>
       <w:bookmarkStart w:id="113" w:name="_Ref64636333"/>
-      <w:bookmarkStart w:id="114" w:name="_Toc69066355"/>
+      <w:bookmarkStart w:id="114" w:name="_Toc69828500"/>
       <w:r>
         <w:t>Používateľské rozhranie</w:t>
       </w:r>
@@ -19900,7 +19901,7 @@
       <w:pPr>
         <w:pStyle w:val="Nadpis2"/>
       </w:pPr>
-      <w:bookmarkStart w:id="117" w:name="_Toc69066356"/>
+      <w:bookmarkStart w:id="117" w:name="_Toc69828501"/>
       <w:r>
         <w:t>Architektúra</w:t>
       </w:r>
@@ -20372,7 +20373,7 @@
       <w:pPr>
         <w:pStyle w:val="Nadpis2"/>
       </w:pPr>
-      <w:bookmarkStart w:id="119" w:name="_Toc69066357"/>
+      <w:bookmarkStart w:id="119" w:name="_Toc69828502"/>
       <w:r>
         <w:t>Výsledná implementácia</w:t>
       </w:r>
@@ -20476,7 +20477,7 @@
       <w:pPr>
         <w:pStyle w:val="Nadpis3"/>
       </w:pPr>
-      <w:bookmarkStart w:id="120" w:name="_Toc69066358"/>
+      <w:bookmarkStart w:id="120" w:name="_Toc69828503"/>
       <w:r>
         <w:t>Používateľské rozhranie</w:t>
       </w:r>
@@ -21188,7 +21189,7 @@
       <w:pPr>
         <w:pStyle w:val="Nadpis3"/>
       </w:pPr>
-      <w:bookmarkStart w:id="122" w:name="_Toc69066359"/>
+      <w:bookmarkStart w:id="122" w:name="_Toc69828504"/>
       <w:r>
         <w:t>Ukladanie používateľských údajov</w:t>
       </w:r>
@@ -21834,7 +21835,7 @@
         <w:pStyle w:val="Nadpis3"/>
       </w:pPr>
       <w:bookmarkStart w:id="123" w:name="_Ref64712751"/>
-      <w:bookmarkStart w:id="124" w:name="_Toc69066360"/>
+      <w:bookmarkStart w:id="124" w:name="_Toc69828505"/>
       <w:r>
         <w:t xml:space="preserve">Výber </w:t>
       </w:r>
@@ -22226,7 +22227,7 @@
       <w:pPr>
         <w:pStyle w:val="Nadpis3"/>
       </w:pPr>
-      <w:bookmarkStart w:id="125" w:name="_Toc69066361"/>
+      <w:bookmarkStart w:id="125" w:name="_Toc69828506"/>
       <w:r>
         <w:t>Časovač</w:t>
       </w:r>
@@ -22385,7 +22386,7 @@
       <w:pPr>
         <w:pStyle w:val="Nadpis3"/>
       </w:pPr>
-      <w:bookmarkStart w:id="126" w:name="_Toc69066362"/>
+      <w:bookmarkStart w:id="126" w:name="_Toc69828507"/>
       <w:r>
         <w:t>Prechod medzi farbami</w:t>
       </w:r>
@@ -22597,7 +22598,7 @@
       <w:pPr>
         <w:pStyle w:val="Nadpis3"/>
       </w:pPr>
-      <w:bookmarkStart w:id="127" w:name="_Toc69066363"/>
+      <w:bookmarkStart w:id="127" w:name="_Toc69828508"/>
       <w:r>
         <w:t>Testovanie</w:t>
       </w:r>
@@ -22744,7 +22745,7 @@
       <w:pPr>
         <w:pStyle w:val="Nadpis1"/>
       </w:pPr>
-      <w:bookmarkStart w:id="128" w:name="_Toc69066364"/>
+      <w:bookmarkStart w:id="128" w:name="_Toc69828509"/>
       <w:r>
         <w:lastRenderedPageBreak/>
         <w:t>Výsledky práce</w:t>
@@ -22809,7 +22810,7 @@
       <w:pPr>
         <w:pStyle w:val="Nadpis2"/>
       </w:pPr>
-      <w:bookmarkStart w:id="129" w:name="_Toc69066365"/>
+      <w:bookmarkStart w:id="129" w:name="_Toc69828510"/>
       <w:r>
         <w:t>Ukážka</w:t>
       </w:r>
@@ -23882,9 +23883,9 @@
       <w:pPr>
         <w:pStyle w:val="Nadpis2"/>
       </w:pPr>
-      <w:bookmarkStart w:id="136" w:name="_Toc69066366"/>
-      <w:r>
-        <w:t>Porovnanie s existujúcimi aplikáciami</w:t>
+      <w:bookmarkStart w:id="136" w:name="_Toc69828511"/>
+      <w:r>
+        <w:t>Zhodnotenie vytvoreného riešenia</w:t>
       </w:r>
       <w:bookmarkEnd w:id="136"/>
     </w:p>
@@ -24016,6 +24017,9 @@
       </w:r>
     </w:p>
     <w:p>
+      <w:pPr>
+        <w:ind w:firstLine="708"/>
+      </w:pPr>
       <w:r>
         <w:t>Ďalším častým problémom bolo veľké množstvo zobrazovania reklám počas používania aplikácie</w:t>
       </w:r>
@@ -24026,11 +24030,11 @@
         <w:t xml:space="preserve"> používateľ</w:t>
       </w:r>
       <w:r>
-        <w:t xml:space="preserve"> nezaplatil členstvo. Tento problém sme nemali ako riešiť, </w:t>
+        <w:t xml:space="preserve"> nezaplatil členstvo. Tento problém sme nemali </w:t>
       </w:r>
       <w:r>
         <w:lastRenderedPageBreak/>
-        <w:t xml:space="preserve">keďže naša aplikácia nebude publikovaná v distribučnom obchode </w:t>
+        <w:t xml:space="preserve">ako riešiť, keďže naša aplikácia nebude publikovaná v distribučnom obchode </w:t>
       </w:r>
       <w:proofErr w:type="spellStart"/>
       <w:r>
@@ -24110,7 +24114,7 @@
           <w:numId w:val="0"/>
         </w:numPr>
       </w:pPr>
-      <w:bookmarkStart w:id="137" w:name="_Toc69066367"/>
+      <w:bookmarkStart w:id="137" w:name="_Toc69828512"/>
       <w:r>
         <w:lastRenderedPageBreak/>
         <w:t>Záver</w:t>
@@ -24338,7 +24342,7 @@
         </w:numPr>
         <w:ind w:left="357" w:hanging="357"/>
       </w:pPr>
-      <w:bookmarkStart w:id="138" w:name="_Toc69066368"/>
+      <w:bookmarkStart w:id="138" w:name="_Toc69828513"/>
       <w:r>
         <w:lastRenderedPageBreak/>
         <w:t>Zoznam použitej literatúry</w:t>

</xml_diff>